<commit_message>
Add missing department to viewmodel and reports
</commit_message>
<xml_diff>
--- a/HaemophilusWeb/ReportTemplates/BLNAR v10.docx
+++ b/HaemophilusWeb/ReportTemplates/BLNAR v10.docx
@@ -1,6 +1,6 @@
 
 <file path=word/document.xml><?xml version="1.0" encoding="utf-8"?>
-<w:document xmlns:wpc="http://schemas.microsoft.com/office/word/2010/wordprocessingCanvas" xmlns:cx="http://schemas.microsoft.com/office/drawing/2014/chartex" xmlns:cx1="http://schemas.microsoft.com/office/drawing/2015/9/8/chartex" xmlns:cx2="http://schemas.microsoft.com/office/drawing/2015/10/21/chartex" xmlns:cx3="http://schemas.microsoft.com/office/drawing/2016/5/9/chartex" xmlns:cx4="http://schemas.microsoft.com/office/drawing/2016/5/10/chartex" xmlns:cx5="http://schemas.microsoft.com/office/drawing/2016/5/11/chartex" xmlns:cx6="http://schemas.microsoft.com/office/drawing/2016/5/12/chartex" xmlns:cx7="http://schemas.microsoft.com/office/drawing/2016/5/13/chartex" xmlns:cx8="http://schemas.microsoft.com/office/drawing/2016/5/14/chartex" xmlns:mc="http://schemas.openxmlformats.org/markup-compatibility/2006" xmlns:aink="http://schemas.microsoft.com/office/drawing/2016/ink" xmlns:am3d="http://schemas.microsoft.com/office/drawing/2017/model3d" xmlns:o="urn:schemas-microsoft-com:office:office" xmlns:r="http://schemas.openxmlformats.org/officeDocument/2006/relationships" xmlns:m="http://schemas.openxmlformats.org/officeDocument/2006/math" xmlns:v="urn:schemas-microsoft-com:vml" xmlns:wp14="http://schemas.microsoft.com/office/word/2010/wordprocessingDrawing" xmlns:wp="http://schemas.openxmlformats.org/drawingml/2006/wordprocessingDrawing" xmlns:w10="urn:schemas-microsoft-com:office:word" xmlns:w="http://schemas.openxmlformats.org/wordprocessingml/2006/main" xmlns:w14="http://schemas.microsoft.com/office/word/2010/wordml" xmlns:w15="http://schemas.microsoft.com/office/word/2012/wordml" xmlns:w16cex="http://schemas.microsoft.com/office/word/2018/wordml/cex" xmlns:w16cid="http://schemas.microsoft.com/office/word/2016/wordml/cid" xmlns:w16="http://schemas.microsoft.com/office/word/2018/wordml" xmlns:w16se="http://schemas.microsoft.com/office/word/2015/wordml/symex" xmlns:wpg="http://schemas.microsoft.com/office/word/2010/wordprocessingGroup" xmlns:wpi="http://schemas.microsoft.com/office/word/2010/wordprocessingInk" xmlns:wne="http://schemas.microsoft.com/office/word/2006/wordml" xmlns:wps="http://schemas.microsoft.com/office/word/2010/wordprocessingShape" mc:Ignorable="w14 w15 w16se w16cid w16 w16cex wp14">
+<w:document xmlns:wpc="http://schemas.microsoft.com/office/word/2010/wordprocessingCanvas" xmlns:cx="http://schemas.microsoft.com/office/drawing/2014/chartex" xmlns:cx1="http://schemas.microsoft.com/office/drawing/2015/9/8/chartex" xmlns:cx2="http://schemas.microsoft.com/office/drawing/2015/10/21/chartex" xmlns:cx3="http://schemas.microsoft.com/office/drawing/2016/5/9/chartex" xmlns:cx4="http://schemas.microsoft.com/office/drawing/2016/5/10/chartex" xmlns:cx5="http://schemas.microsoft.com/office/drawing/2016/5/11/chartex" xmlns:cx6="http://schemas.microsoft.com/office/drawing/2016/5/12/chartex" xmlns:cx7="http://schemas.microsoft.com/office/drawing/2016/5/13/chartex" xmlns:cx8="http://schemas.microsoft.com/office/drawing/2016/5/14/chartex" xmlns:mc="http://schemas.openxmlformats.org/markup-compatibility/2006" xmlns:aink="http://schemas.microsoft.com/office/drawing/2016/ink" xmlns:am3d="http://schemas.microsoft.com/office/drawing/2017/model3d" xmlns:o="urn:schemas-microsoft-com:office:office" xmlns:r="http://schemas.openxmlformats.org/officeDocument/2006/relationships" xmlns:m="http://schemas.openxmlformats.org/officeDocument/2006/math" xmlns:v="urn:schemas-microsoft-com:vml" xmlns:wp14="http://schemas.microsoft.com/office/word/2010/wordprocessingDrawing" xmlns:wp="http://schemas.openxmlformats.org/drawingml/2006/wordprocessingDrawing" xmlns:w10="urn:schemas-microsoft-com:office:word" xmlns:w="http://schemas.openxmlformats.org/wordprocessingml/2006/main" xmlns:w14="http://schemas.microsoft.com/office/word/2010/wordml" xmlns:w15="http://schemas.microsoft.com/office/word/2012/wordml" xmlns:w16cex="http://schemas.microsoft.com/office/word/2018/wordml/cex" xmlns:w16cid="http://schemas.microsoft.com/office/word/2016/wordml/cid" xmlns:w16="http://schemas.microsoft.com/office/word/2018/wordml" xmlns:w16sdtdh="http://schemas.microsoft.com/office/word/2020/wordml/sdtdatahash" xmlns:w16se="http://schemas.microsoft.com/office/word/2015/wordml/symex" xmlns:wpg="http://schemas.microsoft.com/office/word/2010/wordprocessingGroup" xmlns:wpi="http://schemas.microsoft.com/office/word/2010/wordprocessingInk" xmlns:wne="http://schemas.microsoft.com/office/word/2006/wordml" xmlns:wps="http://schemas.microsoft.com/office/word/2010/wordprocessingShape" mc:Ignorable="w14 w15 w16se w16cid w16 w16cex w16sdtdh wp14">
   <w:body>
     <w:p>
       <w:pPr>
@@ -55,7 +55,7 @@
         <w:rPr>
           <w:rFonts w:ascii="Arial" w:hAnsi="Arial" w:cs="Arial"/>
         </w:rPr>
-        <w:t>SenderStreet</w:t>
+        <w:t>SenderDepartment</w:t>
       </w:r>
       <w:proofErr w:type="spellEnd"/>
       <w:r>
@@ -69,13 +69,11 @@
       <w:pPr>
         <w:rPr>
           <w:rFonts w:ascii="Arial" w:hAnsi="Arial" w:cs="Arial"/>
-          <w:bCs/>
         </w:rPr>
       </w:pPr>
       <w:r>
         <w:rPr>
           <w:rFonts w:ascii="Arial" w:hAnsi="Arial" w:cs="Arial"/>
-          <w:bCs/>
         </w:rPr>
         <w:t>{</w:t>
       </w:r>
@@ -83,15 +81,13 @@
       <w:r>
         <w:rPr>
           <w:rFonts w:ascii="Arial" w:hAnsi="Arial" w:cs="Arial"/>
-          <w:bCs/>
-        </w:rPr>
-        <w:t>SenderCity</w:t>
+        </w:rPr>
+        <w:t>SenderStreet</w:t>
       </w:r>
       <w:proofErr w:type="spellEnd"/>
       <w:r>
         <w:rPr>
           <w:rFonts w:ascii="Arial" w:hAnsi="Arial" w:cs="Arial"/>
-          <w:bCs/>
         </w:rPr>
         <w:t>}</w:t>
       </w:r>
@@ -100,8 +96,32 @@
       <w:pPr>
         <w:rPr>
           <w:rFonts w:ascii="Arial" w:hAnsi="Arial" w:cs="Arial"/>
+          <w:bCs/>
         </w:rPr>
       </w:pPr>
+      <w:r>
+        <w:rPr>
+          <w:rFonts w:ascii="Arial" w:hAnsi="Arial" w:cs="Arial"/>
+          <w:bCs/>
+        </w:rPr>
+        <w:t>{</w:t>
+      </w:r>
+      <w:proofErr w:type="spellStart"/>
+      <w:r>
+        <w:rPr>
+          <w:rFonts w:ascii="Arial" w:hAnsi="Arial" w:cs="Arial"/>
+          <w:bCs/>
+        </w:rPr>
+        <w:t>SenderCity</w:t>
+      </w:r>
+      <w:proofErr w:type="spellEnd"/>
+      <w:r>
+        <w:rPr>
+          <w:rFonts w:ascii="Arial" w:hAnsi="Arial" w:cs="Arial"/>
+          <w:bCs/>
+        </w:rPr>
+        <w:t>}</w:t>
+      </w:r>
     </w:p>
     <w:p>
       <w:pPr>
@@ -1062,27 +1082,7 @@
                 <w:sz w:val="16"/>
                 <w:szCs w:val="16"/>
               </w:rPr>
-              <w:t xml:space="preserve">Initialen / </w:t>
-            </w:r>
-            <w:proofErr w:type="gramStart"/>
-            <w:r>
-              <w:rPr>
-                <w:rFonts w:ascii="Arial" w:hAnsi="Arial" w:cs="Arial"/>
-                <w:color w:val="000000"/>
-                <w:sz w:val="16"/>
-                <w:szCs w:val="16"/>
-              </w:rPr>
-              <w:t>PLZ  d.</w:t>
-            </w:r>
-            <w:proofErr w:type="gramEnd"/>
-            <w:r>
-              <w:rPr>
-                <w:rFonts w:ascii="Arial" w:hAnsi="Arial" w:cs="Arial"/>
-                <w:color w:val="000000"/>
-                <w:sz w:val="16"/>
-                <w:szCs w:val="16"/>
-              </w:rPr>
-              <w:t xml:space="preserve"> Patienten:</w:t>
+              <w:t>Initialen / PLZ  d. Patienten:</w:t>
             </w:r>
           </w:p>
         </w:tc>
@@ -1300,27 +1300,7 @@
                 <w:sz w:val="16"/>
                 <w:szCs w:val="16"/>
               </w:rPr>
-              <w:t xml:space="preserve">Labor-Nr. </w:t>
-            </w:r>
-            <w:proofErr w:type="gramStart"/>
-            <w:r>
-              <w:rPr>
-                <w:rFonts w:ascii="Arial" w:hAnsi="Arial" w:cs="Arial"/>
-                <w:color w:val="000000"/>
-                <w:sz w:val="16"/>
-                <w:szCs w:val="16"/>
-              </w:rPr>
-              <w:t>des  Einsenders</w:t>
-            </w:r>
-            <w:proofErr w:type="gramEnd"/>
-            <w:r>
-              <w:rPr>
-                <w:rFonts w:ascii="Arial" w:hAnsi="Arial" w:cs="Arial"/>
-                <w:color w:val="000000"/>
-                <w:sz w:val="16"/>
-                <w:szCs w:val="16"/>
-              </w:rPr>
-              <w:t>:</w:t>
+              <w:t>Labor-Nr. des  Einsenders:</w:t>
             </w:r>
           </w:p>
         </w:tc>
@@ -2038,20 +2018,7 @@
                       <w:sz w:val="12"/>
                       <w:szCs w:val="22"/>
                     </w:rPr>
-                    <w:t>{#</w:t>
-                  </w:r>
-                  <w:proofErr w:type="gramStart"/>
-                  <w:r>
-                    <w:rPr>
-                      <w:rFonts w:ascii="Arial" w:hAnsi="Arial" w:cs="Arial"/>
-                      <w:b/>
-                      <w:bCs/>
-                      <w:i/>
-                      <w:iCs/>
-                      <w:sz w:val="12"/>
-                      <w:szCs w:val="22"/>
-                    </w:rPr>
-                    <w:t>Typings}</w:t>
+                    <w:t>{#Typings}</w:t>
                   </w:r>
                   <w:r>
                     <w:rPr>
@@ -2063,20 +2030,7 @@
                       <w:sz w:val="22"/>
                       <w:szCs w:val="22"/>
                     </w:rPr>
-                    <w:t>{</w:t>
-                  </w:r>
-                  <w:proofErr w:type="gramEnd"/>
-                  <w:r>
-                    <w:rPr>
-                      <w:rFonts w:ascii="Arial" w:hAnsi="Arial" w:cs="Arial"/>
-                      <w:b/>
-                      <w:bCs/>
-                      <w:i/>
-                      <w:iCs/>
-                      <w:sz w:val="22"/>
-                      <w:szCs w:val="22"/>
-                    </w:rPr>
-                    <w:t>Attribute}</w:t>
+                    <w:t>{Attribute}</w:t>
                   </w:r>
                   <w:r>
                     <w:rPr>
@@ -2304,8 +2258,6 @@
         </w:rPr>
         <w:t>: siehe nachfolgende Seite.</w:t>
       </w:r>
-      <w:bookmarkStart w:id="1" w:name="_GoBack"/>
-      <w:bookmarkEnd w:id="1"/>
     </w:p>
     <w:p>
       <w:pPr>
@@ -2716,31 +2668,7 @@
                 <w:sz w:val="22"/>
                 <w:szCs w:val="22"/>
               </w:rPr>
-              <w:t>{#</w:t>
-            </w:r>
-            <w:proofErr w:type="gramStart"/>
-            <w:r>
-              <w:rPr>
-                <w:rFonts w:ascii="Arial" w:hAnsi="Arial" w:cs="Arial"/>
-                <w:b/>
-                <w:bCs/>
-                <w:iCs/>
-                <w:sz w:val="22"/>
-                <w:szCs w:val="22"/>
-              </w:rPr>
-              <w:t>ETests}{</w:t>
-            </w:r>
-            <w:proofErr w:type="gramEnd"/>
-            <w:r>
-              <w:rPr>
-                <w:rFonts w:ascii="Arial" w:hAnsi="Arial" w:cs="Arial"/>
-                <w:b/>
-                <w:bCs/>
-                <w:iCs/>
-                <w:sz w:val="22"/>
-                <w:szCs w:val="22"/>
-              </w:rPr>
-              <w:t>Antibiotic}</w:t>
+              <w:t>{#ETests}{Antibiotic}</w:t>
             </w:r>
             <w:r>
               <w:rPr>
@@ -3287,11 +3215,13 @@
         <w:spacing w:before="93"/>
         <w:rPr>
           <w:rFonts w:ascii="Arial" w:hAnsi="Arial" w:cs="Arial"/>
+          <w:lang w:val="en-US"/>
         </w:rPr>
       </w:pPr>
       <w:r>
         <w:rPr>
           <w:rFonts w:ascii="Arial" w:hAnsi="Arial" w:cs="Arial"/>
+          <w:lang w:val="en-US"/>
         </w:rPr>
         <w:t>Literatur:</w:t>
       </w:r>
@@ -4105,27 +4035,7 @@
           <w:szCs w:val="20"/>
           <w:lang w:val="en-US"/>
         </w:rPr>
-        <w:t xml:space="preserve"> influenzae isolates in Germany 2016-19: prevalence, </w:t>
-      </w:r>
-      <w:proofErr w:type="gramStart"/>
-      <w:r>
-        <w:rPr>
-          <w:rFonts w:ascii="Arial" w:hAnsi="Arial" w:cs="Arial"/>
-          <w:sz w:val="20"/>
-          <w:szCs w:val="20"/>
-          <w:lang w:val="en-US"/>
-        </w:rPr>
-        <w:t>epidemiology</w:t>
-      </w:r>
-      <w:proofErr w:type="gramEnd"/>
-      <w:r>
-        <w:rPr>
-          <w:rFonts w:ascii="Arial" w:hAnsi="Arial" w:cs="Arial"/>
-          <w:sz w:val="20"/>
-          <w:szCs w:val="20"/>
-          <w:lang w:val="en-US"/>
-        </w:rPr>
-        <w:t xml:space="preserve"> and relevance of PBP3 substitutions. </w:t>
+        <w:t xml:space="preserve"> influenzae isolates in Germany 2016-19: prevalence, epidemiology and relevance of PBP3 substitutions. </w:t>
       </w:r>
       <w:r>
         <w:rPr>
@@ -4275,7 +4185,7 @@
 </file>
 
 <file path=word/endnotes.xml><?xml version="1.0" encoding="utf-8"?>
-<w:endnotes xmlns:wpc="http://schemas.microsoft.com/office/word/2010/wordprocessingCanvas" xmlns:cx="http://schemas.microsoft.com/office/drawing/2014/chartex" xmlns:cx1="http://schemas.microsoft.com/office/drawing/2015/9/8/chartex" xmlns:cx2="http://schemas.microsoft.com/office/drawing/2015/10/21/chartex" xmlns:cx3="http://schemas.microsoft.com/office/drawing/2016/5/9/chartex" xmlns:cx4="http://schemas.microsoft.com/office/drawing/2016/5/10/chartex" xmlns:cx5="http://schemas.microsoft.com/office/drawing/2016/5/11/chartex" xmlns:cx6="http://schemas.microsoft.com/office/drawing/2016/5/12/chartex" xmlns:cx7="http://schemas.microsoft.com/office/drawing/2016/5/13/chartex" xmlns:cx8="http://schemas.microsoft.com/office/drawing/2016/5/14/chartex" xmlns:mc="http://schemas.openxmlformats.org/markup-compatibility/2006" xmlns:aink="http://schemas.microsoft.com/office/drawing/2016/ink" xmlns:am3d="http://schemas.microsoft.com/office/drawing/2017/model3d" xmlns:o="urn:schemas-microsoft-com:office:office" xmlns:r="http://schemas.openxmlformats.org/officeDocument/2006/relationships" xmlns:m="http://schemas.openxmlformats.org/officeDocument/2006/math" xmlns:v="urn:schemas-microsoft-com:vml" xmlns:wp14="http://schemas.microsoft.com/office/word/2010/wordprocessingDrawing" xmlns:wp="http://schemas.openxmlformats.org/drawingml/2006/wordprocessingDrawing" xmlns:w10="urn:schemas-microsoft-com:office:word" xmlns:w="http://schemas.openxmlformats.org/wordprocessingml/2006/main" xmlns:w14="http://schemas.microsoft.com/office/word/2010/wordml" xmlns:w15="http://schemas.microsoft.com/office/word/2012/wordml" xmlns:w16cex="http://schemas.microsoft.com/office/word/2018/wordml/cex" xmlns:w16cid="http://schemas.microsoft.com/office/word/2016/wordml/cid" xmlns:w16="http://schemas.microsoft.com/office/word/2018/wordml" xmlns:w16se="http://schemas.microsoft.com/office/word/2015/wordml/symex" xmlns:wpg="http://schemas.microsoft.com/office/word/2010/wordprocessingGroup" xmlns:wpi="http://schemas.microsoft.com/office/word/2010/wordprocessingInk" xmlns:wne="http://schemas.microsoft.com/office/word/2006/wordml" xmlns:wps="http://schemas.microsoft.com/office/word/2010/wordprocessingShape" mc:Ignorable="w14 w15 w16se w16cid w16 w16cex wp14">
+<w:endnotes xmlns:wpc="http://schemas.microsoft.com/office/word/2010/wordprocessingCanvas" xmlns:cx="http://schemas.microsoft.com/office/drawing/2014/chartex" xmlns:cx1="http://schemas.microsoft.com/office/drawing/2015/9/8/chartex" xmlns:cx2="http://schemas.microsoft.com/office/drawing/2015/10/21/chartex" xmlns:cx3="http://schemas.microsoft.com/office/drawing/2016/5/9/chartex" xmlns:cx4="http://schemas.microsoft.com/office/drawing/2016/5/10/chartex" xmlns:cx5="http://schemas.microsoft.com/office/drawing/2016/5/11/chartex" xmlns:cx6="http://schemas.microsoft.com/office/drawing/2016/5/12/chartex" xmlns:cx7="http://schemas.microsoft.com/office/drawing/2016/5/13/chartex" xmlns:cx8="http://schemas.microsoft.com/office/drawing/2016/5/14/chartex" xmlns:mc="http://schemas.openxmlformats.org/markup-compatibility/2006" xmlns:aink="http://schemas.microsoft.com/office/drawing/2016/ink" xmlns:am3d="http://schemas.microsoft.com/office/drawing/2017/model3d" xmlns:o="urn:schemas-microsoft-com:office:office" xmlns:r="http://schemas.openxmlformats.org/officeDocument/2006/relationships" xmlns:m="http://schemas.openxmlformats.org/officeDocument/2006/math" xmlns:v="urn:schemas-microsoft-com:vml" xmlns:wp14="http://schemas.microsoft.com/office/word/2010/wordprocessingDrawing" xmlns:wp="http://schemas.openxmlformats.org/drawingml/2006/wordprocessingDrawing" xmlns:w10="urn:schemas-microsoft-com:office:word" xmlns:w="http://schemas.openxmlformats.org/wordprocessingml/2006/main" xmlns:w14="http://schemas.microsoft.com/office/word/2010/wordml" xmlns:w15="http://schemas.microsoft.com/office/word/2012/wordml" xmlns:w16cex="http://schemas.microsoft.com/office/word/2018/wordml/cex" xmlns:w16cid="http://schemas.microsoft.com/office/word/2016/wordml/cid" xmlns:w16="http://schemas.microsoft.com/office/word/2018/wordml" xmlns:w16sdtdh="http://schemas.microsoft.com/office/word/2020/wordml/sdtdatahash" xmlns:w16se="http://schemas.microsoft.com/office/word/2015/wordml/symex" xmlns:wpg="http://schemas.microsoft.com/office/word/2010/wordprocessingGroup" xmlns:wpi="http://schemas.microsoft.com/office/word/2010/wordprocessingInk" xmlns:wne="http://schemas.microsoft.com/office/word/2006/wordml" xmlns:wps="http://schemas.microsoft.com/office/word/2010/wordprocessingShape" mc:Ignorable="w14 w15 w16se w16cid w16 w16cex w16sdtdh wp14">
   <w:endnote w:type="separator" w:id="-1">
     <w:p>
       <w:r>
@@ -4294,7 +4204,7 @@
 </file>
 
 <file path=word/footer1.xml><?xml version="1.0" encoding="utf-8"?>
-<w:ftr xmlns:wpc="http://schemas.microsoft.com/office/word/2010/wordprocessingCanvas" xmlns:cx="http://schemas.microsoft.com/office/drawing/2014/chartex" xmlns:cx1="http://schemas.microsoft.com/office/drawing/2015/9/8/chartex" xmlns:cx2="http://schemas.microsoft.com/office/drawing/2015/10/21/chartex" xmlns:cx3="http://schemas.microsoft.com/office/drawing/2016/5/9/chartex" xmlns:cx4="http://schemas.microsoft.com/office/drawing/2016/5/10/chartex" xmlns:cx5="http://schemas.microsoft.com/office/drawing/2016/5/11/chartex" xmlns:cx6="http://schemas.microsoft.com/office/drawing/2016/5/12/chartex" xmlns:cx7="http://schemas.microsoft.com/office/drawing/2016/5/13/chartex" xmlns:cx8="http://schemas.microsoft.com/office/drawing/2016/5/14/chartex" xmlns:mc="http://schemas.openxmlformats.org/markup-compatibility/2006" xmlns:aink="http://schemas.microsoft.com/office/drawing/2016/ink" xmlns:am3d="http://schemas.microsoft.com/office/drawing/2017/model3d" xmlns:o="urn:schemas-microsoft-com:office:office" xmlns:r="http://schemas.openxmlformats.org/officeDocument/2006/relationships" xmlns:m="http://schemas.openxmlformats.org/officeDocument/2006/math" xmlns:v="urn:schemas-microsoft-com:vml" xmlns:wp14="http://schemas.microsoft.com/office/word/2010/wordprocessingDrawing" xmlns:wp="http://schemas.openxmlformats.org/drawingml/2006/wordprocessingDrawing" xmlns:w10="urn:schemas-microsoft-com:office:word" xmlns:w="http://schemas.openxmlformats.org/wordprocessingml/2006/main" xmlns:w14="http://schemas.microsoft.com/office/word/2010/wordml" xmlns:w15="http://schemas.microsoft.com/office/word/2012/wordml" xmlns:w16cex="http://schemas.microsoft.com/office/word/2018/wordml/cex" xmlns:w16cid="http://schemas.microsoft.com/office/word/2016/wordml/cid" xmlns:w16="http://schemas.microsoft.com/office/word/2018/wordml" xmlns:w16se="http://schemas.microsoft.com/office/word/2015/wordml/symex" xmlns:wpg="http://schemas.microsoft.com/office/word/2010/wordprocessingGroup" xmlns:wpi="http://schemas.microsoft.com/office/word/2010/wordprocessingInk" xmlns:wne="http://schemas.microsoft.com/office/word/2006/wordml" xmlns:wps="http://schemas.microsoft.com/office/word/2010/wordprocessingShape" mc:Ignorable="w14 w15 w16se w16cid w16 w16cex wp14">
+<w:ftr xmlns:wpc="http://schemas.microsoft.com/office/word/2010/wordprocessingCanvas" xmlns:cx="http://schemas.microsoft.com/office/drawing/2014/chartex" xmlns:cx1="http://schemas.microsoft.com/office/drawing/2015/9/8/chartex" xmlns:cx2="http://schemas.microsoft.com/office/drawing/2015/10/21/chartex" xmlns:cx3="http://schemas.microsoft.com/office/drawing/2016/5/9/chartex" xmlns:cx4="http://schemas.microsoft.com/office/drawing/2016/5/10/chartex" xmlns:cx5="http://schemas.microsoft.com/office/drawing/2016/5/11/chartex" xmlns:cx6="http://schemas.microsoft.com/office/drawing/2016/5/12/chartex" xmlns:cx7="http://schemas.microsoft.com/office/drawing/2016/5/13/chartex" xmlns:cx8="http://schemas.microsoft.com/office/drawing/2016/5/14/chartex" xmlns:mc="http://schemas.openxmlformats.org/markup-compatibility/2006" xmlns:aink="http://schemas.microsoft.com/office/drawing/2016/ink" xmlns:am3d="http://schemas.microsoft.com/office/drawing/2017/model3d" xmlns:o="urn:schemas-microsoft-com:office:office" xmlns:r="http://schemas.openxmlformats.org/officeDocument/2006/relationships" xmlns:m="http://schemas.openxmlformats.org/officeDocument/2006/math" xmlns:v="urn:schemas-microsoft-com:vml" xmlns:wp14="http://schemas.microsoft.com/office/word/2010/wordprocessingDrawing" xmlns:wp="http://schemas.openxmlformats.org/drawingml/2006/wordprocessingDrawing" xmlns:w10="urn:schemas-microsoft-com:office:word" xmlns:w="http://schemas.openxmlformats.org/wordprocessingml/2006/main" xmlns:w14="http://schemas.microsoft.com/office/word/2010/wordml" xmlns:w15="http://schemas.microsoft.com/office/word/2012/wordml" xmlns:w16cex="http://schemas.microsoft.com/office/word/2018/wordml/cex" xmlns:w16cid="http://schemas.microsoft.com/office/word/2016/wordml/cid" xmlns:w16="http://schemas.microsoft.com/office/word/2018/wordml" xmlns:w16sdtdh="http://schemas.microsoft.com/office/word/2020/wordml/sdtdatahash" xmlns:w16se="http://schemas.microsoft.com/office/word/2015/wordml/symex" xmlns:wpg="http://schemas.microsoft.com/office/word/2010/wordprocessingGroup" xmlns:wpi="http://schemas.microsoft.com/office/word/2010/wordprocessingInk" xmlns:wne="http://schemas.microsoft.com/office/word/2006/wordml" xmlns:wps="http://schemas.microsoft.com/office/word/2010/wordprocessingShape" mc:Ignorable="w14 w15 w16se w16cid w16 w16cex w16sdtdh wp14">
   <w:p>
     <w:pPr>
       <w:pStyle w:val="Fuzeile"/>
@@ -4304,7 +4214,7 @@
 </file>
 
 <file path=word/footer2.xml><?xml version="1.0" encoding="utf-8"?>
-<w:ftr xmlns:wpc="http://schemas.microsoft.com/office/word/2010/wordprocessingCanvas" xmlns:cx="http://schemas.microsoft.com/office/drawing/2014/chartex" xmlns:cx1="http://schemas.microsoft.com/office/drawing/2015/9/8/chartex" xmlns:cx2="http://schemas.microsoft.com/office/drawing/2015/10/21/chartex" xmlns:cx3="http://schemas.microsoft.com/office/drawing/2016/5/9/chartex" xmlns:cx4="http://schemas.microsoft.com/office/drawing/2016/5/10/chartex" xmlns:cx5="http://schemas.microsoft.com/office/drawing/2016/5/11/chartex" xmlns:cx6="http://schemas.microsoft.com/office/drawing/2016/5/12/chartex" xmlns:cx7="http://schemas.microsoft.com/office/drawing/2016/5/13/chartex" xmlns:cx8="http://schemas.microsoft.com/office/drawing/2016/5/14/chartex" xmlns:mc="http://schemas.openxmlformats.org/markup-compatibility/2006" xmlns:aink="http://schemas.microsoft.com/office/drawing/2016/ink" xmlns:am3d="http://schemas.microsoft.com/office/drawing/2017/model3d" xmlns:o="urn:schemas-microsoft-com:office:office" xmlns:r="http://schemas.openxmlformats.org/officeDocument/2006/relationships" xmlns:m="http://schemas.openxmlformats.org/officeDocument/2006/math" xmlns:v="urn:schemas-microsoft-com:vml" xmlns:wp14="http://schemas.microsoft.com/office/word/2010/wordprocessingDrawing" xmlns:wp="http://schemas.openxmlformats.org/drawingml/2006/wordprocessingDrawing" xmlns:w10="urn:schemas-microsoft-com:office:word" xmlns:w="http://schemas.openxmlformats.org/wordprocessingml/2006/main" xmlns:w14="http://schemas.microsoft.com/office/word/2010/wordml" xmlns:w15="http://schemas.microsoft.com/office/word/2012/wordml" xmlns:w16cex="http://schemas.microsoft.com/office/word/2018/wordml/cex" xmlns:w16cid="http://schemas.microsoft.com/office/word/2016/wordml/cid" xmlns:w16="http://schemas.microsoft.com/office/word/2018/wordml" xmlns:w16se="http://schemas.microsoft.com/office/word/2015/wordml/symex" xmlns:wpg="http://schemas.microsoft.com/office/word/2010/wordprocessingGroup" xmlns:wpi="http://schemas.microsoft.com/office/word/2010/wordprocessingInk" xmlns:wne="http://schemas.microsoft.com/office/word/2006/wordml" xmlns:wps="http://schemas.microsoft.com/office/word/2010/wordprocessingShape" mc:Ignorable="w14 w15 w16se w16cid w16 w16cex wp14">
+<w:ftr xmlns:wpc="http://schemas.microsoft.com/office/word/2010/wordprocessingCanvas" xmlns:cx="http://schemas.microsoft.com/office/drawing/2014/chartex" xmlns:cx1="http://schemas.microsoft.com/office/drawing/2015/9/8/chartex" xmlns:cx2="http://schemas.microsoft.com/office/drawing/2015/10/21/chartex" xmlns:cx3="http://schemas.microsoft.com/office/drawing/2016/5/9/chartex" xmlns:cx4="http://schemas.microsoft.com/office/drawing/2016/5/10/chartex" xmlns:cx5="http://schemas.microsoft.com/office/drawing/2016/5/11/chartex" xmlns:cx6="http://schemas.microsoft.com/office/drawing/2016/5/12/chartex" xmlns:cx7="http://schemas.microsoft.com/office/drawing/2016/5/13/chartex" xmlns:cx8="http://schemas.microsoft.com/office/drawing/2016/5/14/chartex" xmlns:mc="http://schemas.openxmlformats.org/markup-compatibility/2006" xmlns:aink="http://schemas.microsoft.com/office/drawing/2016/ink" xmlns:am3d="http://schemas.microsoft.com/office/drawing/2017/model3d" xmlns:o="urn:schemas-microsoft-com:office:office" xmlns:r="http://schemas.openxmlformats.org/officeDocument/2006/relationships" xmlns:m="http://schemas.openxmlformats.org/officeDocument/2006/math" xmlns:v="urn:schemas-microsoft-com:vml" xmlns:wp14="http://schemas.microsoft.com/office/word/2010/wordprocessingDrawing" xmlns:wp="http://schemas.openxmlformats.org/drawingml/2006/wordprocessingDrawing" xmlns:w10="urn:schemas-microsoft-com:office:word" xmlns:w="http://schemas.openxmlformats.org/wordprocessingml/2006/main" xmlns:w14="http://schemas.microsoft.com/office/word/2010/wordml" xmlns:w15="http://schemas.microsoft.com/office/word/2012/wordml" xmlns:w16cex="http://schemas.microsoft.com/office/word/2018/wordml/cex" xmlns:w16cid="http://schemas.microsoft.com/office/word/2016/wordml/cid" xmlns:w16="http://schemas.microsoft.com/office/word/2018/wordml" xmlns:w16sdtdh="http://schemas.microsoft.com/office/word/2020/wordml/sdtdatahash" xmlns:w16se="http://schemas.microsoft.com/office/word/2015/wordml/symex" xmlns:wpg="http://schemas.microsoft.com/office/word/2010/wordprocessingGroup" xmlns:wpi="http://schemas.microsoft.com/office/word/2010/wordprocessingInk" xmlns:wne="http://schemas.microsoft.com/office/word/2006/wordml" xmlns:wps="http://schemas.microsoft.com/office/word/2010/wordprocessingShape" mc:Ignorable="w14 w15 w16se w16cid w16 w16cex w16sdtdh wp14">
   <w:p>
     <w:pPr>
       <w:tabs>
@@ -4574,7 +4484,7 @@
 </file>
 
 <file path=word/footer3.xml><?xml version="1.0" encoding="utf-8"?>
-<w:ftr xmlns:wpc="http://schemas.microsoft.com/office/word/2010/wordprocessingCanvas" xmlns:cx="http://schemas.microsoft.com/office/drawing/2014/chartex" xmlns:cx1="http://schemas.microsoft.com/office/drawing/2015/9/8/chartex" xmlns:cx2="http://schemas.microsoft.com/office/drawing/2015/10/21/chartex" xmlns:cx3="http://schemas.microsoft.com/office/drawing/2016/5/9/chartex" xmlns:cx4="http://schemas.microsoft.com/office/drawing/2016/5/10/chartex" xmlns:cx5="http://schemas.microsoft.com/office/drawing/2016/5/11/chartex" xmlns:cx6="http://schemas.microsoft.com/office/drawing/2016/5/12/chartex" xmlns:cx7="http://schemas.microsoft.com/office/drawing/2016/5/13/chartex" xmlns:cx8="http://schemas.microsoft.com/office/drawing/2016/5/14/chartex" xmlns:mc="http://schemas.openxmlformats.org/markup-compatibility/2006" xmlns:aink="http://schemas.microsoft.com/office/drawing/2016/ink" xmlns:am3d="http://schemas.microsoft.com/office/drawing/2017/model3d" xmlns:o="urn:schemas-microsoft-com:office:office" xmlns:r="http://schemas.openxmlformats.org/officeDocument/2006/relationships" xmlns:m="http://schemas.openxmlformats.org/officeDocument/2006/math" xmlns:v="urn:schemas-microsoft-com:vml" xmlns:wp14="http://schemas.microsoft.com/office/word/2010/wordprocessingDrawing" xmlns:wp="http://schemas.openxmlformats.org/drawingml/2006/wordprocessingDrawing" xmlns:w10="urn:schemas-microsoft-com:office:word" xmlns:w="http://schemas.openxmlformats.org/wordprocessingml/2006/main" xmlns:w14="http://schemas.microsoft.com/office/word/2010/wordml" xmlns:w15="http://schemas.microsoft.com/office/word/2012/wordml" xmlns:w16cex="http://schemas.microsoft.com/office/word/2018/wordml/cex" xmlns:w16cid="http://schemas.microsoft.com/office/word/2016/wordml/cid" xmlns:w16="http://schemas.microsoft.com/office/word/2018/wordml" xmlns:w16se="http://schemas.microsoft.com/office/word/2015/wordml/symex" xmlns:wpg="http://schemas.microsoft.com/office/word/2010/wordprocessingGroup" xmlns:wpi="http://schemas.microsoft.com/office/word/2010/wordprocessingInk" xmlns:wne="http://schemas.microsoft.com/office/word/2006/wordml" xmlns:wps="http://schemas.microsoft.com/office/word/2010/wordprocessingShape" mc:Ignorable="w14 w15 w16se w16cid w16 w16cex wp14">
+<w:ftr xmlns:wpc="http://schemas.microsoft.com/office/word/2010/wordprocessingCanvas" xmlns:cx="http://schemas.microsoft.com/office/drawing/2014/chartex" xmlns:cx1="http://schemas.microsoft.com/office/drawing/2015/9/8/chartex" xmlns:cx2="http://schemas.microsoft.com/office/drawing/2015/10/21/chartex" xmlns:cx3="http://schemas.microsoft.com/office/drawing/2016/5/9/chartex" xmlns:cx4="http://schemas.microsoft.com/office/drawing/2016/5/10/chartex" xmlns:cx5="http://schemas.microsoft.com/office/drawing/2016/5/11/chartex" xmlns:cx6="http://schemas.microsoft.com/office/drawing/2016/5/12/chartex" xmlns:cx7="http://schemas.microsoft.com/office/drawing/2016/5/13/chartex" xmlns:cx8="http://schemas.microsoft.com/office/drawing/2016/5/14/chartex" xmlns:mc="http://schemas.openxmlformats.org/markup-compatibility/2006" xmlns:aink="http://schemas.microsoft.com/office/drawing/2016/ink" xmlns:am3d="http://schemas.microsoft.com/office/drawing/2017/model3d" xmlns:o="urn:schemas-microsoft-com:office:office" xmlns:r="http://schemas.openxmlformats.org/officeDocument/2006/relationships" xmlns:m="http://schemas.openxmlformats.org/officeDocument/2006/math" xmlns:v="urn:schemas-microsoft-com:vml" xmlns:wp14="http://schemas.microsoft.com/office/word/2010/wordprocessingDrawing" xmlns:wp="http://schemas.openxmlformats.org/drawingml/2006/wordprocessingDrawing" xmlns:w10="urn:schemas-microsoft-com:office:word" xmlns:w="http://schemas.openxmlformats.org/wordprocessingml/2006/main" xmlns:w14="http://schemas.microsoft.com/office/word/2010/wordml" xmlns:w15="http://schemas.microsoft.com/office/word/2012/wordml" xmlns:w16cex="http://schemas.microsoft.com/office/word/2018/wordml/cex" xmlns:w16cid="http://schemas.microsoft.com/office/word/2016/wordml/cid" xmlns:w16="http://schemas.microsoft.com/office/word/2018/wordml" xmlns:w16sdtdh="http://schemas.microsoft.com/office/word/2020/wordml/sdtdatahash" xmlns:w16se="http://schemas.microsoft.com/office/word/2015/wordml/symex" xmlns:wpg="http://schemas.microsoft.com/office/word/2010/wordprocessingGroup" xmlns:wpi="http://schemas.microsoft.com/office/word/2010/wordprocessingInk" xmlns:wne="http://schemas.microsoft.com/office/word/2006/wordml" xmlns:wps="http://schemas.microsoft.com/office/word/2010/wordprocessingShape" mc:Ignorable="w14 w15 w16se w16cid w16 w16cex w16sdtdh wp14">
   <w:p>
     <w:pPr>
       <w:tabs>
@@ -4854,7 +4764,7 @@
 </file>
 
 <file path=word/footnotes.xml><?xml version="1.0" encoding="utf-8"?>
-<w:footnotes xmlns:wpc="http://schemas.microsoft.com/office/word/2010/wordprocessingCanvas" xmlns:cx="http://schemas.microsoft.com/office/drawing/2014/chartex" xmlns:cx1="http://schemas.microsoft.com/office/drawing/2015/9/8/chartex" xmlns:cx2="http://schemas.microsoft.com/office/drawing/2015/10/21/chartex" xmlns:cx3="http://schemas.microsoft.com/office/drawing/2016/5/9/chartex" xmlns:cx4="http://schemas.microsoft.com/office/drawing/2016/5/10/chartex" xmlns:cx5="http://schemas.microsoft.com/office/drawing/2016/5/11/chartex" xmlns:cx6="http://schemas.microsoft.com/office/drawing/2016/5/12/chartex" xmlns:cx7="http://schemas.microsoft.com/office/drawing/2016/5/13/chartex" xmlns:cx8="http://schemas.microsoft.com/office/drawing/2016/5/14/chartex" xmlns:mc="http://schemas.openxmlformats.org/markup-compatibility/2006" xmlns:aink="http://schemas.microsoft.com/office/drawing/2016/ink" xmlns:am3d="http://schemas.microsoft.com/office/drawing/2017/model3d" xmlns:o="urn:schemas-microsoft-com:office:office" xmlns:r="http://schemas.openxmlformats.org/officeDocument/2006/relationships" xmlns:m="http://schemas.openxmlformats.org/officeDocument/2006/math" xmlns:v="urn:schemas-microsoft-com:vml" xmlns:wp14="http://schemas.microsoft.com/office/word/2010/wordprocessingDrawing" xmlns:wp="http://schemas.openxmlformats.org/drawingml/2006/wordprocessingDrawing" xmlns:w10="urn:schemas-microsoft-com:office:word" xmlns:w="http://schemas.openxmlformats.org/wordprocessingml/2006/main" xmlns:w14="http://schemas.microsoft.com/office/word/2010/wordml" xmlns:w15="http://schemas.microsoft.com/office/word/2012/wordml" xmlns:w16cex="http://schemas.microsoft.com/office/word/2018/wordml/cex" xmlns:w16cid="http://schemas.microsoft.com/office/word/2016/wordml/cid" xmlns:w16="http://schemas.microsoft.com/office/word/2018/wordml" xmlns:w16se="http://schemas.microsoft.com/office/word/2015/wordml/symex" xmlns:wpg="http://schemas.microsoft.com/office/word/2010/wordprocessingGroup" xmlns:wpi="http://schemas.microsoft.com/office/word/2010/wordprocessingInk" xmlns:wne="http://schemas.microsoft.com/office/word/2006/wordml" xmlns:wps="http://schemas.microsoft.com/office/word/2010/wordprocessingShape" mc:Ignorable="w14 w15 w16se w16cid w16 w16cex wp14">
+<w:footnotes xmlns:wpc="http://schemas.microsoft.com/office/word/2010/wordprocessingCanvas" xmlns:cx="http://schemas.microsoft.com/office/drawing/2014/chartex" xmlns:cx1="http://schemas.microsoft.com/office/drawing/2015/9/8/chartex" xmlns:cx2="http://schemas.microsoft.com/office/drawing/2015/10/21/chartex" xmlns:cx3="http://schemas.microsoft.com/office/drawing/2016/5/9/chartex" xmlns:cx4="http://schemas.microsoft.com/office/drawing/2016/5/10/chartex" xmlns:cx5="http://schemas.microsoft.com/office/drawing/2016/5/11/chartex" xmlns:cx6="http://schemas.microsoft.com/office/drawing/2016/5/12/chartex" xmlns:cx7="http://schemas.microsoft.com/office/drawing/2016/5/13/chartex" xmlns:cx8="http://schemas.microsoft.com/office/drawing/2016/5/14/chartex" xmlns:mc="http://schemas.openxmlformats.org/markup-compatibility/2006" xmlns:aink="http://schemas.microsoft.com/office/drawing/2016/ink" xmlns:am3d="http://schemas.microsoft.com/office/drawing/2017/model3d" xmlns:o="urn:schemas-microsoft-com:office:office" xmlns:r="http://schemas.openxmlformats.org/officeDocument/2006/relationships" xmlns:m="http://schemas.openxmlformats.org/officeDocument/2006/math" xmlns:v="urn:schemas-microsoft-com:vml" xmlns:wp14="http://schemas.microsoft.com/office/word/2010/wordprocessingDrawing" xmlns:wp="http://schemas.openxmlformats.org/drawingml/2006/wordprocessingDrawing" xmlns:w10="urn:schemas-microsoft-com:office:word" xmlns:w="http://schemas.openxmlformats.org/wordprocessingml/2006/main" xmlns:w14="http://schemas.microsoft.com/office/word/2010/wordml" xmlns:w15="http://schemas.microsoft.com/office/word/2012/wordml" xmlns:w16cex="http://schemas.microsoft.com/office/word/2018/wordml/cex" xmlns:w16cid="http://schemas.microsoft.com/office/word/2016/wordml/cid" xmlns:w16="http://schemas.microsoft.com/office/word/2018/wordml" xmlns:w16sdtdh="http://schemas.microsoft.com/office/word/2020/wordml/sdtdatahash" xmlns:w16se="http://schemas.microsoft.com/office/word/2015/wordml/symex" xmlns:wpg="http://schemas.microsoft.com/office/word/2010/wordprocessingGroup" xmlns:wpi="http://schemas.microsoft.com/office/word/2010/wordprocessingInk" xmlns:wne="http://schemas.microsoft.com/office/word/2006/wordml" xmlns:wps="http://schemas.microsoft.com/office/word/2010/wordprocessingShape" mc:Ignorable="w14 w15 w16se w16cid w16 w16cex w16sdtdh wp14">
   <w:footnote w:type="separator" w:id="-1">
     <w:p>
       <w:r>
@@ -4873,7 +4783,7 @@
 </file>
 
 <file path=word/header1.xml><?xml version="1.0" encoding="utf-8"?>
-<w:hdr xmlns:wpc="http://schemas.microsoft.com/office/word/2010/wordprocessingCanvas" xmlns:cx="http://schemas.microsoft.com/office/drawing/2014/chartex" xmlns:cx1="http://schemas.microsoft.com/office/drawing/2015/9/8/chartex" xmlns:cx2="http://schemas.microsoft.com/office/drawing/2015/10/21/chartex" xmlns:cx3="http://schemas.microsoft.com/office/drawing/2016/5/9/chartex" xmlns:cx4="http://schemas.microsoft.com/office/drawing/2016/5/10/chartex" xmlns:cx5="http://schemas.microsoft.com/office/drawing/2016/5/11/chartex" xmlns:cx6="http://schemas.microsoft.com/office/drawing/2016/5/12/chartex" xmlns:cx7="http://schemas.microsoft.com/office/drawing/2016/5/13/chartex" xmlns:cx8="http://schemas.microsoft.com/office/drawing/2016/5/14/chartex" xmlns:mc="http://schemas.openxmlformats.org/markup-compatibility/2006" xmlns:aink="http://schemas.microsoft.com/office/drawing/2016/ink" xmlns:am3d="http://schemas.microsoft.com/office/drawing/2017/model3d" xmlns:o="urn:schemas-microsoft-com:office:office" xmlns:r="http://schemas.openxmlformats.org/officeDocument/2006/relationships" xmlns:m="http://schemas.openxmlformats.org/officeDocument/2006/math" xmlns:v="urn:schemas-microsoft-com:vml" xmlns:wp14="http://schemas.microsoft.com/office/word/2010/wordprocessingDrawing" xmlns:wp="http://schemas.openxmlformats.org/drawingml/2006/wordprocessingDrawing" xmlns:w10="urn:schemas-microsoft-com:office:word" xmlns:w="http://schemas.openxmlformats.org/wordprocessingml/2006/main" xmlns:w14="http://schemas.microsoft.com/office/word/2010/wordml" xmlns:w15="http://schemas.microsoft.com/office/word/2012/wordml" xmlns:w16cex="http://schemas.microsoft.com/office/word/2018/wordml/cex" xmlns:w16cid="http://schemas.microsoft.com/office/word/2016/wordml/cid" xmlns:w16="http://schemas.microsoft.com/office/word/2018/wordml" xmlns:w16se="http://schemas.microsoft.com/office/word/2015/wordml/symex" xmlns:wpg="http://schemas.microsoft.com/office/word/2010/wordprocessingGroup" xmlns:wpi="http://schemas.microsoft.com/office/word/2010/wordprocessingInk" xmlns:wne="http://schemas.microsoft.com/office/word/2006/wordml" xmlns:wps="http://schemas.microsoft.com/office/word/2010/wordprocessingShape" mc:Ignorable="w14 w15 w16se w16cid w16 w16cex wp14">
+<w:hdr xmlns:wpc="http://schemas.microsoft.com/office/word/2010/wordprocessingCanvas" xmlns:cx="http://schemas.microsoft.com/office/drawing/2014/chartex" xmlns:cx1="http://schemas.microsoft.com/office/drawing/2015/9/8/chartex" xmlns:cx2="http://schemas.microsoft.com/office/drawing/2015/10/21/chartex" xmlns:cx3="http://schemas.microsoft.com/office/drawing/2016/5/9/chartex" xmlns:cx4="http://schemas.microsoft.com/office/drawing/2016/5/10/chartex" xmlns:cx5="http://schemas.microsoft.com/office/drawing/2016/5/11/chartex" xmlns:cx6="http://schemas.microsoft.com/office/drawing/2016/5/12/chartex" xmlns:cx7="http://schemas.microsoft.com/office/drawing/2016/5/13/chartex" xmlns:cx8="http://schemas.microsoft.com/office/drawing/2016/5/14/chartex" xmlns:mc="http://schemas.openxmlformats.org/markup-compatibility/2006" xmlns:aink="http://schemas.microsoft.com/office/drawing/2016/ink" xmlns:am3d="http://schemas.microsoft.com/office/drawing/2017/model3d" xmlns:o="urn:schemas-microsoft-com:office:office" xmlns:r="http://schemas.openxmlformats.org/officeDocument/2006/relationships" xmlns:m="http://schemas.openxmlformats.org/officeDocument/2006/math" xmlns:v="urn:schemas-microsoft-com:vml" xmlns:wp14="http://schemas.microsoft.com/office/word/2010/wordprocessingDrawing" xmlns:wp="http://schemas.openxmlformats.org/drawingml/2006/wordprocessingDrawing" xmlns:w10="urn:schemas-microsoft-com:office:word" xmlns:w="http://schemas.openxmlformats.org/wordprocessingml/2006/main" xmlns:w14="http://schemas.microsoft.com/office/word/2010/wordml" xmlns:w15="http://schemas.microsoft.com/office/word/2012/wordml" xmlns:w16cex="http://schemas.microsoft.com/office/word/2018/wordml/cex" xmlns:w16cid="http://schemas.microsoft.com/office/word/2016/wordml/cid" xmlns:w16="http://schemas.microsoft.com/office/word/2018/wordml" xmlns:w16sdtdh="http://schemas.microsoft.com/office/word/2020/wordml/sdtdatahash" xmlns:w16se="http://schemas.microsoft.com/office/word/2015/wordml/symex" xmlns:wpg="http://schemas.microsoft.com/office/word/2010/wordprocessingGroup" xmlns:wpi="http://schemas.microsoft.com/office/word/2010/wordprocessingInk" xmlns:wne="http://schemas.microsoft.com/office/word/2006/wordml" xmlns:wps="http://schemas.microsoft.com/office/word/2010/wordprocessingShape" mc:Ignorable="w14 w15 w16se w16cid w16 w16cex w16sdtdh wp14">
   <w:p>
     <w:pPr>
       <w:pStyle w:val="Kopfzeile"/>
@@ -4883,7 +4793,7 @@
 </file>
 
 <file path=word/header2.xml><?xml version="1.0" encoding="utf-8"?>
-<w:hdr xmlns:wpc="http://schemas.microsoft.com/office/word/2010/wordprocessingCanvas" xmlns:cx="http://schemas.microsoft.com/office/drawing/2014/chartex" xmlns:cx1="http://schemas.microsoft.com/office/drawing/2015/9/8/chartex" xmlns:cx2="http://schemas.microsoft.com/office/drawing/2015/10/21/chartex" xmlns:cx3="http://schemas.microsoft.com/office/drawing/2016/5/9/chartex" xmlns:cx4="http://schemas.microsoft.com/office/drawing/2016/5/10/chartex" xmlns:cx5="http://schemas.microsoft.com/office/drawing/2016/5/11/chartex" xmlns:cx6="http://schemas.microsoft.com/office/drawing/2016/5/12/chartex" xmlns:cx7="http://schemas.microsoft.com/office/drawing/2016/5/13/chartex" xmlns:cx8="http://schemas.microsoft.com/office/drawing/2016/5/14/chartex" xmlns:mc="http://schemas.openxmlformats.org/markup-compatibility/2006" xmlns:aink="http://schemas.microsoft.com/office/drawing/2016/ink" xmlns:am3d="http://schemas.microsoft.com/office/drawing/2017/model3d" xmlns:o="urn:schemas-microsoft-com:office:office" xmlns:r="http://schemas.openxmlformats.org/officeDocument/2006/relationships" xmlns:m="http://schemas.openxmlformats.org/officeDocument/2006/math" xmlns:v="urn:schemas-microsoft-com:vml" xmlns:wp14="http://schemas.microsoft.com/office/word/2010/wordprocessingDrawing" xmlns:wp="http://schemas.openxmlformats.org/drawingml/2006/wordprocessingDrawing" xmlns:w10="urn:schemas-microsoft-com:office:word" xmlns:w="http://schemas.openxmlformats.org/wordprocessingml/2006/main" xmlns:w14="http://schemas.microsoft.com/office/word/2010/wordml" xmlns:w15="http://schemas.microsoft.com/office/word/2012/wordml" xmlns:w16cex="http://schemas.microsoft.com/office/word/2018/wordml/cex" xmlns:w16cid="http://schemas.microsoft.com/office/word/2016/wordml/cid" xmlns:w16="http://schemas.microsoft.com/office/word/2018/wordml" xmlns:w16se="http://schemas.microsoft.com/office/word/2015/wordml/symex" xmlns:wpg="http://schemas.microsoft.com/office/word/2010/wordprocessingGroup" xmlns:wpi="http://schemas.microsoft.com/office/word/2010/wordprocessingInk" xmlns:wne="http://schemas.microsoft.com/office/word/2006/wordml" xmlns:wps="http://schemas.microsoft.com/office/word/2010/wordprocessingShape" mc:Ignorable="w14 w15 w16se w16cid w16 w16cex wp14">
+<w:hdr xmlns:wpc="http://schemas.microsoft.com/office/word/2010/wordprocessingCanvas" xmlns:cx="http://schemas.microsoft.com/office/drawing/2014/chartex" xmlns:cx1="http://schemas.microsoft.com/office/drawing/2015/9/8/chartex" xmlns:cx2="http://schemas.microsoft.com/office/drawing/2015/10/21/chartex" xmlns:cx3="http://schemas.microsoft.com/office/drawing/2016/5/9/chartex" xmlns:cx4="http://schemas.microsoft.com/office/drawing/2016/5/10/chartex" xmlns:cx5="http://schemas.microsoft.com/office/drawing/2016/5/11/chartex" xmlns:cx6="http://schemas.microsoft.com/office/drawing/2016/5/12/chartex" xmlns:cx7="http://schemas.microsoft.com/office/drawing/2016/5/13/chartex" xmlns:cx8="http://schemas.microsoft.com/office/drawing/2016/5/14/chartex" xmlns:mc="http://schemas.openxmlformats.org/markup-compatibility/2006" xmlns:aink="http://schemas.microsoft.com/office/drawing/2016/ink" xmlns:am3d="http://schemas.microsoft.com/office/drawing/2017/model3d" xmlns:o="urn:schemas-microsoft-com:office:office" xmlns:r="http://schemas.openxmlformats.org/officeDocument/2006/relationships" xmlns:m="http://schemas.openxmlformats.org/officeDocument/2006/math" xmlns:v="urn:schemas-microsoft-com:vml" xmlns:wp14="http://schemas.microsoft.com/office/word/2010/wordprocessingDrawing" xmlns:wp="http://schemas.openxmlformats.org/drawingml/2006/wordprocessingDrawing" xmlns:w10="urn:schemas-microsoft-com:office:word" xmlns:w="http://schemas.openxmlformats.org/wordprocessingml/2006/main" xmlns:w14="http://schemas.microsoft.com/office/word/2010/wordml" xmlns:w15="http://schemas.microsoft.com/office/word/2012/wordml" xmlns:w16cex="http://schemas.microsoft.com/office/word/2018/wordml/cex" xmlns:w16cid="http://schemas.microsoft.com/office/word/2016/wordml/cid" xmlns:w16="http://schemas.microsoft.com/office/word/2018/wordml" xmlns:w16sdtdh="http://schemas.microsoft.com/office/word/2020/wordml/sdtdatahash" xmlns:w16se="http://schemas.microsoft.com/office/word/2015/wordml/symex" xmlns:wpg="http://schemas.microsoft.com/office/word/2010/wordprocessingGroup" xmlns:wpi="http://schemas.microsoft.com/office/word/2010/wordprocessingInk" xmlns:wne="http://schemas.microsoft.com/office/word/2006/wordml" xmlns:wps="http://schemas.microsoft.com/office/word/2010/wordprocessingShape" mc:Ignorable="w14 w15 w16se w16cid w16 w16cex w16sdtdh wp14">
   <w:p>
     <w:pPr>
       <w:tabs>
@@ -5054,7 +4964,7 @@
 </file>
 
 <file path=word/header3.xml><?xml version="1.0" encoding="utf-8"?>
-<w:hdr xmlns:wpc="http://schemas.microsoft.com/office/word/2010/wordprocessingCanvas" xmlns:cx="http://schemas.microsoft.com/office/drawing/2014/chartex" xmlns:cx1="http://schemas.microsoft.com/office/drawing/2015/9/8/chartex" xmlns:cx2="http://schemas.microsoft.com/office/drawing/2015/10/21/chartex" xmlns:cx3="http://schemas.microsoft.com/office/drawing/2016/5/9/chartex" xmlns:cx4="http://schemas.microsoft.com/office/drawing/2016/5/10/chartex" xmlns:cx5="http://schemas.microsoft.com/office/drawing/2016/5/11/chartex" xmlns:cx6="http://schemas.microsoft.com/office/drawing/2016/5/12/chartex" xmlns:cx7="http://schemas.microsoft.com/office/drawing/2016/5/13/chartex" xmlns:cx8="http://schemas.microsoft.com/office/drawing/2016/5/14/chartex" xmlns:mc="http://schemas.openxmlformats.org/markup-compatibility/2006" xmlns:aink="http://schemas.microsoft.com/office/drawing/2016/ink" xmlns:am3d="http://schemas.microsoft.com/office/drawing/2017/model3d" xmlns:o="urn:schemas-microsoft-com:office:office" xmlns:r="http://schemas.openxmlformats.org/officeDocument/2006/relationships" xmlns:m="http://schemas.openxmlformats.org/officeDocument/2006/math" xmlns:v="urn:schemas-microsoft-com:vml" xmlns:wp14="http://schemas.microsoft.com/office/word/2010/wordprocessingDrawing" xmlns:wp="http://schemas.openxmlformats.org/drawingml/2006/wordprocessingDrawing" xmlns:w10="urn:schemas-microsoft-com:office:word" xmlns:w="http://schemas.openxmlformats.org/wordprocessingml/2006/main" xmlns:w14="http://schemas.microsoft.com/office/word/2010/wordml" xmlns:w15="http://schemas.microsoft.com/office/word/2012/wordml" xmlns:w16cex="http://schemas.microsoft.com/office/word/2018/wordml/cex" xmlns:w16cid="http://schemas.microsoft.com/office/word/2016/wordml/cid" xmlns:w16="http://schemas.microsoft.com/office/word/2018/wordml" xmlns:w16se="http://schemas.microsoft.com/office/word/2015/wordml/symex" xmlns:wpg="http://schemas.microsoft.com/office/word/2010/wordprocessingGroup" xmlns:wpi="http://schemas.microsoft.com/office/word/2010/wordprocessingInk" xmlns:wne="http://schemas.microsoft.com/office/word/2006/wordml" xmlns:wps="http://schemas.microsoft.com/office/word/2010/wordprocessingShape" mc:Ignorable="w14 w15 w16se w16cid w16 w16cex wp14">
+<w:hdr xmlns:wpc="http://schemas.microsoft.com/office/word/2010/wordprocessingCanvas" xmlns:cx="http://schemas.microsoft.com/office/drawing/2014/chartex" xmlns:cx1="http://schemas.microsoft.com/office/drawing/2015/9/8/chartex" xmlns:cx2="http://schemas.microsoft.com/office/drawing/2015/10/21/chartex" xmlns:cx3="http://schemas.microsoft.com/office/drawing/2016/5/9/chartex" xmlns:cx4="http://schemas.microsoft.com/office/drawing/2016/5/10/chartex" xmlns:cx5="http://schemas.microsoft.com/office/drawing/2016/5/11/chartex" xmlns:cx6="http://schemas.microsoft.com/office/drawing/2016/5/12/chartex" xmlns:cx7="http://schemas.microsoft.com/office/drawing/2016/5/13/chartex" xmlns:cx8="http://schemas.microsoft.com/office/drawing/2016/5/14/chartex" xmlns:mc="http://schemas.openxmlformats.org/markup-compatibility/2006" xmlns:aink="http://schemas.microsoft.com/office/drawing/2016/ink" xmlns:am3d="http://schemas.microsoft.com/office/drawing/2017/model3d" xmlns:o="urn:schemas-microsoft-com:office:office" xmlns:r="http://schemas.openxmlformats.org/officeDocument/2006/relationships" xmlns:m="http://schemas.openxmlformats.org/officeDocument/2006/math" xmlns:v="urn:schemas-microsoft-com:vml" xmlns:wp14="http://schemas.microsoft.com/office/word/2010/wordprocessingDrawing" xmlns:wp="http://schemas.openxmlformats.org/drawingml/2006/wordprocessingDrawing" xmlns:w10="urn:schemas-microsoft-com:office:word" xmlns:w="http://schemas.openxmlformats.org/wordprocessingml/2006/main" xmlns:w14="http://schemas.microsoft.com/office/word/2010/wordml" xmlns:w15="http://schemas.microsoft.com/office/word/2012/wordml" xmlns:w16cex="http://schemas.microsoft.com/office/word/2018/wordml/cex" xmlns:w16cid="http://schemas.microsoft.com/office/word/2016/wordml/cid" xmlns:w16="http://schemas.microsoft.com/office/word/2018/wordml" xmlns:w16sdtdh="http://schemas.microsoft.com/office/word/2020/wordml/sdtdatahash" xmlns:w16se="http://schemas.microsoft.com/office/word/2015/wordml/symex" xmlns:wpg="http://schemas.microsoft.com/office/word/2010/wordprocessingGroup" xmlns:wpi="http://schemas.microsoft.com/office/word/2010/wordprocessingInk" xmlns:wne="http://schemas.microsoft.com/office/word/2006/wordml" xmlns:wps="http://schemas.microsoft.com/office/word/2010/wordprocessingShape" mc:Ignorable="w14 w15 w16se w16cid w16 w16cex w16sdtdh wp14">
   <w:p>
     <w:pPr>
       <w:tabs>
@@ -5821,7 +5731,7 @@
 </file>
 
 <file path=word/numbering.xml><?xml version="1.0" encoding="utf-8"?>
-<w:numbering xmlns:wpc="http://schemas.microsoft.com/office/word/2010/wordprocessingCanvas" xmlns:cx="http://schemas.microsoft.com/office/drawing/2014/chartex" xmlns:cx1="http://schemas.microsoft.com/office/drawing/2015/9/8/chartex" xmlns:cx2="http://schemas.microsoft.com/office/drawing/2015/10/21/chartex" xmlns:cx3="http://schemas.microsoft.com/office/drawing/2016/5/9/chartex" xmlns:cx4="http://schemas.microsoft.com/office/drawing/2016/5/10/chartex" xmlns:cx5="http://schemas.microsoft.com/office/drawing/2016/5/11/chartex" xmlns:cx6="http://schemas.microsoft.com/office/drawing/2016/5/12/chartex" xmlns:cx7="http://schemas.microsoft.com/office/drawing/2016/5/13/chartex" xmlns:cx8="http://schemas.microsoft.com/office/drawing/2016/5/14/chartex" xmlns:mc="http://schemas.openxmlformats.org/markup-compatibility/2006" xmlns:aink="http://schemas.microsoft.com/office/drawing/2016/ink" xmlns:am3d="http://schemas.microsoft.com/office/drawing/2017/model3d" xmlns:o="urn:schemas-microsoft-com:office:office" xmlns:r="http://schemas.openxmlformats.org/officeDocument/2006/relationships" xmlns:m="http://schemas.openxmlformats.org/officeDocument/2006/math" xmlns:v="urn:schemas-microsoft-com:vml" xmlns:wp14="http://schemas.microsoft.com/office/word/2010/wordprocessingDrawing" xmlns:wp="http://schemas.openxmlformats.org/drawingml/2006/wordprocessingDrawing" xmlns:w10="urn:schemas-microsoft-com:office:word" xmlns:w="http://schemas.openxmlformats.org/wordprocessingml/2006/main" xmlns:w14="http://schemas.microsoft.com/office/word/2010/wordml" xmlns:w15="http://schemas.microsoft.com/office/word/2012/wordml" xmlns:w16cex="http://schemas.microsoft.com/office/word/2018/wordml/cex" xmlns:w16cid="http://schemas.microsoft.com/office/word/2016/wordml/cid" xmlns:w16="http://schemas.microsoft.com/office/word/2018/wordml" xmlns:w16se="http://schemas.microsoft.com/office/word/2015/wordml/symex" xmlns:wpg="http://schemas.microsoft.com/office/word/2010/wordprocessingGroup" xmlns:wpi="http://schemas.microsoft.com/office/word/2010/wordprocessingInk" xmlns:wne="http://schemas.microsoft.com/office/word/2006/wordml" xmlns:wps="http://schemas.microsoft.com/office/word/2010/wordprocessingShape" mc:Ignorable="w14 w15 w16se w16cid w16 w16cex wp14">
+<w:numbering xmlns:wpc="http://schemas.microsoft.com/office/word/2010/wordprocessingCanvas" xmlns:cx="http://schemas.microsoft.com/office/drawing/2014/chartex" xmlns:cx1="http://schemas.microsoft.com/office/drawing/2015/9/8/chartex" xmlns:cx2="http://schemas.microsoft.com/office/drawing/2015/10/21/chartex" xmlns:cx3="http://schemas.microsoft.com/office/drawing/2016/5/9/chartex" xmlns:cx4="http://schemas.microsoft.com/office/drawing/2016/5/10/chartex" xmlns:cx5="http://schemas.microsoft.com/office/drawing/2016/5/11/chartex" xmlns:cx6="http://schemas.microsoft.com/office/drawing/2016/5/12/chartex" xmlns:cx7="http://schemas.microsoft.com/office/drawing/2016/5/13/chartex" xmlns:cx8="http://schemas.microsoft.com/office/drawing/2016/5/14/chartex" xmlns:mc="http://schemas.openxmlformats.org/markup-compatibility/2006" xmlns:aink="http://schemas.microsoft.com/office/drawing/2016/ink" xmlns:am3d="http://schemas.microsoft.com/office/drawing/2017/model3d" xmlns:o="urn:schemas-microsoft-com:office:office" xmlns:r="http://schemas.openxmlformats.org/officeDocument/2006/relationships" xmlns:m="http://schemas.openxmlformats.org/officeDocument/2006/math" xmlns:v="urn:schemas-microsoft-com:vml" xmlns:wp14="http://schemas.microsoft.com/office/word/2010/wordprocessingDrawing" xmlns:wp="http://schemas.openxmlformats.org/drawingml/2006/wordprocessingDrawing" xmlns:w10="urn:schemas-microsoft-com:office:word" xmlns:w="http://schemas.openxmlformats.org/wordprocessingml/2006/main" xmlns:w14="http://schemas.microsoft.com/office/word/2010/wordml" xmlns:w15="http://schemas.microsoft.com/office/word/2012/wordml" xmlns:w16cex="http://schemas.microsoft.com/office/word/2018/wordml/cex" xmlns:w16cid="http://schemas.microsoft.com/office/word/2016/wordml/cid" xmlns:w16="http://schemas.microsoft.com/office/word/2018/wordml" xmlns:w16sdtdh="http://schemas.microsoft.com/office/word/2020/wordml/sdtdatahash" xmlns:w16se="http://schemas.microsoft.com/office/word/2015/wordml/symex" xmlns:wpg="http://schemas.microsoft.com/office/word/2010/wordprocessingGroup" xmlns:wpi="http://schemas.microsoft.com/office/word/2010/wordprocessingInk" xmlns:wne="http://schemas.microsoft.com/office/word/2006/wordml" xmlns:wps="http://schemas.microsoft.com/office/word/2010/wordprocessingShape" mc:Ignorable="w14 w15 w16se w16cid w16 w16cex w16sdtdh wp14">
   <w:abstractNum w:abstractNumId="0" w15:restartNumberingAfterBreak="0">
     <w:nsid w:val="38FC5B45"/>
     <w:multiLevelType w:val="multilevel"/>
@@ -5980,7 +5890,7 @@
 </file>
 
 <file path=word/styles.xml><?xml version="1.0" encoding="utf-8"?>
-<w:styles xmlns:mc="http://schemas.openxmlformats.org/markup-compatibility/2006" xmlns:r="http://schemas.openxmlformats.org/officeDocument/2006/relationships" xmlns:w="http://schemas.openxmlformats.org/wordprocessingml/2006/main" xmlns:w14="http://schemas.microsoft.com/office/word/2010/wordml" xmlns:w15="http://schemas.microsoft.com/office/word/2012/wordml" xmlns:w16cex="http://schemas.microsoft.com/office/word/2018/wordml/cex" xmlns:w16cid="http://schemas.microsoft.com/office/word/2016/wordml/cid" xmlns:w16="http://schemas.microsoft.com/office/word/2018/wordml" xmlns:w16se="http://schemas.microsoft.com/office/word/2015/wordml/symex" mc:Ignorable="w14 w15 w16se w16cid w16 w16cex">
+<w:styles xmlns:mc="http://schemas.openxmlformats.org/markup-compatibility/2006" xmlns:r="http://schemas.openxmlformats.org/officeDocument/2006/relationships" xmlns:w="http://schemas.openxmlformats.org/wordprocessingml/2006/main" xmlns:w14="http://schemas.microsoft.com/office/word/2010/wordml" xmlns:w15="http://schemas.microsoft.com/office/word/2012/wordml" xmlns:w16cex="http://schemas.microsoft.com/office/word/2018/wordml/cex" xmlns:w16cid="http://schemas.microsoft.com/office/word/2016/wordml/cid" xmlns:w16="http://schemas.microsoft.com/office/word/2018/wordml" xmlns:w16sdtdh="http://schemas.microsoft.com/office/word/2020/wordml/sdtdatahash" xmlns:w16se="http://schemas.microsoft.com/office/word/2015/wordml/symex" mc:Ignorable="w14 w15 w16se w16cid w16 w16cex w16sdtdh">
   <w:docDefaults>
     <w:rPrDefault>
       <w:rPr>

</xml_diff>

<commit_message>
Configure announcement via config file
</commit_message>
<xml_diff>
--- a/HaemophilusWeb/ReportTemplates/BLNAR v10.docx
+++ b/HaemophilusWeb/ReportTemplates/BLNAR v10.docx
@@ -21,21 +21,7 @@
         <w:rPr>
           <w:rFonts w:ascii="Arial" w:hAnsi="Arial" w:cs="Arial"/>
         </w:rPr>
-        <w:t>{</w:t>
-      </w:r>
-      <w:proofErr w:type="spellStart"/>
-      <w:r>
-        <w:rPr>
-          <w:rFonts w:ascii="Arial" w:hAnsi="Arial" w:cs="Arial"/>
-        </w:rPr>
-        <w:t>SenderName</w:t>
-      </w:r>
-      <w:proofErr w:type="spellEnd"/>
-      <w:r>
-        <w:rPr>
-          <w:rFonts w:ascii="Arial" w:hAnsi="Arial" w:cs="Arial"/>
-        </w:rPr>
-        <w:t>}</w:t>
+        <w:t>{SenderName}</w:t>
       </w:r>
     </w:p>
     <w:p>
@@ -48,21 +34,7 @@
         <w:rPr>
           <w:rFonts w:ascii="Arial" w:hAnsi="Arial" w:cs="Arial"/>
         </w:rPr>
-        <w:t>{</w:t>
-      </w:r>
-      <w:proofErr w:type="spellStart"/>
-      <w:r>
-        <w:rPr>
-          <w:rFonts w:ascii="Arial" w:hAnsi="Arial" w:cs="Arial"/>
-        </w:rPr>
-        <w:t>SenderDepartment</w:t>
-      </w:r>
-      <w:proofErr w:type="spellEnd"/>
-      <w:r>
-        <w:rPr>
-          <w:rFonts w:ascii="Arial" w:hAnsi="Arial" w:cs="Arial"/>
-        </w:rPr>
-        <w:t>}</w:t>
+        <w:t>{SenderDepartment}</w:t>
       </w:r>
     </w:p>
     <w:p>
@@ -75,21 +47,7 @@
         <w:rPr>
           <w:rFonts w:ascii="Arial" w:hAnsi="Arial" w:cs="Arial"/>
         </w:rPr>
-        <w:t>{</w:t>
-      </w:r>
-      <w:proofErr w:type="spellStart"/>
-      <w:r>
-        <w:rPr>
-          <w:rFonts w:ascii="Arial" w:hAnsi="Arial" w:cs="Arial"/>
-        </w:rPr>
-        <w:t>SenderStreet</w:t>
-      </w:r>
-      <w:proofErr w:type="spellEnd"/>
-      <w:r>
-        <w:rPr>
-          <w:rFonts w:ascii="Arial" w:hAnsi="Arial" w:cs="Arial"/>
-        </w:rPr>
-        <w:t>}</w:t>
+        <w:t>{SenderStreet}</w:t>
       </w:r>
     </w:p>
     <w:p>
@@ -104,23 +62,7 @@
           <w:rFonts w:ascii="Arial" w:hAnsi="Arial" w:cs="Arial"/>
           <w:bCs/>
         </w:rPr>
-        <w:t>{</w:t>
-      </w:r>
-      <w:proofErr w:type="spellStart"/>
-      <w:r>
-        <w:rPr>
-          <w:rFonts w:ascii="Arial" w:hAnsi="Arial" w:cs="Arial"/>
-          <w:bCs/>
-        </w:rPr>
-        <w:t>SenderCity</w:t>
-      </w:r>
-      <w:proofErr w:type="spellEnd"/>
-      <w:r>
-        <w:rPr>
-          <w:rFonts w:ascii="Arial" w:hAnsi="Arial" w:cs="Arial"/>
-          <w:bCs/>
-        </w:rPr>
-        <w:t>}</w:t>
+        <w:t>{SenderCity}</w:t>
       </w:r>
     </w:p>
     <w:p>
@@ -387,31 +329,7 @@
                 <w:sz w:val="28"/>
                 <w:szCs w:val="28"/>
               </w:rPr>
-              <w:t>{</w:t>
-            </w:r>
-            <w:proofErr w:type="spellStart"/>
-            <w:r>
-              <w:rPr>
-                <w:rFonts w:ascii="Arial" w:hAnsi="Arial" w:cs="Arial"/>
-                <w:b/>
-                <w:bCs/>
-                <w:color w:val="000000"/>
-                <w:sz w:val="28"/>
-                <w:szCs w:val="28"/>
-              </w:rPr>
-              <w:t>LaboratoryNumber</w:t>
-            </w:r>
-            <w:proofErr w:type="spellEnd"/>
-            <w:r>
-              <w:rPr>
-                <w:rFonts w:ascii="Arial" w:hAnsi="Arial" w:cs="Arial"/>
-                <w:b/>
-                <w:bCs/>
-                <w:color w:val="000000"/>
-                <w:sz w:val="28"/>
-                <w:szCs w:val="28"/>
-              </w:rPr>
-              <w:t>}</w:t>
+              <w:t>{LaboratoryNumber}</w:t>
             </w:r>
             <w:bookmarkEnd w:id="0"/>
             <w:r>
@@ -759,27 +677,7 @@
                 <w:sz w:val="16"/>
                 <w:szCs w:val="16"/>
               </w:rPr>
-              <w:t>{</w:t>
-            </w:r>
-            <w:proofErr w:type="spellStart"/>
-            <w:r>
-              <w:rPr>
-                <w:rFonts w:ascii="Arial" w:hAnsi="Arial" w:cs="Arial"/>
-                <w:color w:val="000000"/>
-                <w:sz w:val="16"/>
-                <w:szCs w:val="16"/>
-              </w:rPr>
-              <w:t>SamplingLocation</w:t>
-            </w:r>
-            <w:proofErr w:type="spellEnd"/>
-            <w:r>
-              <w:rPr>
-                <w:rFonts w:ascii="Arial" w:hAnsi="Arial" w:cs="Arial"/>
-                <w:color w:val="000000"/>
-                <w:sz w:val="16"/>
-                <w:szCs w:val="16"/>
-              </w:rPr>
-              <w:t>}</w:t>
+              <w:t>{SamplingLocation}</w:t>
             </w:r>
           </w:p>
         </w:tc>
@@ -878,27 +776,7 @@
                 <w:sz w:val="16"/>
                 <w:szCs w:val="16"/>
               </w:rPr>
-              <w:t>{</w:t>
-            </w:r>
-            <w:proofErr w:type="spellStart"/>
-            <w:r>
-              <w:rPr>
-                <w:rFonts w:ascii="Arial" w:hAnsi="Arial" w:cs="Arial"/>
-                <w:color w:val="000000"/>
-                <w:sz w:val="16"/>
-                <w:szCs w:val="16"/>
-              </w:rPr>
-              <w:t>SamplingDate</w:t>
-            </w:r>
-            <w:proofErr w:type="spellEnd"/>
-            <w:r>
-              <w:rPr>
-                <w:rFonts w:ascii="Arial" w:hAnsi="Arial" w:cs="Arial"/>
-                <w:color w:val="000000"/>
-                <w:sz w:val="16"/>
-                <w:szCs w:val="16"/>
-              </w:rPr>
-              <w:t>}</w:t>
+              <w:t>{SamplingDate}</w:t>
             </w:r>
           </w:p>
         </w:tc>
@@ -997,27 +875,7 @@
                 <w:sz w:val="16"/>
                 <w:szCs w:val="16"/>
               </w:rPr>
-              <w:t>{</w:t>
-            </w:r>
-            <w:proofErr w:type="spellStart"/>
-            <w:r>
-              <w:rPr>
-                <w:rFonts w:ascii="Arial" w:hAnsi="Arial" w:cs="Arial"/>
-                <w:color w:val="000000"/>
-                <w:sz w:val="16"/>
-                <w:szCs w:val="16"/>
-              </w:rPr>
-              <w:t>ReceivingDate</w:t>
-            </w:r>
-            <w:proofErr w:type="spellEnd"/>
-            <w:r>
-              <w:rPr>
-                <w:rFonts w:ascii="Arial" w:hAnsi="Arial" w:cs="Arial"/>
-                <w:color w:val="000000"/>
-                <w:sz w:val="16"/>
-                <w:szCs w:val="16"/>
-              </w:rPr>
-              <w:t>}</w:t>
+              <w:t>{ReceivingDate}</w:t>
             </w:r>
           </w:p>
         </w:tc>
@@ -1082,27 +940,7 @@
                 <w:sz w:val="16"/>
                 <w:szCs w:val="16"/>
               </w:rPr>
-              <w:t xml:space="preserve">Initialen / </w:t>
-            </w:r>
-            <w:proofErr w:type="gramStart"/>
-            <w:r>
-              <w:rPr>
-                <w:rFonts w:ascii="Arial" w:hAnsi="Arial" w:cs="Arial"/>
-                <w:color w:val="000000"/>
-                <w:sz w:val="16"/>
-                <w:szCs w:val="16"/>
-              </w:rPr>
-              <w:t>PLZ  d.</w:t>
-            </w:r>
-            <w:proofErr w:type="gramEnd"/>
-            <w:r>
-              <w:rPr>
-                <w:rFonts w:ascii="Arial" w:hAnsi="Arial" w:cs="Arial"/>
-                <w:color w:val="000000"/>
-                <w:sz w:val="16"/>
-                <w:szCs w:val="16"/>
-              </w:rPr>
-              <w:t xml:space="preserve"> Patienten:</w:t>
+              <w:t>Initialen / PLZ  d. Patienten:</w:t>
             </w:r>
           </w:p>
         </w:tc>
@@ -1235,27 +1073,7 @@
                 <w:sz w:val="16"/>
                 <w:szCs w:val="16"/>
               </w:rPr>
-              <w:t>{</w:t>
-            </w:r>
-            <w:proofErr w:type="spellStart"/>
-            <w:r>
-              <w:rPr>
-                <w:rFonts w:ascii="Arial" w:hAnsi="Arial" w:cs="Arial"/>
-                <w:color w:val="000000"/>
-                <w:sz w:val="16"/>
-                <w:szCs w:val="16"/>
-              </w:rPr>
-              <w:t>PatientBirthDate</w:t>
-            </w:r>
-            <w:proofErr w:type="spellEnd"/>
-            <w:r>
-              <w:rPr>
-                <w:rFonts w:ascii="Arial" w:hAnsi="Arial" w:cs="Arial"/>
-                <w:color w:val="000000"/>
-                <w:sz w:val="16"/>
-                <w:szCs w:val="16"/>
-              </w:rPr>
-              <w:t>}</w:t>
+              <w:t>{PatientBirthDate}</w:t>
             </w:r>
           </w:p>
         </w:tc>
@@ -1320,27 +1138,7 @@
                 <w:sz w:val="16"/>
                 <w:szCs w:val="16"/>
               </w:rPr>
-              <w:t xml:space="preserve">Labor-Nr. </w:t>
-            </w:r>
-            <w:proofErr w:type="gramStart"/>
-            <w:r>
-              <w:rPr>
-                <w:rFonts w:ascii="Arial" w:hAnsi="Arial" w:cs="Arial"/>
-                <w:color w:val="000000"/>
-                <w:sz w:val="16"/>
-                <w:szCs w:val="16"/>
-              </w:rPr>
-              <w:t>des  Einsenders</w:t>
-            </w:r>
-            <w:proofErr w:type="gramEnd"/>
-            <w:r>
-              <w:rPr>
-                <w:rFonts w:ascii="Arial" w:hAnsi="Arial" w:cs="Arial"/>
-                <w:color w:val="000000"/>
-                <w:sz w:val="16"/>
-                <w:szCs w:val="16"/>
-              </w:rPr>
-              <w:t>:</w:t>
+              <w:t>Labor-Nr. des  Einsenders:</w:t>
             </w:r>
           </w:p>
         </w:tc>
@@ -1374,27 +1172,7 @@
                 <w:sz w:val="16"/>
                 <w:szCs w:val="16"/>
               </w:rPr>
-              <w:t>{</w:t>
-            </w:r>
-            <w:proofErr w:type="spellStart"/>
-            <w:r>
-              <w:rPr>
-                <w:rFonts w:ascii="Arial" w:hAnsi="Arial" w:cs="Arial"/>
-                <w:color w:val="000000"/>
-                <w:sz w:val="16"/>
-                <w:szCs w:val="16"/>
-              </w:rPr>
-              <w:t>SenderLaboratoryNumber</w:t>
-            </w:r>
-            <w:proofErr w:type="spellEnd"/>
-            <w:r>
-              <w:rPr>
-                <w:rFonts w:ascii="Arial" w:hAnsi="Arial" w:cs="Arial"/>
-                <w:color w:val="000000"/>
-                <w:sz w:val="16"/>
-                <w:szCs w:val="16"/>
-              </w:rPr>
-              <w:t>}</w:t>
+              <w:t>{SenderLaboratoryNumber}</w:t>
             </w:r>
           </w:p>
         </w:tc>
@@ -1780,33 +1558,7 @@
                 <w:sz w:val="22"/>
                 <w:szCs w:val="22"/>
               </w:rPr>
-              <w:t>{</w:t>
-            </w:r>
-            <w:proofErr w:type="spellStart"/>
-            <w:r>
-              <w:rPr>
-                <w:rFonts w:ascii="Arial" w:hAnsi="Arial" w:cs="Arial"/>
-                <w:b/>
-                <w:bCs/>
-                <w:i/>
-                <w:iCs/>
-                <w:sz w:val="22"/>
-                <w:szCs w:val="22"/>
-              </w:rPr>
-              <w:t>EvaluationString</w:t>
-            </w:r>
-            <w:proofErr w:type="spellEnd"/>
-            <w:r>
-              <w:rPr>
-                <w:rFonts w:ascii="Arial" w:hAnsi="Arial" w:cs="Arial"/>
-                <w:b/>
-                <w:bCs/>
-                <w:i/>
-                <w:iCs/>
-                <w:sz w:val="22"/>
-                <w:szCs w:val="22"/>
-              </w:rPr>
-              <w:t>}</w:t>
+              <w:t>{EvaluationString}</w:t>
             </w:r>
           </w:p>
         </w:tc>
@@ -1927,31 +1679,7 @@
                 <w:sz w:val="22"/>
                 <w:szCs w:val="22"/>
               </w:rPr>
-              <w:t>{</w:t>
-            </w:r>
-            <w:proofErr w:type="spellStart"/>
-            <w:r>
-              <w:rPr>
-                <w:rFonts w:ascii="Arial" w:hAnsi="Arial" w:cs="Arial"/>
-                <w:b/>
-                <w:bCs/>
-                <w:color w:val="000000"/>
-                <w:sz w:val="22"/>
-                <w:szCs w:val="22"/>
-              </w:rPr>
-              <w:t>AgglutinationString</w:t>
-            </w:r>
-            <w:proofErr w:type="spellEnd"/>
-            <w:r>
-              <w:rPr>
-                <w:rFonts w:ascii="Arial" w:hAnsi="Arial" w:cs="Arial"/>
-                <w:b/>
-                <w:bCs/>
-                <w:color w:val="000000"/>
-                <w:sz w:val="22"/>
-                <w:szCs w:val="22"/>
-              </w:rPr>
-              <w:t>}</w:t>
+              <w:t>{AgglutinationString}</w:t>
             </w:r>
           </w:p>
         </w:tc>
@@ -2058,20 +1786,7 @@
                       <w:sz w:val="12"/>
                       <w:szCs w:val="22"/>
                     </w:rPr>
-                    <w:t>{#</w:t>
-                  </w:r>
-                  <w:proofErr w:type="gramStart"/>
-                  <w:r>
-                    <w:rPr>
-                      <w:rFonts w:ascii="Arial" w:hAnsi="Arial" w:cs="Arial"/>
-                      <w:b/>
-                      <w:bCs/>
-                      <w:i/>
-                      <w:iCs/>
-                      <w:sz w:val="12"/>
-                      <w:szCs w:val="22"/>
-                    </w:rPr>
-                    <w:t>Typings}</w:t>
+                    <w:t>{#Typings}</w:t>
                   </w:r>
                   <w:r>
                     <w:rPr>
@@ -2083,20 +1798,7 @@
                       <w:sz w:val="22"/>
                       <w:szCs w:val="22"/>
                     </w:rPr>
-                    <w:t>{</w:t>
-                  </w:r>
-                  <w:proofErr w:type="gramEnd"/>
-                  <w:r>
-                    <w:rPr>
-                      <w:rFonts w:ascii="Arial" w:hAnsi="Arial" w:cs="Arial"/>
-                      <w:b/>
-                      <w:bCs/>
-                      <w:i/>
-                      <w:iCs/>
-                      <w:sz w:val="22"/>
-                      <w:szCs w:val="22"/>
-                    </w:rPr>
-                    <w:t>Attribute}</w:t>
+                    <w:t>{Attribute}</w:t>
                   </w:r>
                   <w:r>
                     <w:rPr>
@@ -2152,7 +1854,6 @@
                     </w:rPr>
                     <w:t>{/</w:t>
                   </w:r>
-                  <w:proofErr w:type="spellStart"/>
                   <w:r>
                     <w:rPr>
                       <w:rFonts w:ascii="Arial" w:hAnsi="Arial" w:cs="Arial"/>
@@ -2165,7 +1866,6 @@
                     </w:rPr>
                     <w:t>Typings</w:t>
                   </w:r>
-                  <w:proofErr w:type="spellEnd"/>
                   <w:r>
                     <w:rPr>
                       <w:rFonts w:ascii="Arial" w:hAnsi="Arial" w:cs="Arial"/>
@@ -2258,25 +1958,7 @@
           <w:bCs/>
           <w:color w:val="000000"/>
         </w:rPr>
-        <w:t>{</w:t>
-      </w:r>
-      <w:proofErr w:type="spellStart"/>
-      <w:r>
-        <w:rPr>
-          <w:rFonts w:ascii="Arial" w:hAnsi="Arial" w:cs="Arial"/>
-          <w:bCs/>
-          <w:color w:val="000000"/>
-        </w:rPr>
-        <w:t>InterpretationDisclaimer</w:t>
-      </w:r>
-      <w:proofErr w:type="spellEnd"/>
-      <w:r>
-        <w:rPr>
-          <w:rFonts w:ascii="Arial" w:hAnsi="Arial" w:cs="Arial"/>
-          <w:bCs/>
-          <w:color w:val="000000"/>
-        </w:rPr>
-        <w:t>}</w:t>
+        <w:t>{InterpretationDisclaimer}</w:t>
       </w:r>
     </w:p>
     <w:p>
@@ -2451,21 +2133,8 @@
                 <w:sz w:val="22"/>
                 <w:szCs w:val="22"/>
               </w:rPr>
-              <w:t>-</w:t>
+              <w:t>-Laktamase</w:t>
             </w:r>
-            <w:proofErr w:type="spellStart"/>
-            <w:r>
-              <w:rPr>
-                <w:rFonts w:ascii="Arial" w:hAnsi="Arial" w:cs="Arial"/>
-                <w:b/>
-                <w:bCs/>
-                <w:iCs/>
-                <w:sz w:val="22"/>
-                <w:szCs w:val="22"/>
-              </w:rPr>
-              <w:t>Laktamase</w:t>
-            </w:r>
-            <w:proofErr w:type="spellEnd"/>
           </w:p>
         </w:tc>
         <w:tc>
@@ -2496,7 +2165,6 @@
               </w:rPr>
               <w:t>{</w:t>
             </w:r>
-            <w:proofErr w:type="spellStart"/>
             <w:r>
               <w:rPr>
                 <w:rFonts w:ascii="Arial" w:hAnsi="Arial" w:cs="Arial"/>
@@ -2508,7 +2176,6 @@
               </w:rPr>
               <w:t>BetalactamaseString</w:t>
             </w:r>
-            <w:proofErr w:type="spellEnd"/>
             <w:r>
               <w:rPr>
                 <w:rFonts w:ascii="Arial" w:hAnsi="Arial" w:cs="Arial"/>
@@ -2734,31 +2401,7 @@
                 <w:sz w:val="22"/>
                 <w:szCs w:val="22"/>
               </w:rPr>
-              <w:t>{#</w:t>
-            </w:r>
-            <w:proofErr w:type="gramStart"/>
-            <w:r>
-              <w:rPr>
-                <w:rFonts w:ascii="Arial" w:hAnsi="Arial" w:cs="Arial"/>
-                <w:b/>
-                <w:bCs/>
-                <w:iCs/>
-                <w:sz w:val="22"/>
-                <w:szCs w:val="22"/>
-              </w:rPr>
-              <w:t>ETests}{</w:t>
-            </w:r>
-            <w:proofErr w:type="gramEnd"/>
-            <w:r>
-              <w:rPr>
-                <w:rFonts w:ascii="Arial" w:hAnsi="Arial" w:cs="Arial"/>
-                <w:b/>
-                <w:bCs/>
-                <w:iCs/>
-                <w:sz w:val="22"/>
-                <w:szCs w:val="22"/>
-              </w:rPr>
-              <w:t>Antibiotic}</w:t>
+              <w:t>{#ETests}{Antibiotic}</w:t>
             </w:r>
             <w:r>
               <w:rPr>
@@ -2769,21 +2412,8 @@
                 <w:sz w:val="22"/>
                 <w:szCs w:val="22"/>
               </w:rPr>
-              <w:t xml:space="preserve"> </w:t>
+              <w:t xml:space="preserve"> Etest</w:t>
             </w:r>
-            <w:proofErr w:type="spellStart"/>
-            <w:r>
-              <w:rPr>
-                <w:rFonts w:ascii="Arial" w:hAnsi="Arial" w:cs="Arial"/>
-                <w:b/>
-                <w:bCs/>
-                <w:iCs/>
-                <w:sz w:val="22"/>
-                <w:szCs w:val="22"/>
-              </w:rPr>
-              <w:t>Etest</w:t>
-            </w:r>
-            <w:proofErr w:type="spellEnd"/>
           </w:p>
         </w:tc>
         <w:tc>
@@ -2832,31 +2462,7 @@
                 <w:sz w:val="22"/>
                 <w:szCs w:val="22"/>
               </w:rPr>
-              <w:t>{</w:t>
-            </w:r>
-            <w:proofErr w:type="spellStart"/>
-            <w:r>
-              <w:rPr>
-                <w:rFonts w:ascii="Arial" w:hAnsi="Arial" w:cs="Arial"/>
-                <w:b/>
-                <w:bCs/>
-                <w:color w:val="000000"/>
-                <w:sz w:val="22"/>
-                <w:szCs w:val="22"/>
-              </w:rPr>
-              <w:t>Result</w:t>
-            </w:r>
-            <w:proofErr w:type="spellEnd"/>
-            <w:r>
-              <w:rPr>
-                <w:rFonts w:ascii="Arial" w:hAnsi="Arial" w:cs="Arial"/>
-                <w:b/>
-                <w:bCs/>
-                <w:color w:val="000000"/>
-                <w:sz w:val="22"/>
-                <w:szCs w:val="22"/>
-              </w:rPr>
-              <w:t>}</w:t>
+              <w:t>{Result}</w:t>
             </w:r>
           </w:p>
         </w:tc>
@@ -2885,31 +2491,7 @@
                 <w:sz w:val="22"/>
                 <w:szCs w:val="22"/>
               </w:rPr>
-              <w:t>≤{</w:t>
-            </w:r>
-            <w:proofErr w:type="spellStart"/>
-            <w:r>
-              <w:rPr>
-                <w:rFonts w:ascii="Arial" w:hAnsi="Arial" w:cs="Arial"/>
-                <w:b/>
-                <w:bCs/>
-                <w:color w:val="000000"/>
-                <w:sz w:val="22"/>
-                <w:szCs w:val="22"/>
-              </w:rPr>
-              <w:t>MicBreakpointSusceptible</w:t>
-            </w:r>
-            <w:proofErr w:type="spellEnd"/>
-            <w:r>
-              <w:rPr>
-                <w:rFonts w:ascii="Arial" w:hAnsi="Arial" w:cs="Arial"/>
-                <w:b/>
-                <w:bCs/>
-                <w:color w:val="000000"/>
-                <w:sz w:val="22"/>
-                <w:szCs w:val="22"/>
-              </w:rPr>
-              <w:t>}</w:t>
+              <w:t>≤{MicBreakpointSusceptible}</w:t>
             </w:r>
             <w:r>
               <w:rPr>
@@ -2952,33 +2534,7 @@
                 <w:szCs w:val="22"/>
                 <w:lang w:val="en-US"/>
               </w:rPr>
-              <w:t>&gt;{</w:t>
-            </w:r>
-            <w:proofErr w:type="spellStart"/>
-            <w:r>
-              <w:rPr>
-                <w:rFonts w:ascii="Arial" w:hAnsi="Arial" w:cs="Arial"/>
-                <w:b/>
-                <w:bCs/>
-                <w:color w:val="000000"/>
-                <w:sz w:val="22"/>
-                <w:szCs w:val="22"/>
-                <w:lang w:val="en-US"/>
-              </w:rPr>
-              <w:t>MicBreakpointResistent</w:t>
-            </w:r>
-            <w:proofErr w:type="spellEnd"/>
-            <w:r>
-              <w:rPr>
-                <w:rFonts w:ascii="Arial" w:hAnsi="Arial" w:cs="Arial"/>
-                <w:b/>
-                <w:bCs/>
-                <w:color w:val="000000"/>
-                <w:sz w:val="22"/>
-                <w:szCs w:val="22"/>
-                <w:lang w:val="en-US"/>
-              </w:rPr>
-              <w:t>} µg/ml</w:t>
+              <w:t>&gt;{MicBreakpointResistent} µg/ml</w:t>
             </w:r>
           </w:p>
         </w:tc>
@@ -3010,7 +2566,6 @@
               </w:rPr>
               <w:t>{</w:t>
             </w:r>
-            <w:proofErr w:type="spellStart"/>
             <w:r>
               <w:rPr>
                 <w:rFonts w:ascii="Arial" w:hAnsi="Arial" w:cs="Arial"/>
@@ -3023,7 +2578,6 @@
               </w:rPr>
               <w:t>ValidFromYear</w:t>
             </w:r>
-            <w:proofErr w:type="spellEnd"/>
             <w:r>
               <w:rPr>
                 <w:rFonts w:ascii="Arial" w:hAnsi="Arial" w:cs="Arial"/>
@@ -3046,33 +2600,7 @@
                 <w:szCs w:val="22"/>
                 <w:lang w:val="en-US"/>
               </w:rPr>
-              <w:t>{/</w:t>
-            </w:r>
-            <w:proofErr w:type="spellStart"/>
-            <w:r>
-              <w:rPr>
-                <w:rFonts w:ascii="Arial" w:hAnsi="Arial" w:cs="Arial"/>
-                <w:b/>
-                <w:bCs/>
-                <w:color w:val="000000"/>
-                <w:sz w:val="22"/>
-                <w:szCs w:val="22"/>
-                <w:lang w:val="en-US"/>
-              </w:rPr>
-              <w:t>ETests</w:t>
-            </w:r>
-            <w:proofErr w:type="spellEnd"/>
-            <w:r>
-              <w:rPr>
-                <w:rFonts w:ascii="Arial" w:hAnsi="Arial" w:cs="Arial"/>
-                <w:b/>
-                <w:bCs/>
-                <w:color w:val="000000"/>
-                <w:sz w:val="22"/>
-                <w:szCs w:val="22"/>
-                <w:lang w:val="en-US"/>
-              </w:rPr>
-              <w:t>}</w:t>
+              <w:t>{/ETests}</w:t>
             </w:r>
           </w:p>
         </w:tc>
@@ -3145,24 +2673,7 @@
           <w:color w:val="000000"/>
         </w:rPr>
         <w:noBreakHyphen/>
-      </w:r>
-      <w:proofErr w:type="spellStart"/>
-      <w:r>
-        <w:rPr>
-          <w:rFonts w:ascii="Arial" w:hAnsi="Arial" w:cs="Arial"/>
-          <w:bCs/>
-          <w:color w:val="000000"/>
-        </w:rPr>
-        <w:t>Laktamase</w:t>
-      </w:r>
-      <w:proofErr w:type="spellEnd"/>
-      <w:r>
-        <w:rPr>
-          <w:rFonts w:ascii="Arial" w:hAnsi="Arial" w:cs="Arial"/>
-          <w:bCs/>
-          <w:color w:val="000000"/>
-        </w:rPr>
-        <w:t xml:space="preserve"> negatives Ampicillin-resistentes (BLNAR) Isolat. BLNAR </w:t>
+        <w:t xml:space="preserve">Laktamase negatives Ampicillin-resistentes (BLNAR) Isolat. BLNAR </w:t>
       </w:r>
       <w:r>
         <w:rPr>
@@ -3189,42 +2700,7 @@
           <w:color w:val="000000"/>
         </w:rPr>
         <w:noBreakHyphen/>
-      </w:r>
-      <w:proofErr w:type="spellStart"/>
-      <w:r>
-        <w:rPr>
-          <w:rFonts w:ascii="Arial" w:hAnsi="Arial" w:cs="Arial"/>
-          <w:bCs/>
-          <w:color w:val="000000"/>
-        </w:rPr>
-        <w:t>Lactamase</w:t>
-      </w:r>
-      <w:proofErr w:type="spellEnd"/>
-      <w:r>
-        <w:rPr>
-          <w:rFonts w:ascii="Arial" w:hAnsi="Arial" w:cs="Arial"/>
-          <w:bCs/>
-          <w:color w:val="000000"/>
-        </w:rPr>
-        <w:t>-unabhängigen Resistenzmechanismus auf, welcher durch Mutation des Zellwandproteins PBP3 hervorgerufen wird. Sie sind resistent gegen Ampicillin/</w:t>
-      </w:r>
-      <w:proofErr w:type="spellStart"/>
-      <w:r>
-        <w:rPr>
-          <w:rFonts w:ascii="Arial" w:hAnsi="Arial" w:cs="Arial"/>
-          <w:bCs/>
-          <w:color w:val="000000"/>
-        </w:rPr>
-        <w:t>Sulbactam</w:t>
-      </w:r>
-      <w:proofErr w:type="spellEnd"/>
-      <w:r>
-        <w:rPr>
-          <w:rFonts w:ascii="Arial" w:hAnsi="Arial" w:cs="Arial"/>
-          <w:bCs/>
-          <w:color w:val="000000"/>
-        </w:rPr>
-        <w:t xml:space="preserve"> sowie Amoxicillin/Clavulansäure und könnten eine verminderte Sensibilität gegen Cephalosporine aufweisen</w:t>
+        <w:t>Lactamase-unabhängigen Resistenzmechanismus auf, welcher durch Mutation des Zellwandproteins PBP3 hervorgerufen wird. Sie sind resistent gegen Ampicillin/Sulbactam sowie Amoxicillin/Clavulansäure und könnten eine verminderte Sensibilität gegen Cephalosporine aufweisen</w:t>
       </w:r>
       <w:r>
         <w:rPr>
@@ -3308,21 +2784,12 @@
           <w:lang w:val="en-US"/>
         </w:rPr>
       </w:pPr>
-      <w:proofErr w:type="spellStart"/>
       <w:r>
         <w:rPr>
           <w:rFonts w:ascii="Arial" w:hAnsi="Arial" w:cs="Arial"/>
           <w:lang w:val="en-US"/>
         </w:rPr>
-        <w:t>Literatur</w:t>
-      </w:r>
-      <w:proofErr w:type="spellEnd"/>
-      <w:r>
-        <w:rPr>
-          <w:rFonts w:ascii="Arial" w:hAnsi="Arial" w:cs="Arial"/>
-          <w:lang w:val="en-US"/>
-        </w:rPr>
-        <w:t>:</w:t>
+        <w:t>Literatur:</w:t>
       </w:r>
     </w:p>
     <w:p>
@@ -3349,27 +2816,7 @@
           <w:szCs w:val="20"/>
           <w:lang w:val="en-GB"/>
         </w:rPr>
-        <w:t xml:space="preserve">1. Tristram S, Jacobs MR, Appelbaum PC. Antimicrobial resistance in Haemophilus influenzae. Clin </w:t>
-      </w:r>
-      <w:proofErr w:type="spellStart"/>
-      <w:r>
-        <w:rPr>
-          <w:rFonts w:ascii="Arial" w:hAnsi="Arial" w:cs="Arial"/>
-          <w:sz w:val="20"/>
-          <w:szCs w:val="20"/>
-          <w:lang w:val="en-GB"/>
-        </w:rPr>
-        <w:t>Microbiol</w:t>
-      </w:r>
-      <w:proofErr w:type="spellEnd"/>
-      <w:r>
-        <w:rPr>
-          <w:rFonts w:ascii="Arial" w:hAnsi="Arial" w:cs="Arial"/>
-          <w:sz w:val="20"/>
-          <w:szCs w:val="20"/>
-          <w:lang w:val="en-GB"/>
-        </w:rPr>
-        <w:t xml:space="preserve"> Rev. 2007 Apr;20(2):368-89.</w:t>
+        <w:t>1. Tristram S, Jacobs MR, Appelbaum PC. Antimicrobial resistance in Haemophilus influenzae. Clin Microbiol Rev. 2007 Apr;20(2):368-89.</w:t>
       </w:r>
     </w:p>
     <w:p>
@@ -3406,7 +2853,6 @@
         </w:rPr>
         <w:t xml:space="preserve"> </w:t>
       </w:r>
-      <w:proofErr w:type="spellStart"/>
       <w:r>
         <w:rPr>
           <w:rFonts w:ascii="Arial" w:hAnsi="Arial" w:cs="Arial"/>
@@ -3414,97 +2860,7 @@
           <w:szCs w:val="20"/>
           <w:lang w:val="en-US"/>
         </w:rPr>
-        <w:t>Ubukata</w:t>
-      </w:r>
-      <w:proofErr w:type="spellEnd"/>
-      <w:r>
-        <w:rPr>
-          <w:rFonts w:ascii="Arial" w:hAnsi="Arial" w:cs="Arial"/>
-          <w:sz w:val="20"/>
-          <w:szCs w:val="20"/>
-          <w:lang w:val="en-US"/>
-        </w:rPr>
-        <w:t xml:space="preserve"> K, </w:t>
-      </w:r>
-      <w:proofErr w:type="spellStart"/>
-      <w:r>
-        <w:rPr>
-          <w:rFonts w:ascii="Arial" w:hAnsi="Arial" w:cs="Arial"/>
-          <w:sz w:val="20"/>
-          <w:szCs w:val="20"/>
-          <w:lang w:val="en-US"/>
-        </w:rPr>
-        <w:t>Shibasaki</w:t>
-      </w:r>
-      <w:proofErr w:type="spellEnd"/>
-      <w:r>
-        <w:rPr>
-          <w:rFonts w:ascii="Arial" w:hAnsi="Arial" w:cs="Arial"/>
-          <w:sz w:val="20"/>
-          <w:szCs w:val="20"/>
-          <w:lang w:val="en-US"/>
-        </w:rPr>
-        <w:t xml:space="preserve"> Y, Yamamoto K, Chiba N, Hasegawa K, Takeuchi Y, </w:t>
-      </w:r>
-      <w:proofErr w:type="spellStart"/>
-      <w:r>
-        <w:rPr>
-          <w:rFonts w:ascii="Arial" w:hAnsi="Arial" w:cs="Arial"/>
-          <w:sz w:val="20"/>
-          <w:szCs w:val="20"/>
-          <w:lang w:val="en-US"/>
-        </w:rPr>
-        <w:t>Sunakawa</w:t>
-      </w:r>
-      <w:proofErr w:type="spellEnd"/>
-      <w:r>
-        <w:rPr>
-          <w:rFonts w:ascii="Arial" w:hAnsi="Arial" w:cs="Arial"/>
-          <w:sz w:val="20"/>
-          <w:szCs w:val="20"/>
-          <w:lang w:val="en-US"/>
-        </w:rPr>
-        <w:t xml:space="preserve"> K, Inoue M, Konno M. Association of amino acid substitutions in penicillin-binding protein 3 with beta-lactam resistance in beta-lactamase-negative ampicillin-resistant </w:t>
-      </w:r>
-      <w:proofErr w:type="spellStart"/>
-      <w:r>
-        <w:rPr>
-          <w:rFonts w:ascii="Arial" w:hAnsi="Arial" w:cs="Arial"/>
-          <w:sz w:val="20"/>
-          <w:szCs w:val="20"/>
-          <w:lang w:val="en-US"/>
-        </w:rPr>
-        <w:t>Haemophilus</w:t>
-      </w:r>
-      <w:proofErr w:type="spellEnd"/>
-      <w:r>
-        <w:rPr>
-          <w:rFonts w:ascii="Arial" w:hAnsi="Arial" w:cs="Arial"/>
-          <w:sz w:val="20"/>
-          <w:szCs w:val="20"/>
-          <w:lang w:val="en-US"/>
-        </w:rPr>
-        <w:t xml:space="preserve"> influenzae. </w:t>
-      </w:r>
-      <w:proofErr w:type="spellStart"/>
-      <w:r>
-        <w:rPr>
-          <w:rFonts w:ascii="Arial" w:hAnsi="Arial" w:cs="Arial"/>
-          <w:sz w:val="20"/>
-          <w:szCs w:val="20"/>
-          <w:lang w:val="en-US"/>
-        </w:rPr>
-        <w:t>Antimicrob</w:t>
-      </w:r>
-      <w:proofErr w:type="spellEnd"/>
-      <w:r>
-        <w:rPr>
-          <w:rFonts w:ascii="Arial" w:hAnsi="Arial" w:cs="Arial"/>
-          <w:sz w:val="20"/>
-          <w:szCs w:val="20"/>
-          <w:lang w:val="en-US"/>
-        </w:rPr>
-        <w:t xml:space="preserve"> Agents Chemother. 2001 45(6):1693-9.</w:t>
+        <w:t>Ubukata K, Shibasaki Y, Yamamoto K, Chiba N, Hasegawa K, Takeuchi Y, Sunakawa K, Inoue M, Konno M. Association of amino acid substitutions in penicillin-binding protein 3 with beta-lactam resistance in beta-lactamase-negative ampicillin-resistant Haemophilus influenzae. Antimicrob Agents Chemother. 2001 45(6):1693-9.</w:t>
       </w:r>
     </w:p>
     <w:p>
@@ -3532,7 +2888,6 @@
         </w:rPr>
         <w:t xml:space="preserve">3. </w:t>
       </w:r>
-      <w:proofErr w:type="spellStart"/>
       <w:r>
         <w:rPr>
           <w:rFonts w:ascii="Arial" w:hAnsi="Arial" w:cs="Arial"/>
@@ -3540,57 +2895,7 @@
           <w:szCs w:val="20"/>
           <w:lang w:val="en-GB"/>
         </w:rPr>
-        <w:t>Cherkaoui</w:t>
-      </w:r>
-      <w:proofErr w:type="spellEnd"/>
-      <w:r>
-        <w:rPr>
-          <w:rFonts w:ascii="Arial" w:hAnsi="Arial" w:cs="Arial"/>
-          <w:sz w:val="20"/>
-          <w:szCs w:val="20"/>
-          <w:lang w:val="en-GB"/>
-        </w:rPr>
-        <w:t xml:space="preserve">, A., Diene, S.M., </w:t>
-      </w:r>
-      <w:proofErr w:type="spellStart"/>
-      <w:r>
-        <w:rPr>
-          <w:rFonts w:ascii="Arial" w:hAnsi="Arial" w:cs="Arial"/>
-          <w:sz w:val="20"/>
-          <w:szCs w:val="20"/>
-          <w:lang w:val="en-GB"/>
-        </w:rPr>
-        <w:t>Renzoni</w:t>
-      </w:r>
-      <w:proofErr w:type="spellEnd"/>
-      <w:r>
-        <w:rPr>
-          <w:rFonts w:ascii="Arial" w:hAnsi="Arial" w:cs="Arial"/>
-          <w:sz w:val="20"/>
-          <w:szCs w:val="20"/>
-          <w:lang w:val="en-GB"/>
-        </w:rPr>
-        <w:t xml:space="preserve">, A., </w:t>
-      </w:r>
-      <w:proofErr w:type="spellStart"/>
-      <w:r>
-        <w:rPr>
-          <w:rFonts w:ascii="Arial" w:hAnsi="Arial" w:cs="Arial"/>
-          <w:sz w:val="20"/>
-          <w:szCs w:val="20"/>
-          <w:lang w:val="en-GB"/>
-        </w:rPr>
-        <w:t>Emonet</w:t>
-      </w:r>
-      <w:proofErr w:type="spellEnd"/>
-      <w:r>
-        <w:rPr>
-          <w:rFonts w:ascii="Arial" w:hAnsi="Arial" w:cs="Arial"/>
-          <w:sz w:val="20"/>
-          <w:szCs w:val="20"/>
-          <w:lang w:val="en-GB"/>
-        </w:rPr>
-        <w:t xml:space="preserve">, S., Renzi, G., et al. (2017). </w:t>
+        <w:t xml:space="preserve">Cherkaoui, A., Diene, S.M., Renzoni, A., Emonet, S., Renzi, G., et al. (2017). </w:t>
       </w:r>
       <w:r>
         <w:rPr>
@@ -3600,114 +2905,24 @@
           <w:szCs w:val="20"/>
           <w:lang w:val="en-GB"/>
         </w:rPr>
-        <w:t xml:space="preserve">Imipenem </w:t>
-      </w:r>
-      <w:proofErr w:type="spellStart"/>
-      <w:r>
-        <w:rPr>
-          <w:rFonts w:ascii="Arial" w:hAnsi="Arial" w:cs="Arial"/>
-          <w:iCs/>
+        <w:t>Imipenem heteroresistance in nontypeable Haemophilus influenzae is linked to a combination of altered PBP3, slow drug influx and direct efflux regulation.</w:t>
+      </w:r>
+      <w:r>
+        <w:rPr>
+          <w:rFonts w:ascii="Arial" w:hAnsi="Arial" w:cs="Arial"/>
           <w:sz w:val="20"/>
           <w:szCs w:val="20"/>
           <w:lang w:val="en-GB"/>
         </w:rPr>
-        <w:t>heteroresistance</w:t>
-      </w:r>
-      <w:proofErr w:type="spellEnd"/>
-      <w:r>
-        <w:rPr>
-          <w:rFonts w:ascii="Arial" w:hAnsi="Arial" w:cs="Arial"/>
-          <w:iCs/>
+        <w:t xml:space="preserve"> </w:t>
+      </w:r>
+      <w:r>
+        <w:rPr>
+          <w:rFonts w:ascii="Arial" w:hAnsi="Arial" w:cs="Arial"/>
           <w:sz w:val="20"/>
           <w:szCs w:val="20"/>
-          <w:lang w:val="en-GB"/>
-        </w:rPr>
-        <w:t xml:space="preserve"> in </w:t>
-      </w:r>
-      <w:proofErr w:type="spellStart"/>
-      <w:r>
-        <w:rPr>
-          <w:rFonts w:ascii="Arial" w:hAnsi="Arial" w:cs="Arial"/>
-          <w:iCs/>
-          <w:sz w:val="20"/>
-          <w:szCs w:val="20"/>
-          <w:lang w:val="en-GB"/>
-        </w:rPr>
-        <w:t>nontypeable</w:t>
-      </w:r>
-      <w:proofErr w:type="spellEnd"/>
-      <w:r>
-        <w:rPr>
-          <w:rFonts w:ascii="Arial" w:hAnsi="Arial" w:cs="Arial"/>
-          <w:iCs/>
-          <w:sz w:val="20"/>
-          <w:szCs w:val="20"/>
-          <w:lang w:val="en-GB"/>
-        </w:rPr>
-        <w:t xml:space="preserve"> Haemophilus influenzae is linked to a combination of altered PBP3, slow drug influx and direct efflux regulation.</w:t>
-      </w:r>
-      <w:r>
-        <w:rPr>
-          <w:rFonts w:ascii="Arial" w:hAnsi="Arial" w:cs="Arial"/>
-          <w:sz w:val="20"/>
-          <w:szCs w:val="20"/>
-          <w:lang w:val="en-GB"/>
-        </w:rPr>
-        <w:t xml:space="preserve"> </w:t>
-      </w:r>
-      <w:proofErr w:type="spellStart"/>
-      <w:r>
-        <w:rPr>
-          <w:rFonts w:ascii="Arial" w:hAnsi="Arial" w:cs="Arial"/>
-          <w:sz w:val="20"/>
-          <w:szCs w:val="20"/>
-        </w:rPr>
-        <w:t>Clin</w:t>
-      </w:r>
-      <w:proofErr w:type="spellEnd"/>
-      <w:r>
-        <w:rPr>
-          <w:rFonts w:ascii="Arial" w:hAnsi="Arial" w:cs="Arial"/>
-          <w:sz w:val="20"/>
-          <w:szCs w:val="20"/>
-        </w:rPr>
-        <w:t xml:space="preserve"> </w:t>
-      </w:r>
-      <w:proofErr w:type="spellStart"/>
-      <w:r>
-        <w:rPr>
-          <w:rFonts w:ascii="Arial" w:hAnsi="Arial" w:cs="Arial"/>
-          <w:sz w:val="20"/>
-          <w:szCs w:val="20"/>
-        </w:rPr>
-        <w:t>Microbiol</w:t>
-      </w:r>
-      <w:proofErr w:type="spellEnd"/>
-      <w:r>
-        <w:rPr>
-          <w:rFonts w:ascii="Arial" w:hAnsi="Arial" w:cs="Arial"/>
-          <w:sz w:val="20"/>
-          <w:szCs w:val="20"/>
-        </w:rPr>
-        <w:t xml:space="preserve"> </w:t>
-      </w:r>
-      <w:proofErr w:type="spellStart"/>
-      <w:r>
-        <w:rPr>
-          <w:rFonts w:ascii="Arial" w:hAnsi="Arial" w:cs="Arial"/>
-          <w:sz w:val="20"/>
-          <w:szCs w:val="20"/>
-        </w:rPr>
-        <w:t>Infect</w:t>
-      </w:r>
-      <w:proofErr w:type="spellEnd"/>
-      <w:r>
-        <w:rPr>
-          <w:rFonts w:ascii="Arial" w:hAnsi="Arial" w:cs="Arial"/>
-          <w:sz w:val="20"/>
-          <w:szCs w:val="20"/>
-        </w:rPr>
-        <w:t>. 23(2): p. 118 e9-118 e19.</w:t>
+        </w:rPr>
+        <w:t>Clin Microbiol Infect. 23(2): p. 118 e9-118 e19.</w:t>
       </w:r>
     </w:p>
     <w:p>
@@ -3733,25 +2948,7 @@
           <w:sz w:val="20"/>
           <w:szCs w:val="20"/>
         </w:rPr>
-        <w:t xml:space="preserve">4. </w:t>
-      </w:r>
-      <w:proofErr w:type="spellStart"/>
-      <w:r>
-        <w:rPr>
-          <w:rFonts w:ascii="Arial" w:hAnsi="Arial" w:cs="Arial"/>
-          <w:sz w:val="20"/>
-          <w:szCs w:val="20"/>
-        </w:rPr>
-        <w:t>Lâm</w:t>
-      </w:r>
-      <w:proofErr w:type="spellEnd"/>
-      <w:r>
-        <w:rPr>
-          <w:rFonts w:ascii="Arial" w:hAnsi="Arial" w:cs="Arial"/>
-          <w:sz w:val="20"/>
-          <w:szCs w:val="20"/>
-        </w:rPr>
-        <w:t xml:space="preserve">, T.T., Nürnberg, S., Claus, H., and Vogel, U. (2020). </w:t>
+        <w:t xml:space="preserve">4. Lâm, T.T., Nürnberg, S., Claus, H., and Vogel, U. (2020). </w:t>
       </w:r>
       <w:r>
         <w:rPr>
@@ -3760,47 +2957,7 @@
           <w:szCs w:val="20"/>
           <w:lang w:val="en-US"/>
         </w:rPr>
-        <w:t xml:space="preserve">Molecular epidemiology of imipenem resistance in invasive </w:t>
-      </w:r>
-      <w:proofErr w:type="spellStart"/>
-      <w:r>
-        <w:rPr>
-          <w:rFonts w:ascii="Arial" w:hAnsi="Arial" w:cs="Arial"/>
-          <w:sz w:val="20"/>
-          <w:szCs w:val="20"/>
-          <w:lang w:val="en-US"/>
-        </w:rPr>
-        <w:t>Haemophilus</w:t>
-      </w:r>
-      <w:proofErr w:type="spellEnd"/>
-      <w:r>
-        <w:rPr>
-          <w:rFonts w:ascii="Arial" w:hAnsi="Arial" w:cs="Arial"/>
-          <w:sz w:val="20"/>
-          <w:szCs w:val="20"/>
-          <w:lang w:val="en-US"/>
-        </w:rPr>
-        <w:t xml:space="preserve"> influenzae infections in Germany in 2016. J </w:t>
-      </w:r>
-      <w:proofErr w:type="spellStart"/>
-      <w:r>
-        <w:rPr>
-          <w:rFonts w:ascii="Arial" w:hAnsi="Arial" w:cs="Arial"/>
-          <w:sz w:val="20"/>
-          <w:szCs w:val="20"/>
-          <w:lang w:val="en-US"/>
-        </w:rPr>
-        <w:t>Antimicrob</w:t>
-      </w:r>
-      <w:proofErr w:type="spellEnd"/>
-      <w:r>
-        <w:rPr>
-          <w:rFonts w:ascii="Arial" w:hAnsi="Arial" w:cs="Arial"/>
-          <w:sz w:val="20"/>
-          <w:szCs w:val="20"/>
-          <w:lang w:val="en-US"/>
-        </w:rPr>
-        <w:t xml:space="preserve"> Chemother. 75(8): p. 2076-2086</w:t>
+        <w:t>Molecular epidemiology of imipenem resistance in invasive Haemophilus influenzae infections in Germany in 2016. J Antimicrob Chemother. 75(8): p. 2076-2086</w:t>
       </w:r>
     </w:p>
     <w:p>
@@ -3826,261 +2983,15 @@
           <w:szCs w:val="20"/>
           <w:lang w:val="en-US"/>
         </w:rPr>
-        <w:t xml:space="preserve">5. </w:t>
-      </w:r>
-      <w:proofErr w:type="spellStart"/>
+        <w:t xml:space="preserve">5. Leclercq R, Cantón R, Brown DF, Giske CG, Heisig P, MacGowan AP, Mouton JW, Nordmann P, Rodloff AC, Rossolini GM, Soussy CJ, Steinbakk M, Winstanley TG, Kahlmeter G. EUCAST expert rules in antimicrobial susceptibility testing. </w:t>
+      </w:r>
       <w:r>
         <w:rPr>
           <w:rFonts w:ascii="Arial" w:hAnsi="Arial" w:cs="Arial"/>
           <w:sz w:val="20"/>
           <w:szCs w:val="20"/>
-          <w:lang w:val="en-US"/>
-        </w:rPr>
-        <w:t>Leclercq</w:t>
-      </w:r>
-      <w:proofErr w:type="spellEnd"/>
-      <w:r>
-        <w:rPr>
-          <w:rFonts w:ascii="Arial" w:hAnsi="Arial" w:cs="Arial"/>
-          <w:sz w:val="20"/>
-          <w:szCs w:val="20"/>
-          <w:lang w:val="en-US"/>
-        </w:rPr>
-        <w:t xml:space="preserve"> R, </w:t>
-      </w:r>
-      <w:proofErr w:type="spellStart"/>
-      <w:r>
-        <w:rPr>
-          <w:rFonts w:ascii="Arial" w:hAnsi="Arial" w:cs="Arial"/>
-          <w:sz w:val="20"/>
-          <w:szCs w:val="20"/>
-          <w:lang w:val="en-US"/>
-        </w:rPr>
-        <w:t>Cantón</w:t>
-      </w:r>
-      <w:proofErr w:type="spellEnd"/>
-      <w:r>
-        <w:rPr>
-          <w:rFonts w:ascii="Arial" w:hAnsi="Arial" w:cs="Arial"/>
-          <w:sz w:val="20"/>
-          <w:szCs w:val="20"/>
-          <w:lang w:val="en-US"/>
-        </w:rPr>
-        <w:t xml:space="preserve"> R, Brown DF, </w:t>
-      </w:r>
-      <w:proofErr w:type="spellStart"/>
-      <w:r>
-        <w:rPr>
-          <w:rFonts w:ascii="Arial" w:hAnsi="Arial" w:cs="Arial"/>
-          <w:sz w:val="20"/>
-          <w:szCs w:val="20"/>
-          <w:lang w:val="en-US"/>
-        </w:rPr>
-        <w:t>Giske</w:t>
-      </w:r>
-      <w:proofErr w:type="spellEnd"/>
-      <w:r>
-        <w:rPr>
-          <w:rFonts w:ascii="Arial" w:hAnsi="Arial" w:cs="Arial"/>
-          <w:sz w:val="20"/>
-          <w:szCs w:val="20"/>
-          <w:lang w:val="en-US"/>
-        </w:rPr>
-        <w:t xml:space="preserve"> CG, </w:t>
-      </w:r>
-      <w:proofErr w:type="spellStart"/>
-      <w:r>
-        <w:rPr>
-          <w:rFonts w:ascii="Arial" w:hAnsi="Arial" w:cs="Arial"/>
-          <w:sz w:val="20"/>
-          <w:szCs w:val="20"/>
-          <w:lang w:val="en-US"/>
-        </w:rPr>
-        <w:t>Heisig</w:t>
-      </w:r>
-      <w:proofErr w:type="spellEnd"/>
-      <w:r>
-        <w:rPr>
-          <w:rFonts w:ascii="Arial" w:hAnsi="Arial" w:cs="Arial"/>
-          <w:sz w:val="20"/>
-          <w:szCs w:val="20"/>
-          <w:lang w:val="en-US"/>
-        </w:rPr>
-        <w:t xml:space="preserve"> P, </w:t>
-      </w:r>
-      <w:proofErr w:type="spellStart"/>
-      <w:r>
-        <w:rPr>
-          <w:rFonts w:ascii="Arial" w:hAnsi="Arial" w:cs="Arial"/>
-          <w:sz w:val="20"/>
-          <w:szCs w:val="20"/>
-          <w:lang w:val="en-US"/>
-        </w:rPr>
-        <w:t>MacGowan</w:t>
-      </w:r>
-      <w:proofErr w:type="spellEnd"/>
-      <w:r>
-        <w:rPr>
-          <w:rFonts w:ascii="Arial" w:hAnsi="Arial" w:cs="Arial"/>
-          <w:sz w:val="20"/>
-          <w:szCs w:val="20"/>
-          <w:lang w:val="en-US"/>
-        </w:rPr>
-        <w:t xml:space="preserve"> AP, Mouton JW, Nordmann P, </w:t>
-      </w:r>
-      <w:proofErr w:type="spellStart"/>
-      <w:r>
-        <w:rPr>
-          <w:rFonts w:ascii="Arial" w:hAnsi="Arial" w:cs="Arial"/>
-          <w:sz w:val="20"/>
-          <w:szCs w:val="20"/>
-          <w:lang w:val="en-US"/>
-        </w:rPr>
-        <w:t>Rodloff</w:t>
-      </w:r>
-      <w:proofErr w:type="spellEnd"/>
-      <w:r>
-        <w:rPr>
-          <w:rFonts w:ascii="Arial" w:hAnsi="Arial" w:cs="Arial"/>
-          <w:sz w:val="20"/>
-          <w:szCs w:val="20"/>
-          <w:lang w:val="en-US"/>
-        </w:rPr>
-        <w:t xml:space="preserve"> AC, </w:t>
-      </w:r>
-      <w:proofErr w:type="spellStart"/>
-      <w:r>
-        <w:rPr>
-          <w:rFonts w:ascii="Arial" w:hAnsi="Arial" w:cs="Arial"/>
-          <w:sz w:val="20"/>
-          <w:szCs w:val="20"/>
-          <w:lang w:val="en-US"/>
-        </w:rPr>
-        <w:t>Rossolini</w:t>
-      </w:r>
-      <w:proofErr w:type="spellEnd"/>
-      <w:r>
-        <w:rPr>
-          <w:rFonts w:ascii="Arial" w:hAnsi="Arial" w:cs="Arial"/>
-          <w:sz w:val="20"/>
-          <w:szCs w:val="20"/>
-          <w:lang w:val="en-US"/>
-        </w:rPr>
-        <w:t xml:space="preserve"> GM, </w:t>
-      </w:r>
-      <w:proofErr w:type="spellStart"/>
-      <w:r>
-        <w:rPr>
-          <w:rFonts w:ascii="Arial" w:hAnsi="Arial" w:cs="Arial"/>
-          <w:sz w:val="20"/>
-          <w:szCs w:val="20"/>
-          <w:lang w:val="en-US"/>
-        </w:rPr>
-        <w:t>Soussy</w:t>
-      </w:r>
-      <w:proofErr w:type="spellEnd"/>
-      <w:r>
-        <w:rPr>
-          <w:rFonts w:ascii="Arial" w:hAnsi="Arial" w:cs="Arial"/>
-          <w:sz w:val="20"/>
-          <w:szCs w:val="20"/>
-          <w:lang w:val="en-US"/>
-        </w:rPr>
-        <w:t xml:space="preserve"> CJ, </w:t>
-      </w:r>
-      <w:proofErr w:type="spellStart"/>
-      <w:r>
-        <w:rPr>
-          <w:rFonts w:ascii="Arial" w:hAnsi="Arial" w:cs="Arial"/>
-          <w:sz w:val="20"/>
-          <w:szCs w:val="20"/>
-          <w:lang w:val="en-US"/>
-        </w:rPr>
-        <w:t>Steinbakk</w:t>
-      </w:r>
-      <w:proofErr w:type="spellEnd"/>
-      <w:r>
-        <w:rPr>
-          <w:rFonts w:ascii="Arial" w:hAnsi="Arial" w:cs="Arial"/>
-          <w:sz w:val="20"/>
-          <w:szCs w:val="20"/>
-          <w:lang w:val="en-US"/>
-        </w:rPr>
-        <w:t xml:space="preserve"> M, Winstanley TG, </w:t>
-      </w:r>
-      <w:proofErr w:type="spellStart"/>
-      <w:r>
-        <w:rPr>
-          <w:rFonts w:ascii="Arial" w:hAnsi="Arial" w:cs="Arial"/>
-          <w:sz w:val="20"/>
-          <w:szCs w:val="20"/>
-          <w:lang w:val="en-US"/>
-        </w:rPr>
-        <w:t>Kahlmeter</w:t>
-      </w:r>
-      <w:proofErr w:type="spellEnd"/>
-      <w:r>
-        <w:rPr>
-          <w:rFonts w:ascii="Arial" w:hAnsi="Arial" w:cs="Arial"/>
-          <w:sz w:val="20"/>
-          <w:szCs w:val="20"/>
-          <w:lang w:val="en-US"/>
-        </w:rPr>
-        <w:t xml:space="preserve"> G. EUCAST expert rules in antimicrobial susceptibility testing. </w:t>
-      </w:r>
-      <w:proofErr w:type="spellStart"/>
-      <w:r>
-        <w:rPr>
-          <w:rFonts w:ascii="Arial" w:hAnsi="Arial" w:cs="Arial"/>
-          <w:sz w:val="20"/>
-          <w:szCs w:val="20"/>
-        </w:rPr>
-        <w:t>Clin</w:t>
-      </w:r>
-      <w:proofErr w:type="spellEnd"/>
-      <w:r>
-        <w:rPr>
-          <w:rFonts w:ascii="Arial" w:hAnsi="Arial" w:cs="Arial"/>
-          <w:sz w:val="20"/>
-          <w:szCs w:val="20"/>
-        </w:rPr>
-        <w:t xml:space="preserve"> </w:t>
-      </w:r>
-      <w:proofErr w:type="spellStart"/>
-      <w:r>
-        <w:rPr>
-          <w:rFonts w:ascii="Arial" w:hAnsi="Arial" w:cs="Arial"/>
-          <w:sz w:val="20"/>
-          <w:szCs w:val="20"/>
-        </w:rPr>
-        <w:t>Microbiol</w:t>
-      </w:r>
-      <w:proofErr w:type="spellEnd"/>
-      <w:r>
-        <w:rPr>
-          <w:rFonts w:ascii="Arial" w:hAnsi="Arial" w:cs="Arial"/>
-          <w:sz w:val="20"/>
-          <w:szCs w:val="20"/>
-        </w:rPr>
-        <w:t xml:space="preserve"> </w:t>
-      </w:r>
-      <w:proofErr w:type="spellStart"/>
-      <w:r>
-        <w:rPr>
-          <w:rFonts w:ascii="Arial" w:hAnsi="Arial" w:cs="Arial"/>
-          <w:sz w:val="20"/>
-          <w:szCs w:val="20"/>
-        </w:rPr>
-        <w:t>Infect</w:t>
-      </w:r>
-      <w:proofErr w:type="spellEnd"/>
-      <w:r>
-        <w:rPr>
-          <w:rFonts w:ascii="Arial" w:hAnsi="Arial" w:cs="Arial"/>
-          <w:sz w:val="20"/>
-          <w:szCs w:val="20"/>
-        </w:rPr>
-        <w:t>. 2013 19(2): 141–160.</w:t>
+        </w:rPr>
+        <w:t>Clin Microbiol Infect. 2013 19(2): 141–160.</w:t>
       </w:r>
     </w:p>
     <w:p>
@@ -4097,6 +3008,7 @@
           <w:rFonts w:ascii="Arial" w:hAnsi="Arial" w:cs="Arial"/>
           <w:sz w:val="20"/>
           <w:szCs w:val="20"/>
+          <w:lang w:val="en-US"/>
         </w:rPr>
       </w:pPr>
       <w:r>
@@ -4114,9 +3026,8 @@
           <w:szCs w:val="20"/>
           <w:lang w:val="en-US"/>
         </w:rPr>
-        <w:t xml:space="preserve">Cefotaxime resistance in invasive </w:t>
-      </w:r>
-      <w:proofErr w:type="spellStart"/>
+        <w:t xml:space="preserve">Cefotaxime resistance in invasive Haemophilus influenzae isolates in Germany 2016-19: prevalence, epidemiology and relevance of PBP3 substitutions. </w:t>
+      </w:r>
       <w:r>
         <w:rPr>
           <w:rFonts w:ascii="Arial" w:hAnsi="Arial" w:cs="Arial"/>
@@ -4124,81 +3035,7 @@
           <w:szCs w:val="20"/>
           <w:lang w:val="en-US"/>
         </w:rPr>
-        <w:t>Haemophilus</w:t>
-      </w:r>
-      <w:proofErr w:type="spellEnd"/>
-      <w:r>
-        <w:rPr>
-          <w:rFonts w:ascii="Arial" w:hAnsi="Arial" w:cs="Arial"/>
-          <w:sz w:val="20"/>
-          <w:szCs w:val="20"/>
-          <w:lang w:val="en-US"/>
-        </w:rPr>
-        <w:t xml:space="preserve"> influenzae isolates in Germany 2016-19: prevalence, </w:t>
-      </w:r>
-      <w:proofErr w:type="gramStart"/>
-      <w:r>
-        <w:rPr>
-          <w:rFonts w:ascii="Arial" w:hAnsi="Arial" w:cs="Arial"/>
-          <w:sz w:val="20"/>
-          <w:szCs w:val="20"/>
-          <w:lang w:val="en-US"/>
-        </w:rPr>
-        <w:t>epidemiology</w:t>
-      </w:r>
-      <w:proofErr w:type="gramEnd"/>
-      <w:r>
-        <w:rPr>
-          <w:rFonts w:ascii="Arial" w:hAnsi="Arial" w:cs="Arial"/>
-          <w:sz w:val="20"/>
-          <w:szCs w:val="20"/>
-          <w:lang w:val="en-US"/>
-        </w:rPr>
-        <w:t xml:space="preserve"> and relevance of PBP3 substitutions. </w:t>
-      </w:r>
-      <w:r>
-        <w:rPr>
-          <w:rFonts w:ascii="Arial" w:hAnsi="Arial" w:cs="Arial"/>
-          <w:sz w:val="20"/>
-          <w:szCs w:val="20"/>
-        </w:rPr>
-        <w:t xml:space="preserve">J </w:t>
-      </w:r>
-      <w:proofErr w:type="spellStart"/>
-      <w:r>
-        <w:rPr>
-          <w:rFonts w:ascii="Arial" w:hAnsi="Arial" w:cs="Arial"/>
-          <w:sz w:val="20"/>
-          <w:szCs w:val="20"/>
-        </w:rPr>
-        <w:t>Antimicrob</w:t>
-      </w:r>
-      <w:proofErr w:type="spellEnd"/>
-      <w:r>
-        <w:rPr>
-          <w:rFonts w:ascii="Arial" w:hAnsi="Arial" w:cs="Arial"/>
-          <w:sz w:val="20"/>
-          <w:szCs w:val="20"/>
-        </w:rPr>
-        <w:t xml:space="preserve"> </w:t>
-      </w:r>
-      <w:proofErr w:type="spellStart"/>
-      <w:r>
-        <w:rPr>
-          <w:rFonts w:ascii="Arial" w:hAnsi="Arial" w:cs="Arial"/>
-          <w:sz w:val="20"/>
-          <w:szCs w:val="20"/>
-        </w:rPr>
-        <w:t>Chemother</w:t>
-      </w:r>
-      <w:proofErr w:type="spellEnd"/>
-      <w:r>
-        <w:rPr>
-          <w:rFonts w:ascii="Arial" w:hAnsi="Arial" w:cs="Arial"/>
-          <w:sz w:val="20"/>
-          <w:szCs w:val="20"/>
-        </w:rPr>
-        <w:t>. 76(4): p. 920-929.</w:t>
+        <w:t>J Antimicrob Chemother. 76(4): p. 920-929.</w:t>
       </w:r>
     </w:p>
     <w:p>
@@ -4213,21 +3050,15 @@
         <w:spacing w:before="93"/>
         <w:rPr>
           <w:rFonts w:ascii="Arial" w:hAnsi="Arial" w:cs="Arial"/>
+          <w:lang w:val="en-US"/>
         </w:rPr>
       </w:pPr>
     </w:p>
     <w:p>
       <w:pPr>
-        <w:widowControl w:val="0"/>
-        <w:tabs>
-          <w:tab w:val="left" w:pos="90"/>
-        </w:tabs>
-        <w:autoSpaceDE w:val="0"/>
-        <w:autoSpaceDN w:val="0"/>
-        <w:adjustRightInd w:val="0"/>
-        <w:spacing w:before="93"/>
-        <w:rPr>
-          <w:rFonts w:ascii="Arial" w:hAnsi="Arial" w:cs="Arial"/>
+        <w:rPr>
+          <w:rFonts w:ascii="Arial" w:hAnsi="Arial" w:cs="Arial"/>
+          <w:lang w:val="en-US"/>
         </w:rPr>
       </w:pPr>
       <w:r>
@@ -4241,6 +3072,7 @@
         <w:rPr>
           <w:rFonts w:ascii="Arial" w:hAnsi="Arial" w:cs="Arial"/>
           <w:color w:val="000000"/>
+          <w:lang w:val="en-US"/>
         </w:rPr>
         <w:instrText xml:space="preserve"> INCLUDETEXT  "D:\\Development\\NRZMHiDB\\HaemophilusWeb\\ReportTemplates\\includes\\Signature.docx" </w:instrText>
       </w:r>
@@ -4254,74 +3086,84 @@
       <w:r>
         <w:rPr>
           <w:rFonts w:ascii="Arial" w:hAnsi="Arial" w:cs="Arial"/>
+          <w:lang w:val="en-US"/>
         </w:rPr>
         <w:t>Mit freundlichen Grüßen</w:t>
       </w:r>
     </w:p>
     <w:p>
       <w:pPr>
-        <w:widowControl w:val="0"/>
-        <w:tabs>
-          <w:tab w:val="left" w:pos="90"/>
-        </w:tabs>
-        <w:autoSpaceDE w:val="0"/>
-        <w:autoSpaceDN w:val="0"/>
-        <w:adjustRightInd w:val="0"/>
-        <w:spacing w:before="93"/>
-        <w:rPr>
-          <w:rFonts w:ascii="Arial" w:hAnsi="Arial" w:cs="Arial"/>
+        <w:rPr>
+          <w:rFonts w:ascii="Arial" w:hAnsi="Arial" w:cs="Arial"/>
+          <w:lang w:val="en-US"/>
         </w:rPr>
       </w:pPr>
+      <w:r>
+        <w:rPr>
+          <w:rFonts w:ascii="Arial" w:hAnsi="Arial" w:cs="Arial"/>
+          <w:lang w:val="en-US"/>
+        </w:rPr>
+        <w:br/>
+      </w:r>
     </w:p>
     <w:p>
       <w:pPr>
-        <w:widowControl w:val="0"/>
-        <w:pBdr>
-          <w:bottom w:val="single" w:sz="4" w:space="1" w:color="auto"/>
-        </w:pBdr>
-        <w:tabs>
-          <w:tab w:val="left" w:pos="90"/>
-          <w:tab w:val="left" w:pos="2775"/>
-          <w:tab w:val="left" w:pos="5550"/>
-        </w:tabs>
-        <w:autoSpaceDE w:val="0"/>
-        <w:autoSpaceDN w:val="0"/>
-        <w:adjustRightInd w:val="0"/>
-        <w:spacing w:before="21"/>
-        <w:rPr>
-          <w:rFonts w:ascii="Arial" w:hAnsi="Arial" w:cs="Arial"/>
-          <w:b/>
-          <w:sz w:val="18"/>
+        <w:rPr>
+          <w:rFonts w:ascii="Arial" w:hAnsi="Arial" w:cs="Arial"/>
+          <w:lang w:val="en-US"/>
         </w:rPr>
       </w:pPr>
       <w:r>
         <w:rPr>
           <w:rFonts w:ascii="Arial" w:hAnsi="Arial" w:cs="Arial"/>
-          <w:color w:val="000000"/>
-        </w:rPr>
-        <w:br/>
+          <w:lang w:val="en-US"/>
+        </w:rPr>
         <w:t>{Signer}</w:t>
       </w:r>
       <w:r>
         <w:rPr>
           <w:rFonts w:ascii="Arial" w:hAnsi="Arial" w:cs="Arial"/>
-          <w:color w:val="000000"/>
-        </w:rPr>
-        <w:br/>
+          <w:sz w:val="12"/>
+          <w:szCs w:val="12"/>
+          <w:lang w:val="en-US"/>
+        </w:rPr>
+        <w:t>{#HasCommentOrAnnouncement}</w:t>
       </w:r>
     </w:p>
     <w:p>
       <w:pPr>
-        <w:widowControl w:val="0"/>
-        <w:tabs>
-          <w:tab w:val="left" w:pos="90"/>
-          <w:tab w:val="left" w:pos="2775"/>
-          <w:tab w:val="left" w:pos="5550"/>
-        </w:tabs>
-        <w:autoSpaceDE w:val="0"/>
-        <w:autoSpaceDN w:val="0"/>
-        <w:adjustRightInd w:val="0"/>
-        <w:spacing w:before="21"/>
+        <w:pBdr>
+          <w:top w:val="single" w:sz="4" w:space="1" w:color="auto"/>
+        </w:pBdr>
+        <w:spacing w:before="120"/>
+        <w:rPr>
+          <w:rFonts w:ascii="Arial" w:hAnsi="Arial" w:cs="Arial"/>
+          <w:lang w:val="en-US"/>
+        </w:rPr>
+      </w:pPr>
+      <w:r>
+        <w:rPr>
+          <w:rFonts w:ascii="Arial" w:hAnsi="Arial" w:cs="Arial"/>
+          <w:b/>
+          <w:bCs/>
+          <w:sz w:val="18"/>
+          <w:szCs w:val="18"/>
+          <w:lang w:val="en-US"/>
+        </w:rPr>
+        <w:t>{Announcement}</w:t>
+      </w:r>
+      <w:r>
+        <w:rPr>
+          <w:rFonts w:ascii="Arial" w:hAnsi="Arial" w:cs="Arial"/>
+          <w:sz w:val="12"/>
+          <w:szCs w:val="12"/>
+          <w:lang w:val="en-US"/>
+        </w:rPr>
+        <w:t>{#HasComment}</w:t>
+      </w:r>
+    </w:p>
+    <w:p>
+      <w:pPr>
         <w:rPr>
           <w:rFonts w:ascii="Arial" w:hAnsi="Arial" w:cs="Arial"/>
           <w:color w:val="000000"/>
@@ -4331,9 +3173,30 @@
         <w:rPr>
           <w:rFonts w:ascii="Arial" w:hAnsi="Arial" w:cs="Arial"/>
           <w:b/>
-          <w:sz w:val="18"/>
-        </w:rPr>
-        <w:t>10. Würzburger Meningokokken-Workshop: 02.06.2022; Informationen: www.nrzmhi.de (s. Anhang).</w:t>
+          <w:bCs/>
+          <w:sz w:val="16"/>
+          <w:szCs w:val="16"/>
+          <w:lang w:val="en-US"/>
+        </w:rPr>
+        <w:t>Kommentar</w:t>
+      </w:r>
+      <w:r>
+        <w:rPr>
+          <w:rFonts w:ascii="Arial" w:hAnsi="Arial" w:cs="Arial"/>
+          <w:sz w:val="16"/>
+          <w:szCs w:val="16"/>
+          <w:lang w:val="en-US"/>
+        </w:rPr>
+        <w:t>: {Comment}</w:t>
+      </w:r>
+      <w:r>
+        <w:rPr>
+          <w:rFonts w:ascii="Arial" w:hAnsi="Arial" w:cs="Arial"/>
+          <w:sz w:val="12"/>
+          <w:szCs w:val="12"/>
+          <w:lang w:val="en-US"/>
+        </w:rPr>
+        <w:t>{/HasComment}{/HasCommentOrAnnouncement}</w:t>
       </w:r>
       <w:r>
         <w:rPr>

</xml_diff>

<commit_message>
chore: Update title on report template
</commit_message>
<xml_diff>
--- a/HaemophilusWeb/ReportTemplates/BLNAR v10.docx
+++ b/HaemophilusWeb/ReportTemplates/BLNAR v10.docx
@@ -1,6 +1,6 @@
 
 <file path=word/document.xml><?xml version="1.0" encoding="utf-8"?>
-<w:document xmlns:wpc="http://schemas.microsoft.com/office/word/2010/wordprocessingCanvas" xmlns:cx="http://schemas.microsoft.com/office/drawing/2014/chartex" xmlns:cx1="http://schemas.microsoft.com/office/drawing/2015/9/8/chartex" xmlns:cx2="http://schemas.microsoft.com/office/drawing/2015/10/21/chartex" xmlns:cx3="http://schemas.microsoft.com/office/drawing/2016/5/9/chartex" xmlns:cx4="http://schemas.microsoft.com/office/drawing/2016/5/10/chartex" xmlns:cx5="http://schemas.microsoft.com/office/drawing/2016/5/11/chartex" xmlns:cx6="http://schemas.microsoft.com/office/drawing/2016/5/12/chartex" xmlns:cx7="http://schemas.microsoft.com/office/drawing/2016/5/13/chartex" xmlns:cx8="http://schemas.microsoft.com/office/drawing/2016/5/14/chartex" xmlns:mc="http://schemas.openxmlformats.org/markup-compatibility/2006" xmlns:aink="http://schemas.microsoft.com/office/drawing/2016/ink" xmlns:am3d="http://schemas.microsoft.com/office/drawing/2017/model3d" xmlns:o="urn:schemas-microsoft-com:office:office" xmlns:r="http://schemas.openxmlformats.org/officeDocument/2006/relationships" xmlns:m="http://schemas.openxmlformats.org/officeDocument/2006/math" xmlns:v="urn:schemas-microsoft-com:vml" xmlns:wp14="http://schemas.microsoft.com/office/word/2010/wordprocessingDrawing" xmlns:wp="http://schemas.openxmlformats.org/drawingml/2006/wordprocessingDrawing" xmlns:w10="urn:schemas-microsoft-com:office:word" xmlns:w="http://schemas.openxmlformats.org/wordprocessingml/2006/main" xmlns:w14="http://schemas.microsoft.com/office/word/2010/wordml" xmlns:w15="http://schemas.microsoft.com/office/word/2012/wordml" xmlns:w16cex="http://schemas.microsoft.com/office/word/2018/wordml/cex" xmlns:w16cid="http://schemas.microsoft.com/office/word/2016/wordml/cid" xmlns:w16="http://schemas.microsoft.com/office/word/2018/wordml" xmlns:w16sdtdh="http://schemas.microsoft.com/office/word/2020/wordml/sdtdatahash" xmlns:w16se="http://schemas.microsoft.com/office/word/2015/wordml/symex" xmlns:wpg="http://schemas.microsoft.com/office/word/2010/wordprocessingGroup" xmlns:wpi="http://schemas.microsoft.com/office/word/2010/wordprocessingInk" xmlns:wne="http://schemas.microsoft.com/office/word/2006/wordml" xmlns:wps="http://schemas.microsoft.com/office/word/2010/wordprocessingShape" mc:Ignorable="w14 w15 w16se w16cid w16 w16cex w16sdtdh wp14">
+<w:document xmlns:wpc="http://schemas.microsoft.com/office/word/2010/wordprocessingCanvas" xmlns:cx="http://schemas.microsoft.com/office/drawing/2014/chartex" xmlns:cx1="http://schemas.microsoft.com/office/drawing/2015/9/8/chartex" xmlns:cx2="http://schemas.microsoft.com/office/drawing/2015/10/21/chartex" xmlns:cx3="http://schemas.microsoft.com/office/drawing/2016/5/9/chartex" xmlns:cx4="http://schemas.microsoft.com/office/drawing/2016/5/10/chartex" xmlns:cx5="http://schemas.microsoft.com/office/drawing/2016/5/11/chartex" xmlns:cx6="http://schemas.microsoft.com/office/drawing/2016/5/12/chartex" xmlns:cx7="http://schemas.microsoft.com/office/drawing/2016/5/13/chartex" xmlns:cx8="http://schemas.microsoft.com/office/drawing/2016/5/14/chartex" xmlns:mc="http://schemas.openxmlformats.org/markup-compatibility/2006" xmlns:aink="http://schemas.microsoft.com/office/drawing/2016/ink" xmlns:am3d="http://schemas.microsoft.com/office/drawing/2017/model3d" xmlns:o="urn:schemas-microsoft-com:office:office" xmlns:oel="http://schemas.microsoft.com/office/2019/extlst" xmlns:r="http://schemas.openxmlformats.org/officeDocument/2006/relationships" xmlns:m="http://schemas.openxmlformats.org/officeDocument/2006/math" xmlns:v="urn:schemas-microsoft-com:vml" xmlns:wp14="http://schemas.microsoft.com/office/word/2010/wordprocessingDrawing" xmlns:wp="http://schemas.openxmlformats.org/drawingml/2006/wordprocessingDrawing" xmlns:w10="urn:schemas-microsoft-com:office:word" xmlns:w="http://schemas.openxmlformats.org/wordprocessingml/2006/main" xmlns:w14="http://schemas.microsoft.com/office/word/2010/wordml" xmlns:w15="http://schemas.microsoft.com/office/word/2012/wordml" xmlns:w16cex="http://schemas.microsoft.com/office/word/2018/wordml/cex" xmlns:w16cid="http://schemas.microsoft.com/office/word/2016/wordml/cid" xmlns:w16="http://schemas.microsoft.com/office/word/2018/wordml" xmlns:w16sdtdh="http://schemas.microsoft.com/office/word/2020/wordml/sdtdatahash" xmlns:w16se="http://schemas.microsoft.com/office/word/2015/wordml/symex" xmlns:wpg="http://schemas.microsoft.com/office/word/2010/wordprocessingGroup" xmlns:wpi="http://schemas.microsoft.com/office/word/2010/wordprocessingInk" xmlns:wne="http://schemas.microsoft.com/office/word/2006/wordml" xmlns:wps="http://schemas.microsoft.com/office/word/2010/wordprocessingShape" mc:Ignorable="w14 w15 w16se w16cid w16 w16cex w16sdtdh wp14">
   <w:body>
     <w:p>
       <w:pPr>
@@ -3225,7 +3225,7 @@
 </file>
 
 <file path=word/endnotes.xml><?xml version="1.0" encoding="utf-8"?>
-<w:endnotes xmlns:wpc="http://schemas.microsoft.com/office/word/2010/wordprocessingCanvas" xmlns:cx="http://schemas.microsoft.com/office/drawing/2014/chartex" xmlns:cx1="http://schemas.microsoft.com/office/drawing/2015/9/8/chartex" xmlns:cx2="http://schemas.microsoft.com/office/drawing/2015/10/21/chartex" xmlns:cx3="http://schemas.microsoft.com/office/drawing/2016/5/9/chartex" xmlns:cx4="http://schemas.microsoft.com/office/drawing/2016/5/10/chartex" xmlns:cx5="http://schemas.microsoft.com/office/drawing/2016/5/11/chartex" xmlns:cx6="http://schemas.microsoft.com/office/drawing/2016/5/12/chartex" xmlns:cx7="http://schemas.microsoft.com/office/drawing/2016/5/13/chartex" xmlns:cx8="http://schemas.microsoft.com/office/drawing/2016/5/14/chartex" xmlns:mc="http://schemas.openxmlformats.org/markup-compatibility/2006" xmlns:aink="http://schemas.microsoft.com/office/drawing/2016/ink" xmlns:am3d="http://schemas.microsoft.com/office/drawing/2017/model3d" xmlns:o="urn:schemas-microsoft-com:office:office" xmlns:r="http://schemas.openxmlformats.org/officeDocument/2006/relationships" xmlns:m="http://schemas.openxmlformats.org/officeDocument/2006/math" xmlns:v="urn:schemas-microsoft-com:vml" xmlns:wp14="http://schemas.microsoft.com/office/word/2010/wordprocessingDrawing" xmlns:wp="http://schemas.openxmlformats.org/drawingml/2006/wordprocessingDrawing" xmlns:w10="urn:schemas-microsoft-com:office:word" xmlns:w="http://schemas.openxmlformats.org/wordprocessingml/2006/main" xmlns:w14="http://schemas.microsoft.com/office/word/2010/wordml" xmlns:w15="http://schemas.microsoft.com/office/word/2012/wordml" xmlns:w16cex="http://schemas.microsoft.com/office/word/2018/wordml/cex" xmlns:w16cid="http://schemas.microsoft.com/office/word/2016/wordml/cid" xmlns:w16="http://schemas.microsoft.com/office/word/2018/wordml" xmlns:w16sdtdh="http://schemas.microsoft.com/office/word/2020/wordml/sdtdatahash" xmlns:w16se="http://schemas.microsoft.com/office/word/2015/wordml/symex" xmlns:wpg="http://schemas.microsoft.com/office/word/2010/wordprocessingGroup" xmlns:wpi="http://schemas.microsoft.com/office/word/2010/wordprocessingInk" xmlns:wne="http://schemas.microsoft.com/office/word/2006/wordml" xmlns:wps="http://schemas.microsoft.com/office/word/2010/wordprocessingShape" mc:Ignorable="w14 w15 w16se w16cid w16 w16cex w16sdtdh wp14">
+<w:endnotes xmlns:wpc="http://schemas.microsoft.com/office/word/2010/wordprocessingCanvas" xmlns:cx="http://schemas.microsoft.com/office/drawing/2014/chartex" xmlns:cx1="http://schemas.microsoft.com/office/drawing/2015/9/8/chartex" xmlns:cx2="http://schemas.microsoft.com/office/drawing/2015/10/21/chartex" xmlns:cx3="http://schemas.microsoft.com/office/drawing/2016/5/9/chartex" xmlns:cx4="http://schemas.microsoft.com/office/drawing/2016/5/10/chartex" xmlns:cx5="http://schemas.microsoft.com/office/drawing/2016/5/11/chartex" xmlns:cx6="http://schemas.microsoft.com/office/drawing/2016/5/12/chartex" xmlns:cx7="http://schemas.microsoft.com/office/drawing/2016/5/13/chartex" xmlns:cx8="http://schemas.microsoft.com/office/drawing/2016/5/14/chartex" xmlns:mc="http://schemas.openxmlformats.org/markup-compatibility/2006" xmlns:aink="http://schemas.microsoft.com/office/drawing/2016/ink" xmlns:am3d="http://schemas.microsoft.com/office/drawing/2017/model3d" xmlns:o="urn:schemas-microsoft-com:office:office" xmlns:oel="http://schemas.microsoft.com/office/2019/extlst" xmlns:r="http://schemas.openxmlformats.org/officeDocument/2006/relationships" xmlns:m="http://schemas.openxmlformats.org/officeDocument/2006/math" xmlns:v="urn:schemas-microsoft-com:vml" xmlns:wp14="http://schemas.microsoft.com/office/word/2010/wordprocessingDrawing" xmlns:wp="http://schemas.openxmlformats.org/drawingml/2006/wordprocessingDrawing" xmlns:w10="urn:schemas-microsoft-com:office:word" xmlns:w="http://schemas.openxmlformats.org/wordprocessingml/2006/main" xmlns:w14="http://schemas.microsoft.com/office/word/2010/wordml" xmlns:w15="http://schemas.microsoft.com/office/word/2012/wordml" xmlns:w16cex="http://schemas.microsoft.com/office/word/2018/wordml/cex" xmlns:w16cid="http://schemas.microsoft.com/office/word/2016/wordml/cid" xmlns:w16="http://schemas.microsoft.com/office/word/2018/wordml" xmlns:w16sdtdh="http://schemas.microsoft.com/office/word/2020/wordml/sdtdatahash" xmlns:w16se="http://schemas.microsoft.com/office/word/2015/wordml/symex" xmlns:wpg="http://schemas.microsoft.com/office/word/2010/wordprocessingGroup" xmlns:wpi="http://schemas.microsoft.com/office/word/2010/wordprocessingInk" xmlns:wne="http://schemas.microsoft.com/office/word/2006/wordml" xmlns:wps="http://schemas.microsoft.com/office/word/2010/wordprocessingShape" mc:Ignorable="w14 w15 w16se w16cid w16 w16cex w16sdtdh wp14">
   <w:endnote w:type="separator" w:id="-1">
     <w:p>
       <w:r>
@@ -3244,7 +3244,7 @@
 </file>
 
 <file path=word/footer1.xml><?xml version="1.0" encoding="utf-8"?>
-<w:ftr xmlns:wpc="http://schemas.microsoft.com/office/word/2010/wordprocessingCanvas" xmlns:cx="http://schemas.microsoft.com/office/drawing/2014/chartex" xmlns:cx1="http://schemas.microsoft.com/office/drawing/2015/9/8/chartex" xmlns:cx2="http://schemas.microsoft.com/office/drawing/2015/10/21/chartex" xmlns:cx3="http://schemas.microsoft.com/office/drawing/2016/5/9/chartex" xmlns:cx4="http://schemas.microsoft.com/office/drawing/2016/5/10/chartex" xmlns:cx5="http://schemas.microsoft.com/office/drawing/2016/5/11/chartex" xmlns:cx6="http://schemas.microsoft.com/office/drawing/2016/5/12/chartex" xmlns:cx7="http://schemas.microsoft.com/office/drawing/2016/5/13/chartex" xmlns:cx8="http://schemas.microsoft.com/office/drawing/2016/5/14/chartex" xmlns:mc="http://schemas.openxmlformats.org/markup-compatibility/2006" xmlns:aink="http://schemas.microsoft.com/office/drawing/2016/ink" xmlns:am3d="http://schemas.microsoft.com/office/drawing/2017/model3d" xmlns:o="urn:schemas-microsoft-com:office:office" xmlns:r="http://schemas.openxmlformats.org/officeDocument/2006/relationships" xmlns:m="http://schemas.openxmlformats.org/officeDocument/2006/math" xmlns:v="urn:schemas-microsoft-com:vml" xmlns:wp14="http://schemas.microsoft.com/office/word/2010/wordprocessingDrawing" xmlns:wp="http://schemas.openxmlformats.org/drawingml/2006/wordprocessingDrawing" xmlns:w10="urn:schemas-microsoft-com:office:word" xmlns:w="http://schemas.openxmlformats.org/wordprocessingml/2006/main" xmlns:w14="http://schemas.microsoft.com/office/word/2010/wordml" xmlns:w15="http://schemas.microsoft.com/office/word/2012/wordml" xmlns:w16cex="http://schemas.microsoft.com/office/word/2018/wordml/cex" xmlns:w16cid="http://schemas.microsoft.com/office/word/2016/wordml/cid" xmlns:w16="http://schemas.microsoft.com/office/word/2018/wordml" xmlns:w16sdtdh="http://schemas.microsoft.com/office/word/2020/wordml/sdtdatahash" xmlns:w16se="http://schemas.microsoft.com/office/word/2015/wordml/symex" xmlns:wpg="http://schemas.microsoft.com/office/word/2010/wordprocessingGroup" xmlns:wpi="http://schemas.microsoft.com/office/word/2010/wordprocessingInk" xmlns:wne="http://schemas.microsoft.com/office/word/2006/wordml" xmlns:wps="http://schemas.microsoft.com/office/word/2010/wordprocessingShape" mc:Ignorable="w14 w15 w16se w16cid w16 w16cex w16sdtdh wp14">
+<w:ftr xmlns:wpc="http://schemas.microsoft.com/office/word/2010/wordprocessingCanvas" xmlns:cx="http://schemas.microsoft.com/office/drawing/2014/chartex" xmlns:cx1="http://schemas.microsoft.com/office/drawing/2015/9/8/chartex" xmlns:cx2="http://schemas.microsoft.com/office/drawing/2015/10/21/chartex" xmlns:cx3="http://schemas.microsoft.com/office/drawing/2016/5/9/chartex" xmlns:cx4="http://schemas.microsoft.com/office/drawing/2016/5/10/chartex" xmlns:cx5="http://schemas.microsoft.com/office/drawing/2016/5/11/chartex" xmlns:cx6="http://schemas.microsoft.com/office/drawing/2016/5/12/chartex" xmlns:cx7="http://schemas.microsoft.com/office/drawing/2016/5/13/chartex" xmlns:cx8="http://schemas.microsoft.com/office/drawing/2016/5/14/chartex" xmlns:mc="http://schemas.openxmlformats.org/markup-compatibility/2006" xmlns:aink="http://schemas.microsoft.com/office/drawing/2016/ink" xmlns:am3d="http://schemas.microsoft.com/office/drawing/2017/model3d" xmlns:o="urn:schemas-microsoft-com:office:office" xmlns:oel="http://schemas.microsoft.com/office/2019/extlst" xmlns:r="http://schemas.openxmlformats.org/officeDocument/2006/relationships" xmlns:m="http://schemas.openxmlformats.org/officeDocument/2006/math" xmlns:v="urn:schemas-microsoft-com:vml" xmlns:wp14="http://schemas.microsoft.com/office/word/2010/wordprocessingDrawing" xmlns:wp="http://schemas.openxmlformats.org/drawingml/2006/wordprocessingDrawing" xmlns:w10="urn:schemas-microsoft-com:office:word" xmlns:w="http://schemas.openxmlformats.org/wordprocessingml/2006/main" xmlns:w14="http://schemas.microsoft.com/office/word/2010/wordml" xmlns:w15="http://schemas.microsoft.com/office/word/2012/wordml" xmlns:w16cex="http://schemas.microsoft.com/office/word/2018/wordml/cex" xmlns:w16cid="http://schemas.microsoft.com/office/word/2016/wordml/cid" xmlns:w16="http://schemas.microsoft.com/office/word/2018/wordml" xmlns:w16sdtdh="http://schemas.microsoft.com/office/word/2020/wordml/sdtdatahash" xmlns:w16se="http://schemas.microsoft.com/office/word/2015/wordml/symex" xmlns:wpg="http://schemas.microsoft.com/office/word/2010/wordprocessingGroup" xmlns:wpi="http://schemas.microsoft.com/office/word/2010/wordprocessingInk" xmlns:wne="http://schemas.microsoft.com/office/word/2006/wordml" xmlns:wps="http://schemas.microsoft.com/office/word/2010/wordprocessingShape" mc:Ignorable="w14 w15 w16se w16cid w16 w16cex w16sdtdh wp14">
   <w:p>
     <w:pPr>
       <w:pStyle w:val="Fuzeile"/>
@@ -3254,7 +3254,7 @@
 </file>
 
 <file path=word/footer2.xml><?xml version="1.0" encoding="utf-8"?>
-<w:ftr xmlns:wpc="http://schemas.microsoft.com/office/word/2010/wordprocessingCanvas" xmlns:cx="http://schemas.microsoft.com/office/drawing/2014/chartex" xmlns:cx1="http://schemas.microsoft.com/office/drawing/2015/9/8/chartex" xmlns:cx2="http://schemas.microsoft.com/office/drawing/2015/10/21/chartex" xmlns:cx3="http://schemas.microsoft.com/office/drawing/2016/5/9/chartex" xmlns:cx4="http://schemas.microsoft.com/office/drawing/2016/5/10/chartex" xmlns:cx5="http://schemas.microsoft.com/office/drawing/2016/5/11/chartex" xmlns:cx6="http://schemas.microsoft.com/office/drawing/2016/5/12/chartex" xmlns:cx7="http://schemas.microsoft.com/office/drawing/2016/5/13/chartex" xmlns:cx8="http://schemas.microsoft.com/office/drawing/2016/5/14/chartex" xmlns:mc="http://schemas.openxmlformats.org/markup-compatibility/2006" xmlns:aink="http://schemas.microsoft.com/office/drawing/2016/ink" xmlns:am3d="http://schemas.microsoft.com/office/drawing/2017/model3d" xmlns:o="urn:schemas-microsoft-com:office:office" xmlns:r="http://schemas.openxmlformats.org/officeDocument/2006/relationships" xmlns:m="http://schemas.openxmlformats.org/officeDocument/2006/math" xmlns:v="urn:schemas-microsoft-com:vml" xmlns:wp14="http://schemas.microsoft.com/office/word/2010/wordprocessingDrawing" xmlns:wp="http://schemas.openxmlformats.org/drawingml/2006/wordprocessingDrawing" xmlns:w10="urn:schemas-microsoft-com:office:word" xmlns:w="http://schemas.openxmlformats.org/wordprocessingml/2006/main" xmlns:w14="http://schemas.microsoft.com/office/word/2010/wordml" xmlns:w15="http://schemas.microsoft.com/office/word/2012/wordml" xmlns:w16cex="http://schemas.microsoft.com/office/word/2018/wordml/cex" xmlns:w16cid="http://schemas.microsoft.com/office/word/2016/wordml/cid" xmlns:w16="http://schemas.microsoft.com/office/word/2018/wordml" xmlns:w16sdtdh="http://schemas.microsoft.com/office/word/2020/wordml/sdtdatahash" xmlns:w16se="http://schemas.microsoft.com/office/word/2015/wordml/symex" xmlns:wpg="http://schemas.microsoft.com/office/word/2010/wordprocessingGroup" xmlns:wpi="http://schemas.microsoft.com/office/word/2010/wordprocessingInk" xmlns:wne="http://schemas.microsoft.com/office/word/2006/wordml" xmlns:wps="http://schemas.microsoft.com/office/word/2010/wordprocessingShape" mc:Ignorable="w14 w15 w16se w16cid w16 w16cex w16sdtdh wp14">
+<w:ftr xmlns:wpc="http://schemas.microsoft.com/office/word/2010/wordprocessingCanvas" xmlns:cx="http://schemas.microsoft.com/office/drawing/2014/chartex" xmlns:cx1="http://schemas.microsoft.com/office/drawing/2015/9/8/chartex" xmlns:cx2="http://schemas.microsoft.com/office/drawing/2015/10/21/chartex" xmlns:cx3="http://schemas.microsoft.com/office/drawing/2016/5/9/chartex" xmlns:cx4="http://schemas.microsoft.com/office/drawing/2016/5/10/chartex" xmlns:cx5="http://schemas.microsoft.com/office/drawing/2016/5/11/chartex" xmlns:cx6="http://schemas.microsoft.com/office/drawing/2016/5/12/chartex" xmlns:cx7="http://schemas.microsoft.com/office/drawing/2016/5/13/chartex" xmlns:cx8="http://schemas.microsoft.com/office/drawing/2016/5/14/chartex" xmlns:mc="http://schemas.openxmlformats.org/markup-compatibility/2006" xmlns:aink="http://schemas.microsoft.com/office/drawing/2016/ink" xmlns:am3d="http://schemas.microsoft.com/office/drawing/2017/model3d" xmlns:o="urn:schemas-microsoft-com:office:office" xmlns:oel="http://schemas.microsoft.com/office/2019/extlst" xmlns:r="http://schemas.openxmlformats.org/officeDocument/2006/relationships" xmlns:m="http://schemas.openxmlformats.org/officeDocument/2006/math" xmlns:v="urn:schemas-microsoft-com:vml" xmlns:wp14="http://schemas.microsoft.com/office/word/2010/wordprocessingDrawing" xmlns:wp="http://schemas.openxmlformats.org/drawingml/2006/wordprocessingDrawing" xmlns:w10="urn:schemas-microsoft-com:office:word" xmlns:w="http://schemas.openxmlformats.org/wordprocessingml/2006/main" xmlns:w14="http://schemas.microsoft.com/office/word/2010/wordml" xmlns:w15="http://schemas.microsoft.com/office/word/2012/wordml" xmlns:w16cex="http://schemas.microsoft.com/office/word/2018/wordml/cex" xmlns:w16cid="http://schemas.microsoft.com/office/word/2016/wordml/cid" xmlns:w16="http://schemas.microsoft.com/office/word/2018/wordml" xmlns:w16sdtdh="http://schemas.microsoft.com/office/word/2020/wordml/sdtdatahash" xmlns:w16se="http://schemas.microsoft.com/office/word/2015/wordml/symex" xmlns:wpg="http://schemas.microsoft.com/office/word/2010/wordprocessingGroup" xmlns:wpi="http://schemas.microsoft.com/office/word/2010/wordprocessingInk" xmlns:wne="http://schemas.microsoft.com/office/word/2006/wordml" xmlns:wps="http://schemas.microsoft.com/office/word/2010/wordprocessingShape" mc:Ignorable="w14 w15 w16se w16cid w16 w16cex w16sdtdh wp14">
   <w:p>
     <w:pPr>
       <w:tabs>
@@ -3524,7 +3524,7 @@
 </file>
 
 <file path=word/footer3.xml><?xml version="1.0" encoding="utf-8"?>
-<w:ftr xmlns:wpc="http://schemas.microsoft.com/office/word/2010/wordprocessingCanvas" xmlns:cx="http://schemas.microsoft.com/office/drawing/2014/chartex" xmlns:cx1="http://schemas.microsoft.com/office/drawing/2015/9/8/chartex" xmlns:cx2="http://schemas.microsoft.com/office/drawing/2015/10/21/chartex" xmlns:cx3="http://schemas.microsoft.com/office/drawing/2016/5/9/chartex" xmlns:cx4="http://schemas.microsoft.com/office/drawing/2016/5/10/chartex" xmlns:cx5="http://schemas.microsoft.com/office/drawing/2016/5/11/chartex" xmlns:cx6="http://schemas.microsoft.com/office/drawing/2016/5/12/chartex" xmlns:cx7="http://schemas.microsoft.com/office/drawing/2016/5/13/chartex" xmlns:cx8="http://schemas.microsoft.com/office/drawing/2016/5/14/chartex" xmlns:mc="http://schemas.openxmlformats.org/markup-compatibility/2006" xmlns:aink="http://schemas.microsoft.com/office/drawing/2016/ink" xmlns:am3d="http://schemas.microsoft.com/office/drawing/2017/model3d" xmlns:o="urn:schemas-microsoft-com:office:office" xmlns:r="http://schemas.openxmlformats.org/officeDocument/2006/relationships" xmlns:m="http://schemas.openxmlformats.org/officeDocument/2006/math" xmlns:v="urn:schemas-microsoft-com:vml" xmlns:wp14="http://schemas.microsoft.com/office/word/2010/wordprocessingDrawing" xmlns:wp="http://schemas.openxmlformats.org/drawingml/2006/wordprocessingDrawing" xmlns:w10="urn:schemas-microsoft-com:office:word" xmlns:w="http://schemas.openxmlformats.org/wordprocessingml/2006/main" xmlns:w14="http://schemas.microsoft.com/office/word/2010/wordml" xmlns:w15="http://schemas.microsoft.com/office/word/2012/wordml" xmlns:w16cex="http://schemas.microsoft.com/office/word/2018/wordml/cex" xmlns:w16cid="http://schemas.microsoft.com/office/word/2016/wordml/cid" xmlns:w16="http://schemas.microsoft.com/office/word/2018/wordml" xmlns:w16sdtdh="http://schemas.microsoft.com/office/word/2020/wordml/sdtdatahash" xmlns:w16se="http://schemas.microsoft.com/office/word/2015/wordml/symex" xmlns:wpg="http://schemas.microsoft.com/office/word/2010/wordprocessingGroup" xmlns:wpi="http://schemas.microsoft.com/office/word/2010/wordprocessingInk" xmlns:wne="http://schemas.microsoft.com/office/word/2006/wordml" xmlns:wps="http://schemas.microsoft.com/office/word/2010/wordprocessingShape" mc:Ignorable="w14 w15 w16se w16cid w16 w16cex w16sdtdh wp14">
+<w:ftr xmlns:wpc="http://schemas.microsoft.com/office/word/2010/wordprocessingCanvas" xmlns:cx="http://schemas.microsoft.com/office/drawing/2014/chartex" xmlns:cx1="http://schemas.microsoft.com/office/drawing/2015/9/8/chartex" xmlns:cx2="http://schemas.microsoft.com/office/drawing/2015/10/21/chartex" xmlns:cx3="http://schemas.microsoft.com/office/drawing/2016/5/9/chartex" xmlns:cx4="http://schemas.microsoft.com/office/drawing/2016/5/10/chartex" xmlns:cx5="http://schemas.microsoft.com/office/drawing/2016/5/11/chartex" xmlns:cx6="http://schemas.microsoft.com/office/drawing/2016/5/12/chartex" xmlns:cx7="http://schemas.microsoft.com/office/drawing/2016/5/13/chartex" xmlns:cx8="http://schemas.microsoft.com/office/drawing/2016/5/14/chartex" xmlns:mc="http://schemas.openxmlformats.org/markup-compatibility/2006" xmlns:aink="http://schemas.microsoft.com/office/drawing/2016/ink" xmlns:am3d="http://schemas.microsoft.com/office/drawing/2017/model3d" xmlns:o="urn:schemas-microsoft-com:office:office" xmlns:oel="http://schemas.microsoft.com/office/2019/extlst" xmlns:r="http://schemas.openxmlformats.org/officeDocument/2006/relationships" xmlns:m="http://schemas.openxmlformats.org/officeDocument/2006/math" xmlns:v="urn:schemas-microsoft-com:vml" xmlns:wp14="http://schemas.microsoft.com/office/word/2010/wordprocessingDrawing" xmlns:wp="http://schemas.openxmlformats.org/drawingml/2006/wordprocessingDrawing" xmlns:w10="urn:schemas-microsoft-com:office:word" xmlns:w="http://schemas.openxmlformats.org/wordprocessingml/2006/main" xmlns:w14="http://schemas.microsoft.com/office/word/2010/wordml" xmlns:w15="http://schemas.microsoft.com/office/word/2012/wordml" xmlns:w16cex="http://schemas.microsoft.com/office/word/2018/wordml/cex" xmlns:w16cid="http://schemas.microsoft.com/office/word/2016/wordml/cid" xmlns:w16="http://schemas.microsoft.com/office/word/2018/wordml" xmlns:w16sdtdh="http://schemas.microsoft.com/office/word/2020/wordml/sdtdatahash" xmlns:w16se="http://schemas.microsoft.com/office/word/2015/wordml/symex" xmlns:wpg="http://schemas.microsoft.com/office/word/2010/wordprocessingGroup" xmlns:wpi="http://schemas.microsoft.com/office/word/2010/wordprocessingInk" xmlns:wne="http://schemas.microsoft.com/office/word/2006/wordml" xmlns:wps="http://schemas.microsoft.com/office/word/2010/wordprocessingShape" mc:Ignorable="w14 w15 w16se w16cid w16 w16cex w16sdtdh wp14">
   <w:p>
     <w:pPr>
       <w:tabs>
@@ -3804,7 +3804,7 @@
 </file>
 
 <file path=word/footnotes.xml><?xml version="1.0" encoding="utf-8"?>
-<w:footnotes xmlns:wpc="http://schemas.microsoft.com/office/word/2010/wordprocessingCanvas" xmlns:cx="http://schemas.microsoft.com/office/drawing/2014/chartex" xmlns:cx1="http://schemas.microsoft.com/office/drawing/2015/9/8/chartex" xmlns:cx2="http://schemas.microsoft.com/office/drawing/2015/10/21/chartex" xmlns:cx3="http://schemas.microsoft.com/office/drawing/2016/5/9/chartex" xmlns:cx4="http://schemas.microsoft.com/office/drawing/2016/5/10/chartex" xmlns:cx5="http://schemas.microsoft.com/office/drawing/2016/5/11/chartex" xmlns:cx6="http://schemas.microsoft.com/office/drawing/2016/5/12/chartex" xmlns:cx7="http://schemas.microsoft.com/office/drawing/2016/5/13/chartex" xmlns:cx8="http://schemas.microsoft.com/office/drawing/2016/5/14/chartex" xmlns:mc="http://schemas.openxmlformats.org/markup-compatibility/2006" xmlns:aink="http://schemas.microsoft.com/office/drawing/2016/ink" xmlns:am3d="http://schemas.microsoft.com/office/drawing/2017/model3d" xmlns:o="urn:schemas-microsoft-com:office:office" xmlns:r="http://schemas.openxmlformats.org/officeDocument/2006/relationships" xmlns:m="http://schemas.openxmlformats.org/officeDocument/2006/math" xmlns:v="urn:schemas-microsoft-com:vml" xmlns:wp14="http://schemas.microsoft.com/office/word/2010/wordprocessingDrawing" xmlns:wp="http://schemas.openxmlformats.org/drawingml/2006/wordprocessingDrawing" xmlns:w10="urn:schemas-microsoft-com:office:word" xmlns:w="http://schemas.openxmlformats.org/wordprocessingml/2006/main" xmlns:w14="http://schemas.microsoft.com/office/word/2010/wordml" xmlns:w15="http://schemas.microsoft.com/office/word/2012/wordml" xmlns:w16cex="http://schemas.microsoft.com/office/word/2018/wordml/cex" xmlns:w16cid="http://schemas.microsoft.com/office/word/2016/wordml/cid" xmlns:w16="http://schemas.microsoft.com/office/word/2018/wordml" xmlns:w16sdtdh="http://schemas.microsoft.com/office/word/2020/wordml/sdtdatahash" xmlns:w16se="http://schemas.microsoft.com/office/word/2015/wordml/symex" xmlns:wpg="http://schemas.microsoft.com/office/word/2010/wordprocessingGroup" xmlns:wpi="http://schemas.microsoft.com/office/word/2010/wordprocessingInk" xmlns:wne="http://schemas.microsoft.com/office/word/2006/wordml" xmlns:wps="http://schemas.microsoft.com/office/word/2010/wordprocessingShape" mc:Ignorable="w14 w15 w16se w16cid w16 w16cex w16sdtdh wp14">
+<w:footnotes xmlns:wpc="http://schemas.microsoft.com/office/word/2010/wordprocessingCanvas" xmlns:cx="http://schemas.microsoft.com/office/drawing/2014/chartex" xmlns:cx1="http://schemas.microsoft.com/office/drawing/2015/9/8/chartex" xmlns:cx2="http://schemas.microsoft.com/office/drawing/2015/10/21/chartex" xmlns:cx3="http://schemas.microsoft.com/office/drawing/2016/5/9/chartex" xmlns:cx4="http://schemas.microsoft.com/office/drawing/2016/5/10/chartex" xmlns:cx5="http://schemas.microsoft.com/office/drawing/2016/5/11/chartex" xmlns:cx6="http://schemas.microsoft.com/office/drawing/2016/5/12/chartex" xmlns:cx7="http://schemas.microsoft.com/office/drawing/2016/5/13/chartex" xmlns:cx8="http://schemas.microsoft.com/office/drawing/2016/5/14/chartex" xmlns:mc="http://schemas.openxmlformats.org/markup-compatibility/2006" xmlns:aink="http://schemas.microsoft.com/office/drawing/2016/ink" xmlns:am3d="http://schemas.microsoft.com/office/drawing/2017/model3d" xmlns:o="urn:schemas-microsoft-com:office:office" xmlns:oel="http://schemas.microsoft.com/office/2019/extlst" xmlns:r="http://schemas.openxmlformats.org/officeDocument/2006/relationships" xmlns:m="http://schemas.openxmlformats.org/officeDocument/2006/math" xmlns:v="urn:schemas-microsoft-com:vml" xmlns:wp14="http://schemas.microsoft.com/office/word/2010/wordprocessingDrawing" xmlns:wp="http://schemas.openxmlformats.org/drawingml/2006/wordprocessingDrawing" xmlns:w10="urn:schemas-microsoft-com:office:word" xmlns:w="http://schemas.openxmlformats.org/wordprocessingml/2006/main" xmlns:w14="http://schemas.microsoft.com/office/word/2010/wordml" xmlns:w15="http://schemas.microsoft.com/office/word/2012/wordml" xmlns:w16cex="http://schemas.microsoft.com/office/word/2018/wordml/cex" xmlns:w16cid="http://schemas.microsoft.com/office/word/2016/wordml/cid" xmlns:w16="http://schemas.microsoft.com/office/word/2018/wordml" xmlns:w16sdtdh="http://schemas.microsoft.com/office/word/2020/wordml/sdtdatahash" xmlns:w16se="http://schemas.microsoft.com/office/word/2015/wordml/symex" xmlns:wpg="http://schemas.microsoft.com/office/word/2010/wordprocessingGroup" xmlns:wpi="http://schemas.microsoft.com/office/word/2010/wordprocessingInk" xmlns:wne="http://schemas.microsoft.com/office/word/2006/wordml" xmlns:wps="http://schemas.microsoft.com/office/word/2010/wordprocessingShape" mc:Ignorable="w14 w15 w16se w16cid w16 w16cex w16sdtdh wp14">
   <w:footnote w:type="separator" w:id="-1">
     <w:p>
       <w:r>
@@ -3823,7 +3823,7 @@
 </file>
 
 <file path=word/header1.xml><?xml version="1.0" encoding="utf-8"?>
-<w:hdr xmlns:wpc="http://schemas.microsoft.com/office/word/2010/wordprocessingCanvas" xmlns:cx="http://schemas.microsoft.com/office/drawing/2014/chartex" xmlns:cx1="http://schemas.microsoft.com/office/drawing/2015/9/8/chartex" xmlns:cx2="http://schemas.microsoft.com/office/drawing/2015/10/21/chartex" xmlns:cx3="http://schemas.microsoft.com/office/drawing/2016/5/9/chartex" xmlns:cx4="http://schemas.microsoft.com/office/drawing/2016/5/10/chartex" xmlns:cx5="http://schemas.microsoft.com/office/drawing/2016/5/11/chartex" xmlns:cx6="http://schemas.microsoft.com/office/drawing/2016/5/12/chartex" xmlns:cx7="http://schemas.microsoft.com/office/drawing/2016/5/13/chartex" xmlns:cx8="http://schemas.microsoft.com/office/drawing/2016/5/14/chartex" xmlns:mc="http://schemas.openxmlformats.org/markup-compatibility/2006" xmlns:aink="http://schemas.microsoft.com/office/drawing/2016/ink" xmlns:am3d="http://schemas.microsoft.com/office/drawing/2017/model3d" xmlns:o="urn:schemas-microsoft-com:office:office" xmlns:r="http://schemas.openxmlformats.org/officeDocument/2006/relationships" xmlns:m="http://schemas.openxmlformats.org/officeDocument/2006/math" xmlns:v="urn:schemas-microsoft-com:vml" xmlns:wp14="http://schemas.microsoft.com/office/word/2010/wordprocessingDrawing" xmlns:wp="http://schemas.openxmlformats.org/drawingml/2006/wordprocessingDrawing" xmlns:w10="urn:schemas-microsoft-com:office:word" xmlns:w="http://schemas.openxmlformats.org/wordprocessingml/2006/main" xmlns:w14="http://schemas.microsoft.com/office/word/2010/wordml" xmlns:w15="http://schemas.microsoft.com/office/word/2012/wordml" xmlns:w16cex="http://schemas.microsoft.com/office/word/2018/wordml/cex" xmlns:w16cid="http://schemas.microsoft.com/office/word/2016/wordml/cid" xmlns:w16="http://schemas.microsoft.com/office/word/2018/wordml" xmlns:w16sdtdh="http://schemas.microsoft.com/office/word/2020/wordml/sdtdatahash" xmlns:w16se="http://schemas.microsoft.com/office/word/2015/wordml/symex" xmlns:wpg="http://schemas.microsoft.com/office/word/2010/wordprocessingGroup" xmlns:wpi="http://schemas.microsoft.com/office/word/2010/wordprocessingInk" xmlns:wne="http://schemas.microsoft.com/office/word/2006/wordml" xmlns:wps="http://schemas.microsoft.com/office/word/2010/wordprocessingShape" mc:Ignorable="w14 w15 w16se w16cid w16 w16cex w16sdtdh wp14">
+<w:hdr xmlns:wpc="http://schemas.microsoft.com/office/word/2010/wordprocessingCanvas" xmlns:cx="http://schemas.microsoft.com/office/drawing/2014/chartex" xmlns:cx1="http://schemas.microsoft.com/office/drawing/2015/9/8/chartex" xmlns:cx2="http://schemas.microsoft.com/office/drawing/2015/10/21/chartex" xmlns:cx3="http://schemas.microsoft.com/office/drawing/2016/5/9/chartex" xmlns:cx4="http://schemas.microsoft.com/office/drawing/2016/5/10/chartex" xmlns:cx5="http://schemas.microsoft.com/office/drawing/2016/5/11/chartex" xmlns:cx6="http://schemas.microsoft.com/office/drawing/2016/5/12/chartex" xmlns:cx7="http://schemas.microsoft.com/office/drawing/2016/5/13/chartex" xmlns:cx8="http://schemas.microsoft.com/office/drawing/2016/5/14/chartex" xmlns:mc="http://schemas.openxmlformats.org/markup-compatibility/2006" xmlns:aink="http://schemas.microsoft.com/office/drawing/2016/ink" xmlns:am3d="http://schemas.microsoft.com/office/drawing/2017/model3d" xmlns:o="urn:schemas-microsoft-com:office:office" xmlns:oel="http://schemas.microsoft.com/office/2019/extlst" xmlns:r="http://schemas.openxmlformats.org/officeDocument/2006/relationships" xmlns:m="http://schemas.openxmlformats.org/officeDocument/2006/math" xmlns:v="urn:schemas-microsoft-com:vml" xmlns:wp14="http://schemas.microsoft.com/office/word/2010/wordprocessingDrawing" xmlns:wp="http://schemas.openxmlformats.org/drawingml/2006/wordprocessingDrawing" xmlns:w10="urn:schemas-microsoft-com:office:word" xmlns:w="http://schemas.openxmlformats.org/wordprocessingml/2006/main" xmlns:w14="http://schemas.microsoft.com/office/word/2010/wordml" xmlns:w15="http://schemas.microsoft.com/office/word/2012/wordml" xmlns:w16cex="http://schemas.microsoft.com/office/word/2018/wordml/cex" xmlns:w16cid="http://schemas.microsoft.com/office/word/2016/wordml/cid" xmlns:w16="http://schemas.microsoft.com/office/word/2018/wordml" xmlns:w16sdtdh="http://schemas.microsoft.com/office/word/2020/wordml/sdtdatahash" xmlns:w16se="http://schemas.microsoft.com/office/word/2015/wordml/symex" xmlns:wpg="http://schemas.microsoft.com/office/word/2010/wordprocessingGroup" xmlns:wpi="http://schemas.microsoft.com/office/word/2010/wordprocessingInk" xmlns:wne="http://schemas.microsoft.com/office/word/2006/wordml" xmlns:wps="http://schemas.microsoft.com/office/word/2010/wordprocessingShape" mc:Ignorable="w14 w15 w16se w16cid w16 w16cex w16sdtdh wp14">
   <w:p>
     <w:pPr>
       <w:pStyle w:val="Kopfzeile"/>
@@ -3833,7 +3833,7 @@
 </file>
 
 <file path=word/header2.xml><?xml version="1.0" encoding="utf-8"?>
-<w:hdr xmlns:wpc="http://schemas.microsoft.com/office/word/2010/wordprocessingCanvas" xmlns:cx="http://schemas.microsoft.com/office/drawing/2014/chartex" xmlns:cx1="http://schemas.microsoft.com/office/drawing/2015/9/8/chartex" xmlns:cx2="http://schemas.microsoft.com/office/drawing/2015/10/21/chartex" xmlns:cx3="http://schemas.microsoft.com/office/drawing/2016/5/9/chartex" xmlns:cx4="http://schemas.microsoft.com/office/drawing/2016/5/10/chartex" xmlns:cx5="http://schemas.microsoft.com/office/drawing/2016/5/11/chartex" xmlns:cx6="http://schemas.microsoft.com/office/drawing/2016/5/12/chartex" xmlns:cx7="http://schemas.microsoft.com/office/drawing/2016/5/13/chartex" xmlns:cx8="http://schemas.microsoft.com/office/drawing/2016/5/14/chartex" xmlns:mc="http://schemas.openxmlformats.org/markup-compatibility/2006" xmlns:aink="http://schemas.microsoft.com/office/drawing/2016/ink" xmlns:am3d="http://schemas.microsoft.com/office/drawing/2017/model3d" xmlns:o="urn:schemas-microsoft-com:office:office" xmlns:r="http://schemas.openxmlformats.org/officeDocument/2006/relationships" xmlns:m="http://schemas.openxmlformats.org/officeDocument/2006/math" xmlns:v="urn:schemas-microsoft-com:vml" xmlns:wp14="http://schemas.microsoft.com/office/word/2010/wordprocessingDrawing" xmlns:wp="http://schemas.openxmlformats.org/drawingml/2006/wordprocessingDrawing" xmlns:w10="urn:schemas-microsoft-com:office:word" xmlns:w="http://schemas.openxmlformats.org/wordprocessingml/2006/main" xmlns:w14="http://schemas.microsoft.com/office/word/2010/wordml" xmlns:w15="http://schemas.microsoft.com/office/word/2012/wordml" xmlns:w16cex="http://schemas.microsoft.com/office/word/2018/wordml/cex" xmlns:w16cid="http://schemas.microsoft.com/office/word/2016/wordml/cid" xmlns:w16="http://schemas.microsoft.com/office/word/2018/wordml" xmlns:w16sdtdh="http://schemas.microsoft.com/office/word/2020/wordml/sdtdatahash" xmlns:w16se="http://schemas.microsoft.com/office/word/2015/wordml/symex" xmlns:wpg="http://schemas.microsoft.com/office/word/2010/wordprocessingGroup" xmlns:wpi="http://schemas.microsoft.com/office/word/2010/wordprocessingInk" xmlns:wne="http://schemas.microsoft.com/office/word/2006/wordml" xmlns:wps="http://schemas.microsoft.com/office/word/2010/wordprocessingShape" mc:Ignorable="w14 w15 w16se w16cid w16 w16cex w16sdtdh wp14">
+<w:hdr xmlns:wpc="http://schemas.microsoft.com/office/word/2010/wordprocessingCanvas" xmlns:cx="http://schemas.microsoft.com/office/drawing/2014/chartex" xmlns:cx1="http://schemas.microsoft.com/office/drawing/2015/9/8/chartex" xmlns:cx2="http://schemas.microsoft.com/office/drawing/2015/10/21/chartex" xmlns:cx3="http://schemas.microsoft.com/office/drawing/2016/5/9/chartex" xmlns:cx4="http://schemas.microsoft.com/office/drawing/2016/5/10/chartex" xmlns:cx5="http://schemas.microsoft.com/office/drawing/2016/5/11/chartex" xmlns:cx6="http://schemas.microsoft.com/office/drawing/2016/5/12/chartex" xmlns:cx7="http://schemas.microsoft.com/office/drawing/2016/5/13/chartex" xmlns:cx8="http://schemas.microsoft.com/office/drawing/2016/5/14/chartex" xmlns:mc="http://schemas.openxmlformats.org/markup-compatibility/2006" xmlns:aink="http://schemas.microsoft.com/office/drawing/2016/ink" xmlns:am3d="http://schemas.microsoft.com/office/drawing/2017/model3d" xmlns:o="urn:schemas-microsoft-com:office:office" xmlns:oel="http://schemas.microsoft.com/office/2019/extlst" xmlns:r="http://schemas.openxmlformats.org/officeDocument/2006/relationships" xmlns:m="http://schemas.openxmlformats.org/officeDocument/2006/math" xmlns:v="urn:schemas-microsoft-com:vml" xmlns:wp14="http://schemas.microsoft.com/office/word/2010/wordprocessingDrawing" xmlns:wp="http://schemas.openxmlformats.org/drawingml/2006/wordprocessingDrawing" xmlns:w10="urn:schemas-microsoft-com:office:word" xmlns:w="http://schemas.openxmlformats.org/wordprocessingml/2006/main" xmlns:w14="http://schemas.microsoft.com/office/word/2010/wordml" xmlns:w15="http://schemas.microsoft.com/office/word/2012/wordml" xmlns:w16cex="http://schemas.microsoft.com/office/word/2018/wordml/cex" xmlns:w16cid="http://schemas.microsoft.com/office/word/2016/wordml/cid" xmlns:w16="http://schemas.microsoft.com/office/word/2018/wordml" xmlns:w16sdtdh="http://schemas.microsoft.com/office/word/2020/wordml/sdtdatahash" xmlns:w16se="http://schemas.microsoft.com/office/word/2015/wordml/symex" xmlns:wpg="http://schemas.microsoft.com/office/word/2010/wordprocessingGroup" xmlns:wpi="http://schemas.microsoft.com/office/word/2010/wordprocessingInk" xmlns:wne="http://schemas.microsoft.com/office/word/2006/wordml" xmlns:wps="http://schemas.microsoft.com/office/word/2010/wordprocessingShape" mc:Ignorable="w14 w15 w16se w16cid w16 w16cex w16sdtdh wp14">
   <w:p>
     <w:pPr>
       <w:tabs>
@@ -3905,7 +3905,7 @@
           <v:path o:extrusionok="f" gradientshapeok="t" o:connecttype="rect"/>
           <o:lock v:ext="edit" aspectratio="t"/>
         </v:shapetype>
-        <v:shape id="Grafik 4" o:spid="_x0000_s1080" type="#_x0000_t75" alt="nrzmhi_logo_500" style="position:absolute;margin-left:385.15pt;margin-top:2.25pt;width:63.4pt;height:63.4pt;z-index:-1;visibility:visible;mso-wrap-style:square;mso-width-percent:0;mso-height-percent:0;mso-wrap-distance-left:9pt;mso-wrap-distance-top:0;mso-wrap-distance-right:9pt;mso-wrap-distance-bottom:0;mso-position-horizontal:absolute;mso-position-horizontal-relative:text;mso-position-vertical:absolute;mso-position-vertical-relative:text;mso-width-percent:0;mso-height-percent:0;mso-width-relative:page;mso-height-relative:page">
+        <v:shape id="Grafik 4" o:spid="_x0000_s1080" type="#_x0000_t75" alt="nrzmhi_logo_500" style="position:absolute;margin-left:385.15pt;margin-top:2.25pt;width:63.4pt;height:63.4pt;z-index:-4;visibility:visible;mso-wrap-style:square;mso-width-percent:0;mso-height-percent:0;mso-wrap-distance-left:9pt;mso-wrap-distance-top:0;mso-wrap-distance-right:9pt;mso-wrap-distance-bottom:0;mso-position-horizontal:absolute;mso-position-horizontal-relative:text;mso-position-vertical:absolute;mso-position-vertical-relative:text;mso-width-percent:0;mso-height-percent:0;mso-width-relative:page;mso-height-relative:page">
           <v:imagedata r:id="rId1" o:title="nrzmhi_logo_500"/>
         </v:shape>
       </w:pict>
@@ -3915,7 +3915,7 @@
         <w:noProof/>
       </w:rPr>
       <w:pict w14:anchorId="26AD6302">
-        <v:shape id="_x0000_s1079" type="#_x0000_t75" alt="RKI_Logo-NRZKL-Deu_RGB-1.JPG" style="position:absolute;margin-left:449.25pt;margin-top:6.75pt;width:55pt;height:55pt;z-index:6;visibility:visible;mso-wrap-style:square;mso-width-percent:0;mso-height-percent:0;mso-wrap-distance-left:9pt;mso-wrap-distance-top:0;mso-wrap-distance-right:9pt;mso-wrap-distance-bottom:0;mso-position-horizontal:absolute;mso-position-horizontal-relative:text;mso-position-vertical:absolute;mso-position-vertical-relative:text;mso-width-percent:0;mso-height-percent:0;mso-width-relative:page;mso-height-relative:page" stroked="t" strokecolor="white">
+        <v:shape id="_x0000_s1079" type="#_x0000_t75" alt="RKI_Logo-NRZKL-Deu_RGB-1.JPG" style="position:absolute;margin-left:449.25pt;margin-top:6.75pt;width:55pt;height:55pt;z-index:3;visibility:visible;mso-wrap-style:square;mso-width-percent:0;mso-height-percent:0;mso-wrap-distance-left:9pt;mso-wrap-distance-top:0;mso-wrap-distance-right:9pt;mso-wrap-distance-bottom:0;mso-position-horizontal:absolute;mso-position-horizontal-relative:text;mso-position-vertical:absolute;mso-position-vertical-relative:text;mso-width-percent:0;mso-height-percent:0;mso-width-relative:page;mso-height-relative:page" stroked="t" strokecolor="white">
           <v:imagedata r:id="rId2" o:title="RKI_Logo-NRZKL-Deu_RGB-1"/>
         </v:shape>
       </w:pict>
@@ -4004,7 +4004,7 @@
 </file>
 
 <file path=word/header3.xml><?xml version="1.0" encoding="utf-8"?>
-<w:hdr xmlns:wpc="http://schemas.microsoft.com/office/word/2010/wordprocessingCanvas" xmlns:cx="http://schemas.microsoft.com/office/drawing/2014/chartex" xmlns:cx1="http://schemas.microsoft.com/office/drawing/2015/9/8/chartex" xmlns:cx2="http://schemas.microsoft.com/office/drawing/2015/10/21/chartex" xmlns:cx3="http://schemas.microsoft.com/office/drawing/2016/5/9/chartex" xmlns:cx4="http://schemas.microsoft.com/office/drawing/2016/5/10/chartex" xmlns:cx5="http://schemas.microsoft.com/office/drawing/2016/5/11/chartex" xmlns:cx6="http://schemas.microsoft.com/office/drawing/2016/5/12/chartex" xmlns:cx7="http://schemas.microsoft.com/office/drawing/2016/5/13/chartex" xmlns:cx8="http://schemas.microsoft.com/office/drawing/2016/5/14/chartex" xmlns:mc="http://schemas.openxmlformats.org/markup-compatibility/2006" xmlns:aink="http://schemas.microsoft.com/office/drawing/2016/ink" xmlns:am3d="http://schemas.microsoft.com/office/drawing/2017/model3d" xmlns:o="urn:schemas-microsoft-com:office:office" xmlns:r="http://schemas.openxmlformats.org/officeDocument/2006/relationships" xmlns:m="http://schemas.openxmlformats.org/officeDocument/2006/math" xmlns:v="urn:schemas-microsoft-com:vml" xmlns:wp14="http://schemas.microsoft.com/office/word/2010/wordprocessingDrawing" xmlns:wp="http://schemas.openxmlformats.org/drawingml/2006/wordprocessingDrawing" xmlns:w10="urn:schemas-microsoft-com:office:word" xmlns:w="http://schemas.openxmlformats.org/wordprocessingml/2006/main" xmlns:w14="http://schemas.microsoft.com/office/word/2010/wordml" xmlns:w15="http://schemas.microsoft.com/office/word/2012/wordml" xmlns:w16cex="http://schemas.microsoft.com/office/word/2018/wordml/cex" xmlns:w16cid="http://schemas.microsoft.com/office/word/2016/wordml/cid" xmlns:w16="http://schemas.microsoft.com/office/word/2018/wordml" xmlns:w16sdtdh="http://schemas.microsoft.com/office/word/2020/wordml/sdtdatahash" xmlns:w16se="http://schemas.microsoft.com/office/word/2015/wordml/symex" xmlns:wpg="http://schemas.microsoft.com/office/word/2010/wordprocessingGroup" xmlns:wpi="http://schemas.microsoft.com/office/word/2010/wordprocessingInk" xmlns:wne="http://schemas.microsoft.com/office/word/2006/wordml" xmlns:wps="http://schemas.microsoft.com/office/word/2010/wordprocessingShape" mc:Ignorable="w14 w15 w16se w16cid w16 w16cex w16sdtdh wp14">
+<w:hdr xmlns:wpc="http://schemas.microsoft.com/office/word/2010/wordprocessingCanvas" xmlns:cx="http://schemas.microsoft.com/office/drawing/2014/chartex" xmlns:cx1="http://schemas.microsoft.com/office/drawing/2015/9/8/chartex" xmlns:cx2="http://schemas.microsoft.com/office/drawing/2015/10/21/chartex" xmlns:cx3="http://schemas.microsoft.com/office/drawing/2016/5/9/chartex" xmlns:cx4="http://schemas.microsoft.com/office/drawing/2016/5/10/chartex" xmlns:cx5="http://schemas.microsoft.com/office/drawing/2016/5/11/chartex" xmlns:cx6="http://schemas.microsoft.com/office/drawing/2016/5/12/chartex" xmlns:cx7="http://schemas.microsoft.com/office/drawing/2016/5/13/chartex" xmlns:cx8="http://schemas.microsoft.com/office/drawing/2016/5/14/chartex" xmlns:mc="http://schemas.openxmlformats.org/markup-compatibility/2006" xmlns:aink="http://schemas.microsoft.com/office/drawing/2016/ink" xmlns:am3d="http://schemas.microsoft.com/office/drawing/2017/model3d" xmlns:o="urn:schemas-microsoft-com:office:office" xmlns:oel="http://schemas.microsoft.com/office/2019/extlst" xmlns:r="http://schemas.openxmlformats.org/officeDocument/2006/relationships" xmlns:m="http://schemas.openxmlformats.org/officeDocument/2006/math" xmlns:v="urn:schemas-microsoft-com:vml" xmlns:wp14="http://schemas.microsoft.com/office/word/2010/wordprocessingDrawing" xmlns:wp="http://schemas.openxmlformats.org/drawingml/2006/wordprocessingDrawing" xmlns:w10="urn:schemas-microsoft-com:office:word" xmlns:w="http://schemas.openxmlformats.org/wordprocessingml/2006/main" xmlns:w14="http://schemas.microsoft.com/office/word/2010/wordml" xmlns:w15="http://schemas.microsoft.com/office/word/2012/wordml" xmlns:w16cex="http://schemas.microsoft.com/office/word/2018/wordml/cex" xmlns:w16cid="http://schemas.microsoft.com/office/word/2016/wordml/cid" xmlns:w16="http://schemas.microsoft.com/office/word/2018/wordml" xmlns:w16sdtdh="http://schemas.microsoft.com/office/word/2020/wordml/sdtdatahash" xmlns:w16se="http://schemas.microsoft.com/office/word/2015/wordml/symex" xmlns:wpg="http://schemas.microsoft.com/office/word/2010/wordprocessingGroup" xmlns:wpi="http://schemas.microsoft.com/office/word/2010/wordprocessingInk" xmlns:wne="http://schemas.microsoft.com/office/word/2006/wordml" xmlns:wps="http://schemas.microsoft.com/office/word/2010/wordprocessingShape" mc:Ignorable="w14 w15 w16se w16cid w16 w16cex w16sdtdh wp14">
   <w:p>
     <w:pPr>
       <w:tabs>
@@ -4044,7 +4044,7 @@
       <w:rPr>
         <w:noProof/>
       </w:rPr>
-      <w:pict w14:anchorId="23884D34">
+      <w:pict w14:anchorId="17A2E10F">
         <v:shapetype id="_x0000_t75" coordsize="21600,21600" o:spt="75" o:preferrelative="t" path="m@4@5l@4@11@9@11@9@5xe" filled="f" stroked="f">
           <v:stroke joinstyle="miter"/>
           <v:formulas>
@@ -4064,7 +4064,7 @@
           <v:path o:extrusionok="f" gradientshapeok="t" o:connecttype="rect"/>
           <o:lock v:ext="edit" aspectratio="t"/>
         </v:shapetype>
-        <v:shape id="Grafik 2" o:spid="_x0000_s1078" type="#_x0000_t75" alt="nrzmhi_logo_500" style="position:absolute;margin-left:385.15pt;margin-top:2.25pt;width:63.4pt;height:63.4pt;z-index:-3;visibility:visible;mso-wrap-style:square;mso-width-percent:0;mso-height-percent:0;mso-wrap-distance-left:9pt;mso-wrap-distance-top:0;mso-wrap-distance-right:9pt;mso-wrap-distance-bottom:0;mso-position-horizontal:absolute;mso-position-horizontal-relative:text;mso-position-vertical:absolute;mso-position-vertical-relative:text;mso-width-percent:0;mso-height-percent:0;mso-width-relative:page;mso-height-relative:page">
+        <v:shape id="_x0000_s1085" type="#_x0000_t75" alt="nrzmhi_logo_500" style="position:absolute;margin-left:385.15pt;margin-top:2.25pt;width:63.4pt;height:63.4pt;z-index:-1;visibility:visible;mso-wrap-style:square;mso-width-percent:0;mso-height-percent:0;mso-wrap-distance-left:9pt;mso-wrap-distance-top:0;mso-wrap-distance-right:9pt;mso-wrap-distance-bottom:0;mso-position-horizontal:absolute;mso-position-horizontal-relative:text;mso-position-vertical:absolute;mso-position-vertical-relative:text;mso-width-percent:0;mso-height-percent:0;mso-width-relative:page;mso-height-relative:page">
           <v:imagedata r:id="rId1" o:title="nrzmhi_logo_500"/>
         </v:shape>
       </w:pict>
@@ -4073,8 +4073,8 @@
       <w:rPr>
         <w:noProof/>
       </w:rPr>
-      <w:pict w14:anchorId="6E5B04A8">
-        <v:shape id="Grafik 1" o:spid="_x0000_s1077" type="#_x0000_t75" alt="RKI_Logo-NRZKL-Deu_RGB-1.JPG" style="position:absolute;margin-left:449.25pt;margin-top:6.75pt;width:55pt;height:55pt;z-index:3;visibility:visible;mso-wrap-style:square;mso-width-percent:0;mso-height-percent:0;mso-wrap-distance-left:9pt;mso-wrap-distance-top:0;mso-wrap-distance-right:9pt;mso-wrap-distance-bottom:0;mso-position-horizontal:absolute;mso-position-horizontal-relative:text;mso-position-vertical:absolute;mso-position-vertical-relative:text;mso-width-percent:0;mso-height-percent:0;mso-width-relative:page;mso-height-relative:page" stroked="t" strokecolor="white">
+      <w:pict w14:anchorId="38422C4C">
+        <v:shape id="_x0000_s1084" type="#_x0000_t75" alt="RKI_Logo-NRZKL-Deu_RGB-1.JPG" style="position:absolute;margin-left:449.25pt;margin-top:6.75pt;width:55pt;height:55pt;z-index:5;visibility:visible;mso-wrap-style:square;mso-width-percent:0;mso-height-percent:0;mso-wrap-distance-left:9pt;mso-wrap-distance-top:0;mso-wrap-distance-right:9pt;mso-wrap-distance-bottom:0;mso-position-horizontal:absolute;mso-position-horizontal-relative:text;mso-position-vertical:absolute;mso-position-vertical-relative:text;mso-width-percent:0;mso-height-percent:0;mso-width-relative:page;mso-height-relative:page" stroked="t" strokecolor="white">
           <v:imagedata r:id="rId2" o:title="RKI_Logo-NRZKL-Deu_RGB-1"/>
         </v:shape>
       </w:pict>
@@ -4195,12 +4195,12 @@
       <w:rPr>
         <w:noProof/>
       </w:rPr>
-      <w:pict w14:anchorId="0A9018FC">
+      <w:pict w14:anchorId="10713F55">
         <v:shapetype id="_x0000_t202" coordsize="21600,21600" o:spt="202" path="m,l,21600r21600,l21600,xe">
           <v:stroke joinstyle="miter"/>
           <v:path gradientshapeok="t" o:connecttype="rect"/>
         </v:shapetype>
-        <v:shape id="Textfeld 3" o:spid="_x0000_s1076" type="#_x0000_t202" style="position:absolute;margin-left:364.1pt;margin-top:2.3pt;width:156.8pt;height:304.25pt;z-index:4;visibility:visible;mso-wrap-style:square;mso-width-percent:0;mso-height-percent:0;mso-wrap-distance-left:9pt;mso-wrap-distance-top:0;mso-wrap-distance-right:9pt;mso-wrap-distance-bottom:0;mso-position-horizontal-relative:text;mso-position-vertical-relative:text;mso-width-percent:0;mso-height-percent:0;mso-width-relative:page;mso-height-relative:page;v-text-anchor:top" o:gfxdata="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" stroked="f">
+        <v:shape id="Textfeld 3" o:spid="_x0000_s1083" type="#_x0000_t202" style="position:absolute;margin-left:364.1pt;margin-top:2.3pt;width:156.8pt;height:304.25pt;z-index:6;visibility:visible;mso-wrap-style:square;mso-width-percent:0;mso-height-percent:0;mso-wrap-distance-left:9pt;mso-wrap-distance-top:0;mso-wrap-distance-right:9pt;mso-wrap-distance-bottom:0;mso-position-horizontal-relative:text;mso-position-vertical-relative:text;mso-width-percent:0;mso-height-percent:0;mso-width-relative:page;mso-height-relative:page;v-text-anchor:top" o:gfxdata="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" stroked="f">
           <v:textbox style="mso-next-textbox:#Textfeld 3">
             <w:txbxContent>
               <w:p>
@@ -4495,7 +4495,7 @@
                     <w:szCs w:val="17"/>
                     <w:lang w:val="pl-PL"/>
                   </w:rPr>
-                  <w:t>Dr. med. Thiên-Trí Lâm</w:t>
+                  <w:t>PD Dr. med. Thiên-Trí Lâm</w:t>
                 </w:r>
               </w:p>
               <w:p>
@@ -4693,7 +4693,7 @@
 </file>
 
 <file path=word/numbering.xml><?xml version="1.0" encoding="utf-8"?>
-<w:numbering xmlns:wpc="http://schemas.microsoft.com/office/word/2010/wordprocessingCanvas" xmlns:cx="http://schemas.microsoft.com/office/drawing/2014/chartex" xmlns:cx1="http://schemas.microsoft.com/office/drawing/2015/9/8/chartex" xmlns:cx2="http://schemas.microsoft.com/office/drawing/2015/10/21/chartex" xmlns:cx3="http://schemas.microsoft.com/office/drawing/2016/5/9/chartex" xmlns:cx4="http://schemas.microsoft.com/office/drawing/2016/5/10/chartex" xmlns:cx5="http://schemas.microsoft.com/office/drawing/2016/5/11/chartex" xmlns:cx6="http://schemas.microsoft.com/office/drawing/2016/5/12/chartex" xmlns:cx7="http://schemas.microsoft.com/office/drawing/2016/5/13/chartex" xmlns:cx8="http://schemas.microsoft.com/office/drawing/2016/5/14/chartex" xmlns:mc="http://schemas.openxmlformats.org/markup-compatibility/2006" xmlns:aink="http://schemas.microsoft.com/office/drawing/2016/ink" xmlns:am3d="http://schemas.microsoft.com/office/drawing/2017/model3d" xmlns:o="urn:schemas-microsoft-com:office:office" xmlns:r="http://schemas.openxmlformats.org/officeDocument/2006/relationships" xmlns:m="http://schemas.openxmlformats.org/officeDocument/2006/math" xmlns:v="urn:schemas-microsoft-com:vml" xmlns:wp14="http://schemas.microsoft.com/office/word/2010/wordprocessingDrawing" xmlns:wp="http://schemas.openxmlformats.org/drawingml/2006/wordprocessingDrawing" xmlns:w10="urn:schemas-microsoft-com:office:word" xmlns:w="http://schemas.openxmlformats.org/wordprocessingml/2006/main" xmlns:w14="http://schemas.microsoft.com/office/word/2010/wordml" xmlns:w15="http://schemas.microsoft.com/office/word/2012/wordml" xmlns:w16cex="http://schemas.microsoft.com/office/word/2018/wordml/cex" xmlns:w16cid="http://schemas.microsoft.com/office/word/2016/wordml/cid" xmlns:w16="http://schemas.microsoft.com/office/word/2018/wordml" xmlns:w16sdtdh="http://schemas.microsoft.com/office/word/2020/wordml/sdtdatahash" xmlns:w16se="http://schemas.microsoft.com/office/word/2015/wordml/symex" xmlns:wpg="http://schemas.microsoft.com/office/word/2010/wordprocessingGroup" xmlns:wpi="http://schemas.microsoft.com/office/word/2010/wordprocessingInk" xmlns:wne="http://schemas.microsoft.com/office/word/2006/wordml" xmlns:wps="http://schemas.microsoft.com/office/word/2010/wordprocessingShape" mc:Ignorable="w14 w15 w16se w16cid w16 w16cex w16sdtdh wp14">
+<w:numbering xmlns:wpc="http://schemas.microsoft.com/office/word/2010/wordprocessingCanvas" xmlns:cx="http://schemas.microsoft.com/office/drawing/2014/chartex" xmlns:cx1="http://schemas.microsoft.com/office/drawing/2015/9/8/chartex" xmlns:cx2="http://schemas.microsoft.com/office/drawing/2015/10/21/chartex" xmlns:cx3="http://schemas.microsoft.com/office/drawing/2016/5/9/chartex" xmlns:cx4="http://schemas.microsoft.com/office/drawing/2016/5/10/chartex" xmlns:cx5="http://schemas.microsoft.com/office/drawing/2016/5/11/chartex" xmlns:cx6="http://schemas.microsoft.com/office/drawing/2016/5/12/chartex" xmlns:cx7="http://schemas.microsoft.com/office/drawing/2016/5/13/chartex" xmlns:cx8="http://schemas.microsoft.com/office/drawing/2016/5/14/chartex" xmlns:mc="http://schemas.openxmlformats.org/markup-compatibility/2006" xmlns:aink="http://schemas.microsoft.com/office/drawing/2016/ink" xmlns:am3d="http://schemas.microsoft.com/office/drawing/2017/model3d" xmlns:o="urn:schemas-microsoft-com:office:office" xmlns:oel="http://schemas.microsoft.com/office/2019/extlst" xmlns:r="http://schemas.openxmlformats.org/officeDocument/2006/relationships" xmlns:m="http://schemas.openxmlformats.org/officeDocument/2006/math" xmlns:v="urn:schemas-microsoft-com:vml" xmlns:wp14="http://schemas.microsoft.com/office/word/2010/wordprocessingDrawing" xmlns:wp="http://schemas.openxmlformats.org/drawingml/2006/wordprocessingDrawing" xmlns:w10="urn:schemas-microsoft-com:office:word" xmlns:w="http://schemas.openxmlformats.org/wordprocessingml/2006/main" xmlns:w14="http://schemas.microsoft.com/office/word/2010/wordml" xmlns:w15="http://schemas.microsoft.com/office/word/2012/wordml" xmlns:w16cex="http://schemas.microsoft.com/office/word/2018/wordml/cex" xmlns:w16cid="http://schemas.microsoft.com/office/word/2016/wordml/cid" xmlns:w16="http://schemas.microsoft.com/office/word/2018/wordml" xmlns:w16sdtdh="http://schemas.microsoft.com/office/word/2020/wordml/sdtdatahash" xmlns:w16se="http://schemas.microsoft.com/office/word/2015/wordml/symex" xmlns:wpg="http://schemas.microsoft.com/office/word/2010/wordprocessingGroup" xmlns:wpi="http://schemas.microsoft.com/office/word/2010/wordprocessingInk" xmlns:wne="http://schemas.microsoft.com/office/word/2006/wordml" xmlns:wps="http://schemas.microsoft.com/office/word/2010/wordprocessingShape" mc:Ignorable="w14 w15 w16se w16cid w16 w16cex w16sdtdh wp14">
   <w:abstractNum w:abstractNumId="0" w15:restartNumberingAfterBreak="0">
     <w:nsid w:val="38FC5B45"/>
     <w:multiLevelType w:val="multilevel"/>
@@ -4842,10 +4842,10 @@
       </w:rPr>
     </w:lvl>
   </w:abstractNum>
-  <w:num w:numId="1">
+  <w:num w:numId="1" w16cid:durableId="266084136">
     <w:abstractNumId w:val="1"/>
   </w:num>
-  <w:num w:numId="2">
+  <w:num w:numId="2" w16cid:durableId="1145856779">
     <w:abstractNumId w:val="0"/>
   </w:num>
 </w:numbering>

</xml_diff>

<commit_message>
chore: Update title on report templates
</commit_message>
<xml_diff>
--- a/HaemophilusWeb/ReportTemplates/BLNAR v10.docx
+++ b/HaemophilusWeb/ReportTemplates/BLNAR v10.docx
@@ -1,6 +1,6 @@
 
 <file path=word/document.xml><?xml version="1.0" encoding="utf-8"?>
-<w:document xmlns:wpc="http://schemas.microsoft.com/office/word/2010/wordprocessingCanvas" xmlns:cx="http://schemas.microsoft.com/office/drawing/2014/chartex" xmlns:cx1="http://schemas.microsoft.com/office/drawing/2015/9/8/chartex" xmlns:cx2="http://schemas.microsoft.com/office/drawing/2015/10/21/chartex" xmlns:cx3="http://schemas.microsoft.com/office/drawing/2016/5/9/chartex" xmlns:cx4="http://schemas.microsoft.com/office/drawing/2016/5/10/chartex" xmlns:cx5="http://schemas.microsoft.com/office/drawing/2016/5/11/chartex" xmlns:cx6="http://schemas.microsoft.com/office/drawing/2016/5/12/chartex" xmlns:cx7="http://schemas.microsoft.com/office/drawing/2016/5/13/chartex" xmlns:cx8="http://schemas.microsoft.com/office/drawing/2016/5/14/chartex" xmlns:mc="http://schemas.openxmlformats.org/markup-compatibility/2006" xmlns:aink="http://schemas.microsoft.com/office/drawing/2016/ink" xmlns:am3d="http://schemas.microsoft.com/office/drawing/2017/model3d" xmlns:o="urn:schemas-microsoft-com:office:office" xmlns:r="http://schemas.openxmlformats.org/officeDocument/2006/relationships" xmlns:m="http://schemas.openxmlformats.org/officeDocument/2006/math" xmlns:v="urn:schemas-microsoft-com:vml" xmlns:wp14="http://schemas.microsoft.com/office/word/2010/wordprocessingDrawing" xmlns:wp="http://schemas.openxmlformats.org/drawingml/2006/wordprocessingDrawing" xmlns:w10="urn:schemas-microsoft-com:office:word" xmlns:w="http://schemas.openxmlformats.org/wordprocessingml/2006/main" xmlns:w14="http://schemas.microsoft.com/office/word/2010/wordml" xmlns:w15="http://schemas.microsoft.com/office/word/2012/wordml" xmlns:w16cex="http://schemas.microsoft.com/office/word/2018/wordml/cex" xmlns:w16cid="http://schemas.microsoft.com/office/word/2016/wordml/cid" xmlns:w16="http://schemas.microsoft.com/office/word/2018/wordml" xmlns:w16sdtdh="http://schemas.microsoft.com/office/word/2020/wordml/sdtdatahash" xmlns:w16se="http://schemas.microsoft.com/office/word/2015/wordml/symex" xmlns:wpg="http://schemas.microsoft.com/office/word/2010/wordprocessingGroup" xmlns:wpi="http://schemas.microsoft.com/office/word/2010/wordprocessingInk" xmlns:wne="http://schemas.microsoft.com/office/word/2006/wordml" xmlns:wps="http://schemas.microsoft.com/office/word/2010/wordprocessingShape" mc:Ignorable="w14 w15 w16se w16cid w16 w16cex w16sdtdh wp14">
+<w:document xmlns:wpc="http://schemas.microsoft.com/office/word/2010/wordprocessingCanvas" xmlns:cx="http://schemas.microsoft.com/office/drawing/2014/chartex" xmlns:cx1="http://schemas.microsoft.com/office/drawing/2015/9/8/chartex" xmlns:cx2="http://schemas.microsoft.com/office/drawing/2015/10/21/chartex" xmlns:cx3="http://schemas.microsoft.com/office/drawing/2016/5/9/chartex" xmlns:cx4="http://schemas.microsoft.com/office/drawing/2016/5/10/chartex" xmlns:cx5="http://schemas.microsoft.com/office/drawing/2016/5/11/chartex" xmlns:cx6="http://schemas.microsoft.com/office/drawing/2016/5/12/chartex" xmlns:cx7="http://schemas.microsoft.com/office/drawing/2016/5/13/chartex" xmlns:cx8="http://schemas.microsoft.com/office/drawing/2016/5/14/chartex" xmlns:mc="http://schemas.openxmlformats.org/markup-compatibility/2006" xmlns:aink="http://schemas.microsoft.com/office/drawing/2016/ink" xmlns:am3d="http://schemas.microsoft.com/office/drawing/2017/model3d" xmlns:o="urn:schemas-microsoft-com:office:office" xmlns:oel="http://schemas.microsoft.com/office/2019/extlst" xmlns:r="http://schemas.openxmlformats.org/officeDocument/2006/relationships" xmlns:m="http://schemas.openxmlformats.org/officeDocument/2006/math" xmlns:v="urn:schemas-microsoft-com:vml" xmlns:wp14="http://schemas.microsoft.com/office/word/2010/wordprocessingDrawing" xmlns:wp="http://schemas.openxmlformats.org/drawingml/2006/wordprocessingDrawing" xmlns:w10="urn:schemas-microsoft-com:office:word" xmlns:w="http://schemas.openxmlformats.org/wordprocessingml/2006/main" xmlns:w14="http://schemas.microsoft.com/office/word/2010/wordml" xmlns:w15="http://schemas.microsoft.com/office/word/2012/wordml" xmlns:w16cex="http://schemas.microsoft.com/office/word/2018/wordml/cex" xmlns:w16cid="http://schemas.microsoft.com/office/word/2016/wordml/cid" xmlns:w16="http://schemas.microsoft.com/office/word/2018/wordml" xmlns:w16sdtdh="http://schemas.microsoft.com/office/word/2020/wordml/sdtdatahash" xmlns:w16se="http://schemas.microsoft.com/office/word/2015/wordml/symex" xmlns:wpg="http://schemas.microsoft.com/office/word/2010/wordprocessingGroup" xmlns:wpi="http://schemas.microsoft.com/office/word/2010/wordprocessingInk" xmlns:wne="http://schemas.microsoft.com/office/word/2006/wordml" xmlns:wps="http://schemas.microsoft.com/office/word/2010/wordprocessingShape" mc:Ignorable="w14 w15 w16se w16cid w16 w16cex w16sdtdh wp14">
   <w:body>
     <w:p>
       <w:pPr>
@@ -3225,7 +3225,7 @@
 </file>
 
 <file path=word/endnotes.xml><?xml version="1.0" encoding="utf-8"?>
-<w:endnotes xmlns:wpc="http://schemas.microsoft.com/office/word/2010/wordprocessingCanvas" xmlns:cx="http://schemas.microsoft.com/office/drawing/2014/chartex" xmlns:cx1="http://schemas.microsoft.com/office/drawing/2015/9/8/chartex" xmlns:cx2="http://schemas.microsoft.com/office/drawing/2015/10/21/chartex" xmlns:cx3="http://schemas.microsoft.com/office/drawing/2016/5/9/chartex" xmlns:cx4="http://schemas.microsoft.com/office/drawing/2016/5/10/chartex" xmlns:cx5="http://schemas.microsoft.com/office/drawing/2016/5/11/chartex" xmlns:cx6="http://schemas.microsoft.com/office/drawing/2016/5/12/chartex" xmlns:cx7="http://schemas.microsoft.com/office/drawing/2016/5/13/chartex" xmlns:cx8="http://schemas.microsoft.com/office/drawing/2016/5/14/chartex" xmlns:mc="http://schemas.openxmlformats.org/markup-compatibility/2006" xmlns:aink="http://schemas.microsoft.com/office/drawing/2016/ink" xmlns:am3d="http://schemas.microsoft.com/office/drawing/2017/model3d" xmlns:o="urn:schemas-microsoft-com:office:office" xmlns:r="http://schemas.openxmlformats.org/officeDocument/2006/relationships" xmlns:m="http://schemas.openxmlformats.org/officeDocument/2006/math" xmlns:v="urn:schemas-microsoft-com:vml" xmlns:wp14="http://schemas.microsoft.com/office/word/2010/wordprocessingDrawing" xmlns:wp="http://schemas.openxmlformats.org/drawingml/2006/wordprocessingDrawing" xmlns:w10="urn:schemas-microsoft-com:office:word" xmlns:w="http://schemas.openxmlformats.org/wordprocessingml/2006/main" xmlns:w14="http://schemas.microsoft.com/office/word/2010/wordml" xmlns:w15="http://schemas.microsoft.com/office/word/2012/wordml" xmlns:w16cex="http://schemas.microsoft.com/office/word/2018/wordml/cex" xmlns:w16cid="http://schemas.microsoft.com/office/word/2016/wordml/cid" xmlns:w16="http://schemas.microsoft.com/office/word/2018/wordml" xmlns:w16sdtdh="http://schemas.microsoft.com/office/word/2020/wordml/sdtdatahash" xmlns:w16se="http://schemas.microsoft.com/office/word/2015/wordml/symex" xmlns:wpg="http://schemas.microsoft.com/office/word/2010/wordprocessingGroup" xmlns:wpi="http://schemas.microsoft.com/office/word/2010/wordprocessingInk" xmlns:wne="http://schemas.microsoft.com/office/word/2006/wordml" xmlns:wps="http://schemas.microsoft.com/office/word/2010/wordprocessingShape" mc:Ignorable="w14 w15 w16se w16cid w16 w16cex w16sdtdh wp14">
+<w:endnotes xmlns:wpc="http://schemas.microsoft.com/office/word/2010/wordprocessingCanvas" xmlns:cx="http://schemas.microsoft.com/office/drawing/2014/chartex" xmlns:cx1="http://schemas.microsoft.com/office/drawing/2015/9/8/chartex" xmlns:cx2="http://schemas.microsoft.com/office/drawing/2015/10/21/chartex" xmlns:cx3="http://schemas.microsoft.com/office/drawing/2016/5/9/chartex" xmlns:cx4="http://schemas.microsoft.com/office/drawing/2016/5/10/chartex" xmlns:cx5="http://schemas.microsoft.com/office/drawing/2016/5/11/chartex" xmlns:cx6="http://schemas.microsoft.com/office/drawing/2016/5/12/chartex" xmlns:cx7="http://schemas.microsoft.com/office/drawing/2016/5/13/chartex" xmlns:cx8="http://schemas.microsoft.com/office/drawing/2016/5/14/chartex" xmlns:mc="http://schemas.openxmlformats.org/markup-compatibility/2006" xmlns:aink="http://schemas.microsoft.com/office/drawing/2016/ink" xmlns:am3d="http://schemas.microsoft.com/office/drawing/2017/model3d" xmlns:o="urn:schemas-microsoft-com:office:office" xmlns:oel="http://schemas.microsoft.com/office/2019/extlst" xmlns:r="http://schemas.openxmlformats.org/officeDocument/2006/relationships" xmlns:m="http://schemas.openxmlformats.org/officeDocument/2006/math" xmlns:v="urn:schemas-microsoft-com:vml" xmlns:wp14="http://schemas.microsoft.com/office/word/2010/wordprocessingDrawing" xmlns:wp="http://schemas.openxmlformats.org/drawingml/2006/wordprocessingDrawing" xmlns:w10="urn:schemas-microsoft-com:office:word" xmlns:w="http://schemas.openxmlformats.org/wordprocessingml/2006/main" xmlns:w14="http://schemas.microsoft.com/office/word/2010/wordml" xmlns:w15="http://schemas.microsoft.com/office/word/2012/wordml" xmlns:w16cex="http://schemas.microsoft.com/office/word/2018/wordml/cex" xmlns:w16cid="http://schemas.microsoft.com/office/word/2016/wordml/cid" xmlns:w16="http://schemas.microsoft.com/office/word/2018/wordml" xmlns:w16sdtdh="http://schemas.microsoft.com/office/word/2020/wordml/sdtdatahash" xmlns:w16se="http://schemas.microsoft.com/office/word/2015/wordml/symex" xmlns:wpg="http://schemas.microsoft.com/office/word/2010/wordprocessingGroup" xmlns:wpi="http://schemas.microsoft.com/office/word/2010/wordprocessingInk" xmlns:wne="http://schemas.microsoft.com/office/word/2006/wordml" xmlns:wps="http://schemas.microsoft.com/office/word/2010/wordprocessingShape" mc:Ignorable="w14 w15 w16se w16cid w16 w16cex w16sdtdh wp14">
   <w:endnote w:type="separator" w:id="-1">
     <w:p>
       <w:r>
@@ -3244,7 +3244,7 @@
 </file>
 
 <file path=word/footer1.xml><?xml version="1.0" encoding="utf-8"?>
-<w:ftr xmlns:wpc="http://schemas.microsoft.com/office/word/2010/wordprocessingCanvas" xmlns:cx="http://schemas.microsoft.com/office/drawing/2014/chartex" xmlns:cx1="http://schemas.microsoft.com/office/drawing/2015/9/8/chartex" xmlns:cx2="http://schemas.microsoft.com/office/drawing/2015/10/21/chartex" xmlns:cx3="http://schemas.microsoft.com/office/drawing/2016/5/9/chartex" xmlns:cx4="http://schemas.microsoft.com/office/drawing/2016/5/10/chartex" xmlns:cx5="http://schemas.microsoft.com/office/drawing/2016/5/11/chartex" xmlns:cx6="http://schemas.microsoft.com/office/drawing/2016/5/12/chartex" xmlns:cx7="http://schemas.microsoft.com/office/drawing/2016/5/13/chartex" xmlns:cx8="http://schemas.microsoft.com/office/drawing/2016/5/14/chartex" xmlns:mc="http://schemas.openxmlformats.org/markup-compatibility/2006" xmlns:aink="http://schemas.microsoft.com/office/drawing/2016/ink" xmlns:am3d="http://schemas.microsoft.com/office/drawing/2017/model3d" xmlns:o="urn:schemas-microsoft-com:office:office" xmlns:r="http://schemas.openxmlformats.org/officeDocument/2006/relationships" xmlns:m="http://schemas.openxmlformats.org/officeDocument/2006/math" xmlns:v="urn:schemas-microsoft-com:vml" xmlns:wp14="http://schemas.microsoft.com/office/word/2010/wordprocessingDrawing" xmlns:wp="http://schemas.openxmlformats.org/drawingml/2006/wordprocessingDrawing" xmlns:w10="urn:schemas-microsoft-com:office:word" xmlns:w="http://schemas.openxmlformats.org/wordprocessingml/2006/main" xmlns:w14="http://schemas.microsoft.com/office/word/2010/wordml" xmlns:w15="http://schemas.microsoft.com/office/word/2012/wordml" xmlns:w16cex="http://schemas.microsoft.com/office/word/2018/wordml/cex" xmlns:w16cid="http://schemas.microsoft.com/office/word/2016/wordml/cid" xmlns:w16="http://schemas.microsoft.com/office/word/2018/wordml" xmlns:w16sdtdh="http://schemas.microsoft.com/office/word/2020/wordml/sdtdatahash" xmlns:w16se="http://schemas.microsoft.com/office/word/2015/wordml/symex" xmlns:wpg="http://schemas.microsoft.com/office/word/2010/wordprocessingGroup" xmlns:wpi="http://schemas.microsoft.com/office/word/2010/wordprocessingInk" xmlns:wne="http://schemas.microsoft.com/office/word/2006/wordml" xmlns:wps="http://schemas.microsoft.com/office/word/2010/wordprocessingShape" mc:Ignorable="w14 w15 w16se w16cid w16 w16cex w16sdtdh wp14">
+<w:ftr xmlns:wpc="http://schemas.microsoft.com/office/word/2010/wordprocessingCanvas" xmlns:cx="http://schemas.microsoft.com/office/drawing/2014/chartex" xmlns:cx1="http://schemas.microsoft.com/office/drawing/2015/9/8/chartex" xmlns:cx2="http://schemas.microsoft.com/office/drawing/2015/10/21/chartex" xmlns:cx3="http://schemas.microsoft.com/office/drawing/2016/5/9/chartex" xmlns:cx4="http://schemas.microsoft.com/office/drawing/2016/5/10/chartex" xmlns:cx5="http://schemas.microsoft.com/office/drawing/2016/5/11/chartex" xmlns:cx6="http://schemas.microsoft.com/office/drawing/2016/5/12/chartex" xmlns:cx7="http://schemas.microsoft.com/office/drawing/2016/5/13/chartex" xmlns:cx8="http://schemas.microsoft.com/office/drawing/2016/5/14/chartex" xmlns:mc="http://schemas.openxmlformats.org/markup-compatibility/2006" xmlns:aink="http://schemas.microsoft.com/office/drawing/2016/ink" xmlns:am3d="http://schemas.microsoft.com/office/drawing/2017/model3d" xmlns:o="urn:schemas-microsoft-com:office:office" xmlns:oel="http://schemas.microsoft.com/office/2019/extlst" xmlns:r="http://schemas.openxmlformats.org/officeDocument/2006/relationships" xmlns:m="http://schemas.openxmlformats.org/officeDocument/2006/math" xmlns:v="urn:schemas-microsoft-com:vml" xmlns:wp14="http://schemas.microsoft.com/office/word/2010/wordprocessingDrawing" xmlns:wp="http://schemas.openxmlformats.org/drawingml/2006/wordprocessingDrawing" xmlns:w10="urn:schemas-microsoft-com:office:word" xmlns:w="http://schemas.openxmlformats.org/wordprocessingml/2006/main" xmlns:w14="http://schemas.microsoft.com/office/word/2010/wordml" xmlns:w15="http://schemas.microsoft.com/office/word/2012/wordml" xmlns:w16cex="http://schemas.microsoft.com/office/word/2018/wordml/cex" xmlns:w16cid="http://schemas.microsoft.com/office/word/2016/wordml/cid" xmlns:w16="http://schemas.microsoft.com/office/word/2018/wordml" xmlns:w16sdtdh="http://schemas.microsoft.com/office/word/2020/wordml/sdtdatahash" xmlns:w16se="http://schemas.microsoft.com/office/word/2015/wordml/symex" xmlns:wpg="http://schemas.microsoft.com/office/word/2010/wordprocessingGroup" xmlns:wpi="http://schemas.microsoft.com/office/word/2010/wordprocessingInk" xmlns:wne="http://schemas.microsoft.com/office/word/2006/wordml" xmlns:wps="http://schemas.microsoft.com/office/word/2010/wordprocessingShape" mc:Ignorable="w14 w15 w16se w16cid w16 w16cex w16sdtdh wp14">
   <w:p>
     <w:pPr>
       <w:pStyle w:val="Fuzeile"/>
@@ -3254,7 +3254,7 @@
 </file>
 
 <file path=word/footer2.xml><?xml version="1.0" encoding="utf-8"?>
-<w:ftr xmlns:wpc="http://schemas.microsoft.com/office/word/2010/wordprocessingCanvas" xmlns:cx="http://schemas.microsoft.com/office/drawing/2014/chartex" xmlns:cx1="http://schemas.microsoft.com/office/drawing/2015/9/8/chartex" xmlns:cx2="http://schemas.microsoft.com/office/drawing/2015/10/21/chartex" xmlns:cx3="http://schemas.microsoft.com/office/drawing/2016/5/9/chartex" xmlns:cx4="http://schemas.microsoft.com/office/drawing/2016/5/10/chartex" xmlns:cx5="http://schemas.microsoft.com/office/drawing/2016/5/11/chartex" xmlns:cx6="http://schemas.microsoft.com/office/drawing/2016/5/12/chartex" xmlns:cx7="http://schemas.microsoft.com/office/drawing/2016/5/13/chartex" xmlns:cx8="http://schemas.microsoft.com/office/drawing/2016/5/14/chartex" xmlns:mc="http://schemas.openxmlformats.org/markup-compatibility/2006" xmlns:aink="http://schemas.microsoft.com/office/drawing/2016/ink" xmlns:am3d="http://schemas.microsoft.com/office/drawing/2017/model3d" xmlns:o="urn:schemas-microsoft-com:office:office" xmlns:r="http://schemas.openxmlformats.org/officeDocument/2006/relationships" xmlns:m="http://schemas.openxmlformats.org/officeDocument/2006/math" xmlns:v="urn:schemas-microsoft-com:vml" xmlns:wp14="http://schemas.microsoft.com/office/word/2010/wordprocessingDrawing" xmlns:wp="http://schemas.openxmlformats.org/drawingml/2006/wordprocessingDrawing" xmlns:w10="urn:schemas-microsoft-com:office:word" xmlns:w="http://schemas.openxmlformats.org/wordprocessingml/2006/main" xmlns:w14="http://schemas.microsoft.com/office/word/2010/wordml" xmlns:w15="http://schemas.microsoft.com/office/word/2012/wordml" xmlns:w16cex="http://schemas.microsoft.com/office/word/2018/wordml/cex" xmlns:w16cid="http://schemas.microsoft.com/office/word/2016/wordml/cid" xmlns:w16="http://schemas.microsoft.com/office/word/2018/wordml" xmlns:w16sdtdh="http://schemas.microsoft.com/office/word/2020/wordml/sdtdatahash" xmlns:w16se="http://schemas.microsoft.com/office/word/2015/wordml/symex" xmlns:wpg="http://schemas.microsoft.com/office/word/2010/wordprocessingGroup" xmlns:wpi="http://schemas.microsoft.com/office/word/2010/wordprocessingInk" xmlns:wne="http://schemas.microsoft.com/office/word/2006/wordml" xmlns:wps="http://schemas.microsoft.com/office/word/2010/wordprocessingShape" mc:Ignorable="w14 w15 w16se w16cid w16 w16cex w16sdtdh wp14">
+<w:ftr xmlns:wpc="http://schemas.microsoft.com/office/word/2010/wordprocessingCanvas" xmlns:cx="http://schemas.microsoft.com/office/drawing/2014/chartex" xmlns:cx1="http://schemas.microsoft.com/office/drawing/2015/9/8/chartex" xmlns:cx2="http://schemas.microsoft.com/office/drawing/2015/10/21/chartex" xmlns:cx3="http://schemas.microsoft.com/office/drawing/2016/5/9/chartex" xmlns:cx4="http://schemas.microsoft.com/office/drawing/2016/5/10/chartex" xmlns:cx5="http://schemas.microsoft.com/office/drawing/2016/5/11/chartex" xmlns:cx6="http://schemas.microsoft.com/office/drawing/2016/5/12/chartex" xmlns:cx7="http://schemas.microsoft.com/office/drawing/2016/5/13/chartex" xmlns:cx8="http://schemas.microsoft.com/office/drawing/2016/5/14/chartex" xmlns:mc="http://schemas.openxmlformats.org/markup-compatibility/2006" xmlns:aink="http://schemas.microsoft.com/office/drawing/2016/ink" xmlns:am3d="http://schemas.microsoft.com/office/drawing/2017/model3d" xmlns:o="urn:schemas-microsoft-com:office:office" xmlns:oel="http://schemas.microsoft.com/office/2019/extlst" xmlns:r="http://schemas.openxmlformats.org/officeDocument/2006/relationships" xmlns:m="http://schemas.openxmlformats.org/officeDocument/2006/math" xmlns:v="urn:schemas-microsoft-com:vml" xmlns:wp14="http://schemas.microsoft.com/office/word/2010/wordprocessingDrawing" xmlns:wp="http://schemas.openxmlformats.org/drawingml/2006/wordprocessingDrawing" xmlns:w10="urn:schemas-microsoft-com:office:word" xmlns:w="http://schemas.openxmlformats.org/wordprocessingml/2006/main" xmlns:w14="http://schemas.microsoft.com/office/word/2010/wordml" xmlns:w15="http://schemas.microsoft.com/office/word/2012/wordml" xmlns:w16cex="http://schemas.microsoft.com/office/word/2018/wordml/cex" xmlns:w16cid="http://schemas.microsoft.com/office/word/2016/wordml/cid" xmlns:w16="http://schemas.microsoft.com/office/word/2018/wordml" xmlns:w16sdtdh="http://schemas.microsoft.com/office/word/2020/wordml/sdtdatahash" xmlns:w16se="http://schemas.microsoft.com/office/word/2015/wordml/symex" xmlns:wpg="http://schemas.microsoft.com/office/word/2010/wordprocessingGroup" xmlns:wpi="http://schemas.microsoft.com/office/word/2010/wordprocessingInk" xmlns:wne="http://schemas.microsoft.com/office/word/2006/wordml" xmlns:wps="http://schemas.microsoft.com/office/word/2010/wordprocessingShape" mc:Ignorable="w14 w15 w16se w16cid w16 w16cex w16sdtdh wp14">
   <w:p>
     <w:pPr>
       <w:tabs>
@@ -3524,7 +3524,7 @@
 </file>
 
 <file path=word/footer3.xml><?xml version="1.0" encoding="utf-8"?>
-<w:ftr xmlns:wpc="http://schemas.microsoft.com/office/word/2010/wordprocessingCanvas" xmlns:cx="http://schemas.microsoft.com/office/drawing/2014/chartex" xmlns:cx1="http://schemas.microsoft.com/office/drawing/2015/9/8/chartex" xmlns:cx2="http://schemas.microsoft.com/office/drawing/2015/10/21/chartex" xmlns:cx3="http://schemas.microsoft.com/office/drawing/2016/5/9/chartex" xmlns:cx4="http://schemas.microsoft.com/office/drawing/2016/5/10/chartex" xmlns:cx5="http://schemas.microsoft.com/office/drawing/2016/5/11/chartex" xmlns:cx6="http://schemas.microsoft.com/office/drawing/2016/5/12/chartex" xmlns:cx7="http://schemas.microsoft.com/office/drawing/2016/5/13/chartex" xmlns:cx8="http://schemas.microsoft.com/office/drawing/2016/5/14/chartex" xmlns:mc="http://schemas.openxmlformats.org/markup-compatibility/2006" xmlns:aink="http://schemas.microsoft.com/office/drawing/2016/ink" xmlns:am3d="http://schemas.microsoft.com/office/drawing/2017/model3d" xmlns:o="urn:schemas-microsoft-com:office:office" xmlns:r="http://schemas.openxmlformats.org/officeDocument/2006/relationships" xmlns:m="http://schemas.openxmlformats.org/officeDocument/2006/math" xmlns:v="urn:schemas-microsoft-com:vml" xmlns:wp14="http://schemas.microsoft.com/office/word/2010/wordprocessingDrawing" xmlns:wp="http://schemas.openxmlformats.org/drawingml/2006/wordprocessingDrawing" xmlns:w10="urn:schemas-microsoft-com:office:word" xmlns:w="http://schemas.openxmlformats.org/wordprocessingml/2006/main" xmlns:w14="http://schemas.microsoft.com/office/word/2010/wordml" xmlns:w15="http://schemas.microsoft.com/office/word/2012/wordml" xmlns:w16cex="http://schemas.microsoft.com/office/word/2018/wordml/cex" xmlns:w16cid="http://schemas.microsoft.com/office/word/2016/wordml/cid" xmlns:w16="http://schemas.microsoft.com/office/word/2018/wordml" xmlns:w16sdtdh="http://schemas.microsoft.com/office/word/2020/wordml/sdtdatahash" xmlns:w16se="http://schemas.microsoft.com/office/word/2015/wordml/symex" xmlns:wpg="http://schemas.microsoft.com/office/word/2010/wordprocessingGroup" xmlns:wpi="http://schemas.microsoft.com/office/word/2010/wordprocessingInk" xmlns:wne="http://schemas.microsoft.com/office/word/2006/wordml" xmlns:wps="http://schemas.microsoft.com/office/word/2010/wordprocessingShape" mc:Ignorable="w14 w15 w16se w16cid w16 w16cex w16sdtdh wp14">
+<w:ftr xmlns:wpc="http://schemas.microsoft.com/office/word/2010/wordprocessingCanvas" xmlns:cx="http://schemas.microsoft.com/office/drawing/2014/chartex" xmlns:cx1="http://schemas.microsoft.com/office/drawing/2015/9/8/chartex" xmlns:cx2="http://schemas.microsoft.com/office/drawing/2015/10/21/chartex" xmlns:cx3="http://schemas.microsoft.com/office/drawing/2016/5/9/chartex" xmlns:cx4="http://schemas.microsoft.com/office/drawing/2016/5/10/chartex" xmlns:cx5="http://schemas.microsoft.com/office/drawing/2016/5/11/chartex" xmlns:cx6="http://schemas.microsoft.com/office/drawing/2016/5/12/chartex" xmlns:cx7="http://schemas.microsoft.com/office/drawing/2016/5/13/chartex" xmlns:cx8="http://schemas.microsoft.com/office/drawing/2016/5/14/chartex" xmlns:mc="http://schemas.openxmlformats.org/markup-compatibility/2006" xmlns:aink="http://schemas.microsoft.com/office/drawing/2016/ink" xmlns:am3d="http://schemas.microsoft.com/office/drawing/2017/model3d" xmlns:o="urn:schemas-microsoft-com:office:office" xmlns:oel="http://schemas.microsoft.com/office/2019/extlst" xmlns:r="http://schemas.openxmlformats.org/officeDocument/2006/relationships" xmlns:m="http://schemas.openxmlformats.org/officeDocument/2006/math" xmlns:v="urn:schemas-microsoft-com:vml" xmlns:wp14="http://schemas.microsoft.com/office/word/2010/wordprocessingDrawing" xmlns:wp="http://schemas.openxmlformats.org/drawingml/2006/wordprocessingDrawing" xmlns:w10="urn:schemas-microsoft-com:office:word" xmlns:w="http://schemas.openxmlformats.org/wordprocessingml/2006/main" xmlns:w14="http://schemas.microsoft.com/office/word/2010/wordml" xmlns:w15="http://schemas.microsoft.com/office/word/2012/wordml" xmlns:w16cex="http://schemas.microsoft.com/office/word/2018/wordml/cex" xmlns:w16cid="http://schemas.microsoft.com/office/word/2016/wordml/cid" xmlns:w16="http://schemas.microsoft.com/office/word/2018/wordml" xmlns:w16sdtdh="http://schemas.microsoft.com/office/word/2020/wordml/sdtdatahash" xmlns:w16se="http://schemas.microsoft.com/office/word/2015/wordml/symex" xmlns:wpg="http://schemas.microsoft.com/office/word/2010/wordprocessingGroup" xmlns:wpi="http://schemas.microsoft.com/office/word/2010/wordprocessingInk" xmlns:wne="http://schemas.microsoft.com/office/word/2006/wordml" xmlns:wps="http://schemas.microsoft.com/office/word/2010/wordprocessingShape" mc:Ignorable="w14 w15 w16se w16cid w16 w16cex w16sdtdh wp14">
   <w:p>
     <w:pPr>
       <w:tabs>
@@ -3804,7 +3804,7 @@
 </file>
 
 <file path=word/footnotes.xml><?xml version="1.0" encoding="utf-8"?>
-<w:footnotes xmlns:wpc="http://schemas.microsoft.com/office/word/2010/wordprocessingCanvas" xmlns:cx="http://schemas.microsoft.com/office/drawing/2014/chartex" xmlns:cx1="http://schemas.microsoft.com/office/drawing/2015/9/8/chartex" xmlns:cx2="http://schemas.microsoft.com/office/drawing/2015/10/21/chartex" xmlns:cx3="http://schemas.microsoft.com/office/drawing/2016/5/9/chartex" xmlns:cx4="http://schemas.microsoft.com/office/drawing/2016/5/10/chartex" xmlns:cx5="http://schemas.microsoft.com/office/drawing/2016/5/11/chartex" xmlns:cx6="http://schemas.microsoft.com/office/drawing/2016/5/12/chartex" xmlns:cx7="http://schemas.microsoft.com/office/drawing/2016/5/13/chartex" xmlns:cx8="http://schemas.microsoft.com/office/drawing/2016/5/14/chartex" xmlns:mc="http://schemas.openxmlformats.org/markup-compatibility/2006" xmlns:aink="http://schemas.microsoft.com/office/drawing/2016/ink" xmlns:am3d="http://schemas.microsoft.com/office/drawing/2017/model3d" xmlns:o="urn:schemas-microsoft-com:office:office" xmlns:r="http://schemas.openxmlformats.org/officeDocument/2006/relationships" xmlns:m="http://schemas.openxmlformats.org/officeDocument/2006/math" xmlns:v="urn:schemas-microsoft-com:vml" xmlns:wp14="http://schemas.microsoft.com/office/word/2010/wordprocessingDrawing" xmlns:wp="http://schemas.openxmlformats.org/drawingml/2006/wordprocessingDrawing" xmlns:w10="urn:schemas-microsoft-com:office:word" xmlns:w="http://schemas.openxmlformats.org/wordprocessingml/2006/main" xmlns:w14="http://schemas.microsoft.com/office/word/2010/wordml" xmlns:w15="http://schemas.microsoft.com/office/word/2012/wordml" xmlns:w16cex="http://schemas.microsoft.com/office/word/2018/wordml/cex" xmlns:w16cid="http://schemas.microsoft.com/office/word/2016/wordml/cid" xmlns:w16="http://schemas.microsoft.com/office/word/2018/wordml" xmlns:w16sdtdh="http://schemas.microsoft.com/office/word/2020/wordml/sdtdatahash" xmlns:w16se="http://schemas.microsoft.com/office/word/2015/wordml/symex" xmlns:wpg="http://schemas.microsoft.com/office/word/2010/wordprocessingGroup" xmlns:wpi="http://schemas.microsoft.com/office/word/2010/wordprocessingInk" xmlns:wne="http://schemas.microsoft.com/office/word/2006/wordml" xmlns:wps="http://schemas.microsoft.com/office/word/2010/wordprocessingShape" mc:Ignorable="w14 w15 w16se w16cid w16 w16cex w16sdtdh wp14">
+<w:footnotes xmlns:wpc="http://schemas.microsoft.com/office/word/2010/wordprocessingCanvas" xmlns:cx="http://schemas.microsoft.com/office/drawing/2014/chartex" xmlns:cx1="http://schemas.microsoft.com/office/drawing/2015/9/8/chartex" xmlns:cx2="http://schemas.microsoft.com/office/drawing/2015/10/21/chartex" xmlns:cx3="http://schemas.microsoft.com/office/drawing/2016/5/9/chartex" xmlns:cx4="http://schemas.microsoft.com/office/drawing/2016/5/10/chartex" xmlns:cx5="http://schemas.microsoft.com/office/drawing/2016/5/11/chartex" xmlns:cx6="http://schemas.microsoft.com/office/drawing/2016/5/12/chartex" xmlns:cx7="http://schemas.microsoft.com/office/drawing/2016/5/13/chartex" xmlns:cx8="http://schemas.microsoft.com/office/drawing/2016/5/14/chartex" xmlns:mc="http://schemas.openxmlformats.org/markup-compatibility/2006" xmlns:aink="http://schemas.microsoft.com/office/drawing/2016/ink" xmlns:am3d="http://schemas.microsoft.com/office/drawing/2017/model3d" xmlns:o="urn:schemas-microsoft-com:office:office" xmlns:oel="http://schemas.microsoft.com/office/2019/extlst" xmlns:r="http://schemas.openxmlformats.org/officeDocument/2006/relationships" xmlns:m="http://schemas.openxmlformats.org/officeDocument/2006/math" xmlns:v="urn:schemas-microsoft-com:vml" xmlns:wp14="http://schemas.microsoft.com/office/word/2010/wordprocessingDrawing" xmlns:wp="http://schemas.openxmlformats.org/drawingml/2006/wordprocessingDrawing" xmlns:w10="urn:schemas-microsoft-com:office:word" xmlns:w="http://schemas.openxmlformats.org/wordprocessingml/2006/main" xmlns:w14="http://schemas.microsoft.com/office/word/2010/wordml" xmlns:w15="http://schemas.microsoft.com/office/word/2012/wordml" xmlns:w16cex="http://schemas.microsoft.com/office/word/2018/wordml/cex" xmlns:w16cid="http://schemas.microsoft.com/office/word/2016/wordml/cid" xmlns:w16="http://schemas.microsoft.com/office/word/2018/wordml" xmlns:w16sdtdh="http://schemas.microsoft.com/office/word/2020/wordml/sdtdatahash" xmlns:w16se="http://schemas.microsoft.com/office/word/2015/wordml/symex" xmlns:wpg="http://schemas.microsoft.com/office/word/2010/wordprocessingGroup" xmlns:wpi="http://schemas.microsoft.com/office/word/2010/wordprocessingInk" xmlns:wne="http://schemas.microsoft.com/office/word/2006/wordml" xmlns:wps="http://schemas.microsoft.com/office/word/2010/wordprocessingShape" mc:Ignorable="w14 w15 w16se w16cid w16 w16cex w16sdtdh wp14">
   <w:footnote w:type="separator" w:id="-1">
     <w:p>
       <w:r>
@@ -3823,7 +3823,7 @@
 </file>
 
 <file path=word/header1.xml><?xml version="1.0" encoding="utf-8"?>
-<w:hdr xmlns:wpc="http://schemas.microsoft.com/office/word/2010/wordprocessingCanvas" xmlns:cx="http://schemas.microsoft.com/office/drawing/2014/chartex" xmlns:cx1="http://schemas.microsoft.com/office/drawing/2015/9/8/chartex" xmlns:cx2="http://schemas.microsoft.com/office/drawing/2015/10/21/chartex" xmlns:cx3="http://schemas.microsoft.com/office/drawing/2016/5/9/chartex" xmlns:cx4="http://schemas.microsoft.com/office/drawing/2016/5/10/chartex" xmlns:cx5="http://schemas.microsoft.com/office/drawing/2016/5/11/chartex" xmlns:cx6="http://schemas.microsoft.com/office/drawing/2016/5/12/chartex" xmlns:cx7="http://schemas.microsoft.com/office/drawing/2016/5/13/chartex" xmlns:cx8="http://schemas.microsoft.com/office/drawing/2016/5/14/chartex" xmlns:mc="http://schemas.openxmlformats.org/markup-compatibility/2006" xmlns:aink="http://schemas.microsoft.com/office/drawing/2016/ink" xmlns:am3d="http://schemas.microsoft.com/office/drawing/2017/model3d" xmlns:o="urn:schemas-microsoft-com:office:office" xmlns:r="http://schemas.openxmlformats.org/officeDocument/2006/relationships" xmlns:m="http://schemas.openxmlformats.org/officeDocument/2006/math" xmlns:v="urn:schemas-microsoft-com:vml" xmlns:wp14="http://schemas.microsoft.com/office/word/2010/wordprocessingDrawing" xmlns:wp="http://schemas.openxmlformats.org/drawingml/2006/wordprocessingDrawing" xmlns:w10="urn:schemas-microsoft-com:office:word" xmlns:w="http://schemas.openxmlformats.org/wordprocessingml/2006/main" xmlns:w14="http://schemas.microsoft.com/office/word/2010/wordml" xmlns:w15="http://schemas.microsoft.com/office/word/2012/wordml" xmlns:w16cex="http://schemas.microsoft.com/office/word/2018/wordml/cex" xmlns:w16cid="http://schemas.microsoft.com/office/word/2016/wordml/cid" xmlns:w16="http://schemas.microsoft.com/office/word/2018/wordml" xmlns:w16sdtdh="http://schemas.microsoft.com/office/word/2020/wordml/sdtdatahash" xmlns:w16se="http://schemas.microsoft.com/office/word/2015/wordml/symex" xmlns:wpg="http://schemas.microsoft.com/office/word/2010/wordprocessingGroup" xmlns:wpi="http://schemas.microsoft.com/office/word/2010/wordprocessingInk" xmlns:wne="http://schemas.microsoft.com/office/word/2006/wordml" xmlns:wps="http://schemas.microsoft.com/office/word/2010/wordprocessingShape" mc:Ignorable="w14 w15 w16se w16cid w16 w16cex w16sdtdh wp14">
+<w:hdr xmlns:wpc="http://schemas.microsoft.com/office/word/2010/wordprocessingCanvas" xmlns:cx="http://schemas.microsoft.com/office/drawing/2014/chartex" xmlns:cx1="http://schemas.microsoft.com/office/drawing/2015/9/8/chartex" xmlns:cx2="http://schemas.microsoft.com/office/drawing/2015/10/21/chartex" xmlns:cx3="http://schemas.microsoft.com/office/drawing/2016/5/9/chartex" xmlns:cx4="http://schemas.microsoft.com/office/drawing/2016/5/10/chartex" xmlns:cx5="http://schemas.microsoft.com/office/drawing/2016/5/11/chartex" xmlns:cx6="http://schemas.microsoft.com/office/drawing/2016/5/12/chartex" xmlns:cx7="http://schemas.microsoft.com/office/drawing/2016/5/13/chartex" xmlns:cx8="http://schemas.microsoft.com/office/drawing/2016/5/14/chartex" xmlns:mc="http://schemas.openxmlformats.org/markup-compatibility/2006" xmlns:aink="http://schemas.microsoft.com/office/drawing/2016/ink" xmlns:am3d="http://schemas.microsoft.com/office/drawing/2017/model3d" xmlns:o="urn:schemas-microsoft-com:office:office" xmlns:oel="http://schemas.microsoft.com/office/2019/extlst" xmlns:r="http://schemas.openxmlformats.org/officeDocument/2006/relationships" xmlns:m="http://schemas.openxmlformats.org/officeDocument/2006/math" xmlns:v="urn:schemas-microsoft-com:vml" xmlns:wp14="http://schemas.microsoft.com/office/word/2010/wordprocessingDrawing" xmlns:wp="http://schemas.openxmlformats.org/drawingml/2006/wordprocessingDrawing" xmlns:w10="urn:schemas-microsoft-com:office:word" xmlns:w="http://schemas.openxmlformats.org/wordprocessingml/2006/main" xmlns:w14="http://schemas.microsoft.com/office/word/2010/wordml" xmlns:w15="http://schemas.microsoft.com/office/word/2012/wordml" xmlns:w16cex="http://schemas.microsoft.com/office/word/2018/wordml/cex" xmlns:w16cid="http://schemas.microsoft.com/office/word/2016/wordml/cid" xmlns:w16="http://schemas.microsoft.com/office/word/2018/wordml" xmlns:w16sdtdh="http://schemas.microsoft.com/office/word/2020/wordml/sdtdatahash" xmlns:w16se="http://schemas.microsoft.com/office/word/2015/wordml/symex" xmlns:wpg="http://schemas.microsoft.com/office/word/2010/wordprocessingGroup" xmlns:wpi="http://schemas.microsoft.com/office/word/2010/wordprocessingInk" xmlns:wne="http://schemas.microsoft.com/office/word/2006/wordml" xmlns:wps="http://schemas.microsoft.com/office/word/2010/wordprocessingShape" mc:Ignorable="w14 w15 w16se w16cid w16 w16cex w16sdtdh wp14">
   <w:p>
     <w:pPr>
       <w:pStyle w:val="Kopfzeile"/>
@@ -3833,7 +3833,7 @@
 </file>
 
 <file path=word/header2.xml><?xml version="1.0" encoding="utf-8"?>
-<w:hdr xmlns:wpc="http://schemas.microsoft.com/office/word/2010/wordprocessingCanvas" xmlns:cx="http://schemas.microsoft.com/office/drawing/2014/chartex" xmlns:cx1="http://schemas.microsoft.com/office/drawing/2015/9/8/chartex" xmlns:cx2="http://schemas.microsoft.com/office/drawing/2015/10/21/chartex" xmlns:cx3="http://schemas.microsoft.com/office/drawing/2016/5/9/chartex" xmlns:cx4="http://schemas.microsoft.com/office/drawing/2016/5/10/chartex" xmlns:cx5="http://schemas.microsoft.com/office/drawing/2016/5/11/chartex" xmlns:cx6="http://schemas.microsoft.com/office/drawing/2016/5/12/chartex" xmlns:cx7="http://schemas.microsoft.com/office/drawing/2016/5/13/chartex" xmlns:cx8="http://schemas.microsoft.com/office/drawing/2016/5/14/chartex" xmlns:mc="http://schemas.openxmlformats.org/markup-compatibility/2006" xmlns:aink="http://schemas.microsoft.com/office/drawing/2016/ink" xmlns:am3d="http://schemas.microsoft.com/office/drawing/2017/model3d" xmlns:o="urn:schemas-microsoft-com:office:office" xmlns:r="http://schemas.openxmlformats.org/officeDocument/2006/relationships" xmlns:m="http://schemas.openxmlformats.org/officeDocument/2006/math" xmlns:v="urn:schemas-microsoft-com:vml" xmlns:wp14="http://schemas.microsoft.com/office/word/2010/wordprocessingDrawing" xmlns:wp="http://schemas.openxmlformats.org/drawingml/2006/wordprocessingDrawing" xmlns:w10="urn:schemas-microsoft-com:office:word" xmlns:w="http://schemas.openxmlformats.org/wordprocessingml/2006/main" xmlns:w14="http://schemas.microsoft.com/office/word/2010/wordml" xmlns:w15="http://schemas.microsoft.com/office/word/2012/wordml" xmlns:w16cex="http://schemas.microsoft.com/office/word/2018/wordml/cex" xmlns:w16cid="http://schemas.microsoft.com/office/word/2016/wordml/cid" xmlns:w16="http://schemas.microsoft.com/office/word/2018/wordml" xmlns:w16sdtdh="http://schemas.microsoft.com/office/word/2020/wordml/sdtdatahash" xmlns:w16se="http://schemas.microsoft.com/office/word/2015/wordml/symex" xmlns:wpg="http://schemas.microsoft.com/office/word/2010/wordprocessingGroup" xmlns:wpi="http://schemas.microsoft.com/office/word/2010/wordprocessingInk" xmlns:wne="http://schemas.microsoft.com/office/word/2006/wordml" xmlns:wps="http://schemas.microsoft.com/office/word/2010/wordprocessingShape" mc:Ignorable="w14 w15 w16se w16cid w16 w16cex w16sdtdh wp14">
+<w:hdr xmlns:wpc="http://schemas.microsoft.com/office/word/2010/wordprocessingCanvas" xmlns:cx="http://schemas.microsoft.com/office/drawing/2014/chartex" xmlns:cx1="http://schemas.microsoft.com/office/drawing/2015/9/8/chartex" xmlns:cx2="http://schemas.microsoft.com/office/drawing/2015/10/21/chartex" xmlns:cx3="http://schemas.microsoft.com/office/drawing/2016/5/9/chartex" xmlns:cx4="http://schemas.microsoft.com/office/drawing/2016/5/10/chartex" xmlns:cx5="http://schemas.microsoft.com/office/drawing/2016/5/11/chartex" xmlns:cx6="http://schemas.microsoft.com/office/drawing/2016/5/12/chartex" xmlns:cx7="http://schemas.microsoft.com/office/drawing/2016/5/13/chartex" xmlns:cx8="http://schemas.microsoft.com/office/drawing/2016/5/14/chartex" xmlns:mc="http://schemas.openxmlformats.org/markup-compatibility/2006" xmlns:aink="http://schemas.microsoft.com/office/drawing/2016/ink" xmlns:am3d="http://schemas.microsoft.com/office/drawing/2017/model3d" xmlns:o="urn:schemas-microsoft-com:office:office" xmlns:oel="http://schemas.microsoft.com/office/2019/extlst" xmlns:r="http://schemas.openxmlformats.org/officeDocument/2006/relationships" xmlns:m="http://schemas.openxmlformats.org/officeDocument/2006/math" xmlns:v="urn:schemas-microsoft-com:vml" xmlns:wp14="http://schemas.microsoft.com/office/word/2010/wordprocessingDrawing" xmlns:wp="http://schemas.openxmlformats.org/drawingml/2006/wordprocessingDrawing" xmlns:w10="urn:schemas-microsoft-com:office:word" xmlns:w="http://schemas.openxmlformats.org/wordprocessingml/2006/main" xmlns:w14="http://schemas.microsoft.com/office/word/2010/wordml" xmlns:w15="http://schemas.microsoft.com/office/word/2012/wordml" xmlns:w16cex="http://schemas.microsoft.com/office/word/2018/wordml/cex" xmlns:w16cid="http://schemas.microsoft.com/office/word/2016/wordml/cid" xmlns:w16="http://schemas.microsoft.com/office/word/2018/wordml" xmlns:w16sdtdh="http://schemas.microsoft.com/office/word/2020/wordml/sdtdatahash" xmlns:w16se="http://schemas.microsoft.com/office/word/2015/wordml/symex" xmlns:wpg="http://schemas.microsoft.com/office/word/2010/wordprocessingGroup" xmlns:wpi="http://schemas.microsoft.com/office/word/2010/wordprocessingInk" xmlns:wne="http://schemas.microsoft.com/office/word/2006/wordml" xmlns:wps="http://schemas.microsoft.com/office/word/2010/wordprocessingShape" mc:Ignorable="w14 w15 w16se w16cid w16 w16cex w16sdtdh wp14">
   <w:p>
     <w:pPr>
       <w:tabs>
@@ -3905,7 +3905,7 @@
           <v:path o:extrusionok="f" gradientshapeok="t" o:connecttype="rect"/>
           <o:lock v:ext="edit" aspectratio="t"/>
         </v:shapetype>
-        <v:shape id="Grafik 4" o:spid="_x0000_s1080" type="#_x0000_t75" alt="nrzmhi_logo_500" style="position:absolute;margin-left:385.15pt;margin-top:2.25pt;width:63.4pt;height:63.4pt;z-index:-1;visibility:visible;mso-wrap-style:square;mso-width-percent:0;mso-height-percent:0;mso-wrap-distance-left:9pt;mso-wrap-distance-top:0;mso-wrap-distance-right:9pt;mso-wrap-distance-bottom:0;mso-position-horizontal:absolute;mso-position-horizontal-relative:text;mso-position-vertical:absolute;mso-position-vertical-relative:text;mso-width-percent:0;mso-height-percent:0;mso-width-relative:page;mso-height-relative:page">
+        <v:shape id="Grafik 4" o:spid="_x0000_s1080" type="#_x0000_t75" alt="nrzmhi_logo_500" style="position:absolute;margin-left:385.15pt;margin-top:2.25pt;width:63.4pt;height:63.4pt;z-index:-4;visibility:visible;mso-wrap-style:square;mso-width-percent:0;mso-height-percent:0;mso-wrap-distance-left:9pt;mso-wrap-distance-top:0;mso-wrap-distance-right:9pt;mso-wrap-distance-bottom:0;mso-position-horizontal:absolute;mso-position-horizontal-relative:text;mso-position-vertical:absolute;mso-position-vertical-relative:text;mso-width-percent:0;mso-height-percent:0;mso-width-relative:page;mso-height-relative:page">
           <v:imagedata r:id="rId1" o:title="nrzmhi_logo_500"/>
         </v:shape>
       </w:pict>
@@ -3915,7 +3915,7 @@
         <w:noProof/>
       </w:rPr>
       <w:pict w14:anchorId="26AD6302">
-        <v:shape id="_x0000_s1079" type="#_x0000_t75" alt="RKI_Logo-NRZKL-Deu_RGB-1.JPG" style="position:absolute;margin-left:449.25pt;margin-top:6.75pt;width:55pt;height:55pt;z-index:6;visibility:visible;mso-wrap-style:square;mso-width-percent:0;mso-height-percent:0;mso-wrap-distance-left:9pt;mso-wrap-distance-top:0;mso-wrap-distance-right:9pt;mso-wrap-distance-bottom:0;mso-position-horizontal:absolute;mso-position-horizontal-relative:text;mso-position-vertical:absolute;mso-position-vertical-relative:text;mso-width-percent:0;mso-height-percent:0;mso-width-relative:page;mso-height-relative:page" stroked="t" strokecolor="white">
+        <v:shape id="_x0000_s1079" type="#_x0000_t75" alt="RKI_Logo-NRZKL-Deu_RGB-1.JPG" style="position:absolute;margin-left:449.25pt;margin-top:6.75pt;width:55pt;height:55pt;z-index:3;visibility:visible;mso-wrap-style:square;mso-width-percent:0;mso-height-percent:0;mso-wrap-distance-left:9pt;mso-wrap-distance-top:0;mso-wrap-distance-right:9pt;mso-wrap-distance-bottom:0;mso-position-horizontal:absolute;mso-position-horizontal-relative:text;mso-position-vertical:absolute;mso-position-vertical-relative:text;mso-width-percent:0;mso-height-percent:0;mso-width-relative:page;mso-height-relative:page" stroked="t" strokecolor="white">
           <v:imagedata r:id="rId2" o:title="RKI_Logo-NRZKL-Deu_RGB-1"/>
         </v:shape>
       </w:pict>
@@ -4004,7 +4004,7 @@
 </file>
 
 <file path=word/header3.xml><?xml version="1.0" encoding="utf-8"?>
-<w:hdr xmlns:wpc="http://schemas.microsoft.com/office/word/2010/wordprocessingCanvas" xmlns:cx="http://schemas.microsoft.com/office/drawing/2014/chartex" xmlns:cx1="http://schemas.microsoft.com/office/drawing/2015/9/8/chartex" xmlns:cx2="http://schemas.microsoft.com/office/drawing/2015/10/21/chartex" xmlns:cx3="http://schemas.microsoft.com/office/drawing/2016/5/9/chartex" xmlns:cx4="http://schemas.microsoft.com/office/drawing/2016/5/10/chartex" xmlns:cx5="http://schemas.microsoft.com/office/drawing/2016/5/11/chartex" xmlns:cx6="http://schemas.microsoft.com/office/drawing/2016/5/12/chartex" xmlns:cx7="http://schemas.microsoft.com/office/drawing/2016/5/13/chartex" xmlns:cx8="http://schemas.microsoft.com/office/drawing/2016/5/14/chartex" xmlns:mc="http://schemas.openxmlformats.org/markup-compatibility/2006" xmlns:aink="http://schemas.microsoft.com/office/drawing/2016/ink" xmlns:am3d="http://schemas.microsoft.com/office/drawing/2017/model3d" xmlns:o="urn:schemas-microsoft-com:office:office" xmlns:r="http://schemas.openxmlformats.org/officeDocument/2006/relationships" xmlns:m="http://schemas.openxmlformats.org/officeDocument/2006/math" xmlns:v="urn:schemas-microsoft-com:vml" xmlns:wp14="http://schemas.microsoft.com/office/word/2010/wordprocessingDrawing" xmlns:wp="http://schemas.openxmlformats.org/drawingml/2006/wordprocessingDrawing" xmlns:w10="urn:schemas-microsoft-com:office:word" xmlns:w="http://schemas.openxmlformats.org/wordprocessingml/2006/main" xmlns:w14="http://schemas.microsoft.com/office/word/2010/wordml" xmlns:w15="http://schemas.microsoft.com/office/word/2012/wordml" xmlns:w16cex="http://schemas.microsoft.com/office/word/2018/wordml/cex" xmlns:w16cid="http://schemas.microsoft.com/office/word/2016/wordml/cid" xmlns:w16="http://schemas.microsoft.com/office/word/2018/wordml" xmlns:w16sdtdh="http://schemas.microsoft.com/office/word/2020/wordml/sdtdatahash" xmlns:w16se="http://schemas.microsoft.com/office/word/2015/wordml/symex" xmlns:wpg="http://schemas.microsoft.com/office/word/2010/wordprocessingGroup" xmlns:wpi="http://schemas.microsoft.com/office/word/2010/wordprocessingInk" xmlns:wne="http://schemas.microsoft.com/office/word/2006/wordml" xmlns:wps="http://schemas.microsoft.com/office/word/2010/wordprocessingShape" mc:Ignorable="w14 w15 w16se w16cid w16 w16cex w16sdtdh wp14">
+<w:hdr xmlns:wpc="http://schemas.microsoft.com/office/word/2010/wordprocessingCanvas" xmlns:cx="http://schemas.microsoft.com/office/drawing/2014/chartex" xmlns:cx1="http://schemas.microsoft.com/office/drawing/2015/9/8/chartex" xmlns:cx2="http://schemas.microsoft.com/office/drawing/2015/10/21/chartex" xmlns:cx3="http://schemas.microsoft.com/office/drawing/2016/5/9/chartex" xmlns:cx4="http://schemas.microsoft.com/office/drawing/2016/5/10/chartex" xmlns:cx5="http://schemas.microsoft.com/office/drawing/2016/5/11/chartex" xmlns:cx6="http://schemas.microsoft.com/office/drawing/2016/5/12/chartex" xmlns:cx7="http://schemas.microsoft.com/office/drawing/2016/5/13/chartex" xmlns:cx8="http://schemas.microsoft.com/office/drawing/2016/5/14/chartex" xmlns:mc="http://schemas.openxmlformats.org/markup-compatibility/2006" xmlns:aink="http://schemas.microsoft.com/office/drawing/2016/ink" xmlns:am3d="http://schemas.microsoft.com/office/drawing/2017/model3d" xmlns:o="urn:schemas-microsoft-com:office:office" xmlns:oel="http://schemas.microsoft.com/office/2019/extlst" xmlns:r="http://schemas.openxmlformats.org/officeDocument/2006/relationships" xmlns:m="http://schemas.openxmlformats.org/officeDocument/2006/math" xmlns:v="urn:schemas-microsoft-com:vml" xmlns:wp14="http://schemas.microsoft.com/office/word/2010/wordprocessingDrawing" xmlns:wp="http://schemas.openxmlformats.org/drawingml/2006/wordprocessingDrawing" xmlns:w10="urn:schemas-microsoft-com:office:word" xmlns:w="http://schemas.openxmlformats.org/wordprocessingml/2006/main" xmlns:w14="http://schemas.microsoft.com/office/word/2010/wordml" xmlns:w15="http://schemas.microsoft.com/office/word/2012/wordml" xmlns:w16cex="http://schemas.microsoft.com/office/word/2018/wordml/cex" xmlns:w16cid="http://schemas.microsoft.com/office/word/2016/wordml/cid" xmlns:w16="http://schemas.microsoft.com/office/word/2018/wordml" xmlns:w16sdtdh="http://schemas.microsoft.com/office/word/2020/wordml/sdtdatahash" xmlns:w16se="http://schemas.microsoft.com/office/word/2015/wordml/symex" xmlns:wpg="http://schemas.microsoft.com/office/word/2010/wordprocessingGroup" xmlns:wpi="http://schemas.microsoft.com/office/word/2010/wordprocessingInk" xmlns:wne="http://schemas.microsoft.com/office/word/2006/wordml" xmlns:wps="http://schemas.microsoft.com/office/word/2010/wordprocessingShape" mc:Ignorable="w14 w15 w16se w16cid w16 w16cex w16sdtdh wp14">
   <w:p>
     <w:pPr>
       <w:tabs>
@@ -4044,7 +4044,7 @@
       <w:rPr>
         <w:noProof/>
       </w:rPr>
-      <w:pict w14:anchorId="23884D34">
+      <w:pict w14:anchorId="17A2E10F">
         <v:shapetype id="_x0000_t75" coordsize="21600,21600" o:spt="75" o:preferrelative="t" path="m@4@5l@4@11@9@11@9@5xe" filled="f" stroked="f">
           <v:stroke joinstyle="miter"/>
           <v:formulas>
@@ -4064,7 +4064,7 @@
           <v:path o:extrusionok="f" gradientshapeok="t" o:connecttype="rect"/>
           <o:lock v:ext="edit" aspectratio="t"/>
         </v:shapetype>
-        <v:shape id="Grafik 2" o:spid="_x0000_s1078" type="#_x0000_t75" alt="nrzmhi_logo_500" style="position:absolute;margin-left:385.15pt;margin-top:2.25pt;width:63.4pt;height:63.4pt;z-index:-3;visibility:visible;mso-wrap-style:square;mso-width-percent:0;mso-height-percent:0;mso-wrap-distance-left:9pt;mso-wrap-distance-top:0;mso-wrap-distance-right:9pt;mso-wrap-distance-bottom:0;mso-position-horizontal:absolute;mso-position-horizontal-relative:text;mso-position-vertical:absolute;mso-position-vertical-relative:text;mso-width-percent:0;mso-height-percent:0;mso-width-relative:page;mso-height-relative:page">
+        <v:shape id="_x0000_s1085" type="#_x0000_t75" alt="nrzmhi_logo_500" style="position:absolute;margin-left:385.15pt;margin-top:2.25pt;width:63.4pt;height:63.4pt;z-index:-1;visibility:visible;mso-wrap-style:square;mso-width-percent:0;mso-height-percent:0;mso-wrap-distance-left:9pt;mso-wrap-distance-top:0;mso-wrap-distance-right:9pt;mso-wrap-distance-bottom:0;mso-position-horizontal:absolute;mso-position-horizontal-relative:text;mso-position-vertical:absolute;mso-position-vertical-relative:text;mso-width-percent:0;mso-height-percent:0;mso-width-relative:page;mso-height-relative:page">
           <v:imagedata r:id="rId1" o:title="nrzmhi_logo_500"/>
         </v:shape>
       </w:pict>
@@ -4073,8 +4073,8 @@
       <w:rPr>
         <w:noProof/>
       </w:rPr>
-      <w:pict w14:anchorId="6E5B04A8">
-        <v:shape id="Grafik 1" o:spid="_x0000_s1077" type="#_x0000_t75" alt="RKI_Logo-NRZKL-Deu_RGB-1.JPG" style="position:absolute;margin-left:449.25pt;margin-top:6.75pt;width:55pt;height:55pt;z-index:3;visibility:visible;mso-wrap-style:square;mso-width-percent:0;mso-height-percent:0;mso-wrap-distance-left:9pt;mso-wrap-distance-top:0;mso-wrap-distance-right:9pt;mso-wrap-distance-bottom:0;mso-position-horizontal:absolute;mso-position-horizontal-relative:text;mso-position-vertical:absolute;mso-position-vertical-relative:text;mso-width-percent:0;mso-height-percent:0;mso-width-relative:page;mso-height-relative:page" stroked="t" strokecolor="white">
+      <w:pict w14:anchorId="38422C4C">
+        <v:shape id="_x0000_s1084" type="#_x0000_t75" alt="RKI_Logo-NRZKL-Deu_RGB-1.JPG" style="position:absolute;margin-left:449.25pt;margin-top:6.75pt;width:55pt;height:55pt;z-index:5;visibility:visible;mso-wrap-style:square;mso-width-percent:0;mso-height-percent:0;mso-wrap-distance-left:9pt;mso-wrap-distance-top:0;mso-wrap-distance-right:9pt;mso-wrap-distance-bottom:0;mso-position-horizontal:absolute;mso-position-horizontal-relative:text;mso-position-vertical:absolute;mso-position-vertical-relative:text;mso-width-percent:0;mso-height-percent:0;mso-width-relative:page;mso-height-relative:page" stroked="t" strokecolor="white">
           <v:imagedata r:id="rId2" o:title="RKI_Logo-NRZKL-Deu_RGB-1"/>
         </v:shape>
       </w:pict>
@@ -4195,12 +4195,12 @@
       <w:rPr>
         <w:noProof/>
       </w:rPr>
-      <w:pict w14:anchorId="0A9018FC">
+      <w:pict w14:anchorId="10713F55">
         <v:shapetype id="_x0000_t202" coordsize="21600,21600" o:spt="202" path="m,l,21600r21600,l21600,xe">
           <v:stroke joinstyle="miter"/>
           <v:path gradientshapeok="t" o:connecttype="rect"/>
         </v:shapetype>
-        <v:shape id="Textfeld 3" o:spid="_x0000_s1076" type="#_x0000_t202" style="position:absolute;margin-left:364.1pt;margin-top:2.3pt;width:156.8pt;height:304.25pt;z-index:4;visibility:visible;mso-wrap-style:square;mso-width-percent:0;mso-height-percent:0;mso-wrap-distance-left:9pt;mso-wrap-distance-top:0;mso-wrap-distance-right:9pt;mso-wrap-distance-bottom:0;mso-position-horizontal-relative:text;mso-position-vertical-relative:text;mso-width-percent:0;mso-height-percent:0;mso-width-relative:page;mso-height-relative:page;v-text-anchor:top" o:gfxdata="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" stroked="f">
+        <v:shape id="Textfeld 3" o:spid="_x0000_s1083" type="#_x0000_t202" style="position:absolute;margin-left:364.1pt;margin-top:2.3pt;width:156.8pt;height:304.25pt;z-index:6;visibility:visible;mso-wrap-style:square;mso-width-percent:0;mso-height-percent:0;mso-wrap-distance-left:9pt;mso-wrap-distance-top:0;mso-wrap-distance-right:9pt;mso-wrap-distance-bottom:0;mso-position-horizontal-relative:text;mso-position-vertical-relative:text;mso-width-percent:0;mso-height-percent:0;mso-width-relative:page;mso-height-relative:page;v-text-anchor:top" o:gfxdata="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" stroked="f">
           <v:textbox style="mso-next-textbox:#Textfeld 3">
             <w:txbxContent>
               <w:p>
@@ -4495,7 +4495,7 @@
                     <w:szCs w:val="17"/>
                     <w:lang w:val="pl-PL"/>
                   </w:rPr>
-                  <w:t>Dr. med. Thiên-Trí Lâm</w:t>
+                  <w:t>PD Dr. med. Thiên-Trí Lâm</w:t>
                 </w:r>
               </w:p>
               <w:p>
@@ -4693,7 +4693,7 @@
 </file>
 
 <file path=word/numbering.xml><?xml version="1.0" encoding="utf-8"?>
-<w:numbering xmlns:wpc="http://schemas.microsoft.com/office/word/2010/wordprocessingCanvas" xmlns:cx="http://schemas.microsoft.com/office/drawing/2014/chartex" xmlns:cx1="http://schemas.microsoft.com/office/drawing/2015/9/8/chartex" xmlns:cx2="http://schemas.microsoft.com/office/drawing/2015/10/21/chartex" xmlns:cx3="http://schemas.microsoft.com/office/drawing/2016/5/9/chartex" xmlns:cx4="http://schemas.microsoft.com/office/drawing/2016/5/10/chartex" xmlns:cx5="http://schemas.microsoft.com/office/drawing/2016/5/11/chartex" xmlns:cx6="http://schemas.microsoft.com/office/drawing/2016/5/12/chartex" xmlns:cx7="http://schemas.microsoft.com/office/drawing/2016/5/13/chartex" xmlns:cx8="http://schemas.microsoft.com/office/drawing/2016/5/14/chartex" xmlns:mc="http://schemas.openxmlformats.org/markup-compatibility/2006" xmlns:aink="http://schemas.microsoft.com/office/drawing/2016/ink" xmlns:am3d="http://schemas.microsoft.com/office/drawing/2017/model3d" xmlns:o="urn:schemas-microsoft-com:office:office" xmlns:r="http://schemas.openxmlformats.org/officeDocument/2006/relationships" xmlns:m="http://schemas.openxmlformats.org/officeDocument/2006/math" xmlns:v="urn:schemas-microsoft-com:vml" xmlns:wp14="http://schemas.microsoft.com/office/word/2010/wordprocessingDrawing" xmlns:wp="http://schemas.openxmlformats.org/drawingml/2006/wordprocessingDrawing" xmlns:w10="urn:schemas-microsoft-com:office:word" xmlns:w="http://schemas.openxmlformats.org/wordprocessingml/2006/main" xmlns:w14="http://schemas.microsoft.com/office/word/2010/wordml" xmlns:w15="http://schemas.microsoft.com/office/word/2012/wordml" xmlns:w16cex="http://schemas.microsoft.com/office/word/2018/wordml/cex" xmlns:w16cid="http://schemas.microsoft.com/office/word/2016/wordml/cid" xmlns:w16="http://schemas.microsoft.com/office/word/2018/wordml" xmlns:w16sdtdh="http://schemas.microsoft.com/office/word/2020/wordml/sdtdatahash" xmlns:w16se="http://schemas.microsoft.com/office/word/2015/wordml/symex" xmlns:wpg="http://schemas.microsoft.com/office/word/2010/wordprocessingGroup" xmlns:wpi="http://schemas.microsoft.com/office/word/2010/wordprocessingInk" xmlns:wne="http://schemas.microsoft.com/office/word/2006/wordml" xmlns:wps="http://schemas.microsoft.com/office/word/2010/wordprocessingShape" mc:Ignorable="w14 w15 w16se w16cid w16 w16cex w16sdtdh wp14">
+<w:numbering xmlns:wpc="http://schemas.microsoft.com/office/word/2010/wordprocessingCanvas" xmlns:cx="http://schemas.microsoft.com/office/drawing/2014/chartex" xmlns:cx1="http://schemas.microsoft.com/office/drawing/2015/9/8/chartex" xmlns:cx2="http://schemas.microsoft.com/office/drawing/2015/10/21/chartex" xmlns:cx3="http://schemas.microsoft.com/office/drawing/2016/5/9/chartex" xmlns:cx4="http://schemas.microsoft.com/office/drawing/2016/5/10/chartex" xmlns:cx5="http://schemas.microsoft.com/office/drawing/2016/5/11/chartex" xmlns:cx6="http://schemas.microsoft.com/office/drawing/2016/5/12/chartex" xmlns:cx7="http://schemas.microsoft.com/office/drawing/2016/5/13/chartex" xmlns:cx8="http://schemas.microsoft.com/office/drawing/2016/5/14/chartex" xmlns:mc="http://schemas.openxmlformats.org/markup-compatibility/2006" xmlns:aink="http://schemas.microsoft.com/office/drawing/2016/ink" xmlns:am3d="http://schemas.microsoft.com/office/drawing/2017/model3d" xmlns:o="urn:schemas-microsoft-com:office:office" xmlns:oel="http://schemas.microsoft.com/office/2019/extlst" xmlns:r="http://schemas.openxmlformats.org/officeDocument/2006/relationships" xmlns:m="http://schemas.openxmlformats.org/officeDocument/2006/math" xmlns:v="urn:schemas-microsoft-com:vml" xmlns:wp14="http://schemas.microsoft.com/office/word/2010/wordprocessingDrawing" xmlns:wp="http://schemas.openxmlformats.org/drawingml/2006/wordprocessingDrawing" xmlns:w10="urn:schemas-microsoft-com:office:word" xmlns:w="http://schemas.openxmlformats.org/wordprocessingml/2006/main" xmlns:w14="http://schemas.microsoft.com/office/word/2010/wordml" xmlns:w15="http://schemas.microsoft.com/office/word/2012/wordml" xmlns:w16cex="http://schemas.microsoft.com/office/word/2018/wordml/cex" xmlns:w16cid="http://schemas.microsoft.com/office/word/2016/wordml/cid" xmlns:w16="http://schemas.microsoft.com/office/word/2018/wordml" xmlns:w16sdtdh="http://schemas.microsoft.com/office/word/2020/wordml/sdtdatahash" xmlns:w16se="http://schemas.microsoft.com/office/word/2015/wordml/symex" xmlns:wpg="http://schemas.microsoft.com/office/word/2010/wordprocessingGroup" xmlns:wpi="http://schemas.microsoft.com/office/word/2010/wordprocessingInk" xmlns:wne="http://schemas.microsoft.com/office/word/2006/wordml" xmlns:wps="http://schemas.microsoft.com/office/word/2010/wordprocessingShape" mc:Ignorable="w14 w15 w16se w16cid w16 w16cex w16sdtdh wp14">
   <w:abstractNum w:abstractNumId="0" w15:restartNumberingAfterBreak="0">
     <w:nsid w:val="38FC5B45"/>
     <w:multiLevelType w:val="multilevel"/>
@@ -4842,10 +4842,10 @@
       </w:rPr>
     </w:lvl>
   </w:abstractNum>
-  <w:num w:numId="1">
+  <w:num w:numId="1" w16cid:durableId="266084136">
     <w:abstractNumId w:val="1"/>
   </w:num>
-  <w:num w:numId="2">
+  <w:num w:numId="2" w16cid:durableId="1145856779">
     <w:abstractNumId w:val="0"/>
   </w:num>
 </w:numbering>

</xml_diff>

<commit_message>
Update report templates (email)
</commit_message>
<xml_diff>
--- a/HaemophilusWeb/ReportTemplates/BLNAR v10.docx
+++ b/HaemophilusWeb/ReportTemplates/BLNAR v10.docx
@@ -4044,7 +4044,7 @@
       <w:rPr>
         <w:noProof/>
       </w:rPr>
-      <w:pict w14:anchorId="17A2E10F">
+      <w:pict w14:anchorId="142AAF38">
         <v:shapetype id="_x0000_t75" coordsize="21600,21600" o:spt="75" o:preferrelative="t" path="m@4@5l@4@11@9@11@9@5xe" filled="f" stroked="f">
           <v:stroke joinstyle="miter"/>
           <v:formulas>
@@ -4064,7 +4064,7 @@
           <v:path o:extrusionok="f" gradientshapeok="t" o:connecttype="rect"/>
           <o:lock v:ext="edit" aspectratio="t"/>
         </v:shapetype>
-        <v:shape id="_x0000_s1085" type="#_x0000_t75" alt="nrzmhi_logo_500" style="position:absolute;margin-left:385.15pt;margin-top:2.25pt;width:63.4pt;height:63.4pt;z-index:-1;visibility:visible;mso-wrap-style:square;mso-width-percent:0;mso-height-percent:0;mso-wrap-distance-left:9pt;mso-wrap-distance-top:0;mso-wrap-distance-right:9pt;mso-wrap-distance-bottom:0;mso-position-horizontal:absolute;mso-position-horizontal-relative:text;mso-position-vertical:absolute;mso-position-vertical-relative:text;mso-width-percent:0;mso-height-percent:0;mso-width-relative:page;mso-height-relative:page">
+        <v:shape id="_x0000_s1090" type="#_x0000_t75" alt="nrzmhi_logo_500" style="position:absolute;margin-left:385.15pt;margin-top:2.25pt;width:63.4pt;height:63.4pt;z-index:-1;visibility:visible;mso-wrap-style:square;mso-width-percent:0;mso-height-percent:0;mso-wrap-distance-left:9pt;mso-wrap-distance-top:0;mso-wrap-distance-right:9pt;mso-wrap-distance-bottom:0;mso-position-horizontal:absolute;mso-position-horizontal-relative:text;mso-position-vertical:absolute;mso-position-vertical-relative:text;mso-width-percent:0;mso-height-percent:0;mso-width-relative:page;mso-height-relative:page">
           <v:imagedata r:id="rId1" o:title="nrzmhi_logo_500"/>
         </v:shape>
       </w:pict>
@@ -4073,8 +4073,8 @@
       <w:rPr>
         <w:noProof/>
       </w:rPr>
-      <w:pict w14:anchorId="38422C4C">
-        <v:shape id="_x0000_s1084" type="#_x0000_t75" alt="RKI_Logo-NRZKL-Deu_RGB-1.JPG" style="position:absolute;margin-left:449.25pt;margin-top:6.75pt;width:55pt;height:55pt;z-index:5;visibility:visible;mso-wrap-style:square;mso-width-percent:0;mso-height-percent:0;mso-wrap-distance-left:9pt;mso-wrap-distance-top:0;mso-wrap-distance-right:9pt;mso-wrap-distance-bottom:0;mso-position-horizontal:absolute;mso-position-horizontal-relative:text;mso-position-vertical:absolute;mso-position-vertical-relative:text;mso-width-percent:0;mso-height-percent:0;mso-width-relative:page;mso-height-relative:page" stroked="t" strokecolor="white">
+      <w:pict w14:anchorId="4E244089">
+        <v:shape id="_x0000_s1089" type="#_x0000_t75" alt="RKI_Logo-NRZKL-Deu_RGB-1.JPG" style="position:absolute;margin-left:449.25pt;margin-top:6.75pt;width:55pt;height:55pt;z-index:5;visibility:visible;mso-wrap-style:square;mso-width-percent:0;mso-height-percent:0;mso-wrap-distance-left:9pt;mso-wrap-distance-top:0;mso-wrap-distance-right:9pt;mso-wrap-distance-bottom:0;mso-position-horizontal:absolute;mso-position-horizontal-relative:text;mso-position-vertical:absolute;mso-position-vertical-relative:text;mso-width-percent:0;mso-height-percent:0;mso-width-relative:page;mso-height-relative:page" stroked="t" strokecolor="white">
           <v:imagedata r:id="rId2" o:title="RKI_Logo-NRZKL-Deu_RGB-1"/>
         </v:shape>
       </w:pict>
@@ -4093,6 +4093,9 @@
   </w:p>
   <w:p>
     <w:pPr>
+      <w:tabs>
+        <w:tab w:val="left" w:pos="5664"/>
+      </w:tabs>
       <w:spacing w:line="360" w:lineRule="auto"/>
       <w:rPr>
         <w:rFonts w:ascii="Arial" w:hAnsi="Arial" w:cs="Arial"/>
@@ -4113,6 +4116,18 @@
         <w:szCs w:val="28"/>
       </w:rPr>
       <w:t>und Haemophilus influenzae</w:t>
+    </w:r>
+    <w:r>
+      <w:rPr>
+        <w:rFonts w:ascii="Arial" w:hAnsi="Arial" w:cs="Arial"/>
+        <w:b/>
+        <w:smallCaps/>
+        <w:noProof/>
+        <w:spacing w:val="20"/>
+        <w:sz w:val="28"/>
+        <w:szCs w:val="28"/>
+      </w:rPr>
+      <w:tab/>
     </w:r>
   </w:p>
   <w:p>
@@ -4195,12 +4210,12 @@
       <w:rPr>
         <w:noProof/>
       </w:rPr>
-      <w:pict w14:anchorId="10713F55">
+      <w:pict w14:anchorId="7F897B3D">
         <v:shapetype id="_x0000_t202" coordsize="21600,21600" o:spt="202" path="m,l,21600r21600,l21600,xe">
           <v:stroke joinstyle="miter"/>
           <v:path gradientshapeok="t" o:connecttype="rect"/>
         </v:shapetype>
-        <v:shape id="Textfeld 3" o:spid="_x0000_s1083" type="#_x0000_t202" style="position:absolute;margin-left:364.1pt;margin-top:2.3pt;width:156.8pt;height:304.25pt;z-index:6;visibility:visible;mso-wrap-style:square;mso-width-percent:0;mso-height-percent:0;mso-wrap-distance-left:9pt;mso-wrap-distance-top:0;mso-wrap-distance-right:9pt;mso-wrap-distance-bottom:0;mso-position-horizontal-relative:text;mso-position-vertical-relative:text;mso-width-percent:0;mso-height-percent:0;mso-width-relative:page;mso-height-relative:page;v-text-anchor:top" o:gfxdata="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" stroked="f">
+        <v:shape id="Textfeld 3" o:spid="_x0000_s1088" type="#_x0000_t202" style="position:absolute;margin-left:364.1pt;margin-top:2.3pt;width:156.8pt;height:304.25pt;z-index:6;visibility:visible;mso-wrap-style:square;mso-width-percent:0;mso-height-percent:0;mso-wrap-distance-left:9pt;mso-wrap-distance-top:0;mso-wrap-distance-right:9pt;mso-wrap-distance-bottom:0;mso-position-horizontal-relative:text;mso-position-vertical-relative:text;mso-width-percent:0;mso-height-percent:0;mso-width-relative:page;mso-height-relative:page;v-text-anchor:top" o:gfxdata="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" stroked="f">
           <v:textbox style="mso-next-textbox:#Textfeld 3">
             <w:txbxContent>
               <w:p>
@@ -4397,7 +4412,7 @@
                     <w:szCs w:val="17"/>
                     <w:lang w:val="pl-PL"/>
                   </w:rPr>
-                  <w:t>nrzm@hygiene.uni-wuerzburg.de</w:t>
+                  <w:t>nrzmhi@uni-wuerzburg.de</w:t>
                 </w:r>
               </w:p>
               <w:p>
@@ -4467,7 +4482,7 @@
                     <w:szCs w:val="17"/>
                     <w:lang w:val="pl-PL"/>
                   </w:rPr>
-                  <w:t>hclaus@hygiene.uni-wuerzburg.de</w:t>
+                  <w:t>heike.claus@uni-wuerzburg.de</w:t>
                 </w:r>
               </w:p>
               <w:p>
@@ -4531,7 +4546,7 @@
                     <w:szCs w:val="17"/>
                     <w:lang w:val="pl-PL"/>
                   </w:rPr>
-                  <w:t>ttlam@hygiene.uni-wuerzburg.de</w:t>
+                  <w:t>thien-tri.lam@uni-wuerzburg.de</w:t>
                 </w:r>
               </w:p>
               <w:p>

</xml_diff>

<commit_message>
Fix typo and fax page 2 topline
</commit_message>
<xml_diff>
--- a/HaemophilusWeb/ReportTemplates/BLNAR v10.docx
+++ b/HaemophilusWeb/ReportTemplates/BLNAR v10.docx
@@ -21,7 +21,21 @@
         <w:rPr>
           <w:rFonts w:ascii="Arial" w:hAnsi="Arial" w:cs="Arial"/>
         </w:rPr>
-        <w:t>{SenderName}</w:t>
+        <w:t>{</w:t>
+      </w:r>
+      <w:proofErr w:type="spellStart"/>
+      <w:r>
+        <w:rPr>
+          <w:rFonts w:ascii="Arial" w:hAnsi="Arial" w:cs="Arial"/>
+        </w:rPr>
+        <w:t>SenderName</w:t>
+      </w:r>
+      <w:proofErr w:type="spellEnd"/>
+      <w:r>
+        <w:rPr>
+          <w:rFonts w:ascii="Arial" w:hAnsi="Arial" w:cs="Arial"/>
+        </w:rPr>
+        <w:t>}</w:t>
       </w:r>
     </w:p>
     <w:p>
@@ -34,7 +48,21 @@
         <w:rPr>
           <w:rFonts w:ascii="Arial" w:hAnsi="Arial" w:cs="Arial"/>
         </w:rPr>
-        <w:t>{SenderDepartment}</w:t>
+        <w:t>{</w:t>
+      </w:r>
+      <w:proofErr w:type="spellStart"/>
+      <w:r>
+        <w:rPr>
+          <w:rFonts w:ascii="Arial" w:hAnsi="Arial" w:cs="Arial"/>
+        </w:rPr>
+        <w:t>SenderDepartment</w:t>
+      </w:r>
+      <w:proofErr w:type="spellEnd"/>
+      <w:r>
+        <w:rPr>
+          <w:rFonts w:ascii="Arial" w:hAnsi="Arial" w:cs="Arial"/>
+        </w:rPr>
+        <w:t>}</w:t>
       </w:r>
     </w:p>
     <w:p>
@@ -47,7 +75,21 @@
         <w:rPr>
           <w:rFonts w:ascii="Arial" w:hAnsi="Arial" w:cs="Arial"/>
         </w:rPr>
-        <w:t>{SenderStreet}</w:t>
+        <w:t>{</w:t>
+      </w:r>
+      <w:proofErr w:type="spellStart"/>
+      <w:r>
+        <w:rPr>
+          <w:rFonts w:ascii="Arial" w:hAnsi="Arial" w:cs="Arial"/>
+        </w:rPr>
+        <w:t>SenderStreet</w:t>
+      </w:r>
+      <w:proofErr w:type="spellEnd"/>
+      <w:r>
+        <w:rPr>
+          <w:rFonts w:ascii="Arial" w:hAnsi="Arial" w:cs="Arial"/>
+        </w:rPr>
+        <w:t>}</w:t>
       </w:r>
     </w:p>
     <w:p>
@@ -62,7 +104,23 @@
           <w:rFonts w:ascii="Arial" w:hAnsi="Arial" w:cs="Arial"/>
           <w:bCs/>
         </w:rPr>
-        <w:t>{SenderCity}</w:t>
+        <w:t>{</w:t>
+      </w:r>
+      <w:proofErr w:type="spellStart"/>
+      <w:r>
+        <w:rPr>
+          <w:rFonts w:ascii="Arial" w:hAnsi="Arial" w:cs="Arial"/>
+          <w:bCs/>
+        </w:rPr>
+        <w:t>SenderCity</w:t>
+      </w:r>
+      <w:proofErr w:type="spellEnd"/>
+      <w:r>
+        <w:rPr>
+          <w:rFonts w:ascii="Arial" w:hAnsi="Arial" w:cs="Arial"/>
+          <w:bCs/>
+        </w:rPr>
+        <w:t>}</w:t>
       </w:r>
     </w:p>
     <w:p>
@@ -329,7 +387,31 @@
                 <w:sz w:val="28"/>
                 <w:szCs w:val="28"/>
               </w:rPr>
-              <w:t>{LaboratoryNumber}</w:t>
+              <w:t>{</w:t>
+            </w:r>
+            <w:proofErr w:type="spellStart"/>
+            <w:r>
+              <w:rPr>
+                <w:rFonts w:ascii="Arial" w:hAnsi="Arial" w:cs="Arial"/>
+                <w:b/>
+                <w:bCs/>
+                <w:color w:val="000000"/>
+                <w:sz w:val="28"/>
+                <w:szCs w:val="28"/>
+              </w:rPr>
+              <w:t>LaboratoryNumber</w:t>
+            </w:r>
+            <w:proofErr w:type="spellEnd"/>
+            <w:r>
+              <w:rPr>
+                <w:rFonts w:ascii="Arial" w:hAnsi="Arial" w:cs="Arial"/>
+                <w:b/>
+                <w:bCs/>
+                <w:color w:val="000000"/>
+                <w:sz w:val="28"/>
+                <w:szCs w:val="28"/>
+              </w:rPr>
+              <w:t>}</w:t>
             </w:r>
             <w:bookmarkEnd w:id="0"/>
             <w:r>
@@ -677,7 +759,27 @@
                 <w:sz w:val="16"/>
                 <w:szCs w:val="16"/>
               </w:rPr>
-              <w:t>{SamplingLocation}</w:t>
+              <w:t>{</w:t>
+            </w:r>
+            <w:proofErr w:type="spellStart"/>
+            <w:r>
+              <w:rPr>
+                <w:rFonts w:ascii="Arial" w:hAnsi="Arial" w:cs="Arial"/>
+                <w:color w:val="000000"/>
+                <w:sz w:val="16"/>
+                <w:szCs w:val="16"/>
+              </w:rPr>
+              <w:t>SamplingLocation</w:t>
+            </w:r>
+            <w:proofErr w:type="spellEnd"/>
+            <w:r>
+              <w:rPr>
+                <w:rFonts w:ascii="Arial" w:hAnsi="Arial" w:cs="Arial"/>
+                <w:color w:val="000000"/>
+                <w:sz w:val="16"/>
+                <w:szCs w:val="16"/>
+              </w:rPr>
+              <w:t>}</w:t>
             </w:r>
           </w:p>
         </w:tc>
@@ -776,7 +878,27 @@
                 <w:sz w:val="16"/>
                 <w:szCs w:val="16"/>
               </w:rPr>
-              <w:t>{SamplingDate}</w:t>
+              <w:t>{</w:t>
+            </w:r>
+            <w:proofErr w:type="spellStart"/>
+            <w:r>
+              <w:rPr>
+                <w:rFonts w:ascii="Arial" w:hAnsi="Arial" w:cs="Arial"/>
+                <w:color w:val="000000"/>
+                <w:sz w:val="16"/>
+                <w:szCs w:val="16"/>
+              </w:rPr>
+              <w:t>SamplingDate</w:t>
+            </w:r>
+            <w:proofErr w:type="spellEnd"/>
+            <w:r>
+              <w:rPr>
+                <w:rFonts w:ascii="Arial" w:hAnsi="Arial" w:cs="Arial"/>
+                <w:color w:val="000000"/>
+                <w:sz w:val="16"/>
+                <w:szCs w:val="16"/>
+              </w:rPr>
+              <w:t>}</w:t>
             </w:r>
           </w:p>
         </w:tc>
@@ -875,7 +997,27 @@
                 <w:sz w:val="16"/>
                 <w:szCs w:val="16"/>
               </w:rPr>
-              <w:t>{ReceivingDate}</w:t>
+              <w:t>{</w:t>
+            </w:r>
+            <w:proofErr w:type="spellStart"/>
+            <w:r>
+              <w:rPr>
+                <w:rFonts w:ascii="Arial" w:hAnsi="Arial" w:cs="Arial"/>
+                <w:color w:val="000000"/>
+                <w:sz w:val="16"/>
+                <w:szCs w:val="16"/>
+              </w:rPr>
+              <w:t>ReceivingDate</w:t>
+            </w:r>
+            <w:proofErr w:type="spellEnd"/>
+            <w:r>
+              <w:rPr>
+                <w:rFonts w:ascii="Arial" w:hAnsi="Arial" w:cs="Arial"/>
+                <w:color w:val="000000"/>
+                <w:sz w:val="16"/>
+                <w:szCs w:val="16"/>
+              </w:rPr>
+              <w:t>}</w:t>
             </w:r>
           </w:p>
         </w:tc>
@@ -1073,7 +1215,27 @@
                 <w:sz w:val="16"/>
                 <w:szCs w:val="16"/>
               </w:rPr>
-              <w:t>{PatientBirthDate}</w:t>
+              <w:t>{</w:t>
+            </w:r>
+            <w:proofErr w:type="spellStart"/>
+            <w:r>
+              <w:rPr>
+                <w:rFonts w:ascii="Arial" w:hAnsi="Arial" w:cs="Arial"/>
+                <w:color w:val="000000"/>
+                <w:sz w:val="16"/>
+                <w:szCs w:val="16"/>
+              </w:rPr>
+              <w:t>PatientBirthDate</w:t>
+            </w:r>
+            <w:proofErr w:type="spellEnd"/>
+            <w:r>
+              <w:rPr>
+                <w:rFonts w:ascii="Arial" w:hAnsi="Arial" w:cs="Arial"/>
+                <w:color w:val="000000"/>
+                <w:sz w:val="16"/>
+                <w:szCs w:val="16"/>
+              </w:rPr>
+              <w:t>}</w:t>
             </w:r>
           </w:p>
         </w:tc>
@@ -1172,7 +1334,27 @@
                 <w:sz w:val="16"/>
                 <w:szCs w:val="16"/>
               </w:rPr>
-              <w:t>{SenderLaboratoryNumber}</w:t>
+              <w:t>{</w:t>
+            </w:r>
+            <w:proofErr w:type="spellStart"/>
+            <w:r>
+              <w:rPr>
+                <w:rFonts w:ascii="Arial" w:hAnsi="Arial" w:cs="Arial"/>
+                <w:color w:val="000000"/>
+                <w:sz w:val="16"/>
+                <w:szCs w:val="16"/>
+              </w:rPr>
+              <w:t>SenderLaboratoryNumber</w:t>
+            </w:r>
+            <w:proofErr w:type="spellEnd"/>
+            <w:r>
+              <w:rPr>
+                <w:rFonts w:ascii="Arial" w:hAnsi="Arial" w:cs="Arial"/>
+                <w:color w:val="000000"/>
+                <w:sz w:val="16"/>
+                <w:szCs w:val="16"/>
+              </w:rPr>
+              <w:t>}</w:t>
             </w:r>
           </w:p>
         </w:tc>
@@ -1558,7 +1740,33 @@
                 <w:sz w:val="22"/>
                 <w:szCs w:val="22"/>
               </w:rPr>
-              <w:t>{EvaluationString}</w:t>
+              <w:t>{</w:t>
+            </w:r>
+            <w:proofErr w:type="spellStart"/>
+            <w:r>
+              <w:rPr>
+                <w:rFonts w:ascii="Arial" w:hAnsi="Arial" w:cs="Arial"/>
+                <w:b/>
+                <w:bCs/>
+                <w:i/>
+                <w:iCs/>
+                <w:sz w:val="22"/>
+                <w:szCs w:val="22"/>
+              </w:rPr>
+              <w:t>EvaluationString</w:t>
+            </w:r>
+            <w:proofErr w:type="spellEnd"/>
+            <w:r>
+              <w:rPr>
+                <w:rFonts w:ascii="Arial" w:hAnsi="Arial" w:cs="Arial"/>
+                <w:b/>
+                <w:bCs/>
+                <w:i/>
+                <w:iCs/>
+                <w:sz w:val="22"/>
+                <w:szCs w:val="22"/>
+              </w:rPr>
+              <w:t>}</w:t>
             </w:r>
           </w:p>
         </w:tc>
@@ -1679,7 +1887,31 @@
                 <w:sz w:val="22"/>
                 <w:szCs w:val="22"/>
               </w:rPr>
-              <w:t>{AgglutinationString}</w:t>
+              <w:t>{</w:t>
+            </w:r>
+            <w:proofErr w:type="spellStart"/>
+            <w:r>
+              <w:rPr>
+                <w:rFonts w:ascii="Arial" w:hAnsi="Arial" w:cs="Arial"/>
+                <w:b/>
+                <w:bCs/>
+                <w:color w:val="000000"/>
+                <w:sz w:val="22"/>
+                <w:szCs w:val="22"/>
+              </w:rPr>
+              <w:t>AgglutinationString</w:t>
+            </w:r>
+            <w:proofErr w:type="spellEnd"/>
+            <w:r>
+              <w:rPr>
+                <w:rFonts w:ascii="Arial" w:hAnsi="Arial" w:cs="Arial"/>
+                <w:b/>
+                <w:bCs/>
+                <w:color w:val="000000"/>
+                <w:sz w:val="22"/>
+                <w:szCs w:val="22"/>
+              </w:rPr>
+              <w:t>}</w:t>
             </w:r>
           </w:p>
         </w:tc>
@@ -1854,6 +2086,7 @@
                     </w:rPr>
                     <w:t>{/</w:t>
                   </w:r>
+                  <w:proofErr w:type="spellStart"/>
                   <w:r>
                     <w:rPr>
                       <w:rFonts w:ascii="Arial" w:hAnsi="Arial" w:cs="Arial"/>
@@ -1866,6 +2099,7 @@
                     </w:rPr>
                     <w:t>Typings</w:t>
                   </w:r>
+                  <w:proofErr w:type="spellEnd"/>
                   <w:r>
                     <w:rPr>
                       <w:rFonts w:ascii="Arial" w:hAnsi="Arial" w:cs="Arial"/>
@@ -1958,7 +2192,25 @@
           <w:bCs/>
           <w:color w:val="000000"/>
         </w:rPr>
-        <w:t>{InterpretationDisclaimer}</w:t>
+        <w:t>{</w:t>
+      </w:r>
+      <w:proofErr w:type="spellStart"/>
+      <w:r>
+        <w:rPr>
+          <w:rFonts w:ascii="Arial" w:hAnsi="Arial" w:cs="Arial"/>
+          <w:bCs/>
+          <w:color w:val="000000"/>
+        </w:rPr>
+        <w:t>InterpretationDisclaimer</w:t>
+      </w:r>
+      <w:proofErr w:type="spellEnd"/>
+      <w:r>
+        <w:rPr>
+          <w:rFonts w:ascii="Arial" w:hAnsi="Arial" w:cs="Arial"/>
+          <w:bCs/>
+          <w:color w:val="000000"/>
+        </w:rPr>
+        <w:t>}</w:t>
       </w:r>
     </w:p>
     <w:p>
@@ -2133,8 +2385,21 @@
                 <w:sz w:val="22"/>
                 <w:szCs w:val="22"/>
               </w:rPr>
-              <w:t>-Laktamase</w:t>
-            </w:r>
+              <w:t>-</w:t>
+            </w:r>
+            <w:proofErr w:type="spellStart"/>
+            <w:r>
+              <w:rPr>
+                <w:rFonts w:ascii="Arial" w:hAnsi="Arial" w:cs="Arial"/>
+                <w:b/>
+                <w:bCs/>
+                <w:iCs/>
+                <w:sz w:val="22"/>
+                <w:szCs w:val="22"/>
+              </w:rPr>
+              <w:t>Laktamase</w:t>
+            </w:r>
+            <w:proofErr w:type="spellEnd"/>
           </w:p>
         </w:tc>
         <w:tc>
@@ -2165,6 +2430,7 @@
               </w:rPr>
               <w:t>{</w:t>
             </w:r>
+            <w:proofErr w:type="spellStart"/>
             <w:r>
               <w:rPr>
                 <w:rFonts w:ascii="Arial" w:hAnsi="Arial" w:cs="Arial"/>
@@ -2176,6 +2442,7 @@
               </w:rPr>
               <w:t>BetalactamaseString</w:t>
             </w:r>
+            <w:proofErr w:type="spellEnd"/>
             <w:r>
               <w:rPr>
                 <w:rFonts w:ascii="Arial" w:hAnsi="Arial" w:cs="Arial"/>
@@ -2412,8 +2679,21 @@
                 <w:sz w:val="22"/>
                 <w:szCs w:val="22"/>
               </w:rPr>
-              <w:t xml:space="preserve"> Etest</w:t>
-            </w:r>
+              <w:t xml:space="preserve"> </w:t>
+            </w:r>
+            <w:proofErr w:type="spellStart"/>
+            <w:r>
+              <w:rPr>
+                <w:rFonts w:ascii="Arial" w:hAnsi="Arial" w:cs="Arial"/>
+                <w:b/>
+                <w:bCs/>
+                <w:iCs/>
+                <w:sz w:val="22"/>
+                <w:szCs w:val="22"/>
+              </w:rPr>
+              <w:t>Etest</w:t>
+            </w:r>
+            <w:proofErr w:type="spellEnd"/>
           </w:p>
         </w:tc>
         <w:tc>
@@ -2462,7 +2742,31 @@
                 <w:sz w:val="22"/>
                 <w:szCs w:val="22"/>
               </w:rPr>
-              <w:t>{Result}</w:t>
+              <w:t>{</w:t>
+            </w:r>
+            <w:proofErr w:type="spellStart"/>
+            <w:r>
+              <w:rPr>
+                <w:rFonts w:ascii="Arial" w:hAnsi="Arial" w:cs="Arial"/>
+                <w:b/>
+                <w:bCs/>
+                <w:color w:val="000000"/>
+                <w:sz w:val="22"/>
+                <w:szCs w:val="22"/>
+              </w:rPr>
+              <w:t>Result</w:t>
+            </w:r>
+            <w:proofErr w:type="spellEnd"/>
+            <w:r>
+              <w:rPr>
+                <w:rFonts w:ascii="Arial" w:hAnsi="Arial" w:cs="Arial"/>
+                <w:b/>
+                <w:bCs/>
+                <w:color w:val="000000"/>
+                <w:sz w:val="22"/>
+                <w:szCs w:val="22"/>
+              </w:rPr>
+              <w:t>}</w:t>
             </w:r>
           </w:p>
         </w:tc>
@@ -2491,7 +2795,31 @@
                 <w:sz w:val="22"/>
                 <w:szCs w:val="22"/>
               </w:rPr>
-              <w:t>≤{MicBreakpointSusceptible}</w:t>
+              <w:t>≤{</w:t>
+            </w:r>
+            <w:proofErr w:type="spellStart"/>
+            <w:r>
+              <w:rPr>
+                <w:rFonts w:ascii="Arial" w:hAnsi="Arial" w:cs="Arial"/>
+                <w:b/>
+                <w:bCs/>
+                <w:color w:val="000000"/>
+                <w:sz w:val="22"/>
+                <w:szCs w:val="22"/>
+              </w:rPr>
+              <w:t>MicBreakpointSusceptible</w:t>
+            </w:r>
+            <w:proofErr w:type="spellEnd"/>
+            <w:r>
+              <w:rPr>
+                <w:rFonts w:ascii="Arial" w:hAnsi="Arial" w:cs="Arial"/>
+                <w:b/>
+                <w:bCs/>
+                <w:color w:val="000000"/>
+                <w:sz w:val="22"/>
+                <w:szCs w:val="22"/>
+              </w:rPr>
+              <w:t>}</w:t>
             </w:r>
             <w:r>
               <w:rPr>
@@ -2534,7 +2862,33 @@
                 <w:szCs w:val="22"/>
                 <w:lang w:val="en-US"/>
               </w:rPr>
-              <w:t>&gt;{MicBreakpointResistent} µg/ml</w:t>
+              <w:t>&gt;{</w:t>
+            </w:r>
+            <w:proofErr w:type="spellStart"/>
+            <w:r>
+              <w:rPr>
+                <w:rFonts w:ascii="Arial" w:hAnsi="Arial" w:cs="Arial"/>
+                <w:b/>
+                <w:bCs/>
+                <w:color w:val="000000"/>
+                <w:sz w:val="22"/>
+                <w:szCs w:val="22"/>
+                <w:lang w:val="en-US"/>
+              </w:rPr>
+              <w:t>MicBreakpointResistent</w:t>
+            </w:r>
+            <w:proofErr w:type="spellEnd"/>
+            <w:r>
+              <w:rPr>
+                <w:rFonts w:ascii="Arial" w:hAnsi="Arial" w:cs="Arial"/>
+                <w:b/>
+                <w:bCs/>
+                <w:color w:val="000000"/>
+                <w:sz w:val="22"/>
+                <w:szCs w:val="22"/>
+                <w:lang w:val="en-US"/>
+              </w:rPr>
+              <w:t>} µg/ml</w:t>
             </w:r>
           </w:p>
         </w:tc>
@@ -2566,6 +2920,7 @@
               </w:rPr>
               <w:t>{</w:t>
             </w:r>
+            <w:proofErr w:type="spellStart"/>
             <w:r>
               <w:rPr>
                 <w:rFonts w:ascii="Arial" w:hAnsi="Arial" w:cs="Arial"/>
@@ -2578,6 +2933,7 @@
               </w:rPr>
               <w:t>ValidFromYear</w:t>
             </w:r>
+            <w:proofErr w:type="spellEnd"/>
             <w:r>
               <w:rPr>
                 <w:rFonts w:ascii="Arial" w:hAnsi="Arial" w:cs="Arial"/>
@@ -2600,7 +2956,33 @@
                 <w:szCs w:val="22"/>
                 <w:lang w:val="en-US"/>
               </w:rPr>
-              <w:t>{/ETests}</w:t>
+              <w:t>{/</w:t>
+            </w:r>
+            <w:proofErr w:type="spellStart"/>
+            <w:r>
+              <w:rPr>
+                <w:rFonts w:ascii="Arial" w:hAnsi="Arial" w:cs="Arial"/>
+                <w:b/>
+                <w:bCs/>
+                <w:color w:val="000000"/>
+                <w:sz w:val="22"/>
+                <w:szCs w:val="22"/>
+                <w:lang w:val="en-US"/>
+              </w:rPr>
+              <w:t>ETests</w:t>
+            </w:r>
+            <w:proofErr w:type="spellEnd"/>
+            <w:r>
+              <w:rPr>
+                <w:rFonts w:ascii="Arial" w:hAnsi="Arial" w:cs="Arial"/>
+                <w:b/>
+                <w:bCs/>
+                <w:color w:val="000000"/>
+                <w:sz w:val="22"/>
+                <w:szCs w:val="22"/>
+                <w:lang w:val="en-US"/>
+              </w:rPr>
+              <w:t>}</w:t>
             </w:r>
           </w:p>
         </w:tc>
@@ -2673,7 +3055,24 @@
           <w:color w:val="000000"/>
         </w:rPr>
         <w:noBreakHyphen/>
-        <w:t xml:space="preserve">Laktamase negatives Ampicillin-resistentes (BLNAR) Isolat. BLNAR </w:t>
+      </w:r>
+      <w:proofErr w:type="spellStart"/>
+      <w:r>
+        <w:rPr>
+          <w:rFonts w:ascii="Arial" w:hAnsi="Arial" w:cs="Arial"/>
+          <w:bCs/>
+          <w:color w:val="000000"/>
+        </w:rPr>
+        <w:t>Laktamase</w:t>
+      </w:r>
+      <w:proofErr w:type="spellEnd"/>
+      <w:r>
+        <w:rPr>
+          <w:rFonts w:ascii="Arial" w:hAnsi="Arial" w:cs="Arial"/>
+          <w:bCs/>
+          <w:color w:val="000000"/>
+        </w:rPr>
+        <w:t xml:space="preserve"> negatives Ampicillin-resistentes (BLNAR) Isolat. BLNAR </w:t>
       </w:r>
       <w:r>
         <w:rPr>
@@ -2700,7 +3099,42 @@
           <w:color w:val="000000"/>
         </w:rPr>
         <w:noBreakHyphen/>
-        <w:t>Lactamase-unabhängigen Resistenzmechanismus auf, welcher durch Mutation des Zellwandproteins PBP3 hervorgerufen wird. Sie sind resistent gegen Ampicillin/Sulbactam sowie Amoxicillin/Clavulansäure und könnten eine verminderte Sensibilität gegen Cephalosporine aufweisen</w:t>
+      </w:r>
+      <w:proofErr w:type="spellStart"/>
+      <w:r>
+        <w:rPr>
+          <w:rFonts w:ascii="Arial" w:hAnsi="Arial" w:cs="Arial"/>
+          <w:bCs/>
+          <w:color w:val="000000"/>
+        </w:rPr>
+        <w:t>Lactamase</w:t>
+      </w:r>
+      <w:proofErr w:type="spellEnd"/>
+      <w:r>
+        <w:rPr>
+          <w:rFonts w:ascii="Arial" w:hAnsi="Arial" w:cs="Arial"/>
+          <w:bCs/>
+          <w:color w:val="000000"/>
+        </w:rPr>
+        <w:t>-unabhängigen Resistenzmechanismus auf, welcher durch Mutation des Zellwandproteins PBP3 hervorgerufen wird. Sie sind resistent gegen Ampicillin/</w:t>
+      </w:r>
+      <w:proofErr w:type="spellStart"/>
+      <w:r>
+        <w:rPr>
+          <w:rFonts w:ascii="Arial" w:hAnsi="Arial" w:cs="Arial"/>
+          <w:bCs/>
+          <w:color w:val="000000"/>
+        </w:rPr>
+        <w:t>Sulbactam</w:t>
+      </w:r>
+      <w:proofErr w:type="spellEnd"/>
+      <w:r>
+        <w:rPr>
+          <w:rFonts w:ascii="Arial" w:hAnsi="Arial" w:cs="Arial"/>
+          <w:bCs/>
+          <w:color w:val="000000"/>
+        </w:rPr>
+        <w:t xml:space="preserve"> sowie Amoxicillin/Clavulansäure und könnten eine verminderte Sensibilität gegen Cephalosporine aufweisen</w:t>
       </w:r>
       <w:r>
         <w:rPr>
@@ -2717,7 +3151,7 @@
           <w:bCs/>
           <w:color w:val="000000"/>
         </w:rPr>
-        <w:t>., möglicherweise auch gegen Imipenem</w:t>
+        <w:t>, möglicherweise auch gegen Imipenem</w:t>
       </w:r>
       <w:r>
         <w:rPr>
@@ -2784,12 +3218,21 @@
           <w:lang w:val="en-US"/>
         </w:rPr>
       </w:pPr>
-      <w:r>
-        <w:rPr>
-          <w:rFonts w:ascii="Arial" w:hAnsi="Arial" w:cs="Arial"/>
-          <w:lang w:val="en-US"/>
-        </w:rPr>
-        <w:t>Literatur:</w:t>
+      <w:proofErr w:type="spellStart"/>
+      <w:r>
+        <w:rPr>
+          <w:rFonts w:ascii="Arial" w:hAnsi="Arial" w:cs="Arial"/>
+          <w:lang w:val="en-US"/>
+        </w:rPr>
+        <w:t>Literatur</w:t>
+      </w:r>
+      <w:proofErr w:type="spellEnd"/>
+      <w:r>
+        <w:rPr>
+          <w:rFonts w:ascii="Arial" w:hAnsi="Arial" w:cs="Arial"/>
+          <w:lang w:val="en-US"/>
+        </w:rPr>
+        <w:t>:</w:t>
       </w:r>
     </w:p>
     <w:p>
@@ -2816,7 +3259,27 @@
           <w:szCs w:val="20"/>
           <w:lang w:val="en-GB"/>
         </w:rPr>
-        <w:t>1. Tristram S, Jacobs MR, Appelbaum PC. Antimicrobial resistance in Haemophilus influenzae. Clin Microbiol Rev. 2007 Apr;20(2):368-89.</w:t>
+        <w:t xml:space="preserve">1. Tristram S, Jacobs MR, Appelbaum PC. Antimicrobial resistance in Haemophilus influenzae. Clin </w:t>
+      </w:r>
+      <w:proofErr w:type="spellStart"/>
+      <w:r>
+        <w:rPr>
+          <w:rFonts w:ascii="Arial" w:hAnsi="Arial" w:cs="Arial"/>
+          <w:sz w:val="20"/>
+          <w:szCs w:val="20"/>
+          <w:lang w:val="en-GB"/>
+        </w:rPr>
+        <w:t>Microbiol</w:t>
+      </w:r>
+      <w:proofErr w:type="spellEnd"/>
+      <w:r>
+        <w:rPr>
+          <w:rFonts w:ascii="Arial" w:hAnsi="Arial" w:cs="Arial"/>
+          <w:sz w:val="20"/>
+          <w:szCs w:val="20"/>
+          <w:lang w:val="en-GB"/>
+        </w:rPr>
+        <w:t xml:space="preserve"> Rev. 2007 Apr;20(2):368-89.</w:t>
       </w:r>
     </w:p>
     <w:p>
@@ -2853,14 +3316,125 @@
         </w:rPr>
         <w:t xml:space="preserve"> </w:t>
       </w:r>
-      <w:r>
-        <w:rPr>
-          <w:rFonts w:ascii="Arial" w:hAnsi="Arial" w:cs="Arial"/>
-          <w:sz w:val="20"/>
-          <w:szCs w:val="20"/>
-          <w:lang w:val="en-US"/>
-        </w:rPr>
-        <w:t>Ubukata K, Shibasaki Y, Yamamoto K, Chiba N, Hasegawa K, Takeuchi Y, Sunakawa K, Inoue M, Konno M. Association of amino acid substitutions in penicillin-binding protein 3 with beta-lactam resistance in beta-lactamase-negative ampicillin-resistant Haemophilus influenzae. Antimicrob Agents Chemother. 2001 45(6):1693-9.</w:t>
+      <w:proofErr w:type="spellStart"/>
+      <w:r>
+        <w:rPr>
+          <w:rFonts w:ascii="Arial" w:hAnsi="Arial" w:cs="Arial"/>
+          <w:sz w:val="20"/>
+          <w:szCs w:val="20"/>
+          <w:lang w:val="en-US"/>
+        </w:rPr>
+        <w:t>Ubukata</w:t>
+      </w:r>
+      <w:proofErr w:type="spellEnd"/>
+      <w:r>
+        <w:rPr>
+          <w:rFonts w:ascii="Arial" w:hAnsi="Arial" w:cs="Arial"/>
+          <w:sz w:val="20"/>
+          <w:szCs w:val="20"/>
+          <w:lang w:val="en-US"/>
+        </w:rPr>
+        <w:t xml:space="preserve"> K, </w:t>
+      </w:r>
+      <w:proofErr w:type="spellStart"/>
+      <w:r>
+        <w:rPr>
+          <w:rFonts w:ascii="Arial" w:hAnsi="Arial" w:cs="Arial"/>
+          <w:sz w:val="20"/>
+          <w:szCs w:val="20"/>
+          <w:lang w:val="en-US"/>
+        </w:rPr>
+        <w:t>Shibasaki</w:t>
+      </w:r>
+      <w:proofErr w:type="spellEnd"/>
+      <w:r>
+        <w:rPr>
+          <w:rFonts w:ascii="Arial" w:hAnsi="Arial" w:cs="Arial"/>
+          <w:sz w:val="20"/>
+          <w:szCs w:val="20"/>
+          <w:lang w:val="en-US"/>
+        </w:rPr>
+        <w:t xml:space="preserve"> Y, Yamamoto K, Chiba N, Hasegawa K, Takeuchi Y, </w:t>
+      </w:r>
+      <w:proofErr w:type="spellStart"/>
+      <w:r>
+        <w:rPr>
+          <w:rFonts w:ascii="Arial" w:hAnsi="Arial" w:cs="Arial"/>
+          <w:sz w:val="20"/>
+          <w:szCs w:val="20"/>
+          <w:lang w:val="en-US"/>
+        </w:rPr>
+        <w:t>Sunakawa</w:t>
+      </w:r>
+      <w:proofErr w:type="spellEnd"/>
+      <w:r>
+        <w:rPr>
+          <w:rFonts w:ascii="Arial" w:hAnsi="Arial" w:cs="Arial"/>
+          <w:sz w:val="20"/>
+          <w:szCs w:val="20"/>
+          <w:lang w:val="en-US"/>
+        </w:rPr>
+        <w:t xml:space="preserve"> K, Inoue M, Konno M. Association of amino acid substitutions in penicillin-binding protein 3 with beta-lactam resistance in beta-lactamase-negative ampicillin-resistant </w:t>
+      </w:r>
+      <w:proofErr w:type="spellStart"/>
+      <w:r>
+        <w:rPr>
+          <w:rFonts w:ascii="Arial" w:hAnsi="Arial" w:cs="Arial"/>
+          <w:sz w:val="20"/>
+          <w:szCs w:val="20"/>
+          <w:lang w:val="en-US"/>
+        </w:rPr>
+        <w:t>Haemophilus</w:t>
+      </w:r>
+      <w:proofErr w:type="spellEnd"/>
+      <w:r>
+        <w:rPr>
+          <w:rFonts w:ascii="Arial" w:hAnsi="Arial" w:cs="Arial"/>
+          <w:sz w:val="20"/>
+          <w:szCs w:val="20"/>
+          <w:lang w:val="en-US"/>
+        </w:rPr>
+        <w:t xml:space="preserve"> influenzae. </w:t>
+      </w:r>
+      <w:proofErr w:type="spellStart"/>
+      <w:r>
+        <w:rPr>
+          <w:rFonts w:ascii="Arial" w:hAnsi="Arial" w:cs="Arial"/>
+          <w:sz w:val="20"/>
+          <w:szCs w:val="20"/>
+          <w:lang w:val="en-US"/>
+        </w:rPr>
+        <w:t>Antimicrob</w:t>
+      </w:r>
+      <w:proofErr w:type="spellEnd"/>
+      <w:r>
+        <w:rPr>
+          <w:rFonts w:ascii="Arial" w:hAnsi="Arial" w:cs="Arial"/>
+          <w:sz w:val="20"/>
+          <w:szCs w:val="20"/>
+          <w:lang w:val="en-US"/>
+        </w:rPr>
+        <w:t xml:space="preserve"> Agents </w:t>
+      </w:r>
+      <w:proofErr w:type="spellStart"/>
+      <w:r>
+        <w:rPr>
+          <w:rFonts w:ascii="Arial" w:hAnsi="Arial" w:cs="Arial"/>
+          <w:sz w:val="20"/>
+          <w:szCs w:val="20"/>
+          <w:lang w:val="en-US"/>
+        </w:rPr>
+        <w:t>Chemother</w:t>
+      </w:r>
+      <w:proofErr w:type="spellEnd"/>
+      <w:r>
+        <w:rPr>
+          <w:rFonts w:ascii="Arial" w:hAnsi="Arial" w:cs="Arial"/>
+          <w:sz w:val="20"/>
+          <w:szCs w:val="20"/>
+          <w:lang w:val="en-US"/>
+        </w:rPr>
+        <w:t>. 2001 45(6):1693-9.</w:t>
       </w:r>
     </w:p>
     <w:p>
@@ -2888,6 +3462,7 @@
         </w:rPr>
         <w:t xml:space="preserve">3. </w:t>
       </w:r>
+      <w:proofErr w:type="spellStart"/>
       <w:r>
         <w:rPr>
           <w:rFonts w:ascii="Arial" w:hAnsi="Arial" w:cs="Arial"/>
@@ -2895,7 +3470,57 @@
           <w:szCs w:val="20"/>
           <w:lang w:val="en-GB"/>
         </w:rPr>
-        <w:t xml:space="preserve">Cherkaoui, A., Diene, S.M., Renzoni, A., Emonet, S., Renzi, G., et al. (2017). </w:t>
+        <w:t>Cherkaoui</w:t>
+      </w:r>
+      <w:proofErr w:type="spellEnd"/>
+      <w:r>
+        <w:rPr>
+          <w:rFonts w:ascii="Arial" w:hAnsi="Arial" w:cs="Arial"/>
+          <w:sz w:val="20"/>
+          <w:szCs w:val="20"/>
+          <w:lang w:val="en-GB"/>
+        </w:rPr>
+        <w:t xml:space="preserve">, A., Diene, S.M., </w:t>
+      </w:r>
+      <w:proofErr w:type="spellStart"/>
+      <w:r>
+        <w:rPr>
+          <w:rFonts w:ascii="Arial" w:hAnsi="Arial" w:cs="Arial"/>
+          <w:sz w:val="20"/>
+          <w:szCs w:val="20"/>
+          <w:lang w:val="en-GB"/>
+        </w:rPr>
+        <w:t>Renzoni</w:t>
+      </w:r>
+      <w:proofErr w:type="spellEnd"/>
+      <w:r>
+        <w:rPr>
+          <w:rFonts w:ascii="Arial" w:hAnsi="Arial" w:cs="Arial"/>
+          <w:sz w:val="20"/>
+          <w:szCs w:val="20"/>
+          <w:lang w:val="en-GB"/>
+        </w:rPr>
+        <w:t xml:space="preserve">, A., </w:t>
+      </w:r>
+      <w:proofErr w:type="spellStart"/>
+      <w:r>
+        <w:rPr>
+          <w:rFonts w:ascii="Arial" w:hAnsi="Arial" w:cs="Arial"/>
+          <w:sz w:val="20"/>
+          <w:szCs w:val="20"/>
+          <w:lang w:val="en-GB"/>
+        </w:rPr>
+        <w:t>Emonet</w:t>
+      </w:r>
+      <w:proofErr w:type="spellEnd"/>
+      <w:r>
+        <w:rPr>
+          <w:rFonts w:ascii="Arial" w:hAnsi="Arial" w:cs="Arial"/>
+          <w:sz w:val="20"/>
+          <w:szCs w:val="20"/>
+          <w:lang w:val="en-GB"/>
+        </w:rPr>
+        <w:t xml:space="preserve">, S., Renzi, G., et al. (2017). </w:t>
       </w:r>
       <w:r>
         <w:rPr>
@@ -2905,24 +3530,114 @@
           <w:szCs w:val="20"/>
           <w:lang w:val="en-GB"/>
         </w:rPr>
-        <w:t>Imipenem heteroresistance in nontypeable Haemophilus influenzae is linked to a combination of altered PBP3, slow drug influx and direct efflux regulation.</w:t>
-      </w:r>
-      <w:r>
-        <w:rPr>
-          <w:rFonts w:ascii="Arial" w:hAnsi="Arial" w:cs="Arial"/>
+        <w:t xml:space="preserve">Imipenem </w:t>
+      </w:r>
+      <w:proofErr w:type="spellStart"/>
+      <w:r>
+        <w:rPr>
+          <w:rFonts w:ascii="Arial" w:hAnsi="Arial" w:cs="Arial"/>
+          <w:iCs/>
           <w:sz w:val="20"/>
           <w:szCs w:val="20"/>
           <w:lang w:val="en-GB"/>
         </w:rPr>
+        <w:t>heteroresistance</w:t>
+      </w:r>
+      <w:proofErr w:type="spellEnd"/>
+      <w:r>
+        <w:rPr>
+          <w:rFonts w:ascii="Arial" w:hAnsi="Arial" w:cs="Arial"/>
+          <w:iCs/>
+          <w:sz w:val="20"/>
+          <w:szCs w:val="20"/>
+          <w:lang w:val="en-GB"/>
+        </w:rPr>
+        <w:t xml:space="preserve"> in </w:t>
+      </w:r>
+      <w:proofErr w:type="spellStart"/>
+      <w:r>
+        <w:rPr>
+          <w:rFonts w:ascii="Arial" w:hAnsi="Arial" w:cs="Arial"/>
+          <w:iCs/>
+          <w:sz w:val="20"/>
+          <w:szCs w:val="20"/>
+          <w:lang w:val="en-GB"/>
+        </w:rPr>
+        <w:t>nontypeable</w:t>
+      </w:r>
+      <w:proofErr w:type="spellEnd"/>
+      <w:r>
+        <w:rPr>
+          <w:rFonts w:ascii="Arial" w:hAnsi="Arial" w:cs="Arial"/>
+          <w:iCs/>
+          <w:sz w:val="20"/>
+          <w:szCs w:val="20"/>
+          <w:lang w:val="en-GB"/>
+        </w:rPr>
+        <w:t xml:space="preserve"> Haemophilus influenzae is linked to a combination of altered PBP3, slow drug influx and direct efflux regulation.</w:t>
+      </w:r>
+      <w:r>
+        <w:rPr>
+          <w:rFonts w:ascii="Arial" w:hAnsi="Arial" w:cs="Arial"/>
+          <w:sz w:val="20"/>
+          <w:szCs w:val="20"/>
+          <w:lang w:val="en-GB"/>
+        </w:rPr>
         <w:t xml:space="preserve"> </w:t>
       </w:r>
-      <w:r>
-        <w:rPr>
-          <w:rFonts w:ascii="Arial" w:hAnsi="Arial" w:cs="Arial"/>
-          <w:sz w:val="20"/>
-          <w:szCs w:val="20"/>
-        </w:rPr>
-        <w:t>Clin Microbiol Infect. 23(2): p. 118 e9-118 e19.</w:t>
+      <w:proofErr w:type="spellStart"/>
+      <w:r>
+        <w:rPr>
+          <w:rFonts w:ascii="Arial" w:hAnsi="Arial" w:cs="Arial"/>
+          <w:sz w:val="20"/>
+          <w:szCs w:val="20"/>
+        </w:rPr>
+        <w:t>Clin</w:t>
+      </w:r>
+      <w:proofErr w:type="spellEnd"/>
+      <w:r>
+        <w:rPr>
+          <w:rFonts w:ascii="Arial" w:hAnsi="Arial" w:cs="Arial"/>
+          <w:sz w:val="20"/>
+          <w:szCs w:val="20"/>
+        </w:rPr>
+        <w:t xml:space="preserve"> </w:t>
+      </w:r>
+      <w:proofErr w:type="spellStart"/>
+      <w:r>
+        <w:rPr>
+          <w:rFonts w:ascii="Arial" w:hAnsi="Arial" w:cs="Arial"/>
+          <w:sz w:val="20"/>
+          <w:szCs w:val="20"/>
+        </w:rPr>
+        <w:t>Microbiol</w:t>
+      </w:r>
+      <w:proofErr w:type="spellEnd"/>
+      <w:r>
+        <w:rPr>
+          <w:rFonts w:ascii="Arial" w:hAnsi="Arial" w:cs="Arial"/>
+          <w:sz w:val="20"/>
+          <w:szCs w:val="20"/>
+        </w:rPr>
+        <w:t xml:space="preserve"> </w:t>
+      </w:r>
+      <w:proofErr w:type="spellStart"/>
+      <w:r>
+        <w:rPr>
+          <w:rFonts w:ascii="Arial" w:hAnsi="Arial" w:cs="Arial"/>
+          <w:sz w:val="20"/>
+          <w:szCs w:val="20"/>
+        </w:rPr>
+        <w:t>Infect</w:t>
+      </w:r>
+      <w:proofErr w:type="spellEnd"/>
+      <w:r>
+        <w:rPr>
+          <w:rFonts w:ascii="Arial" w:hAnsi="Arial" w:cs="Arial"/>
+          <w:sz w:val="20"/>
+          <w:szCs w:val="20"/>
+        </w:rPr>
+        <w:t>. 23(2): p. 118 e9-118 e19.</w:t>
       </w:r>
     </w:p>
     <w:p>
@@ -2948,16 +3663,94 @@
           <w:sz w:val="20"/>
           <w:szCs w:val="20"/>
         </w:rPr>
-        <w:t xml:space="preserve">4. Lâm, T.T., Nürnberg, S., Claus, H., and Vogel, U. (2020). </w:t>
-      </w:r>
-      <w:r>
-        <w:rPr>
-          <w:rFonts w:ascii="Arial" w:hAnsi="Arial" w:cs="Arial"/>
-          <w:sz w:val="20"/>
-          <w:szCs w:val="20"/>
-          <w:lang w:val="en-US"/>
-        </w:rPr>
-        <w:t>Molecular epidemiology of imipenem resistance in invasive Haemophilus influenzae infections in Germany in 2016. J Antimicrob Chemother. 75(8): p. 2076-2086</w:t>
+        <w:t xml:space="preserve">4. </w:t>
+      </w:r>
+      <w:proofErr w:type="spellStart"/>
+      <w:r>
+        <w:rPr>
+          <w:rFonts w:ascii="Arial" w:hAnsi="Arial" w:cs="Arial"/>
+          <w:sz w:val="20"/>
+          <w:szCs w:val="20"/>
+        </w:rPr>
+        <w:t>Lâm</w:t>
+      </w:r>
+      <w:proofErr w:type="spellEnd"/>
+      <w:r>
+        <w:rPr>
+          <w:rFonts w:ascii="Arial" w:hAnsi="Arial" w:cs="Arial"/>
+          <w:sz w:val="20"/>
+          <w:szCs w:val="20"/>
+        </w:rPr>
+        <w:t xml:space="preserve">, T.T., Nürnberg, S., Claus, H., and Vogel, U. (2020). </w:t>
+      </w:r>
+      <w:r>
+        <w:rPr>
+          <w:rFonts w:ascii="Arial" w:hAnsi="Arial" w:cs="Arial"/>
+          <w:sz w:val="20"/>
+          <w:szCs w:val="20"/>
+          <w:lang w:val="en-US"/>
+        </w:rPr>
+        <w:t xml:space="preserve">Molecular epidemiology of imipenem resistance in invasive </w:t>
+      </w:r>
+      <w:proofErr w:type="spellStart"/>
+      <w:r>
+        <w:rPr>
+          <w:rFonts w:ascii="Arial" w:hAnsi="Arial" w:cs="Arial"/>
+          <w:sz w:val="20"/>
+          <w:szCs w:val="20"/>
+          <w:lang w:val="en-US"/>
+        </w:rPr>
+        <w:t>Haemophilus</w:t>
+      </w:r>
+      <w:proofErr w:type="spellEnd"/>
+      <w:r>
+        <w:rPr>
+          <w:rFonts w:ascii="Arial" w:hAnsi="Arial" w:cs="Arial"/>
+          <w:sz w:val="20"/>
+          <w:szCs w:val="20"/>
+          <w:lang w:val="en-US"/>
+        </w:rPr>
+        <w:t xml:space="preserve"> influenzae infections in Germany in 2016. J </w:t>
+      </w:r>
+      <w:proofErr w:type="spellStart"/>
+      <w:r>
+        <w:rPr>
+          <w:rFonts w:ascii="Arial" w:hAnsi="Arial" w:cs="Arial"/>
+          <w:sz w:val="20"/>
+          <w:szCs w:val="20"/>
+          <w:lang w:val="en-US"/>
+        </w:rPr>
+        <w:t>Antimicrob</w:t>
+      </w:r>
+      <w:proofErr w:type="spellEnd"/>
+      <w:r>
+        <w:rPr>
+          <w:rFonts w:ascii="Arial" w:hAnsi="Arial" w:cs="Arial"/>
+          <w:sz w:val="20"/>
+          <w:szCs w:val="20"/>
+          <w:lang w:val="en-US"/>
+        </w:rPr>
+        <w:t xml:space="preserve"> </w:t>
+      </w:r>
+      <w:proofErr w:type="spellStart"/>
+      <w:r>
+        <w:rPr>
+          <w:rFonts w:ascii="Arial" w:hAnsi="Arial" w:cs="Arial"/>
+          <w:sz w:val="20"/>
+          <w:szCs w:val="20"/>
+          <w:lang w:val="en-US"/>
+        </w:rPr>
+        <w:t>Chemother</w:t>
+      </w:r>
+      <w:proofErr w:type="spellEnd"/>
+      <w:r>
+        <w:rPr>
+          <w:rFonts w:ascii="Arial" w:hAnsi="Arial" w:cs="Arial"/>
+          <w:sz w:val="20"/>
+          <w:szCs w:val="20"/>
+          <w:lang w:val="en-US"/>
+        </w:rPr>
+        <w:t>. 75(8): p. 2076-2086</w:t>
       </w:r>
     </w:p>
     <w:p>
@@ -2983,15 +3776,261 @@
           <w:szCs w:val="20"/>
           <w:lang w:val="en-US"/>
         </w:rPr>
-        <w:t xml:space="preserve">5. Leclercq R, Cantón R, Brown DF, Giske CG, Heisig P, MacGowan AP, Mouton JW, Nordmann P, Rodloff AC, Rossolini GM, Soussy CJ, Steinbakk M, Winstanley TG, Kahlmeter G. EUCAST expert rules in antimicrobial susceptibility testing. </w:t>
-      </w:r>
-      <w:r>
-        <w:rPr>
-          <w:rFonts w:ascii="Arial" w:hAnsi="Arial" w:cs="Arial"/>
-          <w:sz w:val="20"/>
-          <w:szCs w:val="20"/>
-        </w:rPr>
-        <w:t>Clin Microbiol Infect. 2013 19(2): 141–160.</w:t>
+        <w:t xml:space="preserve">5. </w:t>
+      </w:r>
+      <w:proofErr w:type="spellStart"/>
+      <w:r>
+        <w:rPr>
+          <w:rFonts w:ascii="Arial" w:hAnsi="Arial" w:cs="Arial"/>
+          <w:sz w:val="20"/>
+          <w:szCs w:val="20"/>
+          <w:lang w:val="en-US"/>
+        </w:rPr>
+        <w:t>Leclercq</w:t>
+      </w:r>
+      <w:proofErr w:type="spellEnd"/>
+      <w:r>
+        <w:rPr>
+          <w:rFonts w:ascii="Arial" w:hAnsi="Arial" w:cs="Arial"/>
+          <w:sz w:val="20"/>
+          <w:szCs w:val="20"/>
+          <w:lang w:val="en-US"/>
+        </w:rPr>
+        <w:t xml:space="preserve"> R, </w:t>
+      </w:r>
+      <w:proofErr w:type="spellStart"/>
+      <w:r>
+        <w:rPr>
+          <w:rFonts w:ascii="Arial" w:hAnsi="Arial" w:cs="Arial"/>
+          <w:sz w:val="20"/>
+          <w:szCs w:val="20"/>
+          <w:lang w:val="en-US"/>
+        </w:rPr>
+        <w:t>Cantón</w:t>
+      </w:r>
+      <w:proofErr w:type="spellEnd"/>
+      <w:r>
+        <w:rPr>
+          <w:rFonts w:ascii="Arial" w:hAnsi="Arial" w:cs="Arial"/>
+          <w:sz w:val="20"/>
+          <w:szCs w:val="20"/>
+          <w:lang w:val="en-US"/>
+        </w:rPr>
+        <w:t xml:space="preserve"> R, Brown DF, </w:t>
+      </w:r>
+      <w:proofErr w:type="spellStart"/>
+      <w:r>
+        <w:rPr>
+          <w:rFonts w:ascii="Arial" w:hAnsi="Arial" w:cs="Arial"/>
+          <w:sz w:val="20"/>
+          <w:szCs w:val="20"/>
+          <w:lang w:val="en-US"/>
+        </w:rPr>
+        <w:t>Giske</w:t>
+      </w:r>
+      <w:proofErr w:type="spellEnd"/>
+      <w:r>
+        <w:rPr>
+          <w:rFonts w:ascii="Arial" w:hAnsi="Arial" w:cs="Arial"/>
+          <w:sz w:val="20"/>
+          <w:szCs w:val="20"/>
+          <w:lang w:val="en-US"/>
+        </w:rPr>
+        <w:t xml:space="preserve"> CG, </w:t>
+      </w:r>
+      <w:proofErr w:type="spellStart"/>
+      <w:r>
+        <w:rPr>
+          <w:rFonts w:ascii="Arial" w:hAnsi="Arial" w:cs="Arial"/>
+          <w:sz w:val="20"/>
+          <w:szCs w:val="20"/>
+          <w:lang w:val="en-US"/>
+        </w:rPr>
+        <w:t>Heisig</w:t>
+      </w:r>
+      <w:proofErr w:type="spellEnd"/>
+      <w:r>
+        <w:rPr>
+          <w:rFonts w:ascii="Arial" w:hAnsi="Arial" w:cs="Arial"/>
+          <w:sz w:val="20"/>
+          <w:szCs w:val="20"/>
+          <w:lang w:val="en-US"/>
+        </w:rPr>
+        <w:t xml:space="preserve"> P, </w:t>
+      </w:r>
+      <w:proofErr w:type="spellStart"/>
+      <w:r>
+        <w:rPr>
+          <w:rFonts w:ascii="Arial" w:hAnsi="Arial" w:cs="Arial"/>
+          <w:sz w:val="20"/>
+          <w:szCs w:val="20"/>
+          <w:lang w:val="en-US"/>
+        </w:rPr>
+        <w:t>MacGowan</w:t>
+      </w:r>
+      <w:proofErr w:type="spellEnd"/>
+      <w:r>
+        <w:rPr>
+          <w:rFonts w:ascii="Arial" w:hAnsi="Arial" w:cs="Arial"/>
+          <w:sz w:val="20"/>
+          <w:szCs w:val="20"/>
+          <w:lang w:val="en-US"/>
+        </w:rPr>
+        <w:t xml:space="preserve"> AP, Mouton JW, Nordmann P, </w:t>
+      </w:r>
+      <w:proofErr w:type="spellStart"/>
+      <w:r>
+        <w:rPr>
+          <w:rFonts w:ascii="Arial" w:hAnsi="Arial" w:cs="Arial"/>
+          <w:sz w:val="20"/>
+          <w:szCs w:val="20"/>
+          <w:lang w:val="en-US"/>
+        </w:rPr>
+        <w:t>Rodloff</w:t>
+      </w:r>
+      <w:proofErr w:type="spellEnd"/>
+      <w:r>
+        <w:rPr>
+          <w:rFonts w:ascii="Arial" w:hAnsi="Arial" w:cs="Arial"/>
+          <w:sz w:val="20"/>
+          <w:szCs w:val="20"/>
+          <w:lang w:val="en-US"/>
+        </w:rPr>
+        <w:t xml:space="preserve"> AC, </w:t>
+      </w:r>
+      <w:proofErr w:type="spellStart"/>
+      <w:r>
+        <w:rPr>
+          <w:rFonts w:ascii="Arial" w:hAnsi="Arial" w:cs="Arial"/>
+          <w:sz w:val="20"/>
+          <w:szCs w:val="20"/>
+          <w:lang w:val="en-US"/>
+        </w:rPr>
+        <w:t>Rossolini</w:t>
+      </w:r>
+      <w:proofErr w:type="spellEnd"/>
+      <w:r>
+        <w:rPr>
+          <w:rFonts w:ascii="Arial" w:hAnsi="Arial" w:cs="Arial"/>
+          <w:sz w:val="20"/>
+          <w:szCs w:val="20"/>
+          <w:lang w:val="en-US"/>
+        </w:rPr>
+        <w:t xml:space="preserve"> GM, </w:t>
+      </w:r>
+      <w:proofErr w:type="spellStart"/>
+      <w:r>
+        <w:rPr>
+          <w:rFonts w:ascii="Arial" w:hAnsi="Arial" w:cs="Arial"/>
+          <w:sz w:val="20"/>
+          <w:szCs w:val="20"/>
+          <w:lang w:val="en-US"/>
+        </w:rPr>
+        <w:t>Soussy</w:t>
+      </w:r>
+      <w:proofErr w:type="spellEnd"/>
+      <w:r>
+        <w:rPr>
+          <w:rFonts w:ascii="Arial" w:hAnsi="Arial" w:cs="Arial"/>
+          <w:sz w:val="20"/>
+          <w:szCs w:val="20"/>
+          <w:lang w:val="en-US"/>
+        </w:rPr>
+        <w:t xml:space="preserve"> CJ, </w:t>
+      </w:r>
+      <w:proofErr w:type="spellStart"/>
+      <w:r>
+        <w:rPr>
+          <w:rFonts w:ascii="Arial" w:hAnsi="Arial" w:cs="Arial"/>
+          <w:sz w:val="20"/>
+          <w:szCs w:val="20"/>
+          <w:lang w:val="en-US"/>
+        </w:rPr>
+        <w:t>Steinbakk</w:t>
+      </w:r>
+      <w:proofErr w:type="spellEnd"/>
+      <w:r>
+        <w:rPr>
+          <w:rFonts w:ascii="Arial" w:hAnsi="Arial" w:cs="Arial"/>
+          <w:sz w:val="20"/>
+          <w:szCs w:val="20"/>
+          <w:lang w:val="en-US"/>
+        </w:rPr>
+        <w:t xml:space="preserve"> M, Winstanley TG, </w:t>
+      </w:r>
+      <w:proofErr w:type="spellStart"/>
+      <w:r>
+        <w:rPr>
+          <w:rFonts w:ascii="Arial" w:hAnsi="Arial" w:cs="Arial"/>
+          <w:sz w:val="20"/>
+          <w:szCs w:val="20"/>
+          <w:lang w:val="en-US"/>
+        </w:rPr>
+        <w:t>Kahlmeter</w:t>
+      </w:r>
+      <w:proofErr w:type="spellEnd"/>
+      <w:r>
+        <w:rPr>
+          <w:rFonts w:ascii="Arial" w:hAnsi="Arial" w:cs="Arial"/>
+          <w:sz w:val="20"/>
+          <w:szCs w:val="20"/>
+          <w:lang w:val="en-US"/>
+        </w:rPr>
+        <w:t xml:space="preserve"> G. EUCAST expert rules in antimicrobial susceptibility testing. </w:t>
+      </w:r>
+      <w:proofErr w:type="spellStart"/>
+      <w:r>
+        <w:rPr>
+          <w:rFonts w:ascii="Arial" w:hAnsi="Arial" w:cs="Arial"/>
+          <w:sz w:val="20"/>
+          <w:szCs w:val="20"/>
+        </w:rPr>
+        <w:t>Clin</w:t>
+      </w:r>
+      <w:proofErr w:type="spellEnd"/>
+      <w:r>
+        <w:rPr>
+          <w:rFonts w:ascii="Arial" w:hAnsi="Arial" w:cs="Arial"/>
+          <w:sz w:val="20"/>
+          <w:szCs w:val="20"/>
+        </w:rPr>
+        <w:t xml:space="preserve"> </w:t>
+      </w:r>
+      <w:proofErr w:type="spellStart"/>
+      <w:r>
+        <w:rPr>
+          <w:rFonts w:ascii="Arial" w:hAnsi="Arial" w:cs="Arial"/>
+          <w:sz w:val="20"/>
+          <w:szCs w:val="20"/>
+        </w:rPr>
+        <w:t>Microbiol</w:t>
+      </w:r>
+      <w:proofErr w:type="spellEnd"/>
+      <w:r>
+        <w:rPr>
+          <w:rFonts w:ascii="Arial" w:hAnsi="Arial" w:cs="Arial"/>
+          <w:sz w:val="20"/>
+          <w:szCs w:val="20"/>
+        </w:rPr>
+        <w:t xml:space="preserve"> </w:t>
+      </w:r>
+      <w:proofErr w:type="spellStart"/>
+      <w:r>
+        <w:rPr>
+          <w:rFonts w:ascii="Arial" w:hAnsi="Arial" w:cs="Arial"/>
+          <w:sz w:val="20"/>
+          <w:szCs w:val="20"/>
+        </w:rPr>
+        <w:t>Infect</w:t>
+      </w:r>
+      <w:proofErr w:type="spellEnd"/>
+      <w:r>
+        <w:rPr>
+          <w:rFonts w:ascii="Arial" w:hAnsi="Arial" w:cs="Arial"/>
+          <w:sz w:val="20"/>
+          <w:szCs w:val="20"/>
+        </w:rPr>
+        <w:t>. 2013 19(2): 141–160.</w:t>
       </w:r>
     </w:p>
     <w:p>
@@ -3026,16 +4065,76 @@
           <w:szCs w:val="20"/>
           <w:lang w:val="en-US"/>
         </w:rPr>
-        <w:t xml:space="preserve">Cefotaxime resistance in invasive Haemophilus influenzae isolates in Germany 2016-19: prevalence, epidemiology and relevance of PBP3 substitutions. </w:t>
-      </w:r>
-      <w:r>
-        <w:rPr>
-          <w:rFonts w:ascii="Arial" w:hAnsi="Arial" w:cs="Arial"/>
-          <w:sz w:val="20"/>
-          <w:szCs w:val="20"/>
-          <w:lang w:val="en-US"/>
-        </w:rPr>
-        <w:t>J Antimicrob Chemother. 76(4): p. 920-929.</w:t>
+        <w:t xml:space="preserve">Cefotaxime resistance in invasive </w:t>
+      </w:r>
+      <w:proofErr w:type="spellStart"/>
+      <w:r>
+        <w:rPr>
+          <w:rFonts w:ascii="Arial" w:hAnsi="Arial" w:cs="Arial"/>
+          <w:sz w:val="20"/>
+          <w:szCs w:val="20"/>
+          <w:lang w:val="en-US"/>
+        </w:rPr>
+        <w:t>Haemophilus</w:t>
+      </w:r>
+      <w:proofErr w:type="spellEnd"/>
+      <w:r>
+        <w:rPr>
+          <w:rFonts w:ascii="Arial" w:hAnsi="Arial" w:cs="Arial"/>
+          <w:sz w:val="20"/>
+          <w:szCs w:val="20"/>
+          <w:lang w:val="en-US"/>
+        </w:rPr>
+        <w:t xml:space="preserve"> influenzae isolates in Germany 2016-19: prevalence, epidemiology and relevance of PBP3 substitutions. </w:t>
+      </w:r>
+      <w:r>
+        <w:rPr>
+          <w:rFonts w:ascii="Arial" w:hAnsi="Arial" w:cs="Arial"/>
+          <w:sz w:val="20"/>
+          <w:szCs w:val="20"/>
+          <w:lang w:val="en-US"/>
+        </w:rPr>
+        <w:t xml:space="preserve">J </w:t>
+      </w:r>
+      <w:proofErr w:type="spellStart"/>
+      <w:r>
+        <w:rPr>
+          <w:rFonts w:ascii="Arial" w:hAnsi="Arial" w:cs="Arial"/>
+          <w:sz w:val="20"/>
+          <w:szCs w:val="20"/>
+          <w:lang w:val="en-US"/>
+        </w:rPr>
+        <w:t>Antimicrob</w:t>
+      </w:r>
+      <w:proofErr w:type="spellEnd"/>
+      <w:r>
+        <w:rPr>
+          <w:rFonts w:ascii="Arial" w:hAnsi="Arial" w:cs="Arial"/>
+          <w:sz w:val="20"/>
+          <w:szCs w:val="20"/>
+          <w:lang w:val="en-US"/>
+        </w:rPr>
+        <w:t xml:space="preserve"> </w:t>
+      </w:r>
+      <w:proofErr w:type="spellStart"/>
+      <w:r>
+        <w:rPr>
+          <w:rFonts w:ascii="Arial" w:hAnsi="Arial" w:cs="Arial"/>
+          <w:sz w:val="20"/>
+          <w:szCs w:val="20"/>
+          <w:lang w:val="en-US"/>
+        </w:rPr>
+        <w:t>Chemother</w:t>
+      </w:r>
+      <w:proofErr w:type="spellEnd"/>
+      <w:r>
+        <w:rPr>
+          <w:rFonts w:ascii="Arial" w:hAnsi="Arial" w:cs="Arial"/>
+          <w:sz w:val="20"/>
+          <w:szCs w:val="20"/>
+          <w:lang w:val="en-US"/>
+        </w:rPr>
+        <w:t>. 76(4): p. 920-929.</w:t>
       </w:r>
     </w:p>
     <w:p>
@@ -3083,13 +4182,47 @@
         </w:rPr>
         <w:fldChar w:fldCharType="separate"/>
       </w:r>
-      <w:r>
-        <w:rPr>
-          <w:rFonts w:ascii="Arial" w:hAnsi="Arial" w:cs="Arial"/>
-          <w:lang w:val="en-US"/>
-        </w:rPr>
-        <w:t>Mit freundlichen Grüßen</w:t>
-      </w:r>
+      <w:proofErr w:type="spellStart"/>
+      <w:r>
+        <w:rPr>
+          <w:rFonts w:ascii="Arial" w:hAnsi="Arial" w:cs="Arial"/>
+          <w:lang w:val="en-US"/>
+        </w:rPr>
+        <w:t>Mit</w:t>
+      </w:r>
+      <w:proofErr w:type="spellEnd"/>
+      <w:r>
+        <w:rPr>
+          <w:rFonts w:ascii="Arial" w:hAnsi="Arial" w:cs="Arial"/>
+          <w:lang w:val="en-US"/>
+        </w:rPr>
+        <w:t xml:space="preserve"> </w:t>
+      </w:r>
+      <w:proofErr w:type="spellStart"/>
+      <w:r>
+        <w:rPr>
+          <w:rFonts w:ascii="Arial" w:hAnsi="Arial" w:cs="Arial"/>
+          <w:lang w:val="en-US"/>
+        </w:rPr>
+        <w:t>freundlichen</w:t>
+      </w:r>
+      <w:proofErr w:type="spellEnd"/>
+      <w:r>
+        <w:rPr>
+          <w:rFonts w:ascii="Arial" w:hAnsi="Arial" w:cs="Arial"/>
+          <w:lang w:val="en-US"/>
+        </w:rPr>
+        <w:t xml:space="preserve"> </w:t>
+      </w:r>
+      <w:proofErr w:type="spellStart"/>
+      <w:r>
+        <w:rPr>
+          <w:rFonts w:ascii="Arial" w:hAnsi="Arial" w:cs="Arial"/>
+          <w:lang w:val="en-US"/>
+        </w:rPr>
+        <w:t>Grüßen</w:t>
+      </w:r>
+      <w:proofErr w:type="spellEnd"/>
     </w:p>
     <w:p>
       <w:pPr>
@@ -3170,6 +4303,7 @@
           <w:lang w:val="en-US"/>
         </w:rPr>
       </w:pPr>
+      <w:proofErr w:type="spellStart"/>
       <w:r>
         <w:rPr>
           <w:rFonts w:ascii="Arial" w:hAnsi="Arial" w:cs="Arial"/>
@@ -3181,6 +4315,7 @@
         </w:rPr>
         <w:t>Kommentar</w:t>
       </w:r>
+      <w:proofErr w:type="spellEnd"/>
       <w:r>
         <w:rPr>
           <w:rFonts w:ascii="Arial" w:hAnsi="Arial" w:cs="Arial"/>
@@ -3197,7 +4332,47 @@
           <w:szCs w:val="12"/>
           <w:lang w:val="en-US"/>
         </w:rPr>
-        <w:t>{/HasComment}{/HasCommentOrAnnouncement}</w:t>
+        <w:t>{/</w:t>
+      </w:r>
+      <w:proofErr w:type="spellStart"/>
+      <w:r>
+        <w:rPr>
+          <w:rFonts w:ascii="Arial" w:hAnsi="Arial" w:cs="Arial"/>
+          <w:sz w:val="12"/>
+          <w:szCs w:val="12"/>
+          <w:lang w:val="en-US"/>
+        </w:rPr>
+        <w:t>HasComment</w:t>
+      </w:r>
+      <w:proofErr w:type="spellEnd"/>
+      <w:r>
+        <w:rPr>
+          <w:rFonts w:ascii="Arial" w:hAnsi="Arial" w:cs="Arial"/>
+          <w:sz w:val="12"/>
+          <w:szCs w:val="12"/>
+          <w:lang w:val="en-US"/>
+        </w:rPr>
+        <w:t>}{/</w:t>
+      </w:r>
+      <w:proofErr w:type="spellStart"/>
+      <w:r>
+        <w:rPr>
+          <w:rFonts w:ascii="Arial" w:hAnsi="Arial" w:cs="Arial"/>
+          <w:sz w:val="12"/>
+          <w:szCs w:val="12"/>
+          <w:lang w:val="en-US"/>
+        </w:rPr>
+        <w:t>HasCommentOrAnnouncement</w:t>
+      </w:r>
+      <w:proofErr w:type="spellEnd"/>
+      <w:r>
+        <w:rPr>
+          <w:rFonts w:ascii="Arial" w:hAnsi="Arial" w:cs="Arial"/>
+          <w:sz w:val="12"/>
+          <w:szCs w:val="12"/>
+          <w:lang w:val="en-US"/>
+        </w:rPr>
+        <w:t>}</w:t>
       </w:r>
       <w:r>
         <w:rPr>
@@ -3905,7 +5080,7 @@
           <v:path o:extrusionok="f" gradientshapeok="t" o:connecttype="rect"/>
           <o:lock v:ext="edit" aspectratio="t"/>
         </v:shapetype>
-        <v:shape id="Grafik 4" o:spid="_x0000_s1080" type="#_x0000_t75" alt="nrzmhi_logo_500" style="position:absolute;margin-left:385.15pt;margin-top:2.25pt;width:63.4pt;height:63.4pt;z-index:-4;visibility:visible;mso-wrap-style:square;mso-width-percent:0;mso-height-percent:0;mso-wrap-distance-left:9pt;mso-wrap-distance-top:0;mso-wrap-distance-right:9pt;mso-wrap-distance-bottom:0;mso-position-horizontal:absolute;mso-position-horizontal-relative:text;mso-position-vertical:absolute;mso-position-vertical-relative:text;mso-width-percent:0;mso-height-percent:0;mso-width-relative:page;mso-height-relative:page">
+        <v:shape id="Grafik 4" o:spid="_x0000_s1080" type="#_x0000_t75" alt="nrzmhi_logo_500" style="position:absolute;margin-left:385.15pt;margin-top:2.25pt;width:63.4pt;height:63.4pt;z-index:-2;visibility:visible;mso-wrap-style:square;mso-width-percent:0;mso-height-percent:0;mso-wrap-distance-left:9pt;mso-wrap-distance-top:0;mso-wrap-distance-right:9pt;mso-wrap-distance-bottom:0;mso-position-horizontal:absolute;mso-position-horizontal-relative:text;mso-position-vertical:absolute;mso-position-vertical-relative:text;mso-width-percent:0;mso-height-percent:0;mso-width-relative:page;mso-height-relative:page">
           <v:imagedata r:id="rId1" o:title="nrzmhi_logo_500"/>
         </v:shape>
       </w:pict>
@@ -4074,7 +5249,7 @@
         <w:noProof/>
       </w:rPr>
       <w:pict w14:anchorId="4E244089">
-        <v:shape id="_x0000_s1089" type="#_x0000_t75" alt="RKI_Logo-NRZKL-Deu_RGB-1.JPG" style="position:absolute;margin-left:449.25pt;margin-top:6.75pt;width:55pt;height:55pt;z-index:5;visibility:visible;mso-wrap-style:square;mso-width-percent:0;mso-height-percent:0;mso-wrap-distance-left:9pt;mso-wrap-distance-top:0;mso-wrap-distance-right:9pt;mso-wrap-distance-bottom:0;mso-position-horizontal:absolute;mso-position-horizontal-relative:text;mso-position-vertical:absolute;mso-position-vertical-relative:text;mso-width-percent:0;mso-height-percent:0;mso-width-relative:page;mso-height-relative:page" stroked="t" strokecolor="white">
+        <v:shape id="_x0000_s1089" type="#_x0000_t75" alt="RKI_Logo-NRZKL-Deu_RGB-1.JPG" style="position:absolute;margin-left:449.25pt;margin-top:6.75pt;width:55pt;height:55pt;z-index:4;visibility:visible;mso-wrap-style:square;mso-width-percent:0;mso-height-percent:0;mso-wrap-distance-left:9pt;mso-wrap-distance-top:0;mso-wrap-distance-right:9pt;mso-wrap-distance-bottom:0;mso-position-horizontal:absolute;mso-position-horizontal-relative:text;mso-position-vertical:absolute;mso-position-vertical-relative:text;mso-width-percent:0;mso-height-percent:0;mso-width-relative:page;mso-height-relative:page" stroked="t" strokecolor="white">
           <v:imagedata r:id="rId2" o:title="RKI_Logo-NRZKL-Deu_RGB-1"/>
         </v:shape>
       </w:pict>
@@ -4215,7 +5390,7 @@
           <v:stroke joinstyle="miter"/>
           <v:path gradientshapeok="t" o:connecttype="rect"/>
         </v:shapetype>
-        <v:shape id="Textfeld 3" o:spid="_x0000_s1088" type="#_x0000_t202" style="position:absolute;margin-left:364.1pt;margin-top:2.3pt;width:156.8pt;height:304.25pt;z-index:6;visibility:visible;mso-wrap-style:square;mso-width-percent:0;mso-height-percent:0;mso-wrap-distance-left:9pt;mso-wrap-distance-top:0;mso-wrap-distance-right:9pt;mso-wrap-distance-bottom:0;mso-position-horizontal-relative:text;mso-position-vertical-relative:text;mso-width-percent:0;mso-height-percent:0;mso-width-relative:page;mso-height-relative:page;v-text-anchor:top" o:gfxdata="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" stroked="f">
+        <v:shape id="Textfeld 3" o:spid="_x0000_s1088" type="#_x0000_t202" style="position:absolute;margin-left:364.1pt;margin-top:2.3pt;width:156.8pt;height:304.25pt;z-index:5;visibility:visible;mso-wrap-style:square;mso-width-percent:0;mso-height-percent:0;mso-wrap-distance-left:9pt;mso-wrap-distance-top:0;mso-wrap-distance-right:9pt;mso-wrap-distance-bottom:0;mso-position-horizontal-relative:text;mso-position-vertical-relative:text;mso-width-percent:0;mso-height-percent:0;mso-width-relative:page;mso-height-relative:page;v-text-anchor:top" o:gfxdata="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" stroked="f">
           <v:textbox style="mso-next-textbox:#Textfeld 3">
             <w:txbxContent>
               <w:p>

</xml_diff>

<commit_message>
Update report templates (email) (#141)
* Update report templates (email)
* Fix typo and fax page 2 topline
</commit_message>
<xml_diff>
--- a/HaemophilusWeb/ReportTemplates/BLNAR v10.docx
+++ b/HaemophilusWeb/ReportTemplates/BLNAR v10.docx
@@ -21,7 +21,21 @@
         <w:rPr>
           <w:rFonts w:ascii="Arial" w:hAnsi="Arial" w:cs="Arial"/>
         </w:rPr>
-        <w:t>{SenderName}</w:t>
+        <w:t>{</w:t>
+      </w:r>
+      <w:proofErr w:type="spellStart"/>
+      <w:r>
+        <w:rPr>
+          <w:rFonts w:ascii="Arial" w:hAnsi="Arial" w:cs="Arial"/>
+        </w:rPr>
+        <w:t>SenderName</w:t>
+      </w:r>
+      <w:proofErr w:type="spellEnd"/>
+      <w:r>
+        <w:rPr>
+          <w:rFonts w:ascii="Arial" w:hAnsi="Arial" w:cs="Arial"/>
+        </w:rPr>
+        <w:t>}</w:t>
       </w:r>
     </w:p>
     <w:p>
@@ -34,7 +48,21 @@
         <w:rPr>
           <w:rFonts w:ascii="Arial" w:hAnsi="Arial" w:cs="Arial"/>
         </w:rPr>
-        <w:t>{SenderDepartment}</w:t>
+        <w:t>{</w:t>
+      </w:r>
+      <w:proofErr w:type="spellStart"/>
+      <w:r>
+        <w:rPr>
+          <w:rFonts w:ascii="Arial" w:hAnsi="Arial" w:cs="Arial"/>
+        </w:rPr>
+        <w:t>SenderDepartment</w:t>
+      </w:r>
+      <w:proofErr w:type="spellEnd"/>
+      <w:r>
+        <w:rPr>
+          <w:rFonts w:ascii="Arial" w:hAnsi="Arial" w:cs="Arial"/>
+        </w:rPr>
+        <w:t>}</w:t>
       </w:r>
     </w:p>
     <w:p>
@@ -47,7 +75,21 @@
         <w:rPr>
           <w:rFonts w:ascii="Arial" w:hAnsi="Arial" w:cs="Arial"/>
         </w:rPr>
-        <w:t>{SenderStreet}</w:t>
+        <w:t>{</w:t>
+      </w:r>
+      <w:proofErr w:type="spellStart"/>
+      <w:r>
+        <w:rPr>
+          <w:rFonts w:ascii="Arial" w:hAnsi="Arial" w:cs="Arial"/>
+        </w:rPr>
+        <w:t>SenderStreet</w:t>
+      </w:r>
+      <w:proofErr w:type="spellEnd"/>
+      <w:r>
+        <w:rPr>
+          <w:rFonts w:ascii="Arial" w:hAnsi="Arial" w:cs="Arial"/>
+        </w:rPr>
+        <w:t>}</w:t>
       </w:r>
     </w:p>
     <w:p>
@@ -62,7 +104,23 @@
           <w:rFonts w:ascii="Arial" w:hAnsi="Arial" w:cs="Arial"/>
           <w:bCs/>
         </w:rPr>
-        <w:t>{SenderCity}</w:t>
+        <w:t>{</w:t>
+      </w:r>
+      <w:proofErr w:type="spellStart"/>
+      <w:r>
+        <w:rPr>
+          <w:rFonts w:ascii="Arial" w:hAnsi="Arial" w:cs="Arial"/>
+          <w:bCs/>
+        </w:rPr>
+        <w:t>SenderCity</w:t>
+      </w:r>
+      <w:proofErr w:type="spellEnd"/>
+      <w:r>
+        <w:rPr>
+          <w:rFonts w:ascii="Arial" w:hAnsi="Arial" w:cs="Arial"/>
+          <w:bCs/>
+        </w:rPr>
+        <w:t>}</w:t>
       </w:r>
     </w:p>
     <w:p>
@@ -329,7 +387,31 @@
                 <w:sz w:val="28"/>
                 <w:szCs w:val="28"/>
               </w:rPr>
-              <w:t>{LaboratoryNumber}</w:t>
+              <w:t>{</w:t>
+            </w:r>
+            <w:proofErr w:type="spellStart"/>
+            <w:r>
+              <w:rPr>
+                <w:rFonts w:ascii="Arial" w:hAnsi="Arial" w:cs="Arial"/>
+                <w:b/>
+                <w:bCs/>
+                <w:color w:val="000000"/>
+                <w:sz w:val="28"/>
+                <w:szCs w:val="28"/>
+              </w:rPr>
+              <w:t>LaboratoryNumber</w:t>
+            </w:r>
+            <w:proofErr w:type="spellEnd"/>
+            <w:r>
+              <w:rPr>
+                <w:rFonts w:ascii="Arial" w:hAnsi="Arial" w:cs="Arial"/>
+                <w:b/>
+                <w:bCs/>
+                <w:color w:val="000000"/>
+                <w:sz w:val="28"/>
+                <w:szCs w:val="28"/>
+              </w:rPr>
+              <w:t>}</w:t>
             </w:r>
             <w:bookmarkEnd w:id="0"/>
             <w:r>
@@ -677,7 +759,27 @@
                 <w:sz w:val="16"/>
                 <w:szCs w:val="16"/>
               </w:rPr>
-              <w:t>{SamplingLocation}</w:t>
+              <w:t>{</w:t>
+            </w:r>
+            <w:proofErr w:type="spellStart"/>
+            <w:r>
+              <w:rPr>
+                <w:rFonts w:ascii="Arial" w:hAnsi="Arial" w:cs="Arial"/>
+                <w:color w:val="000000"/>
+                <w:sz w:val="16"/>
+                <w:szCs w:val="16"/>
+              </w:rPr>
+              <w:t>SamplingLocation</w:t>
+            </w:r>
+            <w:proofErr w:type="spellEnd"/>
+            <w:r>
+              <w:rPr>
+                <w:rFonts w:ascii="Arial" w:hAnsi="Arial" w:cs="Arial"/>
+                <w:color w:val="000000"/>
+                <w:sz w:val="16"/>
+                <w:szCs w:val="16"/>
+              </w:rPr>
+              <w:t>}</w:t>
             </w:r>
           </w:p>
         </w:tc>
@@ -776,7 +878,27 @@
                 <w:sz w:val="16"/>
                 <w:szCs w:val="16"/>
               </w:rPr>
-              <w:t>{SamplingDate}</w:t>
+              <w:t>{</w:t>
+            </w:r>
+            <w:proofErr w:type="spellStart"/>
+            <w:r>
+              <w:rPr>
+                <w:rFonts w:ascii="Arial" w:hAnsi="Arial" w:cs="Arial"/>
+                <w:color w:val="000000"/>
+                <w:sz w:val="16"/>
+                <w:szCs w:val="16"/>
+              </w:rPr>
+              <w:t>SamplingDate</w:t>
+            </w:r>
+            <w:proofErr w:type="spellEnd"/>
+            <w:r>
+              <w:rPr>
+                <w:rFonts w:ascii="Arial" w:hAnsi="Arial" w:cs="Arial"/>
+                <w:color w:val="000000"/>
+                <w:sz w:val="16"/>
+                <w:szCs w:val="16"/>
+              </w:rPr>
+              <w:t>}</w:t>
             </w:r>
           </w:p>
         </w:tc>
@@ -875,7 +997,27 @@
                 <w:sz w:val="16"/>
                 <w:szCs w:val="16"/>
               </w:rPr>
-              <w:t>{ReceivingDate}</w:t>
+              <w:t>{</w:t>
+            </w:r>
+            <w:proofErr w:type="spellStart"/>
+            <w:r>
+              <w:rPr>
+                <w:rFonts w:ascii="Arial" w:hAnsi="Arial" w:cs="Arial"/>
+                <w:color w:val="000000"/>
+                <w:sz w:val="16"/>
+                <w:szCs w:val="16"/>
+              </w:rPr>
+              <w:t>ReceivingDate</w:t>
+            </w:r>
+            <w:proofErr w:type="spellEnd"/>
+            <w:r>
+              <w:rPr>
+                <w:rFonts w:ascii="Arial" w:hAnsi="Arial" w:cs="Arial"/>
+                <w:color w:val="000000"/>
+                <w:sz w:val="16"/>
+                <w:szCs w:val="16"/>
+              </w:rPr>
+              <w:t>}</w:t>
             </w:r>
           </w:p>
         </w:tc>
@@ -1073,7 +1215,27 @@
                 <w:sz w:val="16"/>
                 <w:szCs w:val="16"/>
               </w:rPr>
-              <w:t>{PatientBirthDate}</w:t>
+              <w:t>{</w:t>
+            </w:r>
+            <w:proofErr w:type="spellStart"/>
+            <w:r>
+              <w:rPr>
+                <w:rFonts w:ascii="Arial" w:hAnsi="Arial" w:cs="Arial"/>
+                <w:color w:val="000000"/>
+                <w:sz w:val="16"/>
+                <w:szCs w:val="16"/>
+              </w:rPr>
+              <w:t>PatientBirthDate</w:t>
+            </w:r>
+            <w:proofErr w:type="spellEnd"/>
+            <w:r>
+              <w:rPr>
+                <w:rFonts w:ascii="Arial" w:hAnsi="Arial" w:cs="Arial"/>
+                <w:color w:val="000000"/>
+                <w:sz w:val="16"/>
+                <w:szCs w:val="16"/>
+              </w:rPr>
+              <w:t>}</w:t>
             </w:r>
           </w:p>
         </w:tc>
@@ -1172,7 +1334,27 @@
                 <w:sz w:val="16"/>
                 <w:szCs w:val="16"/>
               </w:rPr>
-              <w:t>{SenderLaboratoryNumber}</w:t>
+              <w:t>{</w:t>
+            </w:r>
+            <w:proofErr w:type="spellStart"/>
+            <w:r>
+              <w:rPr>
+                <w:rFonts w:ascii="Arial" w:hAnsi="Arial" w:cs="Arial"/>
+                <w:color w:val="000000"/>
+                <w:sz w:val="16"/>
+                <w:szCs w:val="16"/>
+              </w:rPr>
+              <w:t>SenderLaboratoryNumber</w:t>
+            </w:r>
+            <w:proofErr w:type="spellEnd"/>
+            <w:r>
+              <w:rPr>
+                <w:rFonts w:ascii="Arial" w:hAnsi="Arial" w:cs="Arial"/>
+                <w:color w:val="000000"/>
+                <w:sz w:val="16"/>
+                <w:szCs w:val="16"/>
+              </w:rPr>
+              <w:t>}</w:t>
             </w:r>
           </w:p>
         </w:tc>
@@ -1558,7 +1740,33 @@
                 <w:sz w:val="22"/>
                 <w:szCs w:val="22"/>
               </w:rPr>
-              <w:t>{EvaluationString}</w:t>
+              <w:t>{</w:t>
+            </w:r>
+            <w:proofErr w:type="spellStart"/>
+            <w:r>
+              <w:rPr>
+                <w:rFonts w:ascii="Arial" w:hAnsi="Arial" w:cs="Arial"/>
+                <w:b/>
+                <w:bCs/>
+                <w:i/>
+                <w:iCs/>
+                <w:sz w:val="22"/>
+                <w:szCs w:val="22"/>
+              </w:rPr>
+              <w:t>EvaluationString</w:t>
+            </w:r>
+            <w:proofErr w:type="spellEnd"/>
+            <w:r>
+              <w:rPr>
+                <w:rFonts w:ascii="Arial" w:hAnsi="Arial" w:cs="Arial"/>
+                <w:b/>
+                <w:bCs/>
+                <w:i/>
+                <w:iCs/>
+                <w:sz w:val="22"/>
+                <w:szCs w:val="22"/>
+              </w:rPr>
+              <w:t>}</w:t>
             </w:r>
           </w:p>
         </w:tc>
@@ -1679,7 +1887,31 @@
                 <w:sz w:val="22"/>
                 <w:szCs w:val="22"/>
               </w:rPr>
-              <w:t>{AgglutinationString}</w:t>
+              <w:t>{</w:t>
+            </w:r>
+            <w:proofErr w:type="spellStart"/>
+            <w:r>
+              <w:rPr>
+                <w:rFonts w:ascii="Arial" w:hAnsi="Arial" w:cs="Arial"/>
+                <w:b/>
+                <w:bCs/>
+                <w:color w:val="000000"/>
+                <w:sz w:val="22"/>
+                <w:szCs w:val="22"/>
+              </w:rPr>
+              <w:t>AgglutinationString</w:t>
+            </w:r>
+            <w:proofErr w:type="spellEnd"/>
+            <w:r>
+              <w:rPr>
+                <w:rFonts w:ascii="Arial" w:hAnsi="Arial" w:cs="Arial"/>
+                <w:b/>
+                <w:bCs/>
+                <w:color w:val="000000"/>
+                <w:sz w:val="22"/>
+                <w:szCs w:val="22"/>
+              </w:rPr>
+              <w:t>}</w:t>
             </w:r>
           </w:p>
         </w:tc>
@@ -1854,6 +2086,7 @@
                     </w:rPr>
                     <w:t>{/</w:t>
                   </w:r>
+                  <w:proofErr w:type="spellStart"/>
                   <w:r>
                     <w:rPr>
                       <w:rFonts w:ascii="Arial" w:hAnsi="Arial" w:cs="Arial"/>
@@ -1866,6 +2099,7 @@
                     </w:rPr>
                     <w:t>Typings</w:t>
                   </w:r>
+                  <w:proofErr w:type="spellEnd"/>
                   <w:r>
                     <w:rPr>
                       <w:rFonts w:ascii="Arial" w:hAnsi="Arial" w:cs="Arial"/>
@@ -1958,7 +2192,25 @@
           <w:bCs/>
           <w:color w:val="000000"/>
         </w:rPr>
-        <w:t>{InterpretationDisclaimer}</w:t>
+        <w:t>{</w:t>
+      </w:r>
+      <w:proofErr w:type="spellStart"/>
+      <w:r>
+        <w:rPr>
+          <w:rFonts w:ascii="Arial" w:hAnsi="Arial" w:cs="Arial"/>
+          <w:bCs/>
+          <w:color w:val="000000"/>
+        </w:rPr>
+        <w:t>InterpretationDisclaimer</w:t>
+      </w:r>
+      <w:proofErr w:type="spellEnd"/>
+      <w:r>
+        <w:rPr>
+          <w:rFonts w:ascii="Arial" w:hAnsi="Arial" w:cs="Arial"/>
+          <w:bCs/>
+          <w:color w:val="000000"/>
+        </w:rPr>
+        <w:t>}</w:t>
       </w:r>
     </w:p>
     <w:p>
@@ -2133,8 +2385,21 @@
                 <w:sz w:val="22"/>
                 <w:szCs w:val="22"/>
               </w:rPr>
-              <w:t>-Laktamase</w:t>
-            </w:r>
+              <w:t>-</w:t>
+            </w:r>
+            <w:proofErr w:type="spellStart"/>
+            <w:r>
+              <w:rPr>
+                <w:rFonts w:ascii="Arial" w:hAnsi="Arial" w:cs="Arial"/>
+                <w:b/>
+                <w:bCs/>
+                <w:iCs/>
+                <w:sz w:val="22"/>
+                <w:szCs w:val="22"/>
+              </w:rPr>
+              <w:t>Laktamase</w:t>
+            </w:r>
+            <w:proofErr w:type="spellEnd"/>
           </w:p>
         </w:tc>
         <w:tc>
@@ -2165,6 +2430,7 @@
               </w:rPr>
               <w:t>{</w:t>
             </w:r>
+            <w:proofErr w:type="spellStart"/>
             <w:r>
               <w:rPr>
                 <w:rFonts w:ascii="Arial" w:hAnsi="Arial" w:cs="Arial"/>
@@ -2176,6 +2442,7 @@
               </w:rPr>
               <w:t>BetalactamaseString</w:t>
             </w:r>
+            <w:proofErr w:type="spellEnd"/>
             <w:r>
               <w:rPr>
                 <w:rFonts w:ascii="Arial" w:hAnsi="Arial" w:cs="Arial"/>
@@ -2412,8 +2679,21 @@
                 <w:sz w:val="22"/>
                 <w:szCs w:val="22"/>
               </w:rPr>
-              <w:t xml:space="preserve"> Etest</w:t>
-            </w:r>
+              <w:t xml:space="preserve"> </w:t>
+            </w:r>
+            <w:proofErr w:type="spellStart"/>
+            <w:r>
+              <w:rPr>
+                <w:rFonts w:ascii="Arial" w:hAnsi="Arial" w:cs="Arial"/>
+                <w:b/>
+                <w:bCs/>
+                <w:iCs/>
+                <w:sz w:val="22"/>
+                <w:szCs w:val="22"/>
+              </w:rPr>
+              <w:t>Etest</w:t>
+            </w:r>
+            <w:proofErr w:type="spellEnd"/>
           </w:p>
         </w:tc>
         <w:tc>
@@ -2462,7 +2742,31 @@
                 <w:sz w:val="22"/>
                 <w:szCs w:val="22"/>
               </w:rPr>
-              <w:t>{Result}</w:t>
+              <w:t>{</w:t>
+            </w:r>
+            <w:proofErr w:type="spellStart"/>
+            <w:r>
+              <w:rPr>
+                <w:rFonts w:ascii="Arial" w:hAnsi="Arial" w:cs="Arial"/>
+                <w:b/>
+                <w:bCs/>
+                <w:color w:val="000000"/>
+                <w:sz w:val="22"/>
+                <w:szCs w:val="22"/>
+              </w:rPr>
+              <w:t>Result</w:t>
+            </w:r>
+            <w:proofErr w:type="spellEnd"/>
+            <w:r>
+              <w:rPr>
+                <w:rFonts w:ascii="Arial" w:hAnsi="Arial" w:cs="Arial"/>
+                <w:b/>
+                <w:bCs/>
+                <w:color w:val="000000"/>
+                <w:sz w:val="22"/>
+                <w:szCs w:val="22"/>
+              </w:rPr>
+              <w:t>}</w:t>
             </w:r>
           </w:p>
         </w:tc>
@@ -2491,7 +2795,31 @@
                 <w:sz w:val="22"/>
                 <w:szCs w:val="22"/>
               </w:rPr>
-              <w:t>≤{MicBreakpointSusceptible}</w:t>
+              <w:t>≤{</w:t>
+            </w:r>
+            <w:proofErr w:type="spellStart"/>
+            <w:r>
+              <w:rPr>
+                <w:rFonts w:ascii="Arial" w:hAnsi="Arial" w:cs="Arial"/>
+                <w:b/>
+                <w:bCs/>
+                <w:color w:val="000000"/>
+                <w:sz w:val="22"/>
+                <w:szCs w:val="22"/>
+              </w:rPr>
+              <w:t>MicBreakpointSusceptible</w:t>
+            </w:r>
+            <w:proofErr w:type="spellEnd"/>
+            <w:r>
+              <w:rPr>
+                <w:rFonts w:ascii="Arial" w:hAnsi="Arial" w:cs="Arial"/>
+                <w:b/>
+                <w:bCs/>
+                <w:color w:val="000000"/>
+                <w:sz w:val="22"/>
+                <w:szCs w:val="22"/>
+              </w:rPr>
+              <w:t>}</w:t>
             </w:r>
             <w:r>
               <w:rPr>
@@ -2534,7 +2862,33 @@
                 <w:szCs w:val="22"/>
                 <w:lang w:val="en-US"/>
               </w:rPr>
-              <w:t>&gt;{MicBreakpointResistent} µg/ml</w:t>
+              <w:t>&gt;{</w:t>
+            </w:r>
+            <w:proofErr w:type="spellStart"/>
+            <w:r>
+              <w:rPr>
+                <w:rFonts w:ascii="Arial" w:hAnsi="Arial" w:cs="Arial"/>
+                <w:b/>
+                <w:bCs/>
+                <w:color w:val="000000"/>
+                <w:sz w:val="22"/>
+                <w:szCs w:val="22"/>
+                <w:lang w:val="en-US"/>
+              </w:rPr>
+              <w:t>MicBreakpointResistent</w:t>
+            </w:r>
+            <w:proofErr w:type="spellEnd"/>
+            <w:r>
+              <w:rPr>
+                <w:rFonts w:ascii="Arial" w:hAnsi="Arial" w:cs="Arial"/>
+                <w:b/>
+                <w:bCs/>
+                <w:color w:val="000000"/>
+                <w:sz w:val="22"/>
+                <w:szCs w:val="22"/>
+                <w:lang w:val="en-US"/>
+              </w:rPr>
+              <w:t>} µg/ml</w:t>
             </w:r>
           </w:p>
         </w:tc>
@@ -2566,6 +2920,7 @@
               </w:rPr>
               <w:t>{</w:t>
             </w:r>
+            <w:proofErr w:type="spellStart"/>
             <w:r>
               <w:rPr>
                 <w:rFonts w:ascii="Arial" w:hAnsi="Arial" w:cs="Arial"/>
@@ -2578,6 +2933,7 @@
               </w:rPr>
               <w:t>ValidFromYear</w:t>
             </w:r>
+            <w:proofErr w:type="spellEnd"/>
             <w:r>
               <w:rPr>
                 <w:rFonts w:ascii="Arial" w:hAnsi="Arial" w:cs="Arial"/>
@@ -2600,7 +2956,33 @@
                 <w:szCs w:val="22"/>
                 <w:lang w:val="en-US"/>
               </w:rPr>
-              <w:t>{/ETests}</w:t>
+              <w:t>{/</w:t>
+            </w:r>
+            <w:proofErr w:type="spellStart"/>
+            <w:r>
+              <w:rPr>
+                <w:rFonts w:ascii="Arial" w:hAnsi="Arial" w:cs="Arial"/>
+                <w:b/>
+                <w:bCs/>
+                <w:color w:val="000000"/>
+                <w:sz w:val="22"/>
+                <w:szCs w:val="22"/>
+                <w:lang w:val="en-US"/>
+              </w:rPr>
+              <w:t>ETests</w:t>
+            </w:r>
+            <w:proofErr w:type="spellEnd"/>
+            <w:r>
+              <w:rPr>
+                <w:rFonts w:ascii="Arial" w:hAnsi="Arial" w:cs="Arial"/>
+                <w:b/>
+                <w:bCs/>
+                <w:color w:val="000000"/>
+                <w:sz w:val="22"/>
+                <w:szCs w:val="22"/>
+                <w:lang w:val="en-US"/>
+              </w:rPr>
+              <w:t>}</w:t>
             </w:r>
           </w:p>
         </w:tc>
@@ -2673,7 +3055,24 @@
           <w:color w:val="000000"/>
         </w:rPr>
         <w:noBreakHyphen/>
-        <w:t xml:space="preserve">Laktamase negatives Ampicillin-resistentes (BLNAR) Isolat. BLNAR </w:t>
+      </w:r>
+      <w:proofErr w:type="spellStart"/>
+      <w:r>
+        <w:rPr>
+          <w:rFonts w:ascii="Arial" w:hAnsi="Arial" w:cs="Arial"/>
+          <w:bCs/>
+          <w:color w:val="000000"/>
+        </w:rPr>
+        <w:t>Laktamase</w:t>
+      </w:r>
+      <w:proofErr w:type="spellEnd"/>
+      <w:r>
+        <w:rPr>
+          <w:rFonts w:ascii="Arial" w:hAnsi="Arial" w:cs="Arial"/>
+          <w:bCs/>
+          <w:color w:val="000000"/>
+        </w:rPr>
+        <w:t xml:space="preserve"> negatives Ampicillin-resistentes (BLNAR) Isolat. BLNAR </w:t>
       </w:r>
       <w:r>
         <w:rPr>
@@ -2700,7 +3099,42 @@
           <w:color w:val="000000"/>
         </w:rPr>
         <w:noBreakHyphen/>
-        <w:t>Lactamase-unabhängigen Resistenzmechanismus auf, welcher durch Mutation des Zellwandproteins PBP3 hervorgerufen wird. Sie sind resistent gegen Ampicillin/Sulbactam sowie Amoxicillin/Clavulansäure und könnten eine verminderte Sensibilität gegen Cephalosporine aufweisen</w:t>
+      </w:r>
+      <w:proofErr w:type="spellStart"/>
+      <w:r>
+        <w:rPr>
+          <w:rFonts w:ascii="Arial" w:hAnsi="Arial" w:cs="Arial"/>
+          <w:bCs/>
+          <w:color w:val="000000"/>
+        </w:rPr>
+        <w:t>Lactamase</w:t>
+      </w:r>
+      <w:proofErr w:type="spellEnd"/>
+      <w:r>
+        <w:rPr>
+          <w:rFonts w:ascii="Arial" w:hAnsi="Arial" w:cs="Arial"/>
+          <w:bCs/>
+          <w:color w:val="000000"/>
+        </w:rPr>
+        <w:t>-unabhängigen Resistenzmechanismus auf, welcher durch Mutation des Zellwandproteins PBP3 hervorgerufen wird. Sie sind resistent gegen Ampicillin/</w:t>
+      </w:r>
+      <w:proofErr w:type="spellStart"/>
+      <w:r>
+        <w:rPr>
+          <w:rFonts w:ascii="Arial" w:hAnsi="Arial" w:cs="Arial"/>
+          <w:bCs/>
+          <w:color w:val="000000"/>
+        </w:rPr>
+        <w:t>Sulbactam</w:t>
+      </w:r>
+      <w:proofErr w:type="spellEnd"/>
+      <w:r>
+        <w:rPr>
+          <w:rFonts w:ascii="Arial" w:hAnsi="Arial" w:cs="Arial"/>
+          <w:bCs/>
+          <w:color w:val="000000"/>
+        </w:rPr>
+        <w:t xml:space="preserve"> sowie Amoxicillin/Clavulansäure und könnten eine verminderte Sensibilität gegen Cephalosporine aufweisen</w:t>
       </w:r>
       <w:r>
         <w:rPr>
@@ -2717,7 +3151,7 @@
           <w:bCs/>
           <w:color w:val="000000"/>
         </w:rPr>
-        <w:t>., möglicherweise auch gegen Imipenem</w:t>
+        <w:t>, möglicherweise auch gegen Imipenem</w:t>
       </w:r>
       <w:r>
         <w:rPr>
@@ -2784,12 +3218,21 @@
           <w:lang w:val="en-US"/>
         </w:rPr>
       </w:pPr>
-      <w:r>
-        <w:rPr>
-          <w:rFonts w:ascii="Arial" w:hAnsi="Arial" w:cs="Arial"/>
-          <w:lang w:val="en-US"/>
-        </w:rPr>
-        <w:t>Literatur:</w:t>
+      <w:proofErr w:type="spellStart"/>
+      <w:r>
+        <w:rPr>
+          <w:rFonts w:ascii="Arial" w:hAnsi="Arial" w:cs="Arial"/>
+          <w:lang w:val="en-US"/>
+        </w:rPr>
+        <w:t>Literatur</w:t>
+      </w:r>
+      <w:proofErr w:type="spellEnd"/>
+      <w:r>
+        <w:rPr>
+          <w:rFonts w:ascii="Arial" w:hAnsi="Arial" w:cs="Arial"/>
+          <w:lang w:val="en-US"/>
+        </w:rPr>
+        <w:t>:</w:t>
       </w:r>
     </w:p>
     <w:p>
@@ -2816,7 +3259,27 @@
           <w:szCs w:val="20"/>
           <w:lang w:val="en-GB"/>
         </w:rPr>
-        <w:t>1. Tristram S, Jacobs MR, Appelbaum PC. Antimicrobial resistance in Haemophilus influenzae. Clin Microbiol Rev. 2007 Apr;20(2):368-89.</w:t>
+        <w:t xml:space="preserve">1. Tristram S, Jacobs MR, Appelbaum PC. Antimicrobial resistance in Haemophilus influenzae. Clin </w:t>
+      </w:r>
+      <w:proofErr w:type="spellStart"/>
+      <w:r>
+        <w:rPr>
+          <w:rFonts w:ascii="Arial" w:hAnsi="Arial" w:cs="Arial"/>
+          <w:sz w:val="20"/>
+          <w:szCs w:val="20"/>
+          <w:lang w:val="en-GB"/>
+        </w:rPr>
+        <w:t>Microbiol</w:t>
+      </w:r>
+      <w:proofErr w:type="spellEnd"/>
+      <w:r>
+        <w:rPr>
+          <w:rFonts w:ascii="Arial" w:hAnsi="Arial" w:cs="Arial"/>
+          <w:sz w:val="20"/>
+          <w:szCs w:val="20"/>
+          <w:lang w:val="en-GB"/>
+        </w:rPr>
+        <w:t xml:space="preserve"> Rev. 2007 Apr;20(2):368-89.</w:t>
       </w:r>
     </w:p>
     <w:p>
@@ -2853,14 +3316,125 @@
         </w:rPr>
         <w:t xml:space="preserve"> </w:t>
       </w:r>
-      <w:r>
-        <w:rPr>
-          <w:rFonts w:ascii="Arial" w:hAnsi="Arial" w:cs="Arial"/>
-          <w:sz w:val="20"/>
-          <w:szCs w:val="20"/>
-          <w:lang w:val="en-US"/>
-        </w:rPr>
-        <w:t>Ubukata K, Shibasaki Y, Yamamoto K, Chiba N, Hasegawa K, Takeuchi Y, Sunakawa K, Inoue M, Konno M. Association of amino acid substitutions in penicillin-binding protein 3 with beta-lactam resistance in beta-lactamase-negative ampicillin-resistant Haemophilus influenzae. Antimicrob Agents Chemother. 2001 45(6):1693-9.</w:t>
+      <w:proofErr w:type="spellStart"/>
+      <w:r>
+        <w:rPr>
+          <w:rFonts w:ascii="Arial" w:hAnsi="Arial" w:cs="Arial"/>
+          <w:sz w:val="20"/>
+          <w:szCs w:val="20"/>
+          <w:lang w:val="en-US"/>
+        </w:rPr>
+        <w:t>Ubukata</w:t>
+      </w:r>
+      <w:proofErr w:type="spellEnd"/>
+      <w:r>
+        <w:rPr>
+          <w:rFonts w:ascii="Arial" w:hAnsi="Arial" w:cs="Arial"/>
+          <w:sz w:val="20"/>
+          <w:szCs w:val="20"/>
+          <w:lang w:val="en-US"/>
+        </w:rPr>
+        <w:t xml:space="preserve"> K, </w:t>
+      </w:r>
+      <w:proofErr w:type="spellStart"/>
+      <w:r>
+        <w:rPr>
+          <w:rFonts w:ascii="Arial" w:hAnsi="Arial" w:cs="Arial"/>
+          <w:sz w:val="20"/>
+          <w:szCs w:val="20"/>
+          <w:lang w:val="en-US"/>
+        </w:rPr>
+        <w:t>Shibasaki</w:t>
+      </w:r>
+      <w:proofErr w:type="spellEnd"/>
+      <w:r>
+        <w:rPr>
+          <w:rFonts w:ascii="Arial" w:hAnsi="Arial" w:cs="Arial"/>
+          <w:sz w:val="20"/>
+          <w:szCs w:val="20"/>
+          <w:lang w:val="en-US"/>
+        </w:rPr>
+        <w:t xml:space="preserve"> Y, Yamamoto K, Chiba N, Hasegawa K, Takeuchi Y, </w:t>
+      </w:r>
+      <w:proofErr w:type="spellStart"/>
+      <w:r>
+        <w:rPr>
+          <w:rFonts w:ascii="Arial" w:hAnsi="Arial" w:cs="Arial"/>
+          <w:sz w:val="20"/>
+          <w:szCs w:val="20"/>
+          <w:lang w:val="en-US"/>
+        </w:rPr>
+        <w:t>Sunakawa</w:t>
+      </w:r>
+      <w:proofErr w:type="spellEnd"/>
+      <w:r>
+        <w:rPr>
+          <w:rFonts w:ascii="Arial" w:hAnsi="Arial" w:cs="Arial"/>
+          <w:sz w:val="20"/>
+          <w:szCs w:val="20"/>
+          <w:lang w:val="en-US"/>
+        </w:rPr>
+        <w:t xml:space="preserve"> K, Inoue M, Konno M. Association of amino acid substitutions in penicillin-binding protein 3 with beta-lactam resistance in beta-lactamase-negative ampicillin-resistant </w:t>
+      </w:r>
+      <w:proofErr w:type="spellStart"/>
+      <w:r>
+        <w:rPr>
+          <w:rFonts w:ascii="Arial" w:hAnsi="Arial" w:cs="Arial"/>
+          <w:sz w:val="20"/>
+          <w:szCs w:val="20"/>
+          <w:lang w:val="en-US"/>
+        </w:rPr>
+        <w:t>Haemophilus</w:t>
+      </w:r>
+      <w:proofErr w:type="spellEnd"/>
+      <w:r>
+        <w:rPr>
+          <w:rFonts w:ascii="Arial" w:hAnsi="Arial" w:cs="Arial"/>
+          <w:sz w:val="20"/>
+          <w:szCs w:val="20"/>
+          <w:lang w:val="en-US"/>
+        </w:rPr>
+        <w:t xml:space="preserve"> influenzae. </w:t>
+      </w:r>
+      <w:proofErr w:type="spellStart"/>
+      <w:r>
+        <w:rPr>
+          <w:rFonts w:ascii="Arial" w:hAnsi="Arial" w:cs="Arial"/>
+          <w:sz w:val="20"/>
+          <w:szCs w:val="20"/>
+          <w:lang w:val="en-US"/>
+        </w:rPr>
+        <w:t>Antimicrob</w:t>
+      </w:r>
+      <w:proofErr w:type="spellEnd"/>
+      <w:r>
+        <w:rPr>
+          <w:rFonts w:ascii="Arial" w:hAnsi="Arial" w:cs="Arial"/>
+          <w:sz w:val="20"/>
+          <w:szCs w:val="20"/>
+          <w:lang w:val="en-US"/>
+        </w:rPr>
+        <w:t xml:space="preserve"> Agents </w:t>
+      </w:r>
+      <w:proofErr w:type="spellStart"/>
+      <w:r>
+        <w:rPr>
+          <w:rFonts w:ascii="Arial" w:hAnsi="Arial" w:cs="Arial"/>
+          <w:sz w:val="20"/>
+          <w:szCs w:val="20"/>
+          <w:lang w:val="en-US"/>
+        </w:rPr>
+        <w:t>Chemother</w:t>
+      </w:r>
+      <w:proofErr w:type="spellEnd"/>
+      <w:r>
+        <w:rPr>
+          <w:rFonts w:ascii="Arial" w:hAnsi="Arial" w:cs="Arial"/>
+          <w:sz w:val="20"/>
+          <w:szCs w:val="20"/>
+          <w:lang w:val="en-US"/>
+        </w:rPr>
+        <w:t>. 2001 45(6):1693-9.</w:t>
       </w:r>
     </w:p>
     <w:p>
@@ -2888,6 +3462,7 @@
         </w:rPr>
         <w:t xml:space="preserve">3. </w:t>
       </w:r>
+      <w:proofErr w:type="spellStart"/>
       <w:r>
         <w:rPr>
           <w:rFonts w:ascii="Arial" w:hAnsi="Arial" w:cs="Arial"/>
@@ -2895,7 +3470,57 @@
           <w:szCs w:val="20"/>
           <w:lang w:val="en-GB"/>
         </w:rPr>
-        <w:t xml:space="preserve">Cherkaoui, A., Diene, S.M., Renzoni, A., Emonet, S., Renzi, G., et al. (2017). </w:t>
+        <w:t>Cherkaoui</w:t>
+      </w:r>
+      <w:proofErr w:type="spellEnd"/>
+      <w:r>
+        <w:rPr>
+          <w:rFonts w:ascii="Arial" w:hAnsi="Arial" w:cs="Arial"/>
+          <w:sz w:val="20"/>
+          <w:szCs w:val="20"/>
+          <w:lang w:val="en-GB"/>
+        </w:rPr>
+        <w:t xml:space="preserve">, A., Diene, S.M., </w:t>
+      </w:r>
+      <w:proofErr w:type="spellStart"/>
+      <w:r>
+        <w:rPr>
+          <w:rFonts w:ascii="Arial" w:hAnsi="Arial" w:cs="Arial"/>
+          <w:sz w:val="20"/>
+          <w:szCs w:val="20"/>
+          <w:lang w:val="en-GB"/>
+        </w:rPr>
+        <w:t>Renzoni</w:t>
+      </w:r>
+      <w:proofErr w:type="spellEnd"/>
+      <w:r>
+        <w:rPr>
+          <w:rFonts w:ascii="Arial" w:hAnsi="Arial" w:cs="Arial"/>
+          <w:sz w:val="20"/>
+          <w:szCs w:val="20"/>
+          <w:lang w:val="en-GB"/>
+        </w:rPr>
+        <w:t xml:space="preserve">, A., </w:t>
+      </w:r>
+      <w:proofErr w:type="spellStart"/>
+      <w:r>
+        <w:rPr>
+          <w:rFonts w:ascii="Arial" w:hAnsi="Arial" w:cs="Arial"/>
+          <w:sz w:val="20"/>
+          <w:szCs w:val="20"/>
+          <w:lang w:val="en-GB"/>
+        </w:rPr>
+        <w:t>Emonet</w:t>
+      </w:r>
+      <w:proofErr w:type="spellEnd"/>
+      <w:r>
+        <w:rPr>
+          <w:rFonts w:ascii="Arial" w:hAnsi="Arial" w:cs="Arial"/>
+          <w:sz w:val="20"/>
+          <w:szCs w:val="20"/>
+          <w:lang w:val="en-GB"/>
+        </w:rPr>
+        <w:t xml:space="preserve">, S., Renzi, G., et al. (2017). </w:t>
       </w:r>
       <w:r>
         <w:rPr>
@@ -2905,24 +3530,114 @@
           <w:szCs w:val="20"/>
           <w:lang w:val="en-GB"/>
         </w:rPr>
-        <w:t>Imipenem heteroresistance in nontypeable Haemophilus influenzae is linked to a combination of altered PBP3, slow drug influx and direct efflux regulation.</w:t>
-      </w:r>
-      <w:r>
-        <w:rPr>
-          <w:rFonts w:ascii="Arial" w:hAnsi="Arial" w:cs="Arial"/>
+        <w:t xml:space="preserve">Imipenem </w:t>
+      </w:r>
+      <w:proofErr w:type="spellStart"/>
+      <w:r>
+        <w:rPr>
+          <w:rFonts w:ascii="Arial" w:hAnsi="Arial" w:cs="Arial"/>
+          <w:iCs/>
           <w:sz w:val="20"/>
           <w:szCs w:val="20"/>
           <w:lang w:val="en-GB"/>
         </w:rPr>
+        <w:t>heteroresistance</w:t>
+      </w:r>
+      <w:proofErr w:type="spellEnd"/>
+      <w:r>
+        <w:rPr>
+          <w:rFonts w:ascii="Arial" w:hAnsi="Arial" w:cs="Arial"/>
+          <w:iCs/>
+          <w:sz w:val="20"/>
+          <w:szCs w:val="20"/>
+          <w:lang w:val="en-GB"/>
+        </w:rPr>
+        <w:t xml:space="preserve"> in </w:t>
+      </w:r>
+      <w:proofErr w:type="spellStart"/>
+      <w:r>
+        <w:rPr>
+          <w:rFonts w:ascii="Arial" w:hAnsi="Arial" w:cs="Arial"/>
+          <w:iCs/>
+          <w:sz w:val="20"/>
+          <w:szCs w:val="20"/>
+          <w:lang w:val="en-GB"/>
+        </w:rPr>
+        <w:t>nontypeable</w:t>
+      </w:r>
+      <w:proofErr w:type="spellEnd"/>
+      <w:r>
+        <w:rPr>
+          <w:rFonts w:ascii="Arial" w:hAnsi="Arial" w:cs="Arial"/>
+          <w:iCs/>
+          <w:sz w:val="20"/>
+          <w:szCs w:val="20"/>
+          <w:lang w:val="en-GB"/>
+        </w:rPr>
+        <w:t xml:space="preserve"> Haemophilus influenzae is linked to a combination of altered PBP3, slow drug influx and direct efflux regulation.</w:t>
+      </w:r>
+      <w:r>
+        <w:rPr>
+          <w:rFonts w:ascii="Arial" w:hAnsi="Arial" w:cs="Arial"/>
+          <w:sz w:val="20"/>
+          <w:szCs w:val="20"/>
+          <w:lang w:val="en-GB"/>
+        </w:rPr>
         <w:t xml:space="preserve"> </w:t>
       </w:r>
-      <w:r>
-        <w:rPr>
-          <w:rFonts w:ascii="Arial" w:hAnsi="Arial" w:cs="Arial"/>
-          <w:sz w:val="20"/>
-          <w:szCs w:val="20"/>
-        </w:rPr>
-        <w:t>Clin Microbiol Infect. 23(2): p. 118 e9-118 e19.</w:t>
+      <w:proofErr w:type="spellStart"/>
+      <w:r>
+        <w:rPr>
+          <w:rFonts w:ascii="Arial" w:hAnsi="Arial" w:cs="Arial"/>
+          <w:sz w:val="20"/>
+          <w:szCs w:val="20"/>
+        </w:rPr>
+        <w:t>Clin</w:t>
+      </w:r>
+      <w:proofErr w:type="spellEnd"/>
+      <w:r>
+        <w:rPr>
+          <w:rFonts w:ascii="Arial" w:hAnsi="Arial" w:cs="Arial"/>
+          <w:sz w:val="20"/>
+          <w:szCs w:val="20"/>
+        </w:rPr>
+        <w:t xml:space="preserve"> </w:t>
+      </w:r>
+      <w:proofErr w:type="spellStart"/>
+      <w:r>
+        <w:rPr>
+          <w:rFonts w:ascii="Arial" w:hAnsi="Arial" w:cs="Arial"/>
+          <w:sz w:val="20"/>
+          <w:szCs w:val="20"/>
+        </w:rPr>
+        <w:t>Microbiol</w:t>
+      </w:r>
+      <w:proofErr w:type="spellEnd"/>
+      <w:r>
+        <w:rPr>
+          <w:rFonts w:ascii="Arial" w:hAnsi="Arial" w:cs="Arial"/>
+          <w:sz w:val="20"/>
+          <w:szCs w:val="20"/>
+        </w:rPr>
+        <w:t xml:space="preserve"> </w:t>
+      </w:r>
+      <w:proofErr w:type="spellStart"/>
+      <w:r>
+        <w:rPr>
+          <w:rFonts w:ascii="Arial" w:hAnsi="Arial" w:cs="Arial"/>
+          <w:sz w:val="20"/>
+          <w:szCs w:val="20"/>
+        </w:rPr>
+        <w:t>Infect</w:t>
+      </w:r>
+      <w:proofErr w:type="spellEnd"/>
+      <w:r>
+        <w:rPr>
+          <w:rFonts w:ascii="Arial" w:hAnsi="Arial" w:cs="Arial"/>
+          <w:sz w:val="20"/>
+          <w:szCs w:val="20"/>
+        </w:rPr>
+        <w:t>. 23(2): p. 118 e9-118 e19.</w:t>
       </w:r>
     </w:p>
     <w:p>
@@ -2948,16 +3663,94 @@
           <w:sz w:val="20"/>
           <w:szCs w:val="20"/>
         </w:rPr>
-        <w:t xml:space="preserve">4. Lâm, T.T., Nürnberg, S., Claus, H., and Vogel, U. (2020). </w:t>
-      </w:r>
-      <w:r>
-        <w:rPr>
-          <w:rFonts w:ascii="Arial" w:hAnsi="Arial" w:cs="Arial"/>
-          <w:sz w:val="20"/>
-          <w:szCs w:val="20"/>
-          <w:lang w:val="en-US"/>
-        </w:rPr>
-        <w:t>Molecular epidemiology of imipenem resistance in invasive Haemophilus influenzae infections in Germany in 2016. J Antimicrob Chemother. 75(8): p. 2076-2086</w:t>
+        <w:t xml:space="preserve">4. </w:t>
+      </w:r>
+      <w:proofErr w:type="spellStart"/>
+      <w:r>
+        <w:rPr>
+          <w:rFonts w:ascii="Arial" w:hAnsi="Arial" w:cs="Arial"/>
+          <w:sz w:val="20"/>
+          <w:szCs w:val="20"/>
+        </w:rPr>
+        <w:t>Lâm</w:t>
+      </w:r>
+      <w:proofErr w:type="spellEnd"/>
+      <w:r>
+        <w:rPr>
+          <w:rFonts w:ascii="Arial" w:hAnsi="Arial" w:cs="Arial"/>
+          <w:sz w:val="20"/>
+          <w:szCs w:val="20"/>
+        </w:rPr>
+        <w:t xml:space="preserve">, T.T., Nürnberg, S., Claus, H., and Vogel, U. (2020). </w:t>
+      </w:r>
+      <w:r>
+        <w:rPr>
+          <w:rFonts w:ascii="Arial" w:hAnsi="Arial" w:cs="Arial"/>
+          <w:sz w:val="20"/>
+          <w:szCs w:val="20"/>
+          <w:lang w:val="en-US"/>
+        </w:rPr>
+        <w:t xml:space="preserve">Molecular epidemiology of imipenem resistance in invasive </w:t>
+      </w:r>
+      <w:proofErr w:type="spellStart"/>
+      <w:r>
+        <w:rPr>
+          <w:rFonts w:ascii="Arial" w:hAnsi="Arial" w:cs="Arial"/>
+          <w:sz w:val="20"/>
+          <w:szCs w:val="20"/>
+          <w:lang w:val="en-US"/>
+        </w:rPr>
+        <w:t>Haemophilus</w:t>
+      </w:r>
+      <w:proofErr w:type="spellEnd"/>
+      <w:r>
+        <w:rPr>
+          <w:rFonts w:ascii="Arial" w:hAnsi="Arial" w:cs="Arial"/>
+          <w:sz w:val="20"/>
+          <w:szCs w:val="20"/>
+          <w:lang w:val="en-US"/>
+        </w:rPr>
+        <w:t xml:space="preserve"> influenzae infections in Germany in 2016. J </w:t>
+      </w:r>
+      <w:proofErr w:type="spellStart"/>
+      <w:r>
+        <w:rPr>
+          <w:rFonts w:ascii="Arial" w:hAnsi="Arial" w:cs="Arial"/>
+          <w:sz w:val="20"/>
+          <w:szCs w:val="20"/>
+          <w:lang w:val="en-US"/>
+        </w:rPr>
+        <w:t>Antimicrob</w:t>
+      </w:r>
+      <w:proofErr w:type="spellEnd"/>
+      <w:r>
+        <w:rPr>
+          <w:rFonts w:ascii="Arial" w:hAnsi="Arial" w:cs="Arial"/>
+          <w:sz w:val="20"/>
+          <w:szCs w:val="20"/>
+          <w:lang w:val="en-US"/>
+        </w:rPr>
+        <w:t xml:space="preserve"> </w:t>
+      </w:r>
+      <w:proofErr w:type="spellStart"/>
+      <w:r>
+        <w:rPr>
+          <w:rFonts w:ascii="Arial" w:hAnsi="Arial" w:cs="Arial"/>
+          <w:sz w:val="20"/>
+          <w:szCs w:val="20"/>
+          <w:lang w:val="en-US"/>
+        </w:rPr>
+        <w:t>Chemother</w:t>
+      </w:r>
+      <w:proofErr w:type="spellEnd"/>
+      <w:r>
+        <w:rPr>
+          <w:rFonts w:ascii="Arial" w:hAnsi="Arial" w:cs="Arial"/>
+          <w:sz w:val="20"/>
+          <w:szCs w:val="20"/>
+          <w:lang w:val="en-US"/>
+        </w:rPr>
+        <w:t>. 75(8): p. 2076-2086</w:t>
       </w:r>
     </w:p>
     <w:p>
@@ -2983,15 +3776,261 @@
           <w:szCs w:val="20"/>
           <w:lang w:val="en-US"/>
         </w:rPr>
-        <w:t xml:space="preserve">5. Leclercq R, Cantón R, Brown DF, Giske CG, Heisig P, MacGowan AP, Mouton JW, Nordmann P, Rodloff AC, Rossolini GM, Soussy CJ, Steinbakk M, Winstanley TG, Kahlmeter G. EUCAST expert rules in antimicrobial susceptibility testing. </w:t>
-      </w:r>
-      <w:r>
-        <w:rPr>
-          <w:rFonts w:ascii="Arial" w:hAnsi="Arial" w:cs="Arial"/>
-          <w:sz w:val="20"/>
-          <w:szCs w:val="20"/>
-        </w:rPr>
-        <w:t>Clin Microbiol Infect. 2013 19(2): 141–160.</w:t>
+        <w:t xml:space="preserve">5. </w:t>
+      </w:r>
+      <w:proofErr w:type="spellStart"/>
+      <w:r>
+        <w:rPr>
+          <w:rFonts w:ascii="Arial" w:hAnsi="Arial" w:cs="Arial"/>
+          <w:sz w:val="20"/>
+          <w:szCs w:val="20"/>
+          <w:lang w:val="en-US"/>
+        </w:rPr>
+        <w:t>Leclercq</w:t>
+      </w:r>
+      <w:proofErr w:type="spellEnd"/>
+      <w:r>
+        <w:rPr>
+          <w:rFonts w:ascii="Arial" w:hAnsi="Arial" w:cs="Arial"/>
+          <w:sz w:val="20"/>
+          <w:szCs w:val="20"/>
+          <w:lang w:val="en-US"/>
+        </w:rPr>
+        <w:t xml:space="preserve"> R, </w:t>
+      </w:r>
+      <w:proofErr w:type="spellStart"/>
+      <w:r>
+        <w:rPr>
+          <w:rFonts w:ascii="Arial" w:hAnsi="Arial" w:cs="Arial"/>
+          <w:sz w:val="20"/>
+          <w:szCs w:val="20"/>
+          <w:lang w:val="en-US"/>
+        </w:rPr>
+        <w:t>Cantón</w:t>
+      </w:r>
+      <w:proofErr w:type="spellEnd"/>
+      <w:r>
+        <w:rPr>
+          <w:rFonts w:ascii="Arial" w:hAnsi="Arial" w:cs="Arial"/>
+          <w:sz w:val="20"/>
+          <w:szCs w:val="20"/>
+          <w:lang w:val="en-US"/>
+        </w:rPr>
+        <w:t xml:space="preserve"> R, Brown DF, </w:t>
+      </w:r>
+      <w:proofErr w:type="spellStart"/>
+      <w:r>
+        <w:rPr>
+          <w:rFonts w:ascii="Arial" w:hAnsi="Arial" w:cs="Arial"/>
+          <w:sz w:val="20"/>
+          <w:szCs w:val="20"/>
+          <w:lang w:val="en-US"/>
+        </w:rPr>
+        <w:t>Giske</w:t>
+      </w:r>
+      <w:proofErr w:type="spellEnd"/>
+      <w:r>
+        <w:rPr>
+          <w:rFonts w:ascii="Arial" w:hAnsi="Arial" w:cs="Arial"/>
+          <w:sz w:val="20"/>
+          <w:szCs w:val="20"/>
+          <w:lang w:val="en-US"/>
+        </w:rPr>
+        <w:t xml:space="preserve"> CG, </w:t>
+      </w:r>
+      <w:proofErr w:type="spellStart"/>
+      <w:r>
+        <w:rPr>
+          <w:rFonts w:ascii="Arial" w:hAnsi="Arial" w:cs="Arial"/>
+          <w:sz w:val="20"/>
+          <w:szCs w:val="20"/>
+          <w:lang w:val="en-US"/>
+        </w:rPr>
+        <w:t>Heisig</w:t>
+      </w:r>
+      <w:proofErr w:type="spellEnd"/>
+      <w:r>
+        <w:rPr>
+          <w:rFonts w:ascii="Arial" w:hAnsi="Arial" w:cs="Arial"/>
+          <w:sz w:val="20"/>
+          <w:szCs w:val="20"/>
+          <w:lang w:val="en-US"/>
+        </w:rPr>
+        <w:t xml:space="preserve"> P, </w:t>
+      </w:r>
+      <w:proofErr w:type="spellStart"/>
+      <w:r>
+        <w:rPr>
+          <w:rFonts w:ascii="Arial" w:hAnsi="Arial" w:cs="Arial"/>
+          <w:sz w:val="20"/>
+          <w:szCs w:val="20"/>
+          <w:lang w:val="en-US"/>
+        </w:rPr>
+        <w:t>MacGowan</w:t>
+      </w:r>
+      <w:proofErr w:type="spellEnd"/>
+      <w:r>
+        <w:rPr>
+          <w:rFonts w:ascii="Arial" w:hAnsi="Arial" w:cs="Arial"/>
+          <w:sz w:val="20"/>
+          <w:szCs w:val="20"/>
+          <w:lang w:val="en-US"/>
+        </w:rPr>
+        <w:t xml:space="preserve"> AP, Mouton JW, Nordmann P, </w:t>
+      </w:r>
+      <w:proofErr w:type="spellStart"/>
+      <w:r>
+        <w:rPr>
+          <w:rFonts w:ascii="Arial" w:hAnsi="Arial" w:cs="Arial"/>
+          <w:sz w:val="20"/>
+          <w:szCs w:val="20"/>
+          <w:lang w:val="en-US"/>
+        </w:rPr>
+        <w:t>Rodloff</w:t>
+      </w:r>
+      <w:proofErr w:type="spellEnd"/>
+      <w:r>
+        <w:rPr>
+          <w:rFonts w:ascii="Arial" w:hAnsi="Arial" w:cs="Arial"/>
+          <w:sz w:val="20"/>
+          <w:szCs w:val="20"/>
+          <w:lang w:val="en-US"/>
+        </w:rPr>
+        <w:t xml:space="preserve"> AC, </w:t>
+      </w:r>
+      <w:proofErr w:type="spellStart"/>
+      <w:r>
+        <w:rPr>
+          <w:rFonts w:ascii="Arial" w:hAnsi="Arial" w:cs="Arial"/>
+          <w:sz w:val="20"/>
+          <w:szCs w:val="20"/>
+          <w:lang w:val="en-US"/>
+        </w:rPr>
+        <w:t>Rossolini</w:t>
+      </w:r>
+      <w:proofErr w:type="spellEnd"/>
+      <w:r>
+        <w:rPr>
+          <w:rFonts w:ascii="Arial" w:hAnsi="Arial" w:cs="Arial"/>
+          <w:sz w:val="20"/>
+          <w:szCs w:val="20"/>
+          <w:lang w:val="en-US"/>
+        </w:rPr>
+        <w:t xml:space="preserve"> GM, </w:t>
+      </w:r>
+      <w:proofErr w:type="spellStart"/>
+      <w:r>
+        <w:rPr>
+          <w:rFonts w:ascii="Arial" w:hAnsi="Arial" w:cs="Arial"/>
+          <w:sz w:val="20"/>
+          <w:szCs w:val="20"/>
+          <w:lang w:val="en-US"/>
+        </w:rPr>
+        <w:t>Soussy</w:t>
+      </w:r>
+      <w:proofErr w:type="spellEnd"/>
+      <w:r>
+        <w:rPr>
+          <w:rFonts w:ascii="Arial" w:hAnsi="Arial" w:cs="Arial"/>
+          <w:sz w:val="20"/>
+          <w:szCs w:val="20"/>
+          <w:lang w:val="en-US"/>
+        </w:rPr>
+        <w:t xml:space="preserve"> CJ, </w:t>
+      </w:r>
+      <w:proofErr w:type="spellStart"/>
+      <w:r>
+        <w:rPr>
+          <w:rFonts w:ascii="Arial" w:hAnsi="Arial" w:cs="Arial"/>
+          <w:sz w:val="20"/>
+          <w:szCs w:val="20"/>
+          <w:lang w:val="en-US"/>
+        </w:rPr>
+        <w:t>Steinbakk</w:t>
+      </w:r>
+      <w:proofErr w:type="spellEnd"/>
+      <w:r>
+        <w:rPr>
+          <w:rFonts w:ascii="Arial" w:hAnsi="Arial" w:cs="Arial"/>
+          <w:sz w:val="20"/>
+          <w:szCs w:val="20"/>
+          <w:lang w:val="en-US"/>
+        </w:rPr>
+        <w:t xml:space="preserve"> M, Winstanley TG, </w:t>
+      </w:r>
+      <w:proofErr w:type="spellStart"/>
+      <w:r>
+        <w:rPr>
+          <w:rFonts w:ascii="Arial" w:hAnsi="Arial" w:cs="Arial"/>
+          <w:sz w:val="20"/>
+          <w:szCs w:val="20"/>
+          <w:lang w:val="en-US"/>
+        </w:rPr>
+        <w:t>Kahlmeter</w:t>
+      </w:r>
+      <w:proofErr w:type="spellEnd"/>
+      <w:r>
+        <w:rPr>
+          <w:rFonts w:ascii="Arial" w:hAnsi="Arial" w:cs="Arial"/>
+          <w:sz w:val="20"/>
+          <w:szCs w:val="20"/>
+          <w:lang w:val="en-US"/>
+        </w:rPr>
+        <w:t xml:space="preserve"> G. EUCAST expert rules in antimicrobial susceptibility testing. </w:t>
+      </w:r>
+      <w:proofErr w:type="spellStart"/>
+      <w:r>
+        <w:rPr>
+          <w:rFonts w:ascii="Arial" w:hAnsi="Arial" w:cs="Arial"/>
+          <w:sz w:val="20"/>
+          <w:szCs w:val="20"/>
+        </w:rPr>
+        <w:t>Clin</w:t>
+      </w:r>
+      <w:proofErr w:type="spellEnd"/>
+      <w:r>
+        <w:rPr>
+          <w:rFonts w:ascii="Arial" w:hAnsi="Arial" w:cs="Arial"/>
+          <w:sz w:val="20"/>
+          <w:szCs w:val="20"/>
+        </w:rPr>
+        <w:t xml:space="preserve"> </w:t>
+      </w:r>
+      <w:proofErr w:type="spellStart"/>
+      <w:r>
+        <w:rPr>
+          <w:rFonts w:ascii="Arial" w:hAnsi="Arial" w:cs="Arial"/>
+          <w:sz w:val="20"/>
+          <w:szCs w:val="20"/>
+        </w:rPr>
+        <w:t>Microbiol</w:t>
+      </w:r>
+      <w:proofErr w:type="spellEnd"/>
+      <w:r>
+        <w:rPr>
+          <w:rFonts w:ascii="Arial" w:hAnsi="Arial" w:cs="Arial"/>
+          <w:sz w:val="20"/>
+          <w:szCs w:val="20"/>
+        </w:rPr>
+        <w:t xml:space="preserve"> </w:t>
+      </w:r>
+      <w:proofErr w:type="spellStart"/>
+      <w:r>
+        <w:rPr>
+          <w:rFonts w:ascii="Arial" w:hAnsi="Arial" w:cs="Arial"/>
+          <w:sz w:val="20"/>
+          <w:szCs w:val="20"/>
+        </w:rPr>
+        <w:t>Infect</w:t>
+      </w:r>
+      <w:proofErr w:type="spellEnd"/>
+      <w:r>
+        <w:rPr>
+          <w:rFonts w:ascii="Arial" w:hAnsi="Arial" w:cs="Arial"/>
+          <w:sz w:val="20"/>
+          <w:szCs w:val="20"/>
+        </w:rPr>
+        <w:t>. 2013 19(2): 141–160.</w:t>
       </w:r>
     </w:p>
     <w:p>
@@ -3026,16 +4065,76 @@
           <w:szCs w:val="20"/>
           <w:lang w:val="en-US"/>
         </w:rPr>
-        <w:t xml:space="preserve">Cefotaxime resistance in invasive Haemophilus influenzae isolates in Germany 2016-19: prevalence, epidemiology and relevance of PBP3 substitutions. </w:t>
-      </w:r>
-      <w:r>
-        <w:rPr>
-          <w:rFonts w:ascii="Arial" w:hAnsi="Arial" w:cs="Arial"/>
-          <w:sz w:val="20"/>
-          <w:szCs w:val="20"/>
-          <w:lang w:val="en-US"/>
-        </w:rPr>
-        <w:t>J Antimicrob Chemother. 76(4): p. 920-929.</w:t>
+        <w:t xml:space="preserve">Cefotaxime resistance in invasive </w:t>
+      </w:r>
+      <w:proofErr w:type="spellStart"/>
+      <w:r>
+        <w:rPr>
+          <w:rFonts w:ascii="Arial" w:hAnsi="Arial" w:cs="Arial"/>
+          <w:sz w:val="20"/>
+          <w:szCs w:val="20"/>
+          <w:lang w:val="en-US"/>
+        </w:rPr>
+        <w:t>Haemophilus</w:t>
+      </w:r>
+      <w:proofErr w:type="spellEnd"/>
+      <w:r>
+        <w:rPr>
+          <w:rFonts w:ascii="Arial" w:hAnsi="Arial" w:cs="Arial"/>
+          <w:sz w:val="20"/>
+          <w:szCs w:val="20"/>
+          <w:lang w:val="en-US"/>
+        </w:rPr>
+        <w:t xml:space="preserve"> influenzae isolates in Germany 2016-19: prevalence, epidemiology and relevance of PBP3 substitutions. </w:t>
+      </w:r>
+      <w:r>
+        <w:rPr>
+          <w:rFonts w:ascii="Arial" w:hAnsi="Arial" w:cs="Arial"/>
+          <w:sz w:val="20"/>
+          <w:szCs w:val="20"/>
+          <w:lang w:val="en-US"/>
+        </w:rPr>
+        <w:t xml:space="preserve">J </w:t>
+      </w:r>
+      <w:proofErr w:type="spellStart"/>
+      <w:r>
+        <w:rPr>
+          <w:rFonts w:ascii="Arial" w:hAnsi="Arial" w:cs="Arial"/>
+          <w:sz w:val="20"/>
+          <w:szCs w:val="20"/>
+          <w:lang w:val="en-US"/>
+        </w:rPr>
+        <w:t>Antimicrob</w:t>
+      </w:r>
+      <w:proofErr w:type="spellEnd"/>
+      <w:r>
+        <w:rPr>
+          <w:rFonts w:ascii="Arial" w:hAnsi="Arial" w:cs="Arial"/>
+          <w:sz w:val="20"/>
+          <w:szCs w:val="20"/>
+          <w:lang w:val="en-US"/>
+        </w:rPr>
+        <w:t xml:space="preserve"> </w:t>
+      </w:r>
+      <w:proofErr w:type="spellStart"/>
+      <w:r>
+        <w:rPr>
+          <w:rFonts w:ascii="Arial" w:hAnsi="Arial" w:cs="Arial"/>
+          <w:sz w:val="20"/>
+          <w:szCs w:val="20"/>
+          <w:lang w:val="en-US"/>
+        </w:rPr>
+        <w:t>Chemother</w:t>
+      </w:r>
+      <w:proofErr w:type="spellEnd"/>
+      <w:r>
+        <w:rPr>
+          <w:rFonts w:ascii="Arial" w:hAnsi="Arial" w:cs="Arial"/>
+          <w:sz w:val="20"/>
+          <w:szCs w:val="20"/>
+          <w:lang w:val="en-US"/>
+        </w:rPr>
+        <w:t>. 76(4): p. 920-929.</w:t>
       </w:r>
     </w:p>
     <w:p>
@@ -3083,13 +4182,47 @@
         </w:rPr>
         <w:fldChar w:fldCharType="separate"/>
       </w:r>
-      <w:r>
-        <w:rPr>
-          <w:rFonts w:ascii="Arial" w:hAnsi="Arial" w:cs="Arial"/>
-          <w:lang w:val="en-US"/>
-        </w:rPr>
-        <w:t>Mit freundlichen Grüßen</w:t>
-      </w:r>
+      <w:proofErr w:type="spellStart"/>
+      <w:r>
+        <w:rPr>
+          <w:rFonts w:ascii="Arial" w:hAnsi="Arial" w:cs="Arial"/>
+          <w:lang w:val="en-US"/>
+        </w:rPr>
+        <w:t>Mit</w:t>
+      </w:r>
+      <w:proofErr w:type="spellEnd"/>
+      <w:r>
+        <w:rPr>
+          <w:rFonts w:ascii="Arial" w:hAnsi="Arial" w:cs="Arial"/>
+          <w:lang w:val="en-US"/>
+        </w:rPr>
+        <w:t xml:space="preserve"> </w:t>
+      </w:r>
+      <w:proofErr w:type="spellStart"/>
+      <w:r>
+        <w:rPr>
+          <w:rFonts w:ascii="Arial" w:hAnsi="Arial" w:cs="Arial"/>
+          <w:lang w:val="en-US"/>
+        </w:rPr>
+        <w:t>freundlichen</w:t>
+      </w:r>
+      <w:proofErr w:type="spellEnd"/>
+      <w:r>
+        <w:rPr>
+          <w:rFonts w:ascii="Arial" w:hAnsi="Arial" w:cs="Arial"/>
+          <w:lang w:val="en-US"/>
+        </w:rPr>
+        <w:t xml:space="preserve"> </w:t>
+      </w:r>
+      <w:proofErr w:type="spellStart"/>
+      <w:r>
+        <w:rPr>
+          <w:rFonts w:ascii="Arial" w:hAnsi="Arial" w:cs="Arial"/>
+          <w:lang w:val="en-US"/>
+        </w:rPr>
+        <w:t>Grüßen</w:t>
+      </w:r>
+      <w:proofErr w:type="spellEnd"/>
     </w:p>
     <w:p>
       <w:pPr>
@@ -3170,6 +4303,7 @@
           <w:lang w:val="en-US"/>
         </w:rPr>
       </w:pPr>
+      <w:proofErr w:type="spellStart"/>
       <w:r>
         <w:rPr>
           <w:rFonts w:ascii="Arial" w:hAnsi="Arial" w:cs="Arial"/>
@@ -3181,6 +4315,7 @@
         </w:rPr>
         <w:t>Kommentar</w:t>
       </w:r>
+      <w:proofErr w:type="spellEnd"/>
       <w:r>
         <w:rPr>
           <w:rFonts w:ascii="Arial" w:hAnsi="Arial" w:cs="Arial"/>
@@ -3197,7 +4332,47 @@
           <w:szCs w:val="12"/>
           <w:lang w:val="en-US"/>
         </w:rPr>
-        <w:t>{/HasComment}{/HasCommentOrAnnouncement}</w:t>
+        <w:t>{/</w:t>
+      </w:r>
+      <w:proofErr w:type="spellStart"/>
+      <w:r>
+        <w:rPr>
+          <w:rFonts w:ascii="Arial" w:hAnsi="Arial" w:cs="Arial"/>
+          <w:sz w:val="12"/>
+          <w:szCs w:val="12"/>
+          <w:lang w:val="en-US"/>
+        </w:rPr>
+        <w:t>HasComment</w:t>
+      </w:r>
+      <w:proofErr w:type="spellEnd"/>
+      <w:r>
+        <w:rPr>
+          <w:rFonts w:ascii="Arial" w:hAnsi="Arial" w:cs="Arial"/>
+          <w:sz w:val="12"/>
+          <w:szCs w:val="12"/>
+          <w:lang w:val="en-US"/>
+        </w:rPr>
+        <w:t>}{/</w:t>
+      </w:r>
+      <w:proofErr w:type="spellStart"/>
+      <w:r>
+        <w:rPr>
+          <w:rFonts w:ascii="Arial" w:hAnsi="Arial" w:cs="Arial"/>
+          <w:sz w:val="12"/>
+          <w:szCs w:val="12"/>
+          <w:lang w:val="en-US"/>
+        </w:rPr>
+        <w:t>HasCommentOrAnnouncement</w:t>
+      </w:r>
+      <w:proofErr w:type="spellEnd"/>
+      <w:r>
+        <w:rPr>
+          <w:rFonts w:ascii="Arial" w:hAnsi="Arial" w:cs="Arial"/>
+          <w:sz w:val="12"/>
+          <w:szCs w:val="12"/>
+          <w:lang w:val="en-US"/>
+        </w:rPr>
+        <w:t>}</w:t>
       </w:r>
       <w:r>
         <w:rPr>
@@ -3905,7 +5080,7 @@
           <v:path o:extrusionok="f" gradientshapeok="t" o:connecttype="rect"/>
           <o:lock v:ext="edit" aspectratio="t"/>
         </v:shapetype>
-        <v:shape id="Grafik 4" o:spid="_x0000_s1080" type="#_x0000_t75" alt="nrzmhi_logo_500" style="position:absolute;margin-left:385.15pt;margin-top:2.25pt;width:63.4pt;height:63.4pt;z-index:-4;visibility:visible;mso-wrap-style:square;mso-width-percent:0;mso-height-percent:0;mso-wrap-distance-left:9pt;mso-wrap-distance-top:0;mso-wrap-distance-right:9pt;mso-wrap-distance-bottom:0;mso-position-horizontal:absolute;mso-position-horizontal-relative:text;mso-position-vertical:absolute;mso-position-vertical-relative:text;mso-width-percent:0;mso-height-percent:0;mso-width-relative:page;mso-height-relative:page">
+        <v:shape id="Grafik 4" o:spid="_x0000_s1080" type="#_x0000_t75" alt="nrzmhi_logo_500" style="position:absolute;margin-left:385.15pt;margin-top:2.25pt;width:63.4pt;height:63.4pt;z-index:-2;visibility:visible;mso-wrap-style:square;mso-width-percent:0;mso-height-percent:0;mso-wrap-distance-left:9pt;mso-wrap-distance-top:0;mso-wrap-distance-right:9pt;mso-wrap-distance-bottom:0;mso-position-horizontal:absolute;mso-position-horizontal-relative:text;mso-position-vertical:absolute;mso-position-vertical-relative:text;mso-width-percent:0;mso-height-percent:0;mso-width-relative:page;mso-height-relative:page">
           <v:imagedata r:id="rId1" o:title="nrzmhi_logo_500"/>
         </v:shape>
       </w:pict>
@@ -4044,7 +5219,7 @@
       <w:rPr>
         <w:noProof/>
       </w:rPr>
-      <w:pict w14:anchorId="17A2E10F">
+      <w:pict w14:anchorId="142AAF38">
         <v:shapetype id="_x0000_t75" coordsize="21600,21600" o:spt="75" o:preferrelative="t" path="m@4@5l@4@11@9@11@9@5xe" filled="f" stroked="f">
           <v:stroke joinstyle="miter"/>
           <v:formulas>
@@ -4064,7 +5239,7 @@
           <v:path o:extrusionok="f" gradientshapeok="t" o:connecttype="rect"/>
           <o:lock v:ext="edit" aspectratio="t"/>
         </v:shapetype>
-        <v:shape id="_x0000_s1085" type="#_x0000_t75" alt="nrzmhi_logo_500" style="position:absolute;margin-left:385.15pt;margin-top:2.25pt;width:63.4pt;height:63.4pt;z-index:-1;visibility:visible;mso-wrap-style:square;mso-width-percent:0;mso-height-percent:0;mso-wrap-distance-left:9pt;mso-wrap-distance-top:0;mso-wrap-distance-right:9pt;mso-wrap-distance-bottom:0;mso-position-horizontal:absolute;mso-position-horizontal-relative:text;mso-position-vertical:absolute;mso-position-vertical-relative:text;mso-width-percent:0;mso-height-percent:0;mso-width-relative:page;mso-height-relative:page">
+        <v:shape id="_x0000_s1090" type="#_x0000_t75" alt="nrzmhi_logo_500" style="position:absolute;margin-left:385.15pt;margin-top:2.25pt;width:63.4pt;height:63.4pt;z-index:-1;visibility:visible;mso-wrap-style:square;mso-width-percent:0;mso-height-percent:0;mso-wrap-distance-left:9pt;mso-wrap-distance-top:0;mso-wrap-distance-right:9pt;mso-wrap-distance-bottom:0;mso-position-horizontal:absolute;mso-position-horizontal-relative:text;mso-position-vertical:absolute;mso-position-vertical-relative:text;mso-width-percent:0;mso-height-percent:0;mso-width-relative:page;mso-height-relative:page">
           <v:imagedata r:id="rId1" o:title="nrzmhi_logo_500"/>
         </v:shape>
       </w:pict>
@@ -4073,8 +5248,8 @@
       <w:rPr>
         <w:noProof/>
       </w:rPr>
-      <w:pict w14:anchorId="38422C4C">
-        <v:shape id="_x0000_s1084" type="#_x0000_t75" alt="RKI_Logo-NRZKL-Deu_RGB-1.JPG" style="position:absolute;margin-left:449.25pt;margin-top:6.75pt;width:55pt;height:55pt;z-index:5;visibility:visible;mso-wrap-style:square;mso-width-percent:0;mso-height-percent:0;mso-wrap-distance-left:9pt;mso-wrap-distance-top:0;mso-wrap-distance-right:9pt;mso-wrap-distance-bottom:0;mso-position-horizontal:absolute;mso-position-horizontal-relative:text;mso-position-vertical:absolute;mso-position-vertical-relative:text;mso-width-percent:0;mso-height-percent:0;mso-width-relative:page;mso-height-relative:page" stroked="t" strokecolor="white">
+      <w:pict w14:anchorId="4E244089">
+        <v:shape id="_x0000_s1089" type="#_x0000_t75" alt="RKI_Logo-NRZKL-Deu_RGB-1.JPG" style="position:absolute;margin-left:449.25pt;margin-top:6.75pt;width:55pt;height:55pt;z-index:4;visibility:visible;mso-wrap-style:square;mso-width-percent:0;mso-height-percent:0;mso-wrap-distance-left:9pt;mso-wrap-distance-top:0;mso-wrap-distance-right:9pt;mso-wrap-distance-bottom:0;mso-position-horizontal:absolute;mso-position-horizontal-relative:text;mso-position-vertical:absolute;mso-position-vertical-relative:text;mso-width-percent:0;mso-height-percent:0;mso-width-relative:page;mso-height-relative:page" stroked="t" strokecolor="white">
           <v:imagedata r:id="rId2" o:title="RKI_Logo-NRZKL-Deu_RGB-1"/>
         </v:shape>
       </w:pict>
@@ -4093,6 +5268,9 @@
   </w:p>
   <w:p>
     <w:pPr>
+      <w:tabs>
+        <w:tab w:val="left" w:pos="5664"/>
+      </w:tabs>
       <w:spacing w:line="360" w:lineRule="auto"/>
       <w:rPr>
         <w:rFonts w:ascii="Arial" w:hAnsi="Arial" w:cs="Arial"/>
@@ -4113,6 +5291,18 @@
         <w:szCs w:val="28"/>
       </w:rPr>
       <w:t>und Haemophilus influenzae</w:t>
+    </w:r>
+    <w:r>
+      <w:rPr>
+        <w:rFonts w:ascii="Arial" w:hAnsi="Arial" w:cs="Arial"/>
+        <w:b/>
+        <w:smallCaps/>
+        <w:noProof/>
+        <w:spacing w:val="20"/>
+        <w:sz w:val="28"/>
+        <w:szCs w:val="28"/>
+      </w:rPr>
+      <w:tab/>
     </w:r>
   </w:p>
   <w:p>
@@ -4195,12 +5385,12 @@
       <w:rPr>
         <w:noProof/>
       </w:rPr>
-      <w:pict w14:anchorId="10713F55">
+      <w:pict w14:anchorId="7F897B3D">
         <v:shapetype id="_x0000_t202" coordsize="21600,21600" o:spt="202" path="m,l,21600r21600,l21600,xe">
           <v:stroke joinstyle="miter"/>
           <v:path gradientshapeok="t" o:connecttype="rect"/>
         </v:shapetype>
-        <v:shape id="Textfeld 3" o:spid="_x0000_s1083" type="#_x0000_t202" style="position:absolute;margin-left:364.1pt;margin-top:2.3pt;width:156.8pt;height:304.25pt;z-index:6;visibility:visible;mso-wrap-style:square;mso-width-percent:0;mso-height-percent:0;mso-wrap-distance-left:9pt;mso-wrap-distance-top:0;mso-wrap-distance-right:9pt;mso-wrap-distance-bottom:0;mso-position-horizontal-relative:text;mso-position-vertical-relative:text;mso-width-percent:0;mso-height-percent:0;mso-width-relative:page;mso-height-relative:page;v-text-anchor:top" o:gfxdata="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" stroked="f">
+        <v:shape id="Textfeld 3" o:spid="_x0000_s1088" type="#_x0000_t202" style="position:absolute;margin-left:364.1pt;margin-top:2.3pt;width:156.8pt;height:304.25pt;z-index:5;visibility:visible;mso-wrap-style:square;mso-width-percent:0;mso-height-percent:0;mso-wrap-distance-left:9pt;mso-wrap-distance-top:0;mso-wrap-distance-right:9pt;mso-wrap-distance-bottom:0;mso-position-horizontal-relative:text;mso-position-vertical-relative:text;mso-width-percent:0;mso-height-percent:0;mso-width-relative:page;mso-height-relative:page;v-text-anchor:top" o:gfxdata="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" stroked="f">
           <v:textbox style="mso-next-textbox:#Textfeld 3">
             <w:txbxContent>
               <w:p>
@@ -4397,7 +5587,7 @@
                     <w:szCs w:val="17"/>
                     <w:lang w:val="pl-PL"/>
                   </w:rPr>
-                  <w:t>nrzm@hygiene.uni-wuerzburg.de</w:t>
+                  <w:t>nrzmhi@uni-wuerzburg.de</w:t>
                 </w:r>
               </w:p>
               <w:p>
@@ -4467,7 +5657,7 @@
                     <w:szCs w:val="17"/>
                     <w:lang w:val="pl-PL"/>
                   </w:rPr>
-                  <w:t>hclaus@hygiene.uni-wuerzburg.de</w:t>
+                  <w:t>heike.claus@uni-wuerzburg.de</w:t>
                 </w:r>
               </w:p>
               <w:p>
@@ -4531,7 +5721,7 @@
                     <w:szCs w:val="17"/>
                     <w:lang w:val="pl-PL"/>
                   </w:rPr>
-                  <w:t>ttlam@hygiene.uni-wuerzburg.de</w:t>
+                  <w:t>thien-tri.lam@uni-wuerzburg.de</w:t>
                 </w:r>
               </w:p>
               <w:p>

</xml_diff>

<commit_message>
Add Demis-ID to Haemophilus reports
</commit_message>
<xml_diff>
--- a/HaemophilusWeb/ReportTemplates/BLNAR v10.docx
+++ b/HaemophilusWeb/ReportTemplates/BLNAR v10.docx
@@ -21,7 +21,21 @@
         <w:rPr>
           <w:rFonts w:ascii="Arial" w:hAnsi="Arial" w:cs="Arial"/>
         </w:rPr>
-        <w:t>{SenderName}</w:t>
+        <w:t>{</w:t>
+      </w:r>
+      <w:proofErr w:type="spellStart"/>
+      <w:r>
+        <w:rPr>
+          <w:rFonts w:ascii="Arial" w:hAnsi="Arial" w:cs="Arial"/>
+        </w:rPr>
+        <w:t>SenderName</w:t>
+      </w:r>
+      <w:proofErr w:type="spellEnd"/>
+      <w:r>
+        <w:rPr>
+          <w:rFonts w:ascii="Arial" w:hAnsi="Arial" w:cs="Arial"/>
+        </w:rPr>
+        <w:t>}</w:t>
       </w:r>
     </w:p>
     <w:p>
@@ -34,7 +48,21 @@
         <w:rPr>
           <w:rFonts w:ascii="Arial" w:hAnsi="Arial" w:cs="Arial"/>
         </w:rPr>
-        <w:t>{SenderDepartment}</w:t>
+        <w:t>{</w:t>
+      </w:r>
+      <w:proofErr w:type="spellStart"/>
+      <w:r>
+        <w:rPr>
+          <w:rFonts w:ascii="Arial" w:hAnsi="Arial" w:cs="Arial"/>
+        </w:rPr>
+        <w:t>SenderDepartment</w:t>
+      </w:r>
+      <w:proofErr w:type="spellEnd"/>
+      <w:r>
+        <w:rPr>
+          <w:rFonts w:ascii="Arial" w:hAnsi="Arial" w:cs="Arial"/>
+        </w:rPr>
+        <w:t>}</w:t>
       </w:r>
     </w:p>
     <w:p>
@@ -47,7 +75,21 @@
         <w:rPr>
           <w:rFonts w:ascii="Arial" w:hAnsi="Arial" w:cs="Arial"/>
         </w:rPr>
-        <w:t>{SenderStreet}</w:t>
+        <w:t>{</w:t>
+      </w:r>
+      <w:proofErr w:type="spellStart"/>
+      <w:r>
+        <w:rPr>
+          <w:rFonts w:ascii="Arial" w:hAnsi="Arial" w:cs="Arial"/>
+        </w:rPr>
+        <w:t>SenderStreet</w:t>
+      </w:r>
+      <w:proofErr w:type="spellEnd"/>
+      <w:r>
+        <w:rPr>
+          <w:rFonts w:ascii="Arial" w:hAnsi="Arial" w:cs="Arial"/>
+        </w:rPr>
+        <w:t>}</w:t>
       </w:r>
     </w:p>
     <w:p>
@@ -62,7 +104,23 @@
           <w:rFonts w:ascii="Arial" w:hAnsi="Arial" w:cs="Arial"/>
           <w:bCs/>
         </w:rPr>
-        <w:t>{SenderCity}</w:t>
+        <w:t>{</w:t>
+      </w:r>
+      <w:proofErr w:type="spellStart"/>
+      <w:r>
+        <w:rPr>
+          <w:rFonts w:ascii="Arial" w:hAnsi="Arial" w:cs="Arial"/>
+          <w:bCs/>
+        </w:rPr>
+        <w:t>SenderCity</w:t>
+      </w:r>
+      <w:proofErr w:type="spellEnd"/>
+      <w:r>
+        <w:rPr>
+          <w:rFonts w:ascii="Arial" w:hAnsi="Arial" w:cs="Arial"/>
+          <w:bCs/>
+        </w:rPr>
+        <w:t>}</w:t>
       </w:r>
     </w:p>
     <w:p>
@@ -109,6 +167,14 @@
           <w:color w:val="000000"/>
         </w:rPr>
       </w:pPr>
+      <w:r>
+        <w:rPr>
+          <w:rFonts w:ascii="Arial" w:hAnsi="Arial" w:cs="Arial"/>
+          <w:bCs/>
+          <w:color w:val="000000"/>
+        </w:rPr>
+        <w:t>Würzburg, den {Date}</w:t>
+      </w:r>
     </w:p>
     <w:p>
       <w:pPr>
@@ -120,43 +186,187 @@
         <w:autoSpaceDE w:val="0"/>
         <w:autoSpaceDN w:val="0"/>
         <w:adjustRightInd w:val="0"/>
-        <w:spacing w:before="120"/>
+        <w:spacing w:before="240" w:after="160"/>
+        <w:ind w:right="2381"/>
         <w:rPr>
           <w:rFonts w:ascii="Arial" w:hAnsi="Arial" w:cs="Arial"/>
           <w:bCs/>
           <w:color w:val="000000"/>
         </w:rPr>
       </w:pPr>
-    </w:p>
-    <w:p>
-      <w:pPr>
-        <w:widowControl w:val="0"/>
-        <w:tabs>
-          <w:tab w:val="left" w:pos="90"/>
-          <w:tab w:val="left" w:pos="3231"/>
-        </w:tabs>
-        <w:autoSpaceDE w:val="0"/>
-        <w:autoSpaceDN w:val="0"/>
-        <w:adjustRightInd w:val="0"/>
-        <w:spacing w:before="120"/>
-        <w:rPr>
-          <w:rFonts w:ascii="Arial" w:hAnsi="Arial" w:cs="Arial"/>
+      <w:r>
+        <w:rPr>
+          <w:rFonts w:ascii="Arial" w:hAnsi="Arial" w:cs="Arial"/>
+          <w:noProof/>
+        </w:rPr>
+        <w:pict w14:anchorId="0142C71D">
+          <v:shapetype id="_x0000_t202" coordsize="21600,21600" o:spt="202" path="m,l,21600r21600,l21600,xe">
+            <v:stroke joinstyle="miter"/>
+            <v:path gradientshapeok="t" o:connecttype="rect"/>
+          </v:shapetype>
+          <v:shape id="_x0000_s2054" type="#_x0000_t202" style="position:absolute;margin-left:249.4pt;margin-top:47pt;width:90.7pt;height:99.2pt;z-index:-1;visibility:visible;mso-wrap-distance-left:9pt;mso-wrap-distance-top:3.6pt;mso-wrap-distance-right:9pt;mso-wrap-distance-bottom:3.6pt;mso-position-horizontal-relative:text;mso-position-vertical-relative:text;mso-width-relative:margin;mso-height-relative:margin;v-text-anchor:top" stroked="f">
+            <v:textbox>
+              <w:txbxContent>
+                <w:p>
+                  <w:pPr>
+                    <w:jc w:val="center"/>
+                    <w:rPr>
+                      <w:sz w:val="16"/>
+                      <w:szCs w:val="16"/>
+                    </w:rPr>
+                  </w:pPr>
+                  <w:r>
+                    <w:rPr>
+                      <w:sz w:val="16"/>
+                      <w:szCs w:val="16"/>
+                    </w:rPr>
+                    <w:t>{%</w:t>
+                  </w:r>
+                  <w:proofErr w:type="spellStart"/>
+                  <w:r>
+                    <w:rPr>
+                      <w:sz w:val="16"/>
+                      <w:szCs w:val="16"/>
+                    </w:rPr>
+                    <w:t>DemisIdQrImage</w:t>
+                  </w:r>
+                  <w:proofErr w:type="spellEnd"/>
+                  <w:r>
+                    <w:rPr>
+                      <w:sz w:val="16"/>
+                      <w:szCs w:val="16"/>
+                    </w:rPr>
+                    <w:t>}</w:t>
+                  </w:r>
+                </w:p>
+                <w:p>
+                  <w:pPr>
+                    <w:jc w:val="center"/>
+                    <w:rPr>
+                      <w:sz w:val="12"/>
+                      <w:szCs w:val="12"/>
+                    </w:rPr>
+                  </w:pPr>
+                  <w:r>
+                    <w:rPr>
+                      <w:sz w:val="12"/>
+                      <w:szCs w:val="12"/>
+                    </w:rPr>
+                    <w:t>Meldungs-ID</w:t>
+                  </w:r>
+                </w:p>
+              </w:txbxContent>
+            </v:textbox>
+          </v:shape>
+        </w:pict>
+      </w:r>
+      <w:r>
+        <w:rPr>
+          <w:rFonts w:ascii="Arial" w:hAnsi="Arial" w:cs="Arial"/>
+          <w:b/>
           <w:bCs/>
           <w:color w:val="000000"/>
-        </w:rPr>
-      </w:pPr>
-      <w:r>
-        <w:rPr>
-          <w:rFonts w:ascii="Arial" w:hAnsi="Arial" w:cs="Arial"/>
+          <w:sz w:val="28"/>
+          <w:szCs w:val="28"/>
+        </w:rPr>
+        <w:t xml:space="preserve">Untersuchungsbefund </w:t>
+      </w:r>
+      <w:r>
+        <w:rPr>
+          <w:rFonts w:ascii="Arial" w:hAnsi="Arial" w:cs="Arial"/>
+          <w:b/>
           <w:bCs/>
           <w:color w:val="000000"/>
-        </w:rPr>
-        <w:t>Würzburg, den {Date}</w:t>
+          <w:sz w:val="28"/>
+          <w:szCs w:val="28"/>
+        </w:rPr>
+        <w:t>zu KL</w:t>
+      </w:r>
+      <w:r>
+        <w:rPr>
+          <w:rFonts w:ascii="Arial" w:hAnsi="Arial" w:cs="Arial"/>
+          <w:b/>
+          <w:bCs/>
+          <w:color w:val="000000"/>
+          <w:sz w:val="28"/>
+          <w:szCs w:val="28"/>
+        </w:rPr>
+        <w:t>{</w:t>
+      </w:r>
+      <w:proofErr w:type="spellStart"/>
+      <w:r>
+        <w:rPr>
+          <w:rFonts w:ascii="Arial" w:hAnsi="Arial" w:cs="Arial"/>
+          <w:b/>
+          <w:bCs/>
+          <w:color w:val="000000"/>
+          <w:sz w:val="28"/>
+          <w:szCs w:val="28"/>
+        </w:rPr>
+        <w:t>LaboratoryNumber</w:t>
+      </w:r>
+      <w:proofErr w:type="spellEnd"/>
+      <w:r>
+        <w:rPr>
+          <w:rFonts w:ascii="Arial" w:hAnsi="Arial" w:cs="Arial"/>
+          <w:b/>
+          <w:bCs/>
+          <w:color w:val="000000"/>
+          <w:sz w:val="28"/>
+          <w:szCs w:val="28"/>
+        </w:rPr>
+        <w:t>}</w:t>
+      </w:r>
+      <w:r>
+        <w:rPr>
+          <w:rFonts w:ascii="Arial" w:hAnsi="Arial" w:cs="Arial"/>
+          <w:b/>
+          <w:bCs/>
+          <w:color w:val="000000"/>
+          <w:sz w:val="28"/>
+          <w:szCs w:val="28"/>
+        </w:rPr>
+        <w:t xml:space="preserve"> </w:t>
+      </w:r>
+      <w:r>
+        <w:rPr>
+          <w:rFonts w:ascii="Arial" w:hAnsi="Arial" w:cs="Arial"/>
+          <w:b/>
+          <w:bCs/>
+          <w:color w:val="000000"/>
+          <w:sz w:val="28"/>
+          <w:szCs w:val="28"/>
+        </w:rPr>
+        <w:t>-</w:t>
+      </w:r>
+      <w:r>
+        <w:rPr>
+          <w:rFonts w:ascii="Arial" w:hAnsi="Arial" w:cs="Arial"/>
+          <w:b/>
+          <w:bCs/>
+          <w:color w:val="000000"/>
+          <w:sz w:val="28"/>
+          <w:szCs w:val="28"/>
+        </w:rPr>
+        <w:t xml:space="preserve"> </w:t>
+      </w:r>
+      <w:r>
+        <w:rPr>
+          <w:rFonts w:ascii="Arial" w:hAnsi="Arial" w:cs="Arial"/>
+          <w:b/>
+          <w:bCs/>
+          <w:i/>
+          <w:iCs/>
+          <w:color w:val="000000"/>
+          <w:sz w:val="28"/>
+          <w:szCs w:val="28"/>
+        </w:rPr>
+        <w:t>Endbefund</w:t>
       </w:r>
     </w:p>
     <w:tbl>
       <w:tblPr>
-        <w:tblW w:w="8976" w:type="dxa"/>
+        <w:tblW w:w="6678" w:type="dxa"/>
         <w:tblInd w:w="55" w:type="dxa"/>
         <w:tblLayout w:type="fixed"/>
         <w:tblCellMar>
@@ -167,307 +377,10 @@
       </w:tblPr>
       <w:tblGrid>
         <w:gridCol w:w="2600"/>
-        <w:gridCol w:w="44"/>
-        <w:gridCol w:w="65"/>
-        <w:gridCol w:w="1986"/>
-        <w:gridCol w:w="1498"/>
-        <w:gridCol w:w="1195"/>
-        <w:gridCol w:w="24"/>
-        <w:gridCol w:w="1564"/>
+        <w:gridCol w:w="4078"/>
       </w:tblGrid>
       <w:tr>
         <w:trPr>
-          <w:trHeight w:val="360"/>
-        </w:trPr>
-        <w:tc>
-          <w:tcPr>
-            <w:tcW w:w="2644" w:type="dxa"/>
-            <w:gridSpan w:val="2"/>
-            <w:tcBorders>
-              <w:top w:val="nil"/>
-              <w:left w:val="nil"/>
-              <w:bottom w:val="nil"/>
-              <w:right w:val="nil"/>
-            </w:tcBorders>
-            <w:shd w:val="clear" w:color="auto" w:fill="auto"/>
-            <w:noWrap/>
-            <w:vAlign w:val="bottom"/>
-          </w:tcPr>
-          <w:p>
-            <w:pPr>
-              <w:rPr>
-                <w:rFonts w:ascii="Arial" w:hAnsi="Arial" w:cs="Arial"/>
-                <w:color w:val="000000"/>
-                <w:sz w:val="16"/>
-                <w:szCs w:val="16"/>
-              </w:rPr>
-            </w:pPr>
-          </w:p>
-        </w:tc>
-        <w:tc>
-          <w:tcPr>
-            <w:tcW w:w="3551" w:type="dxa"/>
-            <w:gridSpan w:val="3"/>
-            <w:tcBorders>
-              <w:top w:val="nil"/>
-              <w:left w:val="nil"/>
-              <w:bottom w:val="nil"/>
-              <w:right w:val="nil"/>
-            </w:tcBorders>
-            <w:shd w:val="clear" w:color="auto" w:fill="auto"/>
-            <w:noWrap/>
-            <w:vAlign w:val="bottom"/>
-          </w:tcPr>
-          <w:p>
-            <w:pPr>
-              <w:rPr>
-                <w:rFonts w:ascii="Arial" w:hAnsi="Arial" w:cs="Arial"/>
-                <w:color w:val="000000"/>
-                <w:sz w:val="22"/>
-                <w:szCs w:val="22"/>
-              </w:rPr>
-            </w:pPr>
-          </w:p>
-        </w:tc>
-        <w:tc>
-          <w:tcPr>
-            <w:tcW w:w="2781" w:type="dxa"/>
-            <w:gridSpan w:val="3"/>
-            <w:tcBorders>
-              <w:top w:val="nil"/>
-              <w:left w:val="nil"/>
-              <w:bottom w:val="nil"/>
-              <w:right w:val="nil"/>
-            </w:tcBorders>
-            <w:shd w:val="clear" w:color="auto" w:fill="auto"/>
-            <w:noWrap/>
-            <w:vAlign w:val="bottom"/>
-          </w:tcPr>
-          <w:p>
-            <w:pPr>
-              <w:rPr>
-                <w:rFonts w:ascii="Arial" w:hAnsi="Arial" w:cs="Arial"/>
-                <w:color w:val="000000"/>
-                <w:sz w:val="22"/>
-                <w:szCs w:val="22"/>
-              </w:rPr>
-            </w:pPr>
-          </w:p>
-        </w:tc>
-      </w:tr>
-      <w:tr>
-        <w:trPr>
-          <w:gridAfter w:val="1"/>
-          <w:wAfter w:w="1562" w:type="dxa"/>
-          <w:trHeight w:val="375"/>
-        </w:trPr>
-        <w:tc>
-          <w:tcPr>
-            <w:tcW w:w="7414" w:type="dxa"/>
-            <w:gridSpan w:val="7"/>
-            <w:tcBorders>
-              <w:top w:val="nil"/>
-              <w:left w:val="nil"/>
-              <w:bottom w:val="nil"/>
-              <w:right w:val="nil"/>
-            </w:tcBorders>
-            <w:shd w:val="clear" w:color="auto" w:fill="auto"/>
-            <w:noWrap/>
-            <w:vAlign w:val="bottom"/>
-          </w:tcPr>
-          <w:p>
-            <w:pPr>
-              <w:rPr>
-                <w:rFonts w:ascii="Arial" w:hAnsi="Arial" w:cs="Arial"/>
-                <w:b/>
-                <w:bCs/>
-                <w:color w:val="000000"/>
-                <w:sz w:val="28"/>
-                <w:szCs w:val="28"/>
-              </w:rPr>
-            </w:pPr>
-            <w:r>
-              <w:rPr>
-                <w:rFonts w:ascii="Arial" w:hAnsi="Arial" w:cs="Arial"/>
-                <w:b/>
-                <w:bCs/>
-                <w:color w:val="000000"/>
-                <w:sz w:val="28"/>
-                <w:szCs w:val="28"/>
-              </w:rPr>
-              <w:t xml:space="preserve">Untersuchungsbefund </w:t>
-            </w:r>
-            <w:r>
-              <w:rPr>
-                <w:rFonts w:ascii="Arial" w:hAnsi="Arial" w:cs="Arial"/>
-                <w:b/>
-                <w:bCs/>
-                <w:color w:val="000000"/>
-                <w:sz w:val="28"/>
-                <w:szCs w:val="28"/>
-              </w:rPr>
-              <w:t xml:space="preserve">zu </w:t>
-            </w:r>
-            <w:bookmarkStart w:id="0" w:name="KLNr"/>
-            <w:r>
-              <w:rPr>
-                <w:rFonts w:ascii="Arial" w:hAnsi="Arial" w:cs="Arial"/>
-                <w:b/>
-                <w:bCs/>
-                <w:color w:val="000000"/>
-                <w:sz w:val="28"/>
-                <w:szCs w:val="28"/>
-              </w:rPr>
-              <w:t>KL</w:t>
-            </w:r>
-            <w:r>
-              <w:rPr>
-                <w:rFonts w:ascii="Arial" w:hAnsi="Arial" w:cs="Arial"/>
-                <w:b/>
-                <w:bCs/>
-                <w:color w:val="000000"/>
-                <w:sz w:val="28"/>
-                <w:szCs w:val="28"/>
-              </w:rPr>
-              <w:t>{LaboratoryNumber}</w:t>
-            </w:r>
-            <w:bookmarkEnd w:id="0"/>
-            <w:r>
-              <w:rPr>
-                <w:rFonts w:ascii="Arial" w:hAnsi="Arial" w:cs="Arial"/>
-                <w:b/>
-                <w:bCs/>
-                <w:color w:val="000000"/>
-                <w:sz w:val="28"/>
-                <w:szCs w:val="28"/>
-              </w:rPr>
-              <w:t xml:space="preserve"> </w:t>
-            </w:r>
-            <w:r>
-              <w:rPr>
-                <w:rFonts w:ascii="Arial" w:hAnsi="Arial" w:cs="Arial"/>
-                <w:b/>
-                <w:bCs/>
-                <w:color w:val="000000"/>
-                <w:sz w:val="28"/>
-                <w:szCs w:val="28"/>
-              </w:rPr>
-              <w:t>-</w:t>
-            </w:r>
-            <w:r>
-              <w:rPr>
-                <w:rFonts w:ascii="Arial" w:hAnsi="Arial" w:cs="Arial"/>
-                <w:b/>
-                <w:bCs/>
-                <w:color w:val="000000"/>
-                <w:sz w:val="28"/>
-                <w:szCs w:val="28"/>
-              </w:rPr>
-              <w:t xml:space="preserve"> </w:t>
-            </w:r>
-            <w:r>
-              <w:rPr>
-                <w:rFonts w:ascii="Arial" w:hAnsi="Arial" w:cs="Arial"/>
-                <w:b/>
-                <w:bCs/>
-                <w:i/>
-                <w:iCs/>
-                <w:color w:val="000000"/>
-                <w:sz w:val="28"/>
-                <w:szCs w:val="28"/>
-              </w:rPr>
-              <w:t>Endbefund</w:t>
-            </w:r>
-          </w:p>
-        </w:tc>
-      </w:tr>
-      <w:tr>
-        <w:trPr>
-          <w:gridAfter w:val="1"/>
-          <w:wAfter w:w="1562" w:type="dxa"/>
-          <w:trHeight w:val="300"/>
-        </w:trPr>
-        <w:tc>
-          <w:tcPr>
-            <w:tcW w:w="2600" w:type="dxa"/>
-            <w:tcBorders>
-              <w:top w:val="nil"/>
-              <w:left w:val="nil"/>
-              <w:bottom w:val="nil"/>
-              <w:right w:val="nil"/>
-            </w:tcBorders>
-            <w:shd w:val="clear" w:color="auto" w:fill="auto"/>
-            <w:noWrap/>
-            <w:vAlign w:val="bottom"/>
-          </w:tcPr>
-          <w:p>
-            <w:pPr>
-              <w:rPr>
-                <w:rFonts w:ascii="Arial" w:hAnsi="Arial" w:cs="Arial"/>
-                <w:b/>
-                <w:bCs/>
-                <w:color w:val="000000"/>
-                <w:sz w:val="28"/>
-                <w:szCs w:val="28"/>
-              </w:rPr>
-            </w:pPr>
-          </w:p>
-        </w:tc>
-        <w:tc>
-          <w:tcPr>
-            <w:tcW w:w="2096" w:type="dxa"/>
-            <w:gridSpan w:val="3"/>
-            <w:tcBorders>
-              <w:top w:val="nil"/>
-              <w:left w:val="nil"/>
-              <w:bottom w:val="nil"/>
-              <w:right w:val="nil"/>
-            </w:tcBorders>
-            <w:shd w:val="clear" w:color="auto" w:fill="auto"/>
-            <w:noWrap/>
-            <w:vAlign w:val="bottom"/>
-          </w:tcPr>
-          <w:p>
-            <w:pPr>
-              <w:rPr>
-                <w:rFonts w:ascii="Arial" w:hAnsi="Arial" w:cs="Arial"/>
-                <w:color w:val="000000"/>
-                <w:sz w:val="22"/>
-                <w:szCs w:val="22"/>
-              </w:rPr>
-            </w:pPr>
-          </w:p>
-        </w:tc>
-        <w:tc>
-          <w:tcPr>
-            <w:tcW w:w="2718" w:type="dxa"/>
-            <w:gridSpan w:val="3"/>
-            <w:tcBorders>
-              <w:top w:val="nil"/>
-              <w:left w:val="nil"/>
-              <w:bottom w:val="nil"/>
-              <w:right w:val="nil"/>
-            </w:tcBorders>
-            <w:shd w:val="clear" w:color="auto" w:fill="auto"/>
-            <w:noWrap/>
-            <w:vAlign w:val="bottom"/>
-          </w:tcPr>
-          <w:p>
-            <w:pPr>
-              <w:rPr>
-                <w:rFonts w:ascii="Arial" w:hAnsi="Arial" w:cs="Arial"/>
-                <w:color w:val="000000"/>
-                <w:sz w:val="22"/>
-                <w:szCs w:val="22"/>
-              </w:rPr>
-            </w:pPr>
-          </w:p>
-        </w:tc>
-      </w:tr>
-      <w:tr>
-        <w:trPr>
-          <w:gridAfter w:val="1"/>
-          <w:wAfter w:w="1562" w:type="dxa"/>
           <w:trHeight w:val="259"/>
         </w:trPr>
         <w:tc>
@@ -499,14 +412,33 @@
                 <w:sz w:val="16"/>
                 <w:szCs w:val="16"/>
               </w:rPr>
-              <w:t>Labor-Nr. des KLHI:</w:t>
+              <w:t xml:space="preserve">Labor-Nr. des </w:t>
+            </w:r>
+            <w:proofErr w:type="spellStart"/>
+            <w:r>
+              <w:rPr>
+                <w:rFonts w:ascii="Arial" w:hAnsi="Arial" w:cs="Arial"/>
+                <w:color w:val="000000"/>
+                <w:sz w:val="16"/>
+                <w:szCs w:val="16"/>
+              </w:rPr>
+              <w:t>NRZMHi</w:t>
+            </w:r>
+            <w:proofErr w:type="spellEnd"/>
+            <w:r>
+              <w:rPr>
+                <w:rFonts w:ascii="Arial" w:hAnsi="Arial" w:cs="Arial"/>
+                <w:color w:val="000000"/>
+                <w:sz w:val="16"/>
+                <w:szCs w:val="16"/>
+              </w:rPr>
+              <w:t>:</w:t>
             </w:r>
           </w:p>
         </w:tc>
         <w:tc>
           <w:tcPr>
-            <w:tcW w:w="2096" w:type="dxa"/>
-            <w:gridSpan w:val="3"/>
+            <w:tcW w:w="4078" w:type="dxa"/>
             <w:tcBorders>
               <w:top w:val="nil"/>
               <w:left w:val="nil"/>
@@ -533,7 +465,7 @@
                 <w:sz w:val="16"/>
                 <w:szCs w:val="16"/>
               </w:rPr>
-              <w:fldChar w:fldCharType="begin"/>
+              <w:t>KL</w:t>
             </w:r>
             <w:r>
               <w:rPr>
@@ -542,8 +474,9 @@
                 <w:sz w:val="16"/>
                 <w:szCs w:val="16"/>
               </w:rPr>
-              <w:instrText xml:space="preserve"> REF KLNr \h  \* MERGEFORMAT </w:instrText>
-            </w:r>
+              <w:t>{</w:t>
+            </w:r>
+            <w:proofErr w:type="spellStart"/>
             <w:r>
               <w:rPr>
                 <w:rFonts w:ascii="Arial" w:hAnsi="Arial" w:cs="Arial"/>
@@ -551,7 +484,9 @@
                 <w:sz w:val="16"/>
                 <w:szCs w:val="16"/>
               </w:rPr>
-            </w:r>
+              <w:t>LaboratoryNumber</w:t>
+            </w:r>
+            <w:proofErr w:type="spellEnd"/>
             <w:r>
               <w:rPr>
                 <w:rFonts w:ascii="Arial" w:hAnsi="Arial" w:cs="Arial"/>
@@ -559,59 +494,13 @@
                 <w:sz w:val="16"/>
                 <w:szCs w:val="16"/>
               </w:rPr>
-              <w:fldChar w:fldCharType="separate"/>
-            </w:r>
-            <w:r>
-              <w:rPr>
-                <w:rFonts w:ascii="Arial" w:hAnsi="Arial" w:cs="Arial"/>
-                <w:bCs/>
-                <w:color w:val="000000"/>
-                <w:sz w:val="16"/>
-                <w:szCs w:val="16"/>
-              </w:rPr>
-              <w:t>KL{LaboratoryNumber}</w:t>
-            </w:r>
-            <w:r>
-              <w:rPr>
-                <w:rFonts w:ascii="Arial" w:hAnsi="Arial" w:cs="Arial"/>
-                <w:color w:val="000000"/>
-                <w:sz w:val="16"/>
-                <w:szCs w:val="16"/>
-              </w:rPr>
-              <w:fldChar w:fldCharType="end"/>
-            </w:r>
-          </w:p>
-        </w:tc>
-        <w:tc>
-          <w:tcPr>
-            <w:tcW w:w="2718" w:type="dxa"/>
-            <w:gridSpan w:val="3"/>
-            <w:tcBorders>
-              <w:top w:val="nil"/>
-              <w:left w:val="nil"/>
-              <w:bottom w:val="nil"/>
-              <w:right w:val="nil"/>
-            </w:tcBorders>
-            <w:shd w:val="clear" w:color="auto" w:fill="auto"/>
-            <w:noWrap/>
-            <w:vAlign w:val="bottom"/>
-          </w:tcPr>
-          <w:p>
-            <w:pPr>
-              <w:rPr>
-                <w:rFonts w:ascii="Arial" w:hAnsi="Arial" w:cs="Arial"/>
-                <w:color w:val="000000"/>
-                <w:sz w:val="22"/>
-                <w:szCs w:val="22"/>
-              </w:rPr>
-            </w:pPr>
+              <w:t>}</w:t>
+            </w:r>
           </w:p>
         </w:tc>
       </w:tr>
       <w:tr>
         <w:trPr>
-          <w:gridAfter w:val="1"/>
-          <w:wAfter w:w="1562" w:type="dxa"/>
           <w:trHeight w:val="259"/>
         </w:trPr>
         <w:tc>
@@ -649,8 +538,7 @@
         </w:tc>
         <w:tc>
           <w:tcPr>
-            <w:tcW w:w="2096" w:type="dxa"/>
-            <w:gridSpan w:val="3"/>
+            <w:tcW w:w="4078" w:type="dxa"/>
             <w:tcBorders>
               <w:top w:val="nil"/>
               <w:left w:val="nil"/>
@@ -677,40 +565,33 @@
                 <w:sz w:val="16"/>
                 <w:szCs w:val="16"/>
               </w:rPr>
-              <w:t>{SamplingLocation}</w:t>
-            </w:r>
-          </w:p>
-        </w:tc>
-        <w:tc>
-          <w:tcPr>
-            <w:tcW w:w="2718" w:type="dxa"/>
-            <w:gridSpan w:val="3"/>
-            <w:tcBorders>
-              <w:top w:val="nil"/>
-              <w:left w:val="nil"/>
-              <w:bottom w:val="nil"/>
-              <w:right w:val="nil"/>
-            </w:tcBorders>
-            <w:shd w:val="clear" w:color="auto" w:fill="auto"/>
-            <w:noWrap/>
-            <w:vAlign w:val="bottom"/>
-          </w:tcPr>
-          <w:p>
-            <w:pPr>
-              <w:rPr>
-                <w:rFonts w:ascii="Arial" w:hAnsi="Arial" w:cs="Arial"/>
-                <w:color w:val="000000"/>
-                <w:sz w:val="22"/>
-                <w:szCs w:val="22"/>
-              </w:rPr>
-            </w:pPr>
+              <w:t>{</w:t>
+            </w:r>
+            <w:proofErr w:type="spellStart"/>
+            <w:r>
+              <w:rPr>
+                <w:rFonts w:ascii="Arial" w:hAnsi="Arial" w:cs="Arial"/>
+                <w:color w:val="000000"/>
+                <w:sz w:val="16"/>
+                <w:szCs w:val="16"/>
+              </w:rPr>
+              <w:t>SamplingLocation</w:t>
+            </w:r>
+            <w:proofErr w:type="spellEnd"/>
+            <w:r>
+              <w:rPr>
+                <w:rFonts w:ascii="Arial" w:hAnsi="Arial" w:cs="Arial"/>
+                <w:color w:val="000000"/>
+                <w:sz w:val="16"/>
+                <w:szCs w:val="16"/>
+              </w:rPr>
+              <w:t>}</w:t>
+            </w:r>
           </w:p>
         </w:tc>
       </w:tr>
       <w:tr>
         <w:trPr>
-          <w:gridAfter w:val="1"/>
-          <w:wAfter w:w="1562" w:type="dxa"/>
           <w:trHeight w:val="259"/>
         </w:trPr>
         <w:tc>
@@ -748,8 +629,7 @@
         </w:tc>
         <w:tc>
           <w:tcPr>
-            <w:tcW w:w="2096" w:type="dxa"/>
-            <w:gridSpan w:val="3"/>
+            <w:tcW w:w="4078" w:type="dxa"/>
             <w:tcBorders>
               <w:top w:val="nil"/>
               <w:left w:val="nil"/>
@@ -776,40 +656,33 @@
                 <w:sz w:val="16"/>
                 <w:szCs w:val="16"/>
               </w:rPr>
-              <w:t>{SamplingDate}</w:t>
-            </w:r>
-          </w:p>
-        </w:tc>
-        <w:tc>
-          <w:tcPr>
-            <w:tcW w:w="2718" w:type="dxa"/>
-            <w:gridSpan w:val="3"/>
-            <w:tcBorders>
-              <w:top w:val="nil"/>
-              <w:left w:val="nil"/>
-              <w:bottom w:val="nil"/>
-              <w:right w:val="nil"/>
-            </w:tcBorders>
-            <w:shd w:val="clear" w:color="auto" w:fill="auto"/>
-            <w:noWrap/>
-            <w:vAlign w:val="bottom"/>
-          </w:tcPr>
-          <w:p>
-            <w:pPr>
-              <w:rPr>
-                <w:rFonts w:ascii="Arial" w:hAnsi="Arial" w:cs="Arial"/>
-                <w:color w:val="000000"/>
-                <w:sz w:val="22"/>
-                <w:szCs w:val="22"/>
-              </w:rPr>
-            </w:pPr>
+              <w:t>{</w:t>
+            </w:r>
+            <w:proofErr w:type="spellStart"/>
+            <w:r>
+              <w:rPr>
+                <w:rFonts w:ascii="Arial" w:hAnsi="Arial" w:cs="Arial"/>
+                <w:color w:val="000000"/>
+                <w:sz w:val="16"/>
+                <w:szCs w:val="16"/>
+              </w:rPr>
+              <w:t>SamplingDate</w:t>
+            </w:r>
+            <w:proofErr w:type="spellEnd"/>
+            <w:r>
+              <w:rPr>
+                <w:rFonts w:ascii="Arial" w:hAnsi="Arial" w:cs="Arial"/>
+                <w:color w:val="000000"/>
+                <w:sz w:val="16"/>
+                <w:szCs w:val="16"/>
+              </w:rPr>
+              <w:t>}</w:t>
+            </w:r>
           </w:p>
         </w:tc>
       </w:tr>
       <w:tr>
         <w:trPr>
-          <w:gridAfter w:val="1"/>
-          <w:wAfter w:w="1562" w:type="dxa"/>
           <w:trHeight w:val="259"/>
         </w:trPr>
         <w:tc>
@@ -847,8 +720,7 @@
         </w:tc>
         <w:tc>
           <w:tcPr>
-            <w:tcW w:w="2096" w:type="dxa"/>
-            <w:gridSpan w:val="3"/>
+            <w:tcW w:w="4078" w:type="dxa"/>
             <w:tcBorders>
               <w:top w:val="nil"/>
               <w:left w:val="nil"/>
@@ -875,40 +747,33 @@
                 <w:sz w:val="16"/>
                 <w:szCs w:val="16"/>
               </w:rPr>
-              <w:t>{ReceivingDate}</w:t>
-            </w:r>
-          </w:p>
-        </w:tc>
-        <w:tc>
-          <w:tcPr>
-            <w:tcW w:w="2718" w:type="dxa"/>
-            <w:gridSpan w:val="3"/>
-            <w:tcBorders>
-              <w:top w:val="nil"/>
-              <w:left w:val="nil"/>
-              <w:bottom w:val="nil"/>
-              <w:right w:val="nil"/>
-            </w:tcBorders>
-            <w:shd w:val="clear" w:color="auto" w:fill="auto"/>
-            <w:noWrap/>
-            <w:vAlign w:val="bottom"/>
-          </w:tcPr>
-          <w:p>
-            <w:pPr>
-              <w:rPr>
-                <w:rFonts w:ascii="Arial" w:hAnsi="Arial" w:cs="Arial"/>
-                <w:color w:val="000000"/>
-                <w:sz w:val="22"/>
-                <w:szCs w:val="22"/>
-              </w:rPr>
-            </w:pPr>
+              <w:t>{</w:t>
+            </w:r>
+            <w:proofErr w:type="spellStart"/>
+            <w:r>
+              <w:rPr>
+                <w:rFonts w:ascii="Arial" w:hAnsi="Arial" w:cs="Arial"/>
+                <w:color w:val="000000"/>
+                <w:sz w:val="16"/>
+                <w:szCs w:val="16"/>
+              </w:rPr>
+              <w:t>ReceivingDate</w:t>
+            </w:r>
+            <w:proofErr w:type="spellEnd"/>
+            <w:r>
+              <w:rPr>
+                <w:rFonts w:ascii="Arial" w:hAnsi="Arial" w:cs="Arial"/>
+                <w:color w:val="000000"/>
+                <w:sz w:val="16"/>
+                <w:szCs w:val="16"/>
+              </w:rPr>
+              <w:t>}</w:t>
+            </w:r>
           </w:p>
         </w:tc>
       </w:tr>
       <w:tr>
         <w:trPr>
-          <w:gridAfter w:val="1"/>
-          <w:wAfter w:w="1562" w:type="dxa"/>
           <w:trHeight w:val="259"/>
         </w:trPr>
         <w:tc>
@@ -940,14 +805,31 @@
                 <w:sz w:val="16"/>
                 <w:szCs w:val="16"/>
               </w:rPr>
-              <w:t>Initialen / PLZ  d. Patienten:</w:t>
+              <w:t>Initialen / PLZ d</w:t>
+            </w:r>
+            <w:r>
+              <w:rPr>
+                <w:rFonts w:ascii="Arial" w:hAnsi="Arial" w:cs="Arial"/>
+                <w:color w:val="000000"/>
+                <w:sz w:val="16"/>
+                <w:szCs w:val="16"/>
+              </w:rPr>
+              <w:t>es</w:t>
+            </w:r>
+            <w:r>
+              <w:rPr>
+                <w:rFonts w:ascii="Arial" w:hAnsi="Arial" w:cs="Arial"/>
+                <w:color w:val="000000"/>
+                <w:sz w:val="16"/>
+                <w:szCs w:val="16"/>
+              </w:rPr>
+              <w:t xml:space="preserve"> Patienten:</w:t>
             </w:r>
           </w:p>
         </w:tc>
         <w:tc>
           <w:tcPr>
-            <w:tcW w:w="2096" w:type="dxa"/>
-            <w:gridSpan w:val="3"/>
+            <w:tcW w:w="4078" w:type="dxa"/>
             <w:tcBorders>
               <w:top w:val="nil"/>
               <w:left w:val="nil"/>
@@ -978,36 +860,9 @@
             </w:r>
           </w:p>
         </w:tc>
-        <w:tc>
-          <w:tcPr>
-            <w:tcW w:w="2718" w:type="dxa"/>
-            <w:gridSpan w:val="3"/>
-            <w:tcBorders>
-              <w:top w:val="nil"/>
-              <w:left w:val="nil"/>
-              <w:bottom w:val="nil"/>
-              <w:right w:val="nil"/>
-            </w:tcBorders>
-            <w:shd w:val="clear" w:color="auto" w:fill="auto"/>
-            <w:noWrap/>
-            <w:vAlign w:val="bottom"/>
-          </w:tcPr>
-          <w:p>
-            <w:pPr>
-              <w:rPr>
-                <w:rFonts w:ascii="Arial" w:hAnsi="Arial" w:cs="Arial"/>
-                <w:color w:val="000000"/>
-                <w:sz w:val="22"/>
-                <w:szCs w:val="22"/>
-              </w:rPr>
-            </w:pPr>
-          </w:p>
-        </w:tc>
       </w:tr>
       <w:tr>
         <w:trPr>
-          <w:gridAfter w:val="1"/>
-          <w:wAfter w:w="1562" w:type="dxa"/>
           <w:trHeight w:val="259"/>
         </w:trPr>
         <w:tc>
@@ -1045,8 +900,7 @@
         </w:tc>
         <w:tc>
           <w:tcPr>
-            <w:tcW w:w="2096" w:type="dxa"/>
-            <w:gridSpan w:val="3"/>
+            <w:tcW w:w="4078" w:type="dxa"/>
             <w:tcBorders>
               <w:top w:val="nil"/>
               <w:left w:val="nil"/>
@@ -1073,40 +927,33 @@
                 <w:sz w:val="16"/>
                 <w:szCs w:val="16"/>
               </w:rPr>
-              <w:t>{PatientBirthDate}</w:t>
-            </w:r>
-          </w:p>
-        </w:tc>
-        <w:tc>
-          <w:tcPr>
-            <w:tcW w:w="2718" w:type="dxa"/>
-            <w:gridSpan w:val="3"/>
-            <w:tcBorders>
-              <w:top w:val="nil"/>
-              <w:left w:val="nil"/>
-              <w:bottom w:val="nil"/>
-              <w:right w:val="nil"/>
-            </w:tcBorders>
-            <w:shd w:val="clear" w:color="auto" w:fill="auto"/>
-            <w:noWrap/>
-            <w:vAlign w:val="bottom"/>
-          </w:tcPr>
-          <w:p>
-            <w:pPr>
-              <w:rPr>
-                <w:rFonts w:ascii="Arial" w:hAnsi="Arial" w:cs="Arial"/>
-                <w:color w:val="000000"/>
-                <w:sz w:val="22"/>
-                <w:szCs w:val="22"/>
-              </w:rPr>
-            </w:pPr>
+              <w:t>{</w:t>
+            </w:r>
+            <w:proofErr w:type="spellStart"/>
+            <w:r>
+              <w:rPr>
+                <w:rFonts w:ascii="Arial" w:hAnsi="Arial" w:cs="Arial"/>
+                <w:color w:val="000000"/>
+                <w:sz w:val="16"/>
+                <w:szCs w:val="16"/>
+              </w:rPr>
+              <w:t>PatientBirthDate</w:t>
+            </w:r>
+            <w:proofErr w:type="spellEnd"/>
+            <w:r>
+              <w:rPr>
+                <w:rFonts w:ascii="Arial" w:hAnsi="Arial" w:cs="Arial"/>
+                <w:color w:val="000000"/>
+                <w:sz w:val="16"/>
+                <w:szCs w:val="16"/>
+              </w:rPr>
+              <w:t>}</w:t>
+            </w:r>
           </w:p>
         </w:tc>
       </w:tr>
       <w:tr>
         <w:trPr>
-          <w:gridAfter w:val="1"/>
-          <w:wAfter w:w="1562" w:type="dxa"/>
           <w:trHeight w:val="259"/>
         </w:trPr>
         <w:tc>
@@ -1138,14 +985,13 @@
                 <w:sz w:val="16"/>
                 <w:szCs w:val="16"/>
               </w:rPr>
-              <w:t>Labor-Nr. des  Einsenders:</w:t>
+              <w:t>Labor-Nr. des Einsenders:</w:t>
             </w:r>
           </w:p>
         </w:tc>
         <w:tc>
           <w:tcPr>
-            <w:tcW w:w="2096" w:type="dxa"/>
-            <w:gridSpan w:val="3"/>
+            <w:tcW w:w="4078" w:type="dxa"/>
             <w:tcBorders>
               <w:top w:val="nil"/>
               <w:left w:val="nil"/>
@@ -1172,281 +1018,104 @@
                 <w:sz w:val="16"/>
                 <w:szCs w:val="16"/>
               </w:rPr>
-              <w:t>{SenderLaboratoryNumber}</w:t>
-            </w:r>
-          </w:p>
-        </w:tc>
-        <w:tc>
-          <w:tcPr>
-            <w:tcW w:w="2718" w:type="dxa"/>
-            <w:gridSpan w:val="3"/>
-            <w:tcBorders>
-              <w:top w:val="nil"/>
-              <w:left w:val="nil"/>
-              <w:bottom w:val="nil"/>
-              <w:right w:val="nil"/>
-            </w:tcBorders>
-            <w:shd w:val="clear" w:color="auto" w:fill="auto"/>
-            <w:noWrap/>
-            <w:vAlign w:val="bottom"/>
-          </w:tcPr>
-          <w:p>
-            <w:pPr>
-              <w:rPr>
-                <w:rFonts w:ascii="Arial" w:hAnsi="Arial" w:cs="Arial"/>
-                <w:color w:val="000000"/>
-                <w:sz w:val="22"/>
-                <w:szCs w:val="22"/>
-              </w:rPr>
-            </w:pPr>
+              <w:t>{</w:t>
+            </w:r>
+            <w:proofErr w:type="spellStart"/>
+            <w:r>
+              <w:rPr>
+                <w:rFonts w:ascii="Arial" w:hAnsi="Arial" w:cs="Arial"/>
+                <w:color w:val="000000"/>
+                <w:sz w:val="16"/>
+                <w:szCs w:val="16"/>
+              </w:rPr>
+              <w:t>SenderLaboratoryNumber</w:t>
+            </w:r>
+            <w:proofErr w:type="spellEnd"/>
+            <w:r>
+              <w:rPr>
+                <w:rFonts w:ascii="Arial" w:hAnsi="Arial" w:cs="Arial"/>
+                <w:color w:val="000000"/>
+                <w:sz w:val="16"/>
+                <w:szCs w:val="16"/>
+              </w:rPr>
+              <w:t>}</w:t>
+            </w:r>
           </w:p>
         </w:tc>
       </w:tr>
+    </w:tbl>
+    <w:p>
+      <w:pPr>
+        <w:widowControl w:val="0"/>
+        <w:tabs>
+          <w:tab w:val="left" w:pos="90"/>
+        </w:tabs>
+        <w:autoSpaceDE w:val="0"/>
+        <w:autoSpaceDN w:val="0"/>
+        <w:adjustRightInd w:val="0"/>
+        <w:spacing w:before="240"/>
+        <w:rPr>
+          <w:rFonts w:ascii="Arial" w:hAnsi="Arial" w:cs="Arial"/>
+          <w:b/>
+          <w:bCs/>
+          <w:color w:val="000000"/>
+          <w:u w:val="single"/>
+        </w:rPr>
+      </w:pPr>
+      <w:r>
+        <w:rPr>
+          <w:rFonts w:ascii="Arial" w:hAnsi="Arial" w:cs="Arial"/>
+          <w:b/>
+          <w:bCs/>
+          <w:color w:val="000000"/>
+          <w:u w:val="single"/>
+        </w:rPr>
+        <w:t>Keimidentifizierung und Typisierung</w:t>
+      </w:r>
+      <w:r>
+        <w:rPr>
+          <w:rFonts w:ascii="Arial" w:hAnsi="Arial" w:cs="Arial"/>
+          <w:b/>
+          <w:bCs/>
+          <w:color w:val="000000"/>
+          <w:u w:val="single"/>
+        </w:rPr>
+        <w:t>:</w:t>
+      </w:r>
+      <w:r>
+        <w:rPr>
+          <w:rFonts w:ascii="Arial" w:hAnsi="Arial" w:cs="Arial"/>
+          <w:b/>
+          <w:bCs/>
+          <w:color w:val="000000"/>
+          <w:u w:val="single"/>
+        </w:rPr>
+        <w:br/>
+      </w:r>
+    </w:p>
+    <w:tbl>
+      <w:tblPr>
+        <w:tblW w:w="7388" w:type="dxa"/>
+        <w:tblInd w:w="55" w:type="dxa"/>
+        <w:tblLayout w:type="fixed"/>
+        <w:tblCellMar>
+          <w:left w:w="70" w:type="dxa"/>
+          <w:right w:w="70" w:type="dxa"/>
+        </w:tblCellMar>
+        <w:tblLook w:val="04A0" w:firstRow="1" w:lastRow="0" w:firstColumn="1" w:lastColumn="0" w:noHBand="0" w:noVBand="1"/>
+      </w:tblPr>
+      <w:tblGrid>
+        <w:gridCol w:w="2709"/>
+        <w:gridCol w:w="1986"/>
+        <w:gridCol w:w="2693"/>
+      </w:tblGrid>
       <w:tr>
         <w:trPr>
-          <w:gridAfter w:val="1"/>
-          <w:wAfter w:w="1562" w:type="dxa"/>
-          <w:trHeight w:val="360"/>
-        </w:trPr>
-        <w:tc>
-          <w:tcPr>
-            <w:tcW w:w="2600" w:type="dxa"/>
-            <w:tcBorders>
-              <w:top w:val="nil"/>
-              <w:left w:val="nil"/>
-              <w:bottom w:val="nil"/>
-              <w:right w:val="nil"/>
-            </w:tcBorders>
-            <w:shd w:val="clear" w:color="auto" w:fill="auto"/>
-            <w:noWrap/>
-            <w:vAlign w:val="bottom"/>
-          </w:tcPr>
-          <w:p>
-            <w:pPr>
-              <w:rPr>
-                <w:rFonts w:ascii="Arial" w:hAnsi="Arial" w:cs="Arial"/>
-                <w:color w:val="000000"/>
-                <w:sz w:val="16"/>
-                <w:szCs w:val="16"/>
-              </w:rPr>
-            </w:pPr>
-          </w:p>
-        </w:tc>
-        <w:tc>
-          <w:tcPr>
-            <w:tcW w:w="2096" w:type="dxa"/>
-            <w:gridSpan w:val="3"/>
-            <w:tcBorders>
-              <w:top w:val="nil"/>
-              <w:left w:val="nil"/>
-              <w:bottom w:val="nil"/>
-              <w:right w:val="nil"/>
-            </w:tcBorders>
-            <w:shd w:val="clear" w:color="auto" w:fill="auto"/>
-            <w:noWrap/>
-            <w:vAlign w:val="bottom"/>
-          </w:tcPr>
-          <w:p>
-            <w:pPr>
-              <w:rPr>
-                <w:rFonts w:ascii="Arial" w:hAnsi="Arial" w:cs="Arial"/>
-                <w:color w:val="000000"/>
-                <w:sz w:val="22"/>
-                <w:szCs w:val="22"/>
-              </w:rPr>
-            </w:pPr>
-          </w:p>
-        </w:tc>
-        <w:tc>
-          <w:tcPr>
-            <w:tcW w:w="2718" w:type="dxa"/>
-            <w:gridSpan w:val="3"/>
-            <w:tcBorders>
-              <w:top w:val="nil"/>
-              <w:left w:val="nil"/>
-              <w:bottom w:val="nil"/>
-              <w:right w:val="nil"/>
-            </w:tcBorders>
-            <w:shd w:val="clear" w:color="auto" w:fill="auto"/>
-            <w:noWrap/>
-            <w:vAlign w:val="bottom"/>
-          </w:tcPr>
-          <w:p>
-            <w:pPr>
-              <w:rPr>
-                <w:rFonts w:ascii="Arial" w:hAnsi="Arial" w:cs="Arial"/>
-                <w:color w:val="000000"/>
-                <w:sz w:val="22"/>
-                <w:szCs w:val="22"/>
-              </w:rPr>
-            </w:pPr>
-          </w:p>
-        </w:tc>
-      </w:tr>
-      <w:tr>
-        <w:trPr>
-          <w:gridAfter w:val="2"/>
-          <w:wAfter w:w="1589" w:type="dxa"/>
-          <w:trHeight w:val="315"/>
-        </w:trPr>
-        <w:tc>
-          <w:tcPr>
-            <w:tcW w:w="4696" w:type="dxa"/>
-            <w:gridSpan w:val="4"/>
-            <w:tcBorders>
-              <w:top w:val="nil"/>
-              <w:left w:val="nil"/>
-              <w:bottom w:val="nil"/>
-              <w:right w:val="nil"/>
-            </w:tcBorders>
-            <w:shd w:val="clear" w:color="auto" w:fill="auto"/>
-            <w:noWrap/>
-            <w:vAlign w:val="bottom"/>
-            <w:hideMark/>
-          </w:tcPr>
-          <w:p>
-            <w:pPr>
-              <w:rPr>
-                <w:rFonts w:ascii="Arial" w:hAnsi="Arial" w:cs="Arial"/>
-                <w:b/>
-                <w:bCs/>
-                <w:color w:val="000000"/>
-                <w:u w:val="single"/>
-              </w:rPr>
-            </w:pPr>
-            <w:r>
-              <w:rPr>
-                <w:rFonts w:ascii="Arial" w:hAnsi="Arial" w:cs="Arial"/>
-                <w:b/>
-                <w:bCs/>
-                <w:color w:val="000000"/>
-                <w:u w:val="single"/>
-              </w:rPr>
-              <w:t>Keimidentifizierung und Typisierung</w:t>
-            </w:r>
-          </w:p>
-        </w:tc>
-        <w:tc>
-          <w:tcPr>
-            <w:tcW w:w="2691" w:type="dxa"/>
-            <w:gridSpan w:val="2"/>
-            <w:tcBorders>
-              <w:top w:val="nil"/>
-              <w:left w:val="nil"/>
-              <w:bottom w:val="nil"/>
-              <w:right w:val="nil"/>
-            </w:tcBorders>
-            <w:shd w:val="clear" w:color="auto" w:fill="auto"/>
-            <w:noWrap/>
-            <w:vAlign w:val="bottom"/>
-            <w:hideMark/>
-          </w:tcPr>
-          <w:p>
-            <w:pPr>
-              <w:rPr>
-                <w:rFonts w:ascii="Arial" w:hAnsi="Arial" w:cs="Arial"/>
-                <w:color w:val="000000"/>
-                <w:sz w:val="22"/>
-                <w:szCs w:val="22"/>
-              </w:rPr>
-            </w:pPr>
-          </w:p>
-        </w:tc>
-      </w:tr>
-      <w:tr>
-        <w:trPr>
-          <w:gridAfter w:val="2"/>
-          <w:wAfter w:w="1589" w:type="dxa"/>
-          <w:trHeight w:val="300"/>
-        </w:trPr>
-        <w:tc>
-          <w:tcPr>
-            <w:tcW w:w="2709" w:type="dxa"/>
-            <w:gridSpan w:val="3"/>
-            <w:tcBorders>
-              <w:top w:val="nil"/>
-              <w:left w:val="nil"/>
-              <w:bottom w:val="nil"/>
-              <w:right w:val="nil"/>
-            </w:tcBorders>
-            <w:shd w:val="clear" w:color="auto" w:fill="auto"/>
-            <w:noWrap/>
-            <w:vAlign w:val="bottom"/>
-            <w:hideMark/>
-          </w:tcPr>
-          <w:p>
-            <w:pPr>
-              <w:rPr>
-                <w:rFonts w:ascii="Arial" w:hAnsi="Arial" w:cs="Arial"/>
-                <w:color w:val="000000"/>
-                <w:sz w:val="22"/>
-                <w:szCs w:val="22"/>
-              </w:rPr>
-            </w:pPr>
-          </w:p>
-        </w:tc>
-        <w:tc>
-          <w:tcPr>
-            <w:tcW w:w="1987" w:type="dxa"/>
-            <w:tcBorders>
-              <w:top w:val="nil"/>
-              <w:left w:val="nil"/>
-              <w:bottom w:val="nil"/>
-              <w:right w:val="nil"/>
-            </w:tcBorders>
-            <w:shd w:val="clear" w:color="auto" w:fill="auto"/>
-            <w:noWrap/>
-            <w:vAlign w:val="bottom"/>
-            <w:hideMark/>
-          </w:tcPr>
-          <w:p>
-            <w:pPr>
-              <w:rPr>
-                <w:rFonts w:ascii="Arial" w:hAnsi="Arial" w:cs="Arial"/>
-                <w:color w:val="000000"/>
-                <w:sz w:val="22"/>
-                <w:szCs w:val="22"/>
-              </w:rPr>
-            </w:pPr>
-          </w:p>
-        </w:tc>
-        <w:tc>
-          <w:tcPr>
-            <w:tcW w:w="2691" w:type="dxa"/>
-            <w:gridSpan w:val="2"/>
-            <w:tcBorders>
-              <w:top w:val="nil"/>
-              <w:left w:val="nil"/>
-              <w:bottom w:val="nil"/>
-              <w:right w:val="nil"/>
-            </w:tcBorders>
-            <w:shd w:val="clear" w:color="auto" w:fill="auto"/>
-            <w:noWrap/>
-            <w:vAlign w:val="bottom"/>
-            <w:hideMark/>
-          </w:tcPr>
-          <w:p>
-            <w:pPr>
-              <w:rPr>
-                <w:rFonts w:ascii="Arial" w:hAnsi="Arial" w:cs="Arial"/>
-                <w:color w:val="000000"/>
-                <w:sz w:val="22"/>
-                <w:szCs w:val="22"/>
-              </w:rPr>
-            </w:pPr>
-          </w:p>
-        </w:tc>
-      </w:tr>
-      <w:tr>
-        <w:trPr>
-          <w:gridAfter w:val="2"/>
-          <w:wAfter w:w="1589" w:type="dxa"/>
           <w:trHeight w:val="315"/>
         </w:trPr>
         <w:tc>
           <w:tcPr>
             <w:tcW w:w="2709" w:type="dxa"/>
-            <w:gridSpan w:val="3"/>
             <w:tcBorders>
               <w:top w:val="single" w:sz="4" w:space="0" w:color="auto"/>
               <w:left w:val="single" w:sz="4" w:space="0" w:color="auto"/>
@@ -1485,7 +1154,7 @@
         </w:tc>
         <w:tc>
           <w:tcPr>
-            <w:tcW w:w="1987" w:type="dxa"/>
+            <w:tcW w:w="1986" w:type="dxa"/>
             <w:tcBorders>
               <w:top w:val="single" w:sz="4" w:space="0" w:color="auto"/>
               <w:left w:val="nil"/>
@@ -1524,8 +1193,7 @@
         </w:tc>
         <w:tc>
           <w:tcPr>
-            <w:tcW w:w="2691" w:type="dxa"/>
-            <w:gridSpan w:val="2"/>
+            <w:tcW w:w="2693" w:type="dxa"/>
             <w:tcBorders>
               <w:top w:val="single" w:sz="4" w:space="0" w:color="auto"/>
               <w:left w:val="nil"/>
@@ -1558,21 +1226,44 @@
                 <w:sz w:val="22"/>
                 <w:szCs w:val="22"/>
               </w:rPr>
-              <w:t>{EvaluationString}</w:t>
+              <w:t>{</w:t>
+            </w:r>
+            <w:proofErr w:type="spellStart"/>
+            <w:r>
+              <w:rPr>
+                <w:rFonts w:ascii="Arial" w:hAnsi="Arial" w:cs="Arial"/>
+                <w:b/>
+                <w:bCs/>
+                <w:i/>
+                <w:iCs/>
+                <w:sz w:val="22"/>
+                <w:szCs w:val="22"/>
+              </w:rPr>
+              <w:t>EvaluationString</w:t>
+            </w:r>
+            <w:proofErr w:type="spellEnd"/>
+            <w:r>
+              <w:rPr>
+                <w:rFonts w:ascii="Arial" w:hAnsi="Arial" w:cs="Arial"/>
+                <w:b/>
+                <w:bCs/>
+                <w:i/>
+                <w:iCs/>
+                <w:sz w:val="22"/>
+                <w:szCs w:val="22"/>
+              </w:rPr>
+              <w:t>}</w:t>
             </w:r>
           </w:p>
         </w:tc>
       </w:tr>
       <w:tr>
         <w:trPr>
-          <w:gridAfter w:val="2"/>
-          <w:wAfter w:w="1589" w:type="dxa"/>
           <w:trHeight w:val="330"/>
         </w:trPr>
         <w:tc>
           <w:tcPr>
             <w:tcW w:w="2709" w:type="dxa"/>
-            <w:gridSpan w:val="3"/>
             <w:tcBorders>
               <w:top w:val="nil"/>
               <w:left w:val="single" w:sz="4" w:space="0" w:color="auto"/>
@@ -1611,7 +1302,7 @@
         </w:tc>
         <w:tc>
           <w:tcPr>
-            <w:tcW w:w="1984" w:type="dxa"/>
+            <w:tcW w:w="1986" w:type="dxa"/>
             <w:tcBorders>
               <w:top w:val="nil"/>
               <w:left w:val="nil"/>
@@ -1646,8 +1337,7 @@
         </w:tc>
         <w:tc>
           <w:tcPr>
-            <w:tcW w:w="2694" w:type="dxa"/>
-            <w:gridSpan w:val="2"/>
+            <w:tcW w:w="2693" w:type="dxa"/>
             <w:tcBorders>
               <w:top w:val="nil"/>
               <w:left w:val="nil"/>
@@ -1679,21 +1369,42 @@
                 <w:sz w:val="22"/>
                 <w:szCs w:val="22"/>
               </w:rPr>
-              <w:t>{AgglutinationString}</w:t>
+              <w:t>{</w:t>
+            </w:r>
+            <w:proofErr w:type="spellStart"/>
+            <w:r>
+              <w:rPr>
+                <w:rFonts w:ascii="Arial" w:hAnsi="Arial" w:cs="Arial"/>
+                <w:b/>
+                <w:bCs/>
+                <w:color w:val="000000"/>
+                <w:sz w:val="22"/>
+                <w:szCs w:val="22"/>
+              </w:rPr>
+              <w:t>AgglutinationString</w:t>
+            </w:r>
+            <w:proofErr w:type="spellEnd"/>
+            <w:r>
+              <w:rPr>
+                <w:rFonts w:ascii="Arial" w:hAnsi="Arial" w:cs="Arial"/>
+                <w:b/>
+                <w:bCs/>
+                <w:color w:val="000000"/>
+                <w:sz w:val="22"/>
+                <w:szCs w:val="22"/>
+              </w:rPr>
+              <w:t>}</w:t>
             </w:r>
           </w:p>
         </w:tc>
       </w:tr>
       <w:tr>
         <w:trPr>
-          <w:gridAfter w:val="2"/>
-          <w:wAfter w:w="1589" w:type="dxa"/>
           <w:trHeight w:val="600"/>
         </w:trPr>
         <w:tc>
           <w:tcPr>
             <w:tcW w:w="2709" w:type="dxa"/>
-            <w:gridSpan w:val="3"/>
             <w:tcBorders>
               <w:top w:val="nil"/>
               <w:left w:val="single" w:sz="4" w:space="0" w:color="auto"/>
@@ -1732,8 +1443,8 @@
         </w:tc>
         <w:tc>
           <w:tcPr>
-            <w:tcW w:w="4678" w:type="dxa"/>
-            <w:gridSpan w:val="3"/>
+            <w:tcW w:w="4679" w:type="dxa"/>
+            <w:gridSpan w:val="2"/>
             <w:tcBorders>
               <w:top w:val="single" w:sz="4" w:space="0" w:color="auto"/>
               <w:left w:val="nil"/>
@@ -1786,7 +1497,20 @@
                       <w:sz w:val="12"/>
                       <w:szCs w:val="22"/>
                     </w:rPr>
-                    <w:t>{#Typings}</w:t>
+                    <w:t>{#</w:t>
+                  </w:r>
+                  <w:proofErr w:type="gramStart"/>
+                  <w:r>
+                    <w:rPr>
+                      <w:rFonts w:ascii="Arial" w:hAnsi="Arial" w:cs="Arial"/>
+                      <w:b/>
+                      <w:bCs/>
+                      <w:i/>
+                      <w:iCs/>
+                      <w:sz w:val="12"/>
+                      <w:szCs w:val="22"/>
+                    </w:rPr>
+                    <w:t>Typings}</w:t>
                   </w:r>
                   <w:r>
                     <w:rPr>
@@ -1798,7 +1522,20 @@
                       <w:sz w:val="22"/>
                       <w:szCs w:val="22"/>
                     </w:rPr>
-                    <w:t>{Attribute}</w:t>
+                    <w:t>{</w:t>
+                  </w:r>
+                  <w:proofErr w:type="gramEnd"/>
+                  <w:r>
+                    <w:rPr>
+                      <w:rFonts w:ascii="Arial" w:hAnsi="Arial" w:cs="Arial"/>
+                      <w:b/>
+                      <w:bCs/>
+                      <w:i/>
+                      <w:iCs/>
+                      <w:sz w:val="22"/>
+                      <w:szCs w:val="22"/>
+                    </w:rPr>
+                    <w:t>Attribute}</w:t>
                   </w:r>
                   <w:r>
                     <w:rPr>
@@ -1854,6 +1591,7 @@
                     </w:rPr>
                     <w:t>{/</w:t>
                   </w:r>
+                  <w:proofErr w:type="spellStart"/>
                   <w:r>
                     <w:rPr>
                       <w:rFonts w:ascii="Arial" w:hAnsi="Arial" w:cs="Arial"/>
@@ -1866,6 +1604,7 @@
                     </w:rPr>
                     <w:t>Typings</w:t>
                   </w:r>
+                  <w:proofErr w:type="spellEnd"/>
                   <w:r>
                     <w:rPr>
                       <w:rFonts w:ascii="Arial" w:hAnsi="Arial" w:cs="Arial"/>
@@ -1958,7 +1697,25 @@
           <w:bCs/>
           <w:color w:val="000000"/>
         </w:rPr>
-        <w:t>{InterpretationDisclaimer}</w:t>
+        <w:t>{</w:t>
+      </w:r>
+      <w:proofErr w:type="spellStart"/>
+      <w:r>
+        <w:rPr>
+          <w:rFonts w:ascii="Arial" w:hAnsi="Arial" w:cs="Arial"/>
+          <w:bCs/>
+          <w:color w:val="000000"/>
+        </w:rPr>
+        <w:t>InterpretationDisclaimer</w:t>
+      </w:r>
+      <w:proofErr w:type="spellEnd"/>
+      <w:r>
+        <w:rPr>
+          <w:rFonts w:ascii="Arial" w:hAnsi="Arial" w:cs="Arial"/>
+          <w:bCs/>
+          <w:color w:val="000000"/>
+        </w:rPr>
+        <w:t>}</w:t>
       </w:r>
     </w:p>
     <w:p>
@@ -2133,8 +1890,21 @@
                 <w:sz w:val="22"/>
                 <w:szCs w:val="22"/>
               </w:rPr>
-              <w:t>-Laktamase</w:t>
-            </w:r>
+              <w:t>-</w:t>
+            </w:r>
+            <w:proofErr w:type="spellStart"/>
+            <w:r>
+              <w:rPr>
+                <w:rFonts w:ascii="Arial" w:hAnsi="Arial" w:cs="Arial"/>
+                <w:b/>
+                <w:bCs/>
+                <w:iCs/>
+                <w:sz w:val="22"/>
+                <w:szCs w:val="22"/>
+              </w:rPr>
+              <w:t>Laktamase</w:t>
+            </w:r>
+            <w:proofErr w:type="spellEnd"/>
           </w:p>
         </w:tc>
         <w:tc>
@@ -2165,6 +1935,7 @@
               </w:rPr>
               <w:t>{</w:t>
             </w:r>
+            <w:proofErr w:type="spellStart"/>
             <w:r>
               <w:rPr>
                 <w:rFonts w:ascii="Arial" w:hAnsi="Arial" w:cs="Arial"/>
@@ -2176,6 +1947,7 @@
               </w:rPr>
               <w:t>BetalactamaseString</w:t>
             </w:r>
+            <w:proofErr w:type="spellEnd"/>
             <w:r>
               <w:rPr>
                 <w:rFonts w:ascii="Arial" w:hAnsi="Arial" w:cs="Arial"/>
@@ -2401,8 +2173,9 @@
                 <w:sz w:val="22"/>
                 <w:szCs w:val="22"/>
               </w:rPr>
-              <w:t>{#ETests}{Antibiotic}</w:t>
-            </w:r>
+              <w:t>{#</w:t>
+            </w:r>
+            <w:proofErr w:type="gramStart"/>
             <w:r>
               <w:rPr>
                 <w:rFonts w:ascii="Arial" w:hAnsi="Arial" w:cs="Arial"/>
@@ -2412,8 +2185,44 @@
                 <w:sz w:val="22"/>
                 <w:szCs w:val="22"/>
               </w:rPr>
-              <w:t xml:space="preserve"> Etest</w:t>
-            </w:r>
+              <w:t>ETests}{</w:t>
+            </w:r>
+            <w:proofErr w:type="gramEnd"/>
+            <w:r>
+              <w:rPr>
+                <w:rFonts w:ascii="Arial" w:hAnsi="Arial" w:cs="Arial"/>
+                <w:b/>
+                <w:bCs/>
+                <w:iCs/>
+                <w:sz w:val="22"/>
+                <w:szCs w:val="22"/>
+              </w:rPr>
+              <w:t>Antibiotic}</w:t>
+            </w:r>
+            <w:r>
+              <w:rPr>
+                <w:rFonts w:ascii="Arial" w:hAnsi="Arial" w:cs="Arial"/>
+                <w:b/>
+                <w:bCs/>
+                <w:iCs/>
+                <w:sz w:val="22"/>
+                <w:szCs w:val="22"/>
+              </w:rPr>
+              <w:t xml:space="preserve"> </w:t>
+            </w:r>
+            <w:proofErr w:type="spellStart"/>
+            <w:r>
+              <w:rPr>
+                <w:rFonts w:ascii="Arial" w:hAnsi="Arial" w:cs="Arial"/>
+                <w:b/>
+                <w:bCs/>
+                <w:iCs/>
+                <w:sz w:val="22"/>
+                <w:szCs w:val="22"/>
+              </w:rPr>
+              <w:t>Etest</w:t>
+            </w:r>
+            <w:proofErr w:type="spellEnd"/>
           </w:p>
         </w:tc>
         <w:tc>
@@ -2462,7 +2271,31 @@
                 <w:sz w:val="22"/>
                 <w:szCs w:val="22"/>
               </w:rPr>
-              <w:t>{Result}</w:t>
+              <w:t>{</w:t>
+            </w:r>
+            <w:proofErr w:type="spellStart"/>
+            <w:r>
+              <w:rPr>
+                <w:rFonts w:ascii="Arial" w:hAnsi="Arial" w:cs="Arial"/>
+                <w:b/>
+                <w:bCs/>
+                <w:color w:val="000000"/>
+                <w:sz w:val="22"/>
+                <w:szCs w:val="22"/>
+              </w:rPr>
+              <w:t>Result</w:t>
+            </w:r>
+            <w:proofErr w:type="spellEnd"/>
+            <w:r>
+              <w:rPr>
+                <w:rFonts w:ascii="Arial" w:hAnsi="Arial" w:cs="Arial"/>
+                <w:b/>
+                <w:bCs/>
+                <w:color w:val="000000"/>
+                <w:sz w:val="22"/>
+                <w:szCs w:val="22"/>
+              </w:rPr>
+              <w:t>}</w:t>
             </w:r>
           </w:p>
         </w:tc>
@@ -2491,7 +2324,31 @@
                 <w:sz w:val="22"/>
                 <w:szCs w:val="22"/>
               </w:rPr>
-              <w:t>≤{MicBreakpointSusceptible}</w:t>
+              <w:t>≤{</w:t>
+            </w:r>
+            <w:proofErr w:type="spellStart"/>
+            <w:r>
+              <w:rPr>
+                <w:rFonts w:ascii="Arial" w:hAnsi="Arial" w:cs="Arial"/>
+                <w:b/>
+                <w:bCs/>
+                <w:color w:val="000000"/>
+                <w:sz w:val="22"/>
+                <w:szCs w:val="22"/>
+              </w:rPr>
+              <w:t>MicBreakpointSusceptible</w:t>
+            </w:r>
+            <w:proofErr w:type="spellEnd"/>
+            <w:r>
+              <w:rPr>
+                <w:rFonts w:ascii="Arial" w:hAnsi="Arial" w:cs="Arial"/>
+                <w:b/>
+                <w:bCs/>
+                <w:color w:val="000000"/>
+                <w:sz w:val="22"/>
+                <w:szCs w:val="22"/>
+              </w:rPr>
+              <w:t>}</w:t>
             </w:r>
             <w:r>
               <w:rPr>
@@ -2534,7 +2391,33 @@
                 <w:szCs w:val="22"/>
                 <w:lang w:val="en-US"/>
               </w:rPr>
-              <w:t>&gt;{MicBreakpointResistent} µg/ml</w:t>
+              <w:t>&gt;{</w:t>
+            </w:r>
+            <w:proofErr w:type="spellStart"/>
+            <w:r>
+              <w:rPr>
+                <w:rFonts w:ascii="Arial" w:hAnsi="Arial" w:cs="Arial"/>
+                <w:b/>
+                <w:bCs/>
+                <w:color w:val="000000"/>
+                <w:sz w:val="22"/>
+                <w:szCs w:val="22"/>
+                <w:lang w:val="en-US"/>
+              </w:rPr>
+              <w:t>MicBreakpointResistent</w:t>
+            </w:r>
+            <w:proofErr w:type="spellEnd"/>
+            <w:r>
+              <w:rPr>
+                <w:rFonts w:ascii="Arial" w:hAnsi="Arial" w:cs="Arial"/>
+                <w:b/>
+                <w:bCs/>
+                <w:color w:val="000000"/>
+                <w:sz w:val="22"/>
+                <w:szCs w:val="22"/>
+                <w:lang w:val="en-US"/>
+              </w:rPr>
+              <w:t>} µg/ml</w:t>
             </w:r>
           </w:p>
         </w:tc>
@@ -2566,6 +2449,7 @@
               </w:rPr>
               <w:t>{</w:t>
             </w:r>
+            <w:proofErr w:type="spellStart"/>
             <w:r>
               <w:rPr>
                 <w:rFonts w:ascii="Arial" w:hAnsi="Arial" w:cs="Arial"/>
@@ -2578,6 +2462,7 @@
               </w:rPr>
               <w:t>ValidFromYear</w:t>
             </w:r>
+            <w:proofErr w:type="spellEnd"/>
             <w:r>
               <w:rPr>
                 <w:rFonts w:ascii="Arial" w:hAnsi="Arial" w:cs="Arial"/>
@@ -2600,7 +2485,33 @@
                 <w:szCs w:val="22"/>
                 <w:lang w:val="en-US"/>
               </w:rPr>
-              <w:t>{/ETests}</w:t>
+              <w:t>{/</w:t>
+            </w:r>
+            <w:proofErr w:type="spellStart"/>
+            <w:r>
+              <w:rPr>
+                <w:rFonts w:ascii="Arial" w:hAnsi="Arial" w:cs="Arial"/>
+                <w:b/>
+                <w:bCs/>
+                <w:color w:val="000000"/>
+                <w:sz w:val="22"/>
+                <w:szCs w:val="22"/>
+                <w:lang w:val="en-US"/>
+              </w:rPr>
+              <w:t>ETests</w:t>
+            </w:r>
+            <w:proofErr w:type="spellEnd"/>
+            <w:r>
+              <w:rPr>
+                <w:rFonts w:ascii="Arial" w:hAnsi="Arial" w:cs="Arial"/>
+                <w:b/>
+                <w:bCs/>
+                <w:color w:val="000000"/>
+                <w:sz w:val="22"/>
+                <w:szCs w:val="22"/>
+                <w:lang w:val="en-US"/>
+              </w:rPr>
+              <w:t>}</w:t>
             </w:r>
           </w:p>
         </w:tc>
@@ -2673,7 +2584,24 @@
           <w:color w:val="000000"/>
         </w:rPr>
         <w:noBreakHyphen/>
-        <w:t xml:space="preserve">Laktamase negatives Ampicillin-resistentes (BLNAR) Isolat. BLNAR </w:t>
+      </w:r>
+      <w:proofErr w:type="spellStart"/>
+      <w:r>
+        <w:rPr>
+          <w:rFonts w:ascii="Arial" w:hAnsi="Arial" w:cs="Arial"/>
+          <w:bCs/>
+          <w:color w:val="000000"/>
+        </w:rPr>
+        <w:t>Laktamase</w:t>
+      </w:r>
+      <w:proofErr w:type="spellEnd"/>
+      <w:r>
+        <w:rPr>
+          <w:rFonts w:ascii="Arial" w:hAnsi="Arial" w:cs="Arial"/>
+          <w:bCs/>
+          <w:color w:val="000000"/>
+        </w:rPr>
+        <w:t xml:space="preserve"> negatives Ampicillin-resistentes (BLNAR) Isolat. BLNAR </w:t>
       </w:r>
       <w:r>
         <w:rPr>
@@ -2700,7 +2628,42 @@
           <w:color w:val="000000"/>
         </w:rPr>
         <w:noBreakHyphen/>
-        <w:t>Lactamase-unabhängigen Resistenzmechanismus auf, welcher durch Mutation des Zellwandproteins PBP3 hervorgerufen wird. Sie sind resistent gegen Ampicillin/Sulbactam sowie Amoxicillin/Clavulansäure und könnten eine verminderte Sensibilität gegen Cephalosporine aufweisen</w:t>
+      </w:r>
+      <w:proofErr w:type="spellStart"/>
+      <w:r>
+        <w:rPr>
+          <w:rFonts w:ascii="Arial" w:hAnsi="Arial" w:cs="Arial"/>
+          <w:bCs/>
+          <w:color w:val="000000"/>
+        </w:rPr>
+        <w:t>Lactamase</w:t>
+      </w:r>
+      <w:proofErr w:type="spellEnd"/>
+      <w:r>
+        <w:rPr>
+          <w:rFonts w:ascii="Arial" w:hAnsi="Arial" w:cs="Arial"/>
+          <w:bCs/>
+          <w:color w:val="000000"/>
+        </w:rPr>
+        <w:t>-unabhängigen Resistenzmechanismus auf, welcher durch Mutation des Zellwandproteins PBP3 hervorgerufen wird. Sie sind resistent gegen Ampicillin/</w:t>
+      </w:r>
+      <w:proofErr w:type="spellStart"/>
+      <w:r>
+        <w:rPr>
+          <w:rFonts w:ascii="Arial" w:hAnsi="Arial" w:cs="Arial"/>
+          <w:bCs/>
+          <w:color w:val="000000"/>
+        </w:rPr>
+        <w:t>Sulbactam</w:t>
+      </w:r>
+      <w:proofErr w:type="spellEnd"/>
+      <w:r>
+        <w:rPr>
+          <w:rFonts w:ascii="Arial" w:hAnsi="Arial" w:cs="Arial"/>
+          <w:bCs/>
+          <w:color w:val="000000"/>
+        </w:rPr>
+        <w:t xml:space="preserve"> sowie Amoxicillin/Clavulansäure und könnten eine verminderte Sensibilität gegen Cephalosporine aufweisen</w:t>
       </w:r>
       <w:r>
         <w:rPr>
@@ -2784,12 +2747,21 @@
           <w:lang w:val="en-US"/>
         </w:rPr>
       </w:pPr>
-      <w:r>
-        <w:rPr>
-          <w:rFonts w:ascii="Arial" w:hAnsi="Arial" w:cs="Arial"/>
-          <w:lang w:val="en-US"/>
-        </w:rPr>
-        <w:t>Literatur:</w:t>
+      <w:proofErr w:type="spellStart"/>
+      <w:r>
+        <w:rPr>
+          <w:rFonts w:ascii="Arial" w:hAnsi="Arial" w:cs="Arial"/>
+          <w:lang w:val="en-US"/>
+        </w:rPr>
+        <w:t>Literatur</w:t>
+      </w:r>
+      <w:proofErr w:type="spellEnd"/>
+      <w:r>
+        <w:rPr>
+          <w:rFonts w:ascii="Arial" w:hAnsi="Arial" w:cs="Arial"/>
+          <w:lang w:val="en-US"/>
+        </w:rPr>
+        <w:t>:</w:t>
       </w:r>
     </w:p>
     <w:p>
@@ -2816,7 +2788,27 @@
           <w:szCs w:val="20"/>
           <w:lang w:val="en-GB"/>
         </w:rPr>
-        <w:t>1. Tristram S, Jacobs MR, Appelbaum PC. Antimicrobial resistance in Haemophilus influenzae. Clin Microbiol Rev. 2007 Apr;20(2):368-89.</w:t>
+        <w:t xml:space="preserve">1. Tristram S, Jacobs MR, Appelbaum PC. Antimicrobial resistance in Haemophilus influenzae. Clin </w:t>
+      </w:r>
+      <w:proofErr w:type="spellStart"/>
+      <w:r>
+        <w:rPr>
+          <w:rFonts w:ascii="Arial" w:hAnsi="Arial" w:cs="Arial"/>
+          <w:sz w:val="20"/>
+          <w:szCs w:val="20"/>
+          <w:lang w:val="en-GB"/>
+        </w:rPr>
+        <w:t>Microbiol</w:t>
+      </w:r>
+      <w:proofErr w:type="spellEnd"/>
+      <w:r>
+        <w:rPr>
+          <w:rFonts w:ascii="Arial" w:hAnsi="Arial" w:cs="Arial"/>
+          <w:sz w:val="20"/>
+          <w:szCs w:val="20"/>
+          <w:lang w:val="en-GB"/>
+        </w:rPr>
+        <w:t xml:space="preserve"> Rev. 2007 Apr;20(2):368-89.</w:t>
       </w:r>
     </w:p>
     <w:p>
@@ -2853,14 +2845,105 @@
         </w:rPr>
         <w:t xml:space="preserve"> </w:t>
       </w:r>
-      <w:r>
-        <w:rPr>
-          <w:rFonts w:ascii="Arial" w:hAnsi="Arial" w:cs="Arial"/>
-          <w:sz w:val="20"/>
-          <w:szCs w:val="20"/>
-          <w:lang w:val="en-US"/>
-        </w:rPr>
-        <w:t>Ubukata K, Shibasaki Y, Yamamoto K, Chiba N, Hasegawa K, Takeuchi Y, Sunakawa K, Inoue M, Konno M. Association of amino acid substitutions in penicillin-binding protein 3 with beta-lactam resistance in beta-lactamase-negative ampicillin-resistant Haemophilus influenzae. Antimicrob Agents Chemother. 2001 45(6):1693-9.</w:t>
+      <w:proofErr w:type="spellStart"/>
+      <w:r>
+        <w:rPr>
+          <w:rFonts w:ascii="Arial" w:hAnsi="Arial" w:cs="Arial"/>
+          <w:sz w:val="20"/>
+          <w:szCs w:val="20"/>
+          <w:lang w:val="en-US"/>
+        </w:rPr>
+        <w:t>Ubukata</w:t>
+      </w:r>
+      <w:proofErr w:type="spellEnd"/>
+      <w:r>
+        <w:rPr>
+          <w:rFonts w:ascii="Arial" w:hAnsi="Arial" w:cs="Arial"/>
+          <w:sz w:val="20"/>
+          <w:szCs w:val="20"/>
+          <w:lang w:val="en-US"/>
+        </w:rPr>
+        <w:t xml:space="preserve"> K, Shibasaki Y, Yamamoto K, Chiba N, Hasegawa K, Takeuchi Y, </w:t>
+      </w:r>
+      <w:proofErr w:type="spellStart"/>
+      <w:r>
+        <w:rPr>
+          <w:rFonts w:ascii="Arial" w:hAnsi="Arial" w:cs="Arial"/>
+          <w:sz w:val="20"/>
+          <w:szCs w:val="20"/>
+          <w:lang w:val="en-US"/>
+        </w:rPr>
+        <w:t>Sunakawa</w:t>
+      </w:r>
+      <w:proofErr w:type="spellEnd"/>
+      <w:r>
+        <w:rPr>
+          <w:rFonts w:ascii="Arial" w:hAnsi="Arial" w:cs="Arial"/>
+          <w:sz w:val="20"/>
+          <w:szCs w:val="20"/>
+          <w:lang w:val="en-US"/>
+        </w:rPr>
+        <w:t xml:space="preserve"> K, Inoue M, Konno M. Association of amino acid substitutions in penicillin-binding protein 3 with beta-lactam resistance in beta-lactamase-negative ampicillin-resistant </w:t>
+      </w:r>
+      <w:proofErr w:type="spellStart"/>
+      <w:r>
+        <w:rPr>
+          <w:rFonts w:ascii="Arial" w:hAnsi="Arial" w:cs="Arial"/>
+          <w:sz w:val="20"/>
+          <w:szCs w:val="20"/>
+          <w:lang w:val="en-US"/>
+        </w:rPr>
+        <w:t>Haemophilus</w:t>
+      </w:r>
+      <w:proofErr w:type="spellEnd"/>
+      <w:r>
+        <w:rPr>
+          <w:rFonts w:ascii="Arial" w:hAnsi="Arial" w:cs="Arial"/>
+          <w:sz w:val="20"/>
+          <w:szCs w:val="20"/>
+          <w:lang w:val="en-US"/>
+        </w:rPr>
+        <w:t xml:space="preserve"> influenzae. </w:t>
+      </w:r>
+      <w:proofErr w:type="spellStart"/>
+      <w:r>
+        <w:rPr>
+          <w:rFonts w:ascii="Arial" w:hAnsi="Arial" w:cs="Arial"/>
+          <w:sz w:val="20"/>
+          <w:szCs w:val="20"/>
+          <w:lang w:val="en-US"/>
+        </w:rPr>
+        <w:t>Antimicrob</w:t>
+      </w:r>
+      <w:proofErr w:type="spellEnd"/>
+      <w:r>
+        <w:rPr>
+          <w:rFonts w:ascii="Arial" w:hAnsi="Arial" w:cs="Arial"/>
+          <w:sz w:val="20"/>
+          <w:szCs w:val="20"/>
+          <w:lang w:val="en-US"/>
+        </w:rPr>
+        <w:t xml:space="preserve"> Agents </w:t>
+      </w:r>
+      <w:proofErr w:type="spellStart"/>
+      <w:r>
+        <w:rPr>
+          <w:rFonts w:ascii="Arial" w:hAnsi="Arial" w:cs="Arial"/>
+          <w:sz w:val="20"/>
+          <w:szCs w:val="20"/>
+          <w:lang w:val="en-US"/>
+        </w:rPr>
+        <w:t>Chemother</w:t>
+      </w:r>
+      <w:proofErr w:type="spellEnd"/>
+      <w:r>
+        <w:rPr>
+          <w:rFonts w:ascii="Arial" w:hAnsi="Arial" w:cs="Arial"/>
+          <w:sz w:val="20"/>
+          <w:szCs w:val="20"/>
+          <w:lang w:val="en-US"/>
+        </w:rPr>
+        <w:t>. 2001 45(6):1693-9.</w:t>
       </w:r>
     </w:p>
     <w:p>
@@ -2888,6 +2971,7 @@
         </w:rPr>
         <w:t xml:space="preserve">3. </w:t>
       </w:r>
+      <w:proofErr w:type="spellStart"/>
       <w:r>
         <w:rPr>
           <w:rFonts w:ascii="Arial" w:hAnsi="Arial" w:cs="Arial"/>
@@ -2895,7 +2979,57 @@
           <w:szCs w:val="20"/>
           <w:lang w:val="en-GB"/>
         </w:rPr>
-        <w:t xml:space="preserve">Cherkaoui, A., Diene, S.M., Renzoni, A., Emonet, S., Renzi, G., et al. (2017). </w:t>
+        <w:t>Cherkaoui</w:t>
+      </w:r>
+      <w:proofErr w:type="spellEnd"/>
+      <w:r>
+        <w:rPr>
+          <w:rFonts w:ascii="Arial" w:hAnsi="Arial" w:cs="Arial"/>
+          <w:sz w:val="20"/>
+          <w:szCs w:val="20"/>
+          <w:lang w:val="en-GB"/>
+        </w:rPr>
+        <w:t xml:space="preserve">, A., Diene, S.M., </w:t>
+      </w:r>
+      <w:proofErr w:type="spellStart"/>
+      <w:r>
+        <w:rPr>
+          <w:rFonts w:ascii="Arial" w:hAnsi="Arial" w:cs="Arial"/>
+          <w:sz w:val="20"/>
+          <w:szCs w:val="20"/>
+          <w:lang w:val="en-GB"/>
+        </w:rPr>
+        <w:t>Renzoni</w:t>
+      </w:r>
+      <w:proofErr w:type="spellEnd"/>
+      <w:r>
+        <w:rPr>
+          <w:rFonts w:ascii="Arial" w:hAnsi="Arial" w:cs="Arial"/>
+          <w:sz w:val="20"/>
+          <w:szCs w:val="20"/>
+          <w:lang w:val="en-GB"/>
+        </w:rPr>
+        <w:t xml:space="preserve">, A., </w:t>
+      </w:r>
+      <w:proofErr w:type="spellStart"/>
+      <w:r>
+        <w:rPr>
+          <w:rFonts w:ascii="Arial" w:hAnsi="Arial" w:cs="Arial"/>
+          <w:sz w:val="20"/>
+          <w:szCs w:val="20"/>
+          <w:lang w:val="en-GB"/>
+        </w:rPr>
+        <w:t>Emonet</w:t>
+      </w:r>
+      <w:proofErr w:type="spellEnd"/>
+      <w:r>
+        <w:rPr>
+          <w:rFonts w:ascii="Arial" w:hAnsi="Arial" w:cs="Arial"/>
+          <w:sz w:val="20"/>
+          <w:szCs w:val="20"/>
+          <w:lang w:val="en-GB"/>
+        </w:rPr>
+        <w:t xml:space="preserve">, S., Renzi, G., et al. (2017). </w:t>
       </w:r>
       <w:r>
         <w:rPr>
@@ -2905,24 +3039,114 @@
           <w:szCs w:val="20"/>
           <w:lang w:val="en-GB"/>
         </w:rPr>
-        <w:t>Imipenem heteroresistance in nontypeable Haemophilus influenzae is linked to a combination of altered PBP3, slow drug influx and direct efflux regulation.</w:t>
-      </w:r>
-      <w:r>
-        <w:rPr>
-          <w:rFonts w:ascii="Arial" w:hAnsi="Arial" w:cs="Arial"/>
+        <w:t xml:space="preserve">Imipenem </w:t>
+      </w:r>
+      <w:proofErr w:type="spellStart"/>
+      <w:r>
+        <w:rPr>
+          <w:rFonts w:ascii="Arial" w:hAnsi="Arial" w:cs="Arial"/>
+          <w:iCs/>
           <w:sz w:val="20"/>
           <w:szCs w:val="20"/>
           <w:lang w:val="en-GB"/>
         </w:rPr>
+        <w:t>heteroresistance</w:t>
+      </w:r>
+      <w:proofErr w:type="spellEnd"/>
+      <w:r>
+        <w:rPr>
+          <w:rFonts w:ascii="Arial" w:hAnsi="Arial" w:cs="Arial"/>
+          <w:iCs/>
+          <w:sz w:val="20"/>
+          <w:szCs w:val="20"/>
+          <w:lang w:val="en-GB"/>
+        </w:rPr>
+        <w:t xml:space="preserve"> in </w:t>
+      </w:r>
+      <w:proofErr w:type="spellStart"/>
+      <w:r>
+        <w:rPr>
+          <w:rFonts w:ascii="Arial" w:hAnsi="Arial" w:cs="Arial"/>
+          <w:iCs/>
+          <w:sz w:val="20"/>
+          <w:szCs w:val="20"/>
+          <w:lang w:val="en-GB"/>
+        </w:rPr>
+        <w:t>nontypeable</w:t>
+      </w:r>
+      <w:proofErr w:type="spellEnd"/>
+      <w:r>
+        <w:rPr>
+          <w:rFonts w:ascii="Arial" w:hAnsi="Arial" w:cs="Arial"/>
+          <w:iCs/>
+          <w:sz w:val="20"/>
+          <w:szCs w:val="20"/>
+          <w:lang w:val="en-GB"/>
+        </w:rPr>
+        <w:t xml:space="preserve"> Haemophilus influenzae is linked to a combination of altered PBP3, slow drug influx and direct efflux regulation.</w:t>
+      </w:r>
+      <w:r>
+        <w:rPr>
+          <w:rFonts w:ascii="Arial" w:hAnsi="Arial" w:cs="Arial"/>
+          <w:sz w:val="20"/>
+          <w:szCs w:val="20"/>
+          <w:lang w:val="en-GB"/>
+        </w:rPr>
         <w:t xml:space="preserve"> </w:t>
       </w:r>
-      <w:r>
-        <w:rPr>
-          <w:rFonts w:ascii="Arial" w:hAnsi="Arial" w:cs="Arial"/>
-          <w:sz w:val="20"/>
-          <w:szCs w:val="20"/>
-        </w:rPr>
-        <w:t>Clin Microbiol Infect. 23(2): p. 118 e9-118 e19.</w:t>
+      <w:proofErr w:type="spellStart"/>
+      <w:r>
+        <w:rPr>
+          <w:rFonts w:ascii="Arial" w:hAnsi="Arial" w:cs="Arial"/>
+          <w:sz w:val="20"/>
+          <w:szCs w:val="20"/>
+        </w:rPr>
+        <w:t>Clin</w:t>
+      </w:r>
+      <w:proofErr w:type="spellEnd"/>
+      <w:r>
+        <w:rPr>
+          <w:rFonts w:ascii="Arial" w:hAnsi="Arial" w:cs="Arial"/>
+          <w:sz w:val="20"/>
+          <w:szCs w:val="20"/>
+        </w:rPr>
+        <w:t xml:space="preserve"> </w:t>
+      </w:r>
+      <w:proofErr w:type="spellStart"/>
+      <w:r>
+        <w:rPr>
+          <w:rFonts w:ascii="Arial" w:hAnsi="Arial" w:cs="Arial"/>
+          <w:sz w:val="20"/>
+          <w:szCs w:val="20"/>
+        </w:rPr>
+        <w:t>Microbiol</w:t>
+      </w:r>
+      <w:proofErr w:type="spellEnd"/>
+      <w:r>
+        <w:rPr>
+          <w:rFonts w:ascii="Arial" w:hAnsi="Arial" w:cs="Arial"/>
+          <w:sz w:val="20"/>
+          <w:szCs w:val="20"/>
+        </w:rPr>
+        <w:t xml:space="preserve"> </w:t>
+      </w:r>
+      <w:proofErr w:type="spellStart"/>
+      <w:r>
+        <w:rPr>
+          <w:rFonts w:ascii="Arial" w:hAnsi="Arial" w:cs="Arial"/>
+          <w:sz w:val="20"/>
+          <w:szCs w:val="20"/>
+        </w:rPr>
+        <w:t>Infect</w:t>
+      </w:r>
+      <w:proofErr w:type="spellEnd"/>
+      <w:r>
+        <w:rPr>
+          <w:rFonts w:ascii="Arial" w:hAnsi="Arial" w:cs="Arial"/>
+          <w:sz w:val="20"/>
+          <w:szCs w:val="20"/>
+        </w:rPr>
+        <w:t>. 23(2): p. 118 e9-118 e19.</w:t>
       </w:r>
     </w:p>
     <w:p>
@@ -2948,16 +3172,94 @@
           <w:sz w:val="20"/>
           <w:szCs w:val="20"/>
         </w:rPr>
-        <w:t xml:space="preserve">4. Lâm, T.T., Nürnberg, S., Claus, H., and Vogel, U. (2020). </w:t>
-      </w:r>
-      <w:r>
-        <w:rPr>
-          <w:rFonts w:ascii="Arial" w:hAnsi="Arial" w:cs="Arial"/>
-          <w:sz w:val="20"/>
-          <w:szCs w:val="20"/>
-          <w:lang w:val="en-US"/>
-        </w:rPr>
-        <w:t>Molecular epidemiology of imipenem resistance in invasive Haemophilus influenzae infections in Germany in 2016. J Antimicrob Chemother. 75(8): p. 2076-2086</w:t>
+        <w:t xml:space="preserve">4. </w:t>
+      </w:r>
+      <w:proofErr w:type="spellStart"/>
+      <w:r>
+        <w:rPr>
+          <w:rFonts w:ascii="Arial" w:hAnsi="Arial" w:cs="Arial"/>
+          <w:sz w:val="20"/>
+          <w:szCs w:val="20"/>
+        </w:rPr>
+        <w:t>Lâm</w:t>
+      </w:r>
+      <w:proofErr w:type="spellEnd"/>
+      <w:r>
+        <w:rPr>
+          <w:rFonts w:ascii="Arial" w:hAnsi="Arial" w:cs="Arial"/>
+          <w:sz w:val="20"/>
+          <w:szCs w:val="20"/>
+        </w:rPr>
+        <w:t xml:space="preserve">, T.T., Nürnberg, S., Claus, H., and Vogel, U. (2020). </w:t>
+      </w:r>
+      <w:r>
+        <w:rPr>
+          <w:rFonts w:ascii="Arial" w:hAnsi="Arial" w:cs="Arial"/>
+          <w:sz w:val="20"/>
+          <w:szCs w:val="20"/>
+          <w:lang w:val="en-US"/>
+        </w:rPr>
+        <w:t xml:space="preserve">Molecular epidemiology of imipenem resistance in invasive </w:t>
+      </w:r>
+      <w:proofErr w:type="spellStart"/>
+      <w:r>
+        <w:rPr>
+          <w:rFonts w:ascii="Arial" w:hAnsi="Arial" w:cs="Arial"/>
+          <w:sz w:val="20"/>
+          <w:szCs w:val="20"/>
+          <w:lang w:val="en-US"/>
+        </w:rPr>
+        <w:t>Haemophilus</w:t>
+      </w:r>
+      <w:proofErr w:type="spellEnd"/>
+      <w:r>
+        <w:rPr>
+          <w:rFonts w:ascii="Arial" w:hAnsi="Arial" w:cs="Arial"/>
+          <w:sz w:val="20"/>
+          <w:szCs w:val="20"/>
+          <w:lang w:val="en-US"/>
+        </w:rPr>
+        <w:t xml:space="preserve"> influenzae infections in Germany in 2016. J </w:t>
+      </w:r>
+      <w:proofErr w:type="spellStart"/>
+      <w:r>
+        <w:rPr>
+          <w:rFonts w:ascii="Arial" w:hAnsi="Arial" w:cs="Arial"/>
+          <w:sz w:val="20"/>
+          <w:szCs w:val="20"/>
+          <w:lang w:val="en-US"/>
+        </w:rPr>
+        <w:t>Antimicrob</w:t>
+      </w:r>
+      <w:proofErr w:type="spellEnd"/>
+      <w:r>
+        <w:rPr>
+          <w:rFonts w:ascii="Arial" w:hAnsi="Arial" w:cs="Arial"/>
+          <w:sz w:val="20"/>
+          <w:szCs w:val="20"/>
+          <w:lang w:val="en-US"/>
+        </w:rPr>
+        <w:t xml:space="preserve"> </w:t>
+      </w:r>
+      <w:proofErr w:type="spellStart"/>
+      <w:r>
+        <w:rPr>
+          <w:rFonts w:ascii="Arial" w:hAnsi="Arial" w:cs="Arial"/>
+          <w:sz w:val="20"/>
+          <w:szCs w:val="20"/>
+          <w:lang w:val="en-US"/>
+        </w:rPr>
+        <w:t>Chemother</w:t>
+      </w:r>
+      <w:proofErr w:type="spellEnd"/>
+      <w:r>
+        <w:rPr>
+          <w:rFonts w:ascii="Arial" w:hAnsi="Arial" w:cs="Arial"/>
+          <w:sz w:val="20"/>
+          <w:szCs w:val="20"/>
+          <w:lang w:val="en-US"/>
+        </w:rPr>
+        <w:t>. 75(8): p. 2076-2086</w:t>
       </w:r>
     </w:p>
     <w:p>
@@ -2983,15 +3285,241 @@
           <w:szCs w:val="20"/>
           <w:lang w:val="en-US"/>
         </w:rPr>
-        <w:t xml:space="preserve">5. Leclercq R, Cantón R, Brown DF, Giske CG, Heisig P, MacGowan AP, Mouton JW, Nordmann P, Rodloff AC, Rossolini GM, Soussy CJ, Steinbakk M, Winstanley TG, Kahlmeter G. EUCAST expert rules in antimicrobial susceptibility testing. </w:t>
-      </w:r>
-      <w:r>
-        <w:rPr>
-          <w:rFonts w:ascii="Arial" w:hAnsi="Arial" w:cs="Arial"/>
-          <w:sz w:val="20"/>
-          <w:szCs w:val="20"/>
-        </w:rPr>
-        <w:t>Clin Microbiol Infect. 2013 19(2): 141–160.</w:t>
+        <w:t xml:space="preserve">5. </w:t>
+      </w:r>
+      <w:proofErr w:type="spellStart"/>
+      <w:r>
+        <w:rPr>
+          <w:rFonts w:ascii="Arial" w:hAnsi="Arial" w:cs="Arial"/>
+          <w:sz w:val="20"/>
+          <w:szCs w:val="20"/>
+          <w:lang w:val="en-US"/>
+        </w:rPr>
+        <w:t>Leclercq</w:t>
+      </w:r>
+      <w:proofErr w:type="spellEnd"/>
+      <w:r>
+        <w:rPr>
+          <w:rFonts w:ascii="Arial" w:hAnsi="Arial" w:cs="Arial"/>
+          <w:sz w:val="20"/>
+          <w:szCs w:val="20"/>
+          <w:lang w:val="en-US"/>
+        </w:rPr>
+        <w:t xml:space="preserve"> R, </w:t>
+      </w:r>
+      <w:proofErr w:type="spellStart"/>
+      <w:r>
+        <w:rPr>
+          <w:rFonts w:ascii="Arial" w:hAnsi="Arial" w:cs="Arial"/>
+          <w:sz w:val="20"/>
+          <w:szCs w:val="20"/>
+          <w:lang w:val="en-US"/>
+        </w:rPr>
+        <w:t>Cantón</w:t>
+      </w:r>
+      <w:proofErr w:type="spellEnd"/>
+      <w:r>
+        <w:rPr>
+          <w:rFonts w:ascii="Arial" w:hAnsi="Arial" w:cs="Arial"/>
+          <w:sz w:val="20"/>
+          <w:szCs w:val="20"/>
+          <w:lang w:val="en-US"/>
+        </w:rPr>
+        <w:t xml:space="preserve"> R, Brown DF, Giske CG, </w:t>
+      </w:r>
+      <w:proofErr w:type="spellStart"/>
+      <w:r>
+        <w:rPr>
+          <w:rFonts w:ascii="Arial" w:hAnsi="Arial" w:cs="Arial"/>
+          <w:sz w:val="20"/>
+          <w:szCs w:val="20"/>
+          <w:lang w:val="en-US"/>
+        </w:rPr>
+        <w:t>Heisig</w:t>
+      </w:r>
+      <w:proofErr w:type="spellEnd"/>
+      <w:r>
+        <w:rPr>
+          <w:rFonts w:ascii="Arial" w:hAnsi="Arial" w:cs="Arial"/>
+          <w:sz w:val="20"/>
+          <w:szCs w:val="20"/>
+          <w:lang w:val="en-US"/>
+        </w:rPr>
+        <w:t xml:space="preserve"> P, </w:t>
+      </w:r>
+      <w:proofErr w:type="spellStart"/>
+      <w:r>
+        <w:rPr>
+          <w:rFonts w:ascii="Arial" w:hAnsi="Arial" w:cs="Arial"/>
+          <w:sz w:val="20"/>
+          <w:szCs w:val="20"/>
+          <w:lang w:val="en-US"/>
+        </w:rPr>
+        <w:t>MacGowan</w:t>
+      </w:r>
+      <w:proofErr w:type="spellEnd"/>
+      <w:r>
+        <w:rPr>
+          <w:rFonts w:ascii="Arial" w:hAnsi="Arial" w:cs="Arial"/>
+          <w:sz w:val="20"/>
+          <w:szCs w:val="20"/>
+          <w:lang w:val="en-US"/>
+        </w:rPr>
+        <w:t xml:space="preserve"> AP, Mouton JW, Nordmann P, </w:t>
+      </w:r>
+      <w:proofErr w:type="spellStart"/>
+      <w:r>
+        <w:rPr>
+          <w:rFonts w:ascii="Arial" w:hAnsi="Arial" w:cs="Arial"/>
+          <w:sz w:val="20"/>
+          <w:szCs w:val="20"/>
+          <w:lang w:val="en-US"/>
+        </w:rPr>
+        <w:t>Rodloff</w:t>
+      </w:r>
+      <w:proofErr w:type="spellEnd"/>
+      <w:r>
+        <w:rPr>
+          <w:rFonts w:ascii="Arial" w:hAnsi="Arial" w:cs="Arial"/>
+          <w:sz w:val="20"/>
+          <w:szCs w:val="20"/>
+          <w:lang w:val="en-US"/>
+        </w:rPr>
+        <w:t xml:space="preserve"> AC, </w:t>
+      </w:r>
+      <w:proofErr w:type="spellStart"/>
+      <w:r>
+        <w:rPr>
+          <w:rFonts w:ascii="Arial" w:hAnsi="Arial" w:cs="Arial"/>
+          <w:sz w:val="20"/>
+          <w:szCs w:val="20"/>
+          <w:lang w:val="en-US"/>
+        </w:rPr>
+        <w:t>Rossolini</w:t>
+      </w:r>
+      <w:proofErr w:type="spellEnd"/>
+      <w:r>
+        <w:rPr>
+          <w:rFonts w:ascii="Arial" w:hAnsi="Arial" w:cs="Arial"/>
+          <w:sz w:val="20"/>
+          <w:szCs w:val="20"/>
+          <w:lang w:val="en-US"/>
+        </w:rPr>
+        <w:t xml:space="preserve"> GM, </w:t>
+      </w:r>
+      <w:proofErr w:type="spellStart"/>
+      <w:r>
+        <w:rPr>
+          <w:rFonts w:ascii="Arial" w:hAnsi="Arial" w:cs="Arial"/>
+          <w:sz w:val="20"/>
+          <w:szCs w:val="20"/>
+          <w:lang w:val="en-US"/>
+        </w:rPr>
+        <w:t>Soussy</w:t>
+      </w:r>
+      <w:proofErr w:type="spellEnd"/>
+      <w:r>
+        <w:rPr>
+          <w:rFonts w:ascii="Arial" w:hAnsi="Arial" w:cs="Arial"/>
+          <w:sz w:val="20"/>
+          <w:szCs w:val="20"/>
+          <w:lang w:val="en-US"/>
+        </w:rPr>
+        <w:t xml:space="preserve"> CJ, </w:t>
+      </w:r>
+      <w:proofErr w:type="spellStart"/>
+      <w:r>
+        <w:rPr>
+          <w:rFonts w:ascii="Arial" w:hAnsi="Arial" w:cs="Arial"/>
+          <w:sz w:val="20"/>
+          <w:szCs w:val="20"/>
+          <w:lang w:val="en-US"/>
+        </w:rPr>
+        <w:t>Steinbakk</w:t>
+      </w:r>
+      <w:proofErr w:type="spellEnd"/>
+      <w:r>
+        <w:rPr>
+          <w:rFonts w:ascii="Arial" w:hAnsi="Arial" w:cs="Arial"/>
+          <w:sz w:val="20"/>
+          <w:szCs w:val="20"/>
+          <w:lang w:val="en-US"/>
+        </w:rPr>
+        <w:t xml:space="preserve"> M, Winstanley TG, </w:t>
+      </w:r>
+      <w:proofErr w:type="spellStart"/>
+      <w:r>
+        <w:rPr>
+          <w:rFonts w:ascii="Arial" w:hAnsi="Arial" w:cs="Arial"/>
+          <w:sz w:val="20"/>
+          <w:szCs w:val="20"/>
+          <w:lang w:val="en-US"/>
+        </w:rPr>
+        <w:t>Kahlmeter</w:t>
+      </w:r>
+      <w:proofErr w:type="spellEnd"/>
+      <w:r>
+        <w:rPr>
+          <w:rFonts w:ascii="Arial" w:hAnsi="Arial" w:cs="Arial"/>
+          <w:sz w:val="20"/>
+          <w:szCs w:val="20"/>
+          <w:lang w:val="en-US"/>
+        </w:rPr>
+        <w:t xml:space="preserve"> G. EUCAST expert rules in antimicrobial susceptibility testing. </w:t>
+      </w:r>
+      <w:proofErr w:type="spellStart"/>
+      <w:r>
+        <w:rPr>
+          <w:rFonts w:ascii="Arial" w:hAnsi="Arial" w:cs="Arial"/>
+          <w:sz w:val="20"/>
+          <w:szCs w:val="20"/>
+        </w:rPr>
+        <w:t>Clin</w:t>
+      </w:r>
+      <w:proofErr w:type="spellEnd"/>
+      <w:r>
+        <w:rPr>
+          <w:rFonts w:ascii="Arial" w:hAnsi="Arial" w:cs="Arial"/>
+          <w:sz w:val="20"/>
+          <w:szCs w:val="20"/>
+        </w:rPr>
+        <w:t xml:space="preserve"> </w:t>
+      </w:r>
+      <w:proofErr w:type="spellStart"/>
+      <w:r>
+        <w:rPr>
+          <w:rFonts w:ascii="Arial" w:hAnsi="Arial" w:cs="Arial"/>
+          <w:sz w:val="20"/>
+          <w:szCs w:val="20"/>
+        </w:rPr>
+        <w:t>Microbiol</w:t>
+      </w:r>
+      <w:proofErr w:type="spellEnd"/>
+      <w:r>
+        <w:rPr>
+          <w:rFonts w:ascii="Arial" w:hAnsi="Arial" w:cs="Arial"/>
+          <w:sz w:val="20"/>
+          <w:szCs w:val="20"/>
+        </w:rPr>
+        <w:t xml:space="preserve"> </w:t>
+      </w:r>
+      <w:proofErr w:type="spellStart"/>
+      <w:r>
+        <w:rPr>
+          <w:rFonts w:ascii="Arial" w:hAnsi="Arial" w:cs="Arial"/>
+          <w:sz w:val="20"/>
+          <w:szCs w:val="20"/>
+        </w:rPr>
+        <w:t>Infect</w:t>
+      </w:r>
+      <w:proofErr w:type="spellEnd"/>
+      <w:r>
+        <w:rPr>
+          <w:rFonts w:ascii="Arial" w:hAnsi="Arial" w:cs="Arial"/>
+          <w:sz w:val="20"/>
+          <w:szCs w:val="20"/>
+        </w:rPr>
+        <w:t>. 2013 19(2): 141–160.</w:t>
       </w:r>
     </w:p>
     <w:p>
@@ -3026,16 +3554,96 @@
           <w:szCs w:val="20"/>
           <w:lang w:val="en-US"/>
         </w:rPr>
-        <w:t xml:space="preserve">Cefotaxime resistance in invasive Haemophilus influenzae isolates in Germany 2016-19: prevalence, epidemiology and relevance of PBP3 substitutions. </w:t>
-      </w:r>
-      <w:r>
-        <w:rPr>
-          <w:rFonts w:ascii="Arial" w:hAnsi="Arial" w:cs="Arial"/>
-          <w:sz w:val="20"/>
-          <w:szCs w:val="20"/>
-          <w:lang w:val="en-US"/>
-        </w:rPr>
-        <w:t>J Antimicrob Chemother. 76(4): p. 920-929.</w:t>
+        <w:t xml:space="preserve">Cefotaxime resistance in invasive </w:t>
+      </w:r>
+      <w:proofErr w:type="spellStart"/>
+      <w:r>
+        <w:rPr>
+          <w:rFonts w:ascii="Arial" w:hAnsi="Arial" w:cs="Arial"/>
+          <w:sz w:val="20"/>
+          <w:szCs w:val="20"/>
+          <w:lang w:val="en-US"/>
+        </w:rPr>
+        <w:t>Haemophilus</w:t>
+      </w:r>
+      <w:proofErr w:type="spellEnd"/>
+      <w:r>
+        <w:rPr>
+          <w:rFonts w:ascii="Arial" w:hAnsi="Arial" w:cs="Arial"/>
+          <w:sz w:val="20"/>
+          <w:szCs w:val="20"/>
+          <w:lang w:val="en-US"/>
+        </w:rPr>
+        <w:t xml:space="preserve"> influenzae isolates in Germany 2016-19: prevalence, </w:t>
+      </w:r>
+      <w:proofErr w:type="gramStart"/>
+      <w:r>
+        <w:rPr>
+          <w:rFonts w:ascii="Arial" w:hAnsi="Arial" w:cs="Arial"/>
+          <w:sz w:val="20"/>
+          <w:szCs w:val="20"/>
+          <w:lang w:val="en-US"/>
+        </w:rPr>
+        <w:t>epidemiology</w:t>
+      </w:r>
+      <w:proofErr w:type="gramEnd"/>
+      <w:r>
+        <w:rPr>
+          <w:rFonts w:ascii="Arial" w:hAnsi="Arial" w:cs="Arial"/>
+          <w:sz w:val="20"/>
+          <w:szCs w:val="20"/>
+          <w:lang w:val="en-US"/>
+        </w:rPr>
+        <w:t xml:space="preserve"> and relevance of PBP3 substitutions. </w:t>
+      </w:r>
+      <w:r>
+        <w:rPr>
+          <w:rFonts w:ascii="Arial" w:hAnsi="Arial" w:cs="Arial"/>
+          <w:sz w:val="20"/>
+          <w:szCs w:val="20"/>
+          <w:lang w:val="en-US"/>
+        </w:rPr>
+        <w:t xml:space="preserve">J </w:t>
+      </w:r>
+      <w:proofErr w:type="spellStart"/>
+      <w:r>
+        <w:rPr>
+          <w:rFonts w:ascii="Arial" w:hAnsi="Arial" w:cs="Arial"/>
+          <w:sz w:val="20"/>
+          <w:szCs w:val="20"/>
+          <w:lang w:val="en-US"/>
+        </w:rPr>
+        <w:t>Antimicrob</w:t>
+      </w:r>
+      <w:proofErr w:type="spellEnd"/>
+      <w:r>
+        <w:rPr>
+          <w:rFonts w:ascii="Arial" w:hAnsi="Arial" w:cs="Arial"/>
+          <w:sz w:val="20"/>
+          <w:szCs w:val="20"/>
+          <w:lang w:val="en-US"/>
+        </w:rPr>
+        <w:t xml:space="preserve"> </w:t>
+      </w:r>
+      <w:proofErr w:type="spellStart"/>
+      <w:r>
+        <w:rPr>
+          <w:rFonts w:ascii="Arial" w:hAnsi="Arial" w:cs="Arial"/>
+          <w:sz w:val="20"/>
+          <w:szCs w:val="20"/>
+          <w:lang w:val="en-US"/>
+        </w:rPr>
+        <w:t>Chemother</w:t>
+      </w:r>
+      <w:proofErr w:type="spellEnd"/>
+      <w:r>
+        <w:rPr>
+          <w:rFonts w:ascii="Arial" w:hAnsi="Arial" w:cs="Arial"/>
+          <w:sz w:val="20"/>
+          <w:szCs w:val="20"/>
+          <w:lang w:val="en-US"/>
+        </w:rPr>
+        <w:t>. 76(4): p. 920-929.</w:t>
       </w:r>
     </w:p>
     <w:p>
@@ -3083,13 +3691,47 @@
         </w:rPr>
         <w:fldChar w:fldCharType="separate"/>
       </w:r>
-      <w:r>
-        <w:rPr>
-          <w:rFonts w:ascii="Arial" w:hAnsi="Arial" w:cs="Arial"/>
-          <w:lang w:val="en-US"/>
-        </w:rPr>
-        <w:t>Mit freundlichen Grüßen</w:t>
-      </w:r>
+      <w:proofErr w:type="spellStart"/>
+      <w:r>
+        <w:rPr>
+          <w:rFonts w:ascii="Arial" w:hAnsi="Arial" w:cs="Arial"/>
+          <w:lang w:val="en-US"/>
+        </w:rPr>
+        <w:t>Mit</w:t>
+      </w:r>
+      <w:proofErr w:type="spellEnd"/>
+      <w:r>
+        <w:rPr>
+          <w:rFonts w:ascii="Arial" w:hAnsi="Arial" w:cs="Arial"/>
+          <w:lang w:val="en-US"/>
+        </w:rPr>
+        <w:t xml:space="preserve"> </w:t>
+      </w:r>
+      <w:proofErr w:type="spellStart"/>
+      <w:r>
+        <w:rPr>
+          <w:rFonts w:ascii="Arial" w:hAnsi="Arial" w:cs="Arial"/>
+          <w:lang w:val="en-US"/>
+        </w:rPr>
+        <w:t>freundlichen</w:t>
+      </w:r>
+      <w:proofErr w:type="spellEnd"/>
+      <w:r>
+        <w:rPr>
+          <w:rFonts w:ascii="Arial" w:hAnsi="Arial" w:cs="Arial"/>
+          <w:lang w:val="en-US"/>
+        </w:rPr>
+        <w:t xml:space="preserve"> </w:t>
+      </w:r>
+      <w:proofErr w:type="spellStart"/>
+      <w:r>
+        <w:rPr>
+          <w:rFonts w:ascii="Arial" w:hAnsi="Arial" w:cs="Arial"/>
+          <w:lang w:val="en-US"/>
+        </w:rPr>
+        <w:t>Grüßen</w:t>
+      </w:r>
+      <w:proofErr w:type="spellEnd"/>
     </w:p>
     <w:p>
       <w:pPr>
@@ -3170,6 +3812,7 @@
           <w:lang w:val="en-US"/>
         </w:rPr>
       </w:pPr>
+      <w:proofErr w:type="spellStart"/>
       <w:r>
         <w:rPr>
           <w:rFonts w:ascii="Arial" w:hAnsi="Arial" w:cs="Arial"/>
@@ -3181,6 +3824,7 @@
         </w:rPr>
         <w:t>Kommentar</w:t>
       </w:r>
+      <w:proofErr w:type="spellEnd"/>
       <w:r>
         <w:rPr>
           <w:rFonts w:ascii="Arial" w:hAnsi="Arial" w:cs="Arial"/>
@@ -3197,7 +3841,58 @@
           <w:szCs w:val="12"/>
           <w:lang w:val="en-US"/>
         </w:rPr>
-        <w:t>{/HasComment}{/HasCommentOrAnnouncement}</w:t>
+        <w:t>{/</w:t>
+      </w:r>
+      <w:proofErr w:type="spellStart"/>
+      <w:proofErr w:type="gramStart"/>
+      <w:r>
+        <w:rPr>
+          <w:rFonts w:ascii="Arial" w:hAnsi="Arial" w:cs="Arial"/>
+          <w:sz w:val="12"/>
+          <w:szCs w:val="12"/>
+          <w:lang w:val="en-US"/>
+        </w:rPr>
+        <w:t>HasComment</w:t>
+      </w:r>
+      <w:proofErr w:type="spellEnd"/>
+      <w:r>
+        <w:rPr>
+          <w:rFonts w:ascii="Arial" w:hAnsi="Arial" w:cs="Arial"/>
+          <w:sz w:val="12"/>
+          <w:szCs w:val="12"/>
+          <w:lang w:val="en-US"/>
+        </w:rPr>
+        <w:t>}{</w:t>
+      </w:r>
+      <w:proofErr w:type="gramEnd"/>
+      <w:r>
+        <w:rPr>
+          <w:rFonts w:ascii="Arial" w:hAnsi="Arial" w:cs="Arial"/>
+          <w:sz w:val="12"/>
+          <w:szCs w:val="12"/>
+          <w:lang w:val="en-US"/>
+        </w:rPr>
+        <w:t>/</w:t>
+      </w:r>
+      <w:proofErr w:type="spellStart"/>
+      <w:r>
+        <w:rPr>
+          <w:rFonts w:ascii="Arial" w:hAnsi="Arial" w:cs="Arial"/>
+          <w:sz w:val="12"/>
+          <w:szCs w:val="12"/>
+          <w:lang w:val="en-US"/>
+        </w:rPr>
+        <w:t>HasCommentOrAnnouncement</w:t>
+      </w:r>
+      <w:proofErr w:type="spellEnd"/>
+      <w:r>
+        <w:rPr>
+          <w:rFonts w:ascii="Arial" w:hAnsi="Arial" w:cs="Arial"/>
+          <w:sz w:val="12"/>
+          <w:szCs w:val="12"/>
+          <w:lang w:val="en-US"/>
+        </w:rPr>
+        <w:t>}</w:t>
       </w:r>
       <w:r>
         <w:rPr>
@@ -3915,7 +4610,7 @@
         <w:noProof/>
       </w:rPr>
       <w:pict w14:anchorId="745363CE">
-        <v:shape id="Grafik 8" o:spid="_x0000_s1098" type="#_x0000_t75" alt="RKI_Logo-NRZKL-Deu_RGB-1.JPG" style="position:absolute;margin-left:449.25pt;margin-top:6.75pt;width:55pt;height:55pt;z-index:6;visibility:visible;mso-wrap-style:square;mso-width-percent:0;mso-height-percent:0;mso-wrap-distance-left:9pt;mso-wrap-distance-top:0;mso-wrap-distance-right:9pt;mso-wrap-distance-bottom:0;mso-position-horizontal:absolute;mso-position-horizontal-relative:text;mso-position-vertical:absolute;mso-position-vertical-relative:text;mso-width-percent:0;mso-height-percent:0;mso-width-relative:page;mso-height-relative:page" stroked="t" strokecolor="white">
+        <v:shape id="Grafik 8" o:spid="_x0000_s1098" type="#_x0000_t75" alt="RKI_Logo-NRZKL-Deu_RGB-1.JPG" style="position:absolute;margin-left:449.25pt;margin-top:6.75pt;width:55pt;height:55pt;z-index:5;visibility:visible;mso-wrap-style:square;mso-width-percent:0;mso-height-percent:0;mso-wrap-distance-left:9pt;mso-wrap-distance-top:0;mso-wrap-distance-right:9pt;mso-wrap-distance-bottom:0;mso-position-horizontal:absolute;mso-position-horizontal-relative:text;mso-position-vertical:absolute;mso-position-vertical-relative:text;mso-width-percent:0;mso-height-percent:0;mso-width-relative:page;mso-height-relative:page" stroked="t" strokecolor="white">
           <v:imagedata r:id="rId2" o:title="RKI_Logo-NRZKL-Deu_RGB-1"/>
         </v:shape>
       </w:pict>
@@ -3983,8 +4678,33 @@
         <w:sz w:val="22"/>
         <w:szCs w:val="22"/>
       </w:rPr>
-      <w:t>ärztliche Leitung: PD Dr. med. Thiên-Trí Lâm</w:t>
-    </w:r>
+      <w:t xml:space="preserve">ärztliche Leitung: PD Dr. med. </w:t>
+    </w:r>
+    <w:proofErr w:type="spellStart"/>
+    <w:r>
+      <w:rPr>
+        <w:sz w:val="22"/>
+        <w:szCs w:val="22"/>
+      </w:rPr>
+      <w:t>Thiên-Trí</w:t>
+    </w:r>
+    <w:proofErr w:type="spellEnd"/>
+    <w:r>
+      <w:rPr>
+        <w:sz w:val="22"/>
+        <w:szCs w:val="22"/>
+      </w:rPr>
+      <w:t xml:space="preserve"> </w:t>
+    </w:r>
+    <w:proofErr w:type="spellStart"/>
+    <w:r>
+      <w:rPr>
+        <w:sz w:val="22"/>
+        <w:szCs w:val="22"/>
+      </w:rPr>
+      <w:t>Lâm</w:t>
+    </w:r>
+    <w:proofErr w:type="spellEnd"/>
   </w:p>
   <w:p>
     <w:pPr>
@@ -4070,7 +4790,7 @@
           <v:path o:extrusionok="f" gradientshapeok="t" o:connecttype="rect"/>
           <o:lock v:ext="edit" aspectratio="t"/>
         </v:shapetype>
-        <v:shape id="Grafik 5" o:spid="_x0000_s1097" type="#_x0000_t75" alt="nrzmhi_logo_500" style="position:absolute;margin-left:385.15pt;margin-top:2.25pt;width:63.4pt;height:63.4pt;z-index:-3;visibility:visible;mso-wrap-style:square;mso-width-percent:0;mso-height-percent:0;mso-wrap-distance-left:9pt;mso-wrap-distance-top:0;mso-wrap-distance-right:9pt;mso-wrap-distance-bottom:0;mso-position-horizontal:absolute;mso-position-horizontal-relative:text;mso-position-vertical:absolute;mso-position-vertical-relative:text;mso-width-percent:0;mso-height-percent:0;mso-width-relative:page;mso-height-relative:page">
+        <v:shape id="Grafik 5" o:spid="_x0000_s1097" type="#_x0000_t75" alt="nrzmhi_logo_500" style="position:absolute;margin-left:385.15pt;margin-top:2.25pt;width:63.4pt;height:63.4pt;z-index:-2;visibility:visible;mso-wrap-style:square;mso-width-percent:0;mso-height-percent:0;mso-wrap-distance-left:9pt;mso-wrap-distance-top:0;mso-wrap-distance-right:9pt;mso-wrap-distance-bottom:0;mso-position-horizontal:absolute;mso-position-horizontal-relative:text;mso-position-vertical:absolute;mso-position-vertical-relative:text;mso-width-percent:0;mso-height-percent:0;mso-width-relative:page;mso-height-relative:page">
           <v:imagedata r:id="rId1" o:title="nrzmhi_logo_500"/>
         </v:shape>
       </w:pict>
@@ -4163,8 +4883,33 @@
         <w:sz w:val="22"/>
         <w:szCs w:val="22"/>
       </w:rPr>
-      <w:t>ärztliche Leitung: PD Dr. med. Thiên-Trí Lâm</w:t>
-    </w:r>
+      <w:t xml:space="preserve">ärztliche Leitung: PD Dr. med. </w:t>
+    </w:r>
+    <w:proofErr w:type="spellStart"/>
+    <w:r>
+      <w:rPr>
+        <w:sz w:val="22"/>
+        <w:szCs w:val="22"/>
+      </w:rPr>
+      <w:t>Thiên-Trí</w:t>
+    </w:r>
+    <w:proofErr w:type="spellEnd"/>
+    <w:r>
+      <w:rPr>
+        <w:sz w:val="22"/>
+        <w:szCs w:val="22"/>
+      </w:rPr>
+      <w:t xml:space="preserve"> </w:t>
+    </w:r>
+    <w:proofErr w:type="spellStart"/>
+    <w:r>
+      <w:rPr>
+        <w:sz w:val="22"/>
+        <w:szCs w:val="22"/>
+      </w:rPr>
+      <w:t>Lâm</w:t>
+    </w:r>
+    <w:proofErr w:type="spellEnd"/>
   </w:p>
   <w:p>
     <w:pPr>

</xml_diff>

<commit_message>
Add Demis-ID to report as QR code (#167)
* Add Demis-ID to Meningo reports
* Add Demis-ID to Haemophilus reports
</commit_message>
<xml_diff>
--- a/HaemophilusWeb/ReportTemplates/BLNAR v10.docx
+++ b/HaemophilusWeb/ReportTemplates/BLNAR v10.docx
@@ -21,7 +21,21 @@
         <w:rPr>
           <w:rFonts w:ascii="Arial" w:hAnsi="Arial" w:cs="Arial"/>
         </w:rPr>
-        <w:t>{SenderName}</w:t>
+        <w:t>{</w:t>
+      </w:r>
+      <w:proofErr w:type="spellStart"/>
+      <w:r>
+        <w:rPr>
+          <w:rFonts w:ascii="Arial" w:hAnsi="Arial" w:cs="Arial"/>
+        </w:rPr>
+        <w:t>SenderName</w:t>
+      </w:r>
+      <w:proofErr w:type="spellEnd"/>
+      <w:r>
+        <w:rPr>
+          <w:rFonts w:ascii="Arial" w:hAnsi="Arial" w:cs="Arial"/>
+        </w:rPr>
+        <w:t>}</w:t>
       </w:r>
     </w:p>
     <w:p>
@@ -34,7 +48,21 @@
         <w:rPr>
           <w:rFonts w:ascii="Arial" w:hAnsi="Arial" w:cs="Arial"/>
         </w:rPr>
-        <w:t>{SenderDepartment}</w:t>
+        <w:t>{</w:t>
+      </w:r>
+      <w:proofErr w:type="spellStart"/>
+      <w:r>
+        <w:rPr>
+          <w:rFonts w:ascii="Arial" w:hAnsi="Arial" w:cs="Arial"/>
+        </w:rPr>
+        <w:t>SenderDepartment</w:t>
+      </w:r>
+      <w:proofErr w:type="spellEnd"/>
+      <w:r>
+        <w:rPr>
+          <w:rFonts w:ascii="Arial" w:hAnsi="Arial" w:cs="Arial"/>
+        </w:rPr>
+        <w:t>}</w:t>
       </w:r>
     </w:p>
     <w:p>
@@ -47,7 +75,21 @@
         <w:rPr>
           <w:rFonts w:ascii="Arial" w:hAnsi="Arial" w:cs="Arial"/>
         </w:rPr>
-        <w:t>{SenderStreet}</w:t>
+        <w:t>{</w:t>
+      </w:r>
+      <w:proofErr w:type="spellStart"/>
+      <w:r>
+        <w:rPr>
+          <w:rFonts w:ascii="Arial" w:hAnsi="Arial" w:cs="Arial"/>
+        </w:rPr>
+        <w:t>SenderStreet</w:t>
+      </w:r>
+      <w:proofErr w:type="spellEnd"/>
+      <w:r>
+        <w:rPr>
+          <w:rFonts w:ascii="Arial" w:hAnsi="Arial" w:cs="Arial"/>
+        </w:rPr>
+        <w:t>}</w:t>
       </w:r>
     </w:p>
     <w:p>
@@ -62,7 +104,23 @@
           <w:rFonts w:ascii="Arial" w:hAnsi="Arial" w:cs="Arial"/>
           <w:bCs/>
         </w:rPr>
-        <w:t>{SenderCity}</w:t>
+        <w:t>{</w:t>
+      </w:r>
+      <w:proofErr w:type="spellStart"/>
+      <w:r>
+        <w:rPr>
+          <w:rFonts w:ascii="Arial" w:hAnsi="Arial" w:cs="Arial"/>
+          <w:bCs/>
+        </w:rPr>
+        <w:t>SenderCity</w:t>
+      </w:r>
+      <w:proofErr w:type="spellEnd"/>
+      <w:r>
+        <w:rPr>
+          <w:rFonts w:ascii="Arial" w:hAnsi="Arial" w:cs="Arial"/>
+          <w:bCs/>
+        </w:rPr>
+        <w:t>}</w:t>
       </w:r>
     </w:p>
     <w:p>
@@ -109,6 +167,14 @@
           <w:color w:val="000000"/>
         </w:rPr>
       </w:pPr>
+      <w:r>
+        <w:rPr>
+          <w:rFonts w:ascii="Arial" w:hAnsi="Arial" w:cs="Arial"/>
+          <w:bCs/>
+          <w:color w:val="000000"/>
+        </w:rPr>
+        <w:t>Würzburg, den {Date}</w:t>
+      </w:r>
     </w:p>
     <w:p>
       <w:pPr>
@@ -120,43 +186,187 @@
         <w:autoSpaceDE w:val="0"/>
         <w:autoSpaceDN w:val="0"/>
         <w:adjustRightInd w:val="0"/>
-        <w:spacing w:before="120"/>
+        <w:spacing w:before="240" w:after="160"/>
+        <w:ind w:right="2381"/>
         <w:rPr>
           <w:rFonts w:ascii="Arial" w:hAnsi="Arial" w:cs="Arial"/>
           <w:bCs/>
           <w:color w:val="000000"/>
         </w:rPr>
       </w:pPr>
-    </w:p>
-    <w:p>
-      <w:pPr>
-        <w:widowControl w:val="0"/>
-        <w:tabs>
-          <w:tab w:val="left" w:pos="90"/>
-          <w:tab w:val="left" w:pos="3231"/>
-        </w:tabs>
-        <w:autoSpaceDE w:val="0"/>
-        <w:autoSpaceDN w:val="0"/>
-        <w:adjustRightInd w:val="0"/>
-        <w:spacing w:before="120"/>
-        <w:rPr>
-          <w:rFonts w:ascii="Arial" w:hAnsi="Arial" w:cs="Arial"/>
+      <w:r>
+        <w:rPr>
+          <w:rFonts w:ascii="Arial" w:hAnsi="Arial" w:cs="Arial"/>
+          <w:noProof/>
+        </w:rPr>
+        <w:pict w14:anchorId="0142C71D">
+          <v:shapetype id="_x0000_t202" coordsize="21600,21600" o:spt="202" path="m,l,21600r21600,l21600,xe">
+            <v:stroke joinstyle="miter"/>
+            <v:path gradientshapeok="t" o:connecttype="rect"/>
+          </v:shapetype>
+          <v:shape id="_x0000_s2054" type="#_x0000_t202" style="position:absolute;margin-left:249.4pt;margin-top:47pt;width:90.7pt;height:99.2pt;z-index:-1;visibility:visible;mso-wrap-distance-left:9pt;mso-wrap-distance-top:3.6pt;mso-wrap-distance-right:9pt;mso-wrap-distance-bottom:3.6pt;mso-position-horizontal-relative:text;mso-position-vertical-relative:text;mso-width-relative:margin;mso-height-relative:margin;v-text-anchor:top" stroked="f">
+            <v:textbox>
+              <w:txbxContent>
+                <w:p>
+                  <w:pPr>
+                    <w:jc w:val="center"/>
+                    <w:rPr>
+                      <w:sz w:val="16"/>
+                      <w:szCs w:val="16"/>
+                    </w:rPr>
+                  </w:pPr>
+                  <w:r>
+                    <w:rPr>
+                      <w:sz w:val="16"/>
+                      <w:szCs w:val="16"/>
+                    </w:rPr>
+                    <w:t>{%</w:t>
+                  </w:r>
+                  <w:proofErr w:type="spellStart"/>
+                  <w:r>
+                    <w:rPr>
+                      <w:sz w:val="16"/>
+                      <w:szCs w:val="16"/>
+                    </w:rPr>
+                    <w:t>DemisIdQrImage</w:t>
+                  </w:r>
+                  <w:proofErr w:type="spellEnd"/>
+                  <w:r>
+                    <w:rPr>
+                      <w:sz w:val="16"/>
+                      <w:szCs w:val="16"/>
+                    </w:rPr>
+                    <w:t>}</w:t>
+                  </w:r>
+                </w:p>
+                <w:p>
+                  <w:pPr>
+                    <w:jc w:val="center"/>
+                    <w:rPr>
+                      <w:sz w:val="12"/>
+                      <w:szCs w:val="12"/>
+                    </w:rPr>
+                  </w:pPr>
+                  <w:r>
+                    <w:rPr>
+                      <w:sz w:val="12"/>
+                      <w:szCs w:val="12"/>
+                    </w:rPr>
+                    <w:t>Meldungs-ID</w:t>
+                  </w:r>
+                </w:p>
+              </w:txbxContent>
+            </v:textbox>
+          </v:shape>
+        </w:pict>
+      </w:r>
+      <w:r>
+        <w:rPr>
+          <w:rFonts w:ascii="Arial" w:hAnsi="Arial" w:cs="Arial"/>
+          <w:b/>
           <w:bCs/>
           <w:color w:val="000000"/>
-        </w:rPr>
-      </w:pPr>
-      <w:r>
-        <w:rPr>
-          <w:rFonts w:ascii="Arial" w:hAnsi="Arial" w:cs="Arial"/>
+          <w:sz w:val="28"/>
+          <w:szCs w:val="28"/>
+        </w:rPr>
+        <w:t xml:space="preserve">Untersuchungsbefund </w:t>
+      </w:r>
+      <w:r>
+        <w:rPr>
+          <w:rFonts w:ascii="Arial" w:hAnsi="Arial" w:cs="Arial"/>
+          <w:b/>
           <w:bCs/>
           <w:color w:val="000000"/>
-        </w:rPr>
-        <w:t>Würzburg, den {Date}</w:t>
+          <w:sz w:val="28"/>
+          <w:szCs w:val="28"/>
+        </w:rPr>
+        <w:t>zu KL</w:t>
+      </w:r>
+      <w:r>
+        <w:rPr>
+          <w:rFonts w:ascii="Arial" w:hAnsi="Arial" w:cs="Arial"/>
+          <w:b/>
+          <w:bCs/>
+          <w:color w:val="000000"/>
+          <w:sz w:val="28"/>
+          <w:szCs w:val="28"/>
+        </w:rPr>
+        <w:t>{</w:t>
+      </w:r>
+      <w:proofErr w:type="spellStart"/>
+      <w:r>
+        <w:rPr>
+          <w:rFonts w:ascii="Arial" w:hAnsi="Arial" w:cs="Arial"/>
+          <w:b/>
+          <w:bCs/>
+          <w:color w:val="000000"/>
+          <w:sz w:val="28"/>
+          <w:szCs w:val="28"/>
+        </w:rPr>
+        <w:t>LaboratoryNumber</w:t>
+      </w:r>
+      <w:proofErr w:type="spellEnd"/>
+      <w:r>
+        <w:rPr>
+          <w:rFonts w:ascii="Arial" w:hAnsi="Arial" w:cs="Arial"/>
+          <w:b/>
+          <w:bCs/>
+          <w:color w:val="000000"/>
+          <w:sz w:val="28"/>
+          <w:szCs w:val="28"/>
+        </w:rPr>
+        <w:t>}</w:t>
+      </w:r>
+      <w:r>
+        <w:rPr>
+          <w:rFonts w:ascii="Arial" w:hAnsi="Arial" w:cs="Arial"/>
+          <w:b/>
+          <w:bCs/>
+          <w:color w:val="000000"/>
+          <w:sz w:val="28"/>
+          <w:szCs w:val="28"/>
+        </w:rPr>
+        <w:t xml:space="preserve"> </w:t>
+      </w:r>
+      <w:r>
+        <w:rPr>
+          <w:rFonts w:ascii="Arial" w:hAnsi="Arial" w:cs="Arial"/>
+          <w:b/>
+          <w:bCs/>
+          <w:color w:val="000000"/>
+          <w:sz w:val="28"/>
+          <w:szCs w:val="28"/>
+        </w:rPr>
+        <w:t>-</w:t>
+      </w:r>
+      <w:r>
+        <w:rPr>
+          <w:rFonts w:ascii="Arial" w:hAnsi="Arial" w:cs="Arial"/>
+          <w:b/>
+          <w:bCs/>
+          <w:color w:val="000000"/>
+          <w:sz w:val="28"/>
+          <w:szCs w:val="28"/>
+        </w:rPr>
+        <w:t xml:space="preserve"> </w:t>
+      </w:r>
+      <w:r>
+        <w:rPr>
+          <w:rFonts w:ascii="Arial" w:hAnsi="Arial" w:cs="Arial"/>
+          <w:b/>
+          <w:bCs/>
+          <w:i/>
+          <w:iCs/>
+          <w:color w:val="000000"/>
+          <w:sz w:val="28"/>
+          <w:szCs w:val="28"/>
+        </w:rPr>
+        <w:t>Endbefund</w:t>
       </w:r>
     </w:p>
     <w:tbl>
       <w:tblPr>
-        <w:tblW w:w="8976" w:type="dxa"/>
+        <w:tblW w:w="6678" w:type="dxa"/>
         <w:tblInd w:w="55" w:type="dxa"/>
         <w:tblLayout w:type="fixed"/>
         <w:tblCellMar>
@@ -167,307 +377,10 @@
       </w:tblPr>
       <w:tblGrid>
         <w:gridCol w:w="2600"/>
-        <w:gridCol w:w="44"/>
-        <w:gridCol w:w="65"/>
-        <w:gridCol w:w="1986"/>
-        <w:gridCol w:w="1498"/>
-        <w:gridCol w:w="1195"/>
-        <w:gridCol w:w="24"/>
-        <w:gridCol w:w="1564"/>
+        <w:gridCol w:w="4078"/>
       </w:tblGrid>
       <w:tr>
         <w:trPr>
-          <w:trHeight w:val="360"/>
-        </w:trPr>
-        <w:tc>
-          <w:tcPr>
-            <w:tcW w:w="2644" w:type="dxa"/>
-            <w:gridSpan w:val="2"/>
-            <w:tcBorders>
-              <w:top w:val="nil"/>
-              <w:left w:val="nil"/>
-              <w:bottom w:val="nil"/>
-              <w:right w:val="nil"/>
-            </w:tcBorders>
-            <w:shd w:val="clear" w:color="auto" w:fill="auto"/>
-            <w:noWrap/>
-            <w:vAlign w:val="bottom"/>
-          </w:tcPr>
-          <w:p>
-            <w:pPr>
-              <w:rPr>
-                <w:rFonts w:ascii="Arial" w:hAnsi="Arial" w:cs="Arial"/>
-                <w:color w:val="000000"/>
-                <w:sz w:val="16"/>
-                <w:szCs w:val="16"/>
-              </w:rPr>
-            </w:pPr>
-          </w:p>
-        </w:tc>
-        <w:tc>
-          <w:tcPr>
-            <w:tcW w:w="3551" w:type="dxa"/>
-            <w:gridSpan w:val="3"/>
-            <w:tcBorders>
-              <w:top w:val="nil"/>
-              <w:left w:val="nil"/>
-              <w:bottom w:val="nil"/>
-              <w:right w:val="nil"/>
-            </w:tcBorders>
-            <w:shd w:val="clear" w:color="auto" w:fill="auto"/>
-            <w:noWrap/>
-            <w:vAlign w:val="bottom"/>
-          </w:tcPr>
-          <w:p>
-            <w:pPr>
-              <w:rPr>
-                <w:rFonts w:ascii="Arial" w:hAnsi="Arial" w:cs="Arial"/>
-                <w:color w:val="000000"/>
-                <w:sz w:val="22"/>
-                <w:szCs w:val="22"/>
-              </w:rPr>
-            </w:pPr>
-          </w:p>
-        </w:tc>
-        <w:tc>
-          <w:tcPr>
-            <w:tcW w:w="2781" w:type="dxa"/>
-            <w:gridSpan w:val="3"/>
-            <w:tcBorders>
-              <w:top w:val="nil"/>
-              <w:left w:val="nil"/>
-              <w:bottom w:val="nil"/>
-              <w:right w:val="nil"/>
-            </w:tcBorders>
-            <w:shd w:val="clear" w:color="auto" w:fill="auto"/>
-            <w:noWrap/>
-            <w:vAlign w:val="bottom"/>
-          </w:tcPr>
-          <w:p>
-            <w:pPr>
-              <w:rPr>
-                <w:rFonts w:ascii="Arial" w:hAnsi="Arial" w:cs="Arial"/>
-                <w:color w:val="000000"/>
-                <w:sz w:val="22"/>
-                <w:szCs w:val="22"/>
-              </w:rPr>
-            </w:pPr>
-          </w:p>
-        </w:tc>
-      </w:tr>
-      <w:tr>
-        <w:trPr>
-          <w:gridAfter w:val="1"/>
-          <w:wAfter w:w="1562" w:type="dxa"/>
-          <w:trHeight w:val="375"/>
-        </w:trPr>
-        <w:tc>
-          <w:tcPr>
-            <w:tcW w:w="7414" w:type="dxa"/>
-            <w:gridSpan w:val="7"/>
-            <w:tcBorders>
-              <w:top w:val="nil"/>
-              <w:left w:val="nil"/>
-              <w:bottom w:val="nil"/>
-              <w:right w:val="nil"/>
-            </w:tcBorders>
-            <w:shd w:val="clear" w:color="auto" w:fill="auto"/>
-            <w:noWrap/>
-            <w:vAlign w:val="bottom"/>
-          </w:tcPr>
-          <w:p>
-            <w:pPr>
-              <w:rPr>
-                <w:rFonts w:ascii="Arial" w:hAnsi="Arial" w:cs="Arial"/>
-                <w:b/>
-                <w:bCs/>
-                <w:color w:val="000000"/>
-                <w:sz w:val="28"/>
-                <w:szCs w:val="28"/>
-              </w:rPr>
-            </w:pPr>
-            <w:r>
-              <w:rPr>
-                <w:rFonts w:ascii="Arial" w:hAnsi="Arial" w:cs="Arial"/>
-                <w:b/>
-                <w:bCs/>
-                <w:color w:val="000000"/>
-                <w:sz w:val="28"/>
-                <w:szCs w:val="28"/>
-              </w:rPr>
-              <w:t xml:space="preserve">Untersuchungsbefund </w:t>
-            </w:r>
-            <w:r>
-              <w:rPr>
-                <w:rFonts w:ascii="Arial" w:hAnsi="Arial" w:cs="Arial"/>
-                <w:b/>
-                <w:bCs/>
-                <w:color w:val="000000"/>
-                <w:sz w:val="28"/>
-                <w:szCs w:val="28"/>
-              </w:rPr>
-              <w:t xml:space="preserve">zu </w:t>
-            </w:r>
-            <w:bookmarkStart w:id="0" w:name="KLNr"/>
-            <w:r>
-              <w:rPr>
-                <w:rFonts w:ascii="Arial" w:hAnsi="Arial" w:cs="Arial"/>
-                <w:b/>
-                <w:bCs/>
-                <w:color w:val="000000"/>
-                <w:sz w:val="28"/>
-                <w:szCs w:val="28"/>
-              </w:rPr>
-              <w:t>KL</w:t>
-            </w:r>
-            <w:r>
-              <w:rPr>
-                <w:rFonts w:ascii="Arial" w:hAnsi="Arial" w:cs="Arial"/>
-                <w:b/>
-                <w:bCs/>
-                <w:color w:val="000000"/>
-                <w:sz w:val="28"/>
-                <w:szCs w:val="28"/>
-              </w:rPr>
-              <w:t>{LaboratoryNumber}</w:t>
-            </w:r>
-            <w:bookmarkEnd w:id="0"/>
-            <w:r>
-              <w:rPr>
-                <w:rFonts w:ascii="Arial" w:hAnsi="Arial" w:cs="Arial"/>
-                <w:b/>
-                <w:bCs/>
-                <w:color w:val="000000"/>
-                <w:sz w:val="28"/>
-                <w:szCs w:val="28"/>
-              </w:rPr>
-              <w:t xml:space="preserve"> </w:t>
-            </w:r>
-            <w:r>
-              <w:rPr>
-                <w:rFonts w:ascii="Arial" w:hAnsi="Arial" w:cs="Arial"/>
-                <w:b/>
-                <w:bCs/>
-                <w:color w:val="000000"/>
-                <w:sz w:val="28"/>
-                <w:szCs w:val="28"/>
-              </w:rPr>
-              <w:t>-</w:t>
-            </w:r>
-            <w:r>
-              <w:rPr>
-                <w:rFonts w:ascii="Arial" w:hAnsi="Arial" w:cs="Arial"/>
-                <w:b/>
-                <w:bCs/>
-                <w:color w:val="000000"/>
-                <w:sz w:val="28"/>
-                <w:szCs w:val="28"/>
-              </w:rPr>
-              <w:t xml:space="preserve"> </w:t>
-            </w:r>
-            <w:r>
-              <w:rPr>
-                <w:rFonts w:ascii="Arial" w:hAnsi="Arial" w:cs="Arial"/>
-                <w:b/>
-                <w:bCs/>
-                <w:i/>
-                <w:iCs/>
-                <w:color w:val="000000"/>
-                <w:sz w:val="28"/>
-                <w:szCs w:val="28"/>
-              </w:rPr>
-              <w:t>Endbefund</w:t>
-            </w:r>
-          </w:p>
-        </w:tc>
-      </w:tr>
-      <w:tr>
-        <w:trPr>
-          <w:gridAfter w:val="1"/>
-          <w:wAfter w:w="1562" w:type="dxa"/>
-          <w:trHeight w:val="300"/>
-        </w:trPr>
-        <w:tc>
-          <w:tcPr>
-            <w:tcW w:w="2600" w:type="dxa"/>
-            <w:tcBorders>
-              <w:top w:val="nil"/>
-              <w:left w:val="nil"/>
-              <w:bottom w:val="nil"/>
-              <w:right w:val="nil"/>
-            </w:tcBorders>
-            <w:shd w:val="clear" w:color="auto" w:fill="auto"/>
-            <w:noWrap/>
-            <w:vAlign w:val="bottom"/>
-          </w:tcPr>
-          <w:p>
-            <w:pPr>
-              <w:rPr>
-                <w:rFonts w:ascii="Arial" w:hAnsi="Arial" w:cs="Arial"/>
-                <w:b/>
-                <w:bCs/>
-                <w:color w:val="000000"/>
-                <w:sz w:val="28"/>
-                <w:szCs w:val="28"/>
-              </w:rPr>
-            </w:pPr>
-          </w:p>
-        </w:tc>
-        <w:tc>
-          <w:tcPr>
-            <w:tcW w:w="2096" w:type="dxa"/>
-            <w:gridSpan w:val="3"/>
-            <w:tcBorders>
-              <w:top w:val="nil"/>
-              <w:left w:val="nil"/>
-              <w:bottom w:val="nil"/>
-              <w:right w:val="nil"/>
-            </w:tcBorders>
-            <w:shd w:val="clear" w:color="auto" w:fill="auto"/>
-            <w:noWrap/>
-            <w:vAlign w:val="bottom"/>
-          </w:tcPr>
-          <w:p>
-            <w:pPr>
-              <w:rPr>
-                <w:rFonts w:ascii="Arial" w:hAnsi="Arial" w:cs="Arial"/>
-                <w:color w:val="000000"/>
-                <w:sz w:val="22"/>
-                <w:szCs w:val="22"/>
-              </w:rPr>
-            </w:pPr>
-          </w:p>
-        </w:tc>
-        <w:tc>
-          <w:tcPr>
-            <w:tcW w:w="2718" w:type="dxa"/>
-            <w:gridSpan w:val="3"/>
-            <w:tcBorders>
-              <w:top w:val="nil"/>
-              <w:left w:val="nil"/>
-              <w:bottom w:val="nil"/>
-              <w:right w:val="nil"/>
-            </w:tcBorders>
-            <w:shd w:val="clear" w:color="auto" w:fill="auto"/>
-            <w:noWrap/>
-            <w:vAlign w:val="bottom"/>
-          </w:tcPr>
-          <w:p>
-            <w:pPr>
-              <w:rPr>
-                <w:rFonts w:ascii="Arial" w:hAnsi="Arial" w:cs="Arial"/>
-                <w:color w:val="000000"/>
-                <w:sz w:val="22"/>
-                <w:szCs w:val="22"/>
-              </w:rPr>
-            </w:pPr>
-          </w:p>
-        </w:tc>
-      </w:tr>
-      <w:tr>
-        <w:trPr>
-          <w:gridAfter w:val="1"/>
-          <w:wAfter w:w="1562" w:type="dxa"/>
           <w:trHeight w:val="259"/>
         </w:trPr>
         <w:tc>
@@ -499,14 +412,33 @@
                 <w:sz w:val="16"/>
                 <w:szCs w:val="16"/>
               </w:rPr>
-              <w:t>Labor-Nr. des KLHI:</w:t>
+              <w:t xml:space="preserve">Labor-Nr. des </w:t>
+            </w:r>
+            <w:proofErr w:type="spellStart"/>
+            <w:r>
+              <w:rPr>
+                <w:rFonts w:ascii="Arial" w:hAnsi="Arial" w:cs="Arial"/>
+                <w:color w:val="000000"/>
+                <w:sz w:val="16"/>
+                <w:szCs w:val="16"/>
+              </w:rPr>
+              <w:t>NRZMHi</w:t>
+            </w:r>
+            <w:proofErr w:type="spellEnd"/>
+            <w:r>
+              <w:rPr>
+                <w:rFonts w:ascii="Arial" w:hAnsi="Arial" w:cs="Arial"/>
+                <w:color w:val="000000"/>
+                <w:sz w:val="16"/>
+                <w:szCs w:val="16"/>
+              </w:rPr>
+              <w:t>:</w:t>
             </w:r>
           </w:p>
         </w:tc>
         <w:tc>
           <w:tcPr>
-            <w:tcW w:w="2096" w:type="dxa"/>
-            <w:gridSpan w:val="3"/>
+            <w:tcW w:w="4078" w:type="dxa"/>
             <w:tcBorders>
               <w:top w:val="nil"/>
               <w:left w:val="nil"/>
@@ -533,7 +465,7 @@
                 <w:sz w:val="16"/>
                 <w:szCs w:val="16"/>
               </w:rPr>
-              <w:fldChar w:fldCharType="begin"/>
+              <w:t>KL</w:t>
             </w:r>
             <w:r>
               <w:rPr>
@@ -542,8 +474,9 @@
                 <w:sz w:val="16"/>
                 <w:szCs w:val="16"/>
               </w:rPr>
-              <w:instrText xml:space="preserve"> REF KLNr \h  \* MERGEFORMAT </w:instrText>
-            </w:r>
+              <w:t>{</w:t>
+            </w:r>
+            <w:proofErr w:type="spellStart"/>
             <w:r>
               <w:rPr>
                 <w:rFonts w:ascii="Arial" w:hAnsi="Arial" w:cs="Arial"/>
@@ -551,7 +484,9 @@
                 <w:sz w:val="16"/>
                 <w:szCs w:val="16"/>
               </w:rPr>
-            </w:r>
+              <w:t>LaboratoryNumber</w:t>
+            </w:r>
+            <w:proofErr w:type="spellEnd"/>
             <w:r>
               <w:rPr>
                 <w:rFonts w:ascii="Arial" w:hAnsi="Arial" w:cs="Arial"/>
@@ -559,59 +494,13 @@
                 <w:sz w:val="16"/>
                 <w:szCs w:val="16"/>
               </w:rPr>
-              <w:fldChar w:fldCharType="separate"/>
-            </w:r>
-            <w:r>
-              <w:rPr>
-                <w:rFonts w:ascii="Arial" w:hAnsi="Arial" w:cs="Arial"/>
-                <w:bCs/>
-                <w:color w:val="000000"/>
-                <w:sz w:val="16"/>
-                <w:szCs w:val="16"/>
-              </w:rPr>
-              <w:t>KL{LaboratoryNumber}</w:t>
-            </w:r>
-            <w:r>
-              <w:rPr>
-                <w:rFonts w:ascii="Arial" w:hAnsi="Arial" w:cs="Arial"/>
-                <w:color w:val="000000"/>
-                <w:sz w:val="16"/>
-                <w:szCs w:val="16"/>
-              </w:rPr>
-              <w:fldChar w:fldCharType="end"/>
-            </w:r>
-          </w:p>
-        </w:tc>
-        <w:tc>
-          <w:tcPr>
-            <w:tcW w:w="2718" w:type="dxa"/>
-            <w:gridSpan w:val="3"/>
-            <w:tcBorders>
-              <w:top w:val="nil"/>
-              <w:left w:val="nil"/>
-              <w:bottom w:val="nil"/>
-              <w:right w:val="nil"/>
-            </w:tcBorders>
-            <w:shd w:val="clear" w:color="auto" w:fill="auto"/>
-            <w:noWrap/>
-            <w:vAlign w:val="bottom"/>
-          </w:tcPr>
-          <w:p>
-            <w:pPr>
-              <w:rPr>
-                <w:rFonts w:ascii="Arial" w:hAnsi="Arial" w:cs="Arial"/>
-                <w:color w:val="000000"/>
-                <w:sz w:val="22"/>
-                <w:szCs w:val="22"/>
-              </w:rPr>
-            </w:pPr>
+              <w:t>}</w:t>
+            </w:r>
           </w:p>
         </w:tc>
       </w:tr>
       <w:tr>
         <w:trPr>
-          <w:gridAfter w:val="1"/>
-          <w:wAfter w:w="1562" w:type="dxa"/>
           <w:trHeight w:val="259"/>
         </w:trPr>
         <w:tc>
@@ -649,8 +538,7 @@
         </w:tc>
         <w:tc>
           <w:tcPr>
-            <w:tcW w:w="2096" w:type="dxa"/>
-            <w:gridSpan w:val="3"/>
+            <w:tcW w:w="4078" w:type="dxa"/>
             <w:tcBorders>
               <w:top w:val="nil"/>
               <w:left w:val="nil"/>
@@ -677,40 +565,33 @@
                 <w:sz w:val="16"/>
                 <w:szCs w:val="16"/>
               </w:rPr>
-              <w:t>{SamplingLocation}</w:t>
-            </w:r>
-          </w:p>
-        </w:tc>
-        <w:tc>
-          <w:tcPr>
-            <w:tcW w:w="2718" w:type="dxa"/>
-            <w:gridSpan w:val="3"/>
-            <w:tcBorders>
-              <w:top w:val="nil"/>
-              <w:left w:val="nil"/>
-              <w:bottom w:val="nil"/>
-              <w:right w:val="nil"/>
-            </w:tcBorders>
-            <w:shd w:val="clear" w:color="auto" w:fill="auto"/>
-            <w:noWrap/>
-            <w:vAlign w:val="bottom"/>
-          </w:tcPr>
-          <w:p>
-            <w:pPr>
-              <w:rPr>
-                <w:rFonts w:ascii="Arial" w:hAnsi="Arial" w:cs="Arial"/>
-                <w:color w:val="000000"/>
-                <w:sz w:val="22"/>
-                <w:szCs w:val="22"/>
-              </w:rPr>
-            </w:pPr>
+              <w:t>{</w:t>
+            </w:r>
+            <w:proofErr w:type="spellStart"/>
+            <w:r>
+              <w:rPr>
+                <w:rFonts w:ascii="Arial" w:hAnsi="Arial" w:cs="Arial"/>
+                <w:color w:val="000000"/>
+                <w:sz w:val="16"/>
+                <w:szCs w:val="16"/>
+              </w:rPr>
+              <w:t>SamplingLocation</w:t>
+            </w:r>
+            <w:proofErr w:type="spellEnd"/>
+            <w:r>
+              <w:rPr>
+                <w:rFonts w:ascii="Arial" w:hAnsi="Arial" w:cs="Arial"/>
+                <w:color w:val="000000"/>
+                <w:sz w:val="16"/>
+                <w:szCs w:val="16"/>
+              </w:rPr>
+              <w:t>}</w:t>
+            </w:r>
           </w:p>
         </w:tc>
       </w:tr>
       <w:tr>
         <w:trPr>
-          <w:gridAfter w:val="1"/>
-          <w:wAfter w:w="1562" w:type="dxa"/>
           <w:trHeight w:val="259"/>
         </w:trPr>
         <w:tc>
@@ -748,8 +629,7 @@
         </w:tc>
         <w:tc>
           <w:tcPr>
-            <w:tcW w:w="2096" w:type="dxa"/>
-            <w:gridSpan w:val="3"/>
+            <w:tcW w:w="4078" w:type="dxa"/>
             <w:tcBorders>
               <w:top w:val="nil"/>
               <w:left w:val="nil"/>
@@ -776,40 +656,33 @@
                 <w:sz w:val="16"/>
                 <w:szCs w:val="16"/>
               </w:rPr>
-              <w:t>{SamplingDate}</w:t>
-            </w:r>
-          </w:p>
-        </w:tc>
-        <w:tc>
-          <w:tcPr>
-            <w:tcW w:w="2718" w:type="dxa"/>
-            <w:gridSpan w:val="3"/>
-            <w:tcBorders>
-              <w:top w:val="nil"/>
-              <w:left w:val="nil"/>
-              <w:bottom w:val="nil"/>
-              <w:right w:val="nil"/>
-            </w:tcBorders>
-            <w:shd w:val="clear" w:color="auto" w:fill="auto"/>
-            <w:noWrap/>
-            <w:vAlign w:val="bottom"/>
-          </w:tcPr>
-          <w:p>
-            <w:pPr>
-              <w:rPr>
-                <w:rFonts w:ascii="Arial" w:hAnsi="Arial" w:cs="Arial"/>
-                <w:color w:val="000000"/>
-                <w:sz w:val="22"/>
-                <w:szCs w:val="22"/>
-              </w:rPr>
-            </w:pPr>
+              <w:t>{</w:t>
+            </w:r>
+            <w:proofErr w:type="spellStart"/>
+            <w:r>
+              <w:rPr>
+                <w:rFonts w:ascii="Arial" w:hAnsi="Arial" w:cs="Arial"/>
+                <w:color w:val="000000"/>
+                <w:sz w:val="16"/>
+                <w:szCs w:val="16"/>
+              </w:rPr>
+              <w:t>SamplingDate</w:t>
+            </w:r>
+            <w:proofErr w:type="spellEnd"/>
+            <w:r>
+              <w:rPr>
+                <w:rFonts w:ascii="Arial" w:hAnsi="Arial" w:cs="Arial"/>
+                <w:color w:val="000000"/>
+                <w:sz w:val="16"/>
+                <w:szCs w:val="16"/>
+              </w:rPr>
+              <w:t>}</w:t>
+            </w:r>
           </w:p>
         </w:tc>
       </w:tr>
       <w:tr>
         <w:trPr>
-          <w:gridAfter w:val="1"/>
-          <w:wAfter w:w="1562" w:type="dxa"/>
           <w:trHeight w:val="259"/>
         </w:trPr>
         <w:tc>
@@ -847,8 +720,7 @@
         </w:tc>
         <w:tc>
           <w:tcPr>
-            <w:tcW w:w="2096" w:type="dxa"/>
-            <w:gridSpan w:val="3"/>
+            <w:tcW w:w="4078" w:type="dxa"/>
             <w:tcBorders>
               <w:top w:val="nil"/>
               <w:left w:val="nil"/>
@@ -875,40 +747,33 @@
                 <w:sz w:val="16"/>
                 <w:szCs w:val="16"/>
               </w:rPr>
-              <w:t>{ReceivingDate}</w:t>
-            </w:r>
-          </w:p>
-        </w:tc>
-        <w:tc>
-          <w:tcPr>
-            <w:tcW w:w="2718" w:type="dxa"/>
-            <w:gridSpan w:val="3"/>
-            <w:tcBorders>
-              <w:top w:val="nil"/>
-              <w:left w:val="nil"/>
-              <w:bottom w:val="nil"/>
-              <w:right w:val="nil"/>
-            </w:tcBorders>
-            <w:shd w:val="clear" w:color="auto" w:fill="auto"/>
-            <w:noWrap/>
-            <w:vAlign w:val="bottom"/>
-          </w:tcPr>
-          <w:p>
-            <w:pPr>
-              <w:rPr>
-                <w:rFonts w:ascii="Arial" w:hAnsi="Arial" w:cs="Arial"/>
-                <w:color w:val="000000"/>
-                <w:sz w:val="22"/>
-                <w:szCs w:val="22"/>
-              </w:rPr>
-            </w:pPr>
+              <w:t>{</w:t>
+            </w:r>
+            <w:proofErr w:type="spellStart"/>
+            <w:r>
+              <w:rPr>
+                <w:rFonts w:ascii="Arial" w:hAnsi="Arial" w:cs="Arial"/>
+                <w:color w:val="000000"/>
+                <w:sz w:val="16"/>
+                <w:szCs w:val="16"/>
+              </w:rPr>
+              <w:t>ReceivingDate</w:t>
+            </w:r>
+            <w:proofErr w:type="spellEnd"/>
+            <w:r>
+              <w:rPr>
+                <w:rFonts w:ascii="Arial" w:hAnsi="Arial" w:cs="Arial"/>
+                <w:color w:val="000000"/>
+                <w:sz w:val="16"/>
+                <w:szCs w:val="16"/>
+              </w:rPr>
+              <w:t>}</w:t>
+            </w:r>
           </w:p>
         </w:tc>
       </w:tr>
       <w:tr>
         <w:trPr>
-          <w:gridAfter w:val="1"/>
-          <w:wAfter w:w="1562" w:type="dxa"/>
           <w:trHeight w:val="259"/>
         </w:trPr>
         <w:tc>
@@ -940,14 +805,31 @@
                 <w:sz w:val="16"/>
                 <w:szCs w:val="16"/>
               </w:rPr>
-              <w:t>Initialen / PLZ  d. Patienten:</w:t>
+              <w:t>Initialen / PLZ d</w:t>
+            </w:r>
+            <w:r>
+              <w:rPr>
+                <w:rFonts w:ascii="Arial" w:hAnsi="Arial" w:cs="Arial"/>
+                <w:color w:val="000000"/>
+                <w:sz w:val="16"/>
+                <w:szCs w:val="16"/>
+              </w:rPr>
+              <w:t>es</w:t>
+            </w:r>
+            <w:r>
+              <w:rPr>
+                <w:rFonts w:ascii="Arial" w:hAnsi="Arial" w:cs="Arial"/>
+                <w:color w:val="000000"/>
+                <w:sz w:val="16"/>
+                <w:szCs w:val="16"/>
+              </w:rPr>
+              <w:t xml:space="preserve"> Patienten:</w:t>
             </w:r>
           </w:p>
         </w:tc>
         <w:tc>
           <w:tcPr>
-            <w:tcW w:w="2096" w:type="dxa"/>
-            <w:gridSpan w:val="3"/>
+            <w:tcW w:w="4078" w:type="dxa"/>
             <w:tcBorders>
               <w:top w:val="nil"/>
               <w:left w:val="nil"/>
@@ -978,36 +860,9 @@
             </w:r>
           </w:p>
         </w:tc>
-        <w:tc>
-          <w:tcPr>
-            <w:tcW w:w="2718" w:type="dxa"/>
-            <w:gridSpan w:val="3"/>
-            <w:tcBorders>
-              <w:top w:val="nil"/>
-              <w:left w:val="nil"/>
-              <w:bottom w:val="nil"/>
-              <w:right w:val="nil"/>
-            </w:tcBorders>
-            <w:shd w:val="clear" w:color="auto" w:fill="auto"/>
-            <w:noWrap/>
-            <w:vAlign w:val="bottom"/>
-          </w:tcPr>
-          <w:p>
-            <w:pPr>
-              <w:rPr>
-                <w:rFonts w:ascii="Arial" w:hAnsi="Arial" w:cs="Arial"/>
-                <w:color w:val="000000"/>
-                <w:sz w:val="22"/>
-                <w:szCs w:val="22"/>
-              </w:rPr>
-            </w:pPr>
-          </w:p>
-        </w:tc>
       </w:tr>
       <w:tr>
         <w:trPr>
-          <w:gridAfter w:val="1"/>
-          <w:wAfter w:w="1562" w:type="dxa"/>
           <w:trHeight w:val="259"/>
         </w:trPr>
         <w:tc>
@@ -1045,8 +900,7 @@
         </w:tc>
         <w:tc>
           <w:tcPr>
-            <w:tcW w:w="2096" w:type="dxa"/>
-            <w:gridSpan w:val="3"/>
+            <w:tcW w:w="4078" w:type="dxa"/>
             <w:tcBorders>
               <w:top w:val="nil"/>
               <w:left w:val="nil"/>
@@ -1073,40 +927,33 @@
                 <w:sz w:val="16"/>
                 <w:szCs w:val="16"/>
               </w:rPr>
-              <w:t>{PatientBirthDate}</w:t>
-            </w:r>
-          </w:p>
-        </w:tc>
-        <w:tc>
-          <w:tcPr>
-            <w:tcW w:w="2718" w:type="dxa"/>
-            <w:gridSpan w:val="3"/>
-            <w:tcBorders>
-              <w:top w:val="nil"/>
-              <w:left w:val="nil"/>
-              <w:bottom w:val="nil"/>
-              <w:right w:val="nil"/>
-            </w:tcBorders>
-            <w:shd w:val="clear" w:color="auto" w:fill="auto"/>
-            <w:noWrap/>
-            <w:vAlign w:val="bottom"/>
-          </w:tcPr>
-          <w:p>
-            <w:pPr>
-              <w:rPr>
-                <w:rFonts w:ascii="Arial" w:hAnsi="Arial" w:cs="Arial"/>
-                <w:color w:val="000000"/>
-                <w:sz w:val="22"/>
-                <w:szCs w:val="22"/>
-              </w:rPr>
-            </w:pPr>
+              <w:t>{</w:t>
+            </w:r>
+            <w:proofErr w:type="spellStart"/>
+            <w:r>
+              <w:rPr>
+                <w:rFonts w:ascii="Arial" w:hAnsi="Arial" w:cs="Arial"/>
+                <w:color w:val="000000"/>
+                <w:sz w:val="16"/>
+                <w:szCs w:val="16"/>
+              </w:rPr>
+              <w:t>PatientBirthDate</w:t>
+            </w:r>
+            <w:proofErr w:type="spellEnd"/>
+            <w:r>
+              <w:rPr>
+                <w:rFonts w:ascii="Arial" w:hAnsi="Arial" w:cs="Arial"/>
+                <w:color w:val="000000"/>
+                <w:sz w:val="16"/>
+                <w:szCs w:val="16"/>
+              </w:rPr>
+              <w:t>}</w:t>
+            </w:r>
           </w:p>
         </w:tc>
       </w:tr>
       <w:tr>
         <w:trPr>
-          <w:gridAfter w:val="1"/>
-          <w:wAfter w:w="1562" w:type="dxa"/>
           <w:trHeight w:val="259"/>
         </w:trPr>
         <w:tc>
@@ -1138,14 +985,13 @@
                 <w:sz w:val="16"/>
                 <w:szCs w:val="16"/>
               </w:rPr>
-              <w:t>Labor-Nr. des  Einsenders:</w:t>
+              <w:t>Labor-Nr. des Einsenders:</w:t>
             </w:r>
           </w:p>
         </w:tc>
         <w:tc>
           <w:tcPr>
-            <w:tcW w:w="2096" w:type="dxa"/>
-            <w:gridSpan w:val="3"/>
+            <w:tcW w:w="4078" w:type="dxa"/>
             <w:tcBorders>
               <w:top w:val="nil"/>
               <w:left w:val="nil"/>
@@ -1172,281 +1018,104 @@
                 <w:sz w:val="16"/>
                 <w:szCs w:val="16"/>
               </w:rPr>
-              <w:t>{SenderLaboratoryNumber}</w:t>
-            </w:r>
-          </w:p>
-        </w:tc>
-        <w:tc>
-          <w:tcPr>
-            <w:tcW w:w="2718" w:type="dxa"/>
-            <w:gridSpan w:val="3"/>
-            <w:tcBorders>
-              <w:top w:val="nil"/>
-              <w:left w:val="nil"/>
-              <w:bottom w:val="nil"/>
-              <w:right w:val="nil"/>
-            </w:tcBorders>
-            <w:shd w:val="clear" w:color="auto" w:fill="auto"/>
-            <w:noWrap/>
-            <w:vAlign w:val="bottom"/>
-          </w:tcPr>
-          <w:p>
-            <w:pPr>
-              <w:rPr>
-                <w:rFonts w:ascii="Arial" w:hAnsi="Arial" w:cs="Arial"/>
-                <w:color w:val="000000"/>
-                <w:sz w:val="22"/>
-                <w:szCs w:val="22"/>
-              </w:rPr>
-            </w:pPr>
+              <w:t>{</w:t>
+            </w:r>
+            <w:proofErr w:type="spellStart"/>
+            <w:r>
+              <w:rPr>
+                <w:rFonts w:ascii="Arial" w:hAnsi="Arial" w:cs="Arial"/>
+                <w:color w:val="000000"/>
+                <w:sz w:val="16"/>
+                <w:szCs w:val="16"/>
+              </w:rPr>
+              <w:t>SenderLaboratoryNumber</w:t>
+            </w:r>
+            <w:proofErr w:type="spellEnd"/>
+            <w:r>
+              <w:rPr>
+                <w:rFonts w:ascii="Arial" w:hAnsi="Arial" w:cs="Arial"/>
+                <w:color w:val="000000"/>
+                <w:sz w:val="16"/>
+                <w:szCs w:val="16"/>
+              </w:rPr>
+              <w:t>}</w:t>
+            </w:r>
           </w:p>
         </w:tc>
       </w:tr>
+    </w:tbl>
+    <w:p>
+      <w:pPr>
+        <w:widowControl w:val="0"/>
+        <w:tabs>
+          <w:tab w:val="left" w:pos="90"/>
+        </w:tabs>
+        <w:autoSpaceDE w:val="0"/>
+        <w:autoSpaceDN w:val="0"/>
+        <w:adjustRightInd w:val="0"/>
+        <w:spacing w:before="240"/>
+        <w:rPr>
+          <w:rFonts w:ascii="Arial" w:hAnsi="Arial" w:cs="Arial"/>
+          <w:b/>
+          <w:bCs/>
+          <w:color w:val="000000"/>
+          <w:u w:val="single"/>
+        </w:rPr>
+      </w:pPr>
+      <w:r>
+        <w:rPr>
+          <w:rFonts w:ascii="Arial" w:hAnsi="Arial" w:cs="Arial"/>
+          <w:b/>
+          <w:bCs/>
+          <w:color w:val="000000"/>
+          <w:u w:val="single"/>
+        </w:rPr>
+        <w:t>Keimidentifizierung und Typisierung</w:t>
+      </w:r>
+      <w:r>
+        <w:rPr>
+          <w:rFonts w:ascii="Arial" w:hAnsi="Arial" w:cs="Arial"/>
+          <w:b/>
+          <w:bCs/>
+          <w:color w:val="000000"/>
+          <w:u w:val="single"/>
+        </w:rPr>
+        <w:t>:</w:t>
+      </w:r>
+      <w:r>
+        <w:rPr>
+          <w:rFonts w:ascii="Arial" w:hAnsi="Arial" w:cs="Arial"/>
+          <w:b/>
+          <w:bCs/>
+          <w:color w:val="000000"/>
+          <w:u w:val="single"/>
+        </w:rPr>
+        <w:br/>
+      </w:r>
+    </w:p>
+    <w:tbl>
+      <w:tblPr>
+        <w:tblW w:w="7388" w:type="dxa"/>
+        <w:tblInd w:w="55" w:type="dxa"/>
+        <w:tblLayout w:type="fixed"/>
+        <w:tblCellMar>
+          <w:left w:w="70" w:type="dxa"/>
+          <w:right w:w="70" w:type="dxa"/>
+        </w:tblCellMar>
+        <w:tblLook w:val="04A0" w:firstRow="1" w:lastRow="0" w:firstColumn="1" w:lastColumn="0" w:noHBand="0" w:noVBand="1"/>
+      </w:tblPr>
+      <w:tblGrid>
+        <w:gridCol w:w="2709"/>
+        <w:gridCol w:w="1986"/>
+        <w:gridCol w:w="2693"/>
+      </w:tblGrid>
       <w:tr>
         <w:trPr>
-          <w:gridAfter w:val="1"/>
-          <w:wAfter w:w="1562" w:type="dxa"/>
-          <w:trHeight w:val="360"/>
-        </w:trPr>
-        <w:tc>
-          <w:tcPr>
-            <w:tcW w:w="2600" w:type="dxa"/>
-            <w:tcBorders>
-              <w:top w:val="nil"/>
-              <w:left w:val="nil"/>
-              <w:bottom w:val="nil"/>
-              <w:right w:val="nil"/>
-            </w:tcBorders>
-            <w:shd w:val="clear" w:color="auto" w:fill="auto"/>
-            <w:noWrap/>
-            <w:vAlign w:val="bottom"/>
-          </w:tcPr>
-          <w:p>
-            <w:pPr>
-              <w:rPr>
-                <w:rFonts w:ascii="Arial" w:hAnsi="Arial" w:cs="Arial"/>
-                <w:color w:val="000000"/>
-                <w:sz w:val="16"/>
-                <w:szCs w:val="16"/>
-              </w:rPr>
-            </w:pPr>
-          </w:p>
-        </w:tc>
-        <w:tc>
-          <w:tcPr>
-            <w:tcW w:w="2096" w:type="dxa"/>
-            <w:gridSpan w:val="3"/>
-            <w:tcBorders>
-              <w:top w:val="nil"/>
-              <w:left w:val="nil"/>
-              <w:bottom w:val="nil"/>
-              <w:right w:val="nil"/>
-            </w:tcBorders>
-            <w:shd w:val="clear" w:color="auto" w:fill="auto"/>
-            <w:noWrap/>
-            <w:vAlign w:val="bottom"/>
-          </w:tcPr>
-          <w:p>
-            <w:pPr>
-              <w:rPr>
-                <w:rFonts w:ascii="Arial" w:hAnsi="Arial" w:cs="Arial"/>
-                <w:color w:val="000000"/>
-                <w:sz w:val="22"/>
-                <w:szCs w:val="22"/>
-              </w:rPr>
-            </w:pPr>
-          </w:p>
-        </w:tc>
-        <w:tc>
-          <w:tcPr>
-            <w:tcW w:w="2718" w:type="dxa"/>
-            <w:gridSpan w:val="3"/>
-            <w:tcBorders>
-              <w:top w:val="nil"/>
-              <w:left w:val="nil"/>
-              <w:bottom w:val="nil"/>
-              <w:right w:val="nil"/>
-            </w:tcBorders>
-            <w:shd w:val="clear" w:color="auto" w:fill="auto"/>
-            <w:noWrap/>
-            <w:vAlign w:val="bottom"/>
-          </w:tcPr>
-          <w:p>
-            <w:pPr>
-              <w:rPr>
-                <w:rFonts w:ascii="Arial" w:hAnsi="Arial" w:cs="Arial"/>
-                <w:color w:val="000000"/>
-                <w:sz w:val="22"/>
-                <w:szCs w:val="22"/>
-              </w:rPr>
-            </w:pPr>
-          </w:p>
-        </w:tc>
-      </w:tr>
-      <w:tr>
-        <w:trPr>
-          <w:gridAfter w:val="2"/>
-          <w:wAfter w:w="1589" w:type="dxa"/>
-          <w:trHeight w:val="315"/>
-        </w:trPr>
-        <w:tc>
-          <w:tcPr>
-            <w:tcW w:w="4696" w:type="dxa"/>
-            <w:gridSpan w:val="4"/>
-            <w:tcBorders>
-              <w:top w:val="nil"/>
-              <w:left w:val="nil"/>
-              <w:bottom w:val="nil"/>
-              <w:right w:val="nil"/>
-            </w:tcBorders>
-            <w:shd w:val="clear" w:color="auto" w:fill="auto"/>
-            <w:noWrap/>
-            <w:vAlign w:val="bottom"/>
-            <w:hideMark/>
-          </w:tcPr>
-          <w:p>
-            <w:pPr>
-              <w:rPr>
-                <w:rFonts w:ascii="Arial" w:hAnsi="Arial" w:cs="Arial"/>
-                <w:b/>
-                <w:bCs/>
-                <w:color w:val="000000"/>
-                <w:u w:val="single"/>
-              </w:rPr>
-            </w:pPr>
-            <w:r>
-              <w:rPr>
-                <w:rFonts w:ascii="Arial" w:hAnsi="Arial" w:cs="Arial"/>
-                <w:b/>
-                <w:bCs/>
-                <w:color w:val="000000"/>
-                <w:u w:val="single"/>
-              </w:rPr>
-              <w:t>Keimidentifizierung und Typisierung</w:t>
-            </w:r>
-          </w:p>
-        </w:tc>
-        <w:tc>
-          <w:tcPr>
-            <w:tcW w:w="2691" w:type="dxa"/>
-            <w:gridSpan w:val="2"/>
-            <w:tcBorders>
-              <w:top w:val="nil"/>
-              <w:left w:val="nil"/>
-              <w:bottom w:val="nil"/>
-              <w:right w:val="nil"/>
-            </w:tcBorders>
-            <w:shd w:val="clear" w:color="auto" w:fill="auto"/>
-            <w:noWrap/>
-            <w:vAlign w:val="bottom"/>
-            <w:hideMark/>
-          </w:tcPr>
-          <w:p>
-            <w:pPr>
-              <w:rPr>
-                <w:rFonts w:ascii="Arial" w:hAnsi="Arial" w:cs="Arial"/>
-                <w:color w:val="000000"/>
-                <w:sz w:val="22"/>
-                <w:szCs w:val="22"/>
-              </w:rPr>
-            </w:pPr>
-          </w:p>
-        </w:tc>
-      </w:tr>
-      <w:tr>
-        <w:trPr>
-          <w:gridAfter w:val="2"/>
-          <w:wAfter w:w="1589" w:type="dxa"/>
-          <w:trHeight w:val="300"/>
-        </w:trPr>
-        <w:tc>
-          <w:tcPr>
-            <w:tcW w:w="2709" w:type="dxa"/>
-            <w:gridSpan w:val="3"/>
-            <w:tcBorders>
-              <w:top w:val="nil"/>
-              <w:left w:val="nil"/>
-              <w:bottom w:val="nil"/>
-              <w:right w:val="nil"/>
-            </w:tcBorders>
-            <w:shd w:val="clear" w:color="auto" w:fill="auto"/>
-            <w:noWrap/>
-            <w:vAlign w:val="bottom"/>
-            <w:hideMark/>
-          </w:tcPr>
-          <w:p>
-            <w:pPr>
-              <w:rPr>
-                <w:rFonts w:ascii="Arial" w:hAnsi="Arial" w:cs="Arial"/>
-                <w:color w:val="000000"/>
-                <w:sz w:val="22"/>
-                <w:szCs w:val="22"/>
-              </w:rPr>
-            </w:pPr>
-          </w:p>
-        </w:tc>
-        <w:tc>
-          <w:tcPr>
-            <w:tcW w:w="1987" w:type="dxa"/>
-            <w:tcBorders>
-              <w:top w:val="nil"/>
-              <w:left w:val="nil"/>
-              <w:bottom w:val="nil"/>
-              <w:right w:val="nil"/>
-            </w:tcBorders>
-            <w:shd w:val="clear" w:color="auto" w:fill="auto"/>
-            <w:noWrap/>
-            <w:vAlign w:val="bottom"/>
-            <w:hideMark/>
-          </w:tcPr>
-          <w:p>
-            <w:pPr>
-              <w:rPr>
-                <w:rFonts w:ascii="Arial" w:hAnsi="Arial" w:cs="Arial"/>
-                <w:color w:val="000000"/>
-                <w:sz w:val="22"/>
-                <w:szCs w:val="22"/>
-              </w:rPr>
-            </w:pPr>
-          </w:p>
-        </w:tc>
-        <w:tc>
-          <w:tcPr>
-            <w:tcW w:w="2691" w:type="dxa"/>
-            <w:gridSpan w:val="2"/>
-            <w:tcBorders>
-              <w:top w:val="nil"/>
-              <w:left w:val="nil"/>
-              <w:bottom w:val="nil"/>
-              <w:right w:val="nil"/>
-            </w:tcBorders>
-            <w:shd w:val="clear" w:color="auto" w:fill="auto"/>
-            <w:noWrap/>
-            <w:vAlign w:val="bottom"/>
-            <w:hideMark/>
-          </w:tcPr>
-          <w:p>
-            <w:pPr>
-              <w:rPr>
-                <w:rFonts w:ascii="Arial" w:hAnsi="Arial" w:cs="Arial"/>
-                <w:color w:val="000000"/>
-                <w:sz w:val="22"/>
-                <w:szCs w:val="22"/>
-              </w:rPr>
-            </w:pPr>
-          </w:p>
-        </w:tc>
-      </w:tr>
-      <w:tr>
-        <w:trPr>
-          <w:gridAfter w:val="2"/>
-          <w:wAfter w:w="1589" w:type="dxa"/>
           <w:trHeight w:val="315"/>
         </w:trPr>
         <w:tc>
           <w:tcPr>
             <w:tcW w:w="2709" w:type="dxa"/>
-            <w:gridSpan w:val="3"/>
             <w:tcBorders>
               <w:top w:val="single" w:sz="4" w:space="0" w:color="auto"/>
               <w:left w:val="single" w:sz="4" w:space="0" w:color="auto"/>
@@ -1485,7 +1154,7 @@
         </w:tc>
         <w:tc>
           <w:tcPr>
-            <w:tcW w:w="1987" w:type="dxa"/>
+            <w:tcW w:w="1986" w:type="dxa"/>
             <w:tcBorders>
               <w:top w:val="single" w:sz="4" w:space="0" w:color="auto"/>
               <w:left w:val="nil"/>
@@ -1524,8 +1193,7 @@
         </w:tc>
         <w:tc>
           <w:tcPr>
-            <w:tcW w:w="2691" w:type="dxa"/>
-            <w:gridSpan w:val="2"/>
+            <w:tcW w:w="2693" w:type="dxa"/>
             <w:tcBorders>
               <w:top w:val="single" w:sz="4" w:space="0" w:color="auto"/>
               <w:left w:val="nil"/>
@@ -1558,21 +1226,44 @@
                 <w:sz w:val="22"/>
                 <w:szCs w:val="22"/>
               </w:rPr>
-              <w:t>{EvaluationString}</w:t>
+              <w:t>{</w:t>
+            </w:r>
+            <w:proofErr w:type="spellStart"/>
+            <w:r>
+              <w:rPr>
+                <w:rFonts w:ascii="Arial" w:hAnsi="Arial" w:cs="Arial"/>
+                <w:b/>
+                <w:bCs/>
+                <w:i/>
+                <w:iCs/>
+                <w:sz w:val="22"/>
+                <w:szCs w:val="22"/>
+              </w:rPr>
+              <w:t>EvaluationString</w:t>
+            </w:r>
+            <w:proofErr w:type="spellEnd"/>
+            <w:r>
+              <w:rPr>
+                <w:rFonts w:ascii="Arial" w:hAnsi="Arial" w:cs="Arial"/>
+                <w:b/>
+                <w:bCs/>
+                <w:i/>
+                <w:iCs/>
+                <w:sz w:val="22"/>
+                <w:szCs w:val="22"/>
+              </w:rPr>
+              <w:t>}</w:t>
             </w:r>
           </w:p>
         </w:tc>
       </w:tr>
       <w:tr>
         <w:trPr>
-          <w:gridAfter w:val="2"/>
-          <w:wAfter w:w="1589" w:type="dxa"/>
           <w:trHeight w:val="330"/>
         </w:trPr>
         <w:tc>
           <w:tcPr>
             <w:tcW w:w="2709" w:type="dxa"/>
-            <w:gridSpan w:val="3"/>
             <w:tcBorders>
               <w:top w:val="nil"/>
               <w:left w:val="single" w:sz="4" w:space="0" w:color="auto"/>
@@ -1611,7 +1302,7 @@
         </w:tc>
         <w:tc>
           <w:tcPr>
-            <w:tcW w:w="1984" w:type="dxa"/>
+            <w:tcW w:w="1986" w:type="dxa"/>
             <w:tcBorders>
               <w:top w:val="nil"/>
               <w:left w:val="nil"/>
@@ -1646,8 +1337,7 @@
         </w:tc>
         <w:tc>
           <w:tcPr>
-            <w:tcW w:w="2694" w:type="dxa"/>
-            <w:gridSpan w:val="2"/>
+            <w:tcW w:w="2693" w:type="dxa"/>
             <w:tcBorders>
               <w:top w:val="nil"/>
               <w:left w:val="nil"/>
@@ -1679,21 +1369,42 @@
                 <w:sz w:val="22"/>
                 <w:szCs w:val="22"/>
               </w:rPr>
-              <w:t>{AgglutinationString}</w:t>
+              <w:t>{</w:t>
+            </w:r>
+            <w:proofErr w:type="spellStart"/>
+            <w:r>
+              <w:rPr>
+                <w:rFonts w:ascii="Arial" w:hAnsi="Arial" w:cs="Arial"/>
+                <w:b/>
+                <w:bCs/>
+                <w:color w:val="000000"/>
+                <w:sz w:val="22"/>
+                <w:szCs w:val="22"/>
+              </w:rPr>
+              <w:t>AgglutinationString</w:t>
+            </w:r>
+            <w:proofErr w:type="spellEnd"/>
+            <w:r>
+              <w:rPr>
+                <w:rFonts w:ascii="Arial" w:hAnsi="Arial" w:cs="Arial"/>
+                <w:b/>
+                <w:bCs/>
+                <w:color w:val="000000"/>
+                <w:sz w:val="22"/>
+                <w:szCs w:val="22"/>
+              </w:rPr>
+              <w:t>}</w:t>
             </w:r>
           </w:p>
         </w:tc>
       </w:tr>
       <w:tr>
         <w:trPr>
-          <w:gridAfter w:val="2"/>
-          <w:wAfter w:w="1589" w:type="dxa"/>
           <w:trHeight w:val="600"/>
         </w:trPr>
         <w:tc>
           <w:tcPr>
             <w:tcW w:w="2709" w:type="dxa"/>
-            <w:gridSpan w:val="3"/>
             <w:tcBorders>
               <w:top w:val="nil"/>
               <w:left w:val="single" w:sz="4" w:space="0" w:color="auto"/>
@@ -1732,8 +1443,8 @@
         </w:tc>
         <w:tc>
           <w:tcPr>
-            <w:tcW w:w="4678" w:type="dxa"/>
-            <w:gridSpan w:val="3"/>
+            <w:tcW w:w="4679" w:type="dxa"/>
+            <w:gridSpan w:val="2"/>
             <w:tcBorders>
               <w:top w:val="single" w:sz="4" w:space="0" w:color="auto"/>
               <w:left w:val="nil"/>
@@ -1786,7 +1497,20 @@
                       <w:sz w:val="12"/>
                       <w:szCs w:val="22"/>
                     </w:rPr>
-                    <w:t>{#Typings}</w:t>
+                    <w:t>{#</w:t>
+                  </w:r>
+                  <w:proofErr w:type="gramStart"/>
+                  <w:r>
+                    <w:rPr>
+                      <w:rFonts w:ascii="Arial" w:hAnsi="Arial" w:cs="Arial"/>
+                      <w:b/>
+                      <w:bCs/>
+                      <w:i/>
+                      <w:iCs/>
+                      <w:sz w:val="12"/>
+                      <w:szCs w:val="22"/>
+                    </w:rPr>
+                    <w:t>Typings}</w:t>
                   </w:r>
                   <w:r>
                     <w:rPr>
@@ -1798,7 +1522,20 @@
                       <w:sz w:val="22"/>
                       <w:szCs w:val="22"/>
                     </w:rPr>
-                    <w:t>{Attribute}</w:t>
+                    <w:t>{</w:t>
+                  </w:r>
+                  <w:proofErr w:type="gramEnd"/>
+                  <w:r>
+                    <w:rPr>
+                      <w:rFonts w:ascii="Arial" w:hAnsi="Arial" w:cs="Arial"/>
+                      <w:b/>
+                      <w:bCs/>
+                      <w:i/>
+                      <w:iCs/>
+                      <w:sz w:val="22"/>
+                      <w:szCs w:val="22"/>
+                    </w:rPr>
+                    <w:t>Attribute}</w:t>
                   </w:r>
                   <w:r>
                     <w:rPr>
@@ -1854,6 +1591,7 @@
                     </w:rPr>
                     <w:t>{/</w:t>
                   </w:r>
+                  <w:proofErr w:type="spellStart"/>
                   <w:r>
                     <w:rPr>
                       <w:rFonts w:ascii="Arial" w:hAnsi="Arial" w:cs="Arial"/>
@@ -1866,6 +1604,7 @@
                     </w:rPr>
                     <w:t>Typings</w:t>
                   </w:r>
+                  <w:proofErr w:type="spellEnd"/>
                   <w:r>
                     <w:rPr>
                       <w:rFonts w:ascii="Arial" w:hAnsi="Arial" w:cs="Arial"/>
@@ -1958,7 +1697,25 @@
           <w:bCs/>
           <w:color w:val="000000"/>
         </w:rPr>
-        <w:t>{InterpretationDisclaimer}</w:t>
+        <w:t>{</w:t>
+      </w:r>
+      <w:proofErr w:type="spellStart"/>
+      <w:r>
+        <w:rPr>
+          <w:rFonts w:ascii="Arial" w:hAnsi="Arial" w:cs="Arial"/>
+          <w:bCs/>
+          <w:color w:val="000000"/>
+        </w:rPr>
+        <w:t>InterpretationDisclaimer</w:t>
+      </w:r>
+      <w:proofErr w:type="spellEnd"/>
+      <w:r>
+        <w:rPr>
+          <w:rFonts w:ascii="Arial" w:hAnsi="Arial" w:cs="Arial"/>
+          <w:bCs/>
+          <w:color w:val="000000"/>
+        </w:rPr>
+        <w:t>}</w:t>
       </w:r>
     </w:p>
     <w:p>
@@ -2133,8 +1890,21 @@
                 <w:sz w:val="22"/>
                 <w:szCs w:val="22"/>
               </w:rPr>
-              <w:t>-Laktamase</w:t>
-            </w:r>
+              <w:t>-</w:t>
+            </w:r>
+            <w:proofErr w:type="spellStart"/>
+            <w:r>
+              <w:rPr>
+                <w:rFonts w:ascii="Arial" w:hAnsi="Arial" w:cs="Arial"/>
+                <w:b/>
+                <w:bCs/>
+                <w:iCs/>
+                <w:sz w:val="22"/>
+                <w:szCs w:val="22"/>
+              </w:rPr>
+              <w:t>Laktamase</w:t>
+            </w:r>
+            <w:proofErr w:type="spellEnd"/>
           </w:p>
         </w:tc>
         <w:tc>
@@ -2165,6 +1935,7 @@
               </w:rPr>
               <w:t>{</w:t>
             </w:r>
+            <w:proofErr w:type="spellStart"/>
             <w:r>
               <w:rPr>
                 <w:rFonts w:ascii="Arial" w:hAnsi="Arial" w:cs="Arial"/>
@@ -2176,6 +1947,7 @@
               </w:rPr>
               <w:t>BetalactamaseString</w:t>
             </w:r>
+            <w:proofErr w:type="spellEnd"/>
             <w:r>
               <w:rPr>
                 <w:rFonts w:ascii="Arial" w:hAnsi="Arial" w:cs="Arial"/>
@@ -2401,8 +2173,9 @@
                 <w:sz w:val="22"/>
                 <w:szCs w:val="22"/>
               </w:rPr>
-              <w:t>{#ETests}{Antibiotic}</w:t>
-            </w:r>
+              <w:t>{#</w:t>
+            </w:r>
+            <w:proofErr w:type="gramStart"/>
             <w:r>
               <w:rPr>
                 <w:rFonts w:ascii="Arial" w:hAnsi="Arial" w:cs="Arial"/>
@@ -2412,8 +2185,44 @@
                 <w:sz w:val="22"/>
                 <w:szCs w:val="22"/>
               </w:rPr>
-              <w:t xml:space="preserve"> Etest</w:t>
-            </w:r>
+              <w:t>ETests}{</w:t>
+            </w:r>
+            <w:proofErr w:type="gramEnd"/>
+            <w:r>
+              <w:rPr>
+                <w:rFonts w:ascii="Arial" w:hAnsi="Arial" w:cs="Arial"/>
+                <w:b/>
+                <w:bCs/>
+                <w:iCs/>
+                <w:sz w:val="22"/>
+                <w:szCs w:val="22"/>
+              </w:rPr>
+              <w:t>Antibiotic}</w:t>
+            </w:r>
+            <w:r>
+              <w:rPr>
+                <w:rFonts w:ascii="Arial" w:hAnsi="Arial" w:cs="Arial"/>
+                <w:b/>
+                <w:bCs/>
+                <w:iCs/>
+                <w:sz w:val="22"/>
+                <w:szCs w:val="22"/>
+              </w:rPr>
+              <w:t xml:space="preserve"> </w:t>
+            </w:r>
+            <w:proofErr w:type="spellStart"/>
+            <w:r>
+              <w:rPr>
+                <w:rFonts w:ascii="Arial" w:hAnsi="Arial" w:cs="Arial"/>
+                <w:b/>
+                <w:bCs/>
+                <w:iCs/>
+                <w:sz w:val="22"/>
+                <w:szCs w:val="22"/>
+              </w:rPr>
+              <w:t>Etest</w:t>
+            </w:r>
+            <w:proofErr w:type="spellEnd"/>
           </w:p>
         </w:tc>
         <w:tc>
@@ -2462,7 +2271,31 @@
                 <w:sz w:val="22"/>
                 <w:szCs w:val="22"/>
               </w:rPr>
-              <w:t>{Result}</w:t>
+              <w:t>{</w:t>
+            </w:r>
+            <w:proofErr w:type="spellStart"/>
+            <w:r>
+              <w:rPr>
+                <w:rFonts w:ascii="Arial" w:hAnsi="Arial" w:cs="Arial"/>
+                <w:b/>
+                <w:bCs/>
+                <w:color w:val="000000"/>
+                <w:sz w:val="22"/>
+                <w:szCs w:val="22"/>
+              </w:rPr>
+              <w:t>Result</w:t>
+            </w:r>
+            <w:proofErr w:type="spellEnd"/>
+            <w:r>
+              <w:rPr>
+                <w:rFonts w:ascii="Arial" w:hAnsi="Arial" w:cs="Arial"/>
+                <w:b/>
+                <w:bCs/>
+                <w:color w:val="000000"/>
+                <w:sz w:val="22"/>
+                <w:szCs w:val="22"/>
+              </w:rPr>
+              <w:t>}</w:t>
             </w:r>
           </w:p>
         </w:tc>
@@ -2491,7 +2324,31 @@
                 <w:sz w:val="22"/>
                 <w:szCs w:val="22"/>
               </w:rPr>
-              <w:t>≤{MicBreakpointSusceptible}</w:t>
+              <w:t>≤{</w:t>
+            </w:r>
+            <w:proofErr w:type="spellStart"/>
+            <w:r>
+              <w:rPr>
+                <w:rFonts w:ascii="Arial" w:hAnsi="Arial" w:cs="Arial"/>
+                <w:b/>
+                <w:bCs/>
+                <w:color w:val="000000"/>
+                <w:sz w:val="22"/>
+                <w:szCs w:val="22"/>
+              </w:rPr>
+              <w:t>MicBreakpointSusceptible</w:t>
+            </w:r>
+            <w:proofErr w:type="spellEnd"/>
+            <w:r>
+              <w:rPr>
+                <w:rFonts w:ascii="Arial" w:hAnsi="Arial" w:cs="Arial"/>
+                <w:b/>
+                <w:bCs/>
+                <w:color w:val="000000"/>
+                <w:sz w:val="22"/>
+                <w:szCs w:val="22"/>
+              </w:rPr>
+              <w:t>}</w:t>
             </w:r>
             <w:r>
               <w:rPr>
@@ -2534,7 +2391,33 @@
                 <w:szCs w:val="22"/>
                 <w:lang w:val="en-US"/>
               </w:rPr>
-              <w:t>&gt;{MicBreakpointResistent} µg/ml</w:t>
+              <w:t>&gt;{</w:t>
+            </w:r>
+            <w:proofErr w:type="spellStart"/>
+            <w:r>
+              <w:rPr>
+                <w:rFonts w:ascii="Arial" w:hAnsi="Arial" w:cs="Arial"/>
+                <w:b/>
+                <w:bCs/>
+                <w:color w:val="000000"/>
+                <w:sz w:val="22"/>
+                <w:szCs w:val="22"/>
+                <w:lang w:val="en-US"/>
+              </w:rPr>
+              <w:t>MicBreakpointResistent</w:t>
+            </w:r>
+            <w:proofErr w:type="spellEnd"/>
+            <w:r>
+              <w:rPr>
+                <w:rFonts w:ascii="Arial" w:hAnsi="Arial" w:cs="Arial"/>
+                <w:b/>
+                <w:bCs/>
+                <w:color w:val="000000"/>
+                <w:sz w:val="22"/>
+                <w:szCs w:val="22"/>
+                <w:lang w:val="en-US"/>
+              </w:rPr>
+              <w:t>} µg/ml</w:t>
             </w:r>
           </w:p>
         </w:tc>
@@ -2566,6 +2449,7 @@
               </w:rPr>
               <w:t>{</w:t>
             </w:r>
+            <w:proofErr w:type="spellStart"/>
             <w:r>
               <w:rPr>
                 <w:rFonts w:ascii="Arial" w:hAnsi="Arial" w:cs="Arial"/>
@@ -2578,6 +2462,7 @@
               </w:rPr>
               <w:t>ValidFromYear</w:t>
             </w:r>
+            <w:proofErr w:type="spellEnd"/>
             <w:r>
               <w:rPr>
                 <w:rFonts w:ascii="Arial" w:hAnsi="Arial" w:cs="Arial"/>
@@ -2600,7 +2485,33 @@
                 <w:szCs w:val="22"/>
                 <w:lang w:val="en-US"/>
               </w:rPr>
-              <w:t>{/ETests}</w:t>
+              <w:t>{/</w:t>
+            </w:r>
+            <w:proofErr w:type="spellStart"/>
+            <w:r>
+              <w:rPr>
+                <w:rFonts w:ascii="Arial" w:hAnsi="Arial" w:cs="Arial"/>
+                <w:b/>
+                <w:bCs/>
+                <w:color w:val="000000"/>
+                <w:sz w:val="22"/>
+                <w:szCs w:val="22"/>
+                <w:lang w:val="en-US"/>
+              </w:rPr>
+              <w:t>ETests</w:t>
+            </w:r>
+            <w:proofErr w:type="spellEnd"/>
+            <w:r>
+              <w:rPr>
+                <w:rFonts w:ascii="Arial" w:hAnsi="Arial" w:cs="Arial"/>
+                <w:b/>
+                <w:bCs/>
+                <w:color w:val="000000"/>
+                <w:sz w:val="22"/>
+                <w:szCs w:val="22"/>
+                <w:lang w:val="en-US"/>
+              </w:rPr>
+              <w:t>}</w:t>
             </w:r>
           </w:p>
         </w:tc>
@@ -2673,7 +2584,24 @@
           <w:color w:val="000000"/>
         </w:rPr>
         <w:noBreakHyphen/>
-        <w:t xml:space="preserve">Laktamase negatives Ampicillin-resistentes (BLNAR) Isolat. BLNAR </w:t>
+      </w:r>
+      <w:proofErr w:type="spellStart"/>
+      <w:r>
+        <w:rPr>
+          <w:rFonts w:ascii="Arial" w:hAnsi="Arial" w:cs="Arial"/>
+          <w:bCs/>
+          <w:color w:val="000000"/>
+        </w:rPr>
+        <w:t>Laktamase</w:t>
+      </w:r>
+      <w:proofErr w:type="spellEnd"/>
+      <w:r>
+        <w:rPr>
+          <w:rFonts w:ascii="Arial" w:hAnsi="Arial" w:cs="Arial"/>
+          <w:bCs/>
+          <w:color w:val="000000"/>
+        </w:rPr>
+        <w:t xml:space="preserve"> negatives Ampicillin-resistentes (BLNAR) Isolat. BLNAR </w:t>
       </w:r>
       <w:r>
         <w:rPr>
@@ -2700,7 +2628,42 @@
           <w:color w:val="000000"/>
         </w:rPr>
         <w:noBreakHyphen/>
-        <w:t>Lactamase-unabhängigen Resistenzmechanismus auf, welcher durch Mutation des Zellwandproteins PBP3 hervorgerufen wird. Sie sind resistent gegen Ampicillin/Sulbactam sowie Amoxicillin/Clavulansäure und könnten eine verminderte Sensibilität gegen Cephalosporine aufweisen</w:t>
+      </w:r>
+      <w:proofErr w:type="spellStart"/>
+      <w:r>
+        <w:rPr>
+          <w:rFonts w:ascii="Arial" w:hAnsi="Arial" w:cs="Arial"/>
+          <w:bCs/>
+          <w:color w:val="000000"/>
+        </w:rPr>
+        <w:t>Lactamase</w:t>
+      </w:r>
+      <w:proofErr w:type="spellEnd"/>
+      <w:r>
+        <w:rPr>
+          <w:rFonts w:ascii="Arial" w:hAnsi="Arial" w:cs="Arial"/>
+          <w:bCs/>
+          <w:color w:val="000000"/>
+        </w:rPr>
+        <w:t>-unabhängigen Resistenzmechanismus auf, welcher durch Mutation des Zellwandproteins PBP3 hervorgerufen wird. Sie sind resistent gegen Ampicillin/</w:t>
+      </w:r>
+      <w:proofErr w:type="spellStart"/>
+      <w:r>
+        <w:rPr>
+          <w:rFonts w:ascii="Arial" w:hAnsi="Arial" w:cs="Arial"/>
+          <w:bCs/>
+          <w:color w:val="000000"/>
+        </w:rPr>
+        <w:t>Sulbactam</w:t>
+      </w:r>
+      <w:proofErr w:type="spellEnd"/>
+      <w:r>
+        <w:rPr>
+          <w:rFonts w:ascii="Arial" w:hAnsi="Arial" w:cs="Arial"/>
+          <w:bCs/>
+          <w:color w:val="000000"/>
+        </w:rPr>
+        <w:t xml:space="preserve"> sowie Amoxicillin/Clavulansäure und könnten eine verminderte Sensibilität gegen Cephalosporine aufweisen</w:t>
       </w:r>
       <w:r>
         <w:rPr>
@@ -2784,12 +2747,21 @@
           <w:lang w:val="en-US"/>
         </w:rPr>
       </w:pPr>
-      <w:r>
-        <w:rPr>
-          <w:rFonts w:ascii="Arial" w:hAnsi="Arial" w:cs="Arial"/>
-          <w:lang w:val="en-US"/>
-        </w:rPr>
-        <w:t>Literatur:</w:t>
+      <w:proofErr w:type="spellStart"/>
+      <w:r>
+        <w:rPr>
+          <w:rFonts w:ascii="Arial" w:hAnsi="Arial" w:cs="Arial"/>
+          <w:lang w:val="en-US"/>
+        </w:rPr>
+        <w:t>Literatur</w:t>
+      </w:r>
+      <w:proofErr w:type="spellEnd"/>
+      <w:r>
+        <w:rPr>
+          <w:rFonts w:ascii="Arial" w:hAnsi="Arial" w:cs="Arial"/>
+          <w:lang w:val="en-US"/>
+        </w:rPr>
+        <w:t>:</w:t>
       </w:r>
     </w:p>
     <w:p>
@@ -2816,7 +2788,27 @@
           <w:szCs w:val="20"/>
           <w:lang w:val="en-GB"/>
         </w:rPr>
-        <w:t>1. Tristram S, Jacobs MR, Appelbaum PC. Antimicrobial resistance in Haemophilus influenzae. Clin Microbiol Rev. 2007 Apr;20(2):368-89.</w:t>
+        <w:t xml:space="preserve">1. Tristram S, Jacobs MR, Appelbaum PC. Antimicrobial resistance in Haemophilus influenzae. Clin </w:t>
+      </w:r>
+      <w:proofErr w:type="spellStart"/>
+      <w:r>
+        <w:rPr>
+          <w:rFonts w:ascii="Arial" w:hAnsi="Arial" w:cs="Arial"/>
+          <w:sz w:val="20"/>
+          <w:szCs w:val="20"/>
+          <w:lang w:val="en-GB"/>
+        </w:rPr>
+        <w:t>Microbiol</w:t>
+      </w:r>
+      <w:proofErr w:type="spellEnd"/>
+      <w:r>
+        <w:rPr>
+          <w:rFonts w:ascii="Arial" w:hAnsi="Arial" w:cs="Arial"/>
+          <w:sz w:val="20"/>
+          <w:szCs w:val="20"/>
+          <w:lang w:val="en-GB"/>
+        </w:rPr>
+        <w:t xml:space="preserve"> Rev. 2007 Apr;20(2):368-89.</w:t>
       </w:r>
     </w:p>
     <w:p>
@@ -2853,14 +2845,105 @@
         </w:rPr>
         <w:t xml:space="preserve"> </w:t>
       </w:r>
-      <w:r>
-        <w:rPr>
-          <w:rFonts w:ascii="Arial" w:hAnsi="Arial" w:cs="Arial"/>
-          <w:sz w:val="20"/>
-          <w:szCs w:val="20"/>
-          <w:lang w:val="en-US"/>
-        </w:rPr>
-        <w:t>Ubukata K, Shibasaki Y, Yamamoto K, Chiba N, Hasegawa K, Takeuchi Y, Sunakawa K, Inoue M, Konno M. Association of amino acid substitutions in penicillin-binding protein 3 with beta-lactam resistance in beta-lactamase-negative ampicillin-resistant Haemophilus influenzae. Antimicrob Agents Chemother. 2001 45(6):1693-9.</w:t>
+      <w:proofErr w:type="spellStart"/>
+      <w:r>
+        <w:rPr>
+          <w:rFonts w:ascii="Arial" w:hAnsi="Arial" w:cs="Arial"/>
+          <w:sz w:val="20"/>
+          <w:szCs w:val="20"/>
+          <w:lang w:val="en-US"/>
+        </w:rPr>
+        <w:t>Ubukata</w:t>
+      </w:r>
+      <w:proofErr w:type="spellEnd"/>
+      <w:r>
+        <w:rPr>
+          <w:rFonts w:ascii="Arial" w:hAnsi="Arial" w:cs="Arial"/>
+          <w:sz w:val="20"/>
+          <w:szCs w:val="20"/>
+          <w:lang w:val="en-US"/>
+        </w:rPr>
+        <w:t xml:space="preserve"> K, Shibasaki Y, Yamamoto K, Chiba N, Hasegawa K, Takeuchi Y, </w:t>
+      </w:r>
+      <w:proofErr w:type="spellStart"/>
+      <w:r>
+        <w:rPr>
+          <w:rFonts w:ascii="Arial" w:hAnsi="Arial" w:cs="Arial"/>
+          <w:sz w:val="20"/>
+          <w:szCs w:val="20"/>
+          <w:lang w:val="en-US"/>
+        </w:rPr>
+        <w:t>Sunakawa</w:t>
+      </w:r>
+      <w:proofErr w:type="spellEnd"/>
+      <w:r>
+        <w:rPr>
+          <w:rFonts w:ascii="Arial" w:hAnsi="Arial" w:cs="Arial"/>
+          <w:sz w:val="20"/>
+          <w:szCs w:val="20"/>
+          <w:lang w:val="en-US"/>
+        </w:rPr>
+        <w:t xml:space="preserve"> K, Inoue M, Konno M. Association of amino acid substitutions in penicillin-binding protein 3 with beta-lactam resistance in beta-lactamase-negative ampicillin-resistant </w:t>
+      </w:r>
+      <w:proofErr w:type="spellStart"/>
+      <w:r>
+        <w:rPr>
+          <w:rFonts w:ascii="Arial" w:hAnsi="Arial" w:cs="Arial"/>
+          <w:sz w:val="20"/>
+          <w:szCs w:val="20"/>
+          <w:lang w:val="en-US"/>
+        </w:rPr>
+        <w:t>Haemophilus</w:t>
+      </w:r>
+      <w:proofErr w:type="spellEnd"/>
+      <w:r>
+        <w:rPr>
+          <w:rFonts w:ascii="Arial" w:hAnsi="Arial" w:cs="Arial"/>
+          <w:sz w:val="20"/>
+          <w:szCs w:val="20"/>
+          <w:lang w:val="en-US"/>
+        </w:rPr>
+        <w:t xml:space="preserve"> influenzae. </w:t>
+      </w:r>
+      <w:proofErr w:type="spellStart"/>
+      <w:r>
+        <w:rPr>
+          <w:rFonts w:ascii="Arial" w:hAnsi="Arial" w:cs="Arial"/>
+          <w:sz w:val="20"/>
+          <w:szCs w:val="20"/>
+          <w:lang w:val="en-US"/>
+        </w:rPr>
+        <w:t>Antimicrob</w:t>
+      </w:r>
+      <w:proofErr w:type="spellEnd"/>
+      <w:r>
+        <w:rPr>
+          <w:rFonts w:ascii="Arial" w:hAnsi="Arial" w:cs="Arial"/>
+          <w:sz w:val="20"/>
+          <w:szCs w:val="20"/>
+          <w:lang w:val="en-US"/>
+        </w:rPr>
+        <w:t xml:space="preserve"> Agents </w:t>
+      </w:r>
+      <w:proofErr w:type="spellStart"/>
+      <w:r>
+        <w:rPr>
+          <w:rFonts w:ascii="Arial" w:hAnsi="Arial" w:cs="Arial"/>
+          <w:sz w:val="20"/>
+          <w:szCs w:val="20"/>
+          <w:lang w:val="en-US"/>
+        </w:rPr>
+        <w:t>Chemother</w:t>
+      </w:r>
+      <w:proofErr w:type="spellEnd"/>
+      <w:r>
+        <w:rPr>
+          <w:rFonts w:ascii="Arial" w:hAnsi="Arial" w:cs="Arial"/>
+          <w:sz w:val="20"/>
+          <w:szCs w:val="20"/>
+          <w:lang w:val="en-US"/>
+        </w:rPr>
+        <w:t>. 2001 45(6):1693-9.</w:t>
       </w:r>
     </w:p>
     <w:p>
@@ -2888,6 +2971,7 @@
         </w:rPr>
         <w:t xml:space="preserve">3. </w:t>
       </w:r>
+      <w:proofErr w:type="spellStart"/>
       <w:r>
         <w:rPr>
           <w:rFonts w:ascii="Arial" w:hAnsi="Arial" w:cs="Arial"/>
@@ -2895,7 +2979,57 @@
           <w:szCs w:val="20"/>
           <w:lang w:val="en-GB"/>
         </w:rPr>
-        <w:t xml:space="preserve">Cherkaoui, A., Diene, S.M., Renzoni, A., Emonet, S., Renzi, G., et al. (2017). </w:t>
+        <w:t>Cherkaoui</w:t>
+      </w:r>
+      <w:proofErr w:type="spellEnd"/>
+      <w:r>
+        <w:rPr>
+          <w:rFonts w:ascii="Arial" w:hAnsi="Arial" w:cs="Arial"/>
+          <w:sz w:val="20"/>
+          <w:szCs w:val="20"/>
+          <w:lang w:val="en-GB"/>
+        </w:rPr>
+        <w:t xml:space="preserve">, A., Diene, S.M., </w:t>
+      </w:r>
+      <w:proofErr w:type="spellStart"/>
+      <w:r>
+        <w:rPr>
+          <w:rFonts w:ascii="Arial" w:hAnsi="Arial" w:cs="Arial"/>
+          <w:sz w:val="20"/>
+          <w:szCs w:val="20"/>
+          <w:lang w:val="en-GB"/>
+        </w:rPr>
+        <w:t>Renzoni</w:t>
+      </w:r>
+      <w:proofErr w:type="spellEnd"/>
+      <w:r>
+        <w:rPr>
+          <w:rFonts w:ascii="Arial" w:hAnsi="Arial" w:cs="Arial"/>
+          <w:sz w:val="20"/>
+          <w:szCs w:val="20"/>
+          <w:lang w:val="en-GB"/>
+        </w:rPr>
+        <w:t xml:space="preserve">, A., </w:t>
+      </w:r>
+      <w:proofErr w:type="spellStart"/>
+      <w:r>
+        <w:rPr>
+          <w:rFonts w:ascii="Arial" w:hAnsi="Arial" w:cs="Arial"/>
+          <w:sz w:val="20"/>
+          <w:szCs w:val="20"/>
+          <w:lang w:val="en-GB"/>
+        </w:rPr>
+        <w:t>Emonet</w:t>
+      </w:r>
+      <w:proofErr w:type="spellEnd"/>
+      <w:r>
+        <w:rPr>
+          <w:rFonts w:ascii="Arial" w:hAnsi="Arial" w:cs="Arial"/>
+          <w:sz w:val="20"/>
+          <w:szCs w:val="20"/>
+          <w:lang w:val="en-GB"/>
+        </w:rPr>
+        <w:t xml:space="preserve">, S., Renzi, G., et al. (2017). </w:t>
       </w:r>
       <w:r>
         <w:rPr>
@@ -2905,24 +3039,114 @@
           <w:szCs w:val="20"/>
           <w:lang w:val="en-GB"/>
         </w:rPr>
-        <w:t>Imipenem heteroresistance in nontypeable Haemophilus influenzae is linked to a combination of altered PBP3, slow drug influx and direct efflux regulation.</w:t>
-      </w:r>
-      <w:r>
-        <w:rPr>
-          <w:rFonts w:ascii="Arial" w:hAnsi="Arial" w:cs="Arial"/>
+        <w:t xml:space="preserve">Imipenem </w:t>
+      </w:r>
+      <w:proofErr w:type="spellStart"/>
+      <w:r>
+        <w:rPr>
+          <w:rFonts w:ascii="Arial" w:hAnsi="Arial" w:cs="Arial"/>
+          <w:iCs/>
           <w:sz w:val="20"/>
           <w:szCs w:val="20"/>
           <w:lang w:val="en-GB"/>
         </w:rPr>
+        <w:t>heteroresistance</w:t>
+      </w:r>
+      <w:proofErr w:type="spellEnd"/>
+      <w:r>
+        <w:rPr>
+          <w:rFonts w:ascii="Arial" w:hAnsi="Arial" w:cs="Arial"/>
+          <w:iCs/>
+          <w:sz w:val="20"/>
+          <w:szCs w:val="20"/>
+          <w:lang w:val="en-GB"/>
+        </w:rPr>
+        <w:t xml:space="preserve"> in </w:t>
+      </w:r>
+      <w:proofErr w:type="spellStart"/>
+      <w:r>
+        <w:rPr>
+          <w:rFonts w:ascii="Arial" w:hAnsi="Arial" w:cs="Arial"/>
+          <w:iCs/>
+          <w:sz w:val="20"/>
+          <w:szCs w:val="20"/>
+          <w:lang w:val="en-GB"/>
+        </w:rPr>
+        <w:t>nontypeable</w:t>
+      </w:r>
+      <w:proofErr w:type="spellEnd"/>
+      <w:r>
+        <w:rPr>
+          <w:rFonts w:ascii="Arial" w:hAnsi="Arial" w:cs="Arial"/>
+          <w:iCs/>
+          <w:sz w:val="20"/>
+          <w:szCs w:val="20"/>
+          <w:lang w:val="en-GB"/>
+        </w:rPr>
+        <w:t xml:space="preserve"> Haemophilus influenzae is linked to a combination of altered PBP3, slow drug influx and direct efflux regulation.</w:t>
+      </w:r>
+      <w:r>
+        <w:rPr>
+          <w:rFonts w:ascii="Arial" w:hAnsi="Arial" w:cs="Arial"/>
+          <w:sz w:val="20"/>
+          <w:szCs w:val="20"/>
+          <w:lang w:val="en-GB"/>
+        </w:rPr>
         <w:t xml:space="preserve"> </w:t>
       </w:r>
-      <w:r>
-        <w:rPr>
-          <w:rFonts w:ascii="Arial" w:hAnsi="Arial" w:cs="Arial"/>
-          <w:sz w:val="20"/>
-          <w:szCs w:val="20"/>
-        </w:rPr>
-        <w:t>Clin Microbiol Infect. 23(2): p. 118 e9-118 e19.</w:t>
+      <w:proofErr w:type="spellStart"/>
+      <w:r>
+        <w:rPr>
+          <w:rFonts w:ascii="Arial" w:hAnsi="Arial" w:cs="Arial"/>
+          <w:sz w:val="20"/>
+          <w:szCs w:val="20"/>
+        </w:rPr>
+        <w:t>Clin</w:t>
+      </w:r>
+      <w:proofErr w:type="spellEnd"/>
+      <w:r>
+        <w:rPr>
+          <w:rFonts w:ascii="Arial" w:hAnsi="Arial" w:cs="Arial"/>
+          <w:sz w:val="20"/>
+          <w:szCs w:val="20"/>
+        </w:rPr>
+        <w:t xml:space="preserve"> </w:t>
+      </w:r>
+      <w:proofErr w:type="spellStart"/>
+      <w:r>
+        <w:rPr>
+          <w:rFonts w:ascii="Arial" w:hAnsi="Arial" w:cs="Arial"/>
+          <w:sz w:val="20"/>
+          <w:szCs w:val="20"/>
+        </w:rPr>
+        <w:t>Microbiol</w:t>
+      </w:r>
+      <w:proofErr w:type="spellEnd"/>
+      <w:r>
+        <w:rPr>
+          <w:rFonts w:ascii="Arial" w:hAnsi="Arial" w:cs="Arial"/>
+          <w:sz w:val="20"/>
+          <w:szCs w:val="20"/>
+        </w:rPr>
+        <w:t xml:space="preserve"> </w:t>
+      </w:r>
+      <w:proofErr w:type="spellStart"/>
+      <w:r>
+        <w:rPr>
+          <w:rFonts w:ascii="Arial" w:hAnsi="Arial" w:cs="Arial"/>
+          <w:sz w:val="20"/>
+          <w:szCs w:val="20"/>
+        </w:rPr>
+        <w:t>Infect</w:t>
+      </w:r>
+      <w:proofErr w:type="spellEnd"/>
+      <w:r>
+        <w:rPr>
+          <w:rFonts w:ascii="Arial" w:hAnsi="Arial" w:cs="Arial"/>
+          <w:sz w:val="20"/>
+          <w:szCs w:val="20"/>
+        </w:rPr>
+        <w:t>. 23(2): p. 118 e9-118 e19.</w:t>
       </w:r>
     </w:p>
     <w:p>
@@ -2948,16 +3172,94 @@
           <w:sz w:val="20"/>
           <w:szCs w:val="20"/>
         </w:rPr>
-        <w:t xml:space="preserve">4. Lâm, T.T., Nürnberg, S., Claus, H., and Vogel, U. (2020). </w:t>
-      </w:r>
-      <w:r>
-        <w:rPr>
-          <w:rFonts w:ascii="Arial" w:hAnsi="Arial" w:cs="Arial"/>
-          <w:sz w:val="20"/>
-          <w:szCs w:val="20"/>
-          <w:lang w:val="en-US"/>
-        </w:rPr>
-        <w:t>Molecular epidemiology of imipenem resistance in invasive Haemophilus influenzae infections in Germany in 2016. J Antimicrob Chemother. 75(8): p. 2076-2086</w:t>
+        <w:t xml:space="preserve">4. </w:t>
+      </w:r>
+      <w:proofErr w:type="spellStart"/>
+      <w:r>
+        <w:rPr>
+          <w:rFonts w:ascii="Arial" w:hAnsi="Arial" w:cs="Arial"/>
+          <w:sz w:val="20"/>
+          <w:szCs w:val="20"/>
+        </w:rPr>
+        <w:t>Lâm</w:t>
+      </w:r>
+      <w:proofErr w:type="spellEnd"/>
+      <w:r>
+        <w:rPr>
+          <w:rFonts w:ascii="Arial" w:hAnsi="Arial" w:cs="Arial"/>
+          <w:sz w:val="20"/>
+          <w:szCs w:val="20"/>
+        </w:rPr>
+        <w:t xml:space="preserve">, T.T., Nürnberg, S., Claus, H., and Vogel, U. (2020). </w:t>
+      </w:r>
+      <w:r>
+        <w:rPr>
+          <w:rFonts w:ascii="Arial" w:hAnsi="Arial" w:cs="Arial"/>
+          <w:sz w:val="20"/>
+          <w:szCs w:val="20"/>
+          <w:lang w:val="en-US"/>
+        </w:rPr>
+        <w:t xml:space="preserve">Molecular epidemiology of imipenem resistance in invasive </w:t>
+      </w:r>
+      <w:proofErr w:type="spellStart"/>
+      <w:r>
+        <w:rPr>
+          <w:rFonts w:ascii="Arial" w:hAnsi="Arial" w:cs="Arial"/>
+          <w:sz w:val="20"/>
+          <w:szCs w:val="20"/>
+          <w:lang w:val="en-US"/>
+        </w:rPr>
+        <w:t>Haemophilus</w:t>
+      </w:r>
+      <w:proofErr w:type="spellEnd"/>
+      <w:r>
+        <w:rPr>
+          <w:rFonts w:ascii="Arial" w:hAnsi="Arial" w:cs="Arial"/>
+          <w:sz w:val="20"/>
+          <w:szCs w:val="20"/>
+          <w:lang w:val="en-US"/>
+        </w:rPr>
+        <w:t xml:space="preserve"> influenzae infections in Germany in 2016. J </w:t>
+      </w:r>
+      <w:proofErr w:type="spellStart"/>
+      <w:r>
+        <w:rPr>
+          <w:rFonts w:ascii="Arial" w:hAnsi="Arial" w:cs="Arial"/>
+          <w:sz w:val="20"/>
+          <w:szCs w:val="20"/>
+          <w:lang w:val="en-US"/>
+        </w:rPr>
+        <w:t>Antimicrob</w:t>
+      </w:r>
+      <w:proofErr w:type="spellEnd"/>
+      <w:r>
+        <w:rPr>
+          <w:rFonts w:ascii="Arial" w:hAnsi="Arial" w:cs="Arial"/>
+          <w:sz w:val="20"/>
+          <w:szCs w:val="20"/>
+          <w:lang w:val="en-US"/>
+        </w:rPr>
+        <w:t xml:space="preserve"> </w:t>
+      </w:r>
+      <w:proofErr w:type="spellStart"/>
+      <w:r>
+        <w:rPr>
+          <w:rFonts w:ascii="Arial" w:hAnsi="Arial" w:cs="Arial"/>
+          <w:sz w:val="20"/>
+          <w:szCs w:val="20"/>
+          <w:lang w:val="en-US"/>
+        </w:rPr>
+        <w:t>Chemother</w:t>
+      </w:r>
+      <w:proofErr w:type="spellEnd"/>
+      <w:r>
+        <w:rPr>
+          <w:rFonts w:ascii="Arial" w:hAnsi="Arial" w:cs="Arial"/>
+          <w:sz w:val="20"/>
+          <w:szCs w:val="20"/>
+          <w:lang w:val="en-US"/>
+        </w:rPr>
+        <w:t>. 75(8): p. 2076-2086</w:t>
       </w:r>
     </w:p>
     <w:p>
@@ -2983,15 +3285,241 @@
           <w:szCs w:val="20"/>
           <w:lang w:val="en-US"/>
         </w:rPr>
-        <w:t xml:space="preserve">5. Leclercq R, Cantón R, Brown DF, Giske CG, Heisig P, MacGowan AP, Mouton JW, Nordmann P, Rodloff AC, Rossolini GM, Soussy CJ, Steinbakk M, Winstanley TG, Kahlmeter G. EUCAST expert rules in antimicrobial susceptibility testing. </w:t>
-      </w:r>
-      <w:r>
-        <w:rPr>
-          <w:rFonts w:ascii="Arial" w:hAnsi="Arial" w:cs="Arial"/>
-          <w:sz w:val="20"/>
-          <w:szCs w:val="20"/>
-        </w:rPr>
-        <w:t>Clin Microbiol Infect. 2013 19(2): 141–160.</w:t>
+        <w:t xml:space="preserve">5. </w:t>
+      </w:r>
+      <w:proofErr w:type="spellStart"/>
+      <w:r>
+        <w:rPr>
+          <w:rFonts w:ascii="Arial" w:hAnsi="Arial" w:cs="Arial"/>
+          <w:sz w:val="20"/>
+          <w:szCs w:val="20"/>
+          <w:lang w:val="en-US"/>
+        </w:rPr>
+        <w:t>Leclercq</w:t>
+      </w:r>
+      <w:proofErr w:type="spellEnd"/>
+      <w:r>
+        <w:rPr>
+          <w:rFonts w:ascii="Arial" w:hAnsi="Arial" w:cs="Arial"/>
+          <w:sz w:val="20"/>
+          <w:szCs w:val="20"/>
+          <w:lang w:val="en-US"/>
+        </w:rPr>
+        <w:t xml:space="preserve"> R, </w:t>
+      </w:r>
+      <w:proofErr w:type="spellStart"/>
+      <w:r>
+        <w:rPr>
+          <w:rFonts w:ascii="Arial" w:hAnsi="Arial" w:cs="Arial"/>
+          <w:sz w:val="20"/>
+          <w:szCs w:val="20"/>
+          <w:lang w:val="en-US"/>
+        </w:rPr>
+        <w:t>Cantón</w:t>
+      </w:r>
+      <w:proofErr w:type="spellEnd"/>
+      <w:r>
+        <w:rPr>
+          <w:rFonts w:ascii="Arial" w:hAnsi="Arial" w:cs="Arial"/>
+          <w:sz w:val="20"/>
+          <w:szCs w:val="20"/>
+          <w:lang w:val="en-US"/>
+        </w:rPr>
+        <w:t xml:space="preserve"> R, Brown DF, Giske CG, </w:t>
+      </w:r>
+      <w:proofErr w:type="spellStart"/>
+      <w:r>
+        <w:rPr>
+          <w:rFonts w:ascii="Arial" w:hAnsi="Arial" w:cs="Arial"/>
+          <w:sz w:val="20"/>
+          <w:szCs w:val="20"/>
+          <w:lang w:val="en-US"/>
+        </w:rPr>
+        <w:t>Heisig</w:t>
+      </w:r>
+      <w:proofErr w:type="spellEnd"/>
+      <w:r>
+        <w:rPr>
+          <w:rFonts w:ascii="Arial" w:hAnsi="Arial" w:cs="Arial"/>
+          <w:sz w:val="20"/>
+          <w:szCs w:val="20"/>
+          <w:lang w:val="en-US"/>
+        </w:rPr>
+        <w:t xml:space="preserve"> P, </w:t>
+      </w:r>
+      <w:proofErr w:type="spellStart"/>
+      <w:r>
+        <w:rPr>
+          <w:rFonts w:ascii="Arial" w:hAnsi="Arial" w:cs="Arial"/>
+          <w:sz w:val="20"/>
+          <w:szCs w:val="20"/>
+          <w:lang w:val="en-US"/>
+        </w:rPr>
+        <w:t>MacGowan</w:t>
+      </w:r>
+      <w:proofErr w:type="spellEnd"/>
+      <w:r>
+        <w:rPr>
+          <w:rFonts w:ascii="Arial" w:hAnsi="Arial" w:cs="Arial"/>
+          <w:sz w:val="20"/>
+          <w:szCs w:val="20"/>
+          <w:lang w:val="en-US"/>
+        </w:rPr>
+        <w:t xml:space="preserve"> AP, Mouton JW, Nordmann P, </w:t>
+      </w:r>
+      <w:proofErr w:type="spellStart"/>
+      <w:r>
+        <w:rPr>
+          <w:rFonts w:ascii="Arial" w:hAnsi="Arial" w:cs="Arial"/>
+          <w:sz w:val="20"/>
+          <w:szCs w:val="20"/>
+          <w:lang w:val="en-US"/>
+        </w:rPr>
+        <w:t>Rodloff</w:t>
+      </w:r>
+      <w:proofErr w:type="spellEnd"/>
+      <w:r>
+        <w:rPr>
+          <w:rFonts w:ascii="Arial" w:hAnsi="Arial" w:cs="Arial"/>
+          <w:sz w:val="20"/>
+          <w:szCs w:val="20"/>
+          <w:lang w:val="en-US"/>
+        </w:rPr>
+        <w:t xml:space="preserve"> AC, </w:t>
+      </w:r>
+      <w:proofErr w:type="spellStart"/>
+      <w:r>
+        <w:rPr>
+          <w:rFonts w:ascii="Arial" w:hAnsi="Arial" w:cs="Arial"/>
+          <w:sz w:val="20"/>
+          <w:szCs w:val="20"/>
+          <w:lang w:val="en-US"/>
+        </w:rPr>
+        <w:t>Rossolini</w:t>
+      </w:r>
+      <w:proofErr w:type="spellEnd"/>
+      <w:r>
+        <w:rPr>
+          <w:rFonts w:ascii="Arial" w:hAnsi="Arial" w:cs="Arial"/>
+          <w:sz w:val="20"/>
+          <w:szCs w:val="20"/>
+          <w:lang w:val="en-US"/>
+        </w:rPr>
+        <w:t xml:space="preserve"> GM, </w:t>
+      </w:r>
+      <w:proofErr w:type="spellStart"/>
+      <w:r>
+        <w:rPr>
+          <w:rFonts w:ascii="Arial" w:hAnsi="Arial" w:cs="Arial"/>
+          <w:sz w:val="20"/>
+          <w:szCs w:val="20"/>
+          <w:lang w:val="en-US"/>
+        </w:rPr>
+        <w:t>Soussy</w:t>
+      </w:r>
+      <w:proofErr w:type="spellEnd"/>
+      <w:r>
+        <w:rPr>
+          <w:rFonts w:ascii="Arial" w:hAnsi="Arial" w:cs="Arial"/>
+          <w:sz w:val="20"/>
+          <w:szCs w:val="20"/>
+          <w:lang w:val="en-US"/>
+        </w:rPr>
+        <w:t xml:space="preserve"> CJ, </w:t>
+      </w:r>
+      <w:proofErr w:type="spellStart"/>
+      <w:r>
+        <w:rPr>
+          <w:rFonts w:ascii="Arial" w:hAnsi="Arial" w:cs="Arial"/>
+          <w:sz w:val="20"/>
+          <w:szCs w:val="20"/>
+          <w:lang w:val="en-US"/>
+        </w:rPr>
+        <w:t>Steinbakk</w:t>
+      </w:r>
+      <w:proofErr w:type="spellEnd"/>
+      <w:r>
+        <w:rPr>
+          <w:rFonts w:ascii="Arial" w:hAnsi="Arial" w:cs="Arial"/>
+          <w:sz w:val="20"/>
+          <w:szCs w:val="20"/>
+          <w:lang w:val="en-US"/>
+        </w:rPr>
+        <w:t xml:space="preserve"> M, Winstanley TG, </w:t>
+      </w:r>
+      <w:proofErr w:type="spellStart"/>
+      <w:r>
+        <w:rPr>
+          <w:rFonts w:ascii="Arial" w:hAnsi="Arial" w:cs="Arial"/>
+          <w:sz w:val="20"/>
+          <w:szCs w:val="20"/>
+          <w:lang w:val="en-US"/>
+        </w:rPr>
+        <w:t>Kahlmeter</w:t>
+      </w:r>
+      <w:proofErr w:type="spellEnd"/>
+      <w:r>
+        <w:rPr>
+          <w:rFonts w:ascii="Arial" w:hAnsi="Arial" w:cs="Arial"/>
+          <w:sz w:val="20"/>
+          <w:szCs w:val="20"/>
+          <w:lang w:val="en-US"/>
+        </w:rPr>
+        <w:t xml:space="preserve"> G. EUCAST expert rules in antimicrobial susceptibility testing. </w:t>
+      </w:r>
+      <w:proofErr w:type="spellStart"/>
+      <w:r>
+        <w:rPr>
+          <w:rFonts w:ascii="Arial" w:hAnsi="Arial" w:cs="Arial"/>
+          <w:sz w:val="20"/>
+          <w:szCs w:val="20"/>
+        </w:rPr>
+        <w:t>Clin</w:t>
+      </w:r>
+      <w:proofErr w:type="spellEnd"/>
+      <w:r>
+        <w:rPr>
+          <w:rFonts w:ascii="Arial" w:hAnsi="Arial" w:cs="Arial"/>
+          <w:sz w:val="20"/>
+          <w:szCs w:val="20"/>
+        </w:rPr>
+        <w:t xml:space="preserve"> </w:t>
+      </w:r>
+      <w:proofErr w:type="spellStart"/>
+      <w:r>
+        <w:rPr>
+          <w:rFonts w:ascii="Arial" w:hAnsi="Arial" w:cs="Arial"/>
+          <w:sz w:val="20"/>
+          <w:szCs w:val="20"/>
+        </w:rPr>
+        <w:t>Microbiol</w:t>
+      </w:r>
+      <w:proofErr w:type="spellEnd"/>
+      <w:r>
+        <w:rPr>
+          <w:rFonts w:ascii="Arial" w:hAnsi="Arial" w:cs="Arial"/>
+          <w:sz w:val="20"/>
+          <w:szCs w:val="20"/>
+        </w:rPr>
+        <w:t xml:space="preserve"> </w:t>
+      </w:r>
+      <w:proofErr w:type="spellStart"/>
+      <w:r>
+        <w:rPr>
+          <w:rFonts w:ascii="Arial" w:hAnsi="Arial" w:cs="Arial"/>
+          <w:sz w:val="20"/>
+          <w:szCs w:val="20"/>
+        </w:rPr>
+        <w:t>Infect</w:t>
+      </w:r>
+      <w:proofErr w:type="spellEnd"/>
+      <w:r>
+        <w:rPr>
+          <w:rFonts w:ascii="Arial" w:hAnsi="Arial" w:cs="Arial"/>
+          <w:sz w:val="20"/>
+          <w:szCs w:val="20"/>
+        </w:rPr>
+        <w:t>. 2013 19(2): 141–160.</w:t>
       </w:r>
     </w:p>
     <w:p>
@@ -3026,16 +3554,96 @@
           <w:szCs w:val="20"/>
           <w:lang w:val="en-US"/>
         </w:rPr>
-        <w:t xml:space="preserve">Cefotaxime resistance in invasive Haemophilus influenzae isolates in Germany 2016-19: prevalence, epidemiology and relevance of PBP3 substitutions. </w:t>
-      </w:r>
-      <w:r>
-        <w:rPr>
-          <w:rFonts w:ascii="Arial" w:hAnsi="Arial" w:cs="Arial"/>
-          <w:sz w:val="20"/>
-          <w:szCs w:val="20"/>
-          <w:lang w:val="en-US"/>
-        </w:rPr>
-        <w:t>J Antimicrob Chemother. 76(4): p. 920-929.</w:t>
+        <w:t xml:space="preserve">Cefotaxime resistance in invasive </w:t>
+      </w:r>
+      <w:proofErr w:type="spellStart"/>
+      <w:r>
+        <w:rPr>
+          <w:rFonts w:ascii="Arial" w:hAnsi="Arial" w:cs="Arial"/>
+          <w:sz w:val="20"/>
+          <w:szCs w:val="20"/>
+          <w:lang w:val="en-US"/>
+        </w:rPr>
+        <w:t>Haemophilus</w:t>
+      </w:r>
+      <w:proofErr w:type="spellEnd"/>
+      <w:r>
+        <w:rPr>
+          <w:rFonts w:ascii="Arial" w:hAnsi="Arial" w:cs="Arial"/>
+          <w:sz w:val="20"/>
+          <w:szCs w:val="20"/>
+          <w:lang w:val="en-US"/>
+        </w:rPr>
+        <w:t xml:space="preserve"> influenzae isolates in Germany 2016-19: prevalence, </w:t>
+      </w:r>
+      <w:proofErr w:type="gramStart"/>
+      <w:r>
+        <w:rPr>
+          <w:rFonts w:ascii="Arial" w:hAnsi="Arial" w:cs="Arial"/>
+          <w:sz w:val="20"/>
+          <w:szCs w:val="20"/>
+          <w:lang w:val="en-US"/>
+        </w:rPr>
+        <w:t>epidemiology</w:t>
+      </w:r>
+      <w:proofErr w:type="gramEnd"/>
+      <w:r>
+        <w:rPr>
+          <w:rFonts w:ascii="Arial" w:hAnsi="Arial" w:cs="Arial"/>
+          <w:sz w:val="20"/>
+          <w:szCs w:val="20"/>
+          <w:lang w:val="en-US"/>
+        </w:rPr>
+        <w:t xml:space="preserve"> and relevance of PBP3 substitutions. </w:t>
+      </w:r>
+      <w:r>
+        <w:rPr>
+          <w:rFonts w:ascii="Arial" w:hAnsi="Arial" w:cs="Arial"/>
+          <w:sz w:val="20"/>
+          <w:szCs w:val="20"/>
+          <w:lang w:val="en-US"/>
+        </w:rPr>
+        <w:t xml:space="preserve">J </w:t>
+      </w:r>
+      <w:proofErr w:type="spellStart"/>
+      <w:r>
+        <w:rPr>
+          <w:rFonts w:ascii="Arial" w:hAnsi="Arial" w:cs="Arial"/>
+          <w:sz w:val="20"/>
+          <w:szCs w:val="20"/>
+          <w:lang w:val="en-US"/>
+        </w:rPr>
+        <w:t>Antimicrob</w:t>
+      </w:r>
+      <w:proofErr w:type="spellEnd"/>
+      <w:r>
+        <w:rPr>
+          <w:rFonts w:ascii="Arial" w:hAnsi="Arial" w:cs="Arial"/>
+          <w:sz w:val="20"/>
+          <w:szCs w:val="20"/>
+          <w:lang w:val="en-US"/>
+        </w:rPr>
+        <w:t xml:space="preserve"> </w:t>
+      </w:r>
+      <w:proofErr w:type="spellStart"/>
+      <w:r>
+        <w:rPr>
+          <w:rFonts w:ascii="Arial" w:hAnsi="Arial" w:cs="Arial"/>
+          <w:sz w:val="20"/>
+          <w:szCs w:val="20"/>
+          <w:lang w:val="en-US"/>
+        </w:rPr>
+        <w:t>Chemother</w:t>
+      </w:r>
+      <w:proofErr w:type="spellEnd"/>
+      <w:r>
+        <w:rPr>
+          <w:rFonts w:ascii="Arial" w:hAnsi="Arial" w:cs="Arial"/>
+          <w:sz w:val="20"/>
+          <w:szCs w:val="20"/>
+          <w:lang w:val="en-US"/>
+        </w:rPr>
+        <w:t>. 76(4): p. 920-929.</w:t>
       </w:r>
     </w:p>
     <w:p>
@@ -3083,13 +3691,47 @@
         </w:rPr>
         <w:fldChar w:fldCharType="separate"/>
       </w:r>
-      <w:r>
-        <w:rPr>
-          <w:rFonts w:ascii="Arial" w:hAnsi="Arial" w:cs="Arial"/>
-          <w:lang w:val="en-US"/>
-        </w:rPr>
-        <w:t>Mit freundlichen Grüßen</w:t>
-      </w:r>
+      <w:proofErr w:type="spellStart"/>
+      <w:r>
+        <w:rPr>
+          <w:rFonts w:ascii="Arial" w:hAnsi="Arial" w:cs="Arial"/>
+          <w:lang w:val="en-US"/>
+        </w:rPr>
+        <w:t>Mit</w:t>
+      </w:r>
+      <w:proofErr w:type="spellEnd"/>
+      <w:r>
+        <w:rPr>
+          <w:rFonts w:ascii="Arial" w:hAnsi="Arial" w:cs="Arial"/>
+          <w:lang w:val="en-US"/>
+        </w:rPr>
+        <w:t xml:space="preserve"> </w:t>
+      </w:r>
+      <w:proofErr w:type="spellStart"/>
+      <w:r>
+        <w:rPr>
+          <w:rFonts w:ascii="Arial" w:hAnsi="Arial" w:cs="Arial"/>
+          <w:lang w:val="en-US"/>
+        </w:rPr>
+        <w:t>freundlichen</w:t>
+      </w:r>
+      <w:proofErr w:type="spellEnd"/>
+      <w:r>
+        <w:rPr>
+          <w:rFonts w:ascii="Arial" w:hAnsi="Arial" w:cs="Arial"/>
+          <w:lang w:val="en-US"/>
+        </w:rPr>
+        <w:t xml:space="preserve"> </w:t>
+      </w:r>
+      <w:proofErr w:type="spellStart"/>
+      <w:r>
+        <w:rPr>
+          <w:rFonts w:ascii="Arial" w:hAnsi="Arial" w:cs="Arial"/>
+          <w:lang w:val="en-US"/>
+        </w:rPr>
+        <w:t>Grüßen</w:t>
+      </w:r>
+      <w:proofErr w:type="spellEnd"/>
     </w:p>
     <w:p>
       <w:pPr>
@@ -3170,6 +3812,7 @@
           <w:lang w:val="en-US"/>
         </w:rPr>
       </w:pPr>
+      <w:proofErr w:type="spellStart"/>
       <w:r>
         <w:rPr>
           <w:rFonts w:ascii="Arial" w:hAnsi="Arial" w:cs="Arial"/>
@@ -3181,6 +3824,7 @@
         </w:rPr>
         <w:t>Kommentar</w:t>
       </w:r>
+      <w:proofErr w:type="spellEnd"/>
       <w:r>
         <w:rPr>
           <w:rFonts w:ascii="Arial" w:hAnsi="Arial" w:cs="Arial"/>
@@ -3197,7 +3841,58 @@
           <w:szCs w:val="12"/>
           <w:lang w:val="en-US"/>
         </w:rPr>
-        <w:t>{/HasComment}{/HasCommentOrAnnouncement}</w:t>
+        <w:t>{/</w:t>
+      </w:r>
+      <w:proofErr w:type="spellStart"/>
+      <w:proofErr w:type="gramStart"/>
+      <w:r>
+        <w:rPr>
+          <w:rFonts w:ascii="Arial" w:hAnsi="Arial" w:cs="Arial"/>
+          <w:sz w:val="12"/>
+          <w:szCs w:val="12"/>
+          <w:lang w:val="en-US"/>
+        </w:rPr>
+        <w:t>HasComment</w:t>
+      </w:r>
+      <w:proofErr w:type="spellEnd"/>
+      <w:r>
+        <w:rPr>
+          <w:rFonts w:ascii="Arial" w:hAnsi="Arial" w:cs="Arial"/>
+          <w:sz w:val="12"/>
+          <w:szCs w:val="12"/>
+          <w:lang w:val="en-US"/>
+        </w:rPr>
+        <w:t>}{</w:t>
+      </w:r>
+      <w:proofErr w:type="gramEnd"/>
+      <w:r>
+        <w:rPr>
+          <w:rFonts w:ascii="Arial" w:hAnsi="Arial" w:cs="Arial"/>
+          <w:sz w:val="12"/>
+          <w:szCs w:val="12"/>
+          <w:lang w:val="en-US"/>
+        </w:rPr>
+        <w:t>/</w:t>
+      </w:r>
+      <w:proofErr w:type="spellStart"/>
+      <w:r>
+        <w:rPr>
+          <w:rFonts w:ascii="Arial" w:hAnsi="Arial" w:cs="Arial"/>
+          <w:sz w:val="12"/>
+          <w:szCs w:val="12"/>
+          <w:lang w:val="en-US"/>
+        </w:rPr>
+        <w:t>HasCommentOrAnnouncement</w:t>
+      </w:r>
+      <w:proofErr w:type="spellEnd"/>
+      <w:r>
+        <w:rPr>
+          <w:rFonts w:ascii="Arial" w:hAnsi="Arial" w:cs="Arial"/>
+          <w:sz w:val="12"/>
+          <w:szCs w:val="12"/>
+          <w:lang w:val="en-US"/>
+        </w:rPr>
+        <w:t>}</w:t>
       </w:r>
       <w:r>
         <w:rPr>
@@ -3915,7 +4610,7 @@
         <w:noProof/>
       </w:rPr>
       <w:pict w14:anchorId="745363CE">
-        <v:shape id="Grafik 8" o:spid="_x0000_s1098" type="#_x0000_t75" alt="RKI_Logo-NRZKL-Deu_RGB-1.JPG" style="position:absolute;margin-left:449.25pt;margin-top:6.75pt;width:55pt;height:55pt;z-index:6;visibility:visible;mso-wrap-style:square;mso-width-percent:0;mso-height-percent:0;mso-wrap-distance-left:9pt;mso-wrap-distance-top:0;mso-wrap-distance-right:9pt;mso-wrap-distance-bottom:0;mso-position-horizontal:absolute;mso-position-horizontal-relative:text;mso-position-vertical:absolute;mso-position-vertical-relative:text;mso-width-percent:0;mso-height-percent:0;mso-width-relative:page;mso-height-relative:page" stroked="t" strokecolor="white">
+        <v:shape id="Grafik 8" o:spid="_x0000_s1098" type="#_x0000_t75" alt="RKI_Logo-NRZKL-Deu_RGB-1.JPG" style="position:absolute;margin-left:449.25pt;margin-top:6.75pt;width:55pt;height:55pt;z-index:5;visibility:visible;mso-wrap-style:square;mso-width-percent:0;mso-height-percent:0;mso-wrap-distance-left:9pt;mso-wrap-distance-top:0;mso-wrap-distance-right:9pt;mso-wrap-distance-bottom:0;mso-position-horizontal:absolute;mso-position-horizontal-relative:text;mso-position-vertical:absolute;mso-position-vertical-relative:text;mso-width-percent:0;mso-height-percent:0;mso-width-relative:page;mso-height-relative:page" stroked="t" strokecolor="white">
           <v:imagedata r:id="rId2" o:title="RKI_Logo-NRZKL-Deu_RGB-1"/>
         </v:shape>
       </w:pict>
@@ -3983,8 +4678,33 @@
         <w:sz w:val="22"/>
         <w:szCs w:val="22"/>
       </w:rPr>
-      <w:t>ärztliche Leitung: PD Dr. med. Thiên-Trí Lâm</w:t>
-    </w:r>
+      <w:t xml:space="preserve">ärztliche Leitung: PD Dr. med. </w:t>
+    </w:r>
+    <w:proofErr w:type="spellStart"/>
+    <w:r>
+      <w:rPr>
+        <w:sz w:val="22"/>
+        <w:szCs w:val="22"/>
+      </w:rPr>
+      <w:t>Thiên-Trí</w:t>
+    </w:r>
+    <w:proofErr w:type="spellEnd"/>
+    <w:r>
+      <w:rPr>
+        <w:sz w:val="22"/>
+        <w:szCs w:val="22"/>
+      </w:rPr>
+      <w:t xml:space="preserve"> </w:t>
+    </w:r>
+    <w:proofErr w:type="spellStart"/>
+    <w:r>
+      <w:rPr>
+        <w:sz w:val="22"/>
+        <w:szCs w:val="22"/>
+      </w:rPr>
+      <w:t>Lâm</w:t>
+    </w:r>
+    <w:proofErr w:type="spellEnd"/>
   </w:p>
   <w:p>
     <w:pPr>
@@ -4070,7 +4790,7 @@
           <v:path o:extrusionok="f" gradientshapeok="t" o:connecttype="rect"/>
           <o:lock v:ext="edit" aspectratio="t"/>
         </v:shapetype>
-        <v:shape id="Grafik 5" o:spid="_x0000_s1097" type="#_x0000_t75" alt="nrzmhi_logo_500" style="position:absolute;margin-left:385.15pt;margin-top:2.25pt;width:63.4pt;height:63.4pt;z-index:-3;visibility:visible;mso-wrap-style:square;mso-width-percent:0;mso-height-percent:0;mso-wrap-distance-left:9pt;mso-wrap-distance-top:0;mso-wrap-distance-right:9pt;mso-wrap-distance-bottom:0;mso-position-horizontal:absolute;mso-position-horizontal-relative:text;mso-position-vertical:absolute;mso-position-vertical-relative:text;mso-width-percent:0;mso-height-percent:0;mso-width-relative:page;mso-height-relative:page">
+        <v:shape id="Grafik 5" o:spid="_x0000_s1097" type="#_x0000_t75" alt="nrzmhi_logo_500" style="position:absolute;margin-left:385.15pt;margin-top:2.25pt;width:63.4pt;height:63.4pt;z-index:-2;visibility:visible;mso-wrap-style:square;mso-width-percent:0;mso-height-percent:0;mso-wrap-distance-left:9pt;mso-wrap-distance-top:0;mso-wrap-distance-right:9pt;mso-wrap-distance-bottom:0;mso-position-horizontal:absolute;mso-position-horizontal-relative:text;mso-position-vertical:absolute;mso-position-vertical-relative:text;mso-width-percent:0;mso-height-percent:0;mso-width-relative:page;mso-height-relative:page">
           <v:imagedata r:id="rId1" o:title="nrzmhi_logo_500"/>
         </v:shape>
       </w:pict>
@@ -4163,8 +4883,33 @@
         <w:sz w:val="22"/>
         <w:szCs w:val="22"/>
       </w:rPr>
-      <w:t>ärztliche Leitung: PD Dr. med. Thiên-Trí Lâm</w:t>
-    </w:r>
+      <w:t xml:space="preserve">ärztliche Leitung: PD Dr. med. </w:t>
+    </w:r>
+    <w:proofErr w:type="spellStart"/>
+    <w:r>
+      <w:rPr>
+        <w:sz w:val="22"/>
+        <w:szCs w:val="22"/>
+      </w:rPr>
+      <w:t>Thiên-Trí</w:t>
+    </w:r>
+    <w:proofErr w:type="spellEnd"/>
+    <w:r>
+      <w:rPr>
+        <w:sz w:val="22"/>
+        <w:szCs w:val="22"/>
+      </w:rPr>
+      <w:t xml:space="preserve"> </w:t>
+    </w:r>
+    <w:proofErr w:type="spellStart"/>
+    <w:r>
+      <w:rPr>
+        <w:sz w:val="22"/>
+        <w:szCs w:val="22"/>
+      </w:rPr>
+      <w:t>Lâm</w:t>
+    </w:r>
+    <w:proofErr w:type="spellEnd"/>
   </w:p>
   <w:p>
     <w:pPr>

</xml_diff>

<commit_message>
Release version 3.41 (#170)
</commit_message>
<xml_diff>
--- a/HaemophilusWeb/ReportTemplates/BLNAR v10.docx
+++ b/HaemophilusWeb/ReportTemplates/BLNAR v10.docx
@@ -21,21 +21,7 @@
         <w:rPr>
           <w:rFonts w:ascii="Arial" w:hAnsi="Arial" w:cs="Arial"/>
         </w:rPr>
-        <w:t>{</w:t>
-      </w:r>
-      <w:proofErr w:type="spellStart"/>
-      <w:r>
-        <w:rPr>
-          <w:rFonts w:ascii="Arial" w:hAnsi="Arial" w:cs="Arial"/>
-        </w:rPr>
-        <w:t>SenderName</w:t>
-      </w:r>
-      <w:proofErr w:type="spellEnd"/>
-      <w:r>
-        <w:rPr>
-          <w:rFonts w:ascii="Arial" w:hAnsi="Arial" w:cs="Arial"/>
-        </w:rPr>
-        <w:t>}</w:t>
+        <w:t>{SenderName}</w:t>
       </w:r>
     </w:p>
     <w:p>
@@ -48,21 +34,7 @@
         <w:rPr>
           <w:rFonts w:ascii="Arial" w:hAnsi="Arial" w:cs="Arial"/>
         </w:rPr>
-        <w:t>{</w:t>
-      </w:r>
-      <w:proofErr w:type="spellStart"/>
-      <w:r>
-        <w:rPr>
-          <w:rFonts w:ascii="Arial" w:hAnsi="Arial" w:cs="Arial"/>
-        </w:rPr>
-        <w:t>SenderDepartment</w:t>
-      </w:r>
-      <w:proofErr w:type="spellEnd"/>
-      <w:r>
-        <w:rPr>
-          <w:rFonts w:ascii="Arial" w:hAnsi="Arial" w:cs="Arial"/>
-        </w:rPr>
-        <w:t>}</w:t>
+        <w:t>{SenderDepartment}</w:t>
       </w:r>
     </w:p>
     <w:p>
@@ -75,21 +47,7 @@
         <w:rPr>
           <w:rFonts w:ascii="Arial" w:hAnsi="Arial" w:cs="Arial"/>
         </w:rPr>
-        <w:t>{</w:t>
-      </w:r>
-      <w:proofErr w:type="spellStart"/>
-      <w:r>
-        <w:rPr>
-          <w:rFonts w:ascii="Arial" w:hAnsi="Arial" w:cs="Arial"/>
-        </w:rPr>
-        <w:t>SenderStreet</w:t>
-      </w:r>
-      <w:proofErr w:type="spellEnd"/>
-      <w:r>
-        <w:rPr>
-          <w:rFonts w:ascii="Arial" w:hAnsi="Arial" w:cs="Arial"/>
-        </w:rPr>
-        <w:t>}</w:t>
+        <w:t>{SenderStreet}</w:t>
       </w:r>
     </w:p>
     <w:p>
@@ -104,23 +62,7 @@
           <w:rFonts w:ascii="Arial" w:hAnsi="Arial" w:cs="Arial"/>
           <w:bCs/>
         </w:rPr>
-        <w:t>{</w:t>
-      </w:r>
-      <w:proofErr w:type="spellStart"/>
-      <w:r>
-        <w:rPr>
-          <w:rFonts w:ascii="Arial" w:hAnsi="Arial" w:cs="Arial"/>
-          <w:bCs/>
-        </w:rPr>
-        <w:t>SenderCity</w:t>
-      </w:r>
-      <w:proofErr w:type="spellEnd"/>
-      <w:r>
-        <w:rPr>
-          <w:rFonts w:ascii="Arial" w:hAnsi="Arial" w:cs="Arial"/>
-          <w:bCs/>
-        </w:rPr>
-        <w:t>}</w:t>
+        <w:t>{SenderCity}</w:t>
       </w:r>
     </w:p>
     <w:p>
@@ -199,12 +141,12 @@
           <w:rFonts w:ascii="Arial" w:hAnsi="Arial" w:cs="Arial"/>
           <w:noProof/>
         </w:rPr>
-        <w:pict w14:anchorId="0142C71D">
+        <w:pict w14:anchorId="50CDAFD9">
           <v:shapetype id="_x0000_t202" coordsize="21600,21600" o:spt="202" path="m,l,21600r21600,l21600,xe">
             <v:stroke joinstyle="miter"/>
             <v:path gradientshapeok="t" o:connecttype="rect"/>
           </v:shapetype>
-          <v:shape id="_x0000_s2054" type="#_x0000_t202" style="position:absolute;margin-left:249.4pt;margin-top:47pt;width:90.7pt;height:99.2pt;z-index:-1;visibility:visible;mso-wrap-distance-left:9pt;mso-wrap-distance-top:3.6pt;mso-wrap-distance-right:9pt;mso-wrap-distance-bottom:3.6pt;mso-position-horizontal-relative:text;mso-position-vertical-relative:text;mso-width-relative:margin;mso-height-relative:margin;v-text-anchor:top" stroked="f">
+          <v:shape id="_x0000_s2056" type="#_x0000_t202" style="position:absolute;margin-left:249.4pt;margin-top:47pt;width:90.7pt;height:99.2pt;z-index:-1;visibility:visible;mso-wrap-distance-left:9pt;mso-wrap-distance-top:3.6pt;mso-wrap-distance-right:9pt;mso-wrap-distance-bottom:3.6pt;mso-position-horizontal-relative:text;mso-position-vertical-relative:text;mso-width-relative:margin;mso-height-relative:margin;v-text-anchor:top" stroked="f">
             <v:textbox>
               <w:txbxContent>
                 <w:p>
@@ -217,26 +159,37 @@
                   </w:pPr>
                   <w:r>
                     <w:rPr>
-                      <w:sz w:val="16"/>
-                      <w:szCs w:val="16"/>
+                      <w:rFonts w:ascii="Arial" w:hAnsi="Arial" w:cs="Arial"/>
+                      <w:sz w:val="12"/>
+                      <w:szCs w:val="12"/>
+                      <w:lang w:val="en-US"/>
                     </w:rPr>
-                    <w:t>{%</w:t>
+                    <w:t>{#</w:t>
                   </w:r>
-                  <w:proofErr w:type="spellStart"/>
+                  <w:r>
+                    <w:rPr>
+                      <w:rFonts w:ascii="Arial" w:hAnsi="Arial" w:cs="Arial"/>
+                      <w:sz w:val="12"/>
+                      <w:szCs w:val="12"/>
+                      <w:lang w:val="en-US"/>
+                    </w:rPr>
+                    <w:t>DemisIdQrImage</w:t>
+                  </w:r>
+                  <w:r>
+                    <w:rPr>
+                      <w:rFonts w:ascii="Arial" w:hAnsi="Arial" w:cs="Arial"/>
+                      <w:sz w:val="12"/>
+                      <w:szCs w:val="12"/>
+                      <w:lang w:val="en-US"/>
+                    </w:rPr>
+                    <w:t>}</w:t>
+                  </w:r>
                   <w:r>
                     <w:rPr>
                       <w:sz w:val="16"/>
                       <w:szCs w:val="16"/>
                     </w:rPr>
-                    <w:t>DemisIdQrImage</w:t>
-                  </w:r>
-                  <w:proofErr w:type="spellEnd"/>
-                  <w:r>
-                    <w:rPr>
-                      <w:sz w:val="16"/>
-                      <w:szCs w:val="16"/>
-                    </w:rPr>
-                    <w:t>}</w:t>
+                    <w:t>{%DemisIdQrImage}</w:t>
                   </w:r>
                 </w:p>
                 <w:p>
@@ -254,6 +207,42 @@
                     </w:rPr>
                     <w:t>Meldungs-ID</w:t>
                   </w:r>
+                  <w:r>
+                    <w:rPr>
+                      <w:rFonts w:ascii="Arial" w:hAnsi="Arial" w:cs="Arial"/>
+                      <w:sz w:val="12"/>
+                      <w:szCs w:val="12"/>
+                      <w:lang w:val="en-US"/>
+                    </w:rPr>
+                    <w:t>{</w:t>
+                  </w:r>
+                  <w:r>
+                    <w:rPr>
+                      <w:rFonts w:ascii="Arial" w:hAnsi="Arial" w:cs="Arial"/>
+                      <w:sz w:val="12"/>
+                      <w:szCs w:val="12"/>
+                      <w:lang w:val="en-US"/>
+                    </w:rPr>
+                    <w:t>/</w:t>
+                  </w:r>
+                  <w:r>
+                    <w:rPr>
+                      <w:rFonts w:ascii="Arial" w:hAnsi="Arial" w:cs="Arial"/>
+                      <w:sz w:val="12"/>
+                      <w:szCs w:val="12"/>
+                      <w:lang w:val="en-US"/>
+                    </w:rPr>
+                    <w:t>DemisIdQrImage</w:t>
+                  </w:r>
+                  <w:r>
+                    <w:rPr>
+                      <w:rFonts w:ascii="Arial" w:hAnsi="Arial" w:cs="Arial"/>
+                      <w:sz w:val="12"/>
+                      <w:szCs w:val="12"/>
+                      <w:lang w:val="en-US"/>
+                    </w:rPr>
+                    <w:t>}</w:t>
+                  </w:r>
                 </w:p>
               </w:txbxContent>
             </v:textbox>
@@ -291,31 +280,7 @@
           <w:sz w:val="28"/>
           <w:szCs w:val="28"/>
         </w:rPr>
-        <w:t>{</w:t>
-      </w:r>
-      <w:proofErr w:type="spellStart"/>
-      <w:r>
-        <w:rPr>
-          <w:rFonts w:ascii="Arial" w:hAnsi="Arial" w:cs="Arial"/>
-          <w:b/>
-          <w:bCs/>
-          <w:color w:val="000000"/>
-          <w:sz w:val="28"/>
-          <w:szCs w:val="28"/>
-        </w:rPr>
-        <w:t>LaboratoryNumber</w:t>
-      </w:r>
-      <w:proofErr w:type="spellEnd"/>
-      <w:r>
-        <w:rPr>
-          <w:rFonts w:ascii="Arial" w:hAnsi="Arial" w:cs="Arial"/>
-          <w:b/>
-          <w:bCs/>
-          <w:color w:val="000000"/>
-          <w:sz w:val="28"/>
-          <w:szCs w:val="28"/>
-        </w:rPr>
-        <w:t>}</w:t>
+        <w:t>{LaboratoryNumber}</w:t>
       </w:r>
       <w:r>
         <w:rPr>
@@ -414,7 +379,6 @@
               </w:rPr>
               <w:t xml:space="preserve">Labor-Nr. des </w:t>
             </w:r>
-            <w:proofErr w:type="spellStart"/>
             <w:r>
               <w:rPr>
                 <w:rFonts w:ascii="Arial" w:hAnsi="Arial" w:cs="Arial"/>
@@ -424,7 +388,6 @@
               </w:rPr>
               <w:t>NRZMHi</w:t>
             </w:r>
-            <w:proofErr w:type="spellEnd"/>
             <w:r>
               <w:rPr>
                 <w:rFonts w:ascii="Arial" w:hAnsi="Arial" w:cs="Arial"/>
@@ -474,27 +437,7 @@
                 <w:sz w:val="16"/>
                 <w:szCs w:val="16"/>
               </w:rPr>
-              <w:t>{</w:t>
-            </w:r>
-            <w:proofErr w:type="spellStart"/>
-            <w:r>
-              <w:rPr>
-                <w:rFonts w:ascii="Arial" w:hAnsi="Arial" w:cs="Arial"/>
-                <w:color w:val="000000"/>
-                <w:sz w:val="16"/>
-                <w:szCs w:val="16"/>
-              </w:rPr>
-              <w:t>LaboratoryNumber</w:t>
-            </w:r>
-            <w:proofErr w:type="spellEnd"/>
-            <w:r>
-              <w:rPr>
-                <w:rFonts w:ascii="Arial" w:hAnsi="Arial" w:cs="Arial"/>
-                <w:color w:val="000000"/>
-                <w:sz w:val="16"/>
-                <w:szCs w:val="16"/>
-              </w:rPr>
-              <w:t>}</w:t>
+              <w:t>{LaboratoryNumber}</w:t>
             </w:r>
           </w:p>
         </w:tc>
@@ -565,27 +508,7 @@
                 <w:sz w:val="16"/>
                 <w:szCs w:val="16"/>
               </w:rPr>
-              <w:t>{</w:t>
-            </w:r>
-            <w:proofErr w:type="spellStart"/>
-            <w:r>
-              <w:rPr>
-                <w:rFonts w:ascii="Arial" w:hAnsi="Arial" w:cs="Arial"/>
-                <w:color w:val="000000"/>
-                <w:sz w:val="16"/>
-                <w:szCs w:val="16"/>
-              </w:rPr>
-              <w:t>SamplingLocation</w:t>
-            </w:r>
-            <w:proofErr w:type="spellEnd"/>
-            <w:r>
-              <w:rPr>
-                <w:rFonts w:ascii="Arial" w:hAnsi="Arial" w:cs="Arial"/>
-                <w:color w:val="000000"/>
-                <w:sz w:val="16"/>
-                <w:szCs w:val="16"/>
-              </w:rPr>
-              <w:t>}</w:t>
+              <w:t>{SamplingLocation}</w:t>
             </w:r>
           </w:p>
         </w:tc>
@@ -656,27 +579,7 @@
                 <w:sz w:val="16"/>
                 <w:szCs w:val="16"/>
               </w:rPr>
-              <w:t>{</w:t>
-            </w:r>
-            <w:proofErr w:type="spellStart"/>
-            <w:r>
-              <w:rPr>
-                <w:rFonts w:ascii="Arial" w:hAnsi="Arial" w:cs="Arial"/>
-                <w:color w:val="000000"/>
-                <w:sz w:val="16"/>
-                <w:szCs w:val="16"/>
-              </w:rPr>
-              <w:t>SamplingDate</w:t>
-            </w:r>
-            <w:proofErr w:type="spellEnd"/>
-            <w:r>
-              <w:rPr>
-                <w:rFonts w:ascii="Arial" w:hAnsi="Arial" w:cs="Arial"/>
-                <w:color w:val="000000"/>
-                <w:sz w:val="16"/>
-                <w:szCs w:val="16"/>
-              </w:rPr>
-              <w:t>}</w:t>
+              <w:t>{SamplingDate}</w:t>
             </w:r>
           </w:p>
         </w:tc>
@@ -747,27 +650,7 @@
                 <w:sz w:val="16"/>
                 <w:szCs w:val="16"/>
               </w:rPr>
-              <w:t>{</w:t>
-            </w:r>
-            <w:proofErr w:type="spellStart"/>
-            <w:r>
-              <w:rPr>
-                <w:rFonts w:ascii="Arial" w:hAnsi="Arial" w:cs="Arial"/>
-                <w:color w:val="000000"/>
-                <w:sz w:val="16"/>
-                <w:szCs w:val="16"/>
-              </w:rPr>
-              <w:t>ReceivingDate</w:t>
-            </w:r>
-            <w:proofErr w:type="spellEnd"/>
-            <w:r>
-              <w:rPr>
-                <w:rFonts w:ascii="Arial" w:hAnsi="Arial" w:cs="Arial"/>
-                <w:color w:val="000000"/>
-                <w:sz w:val="16"/>
-                <w:szCs w:val="16"/>
-              </w:rPr>
-              <w:t>}</w:t>
+              <w:t>{ReceivingDate}</w:t>
             </w:r>
           </w:p>
         </w:tc>
@@ -927,27 +810,7 @@
                 <w:sz w:val="16"/>
                 <w:szCs w:val="16"/>
               </w:rPr>
-              <w:t>{</w:t>
-            </w:r>
-            <w:proofErr w:type="spellStart"/>
-            <w:r>
-              <w:rPr>
-                <w:rFonts w:ascii="Arial" w:hAnsi="Arial" w:cs="Arial"/>
-                <w:color w:val="000000"/>
-                <w:sz w:val="16"/>
-                <w:szCs w:val="16"/>
-              </w:rPr>
-              <w:t>PatientBirthDate</w:t>
-            </w:r>
-            <w:proofErr w:type="spellEnd"/>
-            <w:r>
-              <w:rPr>
-                <w:rFonts w:ascii="Arial" w:hAnsi="Arial" w:cs="Arial"/>
-                <w:color w:val="000000"/>
-                <w:sz w:val="16"/>
-                <w:szCs w:val="16"/>
-              </w:rPr>
-              <w:t>}</w:t>
+              <w:t>{PatientBirthDate}</w:t>
             </w:r>
           </w:p>
         </w:tc>
@@ -1018,27 +881,7 @@
                 <w:sz w:val="16"/>
                 <w:szCs w:val="16"/>
               </w:rPr>
-              <w:t>{</w:t>
-            </w:r>
-            <w:proofErr w:type="spellStart"/>
-            <w:r>
-              <w:rPr>
-                <w:rFonts w:ascii="Arial" w:hAnsi="Arial" w:cs="Arial"/>
-                <w:color w:val="000000"/>
-                <w:sz w:val="16"/>
-                <w:szCs w:val="16"/>
-              </w:rPr>
-              <w:t>SenderLaboratoryNumber</w:t>
-            </w:r>
-            <w:proofErr w:type="spellEnd"/>
-            <w:r>
-              <w:rPr>
-                <w:rFonts w:ascii="Arial" w:hAnsi="Arial" w:cs="Arial"/>
-                <w:color w:val="000000"/>
-                <w:sz w:val="16"/>
-                <w:szCs w:val="16"/>
-              </w:rPr>
-              <w:t>}</w:t>
+              <w:t>{SenderLaboratoryNumber}</w:t>
             </w:r>
           </w:p>
         </w:tc>
@@ -1226,33 +1069,7 @@
                 <w:sz w:val="22"/>
                 <w:szCs w:val="22"/>
               </w:rPr>
-              <w:t>{</w:t>
-            </w:r>
-            <w:proofErr w:type="spellStart"/>
-            <w:r>
-              <w:rPr>
-                <w:rFonts w:ascii="Arial" w:hAnsi="Arial" w:cs="Arial"/>
-                <w:b/>
-                <w:bCs/>
-                <w:i/>
-                <w:iCs/>
-                <w:sz w:val="22"/>
-                <w:szCs w:val="22"/>
-              </w:rPr>
-              <w:t>EvaluationString</w:t>
-            </w:r>
-            <w:proofErr w:type="spellEnd"/>
-            <w:r>
-              <w:rPr>
-                <w:rFonts w:ascii="Arial" w:hAnsi="Arial" w:cs="Arial"/>
-                <w:b/>
-                <w:bCs/>
-                <w:i/>
-                <w:iCs/>
-                <w:sz w:val="22"/>
-                <w:szCs w:val="22"/>
-              </w:rPr>
-              <w:t>}</w:t>
+              <w:t>{EvaluationString}</w:t>
             </w:r>
           </w:p>
         </w:tc>
@@ -1369,31 +1186,7 @@
                 <w:sz w:val="22"/>
                 <w:szCs w:val="22"/>
               </w:rPr>
-              <w:t>{</w:t>
-            </w:r>
-            <w:proofErr w:type="spellStart"/>
-            <w:r>
-              <w:rPr>
-                <w:rFonts w:ascii="Arial" w:hAnsi="Arial" w:cs="Arial"/>
-                <w:b/>
-                <w:bCs/>
-                <w:color w:val="000000"/>
-                <w:sz w:val="22"/>
-                <w:szCs w:val="22"/>
-              </w:rPr>
-              <w:t>AgglutinationString</w:t>
-            </w:r>
-            <w:proofErr w:type="spellEnd"/>
-            <w:r>
-              <w:rPr>
-                <w:rFonts w:ascii="Arial" w:hAnsi="Arial" w:cs="Arial"/>
-                <w:b/>
-                <w:bCs/>
-                <w:color w:val="000000"/>
-                <w:sz w:val="22"/>
-                <w:szCs w:val="22"/>
-              </w:rPr>
-              <w:t>}</w:t>
+              <w:t>{AgglutinationString}</w:t>
             </w:r>
           </w:p>
         </w:tc>
@@ -1497,20 +1290,7 @@
                       <w:sz w:val="12"/>
                       <w:szCs w:val="22"/>
                     </w:rPr>
-                    <w:t>{#</w:t>
-                  </w:r>
-                  <w:proofErr w:type="gramStart"/>
-                  <w:r>
-                    <w:rPr>
-                      <w:rFonts w:ascii="Arial" w:hAnsi="Arial" w:cs="Arial"/>
-                      <w:b/>
-                      <w:bCs/>
-                      <w:i/>
-                      <w:iCs/>
-                      <w:sz w:val="12"/>
-                      <w:szCs w:val="22"/>
-                    </w:rPr>
-                    <w:t>Typings}</w:t>
+                    <w:t>{#Typings}</w:t>
                   </w:r>
                   <w:r>
                     <w:rPr>
@@ -1522,20 +1302,7 @@
                       <w:sz w:val="22"/>
                       <w:szCs w:val="22"/>
                     </w:rPr>
-                    <w:t>{</w:t>
-                  </w:r>
-                  <w:proofErr w:type="gramEnd"/>
-                  <w:r>
-                    <w:rPr>
-                      <w:rFonts w:ascii="Arial" w:hAnsi="Arial" w:cs="Arial"/>
-                      <w:b/>
-                      <w:bCs/>
-                      <w:i/>
-                      <w:iCs/>
-                      <w:sz w:val="22"/>
-                      <w:szCs w:val="22"/>
-                    </w:rPr>
-                    <w:t>Attribute}</w:t>
+                    <w:t>{Attribute}</w:t>
                   </w:r>
                   <w:r>
                     <w:rPr>
@@ -1591,7 +1358,6 @@
                     </w:rPr>
                     <w:t>{/</w:t>
                   </w:r>
-                  <w:proofErr w:type="spellStart"/>
                   <w:r>
                     <w:rPr>
                       <w:rFonts w:ascii="Arial" w:hAnsi="Arial" w:cs="Arial"/>
@@ -1604,7 +1370,6 @@
                     </w:rPr>
                     <w:t>Typings</w:t>
                   </w:r>
-                  <w:proofErr w:type="spellEnd"/>
                   <w:r>
                     <w:rPr>
                       <w:rFonts w:ascii="Arial" w:hAnsi="Arial" w:cs="Arial"/>
@@ -1697,25 +1462,7 @@
           <w:bCs/>
           <w:color w:val="000000"/>
         </w:rPr>
-        <w:t>{</w:t>
-      </w:r>
-      <w:proofErr w:type="spellStart"/>
-      <w:r>
-        <w:rPr>
-          <w:rFonts w:ascii="Arial" w:hAnsi="Arial" w:cs="Arial"/>
-          <w:bCs/>
-          <w:color w:val="000000"/>
-        </w:rPr>
-        <w:t>InterpretationDisclaimer</w:t>
-      </w:r>
-      <w:proofErr w:type="spellEnd"/>
-      <w:r>
-        <w:rPr>
-          <w:rFonts w:ascii="Arial" w:hAnsi="Arial" w:cs="Arial"/>
-          <w:bCs/>
-          <w:color w:val="000000"/>
-        </w:rPr>
-        <w:t>}</w:t>
+        <w:t>{InterpretationDisclaimer}</w:t>
       </w:r>
     </w:p>
     <w:p>
@@ -1890,21 +1637,8 @@
                 <w:sz w:val="22"/>
                 <w:szCs w:val="22"/>
               </w:rPr>
-              <w:t>-</w:t>
+              <w:t>-Laktamase</w:t>
             </w:r>
-            <w:proofErr w:type="spellStart"/>
-            <w:r>
-              <w:rPr>
-                <w:rFonts w:ascii="Arial" w:hAnsi="Arial" w:cs="Arial"/>
-                <w:b/>
-                <w:bCs/>
-                <w:iCs/>
-                <w:sz w:val="22"/>
-                <w:szCs w:val="22"/>
-              </w:rPr>
-              <w:t>Laktamase</w:t>
-            </w:r>
-            <w:proofErr w:type="spellEnd"/>
           </w:p>
         </w:tc>
         <w:tc>
@@ -1935,7 +1669,6 @@
               </w:rPr>
               <w:t>{</w:t>
             </w:r>
-            <w:proofErr w:type="spellStart"/>
             <w:r>
               <w:rPr>
                 <w:rFonts w:ascii="Arial" w:hAnsi="Arial" w:cs="Arial"/>
@@ -1947,7 +1680,6 @@
               </w:rPr>
               <w:t>BetalactamaseString</w:t>
             </w:r>
-            <w:proofErr w:type="spellEnd"/>
             <w:r>
               <w:rPr>
                 <w:rFonts w:ascii="Arial" w:hAnsi="Arial" w:cs="Arial"/>
@@ -2173,9 +1905,8 @@
                 <w:sz w:val="22"/>
                 <w:szCs w:val="22"/>
               </w:rPr>
-              <w:t>{#</w:t>
+              <w:t>{#ETests}{Antibiotic}</w:t>
             </w:r>
-            <w:proofErr w:type="gramStart"/>
             <w:r>
               <w:rPr>
                 <w:rFonts w:ascii="Arial" w:hAnsi="Arial" w:cs="Arial"/>
@@ -2185,44 +1916,8 @@
                 <w:sz w:val="22"/>
                 <w:szCs w:val="22"/>
               </w:rPr>
-              <w:t>ETests}{</w:t>
+              <w:t xml:space="preserve"> Etest</w:t>
             </w:r>
-            <w:proofErr w:type="gramEnd"/>
-            <w:r>
-              <w:rPr>
-                <w:rFonts w:ascii="Arial" w:hAnsi="Arial" w:cs="Arial"/>
-                <w:b/>
-                <w:bCs/>
-                <w:iCs/>
-                <w:sz w:val="22"/>
-                <w:szCs w:val="22"/>
-              </w:rPr>
-              <w:t>Antibiotic}</w:t>
-            </w:r>
-            <w:r>
-              <w:rPr>
-                <w:rFonts w:ascii="Arial" w:hAnsi="Arial" w:cs="Arial"/>
-                <w:b/>
-                <w:bCs/>
-                <w:iCs/>
-                <w:sz w:val="22"/>
-                <w:szCs w:val="22"/>
-              </w:rPr>
-              <w:t xml:space="preserve"> </w:t>
-            </w:r>
-            <w:proofErr w:type="spellStart"/>
-            <w:r>
-              <w:rPr>
-                <w:rFonts w:ascii="Arial" w:hAnsi="Arial" w:cs="Arial"/>
-                <w:b/>
-                <w:bCs/>
-                <w:iCs/>
-                <w:sz w:val="22"/>
-                <w:szCs w:val="22"/>
-              </w:rPr>
-              <w:t>Etest</w:t>
-            </w:r>
-            <w:proofErr w:type="spellEnd"/>
           </w:p>
         </w:tc>
         <w:tc>
@@ -2271,31 +1966,7 @@
                 <w:sz w:val="22"/>
                 <w:szCs w:val="22"/>
               </w:rPr>
-              <w:t>{</w:t>
-            </w:r>
-            <w:proofErr w:type="spellStart"/>
-            <w:r>
-              <w:rPr>
-                <w:rFonts w:ascii="Arial" w:hAnsi="Arial" w:cs="Arial"/>
-                <w:b/>
-                <w:bCs/>
-                <w:color w:val="000000"/>
-                <w:sz w:val="22"/>
-                <w:szCs w:val="22"/>
-              </w:rPr>
-              <w:t>Result</w:t>
-            </w:r>
-            <w:proofErr w:type="spellEnd"/>
-            <w:r>
-              <w:rPr>
-                <w:rFonts w:ascii="Arial" w:hAnsi="Arial" w:cs="Arial"/>
-                <w:b/>
-                <w:bCs/>
-                <w:color w:val="000000"/>
-                <w:sz w:val="22"/>
-                <w:szCs w:val="22"/>
-              </w:rPr>
-              <w:t>}</w:t>
+              <w:t>{Result}</w:t>
             </w:r>
           </w:p>
         </w:tc>
@@ -2324,31 +1995,7 @@
                 <w:sz w:val="22"/>
                 <w:szCs w:val="22"/>
               </w:rPr>
-              <w:t>≤{</w:t>
-            </w:r>
-            <w:proofErr w:type="spellStart"/>
-            <w:r>
-              <w:rPr>
-                <w:rFonts w:ascii="Arial" w:hAnsi="Arial" w:cs="Arial"/>
-                <w:b/>
-                <w:bCs/>
-                <w:color w:val="000000"/>
-                <w:sz w:val="22"/>
-                <w:szCs w:val="22"/>
-              </w:rPr>
-              <w:t>MicBreakpointSusceptible</w:t>
-            </w:r>
-            <w:proofErr w:type="spellEnd"/>
-            <w:r>
-              <w:rPr>
-                <w:rFonts w:ascii="Arial" w:hAnsi="Arial" w:cs="Arial"/>
-                <w:b/>
-                <w:bCs/>
-                <w:color w:val="000000"/>
-                <w:sz w:val="22"/>
-                <w:szCs w:val="22"/>
-              </w:rPr>
-              <w:t>}</w:t>
+              <w:t>≤{MicBreakpointSusceptible}</w:t>
             </w:r>
             <w:r>
               <w:rPr>
@@ -2391,33 +2038,7 @@
                 <w:szCs w:val="22"/>
                 <w:lang w:val="en-US"/>
               </w:rPr>
-              <w:t>&gt;{</w:t>
-            </w:r>
-            <w:proofErr w:type="spellStart"/>
-            <w:r>
-              <w:rPr>
-                <w:rFonts w:ascii="Arial" w:hAnsi="Arial" w:cs="Arial"/>
-                <w:b/>
-                <w:bCs/>
-                <w:color w:val="000000"/>
-                <w:sz w:val="22"/>
-                <w:szCs w:val="22"/>
-                <w:lang w:val="en-US"/>
-              </w:rPr>
-              <w:t>MicBreakpointResistent</w:t>
-            </w:r>
-            <w:proofErr w:type="spellEnd"/>
-            <w:r>
-              <w:rPr>
-                <w:rFonts w:ascii="Arial" w:hAnsi="Arial" w:cs="Arial"/>
-                <w:b/>
-                <w:bCs/>
-                <w:color w:val="000000"/>
-                <w:sz w:val="22"/>
-                <w:szCs w:val="22"/>
-                <w:lang w:val="en-US"/>
-              </w:rPr>
-              <w:t>} µg/ml</w:t>
+              <w:t>&gt;{MicBreakpointResistent} µg/ml</w:t>
             </w:r>
           </w:p>
         </w:tc>
@@ -2449,7 +2070,6 @@
               </w:rPr>
               <w:t>{</w:t>
             </w:r>
-            <w:proofErr w:type="spellStart"/>
             <w:r>
               <w:rPr>
                 <w:rFonts w:ascii="Arial" w:hAnsi="Arial" w:cs="Arial"/>
@@ -2462,7 +2082,6 @@
               </w:rPr>
               <w:t>ValidFromYear</w:t>
             </w:r>
-            <w:proofErr w:type="spellEnd"/>
             <w:r>
               <w:rPr>
                 <w:rFonts w:ascii="Arial" w:hAnsi="Arial" w:cs="Arial"/>
@@ -2485,33 +2104,7 @@
                 <w:szCs w:val="22"/>
                 <w:lang w:val="en-US"/>
               </w:rPr>
-              <w:t>{/</w:t>
-            </w:r>
-            <w:proofErr w:type="spellStart"/>
-            <w:r>
-              <w:rPr>
-                <w:rFonts w:ascii="Arial" w:hAnsi="Arial" w:cs="Arial"/>
-                <w:b/>
-                <w:bCs/>
-                <w:color w:val="000000"/>
-                <w:sz w:val="22"/>
-                <w:szCs w:val="22"/>
-                <w:lang w:val="en-US"/>
-              </w:rPr>
-              <w:t>ETests</w:t>
-            </w:r>
-            <w:proofErr w:type="spellEnd"/>
-            <w:r>
-              <w:rPr>
-                <w:rFonts w:ascii="Arial" w:hAnsi="Arial" w:cs="Arial"/>
-                <w:b/>
-                <w:bCs/>
-                <w:color w:val="000000"/>
-                <w:sz w:val="22"/>
-                <w:szCs w:val="22"/>
-                <w:lang w:val="en-US"/>
-              </w:rPr>
-              <w:t>}</w:t>
+              <w:t>{/ETests}</w:t>
             </w:r>
           </w:p>
         </w:tc>
@@ -2584,24 +2177,7 @@
           <w:color w:val="000000"/>
         </w:rPr>
         <w:noBreakHyphen/>
-      </w:r>
-      <w:proofErr w:type="spellStart"/>
-      <w:r>
-        <w:rPr>
-          <w:rFonts w:ascii="Arial" w:hAnsi="Arial" w:cs="Arial"/>
-          <w:bCs/>
-          <w:color w:val="000000"/>
-        </w:rPr>
-        <w:t>Laktamase</w:t>
-      </w:r>
-      <w:proofErr w:type="spellEnd"/>
-      <w:r>
-        <w:rPr>
-          <w:rFonts w:ascii="Arial" w:hAnsi="Arial" w:cs="Arial"/>
-          <w:bCs/>
-          <w:color w:val="000000"/>
-        </w:rPr>
-        <w:t xml:space="preserve"> negatives Ampicillin-resistentes (BLNAR) Isolat. BLNAR </w:t>
+        <w:t xml:space="preserve">Laktamase negatives Ampicillin-resistentes (BLNAR) Isolat. BLNAR </w:t>
       </w:r>
       <w:r>
         <w:rPr>
@@ -2628,42 +2204,7 @@
           <w:color w:val="000000"/>
         </w:rPr>
         <w:noBreakHyphen/>
-      </w:r>
-      <w:proofErr w:type="spellStart"/>
-      <w:r>
-        <w:rPr>
-          <w:rFonts w:ascii="Arial" w:hAnsi="Arial" w:cs="Arial"/>
-          <w:bCs/>
-          <w:color w:val="000000"/>
-        </w:rPr>
-        <w:t>Lactamase</w:t>
-      </w:r>
-      <w:proofErr w:type="spellEnd"/>
-      <w:r>
-        <w:rPr>
-          <w:rFonts w:ascii="Arial" w:hAnsi="Arial" w:cs="Arial"/>
-          <w:bCs/>
-          <w:color w:val="000000"/>
-        </w:rPr>
-        <w:t>-unabhängigen Resistenzmechanismus auf, welcher durch Mutation des Zellwandproteins PBP3 hervorgerufen wird. Sie sind resistent gegen Ampicillin/</w:t>
-      </w:r>
-      <w:proofErr w:type="spellStart"/>
-      <w:r>
-        <w:rPr>
-          <w:rFonts w:ascii="Arial" w:hAnsi="Arial" w:cs="Arial"/>
-          <w:bCs/>
-          <w:color w:val="000000"/>
-        </w:rPr>
-        <w:t>Sulbactam</w:t>
-      </w:r>
-      <w:proofErr w:type="spellEnd"/>
-      <w:r>
-        <w:rPr>
-          <w:rFonts w:ascii="Arial" w:hAnsi="Arial" w:cs="Arial"/>
-          <w:bCs/>
-          <w:color w:val="000000"/>
-        </w:rPr>
-        <w:t xml:space="preserve"> sowie Amoxicillin/Clavulansäure und könnten eine verminderte Sensibilität gegen Cephalosporine aufweisen</w:t>
+        <w:t>Lactamase-unabhängigen Resistenzmechanismus auf, welcher durch Mutation des Zellwandproteins PBP3 hervorgerufen wird. Sie sind resistent gegen Ampicillin/Sulbactam sowie Amoxicillin/Clavulansäure und könnten eine verminderte Sensibilität gegen Cephalosporine aufweisen</w:t>
       </w:r>
       <w:r>
         <w:rPr>
@@ -2747,21 +2288,12 @@
           <w:lang w:val="en-US"/>
         </w:rPr>
       </w:pPr>
-      <w:proofErr w:type="spellStart"/>
       <w:r>
         <w:rPr>
           <w:rFonts w:ascii="Arial" w:hAnsi="Arial" w:cs="Arial"/>
           <w:lang w:val="en-US"/>
         </w:rPr>
-        <w:t>Literatur</w:t>
-      </w:r>
-      <w:proofErr w:type="spellEnd"/>
-      <w:r>
-        <w:rPr>
-          <w:rFonts w:ascii="Arial" w:hAnsi="Arial" w:cs="Arial"/>
-          <w:lang w:val="en-US"/>
-        </w:rPr>
-        <w:t>:</w:t>
+        <w:t>Literatur:</w:t>
       </w:r>
     </w:p>
     <w:p>
@@ -2788,27 +2320,7 @@
           <w:szCs w:val="20"/>
           <w:lang w:val="en-GB"/>
         </w:rPr>
-        <w:t xml:space="preserve">1. Tristram S, Jacobs MR, Appelbaum PC. Antimicrobial resistance in Haemophilus influenzae. Clin </w:t>
-      </w:r>
-      <w:proofErr w:type="spellStart"/>
-      <w:r>
-        <w:rPr>
-          <w:rFonts w:ascii="Arial" w:hAnsi="Arial" w:cs="Arial"/>
-          <w:sz w:val="20"/>
-          <w:szCs w:val="20"/>
-          <w:lang w:val="en-GB"/>
-        </w:rPr>
-        <w:t>Microbiol</w:t>
-      </w:r>
-      <w:proofErr w:type="spellEnd"/>
-      <w:r>
-        <w:rPr>
-          <w:rFonts w:ascii="Arial" w:hAnsi="Arial" w:cs="Arial"/>
-          <w:sz w:val="20"/>
-          <w:szCs w:val="20"/>
-          <w:lang w:val="en-GB"/>
-        </w:rPr>
-        <w:t xml:space="preserve"> Rev. 2007 Apr;20(2):368-89.</w:t>
+        <w:t>1. Tristram S, Jacobs MR, Appelbaum PC. Antimicrobial resistance in Haemophilus influenzae. Clin Microbiol Rev. 2007 Apr;20(2):368-89.</w:t>
       </w:r>
     </w:p>
     <w:p>
@@ -2845,7 +2357,6 @@
         </w:rPr>
         <w:t xml:space="preserve"> </w:t>
       </w:r>
-      <w:proofErr w:type="spellStart"/>
       <w:r>
         <w:rPr>
           <w:rFonts w:ascii="Arial" w:hAnsi="Arial" w:cs="Arial"/>
@@ -2853,97 +2364,7 @@
           <w:szCs w:val="20"/>
           <w:lang w:val="en-US"/>
         </w:rPr>
-        <w:t>Ubukata</w:t>
-      </w:r>
-      <w:proofErr w:type="spellEnd"/>
-      <w:r>
-        <w:rPr>
-          <w:rFonts w:ascii="Arial" w:hAnsi="Arial" w:cs="Arial"/>
-          <w:sz w:val="20"/>
-          <w:szCs w:val="20"/>
-          <w:lang w:val="en-US"/>
-        </w:rPr>
-        <w:t xml:space="preserve"> K, Shibasaki Y, Yamamoto K, Chiba N, Hasegawa K, Takeuchi Y, </w:t>
-      </w:r>
-      <w:proofErr w:type="spellStart"/>
-      <w:r>
-        <w:rPr>
-          <w:rFonts w:ascii="Arial" w:hAnsi="Arial" w:cs="Arial"/>
-          <w:sz w:val="20"/>
-          <w:szCs w:val="20"/>
-          <w:lang w:val="en-US"/>
-        </w:rPr>
-        <w:t>Sunakawa</w:t>
-      </w:r>
-      <w:proofErr w:type="spellEnd"/>
-      <w:r>
-        <w:rPr>
-          <w:rFonts w:ascii="Arial" w:hAnsi="Arial" w:cs="Arial"/>
-          <w:sz w:val="20"/>
-          <w:szCs w:val="20"/>
-          <w:lang w:val="en-US"/>
-        </w:rPr>
-        <w:t xml:space="preserve"> K, Inoue M, Konno M. Association of amino acid substitutions in penicillin-binding protein 3 with beta-lactam resistance in beta-lactamase-negative ampicillin-resistant </w:t>
-      </w:r>
-      <w:proofErr w:type="spellStart"/>
-      <w:r>
-        <w:rPr>
-          <w:rFonts w:ascii="Arial" w:hAnsi="Arial" w:cs="Arial"/>
-          <w:sz w:val="20"/>
-          <w:szCs w:val="20"/>
-          <w:lang w:val="en-US"/>
-        </w:rPr>
-        <w:t>Haemophilus</w:t>
-      </w:r>
-      <w:proofErr w:type="spellEnd"/>
-      <w:r>
-        <w:rPr>
-          <w:rFonts w:ascii="Arial" w:hAnsi="Arial" w:cs="Arial"/>
-          <w:sz w:val="20"/>
-          <w:szCs w:val="20"/>
-          <w:lang w:val="en-US"/>
-        </w:rPr>
-        <w:t xml:space="preserve"> influenzae. </w:t>
-      </w:r>
-      <w:proofErr w:type="spellStart"/>
-      <w:r>
-        <w:rPr>
-          <w:rFonts w:ascii="Arial" w:hAnsi="Arial" w:cs="Arial"/>
-          <w:sz w:val="20"/>
-          <w:szCs w:val="20"/>
-          <w:lang w:val="en-US"/>
-        </w:rPr>
-        <w:t>Antimicrob</w:t>
-      </w:r>
-      <w:proofErr w:type="spellEnd"/>
-      <w:r>
-        <w:rPr>
-          <w:rFonts w:ascii="Arial" w:hAnsi="Arial" w:cs="Arial"/>
-          <w:sz w:val="20"/>
-          <w:szCs w:val="20"/>
-          <w:lang w:val="en-US"/>
-        </w:rPr>
-        <w:t xml:space="preserve"> Agents </w:t>
-      </w:r>
-      <w:proofErr w:type="spellStart"/>
-      <w:r>
-        <w:rPr>
-          <w:rFonts w:ascii="Arial" w:hAnsi="Arial" w:cs="Arial"/>
-          <w:sz w:val="20"/>
-          <w:szCs w:val="20"/>
-          <w:lang w:val="en-US"/>
-        </w:rPr>
-        <w:t>Chemother</w:t>
-      </w:r>
-      <w:proofErr w:type="spellEnd"/>
-      <w:r>
-        <w:rPr>
-          <w:rFonts w:ascii="Arial" w:hAnsi="Arial" w:cs="Arial"/>
-          <w:sz w:val="20"/>
-          <w:szCs w:val="20"/>
-          <w:lang w:val="en-US"/>
-        </w:rPr>
-        <w:t>. 2001 45(6):1693-9.</w:t>
+        <w:t>Ubukata K, Shibasaki Y, Yamamoto K, Chiba N, Hasegawa K, Takeuchi Y, Sunakawa K, Inoue M, Konno M. Association of amino acid substitutions in penicillin-binding protein 3 with beta-lactam resistance in beta-lactamase-negative ampicillin-resistant Haemophilus influenzae. Antimicrob Agents Chemother. 2001 45(6):1693-9.</w:t>
       </w:r>
     </w:p>
     <w:p>
@@ -2971,7 +2392,6 @@
         </w:rPr>
         <w:t xml:space="preserve">3. </w:t>
       </w:r>
-      <w:proofErr w:type="spellStart"/>
       <w:r>
         <w:rPr>
           <w:rFonts w:ascii="Arial" w:hAnsi="Arial" w:cs="Arial"/>
@@ -2979,57 +2399,7 @@
           <w:szCs w:val="20"/>
           <w:lang w:val="en-GB"/>
         </w:rPr>
-        <w:t>Cherkaoui</w:t>
-      </w:r>
-      <w:proofErr w:type="spellEnd"/>
-      <w:r>
-        <w:rPr>
-          <w:rFonts w:ascii="Arial" w:hAnsi="Arial" w:cs="Arial"/>
-          <w:sz w:val="20"/>
-          <w:szCs w:val="20"/>
-          <w:lang w:val="en-GB"/>
-        </w:rPr>
-        <w:t xml:space="preserve">, A., Diene, S.M., </w:t>
-      </w:r>
-      <w:proofErr w:type="spellStart"/>
-      <w:r>
-        <w:rPr>
-          <w:rFonts w:ascii="Arial" w:hAnsi="Arial" w:cs="Arial"/>
-          <w:sz w:val="20"/>
-          <w:szCs w:val="20"/>
-          <w:lang w:val="en-GB"/>
-        </w:rPr>
-        <w:t>Renzoni</w:t>
-      </w:r>
-      <w:proofErr w:type="spellEnd"/>
-      <w:r>
-        <w:rPr>
-          <w:rFonts w:ascii="Arial" w:hAnsi="Arial" w:cs="Arial"/>
-          <w:sz w:val="20"/>
-          <w:szCs w:val="20"/>
-          <w:lang w:val="en-GB"/>
-        </w:rPr>
-        <w:t xml:space="preserve">, A., </w:t>
-      </w:r>
-      <w:proofErr w:type="spellStart"/>
-      <w:r>
-        <w:rPr>
-          <w:rFonts w:ascii="Arial" w:hAnsi="Arial" w:cs="Arial"/>
-          <w:sz w:val="20"/>
-          <w:szCs w:val="20"/>
-          <w:lang w:val="en-GB"/>
-        </w:rPr>
-        <w:t>Emonet</w:t>
-      </w:r>
-      <w:proofErr w:type="spellEnd"/>
-      <w:r>
-        <w:rPr>
-          <w:rFonts w:ascii="Arial" w:hAnsi="Arial" w:cs="Arial"/>
-          <w:sz w:val="20"/>
-          <w:szCs w:val="20"/>
-          <w:lang w:val="en-GB"/>
-        </w:rPr>
-        <w:t xml:space="preserve">, S., Renzi, G., et al. (2017). </w:t>
+        <w:t xml:space="preserve">Cherkaoui, A., Diene, S.M., Renzoni, A., Emonet, S., Renzi, G., et al. (2017). </w:t>
       </w:r>
       <w:r>
         <w:rPr>
@@ -3039,114 +2409,24 @@
           <w:szCs w:val="20"/>
           <w:lang w:val="en-GB"/>
         </w:rPr>
-        <w:t xml:space="preserve">Imipenem </w:t>
-      </w:r>
-      <w:proofErr w:type="spellStart"/>
-      <w:r>
-        <w:rPr>
-          <w:rFonts w:ascii="Arial" w:hAnsi="Arial" w:cs="Arial"/>
-          <w:iCs/>
+        <w:t>Imipenem heteroresistance in nontypeable Haemophilus influenzae is linked to a combination of altered PBP3, slow drug influx and direct efflux regulation.</w:t>
+      </w:r>
+      <w:r>
+        <w:rPr>
+          <w:rFonts w:ascii="Arial" w:hAnsi="Arial" w:cs="Arial"/>
           <w:sz w:val="20"/>
           <w:szCs w:val="20"/>
           <w:lang w:val="en-GB"/>
         </w:rPr>
-        <w:t>heteroresistance</w:t>
-      </w:r>
-      <w:proofErr w:type="spellEnd"/>
-      <w:r>
-        <w:rPr>
-          <w:rFonts w:ascii="Arial" w:hAnsi="Arial" w:cs="Arial"/>
-          <w:iCs/>
+        <w:t xml:space="preserve"> </w:t>
+      </w:r>
+      <w:r>
+        <w:rPr>
+          <w:rFonts w:ascii="Arial" w:hAnsi="Arial" w:cs="Arial"/>
           <w:sz w:val="20"/>
           <w:szCs w:val="20"/>
-          <w:lang w:val="en-GB"/>
-        </w:rPr>
-        <w:t xml:space="preserve"> in </w:t>
-      </w:r>
-      <w:proofErr w:type="spellStart"/>
-      <w:r>
-        <w:rPr>
-          <w:rFonts w:ascii="Arial" w:hAnsi="Arial" w:cs="Arial"/>
-          <w:iCs/>
-          <w:sz w:val="20"/>
-          <w:szCs w:val="20"/>
-          <w:lang w:val="en-GB"/>
-        </w:rPr>
-        <w:t>nontypeable</w:t>
-      </w:r>
-      <w:proofErr w:type="spellEnd"/>
-      <w:r>
-        <w:rPr>
-          <w:rFonts w:ascii="Arial" w:hAnsi="Arial" w:cs="Arial"/>
-          <w:iCs/>
-          <w:sz w:val="20"/>
-          <w:szCs w:val="20"/>
-          <w:lang w:val="en-GB"/>
-        </w:rPr>
-        <w:t xml:space="preserve"> Haemophilus influenzae is linked to a combination of altered PBP3, slow drug influx and direct efflux regulation.</w:t>
-      </w:r>
-      <w:r>
-        <w:rPr>
-          <w:rFonts w:ascii="Arial" w:hAnsi="Arial" w:cs="Arial"/>
-          <w:sz w:val="20"/>
-          <w:szCs w:val="20"/>
-          <w:lang w:val="en-GB"/>
-        </w:rPr>
-        <w:t xml:space="preserve"> </w:t>
-      </w:r>
-      <w:proofErr w:type="spellStart"/>
-      <w:r>
-        <w:rPr>
-          <w:rFonts w:ascii="Arial" w:hAnsi="Arial" w:cs="Arial"/>
-          <w:sz w:val="20"/>
-          <w:szCs w:val="20"/>
-        </w:rPr>
-        <w:t>Clin</w:t>
-      </w:r>
-      <w:proofErr w:type="spellEnd"/>
-      <w:r>
-        <w:rPr>
-          <w:rFonts w:ascii="Arial" w:hAnsi="Arial" w:cs="Arial"/>
-          <w:sz w:val="20"/>
-          <w:szCs w:val="20"/>
-        </w:rPr>
-        <w:t xml:space="preserve"> </w:t>
-      </w:r>
-      <w:proofErr w:type="spellStart"/>
-      <w:r>
-        <w:rPr>
-          <w:rFonts w:ascii="Arial" w:hAnsi="Arial" w:cs="Arial"/>
-          <w:sz w:val="20"/>
-          <w:szCs w:val="20"/>
-        </w:rPr>
-        <w:t>Microbiol</w:t>
-      </w:r>
-      <w:proofErr w:type="spellEnd"/>
-      <w:r>
-        <w:rPr>
-          <w:rFonts w:ascii="Arial" w:hAnsi="Arial" w:cs="Arial"/>
-          <w:sz w:val="20"/>
-          <w:szCs w:val="20"/>
-        </w:rPr>
-        <w:t xml:space="preserve"> </w:t>
-      </w:r>
-      <w:proofErr w:type="spellStart"/>
-      <w:r>
-        <w:rPr>
-          <w:rFonts w:ascii="Arial" w:hAnsi="Arial" w:cs="Arial"/>
-          <w:sz w:val="20"/>
-          <w:szCs w:val="20"/>
-        </w:rPr>
-        <w:t>Infect</w:t>
-      </w:r>
-      <w:proofErr w:type="spellEnd"/>
-      <w:r>
-        <w:rPr>
-          <w:rFonts w:ascii="Arial" w:hAnsi="Arial" w:cs="Arial"/>
-          <w:sz w:val="20"/>
-          <w:szCs w:val="20"/>
-        </w:rPr>
-        <w:t>. 23(2): p. 118 e9-118 e19.</w:t>
+        </w:rPr>
+        <w:t>Clin Microbiol Infect. 23(2): p. 118 e9-118 e19.</w:t>
       </w:r>
     </w:p>
     <w:p>
@@ -3172,25 +2452,7 @@
           <w:sz w:val="20"/>
           <w:szCs w:val="20"/>
         </w:rPr>
-        <w:t xml:space="preserve">4. </w:t>
-      </w:r>
-      <w:proofErr w:type="spellStart"/>
-      <w:r>
-        <w:rPr>
-          <w:rFonts w:ascii="Arial" w:hAnsi="Arial" w:cs="Arial"/>
-          <w:sz w:val="20"/>
-          <w:szCs w:val="20"/>
-        </w:rPr>
-        <w:t>Lâm</w:t>
-      </w:r>
-      <w:proofErr w:type="spellEnd"/>
-      <w:r>
-        <w:rPr>
-          <w:rFonts w:ascii="Arial" w:hAnsi="Arial" w:cs="Arial"/>
-          <w:sz w:val="20"/>
-          <w:szCs w:val="20"/>
-        </w:rPr>
-        <w:t xml:space="preserve">, T.T., Nürnberg, S., Claus, H., and Vogel, U. (2020). </w:t>
+        <w:t xml:space="preserve">4. Lâm, T.T., Nürnberg, S., Claus, H., and Vogel, U. (2020). </w:t>
       </w:r>
       <w:r>
         <w:rPr>
@@ -3199,67 +2461,7 @@
           <w:szCs w:val="20"/>
           <w:lang w:val="en-US"/>
         </w:rPr>
-        <w:t xml:space="preserve">Molecular epidemiology of imipenem resistance in invasive </w:t>
-      </w:r>
-      <w:proofErr w:type="spellStart"/>
-      <w:r>
-        <w:rPr>
-          <w:rFonts w:ascii="Arial" w:hAnsi="Arial" w:cs="Arial"/>
-          <w:sz w:val="20"/>
-          <w:szCs w:val="20"/>
-          <w:lang w:val="en-US"/>
-        </w:rPr>
-        <w:t>Haemophilus</w:t>
-      </w:r>
-      <w:proofErr w:type="spellEnd"/>
-      <w:r>
-        <w:rPr>
-          <w:rFonts w:ascii="Arial" w:hAnsi="Arial" w:cs="Arial"/>
-          <w:sz w:val="20"/>
-          <w:szCs w:val="20"/>
-          <w:lang w:val="en-US"/>
-        </w:rPr>
-        <w:t xml:space="preserve"> influenzae infections in Germany in 2016. J </w:t>
-      </w:r>
-      <w:proofErr w:type="spellStart"/>
-      <w:r>
-        <w:rPr>
-          <w:rFonts w:ascii="Arial" w:hAnsi="Arial" w:cs="Arial"/>
-          <w:sz w:val="20"/>
-          <w:szCs w:val="20"/>
-          <w:lang w:val="en-US"/>
-        </w:rPr>
-        <w:t>Antimicrob</w:t>
-      </w:r>
-      <w:proofErr w:type="spellEnd"/>
-      <w:r>
-        <w:rPr>
-          <w:rFonts w:ascii="Arial" w:hAnsi="Arial" w:cs="Arial"/>
-          <w:sz w:val="20"/>
-          <w:szCs w:val="20"/>
-          <w:lang w:val="en-US"/>
-        </w:rPr>
-        <w:t xml:space="preserve"> </w:t>
-      </w:r>
-      <w:proofErr w:type="spellStart"/>
-      <w:r>
-        <w:rPr>
-          <w:rFonts w:ascii="Arial" w:hAnsi="Arial" w:cs="Arial"/>
-          <w:sz w:val="20"/>
-          <w:szCs w:val="20"/>
-          <w:lang w:val="en-US"/>
-        </w:rPr>
-        <w:t>Chemother</w:t>
-      </w:r>
-      <w:proofErr w:type="spellEnd"/>
-      <w:r>
-        <w:rPr>
-          <w:rFonts w:ascii="Arial" w:hAnsi="Arial" w:cs="Arial"/>
-          <w:sz w:val="20"/>
-          <w:szCs w:val="20"/>
-          <w:lang w:val="en-US"/>
-        </w:rPr>
-        <w:t>. 75(8): p. 2076-2086</w:t>
+        <w:t>Molecular epidemiology of imipenem resistance in invasive Haemophilus influenzae infections in Germany in 2016. J Antimicrob Chemother. 75(8): p. 2076-2086</w:t>
       </w:r>
     </w:p>
     <w:p>
@@ -3285,241 +2487,15 @@
           <w:szCs w:val="20"/>
           <w:lang w:val="en-US"/>
         </w:rPr>
-        <w:t xml:space="preserve">5. </w:t>
-      </w:r>
-      <w:proofErr w:type="spellStart"/>
+        <w:t xml:space="preserve">5. Leclercq R, Cantón R, Brown DF, Giske CG, Heisig P, MacGowan AP, Mouton JW, Nordmann P, Rodloff AC, Rossolini GM, Soussy CJ, Steinbakk M, Winstanley TG, Kahlmeter G. EUCAST expert rules in antimicrobial susceptibility testing. </w:t>
+      </w:r>
       <w:r>
         <w:rPr>
           <w:rFonts w:ascii="Arial" w:hAnsi="Arial" w:cs="Arial"/>
           <w:sz w:val="20"/>
           <w:szCs w:val="20"/>
-          <w:lang w:val="en-US"/>
-        </w:rPr>
-        <w:t>Leclercq</w:t>
-      </w:r>
-      <w:proofErr w:type="spellEnd"/>
-      <w:r>
-        <w:rPr>
-          <w:rFonts w:ascii="Arial" w:hAnsi="Arial" w:cs="Arial"/>
-          <w:sz w:val="20"/>
-          <w:szCs w:val="20"/>
-          <w:lang w:val="en-US"/>
-        </w:rPr>
-        <w:t xml:space="preserve"> R, </w:t>
-      </w:r>
-      <w:proofErr w:type="spellStart"/>
-      <w:r>
-        <w:rPr>
-          <w:rFonts w:ascii="Arial" w:hAnsi="Arial" w:cs="Arial"/>
-          <w:sz w:val="20"/>
-          <w:szCs w:val="20"/>
-          <w:lang w:val="en-US"/>
-        </w:rPr>
-        <w:t>Cantón</w:t>
-      </w:r>
-      <w:proofErr w:type="spellEnd"/>
-      <w:r>
-        <w:rPr>
-          <w:rFonts w:ascii="Arial" w:hAnsi="Arial" w:cs="Arial"/>
-          <w:sz w:val="20"/>
-          <w:szCs w:val="20"/>
-          <w:lang w:val="en-US"/>
-        </w:rPr>
-        <w:t xml:space="preserve"> R, Brown DF, Giske CG, </w:t>
-      </w:r>
-      <w:proofErr w:type="spellStart"/>
-      <w:r>
-        <w:rPr>
-          <w:rFonts w:ascii="Arial" w:hAnsi="Arial" w:cs="Arial"/>
-          <w:sz w:val="20"/>
-          <w:szCs w:val="20"/>
-          <w:lang w:val="en-US"/>
-        </w:rPr>
-        <w:t>Heisig</w:t>
-      </w:r>
-      <w:proofErr w:type="spellEnd"/>
-      <w:r>
-        <w:rPr>
-          <w:rFonts w:ascii="Arial" w:hAnsi="Arial" w:cs="Arial"/>
-          <w:sz w:val="20"/>
-          <w:szCs w:val="20"/>
-          <w:lang w:val="en-US"/>
-        </w:rPr>
-        <w:t xml:space="preserve"> P, </w:t>
-      </w:r>
-      <w:proofErr w:type="spellStart"/>
-      <w:r>
-        <w:rPr>
-          <w:rFonts w:ascii="Arial" w:hAnsi="Arial" w:cs="Arial"/>
-          <w:sz w:val="20"/>
-          <w:szCs w:val="20"/>
-          <w:lang w:val="en-US"/>
-        </w:rPr>
-        <w:t>MacGowan</w:t>
-      </w:r>
-      <w:proofErr w:type="spellEnd"/>
-      <w:r>
-        <w:rPr>
-          <w:rFonts w:ascii="Arial" w:hAnsi="Arial" w:cs="Arial"/>
-          <w:sz w:val="20"/>
-          <w:szCs w:val="20"/>
-          <w:lang w:val="en-US"/>
-        </w:rPr>
-        <w:t xml:space="preserve"> AP, Mouton JW, Nordmann P, </w:t>
-      </w:r>
-      <w:proofErr w:type="spellStart"/>
-      <w:r>
-        <w:rPr>
-          <w:rFonts w:ascii="Arial" w:hAnsi="Arial" w:cs="Arial"/>
-          <w:sz w:val="20"/>
-          <w:szCs w:val="20"/>
-          <w:lang w:val="en-US"/>
-        </w:rPr>
-        <w:t>Rodloff</w:t>
-      </w:r>
-      <w:proofErr w:type="spellEnd"/>
-      <w:r>
-        <w:rPr>
-          <w:rFonts w:ascii="Arial" w:hAnsi="Arial" w:cs="Arial"/>
-          <w:sz w:val="20"/>
-          <w:szCs w:val="20"/>
-          <w:lang w:val="en-US"/>
-        </w:rPr>
-        <w:t xml:space="preserve"> AC, </w:t>
-      </w:r>
-      <w:proofErr w:type="spellStart"/>
-      <w:r>
-        <w:rPr>
-          <w:rFonts w:ascii="Arial" w:hAnsi="Arial" w:cs="Arial"/>
-          <w:sz w:val="20"/>
-          <w:szCs w:val="20"/>
-          <w:lang w:val="en-US"/>
-        </w:rPr>
-        <w:t>Rossolini</w:t>
-      </w:r>
-      <w:proofErr w:type="spellEnd"/>
-      <w:r>
-        <w:rPr>
-          <w:rFonts w:ascii="Arial" w:hAnsi="Arial" w:cs="Arial"/>
-          <w:sz w:val="20"/>
-          <w:szCs w:val="20"/>
-          <w:lang w:val="en-US"/>
-        </w:rPr>
-        <w:t xml:space="preserve"> GM, </w:t>
-      </w:r>
-      <w:proofErr w:type="spellStart"/>
-      <w:r>
-        <w:rPr>
-          <w:rFonts w:ascii="Arial" w:hAnsi="Arial" w:cs="Arial"/>
-          <w:sz w:val="20"/>
-          <w:szCs w:val="20"/>
-          <w:lang w:val="en-US"/>
-        </w:rPr>
-        <w:t>Soussy</w:t>
-      </w:r>
-      <w:proofErr w:type="spellEnd"/>
-      <w:r>
-        <w:rPr>
-          <w:rFonts w:ascii="Arial" w:hAnsi="Arial" w:cs="Arial"/>
-          <w:sz w:val="20"/>
-          <w:szCs w:val="20"/>
-          <w:lang w:val="en-US"/>
-        </w:rPr>
-        <w:t xml:space="preserve"> CJ, </w:t>
-      </w:r>
-      <w:proofErr w:type="spellStart"/>
-      <w:r>
-        <w:rPr>
-          <w:rFonts w:ascii="Arial" w:hAnsi="Arial" w:cs="Arial"/>
-          <w:sz w:val="20"/>
-          <w:szCs w:val="20"/>
-          <w:lang w:val="en-US"/>
-        </w:rPr>
-        <w:t>Steinbakk</w:t>
-      </w:r>
-      <w:proofErr w:type="spellEnd"/>
-      <w:r>
-        <w:rPr>
-          <w:rFonts w:ascii="Arial" w:hAnsi="Arial" w:cs="Arial"/>
-          <w:sz w:val="20"/>
-          <w:szCs w:val="20"/>
-          <w:lang w:val="en-US"/>
-        </w:rPr>
-        <w:t xml:space="preserve"> M, Winstanley TG, </w:t>
-      </w:r>
-      <w:proofErr w:type="spellStart"/>
-      <w:r>
-        <w:rPr>
-          <w:rFonts w:ascii="Arial" w:hAnsi="Arial" w:cs="Arial"/>
-          <w:sz w:val="20"/>
-          <w:szCs w:val="20"/>
-          <w:lang w:val="en-US"/>
-        </w:rPr>
-        <w:t>Kahlmeter</w:t>
-      </w:r>
-      <w:proofErr w:type="spellEnd"/>
-      <w:r>
-        <w:rPr>
-          <w:rFonts w:ascii="Arial" w:hAnsi="Arial" w:cs="Arial"/>
-          <w:sz w:val="20"/>
-          <w:szCs w:val="20"/>
-          <w:lang w:val="en-US"/>
-        </w:rPr>
-        <w:t xml:space="preserve"> G. EUCAST expert rules in antimicrobial susceptibility testing. </w:t>
-      </w:r>
-      <w:proofErr w:type="spellStart"/>
-      <w:r>
-        <w:rPr>
-          <w:rFonts w:ascii="Arial" w:hAnsi="Arial" w:cs="Arial"/>
-          <w:sz w:val="20"/>
-          <w:szCs w:val="20"/>
-        </w:rPr>
-        <w:t>Clin</w:t>
-      </w:r>
-      <w:proofErr w:type="spellEnd"/>
-      <w:r>
-        <w:rPr>
-          <w:rFonts w:ascii="Arial" w:hAnsi="Arial" w:cs="Arial"/>
-          <w:sz w:val="20"/>
-          <w:szCs w:val="20"/>
-        </w:rPr>
-        <w:t xml:space="preserve"> </w:t>
-      </w:r>
-      <w:proofErr w:type="spellStart"/>
-      <w:r>
-        <w:rPr>
-          <w:rFonts w:ascii="Arial" w:hAnsi="Arial" w:cs="Arial"/>
-          <w:sz w:val="20"/>
-          <w:szCs w:val="20"/>
-        </w:rPr>
-        <w:t>Microbiol</w:t>
-      </w:r>
-      <w:proofErr w:type="spellEnd"/>
-      <w:r>
-        <w:rPr>
-          <w:rFonts w:ascii="Arial" w:hAnsi="Arial" w:cs="Arial"/>
-          <w:sz w:val="20"/>
-          <w:szCs w:val="20"/>
-        </w:rPr>
-        <w:t xml:space="preserve"> </w:t>
-      </w:r>
-      <w:proofErr w:type="spellStart"/>
-      <w:r>
-        <w:rPr>
-          <w:rFonts w:ascii="Arial" w:hAnsi="Arial" w:cs="Arial"/>
-          <w:sz w:val="20"/>
-          <w:szCs w:val="20"/>
-        </w:rPr>
-        <w:t>Infect</w:t>
-      </w:r>
-      <w:proofErr w:type="spellEnd"/>
-      <w:r>
-        <w:rPr>
-          <w:rFonts w:ascii="Arial" w:hAnsi="Arial" w:cs="Arial"/>
-          <w:sz w:val="20"/>
-          <w:szCs w:val="20"/>
-        </w:rPr>
-        <w:t>. 2013 19(2): 141–160.</w:t>
+        </w:rPr>
+        <w:t>Clin Microbiol Infect. 2013 19(2): 141–160.</w:t>
       </w:r>
     </w:p>
     <w:p>
@@ -3554,9 +2530,8 @@
           <w:szCs w:val="20"/>
           <w:lang w:val="en-US"/>
         </w:rPr>
-        <w:t xml:space="preserve">Cefotaxime resistance in invasive </w:t>
-      </w:r>
-      <w:proofErr w:type="spellStart"/>
+        <w:t xml:space="preserve">Cefotaxime resistance in invasive Haemophilus influenzae isolates in Germany 2016-19: prevalence, epidemiology and relevance of PBP3 substitutions. </w:t>
+      </w:r>
       <w:r>
         <w:rPr>
           <w:rFonts w:ascii="Arial" w:hAnsi="Arial" w:cs="Arial"/>
@@ -3564,86 +2539,7 @@
           <w:szCs w:val="20"/>
           <w:lang w:val="en-US"/>
         </w:rPr>
-        <w:t>Haemophilus</w:t>
-      </w:r>
-      <w:proofErr w:type="spellEnd"/>
-      <w:r>
-        <w:rPr>
-          <w:rFonts w:ascii="Arial" w:hAnsi="Arial" w:cs="Arial"/>
-          <w:sz w:val="20"/>
-          <w:szCs w:val="20"/>
-          <w:lang w:val="en-US"/>
-        </w:rPr>
-        <w:t xml:space="preserve"> influenzae isolates in Germany 2016-19: prevalence, </w:t>
-      </w:r>
-      <w:proofErr w:type="gramStart"/>
-      <w:r>
-        <w:rPr>
-          <w:rFonts w:ascii="Arial" w:hAnsi="Arial" w:cs="Arial"/>
-          <w:sz w:val="20"/>
-          <w:szCs w:val="20"/>
-          <w:lang w:val="en-US"/>
-        </w:rPr>
-        <w:t>epidemiology</w:t>
-      </w:r>
-      <w:proofErr w:type="gramEnd"/>
-      <w:r>
-        <w:rPr>
-          <w:rFonts w:ascii="Arial" w:hAnsi="Arial" w:cs="Arial"/>
-          <w:sz w:val="20"/>
-          <w:szCs w:val="20"/>
-          <w:lang w:val="en-US"/>
-        </w:rPr>
-        <w:t xml:space="preserve"> and relevance of PBP3 substitutions. </w:t>
-      </w:r>
-      <w:r>
-        <w:rPr>
-          <w:rFonts w:ascii="Arial" w:hAnsi="Arial" w:cs="Arial"/>
-          <w:sz w:val="20"/>
-          <w:szCs w:val="20"/>
-          <w:lang w:val="en-US"/>
-        </w:rPr>
-        <w:t xml:space="preserve">J </w:t>
-      </w:r>
-      <w:proofErr w:type="spellStart"/>
-      <w:r>
-        <w:rPr>
-          <w:rFonts w:ascii="Arial" w:hAnsi="Arial" w:cs="Arial"/>
-          <w:sz w:val="20"/>
-          <w:szCs w:val="20"/>
-          <w:lang w:val="en-US"/>
-        </w:rPr>
-        <w:t>Antimicrob</w:t>
-      </w:r>
-      <w:proofErr w:type="spellEnd"/>
-      <w:r>
-        <w:rPr>
-          <w:rFonts w:ascii="Arial" w:hAnsi="Arial" w:cs="Arial"/>
-          <w:sz w:val="20"/>
-          <w:szCs w:val="20"/>
-          <w:lang w:val="en-US"/>
-        </w:rPr>
-        <w:t xml:space="preserve"> </w:t>
-      </w:r>
-      <w:proofErr w:type="spellStart"/>
-      <w:r>
-        <w:rPr>
-          <w:rFonts w:ascii="Arial" w:hAnsi="Arial" w:cs="Arial"/>
-          <w:sz w:val="20"/>
-          <w:szCs w:val="20"/>
-          <w:lang w:val="en-US"/>
-        </w:rPr>
-        <w:t>Chemother</w:t>
-      </w:r>
-      <w:proofErr w:type="spellEnd"/>
-      <w:r>
-        <w:rPr>
-          <w:rFonts w:ascii="Arial" w:hAnsi="Arial" w:cs="Arial"/>
-          <w:sz w:val="20"/>
-          <w:szCs w:val="20"/>
-          <w:lang w:val="en-US"/>
-        </w:rPr>
-        <w:t>. 76(4): p. 920-929.</w:t>
+        <w:t>J Antimicrob Chemother. 76(4): p. 920-929.</w:t>
       </w:r>
     </w:p>
     <w:p>
@@ -3691,47 +2587,13 @@
         </w:rPr>
         <w:fldChar w:fldCharType="separate"/>
       </w:r>
-      <w:proofErr w:type="spellStart"/>
       <w:r>
         <w:rPr>
           <w:rFonts w:ascii="Arial" w:hAnsi="Arial" w:cs="Arial"/>
           <w:lang w:val="en-US"/>
         </w:rPr>
-        <w:t>Mit</w:t>
-      </w:r>
-      <w:proofErr w:type="spellEnd"/>
-      <w:r>
-        <w:rPr>
-          <w:rFonts w:ascii="Arial" w:hAnsi="Arial" w:cs="Arial"/>
-          <w:lang w:val="en-US"/>
-        </w:rPr>
-        <w:t xml:space="preserve"> </w:t>
-      </w:r>
-      <w:proofErr w:type="spellStart"/>
-      <w:r>
-        <w:rPr>
-          <w:rFonts w:ascii="Arial" w:hAnsi="Arial" w:cs="Arial"/>
-          <w:lang w:val="en-US"/>
-        </w:rPr>
-        <w:t>freundlichen</w:t>
-      </w:r>
-      <w:proofErr w:type="spellEnd"/>
-      <w:r>
-        <w:rPr>
-          <w:rFonts w:ascii="Arial" w:hAnsi="Arial" w:cs="Arial"/>
-          <w:lang w:val="en-US"/>
-        </w:rPr>
-        <w:t xml:space="preserve"> </w:t>
-      </w:r>
-      <w:proofErr w:type="spellStart"/>
-      <w:r>
-        <w:rPr>
-          <w:rFonts w:ascii="Arial" w:hAnsi="Arial" w:cs="Arial"/>
-          <w:lang w:val="en-US"/>
-        </w:rPr>
-        <w:t>Grüßen</w:t>
-      </w:r>
-      <w:proofErr w:type="spellEnd"/>
+        <w:t>Mit freundlichen Grüßen</w:t>
+      </w:r>
     </w:p>
     <w:p>
       <w:pPr>
@@ -3812,7 +2674,6 @@
           <w:lang w:val="en-US"/>
         </w:rPr>
       </w:pPr>
-      <w:proofErr w:type="spellStart"/>
       <w:r>
         <w:rPr>
           <w:rFonts w:ascii="Arial" w:hAnsi="Arial" w:cs="Arial"/>
@@ -3824,7 +2685,6 @@
         </w:rPr>
         <w:t>Kommentar</w:t>
       </w:r>
-      <w:proofErr w:type="spellEnd"/>
       <w:r>
         <w:rPr>
           <w:rFonts w:ascii="Arial" w:hAnsi="Arial" w:cs="Arial"/>
@@ -3841,58 +2701,7 @@
           <w:szCs w:val="12"/>
           <w:lang w:val="en-US"/>
         </w:rPr>
-        <w:t>{/</w:t>
-      </w:r>
-      <w:proofErr w:type="spellStart"/>
-      <w:proofErr w:type="gramStart"/>
-      <w:r>
-        <w:rPr>
-          <w:rFonts w:ascii="Arial" w:hAnsi="Arial" w:cs="Arial"/>
-          <w:sz w:val="12"/>
-          <w:szCs w:val="12"/>
-          <w:lang w:val="en-US"/>
-        </w:rPr>
-        <w:t>HasComment</w:t>
-      </w:r>
-      <w:proofErr w:type="spellEnd"/>
-      <w:r>
-        <w:rPr>
-          <w:rFonts w:ascii="Arial" w:hAnsi="Arial" w:cs="Arial"/>
-          <w:sz w:val="12"/>
-          <w:szCs w:val="12"/>
-          <w:lang w:val="en-US"/>
-        </w:rPr>
-        <w:t>}{</w:t>
-      </w:r>
-      <w:proofErr w:type="gramEnd"/>
-      <w:r>
-        <w:rPr>
-          <w:rFonts w:ascii="Arial" w:hAnsi="Arial" w:cs="Arial"/>
-          <w:sz w:val="12"/>
-          <w:szCs w:val="12"/>
-          <w:lang w:val="en-US"/>
-        </w:rPr>
-        <w:t>/</w:t>
-      </w:r>
-      <w:proofErr w:type="spellStart"/>
-      <w:r>
-        <w:rPr>
-          <w:rFonts w:ascii="Arial" w:hAnsi="Arial" w:cs="Arial"/>
-          <w:sz w:val="12"/>
-          <w:szCs w:val="12"/>
-          <w:lang w:val="en-US"/>
-        </w:rPr>
-        <w:t>HasCommentOrAnnouncement</w:t>
-      </w:r>
-      <w:proofErr w:type="spellEnd"/>
-      <w:r>
-        <w:rPr>
-          <w:rFonts w:ascii="Arial" w:hAnsi="Arial" w:cs="Arial"/>
-          <w:sz w:val="12"/>
-          <w:szCs w:val="12"/>
-          <w:lang w:val="en-US"/>
-        </w:rPr>
-        <w:t>}</w:t>
+        <w:t>{/HasComment}{/HasCommentOrAnnouncement}</w:t>
       </w:r>
       <w:r>
         <w:rPr>
@@ -4678,33 +3487,8 @@
         <w:sz w:val="22"/>
         <w:szCs w:val="22"/>
       </w:rPr>
-      <w:t xml:space="preserve">ärztliche Leitung: PD Dr. med. </w:t>
-    </w:r>
-    <w:proofErr w:type="spellStart"/>
-    <w:r>
-      <w:rPr>
-        <w:sz w:val="22"/>
-        <w:szCs w:val="22"/>
-      </w:rPr>
-      <w:t>Thiên-Trí</w:t>
-    </w:r>
-    <w:proofErr w:type="spellEnd"/>
-    <w:r>
-      <w:rPr>
-        <w:sz w:val="22"/>
-        <w:szCs w:val="22"/>
-      </w:rPr>
-      <w:t xml:space="preserve"> </w:t>
-    </w:r>
-    <w:proofErr w:type="spellStart"/>
-    <w:r>
-      <w:rPr>
-        <w:sz w:val="22"/>
-        <w:szCs w:val="22"/>
-      </w:rPr>
-      <w:t>Lâm</w:t>
-    </w:r>
-    <w:proofErr w:type="spellEnd"/>
+      <w:t>ärztliche Leitung: PD Dr. med. Thiên-Trí Lâm</w:t>
+    </w:r>
   </w:p>
   <w:p>
     <w:pPr>
@@ -4883,33 +3667,8 @@
         <w:sz w:val="22"/>
         <w:szCs w:val="22"/>
       </w:rPr>
-      <w:t xml:space="preserve">ärztliche Leitung: PD Dr. med. </w:t>
-    </w:r>
-    <w:proofErr w:type="spellStart"/>
-    <w:r>
-      <w:rPr>
-        <w:sz w:val="22"/>
-        <w:szCs w:val="22"/>
-      </w:rPr>
-      <w:t>Thiên-Trí</w:t>
-    </w:r>
-    <w:proofErr w:type="spellEnd"/>
-    <w:r>
-      <w:rPr>
-        <w:sz w:val="22"/>
-        <w:szCs w:val="22"/>
-      </w:rPr>
-      <w:t xml:space="preserve"> </w:t>
-    </w:r>
-    <w:proofErr w:type="spellStart"/>
-    <w:r>
-      <w:rPr>
-        <w:sz w:val="22"/>
-        <w:szCs w:val="22"/>
-      </w:rPr>
-      <w:t>Lâm</w:t>
-    </w:r>
-    <w:proofErr w:type="spellEnd"/>
+      <w:t>ärztliche Leitung: PD Dr. med. Thiên-Trí Lâm</w:t>
+    </w:r>
   </w:p>
   <w:p>
     <w:pPr>

</xml_diff>

<commit_message>
Remove unmatched reference link that caused error during printing
</commit_message>
<xml_diff>
--- a/HaemophilusWeb/ReportTemplates/BLNAR v10.docx
+++ b/HaemophilusWeb/ReportTemplates/BLNAR v10.docx
@@ -2773,7 +2773,7 @@
       <w:fldChar w:fldCharType="begin"/>
     </w:r>
     <w:r>
-      <w:instrText xml:space="preserve"> INCLUDETEXT "C:\\Users\\mrt\\Source\\Repos\\Haemophilus\\HaemophilusWeb\\ReportTemplates\\includes\\Fußzeile.docx" </w:instrText>
+      <w:instrText xml:space="preserve"> INCLUDETEXT  "D:\\Development\\NRZMHiDB\\HaemophilusWeb\\ReportTemplates\\includes\\Fußzeile.docx" </w:instrText>
     </w:r>
     <w:r>
       <w:fldChar w:fldCharType="separate"/>
@@ -2789,7 +2789,7 @@
       <w:rPr>
         <w:noProof/>
       </w:rPr>
-      <w:pict w14:anchorId="7421D5E0">
+      <w:pict w14:anchorId="68342854">
         <v:shapetype id="_x0000_t75" coordsize="21600,21600" o:spt="75" o:preferrelative="t" path="m@4@5l@4@11@9@11@9@5xe" filled="f" stroked="f">
           <v:stroke joinstyle="miter"/>
           <v:formulas>
@@ -2809,7 +2809,7 @@
           <v:path o:extrusionok="f" gradientshapeok="t" o:connecttype="rect"/>
           <o:lock v:ext="edit" aspectratio="t"/>
         </v:shapetype>
-        <v:shape id="Grafik 44" o:spid="_x0000_s1063" type="#_x0000_t75" alt="ML-13135-01_DAkkS-Symbol_grau1-1" style="position:absolute;margin-left:401.25pt;margin-top:-13.1pt;width:111pt;height:63pt;z-index:2;visibility:visible;mso-wrap-style:square;mso-width-percent:0;mso-height-percent:0;mso-wrap-distance-left:9pt;mso-wrap-distance-top:0;mso-wrap-distance-right:9pt;mso-wrap-distance-bottom:0;mso-position-horizontal:absolute;mso-position-horizontal-relative:text;mso-position-vertical:absolute;mso-position-vertical-relative:text;mso-width-percent:0;mso-height-percent:0;mso-width-relative:page;mso-height-relative:page">
+        <v:shape id="_x0000_s1100" type="#_x0000_t75" alt="ML-13135-01_DAkkS-Symbol_grau1-1" style="position:absolute;margin-left:401.25pt;margin-top:-13.1pt;width:111pt;height:63pt;z-index:7;visibility:visible;mso-wrap-style:square;mso-width-percent:0;mso-height-percent:0;mso-wrap-distance-left:9pt;mso-wrap-distance-top:0;mso-wrap-distance-right:9pt;mso-wrap-distance-bottom:0;mso-position-horizontal:absolute;mso-position-horizontal-relative:text;mso-position-vertical:absolute;mso-position-vertical-relative:text;mso-width-percent:0;mso-height-percent:0;mso-width-relative:page;mso-height-relative:page">
           <v:imagedata r:id="rId1" o:title="ML-13135-01_DAkkS-Symbol_grau1-1"/>
         </v:shape>
       </w:pict>
@@ -2827,55 +2827,21 @@
         <w:szCs w:val="17"/>
       </w:rPr>
       <w:tab/>
-      <w:t xml:space="preserve">Befund zu </w:t>
-    </w:r>
-    <w:r>
-      <w:rPr>
-        <w:color w:val="000000"/>
+      <w:t>Befund zu</w:t>
+    </w:r>
+    <w:r>
+      <w:rPr>
         <w:sz w:val="17"/>
         <w:szCs w:val="17"/>
       </w:rPr>
-      <w:fldChar w:fldCharType="begin"/>
-    </w:r>
-    <w:r>
-      <w:rPr>
-        <w:color w:val="000000"/>
+      <w:t xml:space="preserve"> </w:t>
+    </w:r>
+    <w:r>
+      <w:rPr>
         <w:sz w:val="17"/>
         <w:szCs w:val="17"/>
       </w:rPr>
-      <w:instrText xml:space="preserve"> REF KLNr \h  \* MERGEFORMAT </w:instrText>
-    </w:r>
-    <w:r>
-      <w:rPr>
-        <w:color w:val="000000"/>
-        <w:sz w:val="17"/>
-        <w:szCs w:val="17"/>
-      </w:rPr>
-    </w:r>
-    <w:r>
-      <w:rPr>
-        <w:color w:val="000000"/>
-        <w:sz w:val="17"/>
-        <w:szCs w:val="17"/>
-      </w:rPr>
-      <w:fldChar w:fldCharType="separate"/>
-    </w:r>
-    <w:r>
-      <w:rPr>
-        <w:bCs/>
-        <w:color w:val="000000"/>
-        <w:sz w:val="17"/>
-        <w:szCs w:val="17"/>
-      </w:rPr>
-      <w:t>KL{LaboratoryNumber}</w:t>
-    </w:r>
-    <w:r>
-      <w:rPr>
-        <w:color w:val="000000"/>
-        <w:sz w:val="17"/>
-        <w:szCs w:val="17"/>
-      </w:rPr>
-      <w:fldChar w:fldCharType="end"/>
+      <w:t>{LaboratoryNumberWithPrefix}</w:t>
     </w:r>
     <w:r>
       <w:rPr>
@@ -3409,7 +3375,7 @@
           <v:path o:extrusionok="f" gradientshapeok="t" o:connecttype="rect"/>
           <o:lock v:ext="edit" aspectratio="t"/>
         </v:shapetype>
-        <v:shape id="Grafik 7" o:spid="_x0000_s1099" type="#_x0000_t75" alt="nrzmhi_logo_500" style="position:absolute;margin-left:385.15pt;margin-top:2.25pt;width:63.4pt;height:63.4pt;z-index:-1;visibility:visible;mso-wrap-style:square;mso-width-percent:0;mso-height-percent:0;mso-wrap-distance-left:9pt;mso-wrap-distance-top:0;mso-wrap-distance-right:9pt;mso-wrap-distance-bottom:0;mso-position-horizontal:absolute;mso-position-horizontal-relative:text;mso-position-vertical:absolute;mso-position-vertical-relative:text;mso-width-percent:0;mso-height-percent:0;mso-width-relative:page;mso-height-relative:page">
+        <v:shape id="Grafik 7" o:spid="_x0000_s1099" type="#_x0000_t75" alt="nrzmhi_logo_500" style="position:absolute;margin-left:385.15pt;margin-top:2.25pt;width:63.4pt;height:63.4pt;z-index:-2;visibility:visible;mso-wrap-style:square;mso-width-percent:0;mso-height-percent:0;mso-wrap-distance-left:9pt;mso-wrap-distance-top:0;mso-wrap-distance-right:9pt;mso-wrap-distance-bottom:0;mso-position-horizontal:absolute;mso-position-horizontal-relative:text;mso-position-vertical:absolute;mso-position-vertical-relative:text;mso-width-percent:0;mso-height-percent:0;mso-width-relative:page;mso-height-relative:page">
           <v:imagedata r:id="rId1" o:title="nrzmhi_logo_500"/>
         </v:shape>
       </w:pict>
@@ -3419,7 +3385,7 @@
         <w:noProof/>
       </w:rPr>
       <w:pict w14:anchorId="745363CE">
-        <v:shape id="Grafik 8" o:spid="_x0000_s1098" type="#_x0000_t75" alt="RKI_Logo-NRZKL-Deu_RGB-1.JPG" style="position:absolute;margin-left:449.25pt;margin-top:6.75pt;width:55pt;height:55pt;z-index:5;visibility:visible;mso-wrap-style:square;mso-width-percent:0;mso-height-percent:0;mso-wrap-distance-left:9pt;mso-wrap-distance-top:0;mso-wrap-distance-right:9pt;mso-wrap-distance-bottom:0;mso-position-horizontal:absolute;mso-position-horizontal-relative:text;mso-position-vertical:absolute;mso-position-vertical-relative:text;mso-width-percent:0;mso-height-percent:0;mso-width-relative:page;mso-height-relative:page" stroked="t" strokecolor="white">
+        <v:shape id="Grafik 8" o:spid="_x0000_s1098" type="#_x0000_t75" alt="RKI_Logo-NRZKL-Deu_RGB-1.JPG" style="position:absolute;margin-left:449.25pt;margin-top:6.75pt;width:55pt;height:55pt;z-index:4;visibility:visible;mso-wrap-style:square;mso-width-percent:0;mso-height-percent:0;mso-wrap-distance-left:9pt;mso-wrap-distance-top:0;mso-wrap-distance-right:9pt;mso-wrap-distance-bottom:0;mso-position-horizontal:absolute;mso-position-horizontal-relative:text;mso-position-vertical:absolute;mso-position-vertical-relative:text;mso-width-percent:0;mso-height-percent:0;mso-width-relative:page;mso-height-relative:page" stroked="t" strokecolor="white">
           <v:imagedata r:id="rId2" o:title="RKI_Logo-NRZKL-Deu_RGB-1"/>
         </v:shape>
       </w:pict>
@@ -3574,7 +3540,7 @@
           <v:path o:extrusionok="f" gradientshapeok="t" o:connecttype="rect"/>
           <o:lock v:ext="edit" aspectratio="t"/>
         </v:shapetype>
-        <v:shape id="Grafik 5" o:spid="_x0000_s1097" type="#_x0000_t75" alt="nrzmhi_logo_500" style="position:absolute;margin-left:385.15pt;margin-top:2.25pt;width:63.4pt;height:63.4pt;z-index:-2;visibility:visible;mso-wrap-style:square;mso-width-percent:0;mso-height-percent:0;mso-wrap-distance-left:9pt;mso-wrap-distance-top:0;mso-wrap-distance-right:9pt;mso-wrap-distance-bottom:0;mso-position-horizontal:absolute;mso-position-horizontal-relative:text;mso-position-vertical:absolute;mso-position-vertical-relative:text;mso-width-percent:0;mso-height-percent:0;mso-width-relative:page;mso-height-relative:page">
+        <v:shape id="Grafik 5" o:spid="_x0000_s1097" type="#_x0000_t75" alt="nrzmhi_logo_500" style="position:absolute;margin-left:385.15pt;margin-top:2.25pt;width:63.4pt;height:63.4pt;z-index:-3;visibility:visible;mso-wrap-style:square;mso-width-percent:0;mso-height-percent:0;mso-wrap-distance-left:9pt;mso-wrap-distance-top:0;mso-wrap-distance-right:9pt;mso-wrap-distance-bottom:0;mso-position-horizontal:absolute;mso-position-horizontal-relative:text;mso-position-vertical:absolute;mso-position-vertical-relative:text;mso-width-percent:0;mso-height-percent:0;mso-width-relative:page;mso-height-relative:page">
           <v:imagedata r:id="rId1" o:title="nrzmhi_logo_500"/>
         </v:shape>
       </w:pict>
@@ -3584,7 +3550,7 @@
         <w:noProof/>
       </w:rPr>
       <w:pict w14:anchorId="238D022B">
-        <v:shape id="Grafik 6" o:spid="_x0000_s1096" type="#_x0000_t75" alt="RKI_Logo-NRZKL-Deu_RGB-1.JPG" style="position:absolute;margin-left:449.25pt;margin-top:6.75pt;width:55pt;height:55pt;z-index:3;visibility:visible;mso-wrap-style:square;mso-width-percent:0;mso-height-percent:0;mso-wrap-distance-left:9pt;mso-wrap-distance-top:0;mso-wrap-distance-right:9pt;mso-wrap-distance-bottom:0;mso-position-horizontal:absolute;mso-position-horizontal-relative:text;mso-position-vertical:absolute;mso-position-vertical-relative:text;mso-width-percent:0;mso-height-percent:0;mso-width-relative:page;mso-height-relative:page" stroked="t" strokecolor="white">
+        <v:shape id="Grafik 6" o:spid="_x0000_s1096" type="#_x0000_t75" alt="RKI_Logo-NRZKL-Deu_RGB-1.JPG" style="position:absolute;margin-left:449.25pt;margin-top:6.75pt;width:55pt;height:55pt;z-index:2;visibility:visible;mso-wrap-style:square;mso-width-percent:0;mso-height-percent:0;mso-wrap-distance-left:9pt;mso-wrap-distance-top:0;mso-wrap-distance-right:9pt;mso-wrap-distance-bottom:0;mso-position-horizontal:absolute;mso-position-horizontal-relative:text;mso-position-vertical:absolute;mso-position-vertical-relative:text;mso-width-percent:0;mso-height-percent:0;mso-width-relative:page;mso-height-relative:page" stroked="t" strokecolor="white">
           <v:imagedata r:id="rId2" o:title="RKI_Logo-NRZKL-Deu_RGB-1"/>
         </v:shape>
       </w:pict>
@@ -3709,7 +3675,7 @@
           <v:stroke joinstyle="miter"/>
           <v:path gradientshapeok="t" o:connecttype="rect"/>
         </v:shapetype>
-        <v:shape id="Textfeld 3" o:spid="_x0000_s1095" type="#_x0000_t202" style="position:absolute;margin-left:364.1pt;margin-top:2.3pt;width:156.8pt;height:304.25pt;z-index:4;visibility:visible;mso-wrap-style:square;mso-width-percent:0;mso-height-percent:0;mso-wrap-distance-left:9pt;mso-wrap-distance-top:0;mso-wrap-distance-right:9pt;mso-wrap-distance-bottom:0;mso-position-horizontal-relative:text;mso-position-vertical-relative:text;mso-width-percent:0;mso-height-percent:0;mso-width-relative:page;mso-height-relative:page;v-text-anchor:top" o:gfxdata="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" stroked="f">
+        <v:shape id="Textfeld 3" o:spid="_x0000_s1095" type="#_x0000_t202" style="position:absolute;margin-left:364.1pt;margin-top:2.3pt;width:156.8pt;height:304.25pt;z-index:3;visibility:visible;mso-wrap-style:square;mso-width-percent:0;mso-height-percent:0;mso-wrap-distance-left:9pt;mso-wrap-distance-top:0;mso-wrap-distance-right:9pt;mso-wrap-distance-bottom:0;mso-position-horizontal-relative:text;mso-position-vertical-relative:text;mso-width-percent:0;mso-height-percent:0;mso-width-relative:page;mso-height-relative:page;v-text-anchor:top" o:gfxdata="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" stroked="f">
           <v:textbox style="mso-next-textbox:#Textfeld 3">
             <w:txbxContent>
               <w:p>

</xml_diff>

<commit_message>
report templates reference fix (#172)
* Remove unmatched reference link that caused error during printing
* Fix additional references
</commit_message>
<xml_diff>
--- a/HaemophilusWeb/ReportTemplates/BLNAR v10.docx
+++ b/HaemophilusWeb/ReportTemplates/BLNAR v10.docx
@@ -2773,7 +2773,7 @@
       <w:fldChar w:fldCharType="begin"/>
     </w:r>
     <w:r>
-      <w:instrText xml:space="preserve"> INCLUDETEXT "C:\\Users\\mrt\\Source\\Repos\\Haemophilus\\HaemophilusWeb\\ReportTemplates\\includes\\Fußzeile.docx" </w:instrText>
+      <w:instrText xml:space="preserve"> INCLUDETEXT  "D:\\Development\\NRZMHiDB\\HaemophilusWeb\\ReportTemplates\\includes\\Fußzeile.docx" </w:instrText>
     </w:r>
     <w:r>
       <w:fldChar w:fldCharType="separate"/>
@@ -2789,7 +2789,7 @@
       <w:rPr>
         <w:noProof/>
       </w:rPr>
-      <w:pict w14:anchorId="7421D5E0">
+      <w:pict w14:anchorId="6A65D7A5">
         <v:shapetype id="_x0000_t75" coordsize="21600,21600" o:spt="75" o:preferrelative="t" path="m@4@5l@4@11@9@11@9@5xe" filled="f" stroked="f">
           <v:stroke joinstyle="miter"/>
           <v:formulas>
@@ -2809,7 +2809,7 @@
           <v:path o:extrusionok="f" gradientshapeok="t" o:connecttype="rect"/>
           <o:lock v:ext="edit" aspectratio="t"/>
         </v:shapetype>
-        <v:shape id="Grafik 44" o:spid="_x0000_s1063" type="#_x0000_t75" alt="ML-13135-01_DAkkS-Symbol_grau1-1" style="position:absolute;margin-left:401.25pt;margin-top:-13.1pt;width:111pt;height:63pt;z-index:2;visibility:visible;mso-wrap-style:square;mso-width-percent:0;mso-height-percent:0;mso-wrap-distance-left:9pt;mso-wrap-distance-top:0;mso-wrap-distance-right:9pt;mso-wrap-distance-bottom:0;mso-position-horizontal:absolute;mso-position-horizontal-relative:text;mso-position-vertical:absolute;mso-position-vertical-relative:text;mso-width-percent:0;mso-height-percent:0;mso-width-relative:page;mso-height-relative:page">
+        <v:shape id="Grafik 3" o:spid="_x0000_s1101" type="#_x0000_t75" alt="ML-13135-01_DAkkS-Symbol_grau1-1" style="position:absolute;margin-left:401.25pt;margin-top:-13.1pt;width:111pt;height:63pt;z-index:6;visibility:visible;mso-wrap-style:square;mso-width-percent:0;mso-height-percent:0;mso-wrap-distance-left:9pt;mso-wrap-distance-top:0;mso-wrap-distance-right:9pt;mso-wrap-distance-bottom:0;mso-position-horizontal:absolute;mso-position-horizontal-relative:text;mso-position-vertical:absolute;mso-position-vertical-relative:text;mso-width-percent:0;mso-height-percent:0;mso-width-relative:page;mso-height-relative:page">
           <v:imagedata r:id="rId1" o:title="ML-13135-01_DAkkS-Symbol_grau1-1"/>
         </v:shape>
       </w:pict>
@@ -2827,55 +2827,21 @@
         <w:szCs w:val="17"/>
       </w:rPr>
       <w:tab/>
-      <w:t xml:space="preserve">Befund zu </w:t>
-    </w:r>
-    <w:r>
-      <w:rPr>
-        <w:color w:val="000000"/>
+      <w:t>Befund zu</w:t>
+    </w:r>
+    <w:r>
+      <w:rPr>
         <w:sz w:val="17"/>
         <w:szCs w:val="17"/>
       </w:rPr>
-      <w:fldChar w:fldCharType="begin"/>
-    </w:r>
-    <w:r>
-      <w:rPr>
-        <w:color w:val="000000"/>
+      <w:t xml:space="preserve"> </w:t>
+    </w:r>
+    <w:r>
+      <w:rPr>
         <w:sz w:val="17"/>
         <w:szCs w:val="17"/>
       </w:rPr>
-      <w:instrText xml:space="preserve"> REF KLNr \h  \* MERGEFORMAT </w:instrText>
-    </w:r>
-    <w:r>
-      <w:rPr>
-        <w:color w:val="000000"/>
-        <w:sz w:val="17"/>
-        <w:szCs w:val="17"/>
-      </w:rPr>
-    </w:r>
-    <w:r>
-      <w:rPr>
-        <w:color w:val="000000"/>
-        <w:sz w:val="17"/>
-        <w:szCs w:val="17"/>
-      </w:rPr>
-      <w:fldChar w:fldCharType="separate"/>
-    </w:r>
-    <w:r>
-      <w:rPr>
-        <w:bCs/>
-        <w:color w:val="000000"/>
-        <w:sz w:val="17"/>
-        <w:szCs w:val="17"/>
-      </w:rPr>
-      <w:t>KL{LaboratoryNumber}</w:t>
-    </w:r>
-    <w:r>
-      <w:rPr>
-        <w:color w:val="000000"/>
-        <w:sz w:val="17"/>
-        <w:szCs w:val="17"/>
-      </w:rPr>
-      <w:fldChar w:fldCharType="end"/>
+      <w:t>{LaboratoryNumberWithPrefix}</w:t>
     </w:r>
     <w:r>
       <w:rPr>
@@ -3043,7 +3009,7 @@
       <w:fldChar w:fldCharType="begin"/>
     </w:r>
     <w:r>
-      <w:instrText xml:space="preserve"> INCLUDETEXT "C:\\Users\\mrt\\Source\\Repos\\Haemophilus\\HaemophilusWeb\\ReportTemplates\\includes\\Fußzeile.docx" </w:instrText>
+      <w:instrText xml:space="preserve"> INCLUDETEXT  "D:\\Development\\NRZMHiDB\\HaemophilusWeb\\ReportTemplates\\includes\\Fußzeile.docx" </w:instrText>
     </w:r>
     <w:r>
       <w:fldChar w:fldCharType="separate"/>
@@ -3059,7 +3025,7 @@
       <w:rPr>
         <w:noProof/>
       </w:rPr>
-      <w:pict w14:anchorId="4EFE2FAF">
+      <w:pict w14:anchorId="5B1CF9DD">
         <v:shapetype id="_x0000_t75" coordsize="21600,21600" o:spt="75" o:preferrelative="t" path="m@4@5l@4@11@9@11@9@5xe" filled="f" stroked="f">
           <v:stroke joinstyle="miter"/>
           <v:formulas>
@@ -3079,7 +3045,7 @@
           <v:path o:extrusionok="f" gradientshapeok="t" o:connecttype="rect"/>
           <o:lock v:ext="edit" aspectratio="t"/>
         </v:shapetype>
-        <v:shape id="Grafik 3" o:spid="_x0000_s1062" type="#_x0000_t75" alt="ML-13135-01_DAkkS-Symbol_grau1-1" style="position:absolute;margin-left:401.25pt;margin-top:-13.1pt;width:111pt;height:63pt;z-index:1;visibility:visible;mso-wrap-style:square;mso-width-percent:0;mso-height-percent:0;mso-wrap-distance-left:9pt;mso-wrap-distance-top:0;mso-wrap-distance-right:9pt;mso-wrap-distance-bottom:0;mso-position-horizontal:absolute;mso-position-horizontal-relative:text;mso-position-vertical:absolute;mso-position-vertical-relative:text;mso-width-percent:0;mso-height-percent:0;mso-width-relative:page;mso-height-relative:page">
+        <v:shape id="Grafik 149463303" o:spid="_x0000_s1100" type="#_x0000_t75" alt="ML-13135-01_DAkkS-Symbol_grau1-1" style="position:absolute;margin-left:401.25pt;margin-top:-13.1pt;width:111pt;height:63pt;z-index:7;visibility:visible;mso-wrap-style:square;mso-width-percent:0;mso-height-percent:0;mso-wrap-distance-left:9pt;mso-wrap-distance-top:0;mso-wrap-distance-right:9pt;mso-wrap-distance-bottom:0;mso-position-horizontal:absolute;mso-position-horizontal-relative:text;mso-position-vertical:absolute;mso-position-vertical-relative:text;mso-width-percent:0;mso-height-percent:0;mso-width-relative:page;mso-height-relative:page">
           <v:imagedata r:id="rId1" o:title="ML-13135-01_DAkkS-Symbol_grau1-1"/>
         </v:shape>
       </w:pict>
@@ -3097,55 +3063,21 @@
         <w:szCs w:val="17"/>
       </w:rPr>
       <w:tab/>
-      <w:t xml:space="preserve">Befund zu </w:t>
-    </w:r>
-    <w:r>
-      <w:rPr>
-        <w:color w:val="000000"/>
+      <w:t>Befund zu</w:t>
+    </w:r>
+    <w:r>
+      <w:rPr>
         <w:sz w:val="17"/>
         <w:szCs w:val="17"/>
       </w:rPr>
-      <w:fldChar w:fldCharType="begin"/>
-    </w:r>
-    <w:r>
-      <w:rPr>
-        <w:color w:val="000000"/>
+      <w:t xml:space="preserve"> </w:t>
+    </w:r>
+    <w:r>
+      <w:rPr>
         <w:sz w:val="17"/>
         <w:szCs w:val="17"/>
       </w:rPr>
-      <w:instrText xml:space="preserve"> REF KLNr \h  \* MERGEFORMAT </w:instrText>
-    </w:r>
-    <w:r>
-      <w:rPr>
-        <w:color w:val="000000"/>
-        <w:sz w:val="17"/>
-        <w:szCs w:val="17"/>
-      </w:rPr>
-    </w:r>
-    <w:r>
-      <w:rPr>
-        <w:color w:val="000000"/>
-        <w:sz w:val="17"/>
-        <w:szCs w:val="17"/>
-      </w:rPr>
-      <w:fldChar w:fldCharType="separate"/>
-    </w:r>
-    <w:r>
-      <w:rPr>
-        <w:bCs/>
-        <w:color w:val="000000"/>
-        <w:sz w:val="17"/>
-        <w:szCs w:val="17"/>
-      </w:rPr>
-      <w:t>KL{LaboratoryNumber}</w:t>
-    </w:r>
-    <w:r>
-      <w:rPr>
-        <w:color w:val="000000"/>
-        <w:sz w:val="17"/>
-        <w:szCs w:val="17"/>
-      </w:rPr>
-      <w:fldChar w:fldCharType="end"/>
+      <w:t>{LaboratoryNumberWithPrefix}</w:t>
     </w:r>
     <w:r>
       <w:rPr>
@@ -3265,9 +3197,6 @@
   </w:p>
   <w:p>
     <w:pPr>
-      <w:tabs>
-        <w:tab w:val="center" w:pos="4615"/>
-      </w:tabs>
       <w:rPr>
         <w:sz w:val="17"/>
         <w:szCs w:val="17"/>
@@ -3279,13 +3208,6 @@
         <w:szCs w:val="17"/>
       </w:rPr>
       <w:t>www.episcangis.org</w:t>
-    </w:r>
-    <w:r>
-      <w:rPr>
-        <w:sz w:val="17"/>
-        <w:szCs w:val="17"/>
-      </w:rPr>
-      <w:tab/>
     </w:r>
   </w:p>
   <w:p>
@@ -3409,7 +3331,7 @@
           <v:path o:extrusionok="f" gradientshapeok="t" o:connecttype="rect"/>
           <o:lock v:ext="edit" aspectratio="t"/>
         </v:shapetype>
-        <v:shape id="Grafik 7" o:spid="_x0000_s1099" type="#_x0000_t75" alt="nrzmhi_logo_500" style="position:absolute;margin-left:385.15pt;margin-top:2.25pt;width:63.4pt;height:63.4pt;z-index:-1;visibility:visible;mso-wrap-style:square;mso-width-percent:0;mso-height-percent:0;mso-wrap-distance-left:9pt;mso-wrap-distance-top:0;mso-wrap-distance-right:9pt;mso-wrap-distance-bottom:0;mso-position-horizontal:absolute;mso-position-horizontal-relative:text;mso-position-vertical:absolute;mso-position-vertical-relative:text;mso-width-percent:0;mso-height-percent:0;mso-width-relative:page;mso-height-relative:page">
+        <v:shape id="Grafik 7" o:spid="_x0000_s1099" type="#_x0000_t75" alt="nrzmhi_logo_500" style="position:absolute;margin-left:385.15pt;margin-top:2.25pt;width:63.4pt;height:63.4pt;z-index:-3;visibility:visible;mso-wrap-style:square;mso-width-percent:0;mso-height-percent:0;mso-wrap-distance-left:9pt;mso-wrap-distance-top:0;mso-wrap-distance-right:9pt;mso-wrap-distance-bottom:0;mso-position-horizontal:absolute;mso-position-horizontal-relative:text;mso-position-vertical:absolute;mso-position-vertical-relative:text;mso-width-percent:0;mso-height-percent:0;mso-width-relative:page;mso-height-relative:page">
           <v:imagedata r:id="rId1" o:title="nrzmhi_logo_500"/>
         </v:shape>
       </w:pict>
@@ -3419,7 +3341,7 @@
         <w:noProof/>
       </w:rPr>
       <w:pict w14:anchorId="745363CE">
-        <v:shape id="Grafik 8" o:spid="_x0000_s1098" type="#_x0000_t75" alt="RKI_Logo-NRZKL-Deu_RGB-1.JPG" style="position:absolute;margin-left:449.25pt;margin-top:6.75pt;width:55pt;height:55pt;z-index:5;visibility:visible;mso-wrap-style:square;mso-width-percent:0;mso-height-percent:0;mso-wrap-distance-left:9pt;mso-wrap-distance-top:0;mso-wrap-distance-right:9pt;mso-wrap-distance-bottom:0;mso-position-horizontal:absolute;mso-position-horizontal-relative:text;mso-position-vertical:absolute;mso-position-vertical-relative:text;mso-width-percent:0;mso-height-percent:0;mso-width-relative:page;mso-height-relative:page" stroked="t" strokecolor="white">
+        <v:shape id="Grafik 8" o:spid="_x0000_s1098" type="#_x0000_t75" alt="RKI_Logo-NRZKL-Deu_RGB-1.JPG" style="position:absolute;margin-left:449.25pt;margin-top:6.75pt;width:55pt;height:55pt;z-index:3;visibility:visible;mso-wrap-style:square;mso-width-percent:0;mso-height-percent:0;mso-wrap-distance-left:9pt;mso-wrap-distance-top:0;mso-wrap-distance-right:9pt;mso-wrap-distance-bottom:0;mso-position-horizontal:absolute;mso-position-horizontal-relative:text;mso-position-vertical:absolute;mso-position-vertical-relative:text;mso-width-percent:0;mso-height-percent:0;mso-width-relative:page;mso-height-relative:page" stroked="t" strokecolor="white">
           <v:imagedata r:id="rId2" o:title="RKI_Logo-NRZKL-Deu_RGB-1"/>
         </v:shape>
       </w:pict>
@@ -3574,7 +3496,7 @@
           <v:path o:extrusionok="f" gradientshapeok="t" o:connecttype="rect"/>
           <o:lock v:ext="edit" aspectratio="t"/>
         </v:shapetype>
-        <v:shape id="Grafik 5" o:spid="_x0000_s1097" type="#_x0000_t75" alt="nrzmhi_logo_500" style="position:absolute;margin-left:385.15pt;margin-top:2.25pt;width:63.4pt;height:63.4pt;z-index:-2;visibility:visible;mso-wrap-style:square;mso-width-percent:0;mso-height-percent:0;mso-wrap-distance-left:9pt;mso-wrap-distance-top:0;mso-wrap-distance-right:9pt;mso-wrap-distance-bottom:0;mso-position-horizontal:absolute;mso-position-horizontal-relative:text;mso-position-vertical:absolute;mso-position-vertical-relative:text;mso-width-percent:0;mso-height-percent:0;mso-width-relative:page;mso-height-relative:page">
+        <v:shape id="Grafik 5" o:spid="_x0000_s1097" type="#_x0000_t75" alt="nrzmhi_logo_500" style="position:absolute;margin-left:385.15pt;margin-top:2.25pt;width:63.4pt;height:63.4pt;z-index:-4;visibility:visible;mso-wrap-style:square;mso-width-percent:0;mso-height-percent:0;mso-wrap-distance-left:9pt;mso-wrap-distance-top:0;mso-wrap-distance-right:9pt;mso-wrap-distance-bottom:0;mso-position-horizontal:absolute;mso-position-horizontal-relative:text;mso-position-vertical:absolute;mso-position-vertical-relative:text;mso-width-percent:0;mso-height-percent:0;mso-width-relative:page;mso-height-relative:page">
           <v:imagedata r:id="rId1" o:title="nrzmhi_logo_500"/>
         </v:shape>
       </w:pict>
@@ -3584,7 +3506,7 @@
         <w:noProof/>
       </w:rPr>
       <w:pict w14:anchorId="238D022B">
-        <v:shape id="Grafik 6" o:spid="_x0000_s1096" type="#_x0000_t75" alt="RKI_Logo-NRZKL-Deu_RGB-1.JPG" style="position:absolute;margin-left:449.25pt;margin-top:6.75pt;width:55pt;height:55pt;z-index:3;visibility:visible;mso-wrap-style:square;mso-width-percent:0;mso-height-percent:0;mso-wrap-distance-left:9pt;mso-wrap-distance-top:0;mso-wrap-distance-right:9pt;mso-wrap-distance-bottom:0;mso-position-horizontal:absolute;mso-position-horizontal-relative:text;mso-position-vertical:absolute;mso-position-vertical-relative:text;mso-width-percent:0;mso-height-percent:0;mso-width-relative:page;mso-height-relative:page" stroked="t" strokecolor="white">
+        <v:shape id="Grafik 6" o:spid="_x0000_s1096" type="#_x0000_t75" alt="RKI_Logo-NRZKL-Deu_RGB-1.JPG" style="position:absolute;margin-left:449.25pt;margin-top:6.75pt;width:55pt;height:55pt;z-index:1;visibility:visible;mso-wrap-style:square;mso-width-percent:0;mso-height-percent:0;mso-wrap-distance-left:9pt;mso-wrap-distance-top:0;mso-wrap-distance-right:9pt;mso-wrap-distance-bottom:0;mso-position-horizontal:absolute;mso-position-horizontal-relative:text;mso-position-vertical:absolute;mso-position-vertical-relative:text;mso-width-percent:0;mso-height-percent:0;mso-width-relative:page;mso-height-relative:page" stroked="t" strokecolor="white">
           <v:imagedata r:id="rId2" o:title="RKI_Logo-NRZKL-Deu_RGB-1"/>
         </v:shape>
       </w:pict>
@@ -3709,7 +3631,7 @@
           <v:stroke joinstyle="miter"/>
           <v:path gradientshapeok="t" o:connecttype="rect"/>
         </v:shapetype>
-        <v:shape id="Textfeld 3" o:spid="_x0000_s1095" type="#_x0000_t202" style="position:absolute;margin-left:364.1pt;margin-top:2.3pt;width:156.8pt;height:304.25pt;z-index:4;visibility:visible;mso-wrap-style:square;mso-width-percent:0;mso-height-percent:0;mso-wrap-distance-left:9pt;mso-wrap-distance-top:0;mso-wrap-distance-right:9pt;mso-wrap-distance-bottom:0;mso-position-horizontal-relative:text;mso-position-vertical-relative:text;mso-width-percent:0;mso-height-percent:0;mso-width-relative:page;mso-height-relative:page;v-text-anchor:top" o:gfxdata="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" stroked="f">
+        <v:shape id="Textfeld 3" o:spid="_x0000_s1095" type="#_x0000_t202" style="position:absolute;margin-left:364.1pt;margin-top:2.3pt;width:156.8pt;height:304.25pt;z-index:2;visibility:visible;mso-wrap-style:square;mso-width-percent:0;mso-height-percent:0;mso-wrap-distance-left:9pt;mso-wrap-distance-top:0;mso-wrap-distance-right:9pt;mso-wrap-distance-bottom:0;mso-position-horizontal-relative:text;mso-position-vertical-relative:text;mso-width-percent:0;mso-height-percent:0;mso-width-relative:page;mso-height-relative:page;v-text-anchor:top" o:gfxdata="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" stroked="f">
           <v:textbox style="mso-next-textbox:#Textfeld 3">
             <w:txbxContent>
               <w:p>

</xml_diff>

<commit_message>
Update title in header
</commit_message>
<xml_diff>
--- a/HaemophilusWeb/ReportTemplates/BLNAR v10.docx
+++ b/HaemophilusWeb/ReportTemplates/BLNAR v10.docx
@@ -2809,7 +2809,7 @@
           <v:path o:extrusionok="f" gradientshapeok="t" o:connecttype="rect"/>
           <o:lock v:ext="edit" aspectratio="t"/>
         </v:shapetype>
-        <v:shape id="Grafik 3" o:spid="_x0000_s1101" type="#_x0000_t75" alt="ML-13135-01_DAkkS-Symbol_grau1-1" style="position:absolute;margin-left:401.25pt;margin-top:-13.1pt;width:111pt;height:63pt;z-index:6;visibility:visible;mso-wrap-style:square;mso-width-percent:0;mso-height-percent:0;mso-wrap-distance-left:9pt;mso-wrap-distance-top:0;mso-wrap-distance-right:9pt;mso-wrap-distance-bottom:0;mso-position-horizontal:absolute;mso-position-horizontal-relative:text;mso-position-vertical:absolute;mso-position-vertical-relative:text;mso-width-percent:0;mso-height-percent:0;mso-width-relative:page;mso-height-relative:page">
+        <v:shape id="Grafik 3" o:spid="_x0000_s1101" type="#_x0000_t75" alt="ML-13135-01_DAkkS-Symbol_grau1-1" style="position:absolute;margin-left:401.25pt;margin-top:-13.1pt;width:111pt;height:63pt;z-index:2;visibility:visible;mso-wrap-style:square;mso-width-percent:0;mso-height-percent:0;mso-wrap-distance-left:9pt;mso-wrap-distance-top:0;mso-wrap-distance-right:9pt;mso-wrap-distance-bottom:0;mso-position-horizontal:absolute;mso-position-horizontal-relative:text;mso-position-vertical:absolute;mso-position-vertical-relative:text;mso-width-percent:0;mso-height-percent:0;mso-width-relative:page;mso-height-relative:page">
           <v:imagedata r:id="rId1" o:title="ML-13135-01_DAkkS-Symbol_grau1-1"/>
         </v:shape>
       </w:pict>
@@ -3045,7 +3045,7 @@
           <v:path o:extrusionok="f" gradientshapeok="t" o:connecttype="rect"/>
           <o:lock v:ext="edit" aspectratio="t"/>
         </v:shapetype>
-        <v:shape id="Grafik 149463303" o:spid="_x0000_s1100" type="#_x0000_t75" alt="ML-13135-01_DAkkS-Symbol_grau1-1" style="position:absolute;margin-left:401.25pt;margin-top:-13.1pt;width:111pt;height:63pt;z-index:7;visibility:visible;mso-wrap-style:square;mso-width-percent:0;mso-height-percent:0;mso-wrap-distance-left:9pt;mso-wrap-distance-top:0;mso-wrap-distance-right:9pt;mso-wrap-distance-bottom:0;mso-position-horizontal:absolute;mso-position-horizontal-relative:text;mso-position-vertical:absolute;mso-position-vertical-relative:text;mso-width-percent:0;mso-height-percent:0;mso-width-relative:page;mso-height-relative:page">
+        <v:shape id="Grafik 149463303" o:spid="_x0000_s1100" type="#_x0000_t75" alt="ML-13135-01_DAkkS-Symbol_grau1-1" style="position:absolute;margin-left:401.25pt;margin-top:-13.1pt;width:111pt;height:63pt;z-index:3;visibility:visible;mso-wrap-style:square;mso-width-percent:0;mso-height-percent:0;mso-wrap-distance-left:9pt;mso-wrap-distance-top:0;mso-wrap-distance-right:9pt;mso-wrap-distance-bottom:0;mso-position-horizontal:absolute;mso-position-horizontal-relative:text;mso-position-vertical:absolute;mso-position-vertical-relative:text;mso-width-percent:0;mso-height-percent:0;mso-width-relative:page;mso-height-relative:page">
           <v:imagedata r:id="rId1" o:title="ML-13135-01_DAkkS-Symbol_grau1-1"/>
         </v:shape>
       </w:pict>
@@ -3331,7 +3331,7 @@
           <v:path o:extrusionok="f" gradientshapeok="t" o:connecttype="rect"/>
           <o:lock v:ext="edit" aspectratio="t"/>
         </v:shapetype>
-        <v:shape id="Grafik 7" o:spid="_x0000_s1099" type="#_x0000_t75" alt="nrzmhi_logo_500" style="position:absolute;margin-left:385.15pt;margin-top:2.25pt;width:63.4pt;height:63.4pt;z-index:-3;visibility:visible;mso-wrap-style:square;mso-width-percent:0;mso-height-percent:0;mso-wrap-distance-left:9pt;mso-wrap-distance-top:0;mso-wrap-distance-right:9pt;mso-wrap-distance-bottom:0;mso-position-horizontal:absolute;mso-position-horizontal-relative:text;mso-position-vertical:absolute;mso-position-vertical-relative:text;mso-width-percent:0;mso-height-percent:0;mso-width-relative:page;mso-height-relative:page">
+        <v:shape id="Grafik 7" o:spid="_x0000_s1099" type="#_x0000_t75" alt="nrzmhi_logo_500" style="position:absolute;margin-left:385.15pt;margin-top:2.25pt;width:63.4pt;height:63.4pt;z-index:-4;visibility:visible;mso-wrap-style:square;mso-width-percent:0;mso-height-percent:0;mso-wrap-distance-left:9pt;mso-wrap-distance-top:0;mso-wrap-distance-right:9pt;mso-wrap-distance-bottom:0;mso-position-horizontal:absolute;mso-position-horizontal-relative:text;mso-position-vertical:absolute;mso-position-vertical-relative:text;mso-width-percent:0;mso-height-percent:0;mso-width-relative:page;mso-height-relative:page">
           <v:imagedata r:id="rId1" o:title="nrzmhi_logo_500"/>
         </v:shape>
       </w:pict>
@@ -3341,7 +3341,7 @@
         <w:noProof/>
       </w:rPr>
       <w:pict w14:anchorId="745363CE">
-        <v:shape id="Grafik 8" o:spid="_x0000_s1098" type="#_x0000_t75" alt="RKI_Logo-NRZKL-Deu_RGB-1.JPG" style="position:absolute;margin-left:449.25pt;margin-top:6.75pt;width:55pt;height:55pt;z-index:3;visibility:visible;mso-wrap-style:square;mso-width-percent:0;mso-height-percent:0;mso-wrap-distance-left:9pt;mso-wrap-distance-top:0;mso-wrap-distance-right:9pt;mso-wrap-distance-bottom:0;mso-position-horizontal:absolute;mso-position-horizontal-relative:text;mso-position-vertical:absolute;mso-position-vertical-relative:text;mso-width-percent:0;mso-height-percent:0;mso-width-relative:page;mso-height-relative:page" stroked="t" strokecolor="white">
+        <v:shape id="Grafik 8" o:spid="_x0000_s1098" type="#_x0000_t75" alt="RKI_Logo-NRZKL-Deu_RGB-1.JPG" style="position:absolute;margin-left:449.25pt;margin-top:6.75pt;width:55pt;height:55pt;z-index:1;visibility:visible;mso-wrap-style:square;mso-width-percent:0;mso-height-percent:0;mso-wrap-distance-left:9pt;mso-wrap-distance-top:0;mso-wrap-distance-right:9pt;mso-wrap-distance-bottom:0;mso-position-horizontal:absolute;mso-position-horizontal-relative:text;mso-position-vertical:absolute;mso-position-vertical-relative:text;mso-width-percent:0;mso-height-percent:0;mso-width-relative:page;mso-height-relative:page" stroked="t" strokecolor="white">
           <v:imagedata r:id="rId2" o:title="RKI_Logo-NRZKL-Deu_RGB-1"/>
         </v:shape>
       </w:pict>
@@ -3476,7 +3476,7 @@
       <w:rPr>
         <w:noProof/>
       </w:rPr>
-      <w:pict w14:anchorId="4EC1CD41">
+      <w:pict w14:anchorId="6FAA881B">
         <v:shapetype id="_x0000_t75" coordsize="21600,21600" o:spt="75" o:preferrelative="t" path="m@4@5l@4@11@9@11@9@5xe" filled="f" stroked="f">
           <v:stroke joinstyle="miter"/>
           <v:formulas>
@@ -3496,7 +3496,7 @@
           <v:path o:extrusionok="f" gradientshapeok="t" o:connecttype="rect"/>
           <o:lock v:ext="edit" aspectratio="t"/>
         </v:shapetype>
-        <v:shape id="Grafik 5" o:spid="_x0000_s1097" type="#_x0000_t75" alt="nrzmhi_logo_500" style="position:absolute;margin-left:385.15pt;margin-top:2.25pt;width:63.4pt;height:63.4pt;z-index:-4;visibility:visible;mso-wrap-style:square;mso-width-percent:0;mso-height-percent:0;mso-wrap-distance-left:9pt;mso-wrap-distance-top:0;mso-wrap-distance-right:9pt;mso-wrap-distance-bottom:0;mso-position-horizontal:absolute;mso-position-horizontal-relative:text;mso-position-vertical:absolute;mso-position-vertical-relative:text;mso-width-percent:0;mso-height-percent:0;mso-width-relative:page;mso-height-relative:page">
+        <v:shape id="Grafik 1088749689" o:spid="_x0000_s1106" type="#_x0000_t75" alt="nrzmhi_logo_500" style="position:absolute;margin-left:385.15pt;margin-top:2.25pt;width:63.4pt;height:63.4pt;z-index:-1;visibility:visible;mso-wrap-style:square;mso-width-percent:0;mso-height-percent:0;mso-wrap-distance-left:9pt;mso-wrap-distance-top:0;mso-wrap-distance-right:9pt;mso-wrap-distance-bottom:0;mso-position-horizontal:absolute;mso-position-horizontal-relative:text;mso-position-vertical:absolute;mso-position-vertical-relative:text;mso-width-percent:0;mso-height-percent:0;mso-width-relative:page;mso-height-relative:page">
           <v:imagedata r:id="rId1" o:title="nrzmhi_logo_500"/>
         </v:shape>
       </w:pict>
@@ -3505,8 +3505,8 @@
       <w:rPr>
         <w:noProof/>
       </w:rPr>
-      <w:pict w14:anchorId="238D022B">
-        <v:shape id="Grafik 6" o:spid="_x0000_s1096" type="#_x0000_t75" alt="RKI_Logo-NRZKL-Deu_RGB-1.JPG" style="position:absolute;margin-left:449.25pt;margin-top:6.75pt;width:55pt;height:55pt;z-index:1;visibility:visible;mso-wrap-style:square;mso-width-percent:0;mso-height-percent:0;mso-wrap-distance-left:9pt;mso-wrap-distance-top:0;mso-wrap-distance-right:9pt;mso-wrap-distance-bottom:0;mso-position-horizontal:absolute;mso-position-horizontal-relative:text;mso-position-vertical:absolute;mso-position-vertical-relative:text;mso-width-percent:0;mso-height-percent:0;mso-width-relative:page;mso-height-relative:page" stroked="t" strokecolor="white">
+      <w:pict w14:anchorId="748D288D">
+        <v:shape id="Grafik 1318313420" o:spid="_x0000_s1105" type="#_x0000_t75" alt="RKI_Logo-NRZKL-Deu_RGB-1.JPG" style="position:absolute;margin-left:449.25pt;margin-top:6.75pt;width:55pt;height:55pt;z-index:5;visibility:visible;mso-wrap-style:square;mso-width-percent:0;mso-height-percent:0;mso-wrap-distance-left:9pt;mso-wrap-distance-top:0;mso-wrap-distance-right:9pt;mso-wrap-distance-bottom:0;mso-position-horizontal:absolute;mso-position-horizontal-relative:text;mso-position-vertical:absolute;mso-position-vertical-relative:text;mso-width-percent:0;mso-height-percent:0;mso-width-relative:page;mso-height-relative:page" stroked="t" strokecolor="white">
           <v:imagedata r:id="rId2" o:title="RKI_Logo-NRZKL-Deu_RGB-1"/>
         </v:shape>
       </w:pict>
@@ -3626,12 +3626,12 @@
       <w:rPr>
         <w:noProof/>
       </w:rPr>
-      <w:pict w14:anchorId="658504DB">
+      <w:pict w14:anchorId="53EBAA65">
         <v:shapetype id="_x0000_t202" coordsize="21600,21600" o:spt="202" path="m,l,21600r21600,l21600,xe">
           <v:stroke joinstyle="miter"/>
           <v:path gradientshapeok="t" o:connecttype="rect"/>
         </v:shapetype>
-        <v:shape id="Textfeld 3" o:spid="_x0000_s1095" type="#_x0000_t202" style="position:absolute;margin-left:364.1pt;margin-top:2.3pt;width:156.8pt;height:304.25pt;z-index:2;visibility:visible;mso-wrap-style:square;mso-width-percent:0;mso-height-percent:0;mso-wrap-distance-left:9pt;mso-wrap-distance-top:0;mso-wrap-distance-right:9pt;mso-wrap-distance-bottom:0;mso-position-horizontal-relative:text;mso-position-vertical-relative:text;mso-width-percent:0;mso-height-percent:0;mso-width-relative:page;mso-height-relative:page;v-text-anchor:top" o:gfxdata="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" stroked="f">
+        <v:shape id="Textfeld 3" o:spid="_x0000_s1104" type="#_x0000_t202" style="position:absolute;margin-left:364.1pt;margin-top:2.3pt;width:156.8pt;height:304.25pt;z-index:6;visibility:visible;mso-wrap-style:square;mso-width-percent:0;mso-height-percent:0;mso-wrap-distance-left:9pt;mso-wrap-distance-top:0;mso-wrap-distance-right:9pt;mso-wrap-distance-bottom:0;mso-position-horizontal-relative:text;mso-position-vertical-relative:text;mso-width-percent:0;mso-height-percent:0;mso-width-relative:page;mso-height-relative:page;v-text-anchor:top" o:gfxdata="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" stroked="f">
           <v:textbox style="mso-next-textbox:#Textfeld 3">
             <w:txbxContent>
               <w:p>
@@ -3990,6 +3990,14 @@
                     <w:lang w:val="pl-PL"/>
                   </w:rPr>
                 </w:pPr>
+                <w:r>
+                  <w:rPr>
+                    <w:sz w:val="17"/>
+                    <w:szCs w:val="17"/>
+                    <w:lang w:val="pl-PL"/>
+                  </w:rPr>
+                  <w:t xml:space="preserve">Dr. med. </w:t>
+                </w:r>
                 <w:r>
                   <w:rPr>
                     <w:sz w:val="17"/>

</xml_diff>

<commit_message>
Update title in header (#179)
</commit_message>
<xml_diff>
--- a/HaemophilusWeb/ReportTemplates/BLNAR v10.docx
+++ b/HaemophilusWeb/ReportTemplates/BLNAR v10.docx
@@ -2809,7 +2809,7 @@
           <v:path o:extrusionok="f" gradientshapeok="t" o:connecttype="rect"/>
           <o:lock v:ext="edit" aspectratio="t"/>
         </v:shapetype>
-        <v:shape id="Grafik 3" o:spid="_x0000_s1101" type="#_x0000_t75" alt="ML-13135-01_DAkkS-Symbol_grau1-1" style="position:absolute;margin-left:401.25pt;margin-top:-13.1pt;width:111pt;height:63pt;z-index:6;visibility:visible;mso-wrap-style:square;mso-width-percent:0;mso-height-percent:0;mso-wrap-distance-left:9pt;mso-wrap-distance-top:0;mso-wrap-distance-right:9pt;mso-wrap-distance-bottom:0;mso-position-horizontal:absolute;mso-position-horizontal-relative:text;mso-position-vertical:absolute;mso-position-vertical-relative:text;mso-width-percent:0;mso-height-percent:0;mso-width-relative:page;mso-height-relative:page">
+        <v:shape id="Grafik 3" o:spid="_x0000_s1101" type="#_x0000_t75" alt="ML-13135-01_DAkkS-Symbol_grau1-1" style="position:absolute;margin-left:401.25pt;margin-top:-13.1pt;width:111pt;height:63pt;z-index:2;visibility:visible;mso-wrap-style:square;mso-width-percent:0;mso-height-percent:0;mso-wrap-distance-left:9pt;mso-wrap-distance-top:0;mso-wrap-distance-right:9pt;mso-wrap-distance-bottom:0;mso-position-horizontal:absolute;mso-position-horizontal-relative:text;mso-position-vertical:absolute;mso-position-vertical-relative:text;mso-width-percent:0;mso-height-percent:0;mso-width-relative:page;mso-height-relative:page">
           <v:imagedata r:id="rId1" o:title="ML-13135-01_DAkkS-Symbol_grau1-1"/>
         </v:shape>
       </w:pict>
@@ -3045,7 +3045,7 @@
           <v:path o:extrusionok="f" gradientshapeok="t" o:connecttype="rect"/>
           <o:lock v:ext="edit" aspectratio="t"/>
         </v:shapetype>
-        <v:shape id="Grafik 149463303" o:spid="_x0000_s1100" type="#_x0000_t75" alt="ML-13135-01_DAkkS-Symbol_grau1-1" style="position:absolute;margin-left:401.25pt;margin-top:-13.1pt;width:111pt;height:63pt;z-index:7;visibility:visible;mso-wrap-style:square;mso-width-percent:0;mso-height-percent:0;mso-wrap-distance-left:9pt;mso-wrap-distance-top:0;mso-wrap-distance-right:9pt;mso-wrap-distance-bottom:0;mso-position-horizontal:absolute;mso-position-horizontal-relative:text;mso-position-vertical:absolute;mso-position-vertical-relative:text;mso-width-percent:0;mso-height-percent:0;mso-width-relative:page;mso-height-relative:page">
+        <v:shape id="Grafik 149463303" o:spid="_x0000_s1100" type="#_x0000_t75" alt="ML-13135-01_DAkkS-Symbol_grau1-1" style="position:absolute;margin-left:401.25pt;margin-top:-13.1pt;width:111pt;height:63pt;z-index:3;visibility:visible;mso-wrap-style:square;mso-width-percent:0;mso-height-percent:0;mso-wrap-distance-left:9pt;mso-wrap-distance-top:0;mso-wrap-distance-right:9pt;mso-wrap-distance-bottom:0;mso-position-horizontal:absolute;mso-position-horizontal-relative:text;mso-position-vertical:absolute;mso-position-vertical-relative:text;mso-width-percent:0;mso-height-percent:0;mso-width-relative:page;mso-height-relative:page">
           <v:imagedata r:id="rId1" o:title="ML-13135-01_DAkkS-Symbol_grau1-1"/>
         </v:shape>
       </w:pict>
@@ -3331,7 +3331,7 @@
           <v:path o:extrusionok="f" gradientshapeok="t" o:connecttype="rect"/>
           <o:lock v:ext="edit" aspectratio="t"/>
         </v:shapetype>
-        <v:shape id="Grafik 7" o:spid="_x0000_s1099" type="#_x0000_t75" alt="nrzmhi_logo_500" style="position:absolute;margin-left:385.15pt;margin-top:2.25pt;width:63.4pt;height:63.4pt;z-index:-3;visibility:visible;mso-wrap-style:square;mso-width-percent:0;mso-height-percent:0;mso-wrap-distance-left:9pt;mso-wrap-distance-top:0;mso-wrap-distance-right:9pt;mso-wrap-distance-bottom:0;mso-position-horizontal:absolute;mso-position-horizontal-relative:text;mso-position-vertical:absolute;mso-position-vertical-relative:text;mso-width-percent:0;mso-height-percent:0;mso-width-relative:page;mso-height-relative:page">
+        <v:shape id="Grafik 7" o:spid="_x0000_s1099" type="#_x0000_t75" alt="nrzmhi_logo_500" style="position:absolute;margin-left:385.15pt;margin-top:2.25pt;width:63.4pt;height:63.4pt;z-index:-4;visibility:visible;mso-wrap-style:square;mso-width-percent:0;mso-height-percent:0;mso-wrap-distance-left:9pt;mso-wrap-distance-top:0;mso-wrap-distance-right:9pt;mso-wrap-distance-bottom:0;mso-position-horizontal:absolute;mso-position-horizontal-relative:text;mso-position-vertical:absolute;mso-position-vertical-relative:text;mso-width-percent:0;mso-height-percent:0;mso-width-relative:page;mso-height-relative:page">
           <v:imagedata r:id="rId1" o:title="nrzmhi_logo_500"/>
         </v:shape>
       </w:pict>
@@ -3341,7 +3341,7 @@
         <w:noProof/>
       </w:rPr>
       <w:pict w14:anchorId="745363CE">
-        <v:shape id="Grafik 8" o:spid="_x0000_s1098" type="#_x0000_t75" alt="RKI_Logo-NRZKL-Deu_RGB-1.JPG" style="position:absolute;margin-left:449.25pt;margin-top:6.75pt;width:55pt;height:55pt;z-index:3;visibility:visible;mso-wrap-style:square;mso-width-percent:0;mso-height-percent:0;mso-wrap-distance-left:9pt;mso-wrap-distance-top:0;mso-wrap-distance-right:9pt;mso-wrap-distance-bottom:0;mso-position-horizontal:absolute;mso-position-horizontal-relative:text;mso-position-vertical:absolute;mso-position-vertical-relative:text;mso-width-percent:0;mso-height-percent:0;mso-width-relative:page;mso-height-relative:page" stroked="t" strokecolor="white">
+        <v:shape id="Grafik 8" o:spid="_x0000_s1098" type="#_x0000_t75" alt="RKI_Logo-NRZKL-Deu_RGB-1.JPG" style="position:absolute;margin-left:449.25pt;margin-top:6.75pt;width:55pt;height:55pt;z-index:1;visibility:visible;mso-wrap-style:square;mso-width-percent:0;mso-height-percent:0;mso-wrap-distance-left:9pt;mso-wrap-distance-top:0;mso-wrap-distance-right:9pt;mso-wrap-distance-bottom:0;mso-position-horizontal:absolute;mso-position-horizontal-relative:text;mso-position-vertical:absolute;mso-position-vertical-relative:text;mso-width-percent:0;mso-height-percent:0;mso-width-relative:page;mso-height-relative:page" stroked="t" strokecolor="white">
           <v:imagedata r:id="rId2" o:title="RKI_Logo-NRZKL-Deu_RGB-1"/>
         </v:shape>
       </w:pict>
@@ -3476,7 +3476,7 @@
       <w:rPr>
         <w:noProof/>
       </w:rPr>
-      <w:pict w14:anchorId="4EC1CD41">
+      <w:pict w14:anchorId="6FAA881B">
         <v:shapetype id="_x0000_t75" coordsize="21600,21600" o:spt="75" o:preferrelative="t" path="m@4@5l@4@11@9@11@9@5xe" filled="f" stroked="f">
           <v:stroke joinstyle="miter"/>
           <v:formulas>
@@ -3496,7 +3496,7 @@
           <v:path o:extrusionok="f" gradientshapeok="t" o:connecttype="rect"/>
           <o:lock v:ext="edit" aspectratio="t"/>
         </v:shapetype>
-        <v:shape id="Grafik 5" o:spid="_x0000_s1097" type="#_x0000_t75" alt="nrzmhi_logo_500" style="position:absolute;margin-left:385.15pt;margin-top:2.25pt;width:63.4pt;height:63.4pt;z-index:-4;visibility:visible;mso-wrap-style:square;mso-width-percent:0;mso-height-percent:0;mso-wrap-distance-left:9pt;mso-wrap-distance-top:0;mso-wrap-distance-right:9pt;mso-wrap-distance-bottom:0;mso-position-horizontal:absolute;mso-position-horizontal-relative:text;mso-position-vertical:absolute;mso-position-vertical-relative:text;mso-width-percent:0;mso-height-percent:0;mso-width-relative:page;mso-height-relative:page">
+        <v:shape id="Grafik 1088749689" o:spid="_x0000_s1106" type="#_x0000_t75" alt="nrzmhi_logo_500" style="position:absolute;margin-left:385.15pt;margin-top:2.25pt;width:63.4pt;height:63.4pt;z-index:-1;visibility:visible;mso-wrap-style:square;mso-width-percent:0;mso-height-percent:0;mso-wrap-distance-left:9pt;mso-wrap-distance-top:0;mso-wrap-distance-right:9pt;mso-wrap-distance-bottom:0;mso-position-horizontal:absolute;mso-position-horizontal-relative:text;mso-position-vertical:absolute;mso-position-vertical-relative:text;mso-width-percent:0;mso-height-percent:0;mso-width-relative:page;mso-height-relative:page">
           <v:imagedata r:id="rId1" o:title="nrzmhi_logo_500"/>
         </v:shape>
       </w:pict>
@@ -3505,8 +3505,8 @@
       <w:rPr>
         <w:noProof/>
       </w:rPr>
-      <w:pict w14:anchorId="238D022B">
-        <v:shape id="Grafik 6" o:spid="_x0000_s1096" type="#_x0000_t75" alt="RKI_Logo-NRZKL-Deu_RGB-1.JPG" style="position:absolute;margin-left:449.25pt;margin-top:6.75pt;width:55pt;height:55pt;z-index:1;visibility:visible;mso-wrap-style:square;mso-width-percent:0;mso-height-percent:0;mso-wrap-distance-left:9pt;mso-wrap-distance-top:0;mso-wrap-distance-right:9pt;mso-wrap-distance-bottom:0;mso-position-horizontal:absolute;mso-position-horizontal-relative:text;mso-position-vertical:absolute;mso-position-vertical-relative:text;mso-width-percent:0;mso-height-percent:0;mso-width-relative:page;mso-height-relative:page" stroked="t" strokecolor="white">
+      <w:pict w14:anchorId="748D288D">
+        <v:shape id="Grafik 1318313420" o:spid="_x0000_s1105" type="#_x0000_t75" alt="RKI_Logo-NRZKL-Deu_RGB-1.JPG" style="position:absolute;margin-left:449.25pt;margin-top:6.75pt;width:55pt;height:55pt;z-index:5;visibility:visible;mso-wrap-style:square;mso-width-percent:0;mso-height-percent:0;mso-wrap-distance-left:9pt;mso-wrap-distance-top:0;mso-wrap-distance-right:9pt;mso-wrap-distance-bottom:0;mso-position-horizontal:absolute;mso-position-horizontal-relative:text;mso-position-vertical:absolute;mso-position-vertical-relative:text;mso-width-percent:0;mso-height-percent:0;mso-width-relative:page;mso-height-relative:page" stroked="t" strokecolor="white">
           <v:imagedata r:id="rId2" o:title="RKI_Logo-NRZKL-Deu_RGB-1"/>
         </v:shape>
       </w:pict>
@@ -3626,12 +3626,12 @@
       <w:rPr>
         <w:noProof/>
       </w:rPr>
-      <w:pict w14:anchorId="658504DB">
+      <w:pict w14:anchorId="53EBAA65">
         <v:shapetype id="_x0000_t202" coordsize="21600,21600" o:spt="202" path="m,l,21600r21600,l21600,xe">
           <v:stroke joinstyle="miter"/>
           <v:path gradientshapeok="t" o:connecttype="rect"/>
         </v:shapetype>
-        <v:shape id="Textfeld 3" o:spid="_x0000_s1095" type="#_x0000_t202" style="position:absolute;margin-left:364.1pt;margin-top:2.3pt;width:156.8pt;height:304.25pt;z-index:2;visibility:visible;mso-wrap-style:square;mso-width-percent:0;mso-height-percent:0;mso-wrap-distance-left:9pt;mso-wrap-distance-top:0;mso-wrap-distance-right:9pt;mso-wrap-distance-bottom:0;mso-position-horizontal-relative:text;mso-position-vertical-relative:text;mso-width-percent:0;mso-height-percent:0;mso-width-relative:page;mso-height-relative:page;v-text-anchor:top" o:gfxdata="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" stroked="f">
+        <v:shape id="Textfeld 3" o:spid="_x0000_s1104" type="#_x0000_t202" style="position:absolute;margin-left:364.1pt;margin-top:2.3pt;width:156.8pt;height:304.25pt;z-index:6;visibility:visible;mso-wrap-style:square;mso-width-percent:0;mso-height-percent:0;mso-wrap-distance-left:9pt;mso-wrap-distance-top:0;mso-wrap-distance-right:9pt;mso-wrap-distance-bottom:0;mso-position-horizontal-relative:text;mso-position-vertical-relative:text;mso-width-percent:0;mso-height-percent:0;mso-width-relative:page;mso-height-relative:page;v-text-anchor:top" o:gfxdata="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" stroked="f">
           <v:textbox style="mso-next-textbox:#Textfeld 3">
             <w:txbxContent>
               <w:p>
@@ -3990,6 +3990,14 @@
                     <w:lang w:val="pl-PL"/>
                   </w:rPr>
                 </w:pPr>
+                <w:r>
+                  <w:rPr>
+                    <w:sz w:val="17"/>
+                    <w:szCs w:val="17"/>
+                    <w:lang w:val="pl-PL"/>
+                  </w:rPr>
+                  <w:t xml:space="preserve">Dr. med. </w:t>
+                </w:r>
                 <w:r>
                   <w:rPr>
                     <w:sz w:val="17"/>

</xml_diff>

<commit_message>
Update name and fix beta-lactamase bug
</commit_message>
<xml_diff>
--- a/HaemophilusWeb/ReportTemplates/BLNAR v10.docx
+++ b/HaemophilusWeb/ReportTemplates/BLNAR v10.docx
@@ -1,6 +1,6 @@
 
 <file path=word/document.xml><?xml version="1.0" encoding="utf-8"?>
-<w:document xmlns:wpc="http://schemas.microsoft.com/office/word/2010/wordprocessingCanvas" xmlns:cx="http://schemas.microsoft.com/office/drawing/2014/chartex" xmlns:cx1="http://schemas.microsoft.com/office/drawing/2015/9/8/chartex" xmlns:cx2="http://schemas.microsoft.com/office/drawing/2015/10/21/chartex" xmlns:cx3="http://schemas.microsoft.com/office/drawing/2016/5/9/chartex" xmlns:cx4="http://schemas.microsoft.com/office/drawing/2016/5/10/chartex" xmlns:cx5="http://schemas.microsoft.com/office/drawing/2016/5/11/chartex" xmlns:cx6="http://schemas.microsoft.com/office/drawing/2016/5/12/chartex" xmlns:cx7="http://schemas.microsoft.com/office/drawing/2016/5/13/chartex" xmlns:cx8="http://schemas.microsoft.com/office/drawing/2016/5/14/chartex" xmlns:mc="http://schemas.openxmlformats.org/markup-compatibility/2006" xmlns:aink="http://schemas.microsoft.com/office/drawing/2016/ink" xmlns:am3d="http://schemas.microsoft.com/office/drawing/2017/model3d" xmlns:o="urn:schemas-microsoft-com:office:office" xmlns:oel="http://schemas.microsoft.com/office/2019/extlst" xmlns:r="http://schemas.openxmlformats.org/officeDocument/2006/relationships" xmlns:m="http://schemas.openxmlformats.org/officeDocument/2006/math" xmlns:v="urn:schemas-microsoft-com:vml" xmlns:wp14="http://schemas.microsoft.com/office/word/2010/wordprocessingDrawing" xmlns:wp="http://schemas.openxmlformats.org/drawingml/2006/wordprocessingDrawing" xmlns:w10="urn:schemas-microsoft-com:office:word" xmlns:w="http://schemas.openxmlformats.org/wordprocessingml/2006/main" xmlns:w14="http://schemas.microsoft.com/office/word/2010/wordml" xmlns:w15="http://schemas.microsoft.com/office/word/2012/wordml" xmlns:w16cex="http://schemas.microsoft.com/office/word/2018/wordml/cex" xmlns:w16cid="http://schemas.microsoft.com/office/word/2016/wordml/cid" xmlns:w16="http://schemas.microsoft.com/office/word/2018/wordml" xmlns:w16sdtdh="http://schemas.microsoft.com/office/word/2020/wordml/sdtdatahash" xmlns:w16se="http://schemas.microsoft.com/office/word/2015/wordml/symex" xmlns:wpg="http://schemas.microsoft.com/office/word/2010/wordprocessingGroup" xmlns:wpi="http://schemas.microsoft.com/office/word/2010/wordprocessingInk" xmlns:wne="http://schemas.microsoft.com/office/word/2006/wordml" xmlns:wps="http://schemas.microsoft.com/office/word/2010/wordprocessingShape" mc:Ignorable="w14 w15 w16se w16cid w16 w16cex w16sdtdh wp14">
+<w:document xmlns:wpc="http://schemas.microsoft.com/office/word/2010/wordprocessingCanvas" xmlns:cx="http://schemas.microsoft.com/office/drawing/2014/chartex" xmlns:cx1="http://schemas.microsoft.com/office/drawing/2015/9/8/chartex" xmlns:cx2="http://schemas.microsoft.com/office/drawing/2015/10/21/chartex" xmlns:cx3="http://schemas.microsoft.com/office/drawing/2016/5/9/chartex" xmlns:cx4="http://schemas.microsoft.com/office/drawing/2016/5/10/chartex" xmlns:cx5="http://schemas.microsoft.com/office/drawing/2016/5/11/chartex" xmlns:cx6="http://schemas.microsoft.com/office/drawing/2016/5/12/chartex" xmlns:cx7="http://schemas.microsoft.com/office/drawing/2016/5/13/chartex" xmlns:cx8="http://schemas.microsoft.com/office/drawing/2016/5/14/chartex" xmlns:mc="http://schemas.openxmlformats.org/markup-compatibility/2006" xmlns:aink="http://schemas.microsoft.com/office/drawing/2016/ink" xmlns:am3d="http://schemas.microsoft.com/office/drawing/2017/model3d" xmlns:o="urn:schemas-microsoft-com:office:office" xmlns:oel="http://schemas.microsoft.com/office/2019/extlst" xmlns:r="http://schemas.openxmlformats.org/officeDocument/2006/relationships" xmlns:m="http://schemas.openxmlformats.org/officeDocument/2006/math" xmlns:v="urn:schemas-microsoft-com:vml" xmlns:wp14="http://schemas.microsoft.com/office/word/2010/wordprocessingDrawing" xmlns:wp="http://schemas.openxmlformats.org/drawingml/2006/wordprocessingDrawing" xmlns:w10="urn:schemas-microsoft-com:office:word" xmlns:w="http://schemas.openxmlformats.org/wordprocessingml/2006/main" xmlns:w14="http://schemas.microsoft.com/office/word/2010/wordml" xmlns:w15="http://schemas.microsoft.com/office/word/2012/wordml" xmlns:w16cex="http://schemas.microsoft.com/office/word/2018/wordml/cex" xmlns:w16cid="http://schemas.microsoft.com/office/word/2016/wordml/cid" xmlns:w16="http://schemas.microsoft.com/office/word/2018/wordml" xmlns:w16du="http://schemas.microsoft.com/office/word/2023/wordml/word16du" xmlns:w16sdtdh="http://schemas.microsoft.com/office/word/2020/wordml/sdtdatahash" xmlns:w16sdtfl="http://schemas.microsoft.com/office/word/2024/wordml/sdtformatlock" xmlns:w16se="http://schemas.microsoft.com/office/word/2015/wordml/symex" xmlns:wpg="http://schemas.microsoft.com/office/word/2010/wordprocessingGroup" xmlns:wpi="http://schemas.microsoft.com/office/word/2010/wordprocessingInk" xmlns:wne="http://schemas.microsoft.com/office/word/2006/wordml" xmlns:wps="http://schemas.microsoft.com/office/word/2010/wordprocessingShape" mc:Ignorable="w14 w15 w16se w16cid w16 w16cex w16sdtdh w16sdtfl w16du wp14">
   <w:body>
     <w:p>
       <w:pPr>
@@ -141,12 +141,12 @@
           <w:rFonts w:ascii="Arial" w:hAnsi="Arial" w:cs="Arial"/>
           <w:noProof/>
         </w:rPr>
-        <w:pict w14:anchorId="50CDAFD9">
+        <w:pict w14:anchorId="38CEC1C4">
           <v:shapetype id="_x0000_t202" coordsize="21600,21600" o:spt="202" path="m,l,21600r21600,l21600,xe">
             <v:stroke joinstyle="miter"/>
             <v:path gradientshapeok="t" o:connecttype="rect"/>
           </v:shapetype>
-          <v:shape id="_x0000_s2056" type="#_x0000_t202" style="position:absolute;margin-left:249.4pt;margin-top:47pt;width:90.7pt;height:99.2pt;z-index:-1;visibility:visible;mso-wrap-distance-left:9pt;mso-wrap-distance-top:3.6pt;mso-wrap-distance-right:9pt;mso-wrap-distance-bottom:3.6pt;mso-position-horizontal-relative:text;mso-position-vertical-relative:text;mso-width-relative:margin;mso-height-relative:margin;v-text-anchor:top" stroked="f">
+          <v:shape id="_x0000_s2058" type="#_x0000_t202" style="position:absolute;margin-left:249.4pt;margin-top:47pt;width:90.7pt;height:99.2pt;z-index:-1;visibility:visible;mso-wrap-distance-left:9pt;mso-wrap-distance-top:3.6pt;mso-wrap-distance-right:9pt;mso-wrap-distance-bottom:3.6pt;mso-position-horizontal-relative:text;mso-position-vertical-relative:text;mso-width-relative:margin;mso-height-relative:margin;v-text-anchor:top" stroked="f">
             <v:textbox>
               <w:txbxContent>
                 <w:p>
@@ -2729,7 +2729,7 @@
 </file>
 
 <file path=word/endnotes.xml><?xml version="1.0" encoding="utf-8"?>
-<w:endnotes xmlns:wpc="http://schemas.microsoft.com/office/word/2010/wordprocessingCanvas" xmlns:cx="http://schemas.microsoft.com/office/drawing/2014/chartex" xmlns:cx1="http://schemas.microsoft.com/office/drawing/2015/9/8/chartex" xmlns:cx2="http://schemas.microsoft.com/office/drawing/2015/10/21/chartex" xmlns:cx3="http://schemas.microsoft.com/office/drawing/2016/5/9/chartex" xmlns:cx4="http://schemas.microsoft.com/office/drawing/2016/5/10/chartex" xmlns:cx5="http://schemas.microsoft.com/office/drawing/2016/5/11/chartex" xmlns:cx6="http://schemas.microsoft.com/office/drawing/2016/5/12/chartex" xmlns:cx7="http://schemas.microsoft.com/office/drawing/2016/5/13/chartex" xmlns:cx8="http://schemas.microsoft.com/office/drawing/2016/5/14/chartex" xmlns:mc="http://schemas.openxmlformats.org/markup-compatibility/2006" xmlns:aink="http://schemas.microsoft.com/office/drawing/2016/ink" xmlns:am3d="http://schemas.microsoft.com/office/drawing/2017/model3d" xmlns:o="urn:schemas-microsoft-com:office:office" xmlns:oel="http://schemas.microsoft.com/office/2019/extlst" xmlns:r="http://schemas.openxmlformats.org/officeDocument/2006/relationships" xmlns:m="http://schemas.openxmlformats.org/officeDocument/2006/math" xmlns:v="urn:schemas-microsoft-com:vml" xmlns:wp14="http://schemas.microsoft.com/office/word/2010/wordprocessingDrawing" xmlns:wp="http://schemas.openxmlformats.org/drawingml/2006/wordprocessingDrawing" xmlns:w10="urn:schemas-microsoft-com:office:word" xmlns:w="http://schemas.openxmlformats.org/wordprocessingml/2006/main" xmlns:w14="http://schemas.microsoft.com/office/word/2010/wordml" xmlns:w15="http://schemas.microsoft.com/office/word/2012/wordml" xmlns:w16cex="http://schemas.microsoft.com/office/word/2018/wordml/cex" xmlns:w16cid="http://schemas.microsoft.com/office/word/2016/wordml/cid" xmlns:w16="http://schemas.microsoft.com/office/word/2018/wordml" xmlns:w16sdtdh="http://schemas.microsoft.com/office/word/2020/wordml/sdtdatahash" xmlns:w16se="http://schemas.microsoft.com/office/word/2015/wordml/symex" xmlns:wpg="http://schemas.microsoft.com/office/word/2010/wordprocessingGroup" xmlns:wpi="http://schemas.microsoft.com/office/word/2010/wordprocessingInk" xmlns:wne="http://schemas.microsoft.com/office/word/2006/wordml" xmlns:wps="http://schemas.microsoft.com/office/word/2010/wordprocessingShape" mc:Ignorable="w14 w15 w16se w16cid w16 w16cex w16sdtdh wp14">
+<w:endnotes xmlns:wpc="http://schemas.microsoft.com/office/word/2010/wordprocessingCanvas" xmlns:cx="http://schemas.microsoft.com/office/drawing/2014/chartex" xmlns:cx1="http://schemas.microsoft.com/office/drawing/2015/9/8/chartex" xmlns:cx2="http://schemas.microsoft.com/office/drawing/2015/10/21/chartex" xmlns:cx3="http://schemas.microsoft.com/office/drawing/2016/5/9/chartex" xmlns:cx4="http://schemas.microsoft.com/office/drawing/2016/5/10/chartex" xmlns:cx5="http://schemas.microsoft.com/office/drawing/2016/5/11/chartex" xmlns:cx6="http://schemas.microsoft.com/office/drawing/2016/5/12/chartex" xmlns:cx7="http://schemas.microsoft.com/office/drawing/2016/5/13/chartex" xmlns:cx8="http://schemas.microsoft.com/office/drawing/2016/5/14/chartex" xmlns:mc="http://schemas.openxmlformats.org/markup-compatibility/2006" xmlns:aink="http://schemas.microsoft.com/office/drawing/2016/ink" xmlns:am3d="http://schemas.microsoft.com/office/drawing/2017/model3d" xmlns:o="urn:schemas-microsoft-com:office:office" xmlns:oel="http://schemas.microsoft.com/office/2019/extlst" xmlns:r="http://schemas.openxmlformats.org/officeDocument/2006/relationships" xmlns:m="http://schemas.openxmlformats.org/officeDocument/2006/math" xmlns:v="urn:schemas-microsoft-com:vml" xmlns:wp14="http://schemas.microsoft.com/office/word/2010/wordprocessingDrawing" xmlns:wp="http://schemas.openxmlformats.org/drawingml/2006/wordprocessingDrawing" xmlns:w10="urn:schemas-microsoft-com:office:word" xmlns:w="http://schemas.openxmlformats.org/wordprocessingml/2006/main" xmlns:w14="http://schemas.microsoft.com/office/word/2010/wordml" xmlns:w15="http://schemas.microsoft.com/office/word/2012/wordml" xmlns:w16cex="http://schemas.microsoft.com/office/word/2018/wordml/cex" xmlns:w16cid="http://schemas.microsoft.com/office/word/2016/wordml/cid" xmlns:w16="http://schemas.microsoft.com/office/word/2018/wordml" xmlns:w16du="http://schemas.microsoft.com/office/word/2023/wordml/word16du" xmlns:w16sdtdh="http://schemas.microsoft.com/office/word/2020/wordml/sdtdatahash" xmlns:w16sdtfl="http://schemas.microsoft.com/office/word/2024/wordml/sdtformatlock" xmlns:w16se="http://schemas.microsoft.com/office/word/2015/wordml/symex" xmlns:wpg="http://schemas.microsoft.com/office/word/2010/wordprocessingGroup" xmlns:wpi="http://schemas.microsoft.com/office/word/2010/wordprocessingInk" xmlns:wne="http://schemas.microsoft.com/office/word/2006/wordml" xmlns:wps="http://schemas.microsoft.com/office/word/2010/wordprocessingShape" mc:Ignorable="w14 w15 w16se w16cid w16 w16cex w16sdtdh w16sdtfl w16du wp14">
   <w:endnote w:type="separator" w:id="-1">
     <w:p>
       <w:r>
@@ -2748,7 +2748,7 @@
 </file>
 
 <file path=word/footer1.xml><?xml version="1.0" encoding="utf-8"?>
-<w:ftr xmlns:wpc="http://schemas.microsoft.com/office/word/2010/wordprocessingCanvas" xmlns:cx="http://schemas.microsoft.com/office/drawing/2014/chartex" xmlns:cx1="http://schemas.microsoft.com/office/drawing/2015/9/8/chartex" xmlns:cx2="http://schemas.microsoft.com/office/drawing/2015/10/21/chartex" xmlns:cx3="http://schemas.microsoft.com/office/drawing/2016/5/9/chartex" xmlns:cx4="http://schemas.microsoft.com/office/drawing/2016/5/10/chartex" xmlns:cx5="http://schemas.microsoft.com/office/drawing/2016/5/11/chartex" xmlns:cx6="http://schemas.microsoft.com/office/drawing/2016/5/12/chartex" xmlns:cx7="http://schemas.microsoft.com/office/drawing/2016/5/13/chartex" xmlns:cx8="http://schemas.microsoft.com/office/drawing/2016/5/14/chartex" xmlns:mc="http://schemas.openxmlformats.org/markup-compatibility/2006" xmlns:aink="http://schemas.microsoft.com/office/drawing/2016/ink" xmlns:am3d="http://schemas.microsoft.com/office/drawing/2017/model3d" xmlns:o="urn:schemas-microsoft-com:office:office" xmlns:oel="http://schemas.microsoft.com/office/2019/extlst" xmlns:r="http://schemas.openxmlformats.org/officeDocument/2006/relationships" xmlns:m="http://schemas.openxmlformats.org/officeDocument/2006/math" xmlns:v="urn:schemas-microsoft-com:vml" xmlns:wp14="http://schemas.microsoft.com/office/word/2010/wordprocessingDrawing" xmlns:wp="http://schemas.openxmlformats.org/drawingml/2006/wordprocessingDrawing" xmlns:w10="urn:schemas-microsoft-com:office:word" xmlns:w="http://schemas.openxmlformats.org/wordprocessingml/2006/main" xmlns:w14="http://schemas.microsoft.com/office/word/2010/wordml" xmlns:w15="http://schemas.microsoft.com/office/word/2012/wordml" xmlns:w16cex="http://schemas.microsoft.com/office/word/2018/wordml/cex" xmlns:w16cid="http://schemas.microsoft.com/office/word/2016/wordml/cid" xmlns:w16="http://schemas.microsoft.com/office/word/2018/wordml" xmlns:w16sdtdh="http://schemas.microsoft.com/office/word/2020/wordml/sdtdatahash" xmlns:w16se="http://schemas.microsoft.com/office/word/2015/wordml/symex" xmlns:wpg="http://schemas.microsoft.com/office/word/2010/wordprocessingGroup" xmlns:wpi="http://schemas.microsoft.com/office/word/2010/wordprocessingInk" xmlns:wne="http://schemas.microsoft.com/office/word/2006/wordml" xmlns:wps="http://schemas.microsoft.com/office/word/2010/wordprocessingShape" mc:Ignorable="w14 w15 w16se w16cid w16 w16cex w16sdtdh wp14">
+<w:ftr xmlns:wpc="http://schemas.microsoft.com/office/word/2010/wordprocessingCanvas" xmlns:cx="http://schemas.microsoft.com/office/drawing/2014/chartex" xmlns:cx1="http://schemas.microsoft.com/office/drawing/2015/9/8/chartex" xmlns:cx2="http://schemas.microsoft.com/office/drawing/2015/10/21/chartex" xmlns:cx3="http://schemas.microsoft.com/office/drawing/2016/5/9/chartex" xmlns:cx4="http://schemas.microsoft.com/office/drawing/2016/5/10/chartex" xmlns:cx5="http://schemas.microsoft.com/office/drawing/2016/5/11/chartex" xmlns:cx6="http://schemas.microsoft.com/office/drawing/2016/5/12/chartex" xmlns:cx7="http://schemas.microsoft.com/office/drawing/2016/5/13/chartex" xmlns:cx8="http://schemas.microsoft.com/office/drawing/2016/5/14/chartex" xmlns:mc="http://schemas.openxmlformats.org/markup-compatibility/2006" xmlns:aink="http://schemas.microsoft.com/office/drawing/2016/ink" xmlns:am3d="http://schemas.microsoft.com/office/drawing/2017/model3d" xmlns:o="urn:schemas-microsoft-com:office:office" xmlns:oel="http://schemas.microsoft.com/office/2019/extlst" xmlns:r="http://schemas.openxmlformats.org/officeDocument/2006/relationships" xmlns:m="http://schemas.openxmlformats.org/officeDocument/2006/math" xmlns:v="urn:schemas-microsoft-com:vml" xmlns:wp14="http://schemas.microsoft.com/office/word/2010/wordprocessingDrawing" xmlns:wp="http://schemas.openxmlformats.org/drawingml/2006/wordprocessingDrawing" xmlns:w10="urn:schemas-microsoft-com:office:word" xmlns:w="http://schemas.openxmlformats.org/wordprocessingml/2006/main" xmlns:w14="http://schemas.microsoft.com/office/word/2010/wordml" xmlns:w15="http://schemas.microsoft.com/office/word/2012/wordml" xmlns:w16cex="http://schemas.microsoft.com/office/word/2018/wordml/cex" xmlns:w16cid="http://schemas.microsoft.com/office/word/2016/wordml/cid" xmlns:w16="http://schemas.microsoft.com/office/word/2018/wordml" xmlns:w16du="http://schemas.microsoft.com/office/word/2023/wordml/word16du" xmlns:w16sdtdh="http://schemas.microsoft.com/office/word/2020/wordml/sdtdatahash" xmlns:w16sdtfl="http://schemas.microsoft.com/office/word/2024/wordml/sdtformatlock" xmlns:w16se="http://schemas.microsoft.com/office/word/2015/wordml/symex" xmlns:wpg="http://schemas.microsoft.com/office/word/2010/wordprocessingGroup" xmlns:wpi="http://schemas.microsoft.com/office/word/2010/wordprocessingInk" xmlns:wne="http://schemas.microsoft.com/office/word/2006/wordml" xmlns:wps="http://schemas.microsoft.com/office/word/2010/wordprocessingShape" mc:Ignorable="w14 w15 w16se w16cid w16 w16cex w16sdtdh w16sdtfl w16du wp14">
   <w:p>
     <w:pPr>
       <w:pStyle w:val="Fuzeile"/>
@@ -2758,7 +2758,7 @@
 </file>
 
 <file path=word/footer2.xml><?xml version="1.0" encoding="utf-8"?>
-<w:ftr xmlns:wpc="http://schemas.microsoft.com/office/word/2010/wordprocessingCanvas" xmlns:cx="http://schemas.microsoft.com/office/drawing/2014/chartex" xmlns:cx1="http://schemas.microsoft.com/office/drawing/2015/9/8/chartex" xmlns:cx2="http://schemas.microsoft.com/office/drawing/2015/10/21/chartex" xmlns:cx3="http://schemas.microsoft.com/office/drawing/2016/5/9/chartex" xmlns:cx4="http://schemas.microsoft.com/office/drawing/2016/5/10/chartex" xmlns:cx5="http://schemas.microsoft.com/office/drawing/2016/5/11/chartex" xmlns:cx6="http://schemas.microsoft.com/office/drawing/2016/5/12/chartex" xmlns:cx7="http://schemas.microsoft.com/office/drawing/2016/5/13/chartex" xmlns:cx8="http://schemas.microsoft.com/office/drawing/2016/5/14/chartex" xmlns:mc="http://schemas.openxmlformats.org/markup-compatibility/2006" xmlns:aink="http://schemas.microsoft.com/office/drawing/2016/ink" xmlns:am3d="http://schemas.microsoft.com/office/drawing/2017/model3d" xmlns:o="urn:schemas-microsoft-com:office:office" xmlns:oel="http://schemas.microsoft.com/office/2019/extlst" xmlns:r="http://schemas.openxmlformats.org/officeDocument/2006/relationships" xmlns:m="http://schemas.openxmlformats.org/officeDocument/2006/math" xmlns:v="urn:schemas-microsoft-com:vml" xmlns:wp14="http://schemas.microsoft.com/office/word/2010/wordprocessingDrawing" xmlns:wp="http://schemas.openxmlformats.org/drawingml/2006/wordprocessingDrawing" xmlns:w10="urn:schemas-microsoft-com:office:word" xmlns:w="http://schemas.openxmlformats.org/wordprocessingml/2006/main" xmlns:w14="http://schemas.microsoft.com/office/word/2010/wordml" xmlns:w15="http://schemas.microsoft.com/office/word/2012/wordml" xmlns:w16cex="http://schemas.microsoft.com/office/word/2018/wordml/cex" xmlns:w16cid="http://schemas.microsoft.com/office/word/2016/wordml/cid" xmlns:w16="http://schemas.microsoft.com/office/word/2018/wordml" xmlns:w16sdtdh="http://schemas.microsoft.com/office/word/2020/wordml/sdtdatahash" xmlns:w16se="http://schemas.microsoft.com/office/word/2015/wordml/symex" xmlns:wpg="http://schemas.microsoft.com/office/word/2010/wordprocessingGroup" xmlns:wpi="http://schemas.microsoft.com/office/word/2010/wordprocessingInk" xmlns:wne="http://schemas.microsoft.com/office/word/2006/wordml" xmlns:wps="http://schemas.microsoft.com/office/word/2010/wordprocessingShape" mc:Ignorable="w14 w15 w16se w16cid w16 w16cex w16sdtdh wp14">
+<w:ftr xmlns:wpc="http://schemas.microsoft.com/office/word/2010/wordprocessingCanvas" xmlns:cx="http://schemas.microsoft.com/office/drawing/2014/chartex" xmlns:cx1="http://schemas.microsoft.com/office/drawing/2015/9/8/chartex" xmlns:cx2="http://schemas.microsoft.com/office/drawing/2015/10/21/chartex" xmlns:cx3="http://schemas.microsoft.com/office/drawing/2016/5/9/chartex" xmlns:cx4="http://schemas.microsoft.com/office/drawing/2016/5/10/chartex" xmlns:cx5="http://schemas.microsoft.com/office/drawing/2016/5/11/chartex" xmlns:cx6="http://schemas.microsoft.com/office/drawing/2016/5/12/chartex" xmlns:cx7="http://schemas.microsoft.com/office/drawing/2016/5/13/chartex" xmlns:cx8="http://schemas.microsoft.com/office/drawing/2016/5/14/chartex" xmlns:mc="http://schemas.openxmlformats.org/markup-compatibility/2006" xmlns:aink="http://schemas.microsoft.com/office/drawing/2016/ink" xmlns:am3d="http://schemas.microsoft.com/office/drawing/2017/model3d" xmlns:o="urn:schemas-microsoft-com:office:office" xmlns:oel="http://schemas.microsoft.com/office/2019/extlst" xmlns:r="http://schemas.openxmlformats.org/officeDocument/2006/relationships" xmlns:m="http://schemas.openxmlformats.org/officeDocument/2006/math" xmlns:v="urn:schemas-microsoft-com:vml" xmlns:wp14="http://schemas.microsoft.com/office/word/2010/wordprocessingDrawing" xmlns:wp="http://schemas.openxmlformats.org/drawingml/2006/wordprocessingDrawing" xmlns:w10="urn:schemas-microsoft-com:office:word" xmlns:w="http://schemas.openxmlformats.org/wordprocessingml/2006/main" xmlns:w14="http://schemas.microsoft.com/office/word/2010/wordml" xmlns:w15="http://schemas.microsoft.com/office/word/2012/wordml" xmlns:w16cex="http://schemas.microsoft.com/office/word/2018/wordml/cex" xmlns:w16cid="http://schemas.microsoft.com/office/word/2016/wordml/cid" xmlns:w16="http://schemas.microsoft.com/office/word/2018/wordml" xmlns:w16du="http://schemas.microsoft.com/office/word/2023/wordml/word16du" xmlns:w16sdtdh="http://schemas.microsoft.com/office/word/2020/wordml/sdtdatahash" xmlns:w16sdtfl="http://schemas.microsoft.com/office/word/2024/wordml/sdtformatlock" xmlns:w16se="http://schemas.microsoft.com/office/word/2015/wordml/symex" xmlns:wpg="http://schemas.microsoft.com/office/word/2010/wordprocessingGroup" xmlns:wpi="http://schemas.microsoft.com/office/word/2010/wordprocessingInk" xmlns:wne="http://schemas.microsoft.com/office/word/2006/wordml" xmlns:wps="http://schemas.microsoft.com/office/word/2010/wordprocessingShape" mc:Ignorable="w14 w15 w16se w16cid w16 w16cex w16sdtdh w16sdtfl w16du wp14">
   <w:p>
     <w:pPr>
       <w:tabs>
@@ -2994,7 +2994,7 @@
 </file>
 
 <file path=word/footer3.xml><?xml version="1.0" encoding="utf-8"?>
-<w:ftr xmlns:wpc="http://schemas.microsoft.com/office/word/2010/wordprocessingCanvas" xmlns:cx="http://schemas.microsoft.com/office/drawing/2014/chartex" xmlns:cx1="http://schemas.microsoft.com/office/drawing/2015/9/8/chartex" xmlns:cx2="http://schemas.microsoft.com/office/drawing/2015/10/21/chartex" xmlns:cx3="http://schemas.microsoft.com/office/drawing/2016/5/9/chartex" xmlns:cx4="http://schemas.microsoft.com/office/drawing/2016/5/10/chartex" xmlns:cx5="http://schemas.microsoft.com/office/drawing/2016/5/11/chartex" xmlns:cx6="http://schemas.microsoft.com/office/drawing/2016/5/12/chartex" xmlns:cx7="http://schemas.microsoft.com/office/drawing/2016/5/13/chartex" xmlns:cx8="http://schemas.microsoft.com/office/drawing/2016/5/14/chartex" xmlns:mc="http://schemas.openxmlformats.org/markup-compatibility/2006" xmlns:aink="http://schemas.microsoft.com/office/drawing/2016/ink" xmlns:am3d="http://schemas.microsoft.com/office/drawing/2017/model3d" xmlns:o="urn:schemas-microsoft-com:office:office" xmlns:oel="http://schemas.microsoft.com/office/2019/extlst" xmlns:r="http://schemas.openxmlformats.org/officeDocument/2006/relationships" xmlns:m="http://schemas.openxmlformats.org/officeDocument/2006/math" xmlns:v="urn:schemas-microsoft-com:vml" xmlns:wp14="http://schemas.microsoft.com/office/word/2010/wordprocessingDrawing" xmlns:wp="http://schemas.openxmlformats.org/drawingml/2006/wordprocessingDrawing" xmlns:w10="urn:schemas-microsoft-com:office:word" xmlns:w="http://schemas.openxmlformats.org/wordprocessingml/2006/main" xmlns:w14="http://schemas.microsoft.com/office/word/2010/wordml" xmlns:w15="http://schemas.microsoft.com/office/word/2012/wordml" xmlns:w16cex="http://schemas.microsoft.com/office/word/2018/wordml/cex" xmlns:w16cid="http://schemas.microsoft.com/office/word/2016/wordml/cid" xmlns:w16="http://schemas.microsoft.com/office/word/2018/wordml" xmlns:w16sdtdh="http://schemas.microsoft.com/office/word/2020/wordml/sdtdatahash" xmlns:w16se="http://schemas.microsoft.com/office/word/2015/wordml/symex" xmlns:wpg="http://schemas.microsoft.com/office/word/2010/wordprocessingGroup" xmlns:wpi="http://schemas.microsoft.com/office/word/2010/wordprocessingInk" xmlns:wne="http://schemas.microsoft.com/office/word/2006/wordml" xmlns:wps="http://schemas.microsoft.com/office/word/2010/wordprocessingShape" mc:Ignorable="w14 w15 w16se w16cid w16 w16cex w16sdtdh wp14">
+<w:ftr xmlns:wpc="http://schemas.microsoft.com/office/word/2010/wordprocessingCanvas" xmlns:cx="http://schemas.microsoft.com/office/drawing/2014/chartex" xmlns:cx1="http://schemas.microsoft.com/office/drawing/2015/9/8/chartex" xmlns:cx2="http://schemas.microsoft.com/office/drawing/2015/10/21/chartex" xmlns:cx3="http://schemas.microsoft.com/office/drawing/2016/5/9/chartex" xmlns:cx4="http://schemas.microsoft.com/office/drawing/2016/5/10/chartex" xmlns:cx5="http://schemas.microsoft.com/office/drawing/2016/5/11/chartex" xmlns:cx6="http://schemas.microsoft.com/office/drawing/2016/5/12/chartex" xmlns:cx7="http://schemas.microsoft.com/office/drawing/2016/5/13/chartex" xmlns:cx8="http://schemas.microsoft.com/office/drawing/2016/5/14/chartex" xmlns:mc="http://schemas.openxmlformats.org/markup-compatibility/2006" xmlns:aink="http://schemas.microsoft.com/office/drawing/2016/ink" xmlns:am3d="http://schemas.microsoft.com/office/drawing/2017/model3d" xmlns:o="urn:schemas-microsoft-com:office:office" xmlns:oel="http://schemas.microsoft.com/office/2019/extlst" xmlns:r="http://schemas.openxmlformats.org/officeDocument/2006/relationships" xmlns:m="http://schemas.openxmlformats.org/officeDocument/2006/math" xmlns:v="urn:schemas-microsoft-com:vml" xmlns:wp14="http://schemas.microsoft.com/office/word/2010/wordprocessingDrawing" xmlns:wp="http://schemas.openxmlformats.org/drawingml/2006/wordprocessingDrawing" xmlns:w10="urn:schemas-microsoft-com:office:word" xmlns:w="http://schemas.openxmlformats.org/wordprocessingml/2006/main" xmlns:w14="http://schemas.microsoft.com/office/word/2010/wordml" xmlns:w15="http://schemas.microsoft.com/office/word/2012/wordml" xmlns:w16cex="http://schemas.microsoft.com/office/word/2018/wordml/cex" xmlns:w16cid="http://schemas.microsoft.com/office/word/2016/wordml/cid" xmlns:w16="http://schemas.microsoft.com/office/word/2018/wordml" xmlns:w16du="http://schemas.microsoft.com/office/word/2023/wordml/word16du" xmlns:w16sdtdh="http://schemas.microsoft.com/office/word/2020/wordml/sdtdatahash" xmlns:w16sdtfl="http://schemas.microsoft.com/office/word/2024/wordml/sdtformatlock" xmlns:w16se="http://schemas.microsoft.com/office/word/2015/wordml/symex" xmlns:wpg="http://schemas.microsoft.com/office/word/2010/wordprocessingGroup" xmlns:wpi="http://schemas.microsoft.com/office/word/2010/wordprocessingInk" xmlns:wne="http://schemas.microsoft.com/office/word/2006/wordml" xmlns:wps="http://schemas.microsoft.com/office/word/2010/wordprocessingShape" mc:Ignorable="w14 w15 w16se w16cid w16 w16cex w16sdtdh w16sdtfl w16du wp14">
   <w:p>
     <w:pPr>
       <w:tabs>
@@ -3230,7 +3230,7 @@
 </file>
 
 <file path=word/footnotes.xml><?xml version="1.0" encoding="utf-8"?>
-<w:footnotes xmlns:wpc="http://schemas.microsoft.com/office/word/2010/wordprocessingCanvas" xmlns:cx="http://schemas.microsoft.com/office/drawing/2014/chartex" xmlns:cx1="http://schemas.microsoft.com/office/drawing/2015/9/8/chartex" xmlns:cx2="http://schemas.microsoft.com/office/drawing/2015/10/21/chartex" xmlns:cx3="http://schemas.microsoft.com/office/drawing/2016/5/9/chartex" xmlns:cx4="http://schemas.microsoft.com/office/drawing/2016/5/10/chartex" xmlns:cx5="http://schemas.microsoft.com/office/drawing/2016/5/11/chartex" xmlns:cx6="http://schemas.microsoft.com/office/drawing/2016/5/12/chartex" xmlns:cx7="http://schemas.microsoft.com/office/drawing/2016/5/13/chartex" xmlns:cx8="http://schemas.microsoft.com/office/drawing/2016/5/14/chartex" xmlns:mc="http://schemas.openxmlformats.org/markup-compatibility/2006" xmlns:aink="http://schemas.microsoft.com/office/drawing/2016/ink" xmlns:am3d="http://schemas.microsoft.com/office/drawing/2017/model3d" xmlns:o="urn:schemas-microsoft-com:office:office" xmlns:oel="http://schemas.microsoft.com/office/2019/extlst" xmlns:r="http://schemas.openxmlformats.org/officeDocument/2006/relationships" xmlns:m="http://schemas.openxmlformats.org/officeDocument/2006/math" xmlns:v="urn:schemas-microsoft-com:vml" xmlns:wp14="http://schemas.microsoft.com/office/word/2010/wordprocessingDrawing" xmlns:wp="http://schemas.openxmlformats.org/drawingml/2006/wordprocessingDrawing" xmlns:w10="urn:schemas-microsoft-com:office:word" xmlns:w="http://schemas.openxmlformats.org/wordprocessingml/2006/main" xmlns:w14="http://schemas.microsoft.com/office/word/2010/wordml" xmlns:w15="http://schemas.microsoft.com/office/word/2012/wordml" xmlns:w16cex="http://schemas.microsoft.com/office/word/2018/wordml/cex" xmlns:w16cid="http://schemas.microsoft.com/office/word/2016/wordml/cid" xmlns:w16="http://schemas.microsoft.com/office/word/2018/wordml" xmlns:w16sdtdh="http://schemas.microsoft.com/office/word/2020/wordml/sdtdatahash" xmlns:w16se="http://schemas.microsoft.com/office/word/2015/wordml/symex" xmlns:wpg="http://schemas.microsoft.com/office/word/2010/wordprocessingGroup" xmlns:wpi="http://schemas.microsoft.com/office/word/2010/wordprocessingInk" xmlns:wne="http://schemas.microsoft.com/office/word/2006/wordml" xmlns:wps="http://schemas.microsoft.com/office/word/2010/wordprocessingShape" mc:Ignorable="w14 w15 w16se w16cid w16 w16cex w16sdtdh wp14">
+<w:footnotes xmlns:wpc="http://schemas.microsoft.com/office/word/2010/wordprocessingCanvas" xmlns:cx="http://schemas.microsoft.com/office/drawing/2014/chartex" xmlns:cx1="http://schemas.microsoft.com/office/drawing/2015/9/8/chartex" xmlns:cx2="http://schemas.microsoft.com/office/drawing/2015/10/21/chartex" xmlns:cx3="http://schemas.microsoft.com/office/drawing/2016/5/9/chartex" xmlns:cx4="http://schemas.microsoft.com/office/drawing/2016/5/10/chartex" xmlns:cx5="http://schemas.microsoft.com/office/drawing/2016/5/11/chartex" xmlns:cx6="http://schemas.microsoft.com/office/drawing/2016/5/12/chartex" xmlns:cx7="http://schemas.microsoft.com/office/drawing/2016/5/13/chartex" xmlns:cx8="http://schemas.microsoft.com/office/drawing/2016/5/14/chartex" xmlns:mc="http://schemas.openxmlformats.org/markup-compatibility/2006" xmlns:aink="http://schemas.microsoft.com/office/drawing/2016/ink" xmlns:am3d="http://schemas.microsoft.com/office/drawing/2017/model3d" xmlns:o="urn:schemas-microsoft-com:office:office" xmlns:oel="http://schemas.microsoft.com/office/2019/extlst" xmlns:r="http://schemas.openxmlformats.org/officeDocument/2006/relationships" xmlns:m="http://schemas.openxmlformats.org/officeDocument/2006/math" xmlns:v="urn:schemas-microsoft-com:vml" xmlns:wp14="http://schemas.microsoft.com/office/word/2010/wordprocessingDrawing" xmlns:wp="http://schemas.openxmlformats.org/drawingml/2006/wordprocessingDrawing" xmlns:w10="urn:schemas-microsoft-com:office:word" xmlns:w="http://schemas.openxmlformats.org/wordprocessingml/2006/main" xmlns:w14="http://schemas.microsoft.com/office/word/2010/wordml" xmlns:w15="http://schemas.microsoft.com/office/word/2012/wordml" xmlns:w16cex="http://schemas.microsoft.com/office/word/2018/wordml/cex" xmlns:w16cid="http://schemas.microsoft.com/office/word/2016/wordml/cid" xmlns:w16="http://schemas.microsoft.com/office/word/2018/wordml" xmlns:w16du="http://schemas.microsoft.com/office/word/2023/wordml/word16du" xmlns:w16sdtdh="http://schemas.microsoft.com/office/word/2020/wordml/sdtdatahash" xmlns:w16sdtfl="http://schemas.microsoft.com/office/word/2024/wordml/sdtformatlock" xmlns:w16se="http://schemas.microsoft.com/office/word/2015/wordml/symex" xmlns:wpg="http://schemas.microsoft.com/office/word/2010/wordprocessingGroup" xmlns:wpi="http://schemas.microsoft.com/office/word/2010/wordprocessingInk" xmlns:wne="http://schemas.microsoft.com/office/word/2006/wordml" xmlns:wps="http://schemas.microsoft.com/office/word/2010/wordprocessingShape" mc:Ignorable="w14 w15 w16se w16cid w16 w16cex w16sdtdh w16sdtfl w16du wp14">
   <w:footnote w:type="separator" w:id="-1">
     <w:p>
       <w:r>
@@ -3249,7 +3249,7 @@
 </file>
 
 <file path=word/header1.xml><?xml version="1.0" encoding="utf-8"?>
-<w:hdr xmlns:wpc="http://schemas.microsoft.com/office/word/2010/wordprocessingCanvas" xmlns:cx="http://schemas.microsoft.com/office/drawing/2014/chartex" xmlns:cx1="http://schemas.microsoft.com/office/drawing/2015/9/8/chartex" xmlns:cx2="http://schemas.microsoft.com/office/drawing/2015/10/21/chartex" xmlns:cx3="http://schemas.microsoft.com/office/drawing/2016/5/9/chartex" xmlns:cx4="http://schemas.microsoft.com/office/drawing/2016/5/10/chartex" xmlns:cx5="http://schemas.microsoft.com/office/drawing/2016/5/11/chartex" xmlns:cx6="http://schemas.microsoft.com/office/drawing/2016/5/12/chartex" xmlns:cx7="http://schemas.microsoft.com/office/drawing/2016/5/13/chartex" xmlns:cx8="http://schemas.microsoft.com/office/drawing/2016/5/14/chartex" xmlns:mc="http://schemas.openxmlformats.org/markup-compatibility/2006" xmlns:aink="http://schemas.microsoft.com/office/drawing/2016/ink" xmlns:am3d="http://schemas.microsoft.com/office/drawing/2017/model3d" xmlns:o="urn:schemas-microsoft-com:office:office" xmlns:oel="http://schemas.microsoft.com/office/2019/extlst" xmlns:r="http://schemas.openxmlformats.org/officeDocument/2006/relationships" xmlns:m="http://schemas.openxmlformats.org/officeDocument/2006/math" xmlns:v="urn:schemas-microsoft-com:vml" xmlns:wp14="http://schemas.microsoft.com/office/word/2010/wordprocessingDrawing" xmlns:wp="http://schemas.openxmlformats.org/drawingml/2006/wordprocessingDrawing" xmlns:w10="urn:schemas-microsoft-com:office:word" xmlns:w="http://schemas.openxmlformats.org/wordprocessingml/2006/main" xmlns:w14="http://schemas.microsoft.com/office/word/2010/wordml" xmlns:w15="http://schemas.microsoft.com/office/word/2012/wordml" xmlns:w16cex="http://schemas.microsoft.com/office/word/2018/wordml/cex" xmlns:w16cid="http://schemas.microsoft.com/office/word/2016/wordml/cid" xmlns:w16="http://schemas.microsoft.com/office/word/2018/wordml" xmlns:w16sdtdh="http://schemas.microsoft.com/office/word/2020/wordml/sdtdatahash" xmlns:w16se="http://schemas.microsoft.com/office/word/2015/wordml/symex" xmlns:wpg="http://schemas.microsoft.com/office/word/2010/wordprocessingGroup" xmlns:wpi="http://schemas.microsoft.com/office/word/2010/wordprocessingInk" xmlns:wne="http://schemas.microsoft.com/office/word/2006/wordml" xmlns:wps="http://schemas.microsoft.com/office/word/2010/wordprocessingShape" mc:Ignorable="w14 w15 w16se w16cid w16 w16cex w16sdtdh wp14">
+<w:hdr xmlns:wpc="http://schemas.microsoft.com/office/word/2010/wordprocessingCanvas" xmlns:cx="http://schemas.microsoft.com/office/drawing/2014/chartex" xmlns:cx1="http://schemas.microsoft.com/office/drawing/2015/9/8/chartex" xmlns:cx2="http://schemas.microsoft.com/office/drawing/2015/10/21/chartex" xmlns:cx3="http://schemas.microsoft.com/office/drawing/2016/5/9/chartex" xmlns:cx4="http://schemas.microsoft.com/office/drawing/2016/5/10/chartex" xmlns:cx5="http://schemas.microsoft.com/office/drawing/2016/5/11/chartex" xmlns:cx6="http://schemas.microsoft.com/office/drawing/2016/5/12/chartex" xmlns:cx7="http://schemas.microsoft.com/office/drawing/2016/5/13/chartex" xmlns:cx8="http://schemas.microsoft.com/office/drawing/2016/5/14/chartex" xmlns:mc="http://schemas.openxmlformats.org/markup-compatibility/2006" xmlns:aink="http://schemas.microsoft.com/office/drawing/2016/ink" xmlns:am3d="http://schemas.microsoft.com/office/drawing/2017/model3d" xmlns:o="urn:schemas-microsoft-com:office:office" xmlns:oel="http://schemas.microsoft.com/office/2019/extlst" xmlns:r="http://schemas.openxmlformats.org/officeDocument/2006/relationships" xmlns:m="http://schemas.openxmlformats.org/officeDocument/2006/math" xmlns:v="urn:schemas-microsoft-com:vml" xmlns:wp14="http://schemas.microsoft.com/office/word/2010/wordprocessingDrawing" xmlns:wp="http://schemas.openxmlformats.org/drawingml/2006/wordprocessingDrawing" xmlns:w10="urn:schemas-microsoft-com:office:word" xmlns:w="http://schemas.openxmlformats.org/wordprocessingml/2006/main" xmlns:w14="http://schemas.microsoft.com/office/word/2010/wordml" xmlns:w15="http://schemas.microsoft.com/office/word/2012/wordml" xmlns:w16cex="http://schemas.microsoft.com/office/word/2018/wordml/cex" xmlns:w16cid="http://schemas.microsoft.com/office/word/2016/wordml/cid" xmlns:w16="http://schemas.microsoft.com/office/word/2018/wordml" xmlns:w16du="http://schemas.microsoft.com/office/word/2023/wordml/word16du" xmlns:w16sdtdh="http://schemas.microsoft.com/office/word/2020/wordml/sdtdatahash" xmlns:w16sdtfl="http://schemas.microsoft.com/office/word/2024/wordml/sdtformatlock" xmlns:w16se="http://schemas.microsoft.com/office/word/2015/wordml/symex" xmlns:wpg="http://schemas.microsoft.com/office/word/2010/wordprocessingGroup" xmlns:wpi="http://schemas.microsoft.com/office/word/2010/wordprocessingInk" xmlns:wne="http://schemas.microsoft.com/office/word/2006/wordml" xmlns:wps="http://schemas.microsoft.com/office/word/2010/wordprocessingShape" mc:Ignorable="w14 w15 w16se w16cid w16 w16cex w16sdtdh w16sdtfl w16du wp14">
   <w:p>
     <w:pPr>
       <w:pStyle w:val="Kopfzeile"/>
@@ -3259,7 +3259,7 @@
 </file>
 
 <file path=word/header2.xml><?xml version="1.0" encoding="utf-8"?>
-<w:hdr xmlns:wpc="http://schemas.microsoft.com/office/word/2010/wordprocessingCanvas" xmlns:cx="http://schemas.microsoft.com/office/drawing/2014/chartex" xmlns:cx1="http://schemas.microsoft.com/office/drawing/2015/9/8/chartex" xmlns:cx2="http://schemas.microsoft.com/office/drawing/2015/10/21/chartex" xmlns:cx3="http://schemas.microsoft.com/office/drawing/2016/5/9/chartex" xmlns:cx4="http://schemas.microsoft.com/office/drawing/2016/5/10/chartex" xmlns:cx5="http://schemas.microsoft.com/office/drawing/2016/5/11/chartex" xmlns:cx6="http://schemas.microsoft.com/office/drawing/2016/5/12/chartex" xmlns:cx7="http://schemas.microsoft.com/office/drawing/2016/5/13/chartex" xmlns:cx8="http://schemas.microsoft.com/office/drawing/2016/5/14/chartex" xmlns:mc="http://schemas.openxmlformats.org/markup-compatibility/2006" xmlns:aink="http://schemas.microsoft.com/office/drawing/2016/ink" xmlns:am3d="http://schemas.microsoft.com/office/drawing/2017/model3d" xmlns:o="urn:schemas-microsoft-com:office:office" xmlns:oel="http://schemas.microsoft.com/office/2019/extlst" xmlns:r="http://schemas.openxmlformats.org/officeDocument/2006/relationships" xmlns:m="http://schemas.openxmlformats.org/officeDocument/2006/math" xmlns:v="urn:schemas-microsoft-com:vml" xmlns:wp14="http://schemas.microsoft.com/office/word/2010/wordprocessingDrawing" xmlns:wp="http://schemas.openxmlformats.org/drawingml/2006/wordprocessingDrawing" xmlns:w10="urn:schemas-microsoft-com:office:word" xmlns:w="http://schemas.openxmlformats.org/wordprocessingml/2006/main" xmlns:w14="http://schemas.microsoft.com/office/word/2010/wordml" xmlns:w15="http://schemas.microsoft.com/office/word/2012/wordml" xmlns:w16cex="http://schemas.microsoft.com/office/word/2018/wordml/cex" xmlns:w16cid="http://schemas.microsoft.com/office/word/2016/wordml/cid" xmlns:w16="http://schemas.microsoft.com/office/word/2018/wordml" xmlns:w16sdtdh="http://schemas.microsoft.com/office/word/2020/wordml/sdtdatahash" xmlns:w16se="http://schemas.microsoft.com/office/word/2015/wordml/symex" xmlns:wpg="http://schemas.microsoft.com/office/word/2010/wordprocessingGroup" xmlns:wpi="http://schemas.microsoft.com/office/word/2010/wordprocessingInk" xmlns:wne="http://schemas.microsoft.com/office/word/2006/wordml" xmlns:wps="http://schemas.microsoft.com/office/word/2010/wordprocessingShape" mc:Ignorable="w14 w15 w16se w16cid w16 w16cex w16sdtdh wp14">
+<w:hdr xmlns:wpc="http://schemas.microsoft.com/office/word/2010/wordprocessingCanvas" xmlns:cx="http://schemas.microsoft.com/office/drawing/2014/chartex" xmlns:cx1="http://schemas.microsoft.com/office/drawing/2015/9/8/chartex" xmlns:cx2="http://schemas.microsoft.com/office/drawing/2015/10/21/chartex" xmlns:cx3="http://schemas.microsoft.com/office/drawing/2016/5/9/chartex" xmlns:cx4="http://schemas.microsoft.com/office/drawing/2016/5/10/chartex" xmlns:cx5="http://schemas.microsoft.com/office/drawing/2016/5/11/chartex" xmlns:cx6="http://schemas.microsoft.com/office/drawing/2016/5/12/chartex" xmlns:cx7="http://schemas.microsoft.com/office/drawing/2016/5/13/chartex" xmlns:cx8="http://schemas.microsoft.com/office/drawing/2016/5/14/chartex" xmlns:mc="http://schemas.openxmlformats.org/markup-compatibility/2006" xmlns:aink="http://schemas.microsoft.com/office/drawing/2016/ink" xmlns:am3d="http://schemas.microsoft.com/office/drawing/2017/model3d" xmlns:o="urn:schemas-microsoft-com:office:office" xmlns:oel="http://schemas.microsoft.com/office/2019/extlst" xmlns:r="http://schemas.openxmlformats.org/officeDocument/2006/relationships" xmlns:m="http://schemas.openxmlformats.org/officeDocument/2006/math" xmlns:v="urn:schemas-microsoft-com:vml" xmlns:wp14="http://schemas.microsoft.com/office/word/2010/wordprocessingDrawing" xmlns:wp="http://schemas.openxmlformats.org/drawingml/2006/wordprocessingDrawing" xmlns:w10="urn:schemas-microsoft-com:office:word" xmlns:w="http://schemas.openxmlformats.org/wordprocessingml/2006/main" xmlns:w14="http://schemas.microsoft.com/office/word/2010/wordml" xmlns:w15="http://schemas.microsoft.com/office/word/2012/wordml" xmlns:w16cex="http://schemas.microsoft.com/office/word/2018/wordml/cex" xmlns:w16cid="http://schemas.microsoft.com/office/word/2016/wordml/cid" xmlns:w16="http://schemas.microsoft.com/office/word/2018/wordml" xmlns:w16du="http://schemas.microsoft.com/office/word/2023/wordml/word16du" xmlns:w16sdtdh="http://schemas.microsoft.com/office/word/2020/wordml/sdtdatahash" xmlns:w16sdtfl="http://schemas.microsoft.com/office/word/2024/wordml/sdtformatlock" xmlns:w16se="http://schemas.microsoft.com/office/word/2015/wordml/symex" xmlns:wpg="http://schemas.microsoft.com/office/word/2010/wordprocessingGroup" xmlns:wpi="http://schemas.microsoft.com/office/word/2010/wordprocessingInk" xmlns:wne="http://schemas.microsoft.com/office/word/2006/wordml" xmlns:wps="http://schemas.microsoft.com/office/word/2010/wordprocessingShape" mc:Ignorable="w14 w15 w16se w16cid w16 w16cex w16sdtdh w16sdtfl w16du wp14">
   <w:p>
     <w:pPr>
       <w:tabs>
@@ -3436,7 +3436,7 @@
 </file>
 
 <file path=word/header3.xml><?xml version="1.0" encoding="utf-8"?>
-<w:hdr xmlns:wpc="http://schemas.microsoft.com/office/word/2010/wordprocessingCanvas" xmlns:cx="http://schemas.microsoft.com/office/drawing/2014/chartex" xmlns:cx1="http://schemas.microsoft.com/office/drawing/2015/9/8/chartex" xmlns:cx2="http://schemas.microsoft.com/office/drawing/2015/10/21/chartex" xmlns:cx3="http://schemas.microsoft.com/office/drawing/2016/5/9/chartex" xmlns:cx4="http://schemas.microsoft.com/office/drawing/2016/5/10/chartex" xmlns:cx5="http://schemas.microsoft.com/office/drawing/2016/5/11/chartex" xmlns:cx6="http://schemas.microsoft.com/office/drawing/2016/5/12/chartex" xmlns:cx7="http://schemas.microsoft.com/office/drawing/2016/5/13/chartex" xmlns:cx8="http://schemas.microsoft.com/office/drawing/2016/5/14/chartex" xmlns:mc="http://schemas.openxmlformats.org/markup-compatibility/2006" xmlns:aink="http://schemas.microsoft.com/office/drawing/2016/ink" xmlns:am3d="http://schemas.microsoft.com/office/drawing/2017/model3d" xmlns:o="urn:schemas-microsoft-com:office:office" xmlns:oel="http://schemas.microsoft.com/office/2019/extlst" xmlns:r="http://schemas.openxmlformats.org/officeDocument/2006/relationships" xmlns:m="http://schemas.openxmlformats.org/officeDocument/2006/math" xmlns:v="urn:schemas-microsoft-com:vml" xmlns:wp14="http://schemas.microsoft.com/office/word/2010/wordprocessingDrawing" xmlns:wp="http://schemas.openxmlformats.org/drawingml/2006/wordprocessingDrawing" xmlns:w10="urn:schemas-microsoft-com:office:word" xmlns:w="http://schemas.openxmlformats.org/wordprocessingml/2006/main" xmlns:w14="http://schemas.microsoft.com/office/word/2010/wordml" xmlns:w15="http://schemas.microsoft.com/office/word/2012/wordml" xmlns:w16cex="http://schemas.microsoft.com/office/word/2018/wordml/cex" xmlns:w16cid="http://schemas.microsoft.com/office/word/2016/wordml/cid" xmlns:w16="http://schemas.microsoft.com/office/word/2018/wordml" xmlns:w16sdtdh="http://schemas.microsoft.com/office/word/2020/wordml/sdtdatahash" xmlns:w16se="http://schemas.microsoft.com/office/word/2015/wordml/symex" xmlns:wpg="http://schemas.microsoft.com/office/word/2010/wordprocessingGroup" xmlns:wpi="http://schemas.microsoft.com/office/word/2010/wordprocessingInk" xmlns:wne="http://schemas.microsoft.com/office/word/2006/wordml" xmlns:wps="http://schemas.microsoft.com/office/word/2010/wordprocessingShape" mc:Ignorable="w14 w15 w16se w16cid w16 w16cex w16sdtdh wp14">
+<w:hdr xmlns:wpc="http://schemas.microsoft.com/office/word/2010/wordprocessingCanvas" xmlns:cx="http://schemas.microsoft.com/office/drawing/2014/chartex" xmlns:cx1="http://schemas.microsoft.com/office/drawing/2015/9/8/chartex" xmlns:cx2="http://schemas.microsoft.com/office/drawing/2015/10/21/chartex" xmlns:cx3="http://schemas.microsoft.com/office/drawing/2016/5/9/chartex" xmlns:cx4="http://schemas.microsoft.com/office/drawing/2016/5/10/chartex" xmlns:cx5="http://schemas.microsoft.com/office/drawing/2016/5/11/chartex" xmlns:cx6="http://schemas.microsoft.com/office/drawing/2016/5/12/chartex" xmlns:cx7="http://schemas.microsoft.com/office/drawing/2016/5/13/chartex" xmlns:cx8="http://schemas.microsoft.com/office/drawing/2016/5/14/chartex" xmlns:mc="http://schemas.openxmlformats.org/markup-compatibility/2006" xmlns:aink="http://schemas.microsoft.com/office/drawing/2016/ink" xmlns:am3d="http://schemas.microsoft.com/office/drawing/2017/model3d" xmlns:o="urn:schemas-microsoft-com:office:office" xmlns:oel="http://schemas.microsoft.com/office/2019/extlst" xmlns:r="http://schemas.openxmlformats.org/officeDocument/2006/relationships" xmlns:m="http://schemas.openxmlformats.org/officeDocument/2006/math" xmlns:v="urn:schemas-microsoft-com:vml" xmlns:wp14="http://schemas.microsoft.com/office/word/2010/wordprocessingDrawing" xmlns:wp="http://schemas.openxmlformats.org/drawingml/2006/wordprocessingDrawing" xmlns:w10="urn:schemas-microsoft-com:office:word" xmlns:w="http://schemas.openxmlformats.org/wordprocessingml/2006/main" xmlns:w14="http://schemas.microsoft.com/office/word/2010/wordml" xmlns:w15="http://schemas.microsoft.com/office/word/2012/wordml" xmlns:w16cex="http://schemas.microsoft.com/office/word/2018/wordml/cex" xmlns:w16cid="http://schemas.microsoft.com/office/word/2016/wordml/cid" xmlns:w16="http://schemas.microsoft.com/office/word/2018/wordml" xmlns:w16du="http://schemas.microsoft.com/office/word/2023/wordml/word16du" xmlns:w16sdtdh="http://schemas.microsoft.com/office/word/2020/wordml/sdtdatahash" xmlns:w16sdtfl="http://schemas.microsoft.com/office/word/2024/wordml/sdtformatlock" xmlns:w16se="http://schemas.microsoft.com/office/word/2015/wordml/symex" xmlns:wpg="http://schemas.microsoft.com/office/word/2010/wordprocessingGroup" xmlns:wpi="http://schemas.microsoft.com/office/word/2010/wordprocessingInk" xmlns:wne="http://schemas.microsoft.com/office/word/2006/wordml" xmlns:wps="http://schemas.microsoft.com/office/word/2010/wordprocessingShape" mc:Ignorable="w14 w15 w16se w16cid w16 w16cex w16sdtdh w16sdtfl w16du wp14">
   <w:p>
     <w:pPr>
       <w:tabs>
@@ -3476,7 +3476,7 @@
       <w:rPr>
         <w:noProof/>
       </w:rPr>
-      <w:pict w14:anchorId="6FAA881B">
+      <w:pict w14:anchorId="46806883">
         <v:shapetype id="_x0000_t75" coordsize="21600,21600" o:spt="75" o:preferrelative="t" path="m@4@5l@4@11@9@11@9@5xe" filled="f" stroked="f">
           <v:stroke joinstyle="miter"/>
           <v:formulas>
@@ -3496,7 +3496,7 @@
           <v:path o:extrusionok="f" gradientshapeok="t" o:connecttype="rect"/>
           <o:lock v:ext="edit" aspectratio="t"/>
         </v:shapetype>
-        <v:shape id="Grafik 1088749689" o:spid="_x0000_s1106" type="#_x0000_t75" alt="nrzmhi_logo_500" style="position:absolute;margin-left:385.15pt;margin-top:2.25pt;width:63.4pt;height:63.4pt;z-index:-1;visibility:visible;mso-wrap-style:square;mso-width-percent:0;mso-height-percent:0;mso-wrap-distance-left:9pt;mso-wrap-distance-top:0;mso-wrap-distance-right:9pt;mso-wrap-distance-bottom:0;mso-position-horizontal:absolute;mso-position-horizontal-relative:text;mso-position-vertical:absolute;mso-position-vertical-relative:text;mso-width-percent:0;mso-height-percent:0;mso-width-relative:page;mso-height-relative:page">
+        <v:shape id="Grafik 1594286521" o:spid="_x0000_s1111" type="#_x0000_t75" alt="nrzmhi_logo_500" style="position:absolute;margin-left:385.15pt;margin-top:2.25pt;width:63.4pt;height:63.4pt;z-index:-1;visibility:visible;mso-wrap-style:square;mso-width-percent:0;mso-height-percent:0;mso-wrap-distance-left:9pt;mso-wrap-distance-top:0;mso-wrap-distance-right:9pt;mso-wrap-distance-bottom:0;mso-position-horizontal:absolute;mso-position-horizontal-relative:text;mso-position-vertical:absolute;mso-position-vertical-relative:text;mso-width-percent:0;mso-height-percent:0;mso-width-relative:page;mso-height-relative:page">
           <v:imagedata r:id="rId1" o:title="nrzmhi_logo_500"/>
         </v:shape>
       </w:pict>
@@ -3505,8 +3505,8 @@
       <w:rPr>
         <w:noProof/>
       </w:rPr>
-      <w:pict w14:anchorId="748D288D">
-        <v:shape id="Grafik 1318313420" o:spid="_x0000_s1105" type="#_x0000_t75" alt="RKI_Logo-NRZKL-Deu_RGB-1.JPG" style="position:absolute;margin-left:449.25pt;margin-top:6.75pt;width:55pt;height:55pt;z-index:5;visibility:visible;mso-wrap-style:square;mso-width-percent:0;mso-height-percent:0;mso-wrap-distance-left:9pt;mso-wrap-distance-top:0;mso-wrap-distance-right:9pt;mso-wrap-distance-bottom:0;mso-position-horizontal:absolute;mso-position-horizontal-relative:text;mso-position-vertical:absolute;mso-position-vertical-relative:text;mso-width-percent:0;mso-height-percent:0;mso-width-relative:page;mso-height-relative:page" stroked="t" strokecolor="white">
+      <w:pict w14:anchorId="17A30905">
+        <v:shape id="Grafik 23658753" o:spid="_x0000_s1110" type="#_x0000_t75" alt="RKI_Logo-NRZKL-Deu_RGB-1.JPG" style="position:absolute;margin-left:449.25pt;margin-top:6.75pt;width:55pt;height:55pt;z-index:5;visibility:visible;mso-wrap-style:square;mso-width-percent:0;mso-height-percent:0;mso-wrap-distance-left:9pt;mso-wrap-distance-top:0;mso-wrap-distance-right:9pt;mso-wrap-distance-bottom:0;mso-position-horizontal:absolute;mso-position-horizontal-relative:text;mso-position-vertical:absolute;mso-position-vertical-relative:text;mso-width-percent:0;mso-height-percent:0;mso-width-relative:page;mso-height-relative:page" stroked="t" strokecolor="white">
           <v:imagedata r:id="rId2" o:title="RKI_Logo-NRZKL-Deu_RGB-1"/>
         </v:shape>
       </w:pict>
@@ -3626,12 +3626,12 @@
       <w:rPr>
         <w:noProof/>
       </w:rPr>
-      <w:pict w14:anchorId="53EBAA65">
+      <w:pict w14:anchorId="71778253">
         <v:shapetype id="_x0000_t202" coordsize="21600,21600" o:spt="202" path="m,l,21600r21600,l21600,xe">
           <v:stroke joinstyle="miter"/>
           <v:path gradientshapeok="t" o:connecttype="rect"/>
         </v:shapetype>
-        <v:shape id="Textfeld 3" o:spid="_x0000_s1104" type="#_x0000_t202" style="position:absolute;margin-left:364.1pt;margin-top:2.3pt;width:156.8pt;height:304.25pt;z-index:6;visibility:visible;mso-wrap-style:square;mso-width-percent:0;mso-height-percent:0;mso-wrap-distance-left:9pt;mso-wrap-distance-top:0;mso-wrap-distance-right:9pt;mso-wrap-distance-bottom:0;mso-position-horizontal-relative:text;mso-position-vertical-relative:text;mso-width-percent:0;mso-height-percent:0;mso-width-relative:page;mso-height-relative:page;v-text-anchor:top" o:gfxdata="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" stroked="f">
+        <v:shape id="Textfeld 3" o:spid="_x0000_s1109" type="#_x0000_t202" style="position:absolute;margin-left:364.1pt;margin-top:2.3pt;width:156.8pt;height:304.25pt;z-index:6;visibility:visible;mso-wrap-style:square;mso-width-percent:0;mso-height-percent:0;mso-wrap-distance-left:9pt;mso-wrap-distance-top:0;mso-wrap-distance-right:9pt;mso-wrap-distance-bottom:0;mso-position-horizontal-relative:text;mso-position-vertical-relative:text;mso-width-percent:0;mso-height-percent:0;mso-width-relative:page;mso-height-relative:page;v-text-anchor:top" o:gfxdata="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" stroked="f">
           <v:textbox style="mso-next-textbox:#Textfeld 3">
             <w:txbxContent>
               <w:p>
@@ -3987,24 +3987,32 @@
                   <w:rPr>
                     <w:sz w:val="17"/>
                     <w:szCs w:val="17"/>
-                    <w:lang w:val="pl-PL"/>
+                    <w:lang w:val="en-GB"/>
                   </w:rPr>
                 </w:pPr>
                 <w:r>
                   <w:rPr>
                     <w:sz w:val="17"/>
                     <w:szCs w:val="17"/>
-                    <w:lang w:val="pl-PL"/>
+                    <w:lang w:val="en-GB"/>
                   </w:rPr>
-                  <w:t xml:space="preserve">Dr. med. </w:t>
+                  <w:t>Dr.</w:t>
                 </w:r>
                 <w:r>
                   <w:rPr>
                     <w:sz w:val="17"/>
                     <w:szCs w:val="17"/>
-                    <w:lang w:val="pl-PL"/>
+                    <w:lang w:val="en-GB"/>
                   </w:rPr>
-                  <w:t>Katherina Mohort</w:t>
+                  <w:t xml:space="preserve"> </w:t>
+                </w:r>
+                <w:r>
+                  <w:rPr>
+                    <w:sz w:val="17"/>
+                    <w:szCs w:val="17"/>
+                    <w:lang w:val="en-GB"/>
+                  </w:rPr>
+                  <w:t>med. Katherina Heroth</w:t>
                 </w:r>
               </w:p>
               <w:p>
@@ -4046,7 +4054,23 @@
                     <w:szCs w:val="17"/>
                     <w:lang w:val="pl-PL"/>
                   </w:rPr>
-                  <w:t>kateryna.mohort@uni-wuerzburg.de</w:t>
+                  <w:t>katherina.heroth</w:t>
+                </w:r>
+                <w:r>
+                  <w:rPr>
+                    <w:sz w:val="17"/>
+                    <w:szCs w:val="17"/>
+                    <w:lang w:val="pl-PL"/>
+                  </w:rPr>
+                  <w:t>@</w:t>
+                </w:r>
+                <w:r>
+                  <w:rPr>
+                    <w:sz w:val="17"/>
+                    <w:szCs w:val="17"/>
+                    <w:lang w:val="pl-PL"/>
+                  </w:rPr>
+                  <w:t>uni-wuerzburg.de</w:t>
                 </w:r>
               </w:p>
               <w:p>
@@ -4111,7 +4135,7 @@
 </file>
 
 <file path=word/numbering.xml><?xml version="1.0" encoding="utf-8"?>
-<w:numbering xmlns:wpc="http://schemas.microsoft.com/office/word/2010/wordprocessingCanvas" xmlns:cx="http://schemas.microsoft.com/office/drawing/2014/chartex" xmlns:cx1="http://schemas.microsoft.com/office/drawing/2015/9/8/chartex" xmlns:cx2="http://schemas.microsoft.com/office/drawing/2015/10/21/chartex" xmlns:cx3="http://schemas.microsoft.com/office/drawing/2016/5/9/chartex" xmlns:cx4="http://schemas.microsoft.com/office/drawing/2016/5/10/chartex" xmlns:cx5="http://schemas.microsoft.com/office/drawing/2016/5/11/chartex" xmlns:cx6="http://schemas.microsoft.com/office/drawing/2016/5/12/chartex" xmlns:cx7="http://schemas.microsoft.com/office/drawing/2016/5/13/chartex" xmlns:cx8="http://schemas.microsoft.com/office/drawing/2016/5/14/chartex" xmlns:mc="http://schemas.openxmlformats.org/markup-compatibility/2006" xmlns:aink="http://schemas.microsoft.com/office/drawing/2016/ink" xmlns:am3d="http://schemas.microsoft.com/office/drawing/2017/model3d" xmlns:o="urn:schemas-microsoft-com:office:office" xmlns:oel="http://schemas.microsoft.com/office/2019/extlst" xmlns:r="http://schemas.openxmlformats.org/officeDocument/2006/relationships" xmlns:m="http://schemas.openxmlformats.org/officeDocument/2006/math" xmlns:v="urn:schemas-microsoft-com:vml" xmlns:wp14="http://schemas.microsoft.com/office/word/2010/wordprocessingDrawing" xmlns:wp="http://schemas.openxmlformats.org/drawingml/2006/wordprocessingDrawing" xmlns:w10="urn:schemas-microsoft-com:office:word" xmlns:w="http://schemas.openxmlformats.org/wordprocessingml/2006/main" xmlns:w14="http://schemas.microsoft.com/office/word/2010/wordml" xmlns:w15="http://schemas.microsoft.com/office/word/2012/wordml" xmlns:w16cex="http://schemas.microsoft.com/office/word/2018/wordml/cex" xmlns:w16cid="http://schemas.microsoft.com/office/word/2016/wordml/cid" xmlns:w16="http://schemas.microsoft.com/office/word/2018/wordml" xmlns:w16sdtdh="http://schemas.microsoft.com/office/word/2020/wordml/sdtdatahash" xmlns:w16se="http://schemas.microsoft.com/office/word/2015/wordml/symex" xmlns:wpg="http://schemas.microsoft.com/office/word/2010/wordprocessingGroup" xmlns:wpi="http://schemas.microsoft.com/office/word/2010/wordprocessingInk" xmlns:wne="http://schemas.microsoft.com/office/word/2006/wordml" xmlns:wps="http://schemas.microsoft.com/office/word/2010/wordprocessingShape" mc:Ignorable="w14 w15 w16se w16cid w16 w16cex w16sdtdh wp14">
+<w:numbering xmlns:wpc="http://schemas.microsoft.com/office/word/2010/wordprocessingCanvas" xmlns:cx="http://schemas.microsoft.com/office/drawing/2014/chartex" xmlns:cx1="http://schemas.microsoft.com/office/drawing/2015/9/8/chartex" xmlns:cx2="http://schemas.microsoft.com/office/drawing/2015/10/21/chartex" xmlns:cx3="http://schemas.microsoft.com/office/drawing/2016/5/9/chartex" xmlns:cx4="http://schemas.microsoft.com/office/drawing/2016/5/10/chartex" xmlns:cx5="http://schemas.microsoft.com/office/drawing/2016/5/11/chartex" xmlns:cx6="http://schemas.microsoft.com/office/drawing/2016/5/12/chartex" xmlns:cx7="http://schemas.microsoft.com/office/drawing/2016/5/13/chartex" xmlns:cx8="http://schemas.microsoft.com/office/drawing/2016/5/14/chartex" xmlns:mc="http://schemas.openxmlformats.org/markup-compatibility/2006" xmlns:aink="http://schemas.microsoft.com/office/drawing/2016/ink" xmlns:am3d="http://schemas.microsoft.com/office/drawing/2017/model3d" xmlns:o="urn:schemas-microsoft-com:office:office" xmlns:oel="http://schemas.microsoft.com/office/2019/extlst" xmlns:r="http://schemas.openxmlformats.org/officeDocument/2006/relationships" xmlns:m="http://schemas.openxmlformats.org/officeDocument/2006/math" xmlns:v="urn:schemas-microsoft-com:vml" xmlns:wp14="http://schemas.microsoft.com/office/word/2010/wordprocessingDrawing" xmlns:wp="http://schemas.openxmlformats.org/drawingml/2006/wordprocessingDrawing" xmlns:w10="urn:schemas-microsoft-com:office:word" xmlns:w="http://schemas.openxmlformats.org/wordprocessingml/2006/main" xmlns:w14="http://schemas.microsoft.com/office/word/2010/wordml" xmlns:w15="http://schemas.microsoft.com/office/word/2012/wordml" xmlns:w16cex="http://schemas.microsoft.com/office/word/2018/wordml/cex" xmlns:w16cid="http://schemas.microsoft.com/office/word/2016/wordml/cid" xmlns:w16="http://schemas.microsoft.com/office/word/2018/wordml" xmlns:w16du="http://schemas.microsoft.com/office/word/2023/wordml/word16du" xmlns:w16sdtdh="http://schemas.microsoft.com/office/word/2020/wordml/sdtdatahash" xmlns:w16sdtfl="http://schemas.microsoft.com/office/word/2024/wordml/sdtformatlock" xmlns:w16se="http://schemas.microsoft.com/office/word/2015/wordml/symex" xmlns:wpg="http://schemas.microsoft.com/office/word/2010/wordprocessingGroup" xmlns:wpi="http://schemas.microsoft.com/office/word/2010/wordprocessingInk" xmlns:wne="http://schemas.microsoft.com/office/word/2006/wordml" xmlns:wps="http://schemas.microsoft.com/office/word/2010/wordprocessingShape" mc:Ignorable="w14 w15 w16se w16cid w16 w16cex w16sdtdh w16sdtfl w16du wp14">
   <w:abstractNum w:abstractNumId="0" w15:restartNumberingAfterBreak="0">
     <w:nsid w:val="38FC5B45"/>
     <w:multiLevelType w:val="multilevel"/>
@@ -4270,7 +4294,7 @@
 </file>
 
 <file path=word/styles.xml><?xml version="1.0" encoding="utf-8"?>
-<w:styles xmlns:mc="http://schemas.openxmlformats.org/markup-compatibility/2006" xmlns:r="http://schemas.openxmlformats.org/officeDocument/2006/relationships" xmlns:w="http://schemas.openxmlformats.org/wordprocessingml/2006/main" xmlns:w14="http://schemas.microsoft.com/office/word/2010/wordml" xmlns:w15="http://schemas.microsoft.com/office/word/2012/wordml" xmlns:w16cex="http://schemas.microsoft.com/office/word/2018/wordml/cex" xmlns:w16cid="http://schemas.microsoft.com/office/word/2016/wordml/cid" xmlns:w16="http://schemas.microsoft.com/office/word/2018/wordml" xmlns:w16sdtdh="http://schemas.microsoft.com/office/word/2020/wordml/sdtdatahash" xmlns:w16se="http://schemas.microsoft.com/office/word/2015/wordml/symex" mc:Ignorable="w14 w15 w16se w16cid w16 w16cex w16sdtdh">
+<w:styles xmlns:mc="http://schemas.openxmlformats.org/markup-compatibility/2006" xmlns:r="http://schemas.openxmlformats.org/officeDocument/2006/relationships" xmlns:w="http://schemas.openxmlformats.org/wordprocessingml/2006/main" xmlns:w14="http://schemas.microsoft.com/office/word/2010/wordml" xmlns:w15="http://schemas.microsoft.com/office/word/2012/wordml" xmlns:w16cex="http://schemas.microsoft.com/office/word/2018/wordml/cex" xmlns:w16cid="http://schemas.microsoft.com/office/word/2016/wordml/cid" xmlns:w16="http://schemas.microsoft.com/office/word/2018/wordml" xmlns:w16du="http://schemas.microsoft.com/office/word/2023/wordml/word16du" xmlns:w16sdtdh="http://schemas.microsoft.com/office/word/2020/wordml/sdtdatahash" xmlns:w16sdtfl="http://schemas.microsoft.com/office/word/2024/wordml/sdtformatlock" xmlns:w16se="http://schemas.microsoft.com/office/word/2015/wordml/symex" mc:Ignorable="w14 w15 w16se w16cid w16 w16cex w16sdtdh w16sdtfl w16du">
   <w:docDefaults>
     <w:rPrDefault>
       <w:rPr>

</xml_diff>

<commit_message>
Update name and fix beta-lactamase bug (#187)
</commit_message>
<xml_diff>
--- a/HaemophilusWeb/ReportTemplates/BLNAR v10.docx
+++ b/HaemophilusWeb/ReportTemplates/BLNAR v10.docx
@@ -1,6 +1,6 @@
 
 <file path=word/document.xml><?xml version="1.0" encoding="utf-8"?>
-<w:document xmlns:wpc="http://schemas.microsoft.com/office/word/2010/wordprocessingCanvas" xmlns:cx="http://schemas.microsoft.com/office/drawing/2014/chartex" xmlns:cx1="http://schemas.microsoft.com/office/drawing/2015/9/8/chartex" xmlns:cx2="http://schemas.microsoft.com/office/drawing/2015/10/21/chartex" xmlns:cx3="http://schemas.microsoft.com/office/drawing/2016/5/9/chartex" xmlns:cx4="http://schemas.microsoft.com/office/drawing/2016/5/10/chartex" xmlns:cx5="http://schemas.microsoft.com/office/drawing/2016/5/11/chartex" xmlns:cx6="http://schemas.microsoft.com/office/drawing/2016/5/12/chartex" xmlns:cx7="http://schemas.microsoft.com/office/drawing/2016/5/13/chartex" xmlns:cx8="http://schemas.microsoft.com/office/drawing/2016/5/14/chartex" xmlns:mc="http://schemas.openxmlformats.org/markup-compatibility/2006" xmlns:aink="http://schemas.microsoft.com/office/drawing/2016/ink" xmlns:am3d="http://schemas.microsoft.com/office/drawing/2017/model3d" xmlns:o="urn:schemas-microsoft-com:office:office" xmlns:oel="http://schemas.microsoft.com/office/2019/extlst" xmlns:r="http://schemas.openxmlformats.org/officeDocument/2006/relationships" xmlns:m="http://schemas.openxmlformats.org/officeDocument/2006/math" xmlns:v="urn:schemas-microsoft-com:vml" xmlns:wp14="http://schemas.microsoft.com/office/word/2010/wordprocessingDrawing" xmlns:wp="http://schemas.openxmlformats.org/drawingml/2006/wordprocessingDrawing" xmlns:w10="urn:schemas-microsoft-com:office:word" xmlns:w="http://schemas.openxmlformats.org/wordprocessingml/2006/main" xmlns:w14="http://schemas.microsoft.com/office/word/2010/wordml" xmlns:w15="http://schemas.microsoft.com/office/word/2012/wordml" xmlns:w16cex="http://schemas.microsoft.com/office/word/2018/wordml/cex" xmlns:w16cid="http://schemas.microsoft.com/office/word/2016/wordml/cid" xmlns:w16="http://schemas.microsoft.com/office/word/2018/wordml" xmlns:w16sdtdh="http://schemas.microsoft.com/office/word/2020/wordml/sdtdatahash" xmlns:w16se="http://schemas.microsoft.com/office/word/2015/wordml/symex" xmlns:wpg="http://schemas.microsoft.com/office/word/2010/wordprocessingGroup" xmlns:wpi="http://schemas.microsoft.com/office/word/2010/wordprocessingInk" xmlns:wne="http://schemas.microsoft.com/office/word/2006/wordml" xmlns:wps="http://schemas.microsoft.com/office/word/2010/wordprocessingShape" mc:Ignorable="w14 w15 w16se w16cid w16 w16cex w16sdtdh wp14">
+<w:document xmlns:wpc="http://schemas.microsoft.com/office/word/2010/wordprocessingCanvas" xmlns:cx="http://schemas.microsoft.com/office/drawing/2014/chartex" xmlns:cx1="http://schemas.microsoft.com/office/drawing/2015/9/8/chartex" xmlns:cx2="http://schemas.microsoft.com/office/drawing/2015/10/21/chartex" xmlns:cx3="http://schemas.microsoft.com/office/drawing/2016/5/9/chartex" xmlns:cx4="http://schemas.microsoft.com/office/drawing/2016/5/10/chartex" xmlns:cx5="http://schemas.microsoft.com/office/drawing/2016/5/11/chartex" xmlns:cx6="http://schemas.microsoft.com/office/drawing/2016/5/12/chartex" xmlns:cx7="http://schemas.microsoft.com/office/drawing/2016/5/13/chartex" xmlns:cx8="http://schemas.microsoft.com/office/drawing/2016/5/14/chartex" xmlns:mc="http://schemas.openxmlformats.org/markup-compatibility/2006" xmlns:aink="http://schemas.microsoft.com/office/drawing/2016/ink" xmlns:am3d="http://schemas.microsoft.com/office/drawing/2017/model3d" xmlns:o="urn:schemas-microsoft-com:office:office" xmlns:oel="http://schemas.microsoft.com/office/2019/extlst" xmlns:r="http://schemas.openxmlformats.org/officeDocument/2006/relationships" xmlns:m="http://schemas.openxmlformats.org/officeDocument/2006/math" xmlns:v="urn:schemas-microsoft-com:vml" xmlns:wp14="http://schemas.microsoft.com/office/word/2010/wordprocessingDrawing" xmlns:wp="http://schemas.openxmlformats.org/drawingml/2006/wordprocessingDrawing" xmlns:w10="urn:schemas-microsoft-com:office:word" xmlns:w="http://schemas.openxmlformats.org/wordprocessingml/2006/main" xmlns:w14="http://schemas.microsoft.com/office/word/2010/wordml" xmlns:w15="http://schemas.microsoft.com/office/word/2012/wordml" xmlns:w16cex="http://schemas.microsoft.com/office/word/2018/wordml/cex" xmlns:w16cid="http://schemas.microsoft.com/office/word/2016/wordml/cid" xmlns:w16="http://schemas.microsoft.com/office/word/2018/wordml" xmlns:w16du="http://schemas.microsoft.com/office/word/2023/wordml/word16du" xmlns:w16sdtdh="http://schemas.microsoft.com/office/word/2020/wordml/sdtdatahash" xmlns:w16sdtfl="http://schemas.microsoft.com/office/word/2024/wordml/sdtformatlock" xmlns:w16se="http://schemas.microsoft.com/office/word/2015/wordml/symex" xmlns:wpg="http://schemas.microsoft.com/office/word/2010/wordprocessingGroup" xmlns:wpi="http://schemas.microsoft.com/office/word/2010/wordprocessingInk" xmlns:wne="http://schemas.microsoft.com/office/word/2006/wordml" xmlns:wps="http://schemas.microsoft.com/office/word/2010/wordprocessingShape" mc:Ignorable="w14 w15 w16se w16cid w16 w16cex w16sdtdh w16sdtfl w16du wp14">
   <w:body>
     <w:p>
       <w:pPr>
@@ -141,12 +141,12 @@
           <w:rFonts w:ascii="Arial" w:hAnsi="Arial" w:cs="Arial"/>
           <w:noProof/>
         </w:rPr>
-        <w:pict w14:anchorId="50CDAFD9">
+        <w:pict w14:anchorId="38CEC1C4">
           <v:shapetype id="_x0000_t202" coordsize="21600,21600" o:spt="202" path="m,l,21600r21600,l21600,xe">
             <v:stroke joinstyle="miter"/>
             <v:path gradientshapeok="t" o:connecttype="rect"/>
           </v:shapetype>
-          <v:shape id="_x0000_s2056" type="#_x0000_t202" style="position:absolute;margin-left:249.4pt;margin-top:47pt;width:90.7pt;height:99.2pt;z-index:-1;visibility:visible;mso-wrap-distance-left:9pt;mso-wrap-distance-top:3.6pt;mso-wrap-distance-right:9pt;mso-wrap-distance-bottom:3.6pt;mso-position-horizontal-relative:text;mso-position-vertical-relative:text;mso-width-relative:margin;mso-height-relative:margin;v-text-anchor:top" stroked="f">
+          <v:shape id="_x0000_s2058" type="#_x0000_t202" style="position:absolute;margin-left:249.4pt;margin-top:47pt;width:90.7pt;height:99.2pt;z-index:-1;visibility:visible;mso-wrap-distance-left:9pt;mso-wrap-distance-top:3.6pt;mso-wrap-distance-right:9pt;mso-wrap-distance-bottom:3.6pt;mso-position-horizontal-relative:text;mso-position-vertical-relative:text;mso-width-relative:margin;mso-height-relative:margin;v-text-anchor:top" stroked="f">
             <v:textbox>
               <w:txbxContent>
                 <w:p>
@@ -2729,7 +2729,7 @@
 </file>
 
 <file path=word/endnotes.xml><?xml version="1.0" encoding="utf-8"?>
-<w:endnotes xmlns:wpc="http://schemas.microsoft.com/office/word/2010/wordprocessingCanvas" xmlns:cx="http://schemas.microsoft.com/office/drawing/2014/chartex" xmlns:cx1="http://schemas.microsoft.com/office/drawing/2015/9/8/chartex" xmlns:cx2="http://schemas.microsoft.com/office/drawing/2015/10/21/chartex" xmlns:cx3="http://schemas.microsoft.com/office/drawing/2016/5/9/chartex" xmlns:cx4="http://schemas.microsoft.com/office/drawing/2016/5/10/chartex" xmlns:cx5="http://schemas.microsoft.com/office/drawing/2016/5/11/chartex" xmlns:cx6="http://schemas.microsoft.com/office/drawing/2016/5/12/chartex" xmlns:cx7="http://schemas.microsoft.com/office/drawing/2016/5/13/chartex" xmlns:cx8="http://schemas.microsoft.com/office/drawing/2016/5/14/chartex" xmlns:mc="http://schemas.openxmlformats.org/markup-compatibility/2006" xmlns:aink="http://schemas.microsoft.com/office/drawing/2016/ink" xmlns:am3d="http://schemas.microsoft.com/office/drawing/2017/model3d" xmlns:o="urn:schemas-microsoft-com:office:office" xmlns:oel="http://schemas.microsoft.com/office/2019/extlst" xmlns:r="http://schemas.openxmlformats.org/officeDocument/2006/relationships" xmlns:m="http://schemas.openxmlformats.org/officeDocument/2006/math" xmlns:v="urn:schemas-microsoft-com:vml" xmlns:wp14="http://schemas.microsoft.com/office/word/2010/wordprocessingDrawing" xmlns:wp="http://schemas.openxmlformats.org/drawingml/2006/wordprocessingDrawing" xmlns:w10="urn:schemas-microsoft-com:office:word" xmlns:w="http://schemas.openxmlformats.org/wordprocessingml/2006/main" xmlns:w14="http://schemas.microsoft.com/office/word/2010/wordml" xmlns:w15="http://schemas.microsoft.com/office/word/2012/wordml" xmlns:w16cex="http://schemas.microsoft.com/office/word/2018/wordml/cex" xmlns:w16cid="http://schemas.microsoft.com/office/word/2016/wordml/cid" xmlns:w16="http://schemas.microsoft.com/office/word/2018/wordml" xmlns:w16sdtdh="http://schemas.microsoft.com/office/word/2020/wordml/sdtdatahash" xmlns:w16se="http://schemas.microsoft.com/office/word/2015/wordml/symex" xmlns:wpg="http://schemas.microsoft.com/office/word/2010/wordprocessingGroup" xmlns:wpi="http://schemas.microsoft.com/office/word/2010/wordprocessingInk" xmlns:wne="http://schemas.microsoft.com/office/word/2006/wordml" xmlns:wps="http://schemas.microsoft.com/office/word/2010/wordprocessingShape" mc:Ignorable="w14 w15 w16se w16cid w16 w16cex w16sdtdh wp14">
+<w:endnotes xmlns:wpc="http://schemas.microsoft.com/office/word/2010/wordprocessingCanvas" xmlns:cx="http://schemas.microsoft.com/office/drawing/2014/chartex" xmlns:cx1="http://schemas.microsoft.com/office/drawing/2015/9/8/chartex" xmlns:cx2="http://schemas.microsoft.com/office/drawing/2015/10/21/chartex" xmlns:cx3="http://schemas.microsoft.com/office/drawing/2016/5/9/chartex" xmlns:cx4="http://schemas.microsoft.com/office/drawing/2016/5/10/chartex" xmlns:cx5="http://schemas.microsoft.com/office/drawing/2016/5/11/chartex" xmlns:cx6="http://schemas.microsoft.com/office/drawing/2016/5/12/chartex" xmlns:cx7="http://schemas.microsoft.com/office/drawing/2016/5/13/chartex" xmlns:cx8="http://schemas.microsoft.com/office/drawing/2016/5/14/chartex" xmlns:mc="http://schemas.openxmlformats.org/markup-compatibility/2006" xmlns:aink="http://schemas.microsoft.com/office/drawing/2016/ink" xmlns:am3d="http://schemas.microsoft.com/office/drawing/2017/model3d" xmlns:o="urn:schemas-microsoft-com:office:office" xmlns:oel="http://schemas.microsoft.com/office/2019/extlst" xmlns:r="http://schemas.openxmlformats.org/officeDocument/2006/relationships" xmlns:m="http://schemas.openxmlformats.org/officeDocument/2006/math" xmlns:v="urn:schemas-microsoft-com:vml" xmlns:wp14="http://schemas.microsoft.com/office/word/2010/wordprocessingDrawing" xmlns:wp="http://schemas.openxmlformats.org/drawingml/2006/wordprocessingDrawing" xmlns:w10="urn:schemas-microsoft-com:office:word" xmlns:w="http://schemas.openxmlformats.org/wordprocessingml/2006/main" xmlns:w14="http://schemas.microsoft.com/office/word/2010/wordml" xmlns:w15="http://schemas.microsoft.com/office/word/2012/wordml" xmlns:w16cex="http://schemas.microsoft.com/office/word/2018/wordml/cex" xmlns:w16cid="http://schemas.microsoft.com/office/word/2016/wordml/cid" xmlns:w16="http://schemas.microsoft.com/office/word/2018/wordml" xmlns:w16du="http://schemas.microsoft.com/office/word/2023/wordml/word16du" xmlns:w16sdtdh="http://schemas.microsoft.com/office/word/2020/wordml/sdtdatahash" xmlns:w16sdtfl="http://schemas.microsoft.com/office/word/2024/wordml/sdtformatlock" xmlns:w16se="http://schemas.microsoft.com/office/word/2015/wordml/symex" xmlns:wpg="http://schemas.microsoft.com/office/word/2010/wordprocessingGroup" xmlns:wpi="http://schemas.microsoft.com/office/word/2010/wordprocessingInk" xmlns:wne="http://schemas.microsoft.com/office/word/2006/wordml" xmlns:wps="http://schemas.microsoft.com/office/word/2010/wordprocessingShape" mc:Ignorable="w14 w15 w16se w16cid w16 w16cex w16sdtdh w16sdtfl w16du wp14">
   <w:endnote w:type="separator" w:id="-1">
     <w:p>
       <w:r>
@@ -2748,7 +2748,7 @@
 </file>
 
 <file path=word/footer1.xml><?xml version="1.0" encoding="utf-8"?>
-<w:ftr xmlns:wpc="http://schemas.microsoft.com/office/word/2010/wordprocessingCanvas" xmlns:cx="http://schemas.microsoft.com/office/drawing/2014/chartex" xmlns:cx1="http://schemas.microsoft.com/office/drawing/2015/9/8/chartex" xmlns:cx2="http://schemas.microsoft.com/office/drawing/2015/10/21/chartex" xmlns:cx3="http://schemas.microsoft.com/office/drawing/2016/5/9/chartex" xmlns:cx4="http://schemas.microsoft.com/office/drawing/2016/5/10/chartex" xmlns:cx5="http://schemas.microsoft.com/office/drawing/2016/5/11/chartex" xmlns:cx6="http://schemas.microsoft.com/office/drawing/2016/5/12/chartex" xmlns:cx7="http://schemas.microsoft.com/office/drawing/2016/5/13/chartex" xmlns:cx8="http://schemas.microsoft.com/office/drawing/2016/5/14/chartex" xmlns:mc="http://schemas.openxmlformats.org/markup-compatibility/2006" xmlns:aink="http://schemas.microsoft.com/office/drawing/2016/ink" xmlns:am3d="http://schemas.microsoft.com/office/drawing/2017/model3d" xmlns:o="urn:schemas-microsoft-com:office:office" xmlns:oel="http://schemas.microsoft.com/office/2019/extlst" xmlns:r="http://schemas.openxmlformats.org/officeDocument/2006/relationships" xmlns:m="http://schemas.openxmlformats.org/officeDocument/2006/math" xmlns:v="urn:schemas-microsoft-com:vml" xmlns:wp14="http://schemas.microsoft.com/office/word/2010/wordprocessingDrawing" xmlns:wp="http://schemas.openxmlformats.org/drawingml/2006/wordprocessingDrawing" xmlns:w10="urn:schemas-microsoft-com:office:word" xmlns:w="http://schemas.openxmlformats.org/wordprocessingml/2006/main" xmlns:w14="http://schemas.microsoft.com/office/word/2010/wordml" xmlns:w15="http://schemas.microsoft.com/office/word/2012/wordml" xmlns:w16cex="http://schemas.microsoft.com/office/word/2018/wordml/cex" xmlns:w16cid="http://schemas.microsoft.com/office/word/2016/wordml/cid" xmlns:w16="http://schemas.microsoft.com/office/word/2018/wordml" xmlns:w16sdtdh="http://schemas.microsoft.com/office/word/2020/wordml/sdtdatahash" xmlns:w16se="http://schemas.microsoft.com/office/word/2015/wordml/symex" xmlns:wpg="http://schemas.microsoft.com/office/word/2010/wordprocessingGroup" xmlns:wpi="http://schemas.microsoft.com/office/word/2010/wordprocessingInk" xmlns:wne="http://schemas.microsoft.com/office/word/2006/wordml" xmlns:wps="http://schemas.microsoft.com/office/word/2010/wordprocessingShape" mc:Ignorable="w14 w15 w16se w16cid w16 w16cex w16sdtdh wp14">
+<w:ftr xmlns:wpc="http://schemas.microsoft.com/office/word/2010/wordprocessingCanvas" xmlns:cx="http://schemas.microsoft.com/office/drawing/2014/chartex" xmlns:cx1="http://schemas.microsoft.com/office/drawing/2015/9/8/chartex" xmlns:cx2="http://schemas.microsoft.com/office/drawing/2015/10/21/chartex" xmlns:cx3="http://schemas.microsoft.com/office/drawing/2016/5/9/chartex" xmlns:cx4="http://schemas.microsoft.com/office/drawing/2016/5/10/chartex" xmlns:cx5="http://schemas.microsoft.com/office/drawing/2016/5/11/chartex" xmlns:cx6="http://schemas.microsoft.com/office/drawing/2016/5/12/chartex" xmlns:cx7="http://schemas.microsoft.com/office/drawing/2016/5/13/chartex" xmlns:cx8="http://schemas.microsoft.com/office/drawing/2016/5/14/chartex" xmlns:mc="http://schemas.openxmlformats.org/markup-compatibility/2006" xmlns:aink="http://schemas.microsoft.com/office/drawing/2016/ink" xmlns:am3d="http://schemas.microsoft.com/office/drawing/2017/model3d" xmlns:o="urn:schemas-microsoft-com:office:office" xmlns:oel="http://schemas.microsoft.com/office/2019/extlst" xmlns:r="http://schemas.openxmlformats.org/officeDocument/2006/relationships" xmlns:m="http://schemas.openxmlformats.org/officeDocument/2006/math" xmlns:v="urn:schemas-microsoft-com:vml" xmlns:wp14="http://schemas.microsoft.com/office/word/2010/wordprocessingDrawing" xmlns:wp="http://schemas.openxmlformats.org/drawingml/2006/wordprocessingDrawing" xmlns:w10="urn:schemas-microsoft-com:office:word" xmlns:w="http://schemas.openxmlformats.org/wordprocessingml/2006/main" xmlns:w14="http://schemas.microsoft.com/office/word/2010/wordml" xmlns:w15="http://schemas.microsoft.com/office/word/2012/wordml" xmlns:w16cex="http://schemas.microsoft.com/office/word/2018/wordml/cex" xmlns:w16cid="http://schemas.microsoft.com/office/word/2016/wordml/cid" xmlns:w16="http://schemas.microsoft.com/office/word/2018/wordml" xmlns:w16du="http://schemas.microsoft.com/office/word/2023/wordml/word16du" xmlns:w16sdtdh="http://schemas.microsoft.com/office/word/2020/wordml/sdtdatahash" xmlns:w16sdtfl="http://schemas.microsoft.com/office/word/2024/wordml/sdtformatlock" xmlns:w16se="http://schemas.microsoft.com/office/word/2015/wordml/symex" xmlns:wpg="http://schemas.microsoft.com/office/word/2010/wordprocessingGroup" xmlns:wpi="http://schemas.microsoft.com/office/word/2010/wordprocessingInk" xmlns:wne="http://schemas.microsoft.com/office/word/2006/wordml" xmlns:wps="http://schemas.microsoft.com/office/word/2010/wordprocessingShape" mc:Ignorable="w14 w15 w16se w16cid w16 w16cex w16sdtdh w16sdtfl w16du wp14">
   <w:p>
     <w:pPr>
       <w:pStyle w:val="Fuzeile"/>
@@ -2758,7 +2758,7 @@
 </file>
 
 <file path=word/footer2.xml><?xml version="1.0" encoding="utf-8"?>
-<w:ftr xmlns:wpc="http://schemas.microsoft.com/office/word/2010/wordprocessingCanvas" xmlns:cx="http://schemas.microsoft.com/office/drawing/2014/chartex" xmlns:cx1="http://schemas.microsoft.com/office/drawing/2015/9/8/chartex" xmlns:cx2="http://schemas.microsoft.com/office/drawing/2015/10/21/chartex" xmlns:cx3="http://schemas.microsoft.com/office/drawing/2016/5/9/chartex" xmlns:cx4="http://schemas.microsoft.com/office/drawing/2016/5/10/chartex" xmlns:cx5="http://schemas.microsoft.com/office/drawing/2016/5/11/chartex" xmlns:cx6="http://schemas.microsoft.com/office/drawing/2016/5/12/chartex" xmlns:cx7="http://schemas.microsoft.com/office/drawing/2016/5/13/chartex" xmlns:cx8="http://schemas.microsoft.com/office/drawing/2016/5/14/chartex" xmlns:mc="http://schemas.openxmlformats.org/markup-compatibility/2006" xmlns:aink="http://schemas.microsoft.com/office/drawing/2016/ink" xmlns:am3d="http://schemas.microsoft.com/office/drawing/2017/model3d" xmlns:o="urn:schemas-microsoft-com:office:office" xmlns:oel="http://schemas.microsoft.com/office/2019/extlst" xmlns:r="http://schemas.openxmlformats.org/officeDocument/2006/relationships" xmlns:m="http://schemas.openxmlformats.org/officeDocument/2006/math" xmlns:v="urn:schemas-microsoft-com:vml" xmlns:wp14="http://schemas.microsoft.com/office/word/2010/wordprocessingDrawing" xmlns:wp="http://schemas.openxmlformats.org/drawingml/2006/wordprocessingDrawing" xmlns:w10="urn:schemas-microsoft-com:office:word" xmlns:w="http://schemas.openxmlformats.org/wordprocessingml/2006/main" xmlns:w14="http://schemas.microsoft.com/office/word/2010/wordml" xmlns:w15="http://schemas.microsoft.com/office/word/2012/wordml" xmlns:w16cex="http://schemas.microsoft.com/office/word/2018/wordml/cex" xmlns:w16cid="http://schemas.microsoft.com/office/word/2016/wordml/cid" xmlns:w16="http://schemas.microsoft.com/office/word/2018/wordml" xmlns:w16sdtdh="http://schemas.microsoft.com/office/word/2020/wordml/sdtdatahash" xmlns:w16se="http://schemas.microsoft.com/office/word/2015/wordml/symex" xmlns:wpg="http://schemas.microsoft.com/office/word/2010/wordprocessingGroup" xmlns:wpi="http://schemas.microsoft.com/office/word/2010/wordprocessingInk" xmlns:wne="http://schemas.microsoft.com/office/word/2006/wordml" xmlns:wps="http://schemas.microsoft.com/office/word/2010/wordprocessingShape" mc:Ignorable="w14 w15 w16se w16cid w16 w16cex w16sdtdh wp14">
+<w:ftr xmlns:wpc="http://schemas.microsoft.com/office/word/2010/wordprocessingCanvas" xmlns:cx="http://schemas.microsoft.com/office/drawing/2014/chartex" xmlns:cx1="http://schemas.microsoft.com/office/drawing/2015/9/8/chartex" xmlns:cx2="http://schemas.microsoft.com/office/drawing/2015/10/21/chartex" xmlns:cx3="http://schemas.microsoft.com/office/drawing/2016/5/9/chartex" xmlns:cx4="http://schemas.microsoft.com/office/drawing/2016/5/10/chartex" xmlns:cx5="http://schemas.microsoft.com/office/drawing/2016/5/11/chartex" xmlns:cx6="http://schemas.microsoft.com/office/drawing/2016/5/12/chartex" xmlns:cx7="http://schemas.microsoft.com/office/drawing/2016/5/13/chartex" xmlns:cx8="http://schemas.microsoft.com/office/drawing/2016/5/14/chartex" xmlns:mc="http://schemas.openxmlformats.org/markup-compatibility/2006" xmlns:aink="http://schemas.microsoft.com/office/drawing/2016/ink" xmlns:am3d="http://schemas.microsoft.com/office/drawing/2017/model3d" xmlns:o="urn:schemas-microsoft-com:office:office" xmlns:oel="http://schemas.microsoft.com/office/2019/extlst" xmlns:r="http://schemas.openxmlformats.org/officeDocument/2006/relationships" xmlns:m="http://schemas.openxmlformats.org/officeDocument/2006/math" xmlns:v="urn:schemas-microsoft-com:vml" xmlns:wp14="http://schemas.microsoft.com/office/word/2010/wordprocessingDrawing" xmlns:wp="http://schemas.openxmlformats.org/drawingml/2006/wordprocessingDrawing" xmlns:w10="urn:schemas-microsoft-com:office:word" xmlns:w="http://schemas.openxmlformats.org/wordprocessingml/2006/main" xmlns:w14="http://schemas.microsoft.com/office/word/2010/wordml" xmlns:w15="http://schemas.microsoft.com/office/word/2012/wordml" xmlns:w16cex="http://schemas.microsoft.com/office/word/2018/wordml/cex" xmlns:w16cid="http://schemas.microsoft.com/office/word/2016/wordml/cid" xmlns:w16="http://schemas.microsoft.com/office/word/2018/wordml" xmlns:w16du="http://schemas.microsoft.com/office/word/2023/wordml/word16du" xmlns:w16sdtdh="http://schemas.microsoft.com/office/word/2020/wordml/sdtdatahash" xmlns:w16sdtfl="http://schemas.microsoft.com/office/word/2024/wordml/sdtformatlock" xmlns:w16se="http://schemas.microsoft.com/office/word/2015/wordml/symex" xmlns:wpg="http://schemas.microsoft.com/office/word/2010/wordprocessingGroup" xmlns:wpi="http://schemas.microsoft.com/office/word/2010/wordprocessingInk" xmlns:wne="http://schemas.microsoft.com/office/word/2006/wordml" xmlns:wps="http://schemas.microsoft.com/office/word/2010/wordprocessingShape" mc:Ignorable="w14 w15 w16se w16cid w16 w16cex w16sdtdh w16sdtfl w16du wp14">
   <w:p>
     <w:pPr>
       <w:tabs>
@@ -2994,7 +2994,7 @@
 </file>
 
 <file path=word/footer3.xml><?xml version="1.0" encoding="utf-8"?>
-<w:ftr xmlns:wpc="http://schemas.microsoft.com/office/word/2010/wordprocessingCanvas" xmlns:cx="http://schemas.microsoft.com/office/drawing/2014/chartex" xmlns:cx1="http://schemas.microsoft.com/office/drawing/2015/9/8/chartex" xmlns:cx2="http://schemas.microsoft.com/office/drawing/2015/10/21/chartex" xmlns:cx3="http://schemas.microsoft.com/office/drawing/2016/5/9/chartex" xmlns:cx4="http://schemas.microsoft.com/office/drawing/2016/5/10/chartex" xmlns:cx5="http://schemas.microsoft.com/office/drawing/2016/5/11/chartex" xmlns:cx6="http://schemas.microsoft.com/office/drawing/2016/5/12/chartex" xmlns:cx7="http://schemas.microsoft.com/office/drawing/2016/5/13/chartex" xmlns:cx8="http://schemas.microsoft.com/office/drawing/2016/5/14/chartex" xmlns:mc="http://schemas.openxmlformats.org/markup-compatibility/2006" xmlns:aink="http://schemas.microsoft.com/office/drawing/2016/ink" xmlns:am3d="http://schemas.microsoft.com/office/drawing/2017/model3d" xmlns:o="urn:schemas-microsoft-com:office:office" xmlns:oel="http://schemas.microsoft.com/office/2019/extlst" xmlns:r="http://schemas.openxmlformats.org/officeDocument/2006/relationships" xmlns:m="http://schemas.openxmlformats.org/officeDocument/2006/math" xmlns:v="urn:schemas-microsoft-com:vml" xmlns:wp14="http://schemas.microsoft.com/office/word/2010/wordprocessingDrawing" xmlns:wp="http://schemas.openxmlformats.org/drawingml/2006/wordprocessingDrawing" xmlns:w10="urn:schemas-microsoft-com:office:word" xmlns:w="http://schemas.openxmlformats.org/wordprocessingml/2006/main" xmlns:w14="http://schemas.microsoft.com/office/word/2010/wordml" xmlns:w15="http://schemas.microsoft.com/office/word/2012/wordml" xmlns:w16cex="http://schemas.microsoft.com/office/word/2018/wordml/cex" xmlns:w16cid="http://schemas.microsoft.com/office/word/2016/wordml/cid" xmlns:w16="http://schemas.microsoft.com/office/word/2018/wordml" xmlns:w16sdtdh="http://schemas.microsoft.com/office/word/2020/wordml/sdtdatahash" xmlns:w16se="http://schemas.microsoft.com/office/word/2015/wordml/symex" xmlns:wpg="http://schemas.microsoft.com/office/word/2010/wordprocessingGroup" xmlns:wpi="http://schemas.microsoft.com/office/word/2010/wordprocessingInk" xmlns:wne="http://schemas.microsoft.com/office/word/2006/wordml" xmlns:wps="http://schemas.microsoft.com/office/word/2010/wordprocessingShape" mc:Ignorable="w14 w15 w16se w16cid w16 w16cex w16sdtdh wp14">
+<w:ftr xmlns:wpc="http://schemas.microsoft.com/office/word/2010/wordprocessingCanvas" xmlns:cx="http://schemas.microsoft.com/office/drawing/2014/chartex" xmlns:cx1="http://schemas.microsoft.com/office/drawing/2015/9/8/chartex" xmlns:cx2="http://schemas.microsoft.com/office/drawing/2015/10/21/chartex" xmlns:cx3="http://schemas.microsoft.com/office/drawing/2016/5/9/chartex" xmlns:cx4="http://schemas.microsoft.com/office/drawing/2016/5/10/chartex" xmlns:cx5="http://schemas.microsoft.com/office/drawing/2016/5/11/chartex" xmlns:cx6="http://schemas.microsoft.com/office/drawing/2016/5/12/chartex" xmlns:cx7="http://schemas.microsoft.com/office/drawing/2016/5/13/chartex" xmlns:cx8="http://schemas.microsoft.com/office/drawing/2016/5/14/chartex" xmlns:mc="http://schemas.openxmlformats.org/markup-compatibility/2006" xmlns:aink="http://schemas.microsoft.com/office/drawing/2016/ink" xmlns:am3d="http://schemas.microsoft.com/office/drawing/2017/model3d" xmlns:o="urn:schemas-microsoft-com:office:office" xmlns:oel="http://schemas.microsoft.com/office/2019/extlst" xmlns:r="http://schemas.openxmlformats.org/officeDocument/2006/relationships" xmlns:m="http://schemas.openxmlformats.org/officeDocument/2006/math" xmlns:v="urn:schemas-microsoft-com:vml" xmlns:wp14="http://schemas.microsoft.com/office/word/2010/wordprocessingDrawing" xmlns:wp="http://schemas.openxmlformats.org/drawingml/2006/wordprocessingDrawing" xmlns:w10="urn:schemas-microsoft-com:office:word" xmlns:w="http://schemas.openxmlformats.org/wordprocessingml/2006/main" xmlns:w14="http://schemas.microsoft.com/office/word/2010/wordml" xmlns:w15="http://schemas.microsoft.com/office/word/2012/wordml" xmlns:w16cex="http://schemas.microsoft.com/office/word/2018/wordml/cex" xmlns:w16cid="http://schemas.microsoft.com/office/word/2016/wordml/cid" xmlns:w16="http://schemas.microsoft.com/office/word/2018/wordml" xmlns:w16du="http://schemas.microsoft.com/office/word/2023/wordml/word16du" xmlns:w16sdtdh="http://schemas.microsoft.com/office/word/2020/wordml/sdtdatahash" xmlns:w16sdtfl="http://schemas.microsoft.com/office/word/2024/wordml/sdtformatlock" xmlns:w16se="http://schemas.microsoft.com/office/word/2015/wordml/symex" xmlns:wpg="http://schemas.microsoft.com/office/word/2010/wordprocessingGroup" xmlns:wpi="http://schemas.microsoft.com/office/word/2010/wordprocessingInk" xmlns:wne="http://schemas.microsoft.com/office/word/2006/wordml" xmlns:wps="http://schemas.microsoft.com/office/word/2010/wordprocessingShape" mc:Ignorable="w14 w15 w16se w16cid w16 w16cex w16sdtdh w16sdtfl w16du wp14">
   <w:p>
     <w:pPr>
       <w:tabs>
@@ -3230,7 +3230,7 @@
 </file>
 
 <file path=word/footnotes.xml><?xml version="1.0" encoding="utf-8"?>
-<w:footnotes xmlns:wpc="http://schemas.microsoft.com/office/word/2010/wordprocessingCanvas" xmlns:cx="http://schemas.microsoft.com/office/drawing/2014/chartex" xmlns:cx1="http://schemas.microsoft.com/office/drawing/2015/9/8/chartex" xmlns:cx2="http://schemas.microsoft.com/office/drawing/2015/10/21/chartex" xmlns:cx3="http://schemas.microsoft.com/office/drawing/2016/5/9/chartex" xmlns:cx4="http://schemas.microsoft.com/office/drawing/2016/5/10/chartex" xmlns:cx5="http://schemas.microsoft.com/office/drawing/2016/5/11/chartex" xmlns:cx6="http://schemas.microsoft.com/office/drawing/2016/5/12/chartex" xmlns:cx7="http://schemas.microsoft.com/office/drawing/2016/5/13/chartex" xmlns:cx8="http://schemas.microsoft.com/office/drawing/2016/5/14/chartex" xmlns:mc="http://schemas.openxmlformats.org/markup-compatibility/2006" xmlns:aink="http://schemas.microsoft.com/office/drawing/2016/ink" xmlns:am3d="http://schemas.microsoft.com/office/drawing/2017/model3d" xmlns:o="urn:schemas-microsoft-com:office:office" xmlns:oel="http://schemas.microsoft.com/office/2019/extlst" xmlns:r="http://schemas.openxmlformats.org/officeDocument/2006/relationships" xmlns:m="http://schemas.openxmlformats.org/officeDocument/2006/math" xmlns:v="urn:schemas-microsoft-com:vml" xmlns:wp14="http://schemas.microsoft.com/office/word/2010/wordprocessingDrawing" xmlns:wp="http://schemas.openxmlformats.org/drawingml/2006/wordprocessingDrawing" xmlns:w10="urn:schemas-microsoft-com:office:word" xmlns:w="http://schemas.openxmlformats.org/wordprocessingml/2006/main" xmlns:w14="http://schemas.microsoft.com/office/word/2010/wordml" xmlns:w15="http://schemas.microsoft.com/office/word/2012/wordml" xmlns:w16cex="http://schemas.microsoft.com/office/word/2018/wordml/cex" xmlns:w16cid="http://schemas.microsoft.com/office/word/2016/wordml/cid" xmlns:w16="http://schemas.microsoft.com/office/word/2018/wordml" xmlns:w16sdtdh="http://schemas.microsoft.com/office/word/2020/wordml/sdtdatahash" xmlns:w16se="http://schemas.microsoft.com/office/word/2015/wordml/symex" xmlns:wpg="http://schemas.microsoft.com/office/word/2010/wordprocessingGroup" xmlns:wpi="http://schemas.microsoft.com/office/word/2010/wordprocessingInk" xmlns:wne="http://schemas.microsoft.com/office/word/2006/wordml" xmlns:wps="http://schemas.microsoft.com/office/word/2010/wordprocessingShape" mc:Ignorable="w14 w15 w16se w16cid w16 w16cex w16sdtdh wp14">
+<w:footnotes xmlns:wpc="http://schemas.microsoft.com/office/word/2010/wordprocessingCanvas" xmlns:cx="http://schemas.microsoft.com/office/drawing/2014/chartex" xmlns:cx1="http://schemas.microsoft.com/office/drawing/2015/9/8/chartex" xmlns:cx2="http://schemas.microsoft.com/office/drawing/2015/10/21/chartex" xmlns:cx3="http://schemas.microsoft.com/office/drawing/2016/5/9/chartex" xmlns:cx4="http://schemas.microsoft.com/office/drawing/2016/5/10/chartex" xmlns:cx5="http://schemas.microsoft.com/office/drawing/2016/5/11/chartex" xmlns:cx6="http://schemas.microsoft.com/office/drawing/2016/5/12/chartex" xmlns:cx7="http://schemas.microsoft.com/office/drawing/2016/5/13/chartex" xmlns:cx8="http://schemas.microsoft.com/office/drawing/2016/5/14/chartex" xmlns:mc="http://schemas.openxmlformats.org/markup-compatibility/2006" xmlns:aink="http://schemas.microsoft.com/office/drawing/2016/ink" xmlns:am3d="http://schemas.microsoft.com/office/drawing/2017/model3d" xmlns:o="urn:schemas-microsoft-com:office:office" xmlns:oel="http://schemas.microsoft.com/office/2019/extlst" xmlns:r="http://schemas.openxmlformats.org/officeDocument/2006/relationships" xmlns:m="http://schemas.openxmlformats.org/officeDocument/2006/math" xmlns:v="urn:schemas-microsoft-com:vml" xmlns:wp14="http://schemas.microsoft.com/office/word/2010/wordprocessingDrawing" xmlns:wp="http://schemas.openxmlformats.org/drawingml/2006/wordprocessingDrawing" xmlns:w10="urn:schemas-microsoft-com:office:word" xmlns:w="http://schemas.openxmlformats.org/wordprocessingml/2006/main" xmlns:w14="http://schemas.microsoft.com/office/word/2010/wordml" xmlns:w15="http://schemas.microsoft.com/office/word/2012/wordml" xmlns:w16cex="http://schemas.microsoft.com/office/word/2018/wordml/cex" xmlns:w16cid="http://schemas.microsoft.com/office/word/2016/wordml/cid" xmlns:w16="http://schemas.microsoft.com/office/word/2018/wordml" xmlns:w16du="http://schemas.microsoft.com/office/word/2023/wordml/word16du" xmlns:w16sdtdh="http://schemas.microsoft.com/office/word/2020/wordml/sdtdatahash" xmlns:w16sdtfl="http://schemas.microsoft.com/office/word/2024/wordml/sdtformatlock" xmlns:w16se="http://schemas.microsoft.com/office/word/2015/wordml/symex" xmlns:wpg="http://schemas.microsoft.com/office/word/2010/wordprocessingGroup" xmlns:wpi="http://schemas.microsoft.com/office/word/2010/wordprocessingInk" xmlns:wne="http://schemas.microsoft.com/office/word/2006/wordml" xmlns:wps="http://schemas.microsoft.com/office/word/2010/wordprocessingShape" mc:Ignorable="w14 w15 w16se w16cid w16 w16cex w16sdtdh w16sdtfl w16du wp14">
   <w:footnote w:type="separator" w:id="-1">
     <w:p>
       <w:r>
@@ -3249,7 +3249,7 @@
 </file>
 
 <file path=word/header1.xml><?xml version="1.0" encoding="utf-8"?>
-<w:hdr xmlns:wpc="http://schemas.microsoft.com/office/word/2010/wordprocessingCanvas" xmlns:cx="http://schemas.microsoft.com/office/drawing/2014/chartex" xmlns:cx1="http://schemas.microsoft.com/office/drawing/2015/9/8/chartex" xmlns:cx2="http://schemas.microsoft.com/office/drawing/2015/10/21/chartex" xmlns:cx3="http://schemas.microsoft.com/office/drawing/2016/5/9/chartex" xmlns:cx4="http://schemas.microsoft.com/office/drawing/2016/5/10/chartex" xmlns:cx5="http://schemas.microsoft.com/office/drawing/2016/5/11/chartex" xmlns:cx6="http://schemas.microsoft.com/office/drawing/2016/5/12/chartex" xmlns:cx7="http://schemas.microsoft.com/office/drawing/2016/5/13/chartex" xmlns:cx8="http://schemas.microsoft.com/office/drawing/2016/5/14/chartex" xmlns:mc="http://schemas.openxmlformats.org/markup-compatibility/2006" xmlns:aink="http://schemas.microsoft.com/office/drawing/2016/ink" xmlns:am3d="http://schemas.microsoft.com/office/drawing/2017/model3d" xmlns:o="urn:schemas-microsoft-com:office:office" xmlns:oel="http://schemas.microsoft.com/office/2019/extlst" xmlns:r="http://schemas.openxmlformats.org/officeDocument/2006/relationships" xmlns:m="http://schemas.openxmlformats.org/officeDocument/2006/math" xmlns:v="urn:schemas-microsoft-com:vml" xmlns:wp14="http://schemas.microsoft.com/office/word/2010/wordprocessingDrawing" xmlns:wp="http://schemas.openxmlformats.org/drawingml/2006/wordprocessingDrawing" xmlns:w10="urn:schemas-microsoft-com:office:word" xmlns:w="http://schemas.openxmlformats.org/wordprocessingml/2006/main" xmlns:w14="http://schemas.microsoft.com/office/word/2010/wordml" xmlns:w15="http://schemas.microsoft.com/office/word/2012/wordml" xmlns:w16cex="http://schemas.microsoft.com/office/word/2018/wordml/cex" xmlns:w16cid="http://schemas.microsoft.com/office/word/2016/wordml/cid" xmlns:w16="http://schemas.microsoft.com/office/word/2018/wordml" xmlns:w16sdtdh="http://schemas.microsoft.com/office/word/2020/wordml/sdtdatahash" xmlns:w16se="http://schemas.microsoft.com/office/word/2015/wordml/symex" xmlns:wpg="http://schemas.microsoft.com/office/word/2010/wordprocessingGroup" xmlns:wpi="http://schemas.microsoft.com/office/word/2010/wordprocessingInk" xmlns:wne="http://schemas.microsoft.com/office/word/2006/wordml" xmlns:wps="http://schemas.microsoft.com/office/word/2010/wordprocessingShape" mc:Ignorable="w14 w15 w16se w16cid w16 w16cex w16sdtdh wp14">
+<w:hdr xmlns:wpc="http://schemas.microsoft.com/office/word/2010/wordprocessingCanvas" xmlns:cx="http://schemas.microsoft.com/office/drawing/2014/chartex" xmlns:cx1="http://schemas.microsoft.com/office/drawing/2015/9/8/chartex" xmlns:cx2="http://schemas.microsoft.com/office/drawing/2015/10/21/chartex" xmlns:cx3="http://schemas.microsoft.com/office/drawing/2016/5/9/chartex" xmlns:cx4="http://schemas.microsoft.com/office/drawing/2016/5/10/chartex" xmlns:cx5="http://schemas.microsoft.com/office/drawing/2016/5/11/chartex" xmlns:cx6="http://schemas.microsoft.com/office/drawing/2016/5/12/chartex" xmlns:cx7="http://schemas.microsoft.com/office/drawing/2016/5/13/chartex" xmlns:cx8="http://schemas.microsoft.com/office/drawing/2016/5/14/chartex" xmlns:mc="http://schemas.openxmlformats.org/markup-compatibility/2006" xmlns:aink="http://schemas.microsoft.com/office/drawing/2016/ink" xmlns:am3d="http://schemas.microsoft.com/office/drawing/2017/model3d" xmlns:o="urn:schemas-microsoft-com:office:office" xmlns:oel="http://schemas.microsoft.com/office/2019/extlst" xmlns:r="http://schemas.openxmlformats.org/officeDocument/2006/relationships" xmlns:m="http://schemas.openxmlformats.org/officeDocument/2006/math" xmlns:v="urn:schemas-microsoft-com:vml" xmlns:wp14="http://schemas.microsoft.com/office/word/2010/wordprocessingDrawing" xmlns:wp="http://schemas.openxmlformats.org/drawingml/2006/wordprocessingDrawing" xmlns:w10="urn:schemas-microsoft-com:office:word" xmlns:w="http://schemas.openxmlformats.org/wordprocessingml/2006/main" xmlns:w14="http://schemas.microsoft.com/office/word/2010/wordml" xmlns:w15="http://schemas.microsoft.com/office/word/2012/wordml" xmlns:w16cex="http://schemas.microsoft.com/office/word/2018/wordml/cex" xmlns:w16cid="http://schemas.microsoft.com/office/word/2016/wordml/cid" xmlns:w16="http://schemas.microsoft.com/office/word/2018/wordml" xmlns:w16du="http://schemas.microsoft.com/office/word/2023/wordml/word16du" xmlns:w16sdtdh="http://schemas.microsoft.com/office/word/2020/wordml/sdtdatahash" xmlns:w16sdtfl="http://schemas.microsoft.com/office/word/2024/wordml/sdtformatlock" xmlns:w16se="http://schemas.microsoft.com/office/word/2015/wordml/symex" xmlns:wpg="http://schemas.microsoft.com/office/word/2010/wordprocessingGroup" xmlns:wpi="http://schemas.microsoft.com/office/word/2010/wordprocessingInk" xmlns:wne="http://schemas.microsoft.com/office/word/2006/wordml" xmlns:wps="http://schemas.microsoft.com/office/word/2010/wordprocessingShape" mc:Ignorable="w14 w15 w16se w16cid w16 w16cex w16sdtdh w16sdtfl w16du wp14">
   <w:p>
     <w:pPr>
       <w:pStyle w:val="Kopfzeile"/>
@@ -3259,7 +3259,7 @@
 </file>
 
 <file path=word/header2.xml><?xml version="1.0" encoding="utf-8"?>
-<w:hdr xmlns:wpc="http://schemas.microsoft.com/office/word/2010/wordprocessingCanvas" xmlns:cx="http://schemas.microsoft.com/office/drawing/2014/chartex" xmlns:cx1="http://schemas.microsoft.com/office/drawing/2015/9/8/chartex" xmlns:cx2="http://schemas.microsoft.com/office/drawing/2015/10/21/chartex" xmlns:cx3="http://schemas.microsoft.com/office/drawing/2016/5/9/chartex" xmlns:cx4="http://schemas.microsoft.com/office/drawing/2016/5/10/chartex" xmlns:cx5="http://schemas.microsoft.com/office/drawing/2016/5/11/chartex" xmlns:cx6="http://schemas.microsoft.com/office/drawing/2016/5/12/chartex" xmlns:cx7="http://schemas.microsoft.com/office/drawing/2016/5/13/chartex" xmlns:cx8="http://schemas.microsoft.com/office/drawing/2016/5/14/chartex" xmlns:mc="http://schemas.openxmlformats.org/markup-compatibility/2006" xmlns:aink="http://schemas.microsoft.com/office/drawing/2016/ink" xmlns:am3d="http://schemas.microsoft.com/office/drawing/2017/model3d" xmlns:o="urn:schemas-microsoft-com:office:office" xmlns:oel="http://schemas.microsoft.com/office/2019/extlst" xmlns:r="http://schemas.openxmlformats.org/officeDocument/2006/relationships" xmlns:m="http://schemas.openxmlformats.org/officeDocument/2006/math" xmlns:v="urn:schemas-microsoft-com:vml" xmlns:wp14="http://schemas.microsoft.com/office/word/2010/wordprocessingDrawing" xmlns:wp="http://schemas.openxmlformats.org/drawingml/2006/wordprocessingDrawing" xmlns:w10="urn:schemas-microsoft-com:office:word" xmlns:w="http://schemas.openxmlformats.org/wordprocessingml/2006/main" xmlns:w14="http://schemas.microsoft.com/office/word/2010/wordml" xmlns:w15="http://schemas.microsoft.com/office/word/2012/wordml" xmlns:w16cex="http://schemas.microsoft.com/office/word/2018/wordml/cex" xmlns:w16cid="http://schemas.microsoft.com/office/word/2016/wordml/cid" xmlns:w16="http://schemas.microsoft.com/office/word/2018/wordml" xmlns:w16sdtdh="http://schemas.microsoft.com/office/word/2020/wordml/sdtdatahash" xmlns:w16se="http://schemas.microsoft.com/office/word/2015/wordml/symex" xmlns:wpg="http://schemas.microsoft.com/office/word/2010/wordprocessingGroup" xmlns:wpi="http://schemas.microsoft.com/office/word/2010/wordprocessingInk" xmlns:wne="http://schemas.microsoft.com/office/word/2006/wordml" xmlns:wps="http://schemas.microsoft.com/office/word/2010/wordprocessingShape" mc:Ignorable="w14 w15 w16se w16cid w16 w16cex w16sdtdh wp14">
+<w:hdr xmlns:wpc="http://schemas.microsoft.com/office/word/2010/wordprocessingCanvas" xmlns:cx="http://schemas.microsoft.com/office/drawing/2014/chartex" xmlns:cx1="http://schemas.microsoft.com/office/drawing/2015/9/8/chartex" xmlns:cx2="http://schemas.microsoft.com/office/drawing/2015/10/21/chartex" xmlns:cx3="http://schemas.microsoft.com/office/drawing/2016/5/9/chartex" xmlns:cx4="http://schemas.microsoft.com/office/drawing/2016/5/10/chartex" xmlns:cx5="http://schemas.microsoft.com/office/drawing/2016/5/11/chartex" xmlns:cx6="http://schemas.microsoft.com/office/drawing/2016/5/12/chartex" xmlns:cx7="http://schemas.microsoft.com/office/drawing/2016/5/13/chartex" xmlns:cx8="http://schemas.microsoft.com/office/drawing/2016/5/14/chartex" xmlns:mc="http://schemas.openxmlformats.org/markup-compatibility/2006" xmlns:aink="http://schemas.microsoft.com/office/drawing/2016/ink" xmlns:am3d="http://schemas.microsoft.com/office/drawing/2017/model3d" xmlns:o="urn:schemas-microsoft-com:office:office" xmlns:oel="http://schemas.microsoft.com/office/2019/extlst" xmlns:r="http://schemas.openxmlformats.org/officeDocument/2006/relationships" xmlns:m="http://schemas.openxmlformats.org/officeDocument/2006/math" xmlns:v="urn:schemas-microsoft-com:vml" xmlns:wp14="http://schemas.microsoft.com/office/word/2010/wordprocessingDrawing" xmlns:wp="http://schemas.openxmlformats.org/drawingml/2006/wordprocessingDrawing" xmlns:w10="urn:schemas-microsoft-com:office:word" xmlns:w="http://schemas.openxmlformats.org/wordprocessingml/2006/main" xmlns:w14="http://schemas.microsoft.com/office/word/2010/wordml" xmlns:w15="http://schemas.microsoft.com/office/word/2012/wordml" xmlns:w16cex="http://schemas.microsoft.com/office/word/2018/wordml/cex" xmlns:w16cid="http://schemas.microsoft.com/office/word/2016/wordml/cid" xmlns:w16="http://schemas.microsoft.com/office/word/2018/wordml" xmlns:w16du="http://schemas.microsoft.com/office/word/2023/wordml/word16du" xmlns:w16sdtdh="http://schemas.microsoft.com/office/word/2020/wordml/sdtdatahash" xmlns:w16sdtfl="http://schemas.microsoft.com/office/word/2024/wordml/sdtformatlock" xmlns:w16se="http://schemas.microsoft.com/office/word/2015/wordml/symex" xmlns:wpg="http://schemas.microsoft.com/office/word/2010/wordprocessingGroup" xmlns:wpi="http://schemas.microsoft.com/office/word/2010/wordprocessingInk" xmlns:wne="http://schemas.microsoft.com/office/word/2006/wordml" xmlns:wps="http://schemas.microsoft.com/office/word/2010/wordprocessingShape" mc:Ignorable="w14 w15 w16se w16cid w16 w16cex w16sdtdh w16sdtfl w16du wp14">
   <w:p>
     <w:pPr>
       <w:tabs>
@@ -3436,7 +3436,7 @@
 </file>
 
 <file path=word/header3.xml><?xml version="1.0" encoding="utf-8"?>
-<w:hdr xmlns:wpc="http://schemas.microsoft.com/office/word/2010/wordprocessingCanvas" xmlns:cx="http://schemas.microsoft.com/office/drawing/2014/chartex" xmlns:cx1="http://schemas.microsoft.com/office/drawing/2015/9/8/chartex" xmlns:cx2="http://schemas.microsoft.com/office/drawing/2015/10/21/chartex" xmlns:cx3="http://schemas.microsoft.com/office/drawing/2016/5/9/chartex" xmlns:cx4="http://schemas.microsoft.com/office/drawing/2016/5/10/chartex" xmlns:cx5="http://schemas.microsoft.com/office/drawing/2016/5/11/chartex" xmlns:cx6="http://schemas.microsoft.com/office/drawing/2016/5/12/chartex" xmlns:cx7="http://schemas.microsoft.com/office/drawing/2016/5/13/chartex" xmlns:cx8="http://schemas.microsoft.com/office/drawing/2016/5/14/chartex" xmlns:mc="http://schemas.openxmlformats.org/markup-compatibility/2006" xmlns:aink="http://schemas.microsoft.com/office/drawing/2016/ink" xmlns:am3d="http://schemas.microsoft.com/office/drawing/2017/model3d" xmlns:o="urn:schemas-microsoft-com:office:office" xmlns:oel="http://schemas.microsoft.com/office/2019/extlst" xmlns:r="http://schemas.openxmlformats.org/officeDocument/2006/relationships" xmlns:m="http://schemas.openxmlformats.org/officeDocument/2006/math" xmlns:v="urn:schemas-microsoft-com:vml" xmlns:wp14="http://schemas.microsoft.com/office/word/2010/wordprocessingDrawing" xmlns:wp="http://schemas.openxmlformats.org/drawingml/2006/wordprocessingDrawing" xmlns:w10="urn:schemas-microsoft-com:office:word" xmlns:w="http://schemas.openxmlformats.org/wordprocessingml/2006/main" xmlns:w14="http://schemas.microsoft.com/office/word/2010/wordml" xmlns:w15="http://schemas.microsoft.com/office/word/2012/wordml" xmlns:w16cex="http://schemas.microsoft.com/office/word/2018/wordml/cex" xmlns:w16cid="http://schemas.microsoft.com/office/word/2016/wordml/cid" xmlns:w16="http://schemas.microsoft.com/office/word/2018/wordml" xmlns:w16sdtdh="http://schemas.microsoft.com/office/word/2020/wordml/sdtdatahash" xmlns:w16se="http://schemas.microsoft.com/office/word/2015/wordml/symex" xmlns:wpg="http://schemas.microsoft.com/office/word/2010/wordprocessingGroup" xmlns:wpi="http://schemas.microsoft.com/office/word/2010/wordprocessingInk" xmlns:wne="http://schemas.microsoft.com/office/word/2006/wordml" xmlns:wps="http://schemas.microsoft.com/office/word/2010/wordprocessingShape" mc:Ignorable="w14 w15 w16se w16cid w16 w16cex w16sdtdh wp14">
+<w:hdr xmlns:wpc="http://schemas.microsoft.com/office/word/2010/wordprocessingCanvas" xmlns:cx="http://schemas.microsoft.com/office/drawing/2014/chartex" xmlns:cx1="http://schemas.microsoft.com/office/drawing/2015/9/8/chartex" xmlns:cx2="http://schemas.microsoft.com/office/drawing/2015/10/21/chartex" xmlns:cx3="http://schemas.microsoft.com/office/drawing/2016/5/9/chartex" xmlns:cx4="http://schemas.microsoft.com/office/drawing/2016/5/10/chartex" xmlns:cx5="http://schemas.microsoft.com/office/drawing/2016/5/11/chartex" xmlns:cx6="http://schemas.microsoft.com/office/drawing/2016/5/12/chartex" xmlns:cx7="http://schemas.microsoft.com/office/drawing/2016/5/13/chartex" xmlns:cx8="http://schemas.microsoft.com/office/drawing/2016/5/14/chartex" xmlns:mc="http://schemas.openxmlformats.org/markup-compatibility/2006" xmlns:aink="http://schemas.microsoft.com/office/drawing/2016/ink" xmlns:am3d="http://schemas.microsoft.com/office/drawing/2017/model3d" xmlns:o="urn:schemas-microsoft-com:office:office" xmlns:oel="http://schemas.microsoft.com/office/2019/extlst" xmlns:r="http://schemas.openxmlformats.org/officeDocument/2006/relationships" xmlns:m="http://schemas.openxmlformats.org/officeDocument/2006/math" xmlns:v="urn:schemas-microsoft-com:vml" xmlns:wp14="http://schemas.microsoft.com/office/word/2010/wordprocessingDrawing" xmlns:wp="http://schemas.openxmlformats.org/drawingml/2006/wordprocessingDrawing" xmlns:w10="urn:schemas-microsoft-com:office:word" xmlns:w="http://schemas.openxmlformats.org/wordprocessingml/2006/main" xmlns:w14="http://schemas.microsoft.com/office/word/2010/wordml" xmlns:w15="http://schemas.microsoft.com/office/word/2012/wordml" xmlns:w16cex="http://schemas.microsoft.com/office/word/2018/wordml/cex" xmlns:w16cid="http://schemas.microsoft.com/office/word/2016/wordml/cid" xmlns:w16="http://schemas.microsoft.com/office/word/2018/wordml" xmlns:w16du="http://schemas.microsoft.com/office/word/2023/wordml/word16du" xmlns:w16sdtdh="http://schemas.microsoft.com/office/word/2020/wordml/sdtdatahash" xmlns:w16sdtfl="http://schemas.microsoft.com/office/word/2024/wordml/sdtformatlock" xmlns:w16se="http://schemas.microsoft.com/office/word/2015/wordml/symex" xmlns:wpg="http://schemas.microsoft.com/office/word/2010/wordprocessingGroup" xmlns:wpi="http://schemas.microsoft.com/office/word/2010/wordprocessingInk" xmlns:wne="http://schemas.microsoft.com/office/word/2006/wordml" xmlns:wps="http://schemas.microsoft.com/office/word/2010/wordprocessingShape" mc:Ignorable="w14 w15 w16se w16cid w16 w16cex w16sdtdh w16sdtfl w16du wp14">
   <w:p>
     <w:pPr>
       <w:tabs>
@@ -3476,7 +3476,7 @@
       <w:rPr>
         <w:noProof/>
       </w:rPr>
-      <w:pict w14:anchorId="6FAA881B">
+      <w:pict w14:anchorId="46806883">
         <v:shapetype id="_x0000_t75" coordsize="21600,21600" o:spt="75" o:preferrelative="t" path="m@4@5l@4@11@9@11@9@5xe" filled="f" stroked="f">
           <v:stroke joinstyle="miter"/>
           <v:formulas>
@@ -3496,7 +3496,7 @@
           <v:path o:extrusionok="f" gradientshapeok="t" o:connecttype="rect"/>
           <o:lock v:ext="edit" aspectratio="t"/>
         </v:shapetype>
-        <v:shape id="Grafik 1088749689" o:spid="_x0000_s1106" type="#_x0000_t75" alt="nrzmhi_logo_500" style="position:absolute;margin-left:385.15pt;margin-top:2.25pt;width:63.4pt;height:63.4pt;z-index:-1;visibility:visible;mso-wrap-style:square;mso-width-percent:0;mso-height-percent:0;mso-wrap-distance-left:9pt;mso-wrap-distance-top:0;mso-wrap-distance-right:9pt;mso-wrap-distance-bottom:0;mso-position-horizontal:absolute;mso-position-horizontal-relative:text;mso-position-vertical:absolute;mso-position-vertical-relative:text;mso-width-percent:0;mso-height-percent:0;mso-width-relative:page;mso-height-relative:page">
+        <v:shape id="Grafik 1594286521" o:spid="_x0000_s1111" type="#_x0000_t75" alt="nrzmhi_logo_500" style="position:absolute;margin-left:385.15pt;margin-top:2.25pt;width:63.4pt;height:63.4pt;z-index:-1;visibility:visible;mso-wrap-style:square;mso-width-percent:0;mso-height-percent:0;mso-wrap-distance-left:9pt;mso-wrap-distance-top:0;mso-wrap-distance-right:9pt;mso-wrap-distance-bottom:0;mso-position-horizontal:absolute;mso-position-horizontal-relative:text;mso-position-vertical:absolute;mso-position-vertical-relative:text;mso-width-percent:0;mso-height-percent:0;mso-width-relative:page;mso-height-relative:page">
           <v:imagedata r:id="rId1" o:title="nrzmhi_logo_500"/>
         </v:shape>
       </w:pict>
@@ -3505,8 +3505,8 @@
       <w:rPr>
         <w:noProof/>
       </w:rPr>
-      <w:pict w14:anchorId="748D288D">
-        <v:shape id="Grafik 1318313420" o:spid="_x0000_s1105" type="#_x0000_t75" alt="RKI_Logo-NRZKL-Deu_RGB-1.JPG" style="position:absolute;margin-left:449.25pt;margin-top:6.75pt;width:55pt;height:55pt;z-index:5;visibility:visible;mso-wrap-style:square;mso-width-percent:0;mso-height-percent:0;mso-wrap-distance-left:9pt;mso-wrap-distance-top:0;mso-wrap-distance-right:9pt;mso-wrap-distance-bottom:0;mso-position-horizontal:absolute;mso-position-horizontal-relative:text;mso-position-vertical:absolute;mso-position-vertical-relative:text;mso-width-percent:0;mso-height-percent:0;mso-width-relative:page;mso-height-relative:page" stroked="t" strokecolor="white">
+      <w:pict w14:anchorId="17A30905">
+        <v:shape id="Grafik 23658753" o:spid="_x0000_s1110" type="#_x0000_t75" alt="RKI_Logo-NRZKL-Deu_RGB-1.JPG" style="position:absolute;margin-left:449.25pt;margin-top:6.75pt;width:55pt;height:55pt;z-index:5;visibility:visible;mso-wrap-style:square;mso-width-percent:0;mso-height-percent:0;mso-wrap-distance-left:9pt;mso-wrap-distance-top:0;mso-wrap-distance-right:9pt;mso-wrap-distance-bottom:0;mso-position-horizontal:absolute;mso-position-horizontal-relative:text;mso-position-vertical:absolute;mso-position-vertical-relative:text;mso-width-percent:0;mso-height-percent:0;mso-width-relative:page;mso-height-relative:page" stroked="t" strokecolor="white">
           <v:imagedata r:id="rId2" o:title="RKI_Logo-NRZKL-Deu_RGB-1"/>
         </v:shape>
       </w:pict>
@@ -3626,12 +3626,12 @@
       <w:rPr>
         <w:noProof/>
       </w:rPr>
-      <w:pict w14:anchorId="53EBAA65">
+      <w:pict w14:anchorId="71778253">
         <v:shapetype id="_x0000_t202" coordsize="21600,21600" o:spt="202" path="m,l,21600r21600,l21600,xe">
           <v:stroke joinstyle="miter"/>
           <v:path gradientshapeok="t" o:connecttype="rect"/>
         </v:shapetype>
-        <v:shape id="Textfeld 3" o:spid="_x0000_s1104" type="#_x0000_t202" style="position:absolute;margin-left:364.1pt;margin-top:2.3pt;width:156.8pt;height:304.25pt;z-index:6;visibility:visible;mso-wrap-style:square;mso-width-percent:0;mso-height-percent:0;mso-wrap-distance-left:9pt;mso-wrap-distance-top:0;mso-wrap-distance-right:9pt;mso-wrap-distance-bottom:0;mso-position-horizontal-relative:text;mso-position-vertical-relative:text;mso-width-percent:0;mso-height-percent:0;mso-width-relative:page;mso-height-relative:page;v-text-anchor:top" o:gfxdata="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" stroked="f">
+        <v:shape id="Textfeld 3" o:spid="_x0000_s1109" type="#_x0000_t202" style="position:absolute;margin-left:364.1pt;margin-top:2.3pt;width:156.8pt;height:304.25pt;z-index:6;visibility:visible;mso-wrap-style:square;mso-width-percent:0;mso-height-percent:0;mso-wrap-distance-left:9pt;mso-wrap-distance-top:0;mso-wrap-distance-right:9pt;mso-wrap-distance-bottom:0;mso-position-horizontal-relative:text;mso-position-vertical-relative:text;mso-width-percent:0;mso-height-percent:0;mso-width-relative:page;mso-height-relative:page;v-text-anchor:top" o:gfxdata="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" stroked="f">
           <v:textbox style="mso-next-textbox:#Textfeld 3">
             <w:txbxContent>
               <w:p>
@@ -3987,24 +3987,32 @@
                   <w:rPr>
                     <w:sz w:val="17"/>
                     <w:szCs w:val="17"/>
-                    <w:lang w:val="pl-PL"/>
+                    <w:lang w:val="en-GB"/>
                   </w:rPr>
                 </w:pPr>
                 <w:r>
                   <w:rPr>
                     <w:sz w:val="17"/>
                     <w:szCs w:val="17"/>
-                    <w:lang w:val="pl-PL"/>
+                    <w:lang w:val="en-GB"/>
                   </w:rPr>
-                  <w:t xml:space="preserve">Dr. med. </w:t>
+                  <w:t>Dr.</w:t>
                 </w:r>
                 <w:r>
                   <w:rPr>
                     <w:sz w:val="17"/>
                     <w:szCs w:val="17"/>
-                    <w:lang w:val="pl-PL"/>
+                    <w:lang w:val="en-GB"/>
                   </w:rPr>
-                  <w:t>Katherina Mohort</w:t>
+                  <w:t xml:space="preserve"> </w:t>
+                </w:r>
+                <w:r>
+                  <w:rPr>
+                    <w:sz w:val="17"/>
+                    <w:szCs w:val="17"/>
+                    <w:lang w:val="en-GB"/>
+                  </w:rPr>
+                  <w:t>med. Katherina Heroth</w:t>
                 </w:r>
               </w:p>
               <w:p>
@@ -4046,7 +4054,23 @@
                     <w:szCs w:val="17"/>
                     <w:lang w:val="pl-PL"/>
                   </w:rPr>
-                  <w:t>kateryna.mohort@uni-wuerzburg.de</w:t>
+                  <w:t>katherina.heroth</w:t>
+                </w:r>
+                <w:r>
+                  <w:rPr>
+                    <w:sz w:val="17"/>
+                    <w:szCs w:val="17"/>
+                    <w:lang w:val="pl-PL"/>
+                  </w:rPr>
+                  <w:t>@</w:t>
+                </w:r>
+                <w:r>
+                  <w:rPr>
+                    <w:sz w:val="17"/>
+                    <w:szCs w:val="17"/>
+                    <w:lang w:val="pl-PL"/>
+                  </w:rPr>
+                  <w:t>uni-wuerzburg.de</w:t>
                 </w:r>
               </w:p>
               <w:p>
@@ -4111,7 +4135,7 @@
 </file>
 
 <file path=word/numbering.xml><?xml version="1.0" encoding="utf-8"?>
-<w:numbering xmlns:wpc="http://schemas.microsoft.com/office/word/2010/wordprocessingCanvas" xmlns:cx="http://schemas.microsoft.com/office/drawing/2014/chartex" xmlns:cx1="http://schemas.microsoft.com/office/drawing/2015/9/8/chartex" xmlns:cx2="http://schemas.microsoft.com/office/drawing/2015/10/21/chartex" xmlns:cx3="http://schemas.microsoft.com/office/drawing/2016/5/9/chartex" xmlns:cx4="http://schemas.microsoft.com/office/drawing/2016/5/10/chartex" xmlns:cx5="http://schemas.microsoft.com/office/drawing/2016/5/11/chartex" xmlns:cx6="http://schemas.microsoft.com/office/drawing/2016/5/12/chartex" xmlns:cx7="http://schemas.microsoft.com/office/drawing/2016/5/13/chartex" xmlns:cx8="http://schemas.microsoft.com/office/drawing/2016/5/14/chartex" xmlns:mc="http://schemas.openxmlformats.org/markup-compatibility/2006" xmlns:aink="http://schemas.microsoft.com/office/drawing/2016/ink" xmlns:am3d="http://schemas.microsoft.com/office/drawing/2017/model3d" xmlns:o="urn:schemas-microsoft-com:office:office" xmlns:oel="http://schemas.microsoft.com/office/2019/extlst" xmlns:r="http://schemas.openxmlformats.org/officeDocument/2006/relationships" xmlns:m="http://schemas.openxmlformats.org/officeDocument/2006/math" xmlns:v="urn:schemas-microsoft-com:vml" xmlns:wp14="http://schemas.microsoft.com/office/word/2010/wordprocessingDrawing" xmlns:wp="http://schemas.openxmlformats.org/drawingml/2006/wordprocessingDrawing" xmlns:w10="urn:schemas-microsoft-com:office:word" xmlns:w="http://schemas.openxmlformats.org/wordprocessingml/2006/main" xmlns:w14="http://schemas.microsoft.com/office/word/2010/wordml" xmlns:w15="http://schemas.microsoft.com/office/word/2012/wordml" xmlns:w16cex="http://schemas.microsoft.com/office/word/2018/wordml/cex" xmlns:w16cid="http://schemas.microsoft.com/office/word/2016/wordml/cid" xmlns:w16="http://schemas.microsoft.com/office/word/2018/wordml" xmlns:w16sdtdh="http://schemas.microsoft.com/office/word/2020/wordml/sdtdatahash" xmlns:w16se="http://schemas.microsoft.com/office/word/2015/wordml/symex" xmlns:wpg="http://schemas.microsoft.com/office/word/2010/wordprocessingGroup" xmlns:wpi="http://schemas.microsoft.com/office/word/2010/wordprocessingInk" xmlns:wne="http://schemas.microsoft.com/office/word/2006/wordml" xmlns:wps="http://schemas.microsoft.com/office/word/2010/wordprocessingShape" mc:Ignorable="w14 w15 w16se w16cid w16 w16cex w16sdtdh wp14">
+<w:numbering xmlns:wpc="http://schemas.microsoft.com/office/word/2010/wordprocessingCanvas" xmlns:cx="http://schemas.microsoft.com/office/drawing/2014/chartex" xmlns:cx1="http://schemas.microsoft.com/office/drawing/2015/9/8/chartex" xmlns:cx2="http://schemas.microsoft.com/office/drawing/2015/10/21/chartex" xmlns:cx3="http://schemas.microsoft.com/office/drawing/2016/5/9/chartex" xmlns:cx4="http://schemas.microsoft.com/office/drawing/2016/5/10/chartex" xmlns:cx5="http://schemas.microsoft.com/office/drawing/2016/5/11/chartex" xmlns:cx6="http://schemas.microsoft.com/office/drawing/2016/5/12/chartex" xmlns:cx7="http://schemas.microsoft.com/office/drawing/2016/5/13/chartex" xmlns:cx8="http://schemas.microsoft.com/office/drawing/2016/5/14/chartex" xmlns:mc="http://schemas.openxmlformats.org/markup-compatibility/2006" xmlns:aink="http://schemas.microsoft.com/office/drawing/2016/ink" xmlns:am3d="http://schemas.microsoft.com/office/drawing/2017/model3d" xmlns:o="urn:schemas-microsoft-com:office:office" xmlns:oel="http://schemas.microsoft.com/office/2019/extlst" xmlns:r="http://schemas.openxmlformats.org/officeDocument/2006/relationships" xmlns:m="http://schemas.openxmlformats.org/officeDocument/2006/math" xmlns:v="urn:schemas-microsoft-com:vml" xmlns:wp14="http://schemas.microsoft.com/office/word/2010/wordprocessingDrawing" xmlns:wp="http://schemas.openxmlformats.org/drawingml/2006/wordprocessingDrawing" xmlns:w10="urn:schemas-microsoft-com:office:word" xmlns:w="http://schemas.openxmlformats.org/wordprocessingml/2006/main" xmlns:w14="http://schemas.microsoft.com/office/word/2010/wordml" xmlns:w15="http://schemas.microsoft.com/office/word/2012/wordml" xmlns:w16cex="http://schemas.microsoft.com/office/word/2018/wordml/cex" xmlns:w16cid="http://schemas.microsoft.com/office/word/2016/wordml/cid" xmlns:w16="http://schemas.microsoft.com/office/word/2018/wordml" xmlns:w16du="http://schemas.microsoft.com/office/word/2023/wordml/word16du" xmlns:w16sdtdh="http://schemas.microsoft.com/office/word/2020/wordml/sdtdatahash" xmlns:w16sdtfl="http://schemas.microsoft.com/office/word/2024/wordml/sdtformatlock" xmlns:w16se="http://schemas.microsoft.com/office/word/2015/wordml/symex" xmlns:wpg="http://schemas.microsoft.com/office/word/2010/wordprocessingGroup" xmlns:wpi="http://schemas.microsoft.com/office/word/2010/wordprocessingInk" xmlns:wne="http://schemas.microsoft.com/office/word/2006/wordml" xmlns:wps="http://schemas.microsoft.com/office/word/2010/wordprocessingShape" mc:Ignorable="w14 w15 w16se w16cid w16 w16cex w16sdtdh w16sdtfl w16du wp14">
   <w:abstractNum w:abstractNumId="0" w15:restartNumberingAfterBreak="0">
     <w:nsid w:val="38FC5B45"/>
     <w:multiLevelType w:val="multilevel"/>
@@ -4270,7 +4294,7 @@
 </file>
 
 <file path=word/styles.xml><?xml version="1.0" encoding="utf-8"?>
-<w:styles xmlns:mc="http://schemas.openxmlformats.org/markup-compatibility/2006" xmlns:r="http://schemas.openxmlformats.org/officeDocument/2006/relationships" xmlns:w="http://schemas.openxmlformats.org/wordprocessingml/2006/main" xmlns:w14="http://schemas.microsoft.com/office/word/2010/wordml" xmlns:w15="http://schemas.microsoft.com/office/word/2012/wordml" xmlns:w16cex="http://schemas.microsoft.com/office/word/2018/wordml/cex" xmlns:w16cid="http://schemas.microsoft.com/office/word/2016/wordml/cid" xmlns:w16="http://schemas.microsoft.com/office/word/2018/wordml" xmlns:w16sdtdh="http://schemas.microsoft.com/office/word/2020/wordml/sdtdatahash" xmlns:w16se="http://schemas.microsoft.com/office/word/2015/wordml/symex" mc:Ignorable="w14 w15 w16se w16cid w16 w16cex w16sdtdh">
+<w:styles xmlns:mc="http://schemas.openxmlformats.org/markup-compatibility/2006" xmlns:r="http://schemas.openxmlformats.org/officeDocument/2006/relationships" xmlns:w="http://schemas.openxmlformats.org/wordprocessingml/2006/main" xmlns:w14="http://schemas.microsoft.com/office/word/2010/wordml" xmlns:w15="http://schemas.microsoft.com/office/word/2012/wordml" xmlns:w16cex="http://schemas.microsoft.com/office/word/2018/wordml/cex" xmlns:w16cid="http://schemas.microsoft.com/office/word/2016/wordml/cid" xmlns:w16="http://schemas.microsoft.com/office/word/2018/wordml" xmlns:w16du="http://schemas.microsoft.com/office/word/2023/wordml/word16du" xmlns:w16sdtdh="http://schemas.microsoft.com/office/word/2020/wordml/sdtdatahash" xmlns:w16sdtfl="http://schemas.microsoft.com/office/word/2024/wordml/sdtformatlock" xmlns:w16se="http://schemas.microsoft.com/office/word/2015/wordml/symex" mc:Ignorable="w14 w15 w16se w16cid w16 w16cex w16sdtdh w16sdtfl w16du">
   <w:docDefaults>
     <w:rPrDefault>
       <w:rPr>

</xml_diff>